<commit_message>
Added tests for the Sensor class
</commit_message>
<xml_diff>
--- a/propcov/docs/propcov-cpp_description.docx
+++ b/propcov/docs/propcov-cpp_description.docx
@@ -4690,8 +4690,8 @@
         <w:tblLook w:val="04A0" w:firstRow="1" w:lastRow="0" w:firstColumn="1" w:lastColumn="0" w:noHBand="0" w:noVBand="1"/>
       </w:tblPr>
       <w:tblGrid>
-        <w:gridCol w:w="4675"/>
-        <w:gridCol w:w="4675"/>
+        <w:gridCol w:w="2364"/>
+        <w:gridCol w:w="6986"/>
       </w:tblGrid>
       <w:tr>
         <w:trPr>
@@ -4699,7 +4699,7 @@
         </w:trPr>
         <w:tc>
           <w:tcPr>
-            <w:tcW w:w="4675" w:type="dxa"/>
+            <w:tcW w:w="2155" w:type="dxa"/>
             <w:shd w:val="clear" w:color="auto" w:fill="D9D9D9" w:themeFill="background1" w:themeFillShade="D9"/>
           </w:tcPr>
           <w:p>
@@ -4719,7 +4719,7 @@
         </w:tc>
         <w:tc>
           <w:tcPr>
-            <w:tcW w:w="4675" w:type="dxa"/>
+            <w:tcW w:w="7195" w:type="dxa"/>
             <w:shd w:val="clear" w:color="auto" w:fill="D9D9D9" w:themeFill="background1" w:themeFillShade="D9"/>
           </w:tcPr>
           <w:p>
@@ -4741,7 +4741,7 @@
       <w:tr>
         <w:tc>
           <w:tcPr>
-            <w:tcW w:w="4675" w:type="dxa"/>
+            <w:tcW w:w="2155" w:type="dxa"/>
           </w:tcPr>
           <w:p>
             <w:pPr>
@@ -4754,7 +4754,7 @@
         </w:tc>
         <w:tc>
           <w:tcPr>
-            <w:tcW w:w="4675" w:type="dxa"/>
+            <w:tcW w:w="7195" w:type="dxa"/>
           </w:tcPr>
           <w:p>
             <w:r>
@@ -4766,7 +4766,7 @@
       <w:tr>
         <w:tc>
           <w:tcPr>
-            <w:tcW w:w="4675" w:type="dxa"/>
+            <w:tcW w:w="2155" w:type="dxa"/>
           </w:tcPr>
           <w:p>
             <w:pPr>
@@ -4779,7 +4779,7 @@
         </w:tc>
         <w:tc>
           <w:tcPr>
-            <w:tcW w:w="4675" w:type="dxa"/>
+            <w:tcW w:w="7195" w:type="dxa"/>
           </w:tcPr>
           <w:p>
             <w:r>
@@ -4807,7 +4807,7 @@
       <w:tr>
         <w:tc>
           <w:tcPr>
-            <w:tcW w:w="4675" w:type="dxa"/>
+            <w:tcW w:w="2155" w:type="dxa"/>
           </w:tcPr>
           <w:p>
             <w:pPr>
@@ -4820,79 +4820,80 @@
         </w:tc>
         <w:tc>
           <w:tcPr>
-            <w:tcW w:w="4675" w:type="dxa"/>
+            <w:tcW w:w="7195" w:type="dxa"/>
           </w:tcPr>
           <w:p>
             <w:r>
-              <w:t xml:space="preserve">The Sensor class defines a field of view, maintains knowledge of its orientation relative to the spacecraft body, and </w:t>
+              <w:t>This class models a sensor.</w:t>
             </w:r>
             <w:r>
-              <w:t xml:space="preserve">has </w:t>
+              <w:t xml:space="preserve"> </w:t>
             </w:r>
             <w:r>
-              <w:t>a function which determines if a point is within the sensor field of view.</w:t>
+              <w:t xml:space="preserve">The Sensor class maintains knowledge of the </w:t>
+            </w:r>
+            <w:r>
+              <w:t>sensor’s</w:t>
+            </w:r>
+            <w:r>
+              <w:t xml:space="preserve"> orientation relative to the spacecraft body, and has a virtual-function (which must be defined in the child classes) to determines if a point is within the sensor field of view. It also defines a max-excursion angle which is the maximum cone angle corresponding to the sensor FOV (FOV could be of any shape).</w:t>
             </w:r>
           </w:p>
           <w:p>
             <w:r>
-              <w:t>There are three subclasses of Sensor. A conical sensor’s FOV is defined by a constant cone angle</w:t>
+              <w:t xml:space="preserve"> There are three subclasses of Sensor. A conical sensor’s FOV is defined by a constant cone angle;</w:t>
             </w:r>
             <w:r>
-              <w:t>;</w:t>
+              <w:t xml:space="preserve"> </w:t>
             </w:r>
             <w:r>
-              <w:t xml:space="preserve"> a rectangular sensor’s FOV is defined by angular width and angular height, both </w:t>
+              <w:rPr>
+                <w:strike/>
+              </w:rPr>
+              <w:t>a rectangular sensor’s FOV is defined by angular width and angular height</w:t>
             </w:r>
             <w:r>
-              <w:t xml:space="preserve">of which are symmetric </w:t>
-            </w:r>
-            <w:r>
-              <w:t>around the boresight</w:t>
-            </w:r>
-            <w:r>
-              <w:t>;</w:t>
-            </w:r>
-            <w:r>
-              <w:t xml:space="preserve"> and a custom sensor’s FOV is defined by an arbitrary set of points that are </w:t>
-            </w:r>
-            <w:r>
-              <w:lastRenderedPageBreak/>
-              <w:t xml:space="preserve">defined by cone and clock angle around the sensor frame’s +z axis. </w:t>
-            </w:r>
-          </w:p>
-          <w:p/>
-          <w:p>
-            <w:r>
-              <w:t xml:space="preserve">For nadir pointing instruments </w:t>
-            </w:r>
-            <w:r>
-              <w:t xml:space="preserve">the boresight axis </w:t>
-            </w:r>
-            <w:r>
-              <w:t xml:space="preserve">is </w:t>
-            </w:r>
-            <w:r>
-              <w:t>aligned with</w:t>
-            </w:r>
-            <w:r>
-              <w:t xml:space="preserve"> the spacecraft </w:t>
-            </w:r>
-            <w:r>
-              <w:t>+</w:t>
-            </w:r>
-            <w:r>
-              <w:t>z axis, and the body to sensor rotation is generally defined as the 3x3 identity matrix or an equivalent representation</w:t>
-            </w:r>
-            <w:r>
-              <w:t xml:space="preserve"> (e.g., quaternion or Euler angles)</w:t>
-            </w:r>
-            <w:r>
-              <w:t>.</w:t>
+              <w:t xml:space="preserve">, both of which are symmetric around the boresight;  and a custom sensor’s FOV is defined by an arbitrary set of points that are defined by cone and clock angle around the sensor frame’s +z axis. </w:t>
             </w:r>
           </w:p>
           <w:p>
             <w:r>
-              <w:t>The Sensor class provides a CheckTargetVisibility() method which is implemented by each of the subclasses. This function determines if a vector (which must be rotated into the sensor frame to make this test valid) is inside the field of view or not. For cone and rectangular sensors these involve simple inequality tests, for the custom sensor a sophisticated line crossing algorithm is used.</w:t>
+              <w:t>For nadir pointing instruments the boresight axis is aligned with the spacecraft +z axis, and the body to sensor rotation is generally defined as the 3x3 identity matrix or an equivalent representation (e.g., quaternion or Euler angles).  The rotation is to be specified by means of Euler angles and sequence.</w:t>
+            </w:r>
+            <w:r>
+              <w:t xml:space="preserve"> </w:t>
+            </w:r>
+            <w:r>
+              <w:t xml:space="preserve">The rotation matrix rotates the coordinate system (See https://mathworld.wolfram.com/RotationMatrix.html). </w:t>
+            </w:r>
+            <w:r>
+              <w:t>I.e.,</w:t>
+            </w:r>
+            <w:r>
+              <w:t xml:space="preserve"> by </w:t>
+            </w:r>
+            <w:r>
+              <w:lastRenderedPageBreak/>
+              <w:t>performing R_SB * vec_ScBody, the representation of the vector in the sensor body frame is found. (R_SB is the rotation matrix from the spacecraft-body frame to the sensor frame and vec_ScBody is the vector in the spacecraft-body frame.)</w:t>
+            </w:r>
+          </w:p>
+          <w:p>
+            <w:r>
+              <w:t xml:space="preserve">The Sensor class provides a CheckTargetVisibility() method which is implemented by each of the subclasses.  This function determines if a vector (which must be rotated into the sensor frame to make this test valid) is inside the field of view or not. For cone </w:t>
+            </w:r>
+            <w:r>
+              <w:rPr>
+                <w:strike/>
+              </w:rPr>
+              <w:t>and rectangular</w:t>
+            </w:r>
+            <w:r>
+              <w:t xml:space="preserve"> sensors these involve simple inequality tests, for the custom sensor a sophisticated line crossing algorithm is used.</w:t>
+            </w:r>
+          </w:p>
+          <w:p>
+            <w:r>
+              <w:t>The class also includes utilities to convert coordinates between different coordinate-representations (cone/clock, right-ascension/ declination, unit-vector, stereographic).</w:t>
             </w:r>
           </w:p>
         </w:tc>
@@ -4900,7 +4901,7 @@
       <w:tr>
         <w:tc>
           <w:tcPr>
-            <w:tcW w:w="4675" w:type="dxa"/>
+            <w:tcW w:w="2155" w:type="dxa"/>
           </w:tcPr>
           <w:p>
             <w:pPr>
@@ -4917,7 +4918,7 @@
         </w:tc>
         <w:tc>
           <w:tcPr>
-            <w:tcW w:w="4675" w:type="dxa"/>
+            <w:tcW w:w="7195" w:type="dxa"/>
           </w:tcPr>
           <w:p>
             <w:r>
@@ -4953,7 +4954,7 @@
       <w:tr>
         <w:tc>
           <w:tcPr>
-            <w:tcW w:w="4675" w:type="dxa"/>
+            <w:tcW w:w="2155" w:type="dxa"/>
           </w:tcPr>
           <w:p>
             <w:pPr>
@@ -4966,7 +4967,7 @@
         </w:tc>
         <w:tc>
           <w:tcPr>
-            <w:tcW w:w="4675" w:type="dxa"/>
+            <w:tcW w:w="7195" w:type="dxa"/>
           </w:tcPr>
           <w:p>
             <w:r>
@@ -4978,7 +4979,7 @@
       <w:tr>
         <w:tc>
           <w:tcPr>
-            <w:tcW w:w="4675" w:type="dxa"/>
+            <w:tcW w:w="2155" w:type="dxa"/>
           </w:tcPr>
           <w:p>
             <w:pPr>
@@ -4991,7 +4992,7 @@
         </w:tc>
         <w:tc>
           <w:tcPr>
-            <w:tcW w:w="4675" w:type="dxa"/>
+            <w:tcW w:w="7195" w:type="dxa"/>
           </w:tcPr>
           <w:p>
             <w:r>
@@ -5022,7 +5023,6 @@
               </w:numPr>
             </w:pPr>
             <w:r>
-              <w:lastRenderedPageBreak/>
               <w:t>C</w:t>
             </w:r>
             <w:r>
@@ -5088,21 +5088,20 @@
       <w:tr>
         <w:tc>
           <w:tcPr>
-            <w:tcW w:w="4675" w:type="dxa"/>
+            <w:tcW w:w="2155" w:type="dxa"/>
           </w:tcPr>
           <w:p>
             <w:pPr>
               <w:jc w:val="right"/>
             </w:pPr>
             <w:r>
-              <w:lastRenderedPageBreak/>
               <w:t>Orbit State</w:t>
             </w:r>
           </w:p>
         </w:tc>
         <w:tc>
           <w:tcPr>
-            <w:tcW w:w="4675" w:type="dxa"/>
+            <w:tcW w:w="7195" w:type="dxa"/>
           </w:tcPr>
           <w:p>
             <w:r>
@@ -5114,24 +5113,28 @@
       <w:tr>
         <w:tc>
           <w:tcPr>
-            <w:tcW w:w="4675" w:type="dxa"/>
+            <w:tcW w:w="2155" w:type="dxa"/>
           </w:tcPr>
           <w:p>
             <w:pPr>
               <w:jc w:val="right"/>
             </w:pPr>
             <w:r>
-              <w:t>Absolute Date</w:t>
+              <w:t>AbsoluteDate</w:t>
             </w:r>
           </w:p>
         </w:tc>
         <w:tc>
           <w:tcPr>
-            <w:tcW w:w="4675" w:type="dxa"/>
+            <w:tcW w:w="7195" w:type="dxa"/>
           </w:tcPr>
           <w:p>
             <w:r>
-              <w:t>This class maintains a representation of date and time. The time can be set or retrieved as either a Gregorian date (year, month, day, hours, minutes and seconds) or a Julian date (days from a standard reference point), and it allows the date and time to be advanced by a number of seconds. This number may be negative to indicate movement backwards in time</w:t>
+              <w:t xml:space="preserve">This class maintains a representation of date and time. The time can be set or retrieved as either a Gregorian date (year, month, day, hours, minutes and seconds) or a Julian date (days from a standard </w:t>
+            </w:r>
+            <w:r>
+              <w:lastRenderedPageBreak/>
+              <w:t>reference point), and it allows the date and time to be advanced by a number of seconds. This number may be negative to indicate movement backwards in time</w:t>
             </w:r>
             <w:r>
               <w:t>.</w:t>
@@ -5227,7 +5230,6 @@
         </w:numPr>
       </w:pPr>
       <w:r>
-        <w:lastRenderedPageBreak/>
         <w:t>PropagateOrbitalElements() – this function propagates the Keplerian elements (a, e, i, RAAN, argP, MA), using the two-body problem with the addition of the J2 perturbation.</w:t>
       </w:r>
     </w:p>
@@ -5507,10 +5509,7 @@
           </w:p>
           <w:p>
             <w:r>
-              <w:t xml:space="preserve">Points may be set on input (or)  </w:t>
-            </w:r>
-            <w:r>
-              <w:t>computed in the class based on:</w:t>
+              <w:t>Points may be set on input (or)  computed in the class based on:</w:t>
             </w:r>
           </w:p>
           <w:p>
@@ -5590,25 +5589,7 @@
           </w:p>
           <w:p>
             <w:r>
-              <w:t xml:space="preserve">Note: </w:t>
-            </w:r>
-            <w:r>
-              <w:t>Latitudes must</w:t>
-            </w:r>
-            <w:r>
-              <w:t xml:space="preserve"> in the range of -90 deg to +90 deg and longitudes </w:t>
-            </w:r>
-            <w:r>
-              <w:t xml:space="preserve">must be </w:t>
-            </w:r>
-            <w:r>
-              <w:t xml:space="preserve">in the range of -180 deg to +180 deg while </w:t>
-            </w:r>
-            <w:r>
-              <w:t>inputting</w:t>
-            </w:r>
-            <w:r>
-              <w:t xml:space="preserve"> points. </w:t>
+              <w:t xml:space="preserve">Note: Latitudes must in the range of -90 deg to +90 deg and longitudes must be in the range of -180 deg to +180 deg while inputting points. </w:t>
             </w:r>
             <w:r>
               <w:t xml:space="preserve">Class </w:t>

</xml_diff>

<commit_message>
revisions to Attitude, NadirPointingAttitude classes
</commit_message>
<xml_diff>
--- a/propcov/docs/propcov-cpp_description.docx
+++ b/propcov/docs/propcov-cpp_description.docx
@@ -5079,12 +5079,22 @@
           </w:tcPr>
           <w:p>
             <w:pPr>
-              <w:jc w:val="right"/>
+              <w:pStyle w:val="Heading4"/>
+              <w:rPr>
+                <w:rFonts w:asciiTheme="minorHAnsi" w:hAnsiTheme="minorHAnsi" w:cstheme="minorHAnsi"/>
+                <w:i w:val="0"/>
+                <w:iCs w:val="0"/>
+                <w:color w:val="auto"/>
+              </w:rPr>
             </w:pPr>
             <w:r>
-              <w:t>NadirPointing</w:t>
-            </w:r>
-            <w:r>
+              <w:rPr>
+                <w:rFonts w:asciiTheme="minorHAnsi" w:hAnsiTheme="minorHAnsi" w:cstheme="minorHAnsi"/>
+                <w:i w:val="0"/>
+                <w:iCs w:val="0"/>
+                <w:color w:val="auto"/>
+              </w:rPr>
+              <w:lastRenderedPageBreak/>
               <w:t>Attitude</w:t>
             </w:r>
           </w:p>
@@ -5094,36 +5104,373 @@
             <w:tcW w:w="7195" w:type="dxa"/>
           </w:tcPr>
           <w:p>
-            <w:r>
-              <w:t xml:space="preserve">O-C uses the </w:t>
-            </w:r>
-            <w:r>
-              <w:t xml:space="preserve">class </w:t>
-            </w:r>
-            <w:r>
-              <w:t>NadirPointingAttitude, which</w:t>
-            </w:r>
-            <w:r>
-              <w:t xml:space="preserve"> is a subclass of Attitude that</w:t>
-            </w:r>
-            <w:r>
-              <w:t xml:space="preserve"> orients the spacecraft to the center of the Earth. The </w:t>
-            </w:r>
-            <w:r>
-              <w:lastRenderedPageBreak/>
-              <w:t xml:space="preserve">main responsibility of this class is to </w:t>
-            </w:r>
-            <w:r>
+            <w:pPr>
+              <w:pStyle w:val="Heading4"/>
+              <w:rPr>
+                <w:rFonts w:asciiTheme="minorHAnsi" w:hAnsiTheme="minorHAnsi" w:cstheme="minorHAnsi"/>
+                <w:i w:val="0"/>
+                <w:iCs w:val="0"/>
+                <w:color w:val="auto"/>
+              </w:rPr>
+            </w:pPr>
+            <w:r>
+              <w:rPr>
+                <w:rFonts w:asciiTheme="minorHAnsi" w:hAnsiTheme="minorHAnsi" w:cstheme="minorHAnsi"/>
+                <w:i w:val="0"/>
+                <w:iCs w:val="0"/>
+                <w:color w:val="auto"/>
+              </w:rPr>
+              <w:t>T</w:t>
+            </w:r>
+            <w:r>
+              <w:rPr>
+                <w:rFonts w:asciiTheme="minorHAnsi" w:hAnsiTheme="minorHAnsi" w:cstheme="minorHAnsi"/>
+                <w:i w:val="0"/>
+                <w:iCs w:val="0"/>
+                <w:color w:val="auto"/>
+              </w:rPr>
+              <w:t xml:space="preserve">his </w:t>
+            </w:r>
+            <w:r>
+              <w:rPr>
+                <w:rFonts w:asciiTheme="minorHAnsi" w:hAnsiTheme="minorHAnsi" w:cstheme="minorHAnsi"/>
+                <w:i w:val="0"/>
+                <w:iCs w:val="0"/>
+                <w:color w:val="auto"/>
+              </w:rPr>
+              <w:t xml:space="preserve">is a pure-virtual </w:t>
+            </w:r>
+            <w:r>
+              <w:rPr>
+                <w:rFonts w:asciiTheme="minorHAnsi" w:hAnsiTheme="minorHAnsi" w:cstheme="minorHAnsi"/>
+                <w:i w:val="0"/>
+                <w:iCs w:val="0"/>
+                <w:color w:val="auto"/>
+              </w:rPr>
+              <w:t>base class used to model the spacecraft attitude state.</w:t>
+            </w:r>
+            <w:r>
+              <w:rPr>
+                <w:rFonts w:asciiTheme="minorHAnsi" w:hAnsiTheme="minorHAnsi" w:cstheme="minorHAnsi"/>
+                <w:i w:val="0"/>
+                <w:iCs w:val="0"/>
+                <w:color w:val="auto"/>
+              </w:rPr>
+              <w:t xml:space="preserve"> </w:t>
+            </w:r>
+            <w:r>
+              <w:rPr>
+                <w:rFonts w:asciiTheme="minorHAnsi" w:hAnsiTheme="minorHAnsi" w:cstheme="minorHAnsi"/>
+                <w:i w:val="0"/>
+                <w:iCs w:val="0"/>
+                <w:color w:val="auto"/>
+              </w:rPr>
+              <w:t>It relies on the child-classes to implement the calculation of rotation matrices to rotate coordinat</w:t>
+            </w:r>
+            <w:r>
+              <w:rPr>
+                <w:rFonts w:asciiTheme="minorHAnsi" w:hAnsiTheme="minorHAnsi" w:cstheme="minorHAnsi"/>
+                <w:i w:val="0"/>
+                <w:iCs w:val="0"/>
+                <w:color w:val="auto"/>
+              </w:rPr>
+              <w:t>e systems.</w:t>
+            </w:r>
+          </w:p>
+        </w:tc>
+      </w:tr>
+      <w:tr>
+        <w:tc>
+          <w:tcPr>
+            <w:tcW w:w="2155" w:type="dxa"/>
+          </w:tcPr>
+          <w:p>
+            <w:pPr>
+              <w:pStyle w:val="Heading4"/>
+              <w:rPr>
+                <w:rFonts w:asciiTheme="minorHAnsi" w:hAnsiTheme="minorHAnsi" w:cstheme="minorHAnsi"/>
+                <w:i w:val="0"/>
+                <w:iCs w:val="0"/>
+                <w:color w:val="auto"/>
+              </w:rPr>
+            </w:pPr>
+            <w:r>
+              <w:rPr>
+                <w:rFonts w:asciiTheme="minorHAnsi" w:hAnsiTheme="minorHAnsi" w:cstheme="minorHAnsi"/>
+                <w:i w:val="0"/>
+                <w:iCs w:val="0"/>
+                <w:color w:val="auto"/>
+              </w:rPr>
+              <w:t>NadirPointing</w:t>
+            </w:r>
+            <w:r>
+              <w:rPr>
+                <w:rFonts w:asciiTheme="minorHAnsi" w:hAnsiTheme="minorHAnsi" w:cstheme="minorHAnsi"/>
+                <w:i w:val="0"/>
+                <w:iCs w:val="0"/>
+                <w:color w:val="auto"/>
+              </w:rPr>
+              <w:t>Attitude</w:t>
+            </w:r>
+          </w:p>
+        </w:tc>
+        <w:tc>
+          <w:tcPr>
+            <w:tcW w:w="7195" w:type="dxa"/>
+          </w:tcPr>
+          <w:p>
+            <w:pPr>
+              <w:pStyle w:val="Heading4"/>
+              <w:rPr>
+                <w:rFonts w:asciiTheme="minorHAnsi" w:hAnsiTheme="minorHAnsi" w:cstheme="minorHAnsi"/>
+                <w:i w:val="0"/>
+                <w:iCs w:val="0"/>
+                <w:color w:val="auto"/>
+              </w:rPr>
+            </w:pPr>
+            <w:r>
+              <w:rPr>
+                <w:rFonts w:asciiTheme="minorHAnsi" w:hAnsiTheme="minorHAnsi" w:cstheme="minorHAnsi"/>
+                <w:i w:val="0"/>
+                <w:iCs w:val="0"/>
+                <w:color w:val="auto"/>
+              </w:rPr>
+              <w:t>NadirPointingAttitude</w:t>
+            </w:r>
+            <w:r>
+              <w:rPr>
+                <w:rFonts w:asciiTheme="minorHAnsi" w:hAnsiTheme="minorHAnsi" w:cstheme="minorHAnsi"/>
+                <w:i w:val="0"/>
+                <w:iCs w:val="0"/>
+                <w:color w:val="auto"/>
+              </w:rPr>
+              <w:t xml:space="preserve"> </w:t>
+            </w:r>
+            <w:r>
+              <w:rPr>
+                <w:rFonts w:asciiTheme="minorHAnsi" w:hAnsiTheme="minorHAnsi" w:cstheme="minorHAnsi"/>
+                <w:i w:val="0"/>
+                <w:iCs w:val="0"/>
+                <w:color w:val="auto"/>
+              </w:rPr>
+              <w:t>is a subclass of Attitude that</w:t>
+            </w:r>
+            <w:r>
+              <w:rPr>
+                <w:rFonts w:asciiTheme="minorHAnsi" w:hAnsiTheme="minorHAnsi" w:cstheme="minorHAnsi"/>
+                <w:i w:val="0"/>
+                <w:iCs w:val="0"/>
+                <w:color w:val="auto"/>
+              </w:rPr>
+              <w:t xml:space="preserve"> models the </w:t>
+            </w:r>
+            <w:r>
+              <w:rPr>
+                <w:rFonts w:asciiTheme="minorHAnsi" w:hAnsiTheme="minorHAnsi" w:cstheme="minorHAnsi"/>
+                <w:i w:val="0"/>
+                <w:iCs w:val="0"/>
+                <w:color w:val="auto"/>
+              </w:rPr>
+              <w:t xml:space="preserve">spacecraft in the </w:t>
+            </w:r>
+            <w:r>
+              <w:rPr>
+                <w:rFonts w:asciiTheme="minorHAnsi" w:hAnsiTheme="minorHAnsi" w:cstheme="minorHAnsi"/>
+                <w:i w:val="0"/>
+                <w:iCs w:val="0"/>
+                <w:color w:val="auto"/>
+              </w:rPr>
+              <w:t xml:space="preserve">Nadir-pointing coordinate frame. </w:t>
+            </w:r>
+            <w:r>
+              <w:rPr>
+                <w:rFonts w:asciiTheme="minorHAnsi" w:hAnsiTheme="minorHAnsi" w:cstheme="minorHAnsi"/>
+                <w:i w:val="0"/>
+                <w:iCs w:val="0"/>
+                <w:color w:val="auto"/>
+              </w:rPr>
+              <w:t xml:space="preserve">The main responsibility of this class is to </w:t>
+            </w:r>
+            <w:r>
+              <w:rPr>
+                <w:rFonts w:asciiTheme="minorHAnsi" w:hAnsiTheme="minorHAnsi" w:cstheme="minorHAnsi"/>
+                <w:i w:val="0"/>
+                <w:iCs w:val="0"/>
+                <w:color w:val="auto"/>
+              </w:rPr>
               <w:t xml:space="preserve">compute </w:t>
             </w:r>
             <w:r>
-              <w:t xml:space="preserve">the rotation from an inertial frame to the nadir pointing reference frame from </w:t>
-            </w:r>
-            <w:r>
+              <w:rPr>
+                <w:rFonts w:asciiTheme="minorHAnsi" w:hAnsiTheme="minorHAnsi" w:cstheme="minorHAnsi"/>
+                <w:i w:val="0"/>
+                <w:iCs w:val="0"/>
+                <w:color w:val="auto"/>
+              </w:rPr>
+              <w:t xml:space="preserve">the rotation from an </w:t>
+            </w:r>
+            <w:r>
+              <w:rPr>
+                <w:rFonts w:asciiTheme="minorHAnsi" w:hAnsiTheme="minorHAnsi" w:cstheme="minorHAnsi"/>
+                <w:i w:val="0"/>
+                <w:iCs w:val="0"/>
+                <w:color w:val="auto"/>
+              </w:rPr>
+              <w:t xml:space="preserve">(Earth) </w:t>
+            </w:r>
+            <w:r>
+              <w:rPr>
+                <w:rFonts w:asciiTheme="minorHAnsi" w:hAnsiTheme="minorHAnsi" w:cstheme="minorHAnsi"/>
+                <w:i w:val="0"/>
+                <w:iCs w:val="0"/>
+                <w:color w:val="auto"/>
+              </w:rPr>
+              <w:t xml:space="preserve">inertial/body-fixed frame </w:t>
+            </w:r>
+            <w:r>
+              <w:rPr>
+                <w:rFonts w:asciiTheme="minorHAnsi" w:hAnsiTheme="minorHAnsi" w:cstheme="minorHAnsi"/>
+                <w:i w:val="0"/>
+                <w:iCs w:val="0"/>
+                <w:color w:val="auto"/>
+              </w:rPr>
+              <w:t xml:space="preserve">to the nadir pointing reference frame </w:t>
+            </w:r>
+            <w:r>
+              <w:rPr>
+                <w:rFonts w:asciiTheme="minorHAnsi" w:hAnsiTheme="minorHAnsi" w:cstheme="minorHAnsi"/>
+                <w:i w:val="0"/>
+                <w:iCs w:val="0"/>
+                <w:color w:val="auto"/>
+              </w:rPr>
+              <w:t xml:space="preserve">(see </w:t>
+            </w:r>
+            <w:hyperlink w:anchor="_Propcov-Cpp_coordinate_systems" w:history="1">
+              <w:r>
+                <w:rPr>
+                  <w:rStyle w:val="Hyperlink"/>
+                  <w:rFonts w:asciiTheme="minorHAnsi" w:hAnsiTheme="minorHAnsi" w:cstheme="minorHAnsi"/>
+                  <w:i w:val="0"/>
+                  <w:iCs w:val="0"/>
+                </w:rPr>
+                <w:t>here</w:t>
+              </w:r>
+            </w:hyperlink>
+            <w:r>
+              <w:rPr>
+                <w:rFonts w:asciiTheme="minorHAnsi" w:hAnsiTheme="minorHAnsi" w:cstheme="minorHAnsi"/>
+                <w:i w:val="0"/>
+                <w:iCs w:val="0"/>
+                <w:color w:val="auto"/>
+              </w:rPr>
+              <w:t xml:space="preserve">) </w:t>
+            </w:r>
+            <w:r>
+              <w:rPr>
+                <w:rFonts w:asciiTheme="minorHAnsi" w:hAnsiTheme="minorHAnsi" w:cstheme="minorHAnsi"/>
+                <w:i w:val="0"/>
+                <w:iCs w:val="0"/>
+                <w:color w:val="auto"/>
+              </w:rPr>
+              <w:t>using</w:t>
+            </w:r>
+            <w:r>
+              <w:rPr>
+                <w:rFonts w:asciiTheme="minorHAnsi" w:hAnsiTheme="minorHAnsi" w:cstheme="minorHAnsi"/>
+                <w:i w:val="0"/>
+                <w:iCs w:val="0"/>
+                <w:color w:val="auto"/>
+              </w:rPr>
+              <w:t xml:space="preserve"> </w:t>
+            </w:r>
+            <w:r>
+              <w:rPr>
+                <w:rFonts w:asciiTheme="minorHAnsi" w:hAnsiTheme="minorHAnsi" w:cstheme="minorHAnsi"/>
+                <w:i w:val="0"/>
+                <w:iCs w:val="0"/>
+                <w:color w:val="auto"/>
+              </w:rPr>
               <w:t xml:space="preserve">the </w:t>
             </w:r>
             <w:r>
-              <w:t>spacecraft position and velocity.</w:t>
+              <w:rPr>
+                <w:rFonts w:asciiTheme="minorHAnsi" w:hAnsiTheme="minorHAnsi" w:cstheme="minorHAnsi"/>
+                <w:i w:val="0"/>
+                <w:iCs w:val="0"/>
+                <w:color w:val="auto"/>
+              </w:rPr>
+              <w:t>input (</w:t>
+            </w:r>
+            <w:r>
+              <w:rPr>
+                <w:rFonts w:asciiTheme="minorHAnsi" w:hAnsiTheme="minorHAnsi" w:cstheme="minorHAnsi"/>
+                <w:i w:val="0"/>
+                <w:iCs w:val="0"/>
+                <w:color w:val="auto"/>
+              </w:rPr>
+              <w:t>spacecraft</w:t>
+            </w:r>
+            <w:r>
+              <w:rPr>
+                <w:rFonts w:asciiTheme="minorHAnsi" w:hAnsiTheme="minorHAnsi" w:cstheme="minorHAnsi"/>
+                <w:i w:val="0"/>
+                <w:iCs w:val="0"/>
+                <w:color w:val="auto"/>
+              </w:rPr>
+              <w:t>)</w:t>
+            </w:r>
+            <w:r>
+              <w:rPr>
+                <w:rFonts w:asciiTheme="minorHAnsi" w:hAnsiTheme="minorHAnsi" w:cstheme="minorHAnsi"/>
+                <w:i w:val="0"/>
+                <w:iCs w:val="0"/>
+                <w:color w:val="auto"/>
+              </w:rPr>
+              <w:t xml:space="preserve"> state-vector (position and velocity).</w:t>
+            </w:r>
+          </w:p>
+          <w:p>
+            <w:r>
+              <w:t xml:space="preserve">Note that there are two possible </w:t>
+            </w:r>
+            <w:r>
+              <w:t xml:space="preserve">nadir-pointing </w:t>
+            </w:r>
+            <w:r>
+              <w:t>attitude states</w:t>
+            </w:r>
+            <w:r>
+              <w:t xml:space="preserve"> which can be modeled using this class </w:t>
+            </w:r>
+            <w:r>
+              <w:t>depending on</w:t>
+            </w:r>
+            <w:r>
+              <w:t xml:space="preserve"> whether the </w:t>
+            </w:r>
+            <w:r>
+              <w:t xml:space="preserve">input </w:t>
+            </w:r>
+            <w:r>
+              <w:t xml:space="preserve">spacecraft state </w:t>
+            </w:r>
+            <w:r>
+              <w:t xml:space="preserve">is </w:t>
+            </w:r>
+            <w:r>
+              <w:t>in inertial</w:t>
+            </w:r>
+            <w:r>
+              <w:t xml:space="preserve"> frame</w:t>
+            </w:r>
+            <w:r>
+              <w:t xml:space="preserve"> or body-fixed </w:t>
+            </w:r>
+            <w:r>
+              <w:t>frame</w:t>
+            </w:r>
+            <w:r>
+              <w:t>.</w:t>
             </w:r>
           </w:p>
         </w:tc>
@@ -5138,7 +5485,6 @@
               <w:jc w:val="right"/>
             </w:pPr>
             <w:r>
-              <w:lastRenderedPageBreak/>
               <w:t>LaGrangeInterpolator</w:t>
             </w:r>
           </w:p>
@@ -5321,11 +5667,6 @@
       <w:pPr>
         <w:pStyle w:val="Heading3"/>
       </w:pPr>
-    </w:p>
-    <w:p>
-      <w:pPr>
-        <w:pStyle w:val="Heading3"/>
-      </w:pPr>
       <w:r>
         <w:t>Key Data Structures</w:t>
       </w:r>
@@ -5344,6 +5685,7 @@
         </w:numPr>
       </w:pPr>
       <w:r>
+        <w:lastRenderedPageBreak/>
         <w:t>CustomSensor, which contains several arrays</w:t>
       </w:r>
       <w:r>
@@ -5380,7 +5722,6 @@
         <w:rPr>
           <w:u w:val="single"/>
         </w:rPr>
-        <w:lastRenderedPageBreak/>
         <w:t>Propagator</w:t>
       </w:r>
     </w:p>
@@ -7511,7 +7852,25 @@
     </w:p>
     <w:p>
       <w:r>
-        <w:t>This section is intended to clarify how attitude and other rotations (e.g., from spacecraft body to sensor coordinate frame) are used in TAT-C. This incorporates two sections of a larger set of developer notes on attitude. The first provides a general high level background on attitude. It’s intent is not to be comprehensive, but to guide developers in understanding</w:t>
+        <w:t xml:space="preserve">This section is intended to clarify how attitude and other rotations (e.g., from spacecraft body to sensor coordinate frame) are used in </w:t>
+      </w:r>
+      <w:r>
+        <w:t>Propcov-Cpp</w:t>
+      </w:r>
+      <w:r>
+        <w:t xml:space="preserve">. This incorporates two sections of a larger set of developer notes on attitude. The first provides a general </w:t>
+      </w:r>
+      <w:r>
+        <w:t>high-level</w:t>
+      </w:r>
+      <w:r>
+        <w:t xml:space="preserve"> background on attitude. </w:t>
+      </w:r>
+      <w:r>
+        <w:t>Its</w:t>
+      </w:r>
+      <w:r>
+        <w:t xml:space="preserve"> intent is not to be comprehensive, but to guide developers in understanding</w:t>
       </w:r>
       <w:r>
         <w:t xml:space="preserve"> the basics of the problem being solved. As an example, it describes key coordinate systems, but it does not cover the details of converting between representations such as quaternion and direction cosine matrix.</w:t>
@@ -7519,7 +7878,13 @@
     </w:p>
     <w:p>
       <w:r>
-        <w:t>The second part of this section discusses the specifics of TAT-C; what coordinate frames are used and where the attitude math lives in the code.</w:t>
+        <w:t xml:space="preserve">The second part of this section discusses the specifics of </w:t>
+      </w:r>
+      <w:r>
+        <w:t>Propcov-Cpp</w:t>
+      </w:r>
+      <w:r>
+        <w:t>; what coordinate frames are used and where the attitude math lives in the code.</w:t>
       </w:r>
     </w:p>
     <w:p>
@@ -7532,7 +7897,13 @@
     </w:p>
     <w:p>
       <w:r>
-        <w:t xml:space="preserve">Any background material should start with definitions, and this document does not vary from that rule. We will then dive into two common representations of attitude, the direction cosine matrix (DCM) and the quaternion. The background material will end by describing some of the most commonly used coordinate reference frames for GMAT, and more importantly </w:t>
+        <w:t xml:space="preserve">Any background material should start with definitions, and this document does not vary from that rule. We will then dive into two common representations of attitude, the direction cosine matrix (DCM) and the quaternion. The background material will end by describing some of the </w:t>
+      </w:r>
+      <w:r>
+        <w:t>most used</w:t>
+      </w:r>
+      <w:r>
+        <w:t xml:space="preserve"> coordinate reference frames for GMAT, and more importantly </w:t>
       </w:r>
       <w:r>
         <w:rPr>
@@ -7676,7 +8047,13 @@
     </w:p>
     <w:p>
       <w:r>
-        <w:t>Another aspect of attitude modeling is that when you are modeling attitude dynamics (the response of the aircraft or spacecraft to the torques being exerted on it), the equations of motion are usually written with respect to an inertial frame. So an Earth-pointing satellite may estimate its attitude with respect to an inertial frame using the equations of motion, do the mathematics to compute the rotation to a non-inertial downward-pointing reference frame, and control the spacecraft to the desired orientation with respect to the downward pointing frame.</w:t>
+        <w:t xml:space="preserve">Another aspect of attitude modeling is that when you are modeling attitude dynamics (the response of the aircraft or spacecraft to the torques being exerted on it), the equations of motion are usually written with respect to an inertial frame. </w:t>
+      </w:r>
+      <w:r>
+        <w:t>So,</w:t>
+      </w:r>
+      <w:r>
+        <w:t xml:space="preserve"> an Earth-pointing satellite may estimate its attitude with respect to an inertial frame using the equations of motion, do the mathematics to compute the rotation to a non-inertial downward-pointing reference frame, and control the spacecraft to the desired orientation with respect to the downward pointing frame.</w:t>
       </w:r>
     </w:p>
     <w:p>
@@ -7693,7 +8070,13 @@
         <w:t>2018</w:t>
       </w:r>
       <w:r>
-        <w:t xml:space="preserve">] specifies conversion between these representations. There are several parameterizations of attitude presented in Wertz and the math specs; for now we will concentrate on the ones that are  the </w:t>
+        <w:t xml:space="preserve">] specifies conversion between these representations. There are several parameterizations of attitude presented in Wertz and the math specs; for </w:t>
+      </w:r>
+      <w:r>
+        <w:t>now,</w:t>
+      </w:r>
+      <w:r>
+        <w:t xml:space="preserve"> we will concentrate on the ones that are the </w:t>
       </w:r>
       <w:r>
         <w:rPr>
@@ -7823,7 +8206,13 @@
         <w:rPr>
           <w:rFonts w:eastAsiaTheme="minorEastAsia"/>
         </w:rPr>
-        <w:t xml:space="preserve">So enough background, we can now look at what we can do with attitude matrices. The first application is to </w:t>
+        <w:t>So,</w:t>
+      </w:r>
+      <w:r>
+        <w:rPr>
+          <w:rFonts w:eastAsiaTheme="minorEastAsia"/>
+        </w:rPr>
+        <w:t xml:space="preserve"> enough background, we can now look at what we can do with attitude matrices. The first application is to </w:t>
       </w:r>
       <w:r>
         <w:rPr>
@@ -7862,7 +8251,19 @@
         <w:rPr>
           <w:rFonts w:eastAsiaTheme="minorEastAsia"/>
         </w:rPr>
-        <w:t xml:space="preserve">So how do we express the inertial sun vector we have to the body sun vector we want? You simply multiply it by the cosine matrix representing the rotation from inertial to body.Let </w:t>
+        <w:t>So how do we express the inertial sun vector we have to the body sun vector we want? You simply multiply it by the cosine matrix representing the rotation from inertial to body.</w:t>
+      </w:r>
+      <w:r>
+        <w:rPr>
+          <w:rFonts w:eastAsiaTheme="minorEastAsia"/>
+        </w:rPr>
+        <w:t xml:space="preserve"> </w:t>
+      </w:r>
+      <w:r>
+        <w:rPr>
+          <w:rFonts w:eastAsiaTheme="minorEastAsia"/>
+        </w:rPr>
+        <w:t xml:space="preserve">Let </w:t>
       </w:r>
       <m:oMath>
         <m:acc>
@@ -7998,6 +8399,106 @@
       </w:r>
       <w:r>
         <w:t xml:space="preserve"> is the attitude matrix.</w:t>
+      </w:r>
+    </w:p>
+    <w:p>
+      <w:r>
+        <w:t xml:space="preserve">Note that there are two types of rotation matrices which can be constructed (and are transpose of each-other): (See </w:t>
+      </w:r>
+      <w:hyperlink r:id="rId15" w:history="1">
+        <w:r>
+          <w:rPr>
+            <w:rStyle w:val="Hyperlink"/>
+          </w:rPr>
+          <w:t>https://mathworld.wolfram.com</w:t>
+        </w:r>
+        <w:r>
+          <w:rPr>
+            <w:rStyle w:val="Hyperlink"/>
+          </w:rPr>
+          <w:t>/</w:t>
+        </w:r>
+        <w:r>
+          <w:rPr>
+            <w:rStyle w:val="Hyperlink"/>
+          </w:rPr>
+          <w:t>RotationMatrix.html</w:t>
+        </w:r>
+      </w:hyperlink>
+      <w:r>
+        <w:t xml:space="preserve"> for details.)</w:t>
+      </w:r>
+    </w:p>
+    <w:p>
+      <w:pPr>
+        <w:pStyle w:val="ListParagraph"/>
+        <w:numPr>
+          <w:ilvl w:val="0"/>
+          <w:numId w:val="20"/>
+        </w:numPr>
+      </w:pPr>
+      <w:r>
+        <w:t>Rotation matrix to</w:t>
+      </w:r>
+      <w:r>
+        <w:t xml:space="preserve"> rotat</w:t>
+      </w:r>
+      <w:r>
+        <w:t>e</w:t>
+      </w:r>
+      <w:r>
+        <w:t xml:space="preserve"> </w:t>
+      </w:r>
+      <w:r>
+        <w:t>the coordinate system</w:t>
+      </w:r>
+      <w:r>
+        <w:t xml:space="preserve"> and to</w:t>
+      </w:r>
+      <w:r>
+        <w:t xml:space="preserve"> </w:t>
+      </w:r>
+      <w:r>
+        <w:t xml:space="preserve">use it </w:t>
+      </w:r>
+      <w:r>
+        <w:t xml:space="preserve">to </w:t>
+      </w:r>
+      <w:r>
+        <w:t>find vector representation in other coordinate system</w:t>
+      </w:r>
+      <w:r>
+        <w:t>s</w:t>
+      </w:r>
+      <w:r>
+        <w:t>.</w:t>
+      </w:r>
+    </w:p>
+    <w:p>
+      <w:pPr>
+        <w:pStyle w:val="ListParagraph"/>
+        <w:numPr>
+          <w:ilvl w:val="0"/>
+          <w:numId w:val="20"/>
+        </w:numPr>
+      </w:pPr>
+      <w:r>
+        <w:t xml:space="preserve">Rotation matrix to rotate </w:t>
+      </w:r>
+      <w:r>
+        <w:t xml:space="preserve">vector </w:t>
+      </w:r>
+      <w:r>
+        <w:t>relative to</w:t>
+      </w:r>
+      <w:r>
+        <w:t xml:space="preserve"> fixed ax</w:t>
+      </w:r>
+      <w:r>
+        <w:t>e</w:t>
+      </w:r>
+      <w:r>
+        <w:t>s.</w:t>
       </w:r>
     </w:p>
     <w:p>
@@ -8185,7 +8686,19 @@
         <w:rPr>
           <w:rFonts w:eastAsiaTheme="minorEastAsia"/>
         </w:rPr>
-        <w:t>Note a good check of if you are composing things correctly is that the first rotation (the matrix to the right) rotates into the body frame, and the second rotation is from the body frame to sensor frame. If all the rotations in an equation follow this protocol, then the outermost subscript letters will tell you the frames for the composition of two or more rotations.</w:t>
+        <w:t xml:space="preserve">Note a good check of if you are composing things correctly is that the first rotation (the matrix to the right) rotates into the body frame, and the second rotation is from the body frame to sensor frame. If all the rotations in an equation follow this protocol, then the outermost subscript letters will tell </w:t>
+      </w:r>
+      <w:r>
+        <w:rPr>
+          <w:rFonts w:eastAsiaTheme="minorEastAsia"/>
+        </w:rPr>
+        <w:t>you about</w:t>
+      </w:r>
+      <w:r>
+        <w:rPr>
+          <w:rFonts w:eastAsiaTheme="minorEastAsia"/>
+        </w:rPr>
+        <w:t xml:space="preserve"> the frames for the composition of two or more rotations.</w:t>
       </w:r>
     </w:p>
     <w:p>
@@ -8894,6 +9407,9 @@
       <w:r>
         <w:t>Multiplying two or more rotation matrices represent successive rotations between coordinate frames</w:t>
       </w:r>
+      <w:r>
+        <w:t>.</w:t>
+      </w:r>
     </w:p>
     <w:p>
       <w:pPr>
@@ -8907,6 +9423,15 @@
       <w:r>
         <w:t>The rotation back to the original frame</w:t>
       </w:r>
+      <w:r>
+        <w:t xml:space="preserve"> is possible by </w:t>
+      </w:r>
+      <w:r>
+        <w:t>multiplying the vector with</w:t>
+      </w:r>
+      <w:r>
+        <w:t xml:space="preserve"> the transpose of the original rotation matrix.</w:t>
+      </w:r>
     </w:p>
     <w:p/>
     <w:p>
@@ -8914,6 +9439,7 @@
         <w:pStyle w:val="Heading3"/>
       </w:pPr>
       <w:r>
+        <w:lastRenderedPageBreak/>
         <w:t>Using Quaternions: The Basics</w:t>
       </w:r>
     </w:p>
@@ -8934,12 +9460,18 @@
         <w:rPr>
           <w:highlight w:val="yellow"/>
         </w:rPr>
-        <w:t>e don’t use quaternions in TAT-C code</w:t>
+        <w:t xml:space="preserve">e don’t use quaternions in </w:t>
       </w:r>
       <w:r>
         <w:rPr>
           <w:highlight w:val="yellow"/>
         </w:rPr>
+        <w:t>Propcov-Cpp</w:t>
+      </w:r>
+      <w:r>
+        <w:rPr>
+          <w:highlight w:val="yellow"/>
+        </w:rPr>
         <w:t>.</w:t>
       </w:r>
     </w:p>
@@ -8949,7 +9481,6 @@
         <w:pStyle w:val="Heading3"/>
       </w:pPr>
       <w:r>
-        <w:lastRenderedPageBreak/>
         <w:t>Coordinate Frames for Spaceflight</w:t>
       </w:r>
     </w:p>
@@ -9166,6 +9697,7 @@
     </w:p>
     <w:p>
       <w:r>
+        <w:lastRenderedPageBreak/>
         <w:t>There are many other inertial reference systems to be aware of when using GMAT, but we will stop here before we get too far away from the attitude world.</w:t>
       </w:r>
     </w:p>
@@ -9195,7 +9727,6 @@
         <w:spacing w:after="0"/>
       </w:pPr>
       <w:r>
-        <w:lastRenderedPageBreak/>
         <w:t>The spacecraft is looking for/at specific objects on the ground, for example ground stations to which telemetry is sent.</w:t>
       </w:r>
     </w:p>
@@ -9209,7 +9740,13 @@
         <w:spacing w:after="0"/>
       </w:pPr>
       <w:r>
-        <w:t>Modeling is dependent on the specific orientation of the earth; for example an accurate gravity model depends on the shape of the earth, which is not a smooth sphere. Which way Mount Everest is pointing in inertial space will matter in computing the Earth’s gravitational effect on the spacecraft.</w:t>
+        <w:t xml:space="preserve">Modeling is dependent on the specific orientation of the earth; for </w:t>
+      </w:r>
+      <w:r>
+        <w:t>example,</w:t>
+      </w:r>
+      <w:r>
+        <w:t xml:space="preserve"> an accurate gravity model depends on the shape of the earth, which is not a smooth sphere. Which way Mount Everest is pointing in inertial space will matter in computing the Earth’s gravitational effect on the spacecraft.</w:t>
       </w:r>
     </w:p>
     <w:p/>
@@ -9310,7 +9847,6 @@
         <w:t xml:space="preserve">. The rotation matrix associated with the Greenwich Hour Angle G is </w:t>
       </w:r>
     </w:p>
-    <w:p/>
     <w:p>
       <w:pPr>
         <w:ind w:left="720"/>
@@ -9519,6 +10055,7 @@
     <w:p>
       <w:pPr>
         <w:rPr>
+          <w:rFonts w:ascii="Cambria Math" w:eastAsia="Cambria Math" w:hAnsi="Cambria Math" w:cs="Cambria Math"/>
           <w:i/>
         </w:rPr>
       </w:pPr>
@@ -9545,18 +10082,25 @@
       <w:pPr>
         <w:pStyle w:val="Heading4"/>
       </w:pPr>
-    </w:p>
-    <w:p>
-      <w:pPr>
-        <w:pStyle w:val="Heading4"/>
-      </w:pPr>
       <w:r>
         <w:t>Reference Coordinate Systems</w:t>
       </w:r>
     </w:p>
     <w:p>
       <w:r>
-        <w:t>In principle, many frames can be used as reference frames for spacecraft, they can fall into two categories. The first is other inertial frames, for example frames centered on other bodies than the Earth, or fixed at different reference times. The second category is orbit-referenced frames, which are constructed from the spacecraft’s position and/or velocity, and have the origin at the center of the spacecraft.</w:t>
+        <w:t xml:space="preserve">In principle, many frames can be used as reference frames for spacecraft, they can fall into two categories. The first is other inertial frames, for example frames centered on other bodies than the </w:t>
+      </w:r>
+      <w:r>
+        <w:t>Earth or</w:t>
+      </w:r>
+      <w:r>
+        <w:t xml:space="preserve"> fixed at different reference times. The second category is orbit-referenced frames, which are constructed from the spacecraft’s position and/or </w:t>
+      </w:r>
+      <w:r>
+        <w:t>velocity and</w:t>
+      </w:r>
+      <w:r>
+        <w:t xml:space="preserve"> have the origin at the center of the spacecraft.</w:t>
       </w:r>
       <w:r>
         <w:rPr>
@@ -9565,7 +10109,11 @@
         <w:footnoteReference w:id="9"/>
       </w:r>
       <w:r>
-        <w:t xml:space="preserve"> These frames typically have one of the axes pointing down towards the central body, although there are a variety of definitions possible.</w:t>
+        <w:t xml:space="preserve"> These frames typically have one of the axes pointing down towards </w:t>
+      </w:r>
+      <w:r>
+        <w:lastRenderedPageBreak/>
+        <w:t>the central body, although there are a variety of definitions possible.</w:t>
       </w:r>
       <w:r>
         <w:rPr>
@@ -9598,7 +10146,13 @@
         <w:t>local vertical</w:t>
       </w:r>
       <w:r>
-        <w:t xml:space="preserve">, which is perpindicular to the surface, which is defined by a plane tangent to the ellipsoid that defines the Earth. A </w:t>
+        <w:t xml:space="preserve">, which is </w:t>
+      </w:r>
+      <w:r>
+        <w:t>perpendicular</w:t>
+      </w:r>
+      <w:r>
+        <w:t xml:space="preserve"> to the surface, which is defined by a plane tangent to the ellipsoid that defines the Earth. A </w:t>
       </w:r>
       <w:r>
         <w:rPr>
@@ -9693,6 +10247,9 @@
       <w:r>
         <w:t>)</w:t>
       </w:r>
+      <w:r>
+        <w:t>, where R is the spacecraft position vector.</w:t>
+      </w:r>
     </w:p>
     <w:p>
       <w:pPr>
@@ -9704,7 +10261,13 @@
         <w:spacing w:after="0"/>
       </w:pPr>
       <w:r>
-        <w:t>The +X axis completes the right handed system</w:t>
+        <w:t xml:space="preserve">The +X axis completes the </w:t>
+      </w:r>
+      <w:r>
+        <w:t>right-handed</w:t>
+      </w:r>
+      <w:r>
+        <w:t xml:space="preserve"> system</w:t>
       </w:r>
     </w:p>
     <w:p/>
@@ -9715,7 +10278,13 @@
     </w:p>
     <w:p>
       <w:r>
-        <w:t xml:space="preserve"> These systems are used as reference for attitude systems; for example a satellite might control attitude to keep the body frame aligned with a geodetic frame, so that the sensors are looking along the local vertical to observe the Earth. Control laws would then be written with respect to the rotation from reference to body frame, although the actual kinematics or dynamics would be propagated in an inertial frame.</w:t>
+        <w:t xml:space="preserve">These systems are used as reference for attitude systems; for </w:t>
+      </w:r>
+      <w:r>
+        <w:t>example,</w:t>
+      </w:r>
+      <w:r>
+        <w:t xml:space="preserve"> a satellite might control attitude to keep the body frame aligned with a geodetic frame, so that the sensors are looking along the local vertical to observe the Earth. Control laws would then be written with respect to the rotation from reference to body frame, although the actual kinematics or dynamics would be propagated in an inertial frame.</w:t>
       </w:r>
     </w:p>
     <w:p>
@@ -9723,433 +10292,15 @@
         <w:pStyle w:val="Heading2"/>
       </w:pPr>
       <w:r>
-        <w:t>Clock/ Cone angles representation of a point-location</w:t>
-      </w:r>
-    </w:p>
-    <w:p>
-      <w:r>
-        <w:rPr>
-          <w:noProof/>
-        </w:rPr>
-        <mc:AlternateContent>
-          <mc:Choice Requires="wps">
-            <w:drawing>
-              <wp:anchor distT="45720" distB="45720" distL="114300" distR="114300" simplePos="0" relativeHeight="251663360" behindDoc="0" locked="0" layoutInCell="1" allowOverlap="1" wp14:anchorId="22C33652" wp14:editId="501E8526">
-                <wp:simplePos x="0" y="0"/>
-                <wp:positionH relativeFrom="column">
-                  <wp:posOffset>3695700</wp:posOffset>
-                </wp:positionH>
-                <wp:positionV relativeFrom="paragraph">
-                  <wp:posOffset>603885</wp:posOffset>
-                </wp:positionV>
-                <wp:extent cx="2232660" cy="2042160"/>
-                <wp:effectExtent l="0" t="0" r="0" b="0"/>
-                <wp:wrapSquare wrapText="bothSides"/>
-                <wp:docPr id="3" name="Text Box 2"/>
-                <wp:cNvGraphicFramePr>
-                  <a:graphicFrameLocks xmlns:a="http://schemas.openxmlformats.org/drawingml/2006/main"/>
-                </wp:cNvGraphicFramePr>
-                <a:graphic xmlns:a="http://schemas.openxmlformats.org/drawingml/2006/main">
-                  <a:graphicData uri="http://schemas.microsoft.com/office/word/2010/wordprocessingShape">
-                    <wps:wsp>
-                      <wps:cNvSpPr txBox="1">
-                        <a:spLocks noChangeArrowheads="1"/>
-                      </wps:cNvSpPr>
-                      <wps:spPr bwMode="auto">
-                        <a:xfrm>
-                          <a:off x="0" y="0"/>
-                          <a:ext cx="2232660" cy="2042160"/>
-                        </a:xfrm>
-                        <a:prstGeom prst="rect">
-                          <a:avLst/>
-                        </a:prstGeom>
-                        <a:solidFill>
-                          <a:srgbClr val="FFFFFF"/>
-                        </a:solidFill>
-                        <a:ln w="9525">
-                          <a:noFill/>
-                          <a:miter lim="800000"/>
-                          <a:headEnd/>
-                          <a:tailEnd/>
-                        </a:ln>
-                      </wps:spPr>
-                      <wps:txbx>
-                        <w:txbxContent>
-                          <w:p>
-                            <w:r>
-                              <w:rPr>
-                                <w:noProof/>
-                              </w:rPr>
-                              <w:drawing>
-                                <wp:inline distT="0" distB="0" distL="0" distR="0" wp14:anchorId="388AFCA2" wp14:editId="5DEBA4E5">
-                                  <wp:extent cx="1991360" cy="1604656"/>
-                                  <wp:effectExtent l="0" t="0" r="0" b="0"/>
-                                  <wp:docPr id="1" name="Graphic 1"/>
-                                  <wp:cNvGraphicFramePr>
-                                    <a:graphicFrameLocks xmlns:a="http://schemas.openxmlformats.org/drawingml/2006/main" noChangeAspect="1"/>
-                                  </wp:cNvGraphicFramePr>
-                                  <a:graphic xmlns:a="http://schemas.openxmlformats.org/drawingml/2006/main">
-                                    <a:graphicData uri="http://schemas.openxmlformats.org/drawingml/2006/picture">
-                                      <pic:pic xmlns:pic="http://schemas.openxmlformats.org/drawingml/2006/picture">
-                                        <pic:nvPicPr>
-                                          <pic:cNvPr id="1" name=""/>
-                                          <pic:cNvPicPr/>
-                                        </pic:nvPicPr>
-                                        <pic:blipFill>
-                                          <a:blip r:embed="rId15">
-                                            <a:extLst>
-                                              <a:ext uri="{96DAC541-7B7A-43D3-8B79-37D633B846F1}">
-                                                <asvg:svgBlip xmlns:asvg="http://schemas.microsoft.com/office/drawing/2016/SVG/main" r:embed="rId16"/>
-                                              </a:ext>
-                                            </a:extLst>
-                                          </a:blip>
-                                          <a:stretch>
-                                            <a:fillRect/>
-                                          </a:stretch>
-                                        </pic:blipFill>
-                                        <pic:spPr>
-                                          <a:xfrm>
-                                            <a:off x="0" y="0"/>
-                                            <a:ext cx="1997044" cy="1609236"/>
-                                          </a:xfrm>
-                                          <a:prstGeom prst="rect">
-                                            <a:avLst/>
-                                          </a:prstGeom>
-                                        </pic:spPr>
-                                      </pic:pic>
-                                    </a:graphicData>
-                                  </a:graphic>
-                                </wp:inline>
-                              </w:drawing>
-                            </w:r>
-                          </w:p>
-                          <w:p>
-                            <w:r>
-                              <w:t>Illustration of cone/ clock angles</w:t>
-                            </w:r>
-                          </w:p>
-                        </w:txbxContent>
-                      </wps:txbx>
-                      <wps:bodyPr rot="0" vert="horz" wrap="square" lIns="91440" tIns="45720" rIns="91440" bIns="45720" anchor="t" anchorCtr="0">
-                        <a:noAutofit/>
-                      </wps:bodyPr>
-                    </wps:wsp>
-                  </a:graphicData>
-                </a:graphic>
-                <wp14:sizeRelH relativeFrom="margin">
-                  <wp14:pctWidth>0</wp14:pctWidth>
-                </wp14:sizeRelH>
-                <wp14:sizeRelV relativeFrom="margin">
-                  <wp14:pctHeight>0</wp14:pctHeight>
-                </wp14:sizeRelV>
-              </wp:anchor>
-            </w:drawing>
-          </mc:Choice>
-          <mc:Fallback>
-            <w:pict>
-              <v:shape w14:anchorId="22C33652" id="Text Box 2" o:spid="_x0000_s1066" type="#_x0000_t202" style="position:absolute;margin-left:291pt;margin-top:47.55pt;width:175.8pt;height:160.8pt;z-index:251663360;visibility:visible;mso-wrap-style:square;mso-width-percent:0;mso-height-percent:0;mso-wrap-distance-left:9pt;mso-wrap-distance-top:3.6pt;mso-wrap-distance-right:9pt;mso-wrap-distance-bottom:3.6pt;mso-position-horizontal:absolute;mso-position-horizontal-relative:text;mso-position-vertical:absolute;mso-position-vertical-relative:text;mso-width-percent:0;mso-height-percent:0;mso-width-relative:margin;mso-height-relative:margin;v-text-anchor:top" o:gfxdata="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" stroked="f">
-                <v:textbox>
-                  <w:txbxContent>
-                    <w:p>
-                      <w:r>
-                        <w:rPr>
-                          <w:noProof/>
-                        </w:rPr>
-                        <w:drawing>
-                          <wp:inline distT="0" distB="0" distL="0" distR="0" wp14:anchorId="388AFCA2" wp14:editId="5DEBA4E5">
-                            <wp:extent cx="1991360" cy="1604656"/>
-                            <wp:effectExtent l="0" t="0" r="0" b="0"/>
-                            <wp:docPr id="1" name="Graphic 1"/>
-                            <wp:cNvGraphicFramePr>
-                              <a:graphicFrameLocks xmlns:a="http://schemas.openxmlformats.org/drawingml/2006/main" noChangeAspect="1"/>
-                            </wp:cNvGraphicFramePr>
-                            <a:graphic xmlns:a="http://schemas.openxmlformats.org/drawingml/2006/main">
-                              <a:graphicData uri="http://schemas.openxmlformats.org/drawingml/2006/picture">
-                                <pic:pic xmlns:pic="http://schemas.openxmlformats.org/drawingml/2006/picture">
-                                  <pic:nvPicPr>
-                                    <pic:cNvPr id="1" name=""/>
-                                    <pic:cNvPicPr/>
-                                  </pic:nvPicPr>
-                                  <pic:blipFill>
-                                    <a:blip r:embed="rId15">
-                                      <a:extLst>
-                                        <a:ext uri="{96DAC541-7B7A-43D3-8B79-37D633B846F1}">
-                                          <asvg:svgBlip xmlns:asvg="http://schemas.microsoft.com/office/drawing/2016/SVG/main" r:embed="rId16"/>
-                                        </a:ext>
-                                      </a:extLst>
-                                    </a:blip>
-                                    <a:stretch>
-                                      <a:fillRect/>
-                                    </a:stretch>
-                                  </pic:blipFill>
-                                  <pic:spPr>
-                                    <a:xfrm>
-                                      <a:off x="0" y="0"/>
-                                      <a:ext cx="1997044" cy="1609236"/>
-                                    </a:xfrm>
-                                    <a:prstGeom prst="rect">
-                                      <a:avLst/>
-                                    </a:prstGeom>
-                                  </pic:spPr>
-                                </pic:pic>
-                              </a:graphicData>
-                            </a:graphic>
-                          </wp:inline>
-                        </w:drawing>
-                      </w:r>
-                    </w:p>
-                    <w:p>
-                      <w:r>
-                        <w:t>Illustration of cone/ clock angles</w:t>
-                      </w:r>
-                    </w:p>
-                  </w:txbxContent>
-                </v:textbox>
-                <w10:wrap type="square"/>
-              </v:shape>
-            </w:pict>
-          </mc:Fallback>
-        </mc:AlternateContent>
-      </w:r>
-      <w:r>
-        <w:t xml:space="preserve">Clock, cone angles are used to express the point-location on a unit-sphere, and </w:t>
-      </w:r>
-      <w:r>
-        <w:t>several</w:t>
-      </w:r>
-      <w:r>
-        <w:t xml:space="preserve"> calculations involving checking if the point-location is </w:t>
-      </w:r>
-      <w:r>
-        <w:t xml:space="preserve">in/out of sensor FOV is done using this representation. The relationship of the clock/cone angle representation with the “standard” right-ascension (RA)/ declination (dec) representation is in the </w:t>
-      </w:r>
-      <w:r>
-        <w:t xml:space="preserve"> </w:t>
-      </w:r>
-      <w:r>
-        <w:rPr>
-          <w:rFonts w:ascii="Courier New" w:hAnsi="Courier New" w:cs="Courier New"/>
-        </w:rPr>
-        <w:t>ConeClocktoRADEC</w:t>
-      </w:r>
-      <w:r>
-        <w:t xml:space="preserve"> function in the </w:t>
-      </w:r>
-      <w:r>
-        <w:rPr>
-          <w:rFonts w:ascii="Courier New" w:hAnsi="Courier New" w:cs="Courier New"/>
-        </w:rPr>
-        <w:t>Sensor</w:t>
-      </w:r>
-      <w:r>
-        <w:t xml:space="preserve"> class. </w:t>
-      </w:r>
-    </w:p>
-    <w:p>
-      <w:pPr>
-        <w:rPr>
-          <w:rFonts w:ascii="Cambria Math" w:hAnsi="Cambria Math"/>
-          <w:oMath/>
-        </w:rPr>
-      </w:pPr>
-      <m:oMathPara>
-        <m:oMath>
-          <m:r>
-            <w:rPr>
-              <w:rFonts w:ascii="Cambria Math" w:hAnsi="Cambria Math"/>
-            </w:rPr>
-            <m:t xml:space="preserve">   RA = clockAngle</m:t>
-          </m:r>
-        </m:oMath>
-      </m:oMathPara>
-    </w:p>
-    <w:p>
-      <w:pPr>
-        <w:rPr>
-          <w:rFonts w:ascii="Cambria Math" w:hAnsi="Cambria Math"/>
-          <w:oMath/>
-        </w:rPr>
-      </w:pPr>
-      <m:oMathPara>
-        <m:oMath>
-          <m:r>
-            <w:rPr>
-              <w:rFonts w:ascii="Cambria Math" w:hAnsi="Cambria Math"/>
-            </w:rPr>
-            <m:t xml:space="preserve">   dec = PI/2 – coneAngle</m:t>
-          </m:r>
-        </m:oMath>
-      </m:oMathPara>
-    </w:p>
-    <w:p>
-      <w:pPr>
-        <w:rPr>
-          <w:rFonts w:eastAsiaTheme="minorEastAsia"/>
-        </w:rPr>
-      </w:pPr>
-      <m:oMathPara>
-        <m:oMath>
-          <m:r>
-            <w:rPr>
-              <w:rFonts w:ascii="Cambria Math" w:hAnsi="Cambria Math"/>
-            </w:rPr>
-            <m:t>clockAngle</m:t>
-          </m:r>
-          <m:r>
-            <w:rPr>
-              <w:rFonts w:ascii="Cambria Math" w:hAnsi="Cambria Math"/>
-            </w:rPr>
-            <m:t>=atan2(</m:t>
-          </m:r>
-          <m:sSub>
-            <m:sSubPr>
-              <m:ctrlPr>
-                <w:rPr>
-                  <w:rFonts w:ascii="Cambria Math" w:hAnsi="Cambria Math"/>
-                  <w:i/>
-                </w:rPr>
-              </m:ctrlPr>
-            </m:sSubPr>
-            <m:e>
-              <m:r>
-                <w:rPr>
-                  <w:rFonts w:ascii="Cambria Math" w:hAnsi="Cambria Math"/>
-                </w:rPr>
-                <m:t>y</m:t>
-              </m:r>
-            </m:e>
-            <m:sub>
-              <m:r>
-                <w:rPr>
-                  <w:rFonts w:ascii="Cambria Math" w:hAnsi="Cambria Math"/>
-                </w:rPr>
-                <m:t>P</m:t>
-              </m:r>
-            </m:sub>
-          </m:sSub>
-          <m:r>
-            <w:rPr>
-              <w:rFonts w:ascii="Cambria Math" w:hAnsi="Cambria Math"/>
-            </w:rPr>
-            <m:t xml:space="preserve">, </m:t>
-          </m:r>
-          <m:sSub>
-            <m:sSubPr>
-              <m:ctrlPr>
-                <w:rPr>
-                  <w:rFonts w:ascii="Cambria Math" w:hAnsi="Cambria Math"/>
-                  <w:i/>
-                </w:rPr>
-              </m:ctrlPr>
-            </m:sSubPr>
-            <m:e>
-              <m:r>
-                <w:rPr>
-                  <w:rFonts w:ascii="Cambria Math" w:hAnsi="Cambria Math"/>
-                </w:rPr>
-                <m:t>x</m:t>
-              </m:r>
-            </m:e>
-            <m:sub>
-              <m:r>
-                <w:rPr>
-                  <w:rFonts w:ascii="Cambria Math" w:hAnsi="Cambria Math"/>
-                </w:rPr>
-                <m:t>P</m:t>
-              </m:r>
-            </m:sub>
-          </m:sSub>
-          <m:r>
-            <w:rPr>
-              <w:rFonts w:ascii="Cambria Math" w:hAnsi="Cambria Math"/>
-            </w:rPr>
-            <m:t>)</m:t>
-          </m:r>
-        </m:oMath>
-      </m:oMathPara>
-    </w:p>
-    <w:p>
-      <w:pPr>
-        <w:rPr>
-          <w:rFonts w:ascii="Cambria Math" w:hAnsi="Cambria Math"/>
-          <w:oMath/>
-        </w:rPr>
-      </w:pPr>
-      <m:oMathPara>
-        <m:oMath>
-          <m:r>
-            <w:rPr>
-              <w:rFonts w:ascii="Cambria Math" w:hAnsi="Cambria Math"/>
-            </w:rPr>
-            <m:t xml:space="preserve">   coneAngle= PI/2 – </m:t>
-          </m:r>
-          <m:r>
-            <m:rPr>
-              <m:sty m:val="p"/>
-            </m:rPr>
-            <w:rPr>
-              <w:rFonts w:ascii="Cambria Math" w:hAnsi="Cambria Math"/>
-            </w:rPr>
-            <m:t>asin⁡</m:t>
-          </m:r>
-          <m:r>
-            <w:rPr>
-              <w:rFonts w:ascii="Cambria Math" w:hAnsi="Cambria Math"/>
-            </w:rPr>
-            <m:t>(</m:t>
-          </m:r>
-          <m:sSub>
-            <m:sSubPr>
-              <m:ctrlPr>
-                <w:rPr>
-                  <w:rFonts w:ascii="Cambria Math" w:hAnsi="Cambria Math"/>
-                  <w:i/>
-                </w:rPr>
-              </m:ctrlPr>
-            </m:sSubPr>
-            <m:e>
-              <m:r>
-                <w:rPr>
-                  <w:rFonts w:ascii="Cambria Math" w:hAnsi="Cambria Math"/>
-                </w:rPr>
-                <m:t>z</m:t>
-              </m:r>
-            </m:e>
-            <m:sub>
-              <m:r>
-                <w:rPr>
-                  <w:rFonts w:ascii="Cambria Math" w:hAnsi="Cambria Math"/>
-                </w:rPr>
-                <m:t>P</m:t>
-              </m:r>
-            </m:sub>
-          </m:sSub>
-          <m:r>
-            <w:rPr>
-              <w:rFonts w:ascii="Cambria Math" w:hAnsi="Cambria Math"/>
-            </w:rPr>
-            <m:t>)</m:t>
-          </m:r>
-        </m:oMath>
-      </m:oMathPara>
-    </w:p>
-    <w:p>
-      <w:r>
-        <w:t xml:space="preserve">The sensor boresight axis is assumed to be pointing along the z-axis of the Sensor frame. </w:t>
-      </w:r>
-    </w:p>
-    <w:p/>
-    <w:p>
-      <w:pPr>
-        <w:pStyle w:val="Heading2"/>
-      </w:pPr>
-      <w:r>
-        <w:t>TAT-C Use Cases</w:t>
-      </w:r>
-    </w:p>
-    <w:p>
-      <w:r>
-        <w:t xml:space="preserve">TAT-C </w:t>
+        <w:t xml:space="preserve">Propcov-Cpp </w:t>
+      </w:r>
+      <w:r>
+        <w:t>Use Cases</w:t>
+      </w:r>
+    </w:p>
+    <w:p>
+      <w:r>
+        <w:t xml:space="preserve">Propcov-Cpp </w:t>
       </w:r>
       <w:r>
         <w:t>looks at points on the Earth’s surface from two perspectives. The first is whether the spacecraft can possibly be seen from the point of interest. This is not a full test of visibility, it’s a simple check that will eliminate points on the opposite side of the Earth.</w:t>
@@ -10157,25 +10308,46 @@
     </w:p>
     <w:p>
       <w:r>
-        <w:t>The second perspective is whether a point is actually in a sensor field of view. Unlike the first test, this requires attitude information and the orientation of the sensor to the spacecraft body frame.</w:t>
-      </w:r>
-    </w:p>
-    <w:p>
-      <w:r>
-        <w:t>The next sections define the coordinate frames used in TAT-C, then lays out a use case for each of the two perspectives in mathematical terms.</w:t>
+        <w:t xml:space="preserve">The second perspective is whether a point </w:t>
+      </w:r>
+      <w:r>
+        <w:t xml:space="preserve">(grid-point/ Ground-station) </w:t>
+      </w:r>
+      <w:r>
+        <w:t>is actually in a sensor field of view. Unlike the first test, this requires attitude information and the orientation of the sensor to the spacecraft body frame.</w:t>
+      </w:r>
+    </w:p>
+    <w:p>
+      <w:r>
+        <w:lastRenderedPageBreak/>
+        <w:t xml:space="preserve">The next sections define the coordinate frames used in </w:t>
+      </w:r>
+      <w:r>
+        <w:t>Propcov-Cpp</w:t>
+      </w:r>
+      <w:r>
+        <w:t>, then lays out a use case for each of the two perspectives in mathematical terms.</w:t>
       </w:r>
     </w:p>
     <w:p>
       <w:pPr>
         <w:pStyle w:val="Heading3"/>
       </w:pPr>
-      <w:r>
-        <w:t>TAT-C coordinate systems</w:t>
-      </w:r>
-    </w:p>
-    <w:p>
-      <w:r>
-        <w:t>TAT-C defines the following frames:</w:t>
+      <w:bookmarkStart w:id="6" w:name="_Propcov-Cpp_coordinate_systems"/>
+      <w:bookmarkEnd w:id="6"/>
+      <w:r>
+        <w:t>Propcov-Cpp</w:t>
+      </w:r>
+      <w:r>
+        <w:t xml:space="preserve"> coordinate systems</w:t>
+      </w:r>
+    </w:p>
+    <w:p>
+      <w:r>
+        <w:t xml:space="preserve">Propcov-Cpp </w:t>
+      </w:r>
+      <w:r>
+        <w:t>defines the following frames:</w:t>
       </w:r>
     </w:p>
     <w:p>
@@ -10234,16 +10406,121 @@
       <w:r>
         <w:t xml:space="preserve"> - </w:t>
       </w:r>
-      <w:commentRangeStart w:id="6"/>
-      <w:r>
-        <w:t>TBS</w:t>
-      </w:r>
-      <w:commentRangeEnd w:id="6"/>
-      <w:r>
-        <w:rPr>
-          <w:rStyle w:val="CommentReference"/>
-        </w:rPr>
-        <w:commentReference w:id="6"/>
+      <w:r>
+        <w:t>This is defined</w:t>
+      </w:r>
+      <w:r>
+        <w:t xml:space="preserve"> as follows:</w:t>
+      </w:r>
+      <w:r>
+        <w:t xml:space="preserve"> </w:t>
+      </w:r>
+    </w:p>
+    <w:p>
+      <w:pPr>
+        <w:pStyle w:val="ListParagraph"/>
+        <w:numPr>
+          <w:ilvl w:val="1"/>
+          <w:numId w:val="14"/>
+        </w:numPr>
+        <w:spacing w:after="0"/>
+      </w:pPr>
+      <w:r>
+        <w:t>The +Z axis points to the nadir (equivalently, is aligned with negative position vector)</w:t>
+      </w:r>
+      <w:r>
+        <w:t>.</w:t>
+      </w:r>
+    </w:p>
+    <w:p>
+      <w:pPr>
+        <w:pStyle w:val="ListParagraph"/>
+        <w:numPr>
+          <w:ilvl w:val="1"/>
+          <w:numId w:val="14"/>
+        </w:numPr>
+        <w:spacing w:after="0"/>
+      </w:pPr>
+      <w:r>
+        <w:t xml:space="preserve">The +X axis is the negative orbit normal defined by position and velocity </w:t>
+      </w:r>
+      <w:r>
+        <w:t>(</w:t>
+      </w:r>
+      <w:r>
+        <w:t xml:space="preserve"> </w:t>
+      </w:r>
+      <w:r>
+        <w:rPr>
+          <w:b/>
+          <w:bCs/>
+        </w:rPr>
+        <w:t>n ̂ = -RxV</w:t>
+      </w:r>
+      <w:r>
+        <w:t xml:space="preserve"> )</w:t>
+      </w:r>
+      <w:r>
+        <w:t>, where R is the spacecraft position vector.</w:t>
+      </w:r>
+    </w:p>
+    <w:p>
+      <w:pPr>
+        <w:pStyle w:val="ListParagraph"/>
+        <w:numPr>
+          <w:ilvl w:val="1"/>
+          <w:numId w:val="14"/>
+        </w:numPr>
+        <w:spacing w:after="0"/>
+      </w:pPr>
+      <w:r>
+        <w:t>The +Y axis completes the right-handed system</w:t>
+      </w:r>
+      <w:r>
+        <w:t>.</w:t>
+      </w:r>
+    </w:p>
+    <w:p>
+      <w:pPr>
+        <w:spacing w:after="0"/>
+        <w:ind w:left="1080"/>
+      </w:pPr>
+      <w:r>
+        <w:t xml:space="preserve">The Nadir-pointing frame can be constructed to be aligned to </w:t>
+      </w:r>
+      <w:r>
+        <w:rPr>
+          <w:i/>
+          <w:iCs/>
+          <w:u w:val="single"/>
+        </w:rPr>
+        <w:t>either</w:t>
+      </w:r>
+      <w:r>
+        <w:t xml:space="preserve"> </w:t>
+      </w:r>
+      <w:r>
+        <w:t xml:space="preserve">the spacecraft velocity vector in </w:t>
+      </w:r>
+      <w:r>
+        <w:rPr>
+          <w:b/>
+          <w:bCs/>
+        </w:rPr>
+        <w:t>Inertial</w:t>
+      </w:r>
+      <w:r>
+        <w:t xml:space="preserve"> or the </w:t>
+      </w:r>
+      <w:r>
+        <w:rPr>
+          <w:b/>
+          <w:bCs/>
+        </w:rPr>
+        <w:t>Fixed</w:t>
+      </w:r>
+      <w:r>
+        <w:t xml:space="preserve"> frame.</w:t>
       </w:r>
     </w:p>
     <w:p>
@@ -10305,6 +10582,14 @@
         <w:t>, which represents a rotation from frame Y to frame X. This convention is used in variable naming in the code.</w:t>
       </w:r>
     </w:p>
+    <w:p>
+      <w:r>
+        <w:t>A counterclockwise rotation is regarded as positive rotation</w:t>
+      </w:r>
+      <w:r>
+        <w:t>, while clockwise rotation is negative rotation.</w:t>
+      </w:r>
+    </w:p>
     <w:p/>
     <w:p>
       <w:pPr>
@@ -10341,7 +10626,6 @@
         </w:rPr>
       </w:pPr>
       <w:r>
-        <w:lastRenderedPageBreak/>
         <w:tab/>
       </w:r>
       <m:oMath>
@@ -10463,16 +10747,12 @@
     </w:p>
     <w:p>
       <w:r>
+        <w:lastRenderedPageBreak/>
         <w:t>In the interests of computational efficiency this</w:t>
       </w:r>
       <w:r>
         <w:t xml:space="preserve"> is done outside the loop that iterates over all the points of interest. See CoverageChecker::CheckPointCoverage() for the details of the code.</w:t>
       </w:r>
-    </w:p>
-    <w:p>
-      <w:pPr>
-        <w:pStyle w:val="Heading3"/>
-      </w:pPr>
     </w:p>
     <w:p>
       <w:pPr>
@@ -10900,10 +11180,7 @@
     </w:p>
     <w:p>
       <w:r>
-        <w:t xml:space="preserve">{Wertz </w:t>
-      </w:r>
-      <w:r>
-        <w:t>1978] Wertz, James, editor. Spacecraft Attitude Determination and Control.  D. Reidel Publishing Company, Dordrecht, Holland 1978.</w:t>
+        <w:t>{Wertz 1978] Wertz, James, editor. Spacecraft Attitude Determination and Control.  D. Reidel Publishing Company, Dordrecht, Holland 1978.</w:t>
       </w:r>
     </w:p>
     <w:p>
@@ -10917,109 +11194,411 @@
       </w:pPr>
       <w:r>
         <w:lastRenderedPageBreak/>
-        <w:t>Change History</w:t>
-      </w:r>
-    </w:p>
-    <w:tbl>
-      <w:tblPr>
-        <w:tblStyle w:val="TableGrid"/>
-        <w:tblW w:w="0" w:type="auto"/>
-        <w:tblLook w:val="04A0" w:firstRow="1" w:lastRow="0" w:firstColumn="1" w:lastColumn="0" w:noHBand="0" w:noVBand="1"/>
-      </w:tblPr>
-      <w:tblGrid>
-        <w:gridCol w:w="1615"/>
-        <w:gridCol w:w="7735"/>
-      </w:tblGrid>
-      <w:tr>
-        <w:tc>
-          <w:tcPr>
-            <w:tcW w:w="1615" w:type="dxa"/>
-          </w:tcPr>
-          <w:p>
-            <w:r>
-              <w:t>Version</w:t>
-            </w:r>
-          </w:p>
-        </w:tc>
-        <w:tc>
-          <w:tcPr>
-            <w:tcW w:w="7735" w:type="dxa"/>
-          </w:tcPr>
-          <w:p>
-            <w:r>
-              <w:t>Description of changes</w:t>
-            </w:r>
-          </w:p>
-        </w:tc>
-      </w:tr>
-      <w:tr>
-        <w:tc>
-          <w:tcPr>
-            <w:tcW w:w="1615" w:type="dxa"/>
-          </w:tcPr>
-          <w:p>
-            <w:r>
-              <w:t>1.0</w:t>
-            </w:r>
-          </w:p>
-        </w:tc>
-        <w:tc>
-          <w:tcPr>
-            <w:tcW w:w="7735" w:type="dxa"/>
-          </w:tcPr>
-          <w:p>
-            <w:r>
-              <w:t>Initial delivery</w:t>
-            </w:r>
-          </w:p>
-        </w:tc>
-      </w:tr>
-      <w:tr>
-        <w:tc>
-          <w:tcPr>
-            <w:tcW w:w="1615" w:type="dxa"/>
-          </w:tcPr>
-          <w:p>
-            <w:r>
-              <w:t>1.1</w:t>
-            </w:r>
-          </w:p>
-        </w:tc>
-        <w:tc>
-          <w:tcPr>
-            <w:tcW w:w="7735" w:type="dxa"/>
-          </w:tcPr>
-          <w:p>
-            <w:r>
-              <w:t>Cleanup of writing, addition of Doxygen outputs</w:t>
-            </w:r>
-          </w:p>
-        </w:tc>
-      </w:tr>
-      <w:tr>
-        <w:tc>
-          <w:tcPr>
-            <w:tcW w:w="1615" w:type="dxa"/>
-          </w:tcPr>
-          <w:p>
-            <w:r>
-              <w:t>1.2</w:t>
-            </w:r>
-          </w:p>
-        </w:tc>
-        <w:tc>
-          <w:tcPr>
-            <w:tcW w:w="7735" w:type="dxa"/>
-          </w:tcPr>
-          <w:p>
-            <w:r>
-              <w:t>Added section on attitude math, further minor edits</w:t>
-            </w:r>
-          </w:p>
-        </w:tc>
-      </w:tr>
-    </w:tbl>
-    <w:p/>
+        <w:t>Miscellaneous</w:t>
+      </w:r>
+    </w:p>
+    <w:p>
+      <w:pPr>
+        <w:pStyle w:val="Heading2"/>
+      </w:pPr>
+      <w:r>
+        <w:t>Clock/ Cone angles representation of a point-location</w:t>
+      </w:r>
+    </w:p>
+    <w:p>
+      <w:r>
+        <w:rPr>
+          <w:noProof/>
+        </w:rPr>
+        <mc:AlternateContent>
+          <mc:Choice Requires="wps">
+            <w:drawing>
+              <wp:anchor distT="45720" distB="45720" distL="114300" distR="114300" simplePos="0" relativeHeight="251663360" behindDoc="0" locked="0" layoutInCell="1" allowOverlap="1" wp14:anchorId="6B03E160" wp14:editId="0EEA1A76">
+                <wp:simplePos x="0" y="0"/>
+                <wp:positionH relativeFrom="column">
+                  <wp:posOffset>3695700</wp:posOffset>
+                </wp:positionH>
+                <wp:positionV relativeFrom="paragraph">
+                  <wp:posOffset>603885</wp:posOffset>
+                </wp:positionV>
+                <wp:extent cx="2232660" cy="2042160"/>
+                <wp:effectExtent l="0" t="0" r="0" b="0"/>
+                <wp:wrapSquare wrapText="bothSides"/>
+                <wp:docPr id="3" name="Text Box 2"/>
+                <wp:cNvGraphicFramePr>
+                  <a:graphicFrameLocks xmlns:a="http://schemas.openxmlformats.org/drawingml/2006/main"/>
+                </wp:cNvGraphicFramePr>
+                <a:graphic xmlns:a="http://schemas.openxmlformats.org/drawingml/2006/main">
+                  <a:graphicData uri="http://schemas.microsoft.com/office/word/2010/wordprocessingShape">
+                    <wps:wsp>
+                      <wps:cNvSpPr txBox="1">
+                        <a:spLocks noChangeArrowheads="1"/>
+                      </wps:cNvSpPr>
+                      <wps:spPr bwMode="auto">
+                        <a:xfrm>
+                          <a:off x="0" y="0"/>
+                          <a:ext cx="2232660" cy="2042160"/>
+                        </a:xfrm>
+                        <a:prstGeom prst="rect">
+                          <a:avLst/>
+                        </a:prstGeom>
+                        <a:solidFill>
+                          <a:srgbClr val="FFFFFF"/>
+                        </a:solidFill>
+                        <a:ln w="9525">
+                          <a:noFill/>
+                          <a:miter lim="800000"/>
+                          <a:headEnd/>
+                          <a:tailEnd/>
+                        </a:ln>
+                      </wps:spPr>
+                      <wps:txbx>
+                        <w:txbxContent>
+                          <w:p>
+                            <w:r>
+                              <w:rPr>
+                                <w:noProof/>
+                              </w:rPr>
+                              <w:drawing>
+                                <wp:inline distT="0" distB="0" distL="0" distR="0" wp14:anchorId="326EFE7D" wp14:editId="6725C418">
+                                  <wp:extent cx="1991360" cy="1604656"/>
+                                  <wp:effectExtent l="0" t="0" r="0" b="0"/>
+                                  <wp:docPr id="2" name="Graphic 2"/>
+                                  <wp:cNvGraphicFramePr>
+                                    <a:graphicFrameLocks xmlns:a="http://schemas.openxmlformats.org/drawingml/2006/main" noChangeAspect="1"/>
+                                  </wp:cNvGraphicFramePr>
+                                  <a:graphic xmlns:a="http://schemas.openxmlformats.org/drawingml/2006/main">
+                                    <a:graphicData uri="http://schemas.openxmlformats.org/drawingml/2006/picture">
+                                      <pic:pic xmlns:pic="http://schemas.openxmlformats.org/drawingml/2006/picture">
+                                        <pic:nvPicPr>
+                                          <pic:cNvPr id="1" name=""/>
+                                          <pic:cNvPicPr/>
+                                        </pic:nvPicPr>
+                                        <pic:blipFill>
+                                          <a:blip r:embed="rId16">
+                                            <a:extLst>
+                                              <a:ext uri="{96DAC541-7B7A-43D3-8B79-37D633B846F1}">
+                                                <asvg:svgBlip xmlns:asvg="http://schemas.microsoft.com/office/drawing/2016/SVG/main" r:embed="rId17"/>
+                                              </a:ext>
+                                            </a:extLst>
+                                          </a:blip>
+                                          <a:stretch>
+                                            <a:fillRect/>
+                                          </a:stretch>
+                                        </pic:blipFill>
+                                        <pic:spPr>
+                                          <a:xfrm>
+                                            <a:off x="0" y="0"/>
+                                            <a:ext cx="1997044" cy="1609236"/>
+                                          </a:xfrm>
+                                          <a:prstGeom prst="rect">
+                                            <a:avLst/>
+                                          </a:prstGeom>
+                                        </pic:spPr>
+                                      </pic:pic>
+                                    </a:graphicData>
+                                  </a:graphic>
+                                </wp:inline>
+                              </w:drawing>
+                            </w:r>
+                          </w:p>
+                          <w:p>
+                            <w:r>
+                              <w:t>Illustration of cone/ clock angles</w:t>
+                            </w:r>
+                          </w:p>
+                        </w:txbxContent>
+                      </wps:txbx>
+                      <wps:bodyPr rot="0" vert="horz" wrap="square" lIns="91440" tIns="45720" rIns="91440" bIns="45720" anchor="t" anchorCtr="0">
+                        <a:noAutofit/>
+                      </wps:bodyPr>
+                    </wps:wsp>
+                  </a:graphicData>
+                </a:graphic>
+                <wp14:sizeRelH relativeFrom="margin">
+                  <wp14:pctWidth>0</wp14:pctWidth>
+                </wp14:sizeRelH>
+                <wp14:sizeRelV relativeFrom="margin">
+                  <wp14:pctHeight>0</wp14:pctHeight>
+                </wp14:sizeRelV>
+              </wp:anchor>
+            </w:drawing>
+          </mc:Choice>
+          <mc:Fallback>
+            <w:pict>
+              <v:shape w14:anchorId="6B03E160" id="Text Box 2" o:spid="_x0000_s1066" type="#_x0000_t202" style="position:absolute;margin-left:291pt;margin-top:47.55pt;width:175.8pt;height:160.8pt;z-index:251663360;visibility:visible;mso-wrap-style:square;mso-width-percent:0;mso-height-percent:0;mso-wrap-distance-left:9pt;mso-wrap-distance-top:3.6pt;mso-wrap-distance-right:9pt;mso-wrap-distance-bottom:3.6pt;mso-position-horizontal:absolute;mso-position-horizontal-relative:text;mso-position-vertical:absolute;mso-position-vertical-relative:text;mso-width-percent:0;mso-height-percent:0;mso-width-relative:margin;mso-height-relative:margin;v-text-anchor:top" o:gfxdata="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" stroked="f">
+                <v:textbox>
+                  <w:txbxContent>
+                    <w:p>
+                      <w:r>
+                        <w:rPr>
+                          <w:noProof/>
+                        </w:rPr>
+                        <w:drawing>
+                          <wp:inline distT="0" distB="0" distL="0" distR="0" wp14:anchorId="326EFE7D" wp14:editId="6725C418">
+                            <wp:extent cx="1991360" cy="1604656"/>
+                            <wp:effectExtent l="0" t="0" r="0" b="0"/>
+                            <wp:docPr id="2" name="Graphic 2"/>
+                            <wp:cNvGraphicFramePr>
+                              <a:graphicFrameLocks xmlns:a="http://schemas.openxmlformats.org/drawingml/2006/main" noChangeAspect="1"/>
+                            </wp:cNvGraphicFramePr>
+                            <a:graphic xmlns:a="http://schemas.openxmlformats.org/drawingml/2006/main">
+                              <a:graphicData uri="http://schemas.openxmlformats.org/drawingml/2006/picture">
+                                <pic:pic xmlns:pic="http://schemas.openxmlformats.org/drawingml/2006/picture">
+                                  <pic:nvPicPr>
+                                    <pic:cNvPr id="1" name=""/>
+                                    <pic:cNvPicPr/>
+                                  </pic:nvPicPr>
+                                  <pic:blipFill>
+                                    <a:blip r:embed="rId16">
+                                      <a:extLst>
+                                        <a:ext uri="{96DAC541-7B7A-43D3-8B79-37D633B846F1}">
+                                          <asvg:svgBlip xmlns:asvg="http://schemas.microsoft.com/office/drawing/2016/SVG/main" r:embed="rId17"/>
+                                        </a:ext>
+                                      </a:extLst>
+                                    </a:blip>
+                                    <a:stretch>
+                                      <a:fillRect/>
+                                    </a:stretch>
+                                  </pic:blipFill>
+                                  <pic:spPr>
+                                    <a:xfrm>
+                                      <a:off x="0" y="0"/>
+                                      <a:ext cx="1997044" cy="1609236"/>
+                                    </a:xfrm>
+                                    <a:prstGeom prst="rect">
+                                      <a:avLst/>
+                                    </a:prstGeom>
+                                  </pic:spPr>
+                                </pic:pic>
+                              </a:graphicData>
+                            </a:graphic>
+                          </wp:inline>
+                        </w:drawing>
+                      </w:r>
+                    </w:p>
+                    <w:p>
+                      <w:r>
+                        <w:t>Illustration of cone/ clock angles</w:t>
+                      </w:r>
+                    </w:p>
+                  </w:txbxContent>
+                </v:textbox>
+                <w10:wrap type="square"/>
+              </v:shape>
+            </w:pict>
+          </mc:Fallback>
+        </mc:AlternateContent>
+      </w:r>
+      <w:r>
+        <w:t xml:space="preserve">Clock, cone angles are used to express the point-location on a unit-sphere, and several calculations involving checking if the point-location is in/out of sensor FOV is done using this representation. The relationship of the clock/cone angle representation with the “standard” right-ascension (RA)/ declination (dec) representation is in the  </w:t>
+      </w:r>
+      <w:r>
+        <w:rPr>
+          <w:rFonts w:ascii="Courier New" w:hAnsi="Courier New" w:cs="Courier New"/>
+        </w:rPr>
+        <w:t>ConeClocktoRADEC</w:t>
+      </w:r>
+      <w:r>
+        <w:t xml:space="preserve"> function in the </w:t>
+      </w:r>
+      <w:r>
+        <w:rPr>
+          <w:rFonts w:ascii="Courier New" w:hAnsi="Courier New" w:cs="Courier New"/>
+        </w:rPr>
+        <w:t>Sensor</w:t>
+      </w:r>
+      <w:r>
+        <w:t xml:space="preserve"> class. </w:t>
+      </w:r>
+    </w:p>
+    <w:p>
+      <w:pPr>
+        <w:rPr>
+          <w:rFonts w:ascii="Cambria Math" w:hAnsi="Cambria Math"/>
+          <w:oMath/>
+        </w:rPr>
+      </w:pPr>
+      <m:oMathPara>
+        <m:oMath>
+          <m:r>
+            <w:rPr>
+              <w:rFonts w:ascii="Cambria Math" w:hAnsi="Cambria Math"/>
+            </w:rPr>
+            <m:t xml:space="preserve">   RA = clockAngle</m:t>
+          </m:r>
+        </m:oMath>
+      </m:oMathPara>
+    </w:p>
+    <w:p>
+      <w:pPr>
+        <w:rPr>
+          <w:rFonts w:ascii="Cambria Math" w:hAnsi="Cambria Math"/>
+          <w:oMath/>
+        </w:rPr>
+      </w:pPr>
+      <m:oMathPara>
+        <m:oMath>
+          <m:r>
+            <w:rPr>
+              <w:rFonts w:ascii="Cambria Math" w:hAnsi="Cambria Math"/>
+            </w:rPr>
+            <m:t xml:space="preserve">   dec = PI/2 – coneAngle</m:t>
+          </m:r>
+        </m:oMath>
+      </m:oMathPara>
+    </w:p>
+    <w:p>
+      <w:pPr>
+        <w:rPr>
+          <w:rFonts w:eastAsiaTheme="minorEastAsia"/>
+        </w:rPr>
+      </w:pPr>
+      <m:oMathPara>
+        <m:oMath>
+          <m:r>
+            <w:rPr>
+              <w:rFonts w:ascii="Cambria Math" w:hAnsi="Cambria Math"/>
+            </w:rPr>
+            <m:t>clockAngle=atan2(</m:t>
+          </m:r>
+          <m:sSub>
+            <m:sSubPr>
+              <m:ctrlPr>
+                <w:rPr>
+                  <w:rFonts w:ascii="Cambria Math" w:hAnsi="Cambria Math"/>
+                  <w:i/>
+                </w:rPr>
+              </m:ctrlPr>
+            </m:sSubPr>
+            <m:e>
+              <m:r>
+                <w:rPr>
+                  <w:rFonts w:ascii="Cambria Math" w:hAnsi="Cambria Math"/>
+                </w:rPr>
+                <m:t>y</m:t>
+              </m:r>
+            </m:e>
+            <m:sub>
+              <m:r>
+                <w:rPr>
+                  <w:rFonts w:ascii="Cambria Math" w:hAnsi="Cambria Math"/>
+                </w:rPr>
+                <m:t>P</m:t>
+              </m:r>
+            </m:sub>
+          </m:sSub>
+          <m:r>
+            <w:rPr>
+              <w:rFonts w:ascii="Cambria Math" w:hAnsi="Cambria Math"/>
+            </w:rPr>
+            <m:t xml:space="preserve">, </m:t>
+          </m:r>
+          <m:sSub>
+            <m:sSubPr>
+              <m:ctrlPr>
+                <w:rPr>
+                  <w:rFonts w:ascii="Cambria Math" w:hAnsi="Cambria Math"/>
+                  <w:i/>
+                </w:rPr>
+              </m:ctrlPr>
+            </m:sSubPr>
+            <m:e>
+              <m:r>
+                <w:rPr>
+                  <w:rFonts w:ascii="Cambria Math" w:hAnsi="Cambria Math"/>
+                </w:rPr>
+                <m:t>x</m:t>
+              </m:r>
+            </m:e>
+            <m:sub>
+              <m:r>
+                <w:rPr>
+                  <w:rFonts w:ascii="Cambria Math" w:hAnsi="Cambria Math"/>
+                </w:rPr>
+                <m:t>P</m:t>
+              </m:r>
+            </m:sub>
+          </m:sSub>
+          <m:r>
+            <w:rPr>
+              <w:rFonts w:ascii="Cambria Math" w:hAnsi="Cambria Math"/>
+            </w:rPr>
+            <m:t>)</m:t>
+          </m:r>
+        </m:oMath>
+      </m:oMathPara>
+    </w:p>
+    <w:p>
+      <w:pPr>
+        <w:rPr>
+          <w:rFonts w:ascii="Cambria Math" w:hAnsi="Cambria Math"/>
+          <w:oMath/>
+        </w:rPr>
+      </w:pPr>
+      <m:oMathPara>
+        <m:oMath>
+          <m:r>
+            <w:rPr>
+              <w:rFonts w:ascii="Cambria Math" w:hAnsi="Cambria Math"/>
+            </w:rPr>
+            <m:t xml:space="preserve">   coneAngle= PI/2 – </m:t>
+          </m:r>
+          <m:r>
+            <m:rPr>
+              <m:sty m:val="p"/>
+            </m:rPr>
+            <w:rPr>
+              <w:rFonts w:ascii="Cambria Math" w:hAnsi="Cambria Math"/>
+            </w:rPr>
+            <m:t>asin⁡</m:t>
+          </m:r>
+          <m:r>
+            <w:rPr>
+              <w:rFonts w:ascii="Cambria Math" w:hAnsi="Cambria Math"/>
+            </w:rPr>
+            <m:t>(</m:t>
+          </m:r>
+          <m:sSub>
+            <m:sSubPr>
+              <m:ctrlPr>
+                <w:rPr>
+                  <w:rFonts w:ascii="Cambria Math" w:hAnsi="Cambria Math"/>
+                  <w:i/>
+                </w:rPr>
+              </m:ctrlPr>
+            </m:sSubPr>
+            <m:e>
+              <m:r>
+                <w:rPr>
+                  <w:rFonts w:ascii="Cambria Math" w:hAnsi="Cambria Math"/>
+                </w:rPr>
+                <m:t>z</m:t>
+              </m:r>
+            </m:e>
+            <m:sub>
+              <m:r>
+                <w:rPr>
+                  <w:rFonts w:ascii="Cambria Math" w:hAnsi="Cambria Math"/>
+                </w:rPr>
+                <m:t>P</m:t>
+              </m:r>
+            </m:sub>
+          </m:sSub>
+          <m:r>
+            <w:rPr>
+              <w:rFonts w:ascii="Cambria Math" w:hAnsi="Cambria Math"/>
+            </w:rPr>
+            <m:t>)</m:t>
+          </m:r>
+        </m:oMath>
+      </m:oMathPara>
+    </w:p>
+    <w:p>
+      <w:r>
+        <w:t xml:space="preserve">The sensor boresight axis is assumed to be pointing along the z-axis of the Sensor frame. </w:t>
+      </w:r>
+    </w:p>
     <w:p/>
     <w:sectPr>
       <w:pgSz w:w="12240" w:h="15840"/>
@@ -11097,22 +11676,6 @@
       </w:r>
     </w:p>
   </w:comment>
-  <w:comment w:id="6" w:author="Mike Stark" w:date="2019-03-20T15:36:00Z" w:initials="MES">
-    <w:p>
-      <w:pPr>
-        <w:pStyle w:val="CommentText"/>
-      </w:pPr>
-      <w:r>
-        <w:rPr>
-          <w:rStyle w:val="CommentReference"/>
-        </w:rPr>
-        <w:annotationRef/>
-      </w:r>
-      <w:r>
-        <w:t>This is a nadir pointing frame, but it currently defines +X as the negative orbit normal</w:t>
-      </w:r>
-    </w:p>
-  </w:comment>
 </w:comments>
 </file>
 
@@ -11122,7 +11685,6 @@
   <w15:commentEx w15:paraId="3CA56C9A" w15:done="0"/>
   <w15:commentEx w15:paraId="65EB0B24" w15:done="0"/>
   <w15:commentEx w15:paraId="0517468A" w15:done="0"/>
-  <w15:commentEx w15:paraId="4A4A4857" w15:done="0"/>
 </w15:commentsEx>
 </file>
 
@@ -11132,7 +11694,6 @@
   <w16cex:commentExtensible w16cex:durableId="1FBCE349" w16cex:dateUtc="2018-12-13T21:55:00Z"/>
   <w16cex:commentExtensible w16cex:durableId="1FC5FD9C" w16cex:dateUtc="2018-12-20T19:38:00Z"/>
   <w16cex:commentExtensible w16cex:durableId="1FC5FEAC" w16cex:dateUtc="2018-12-20T19:42:00Z"/>
-  <w16cex:commentExtensible w16cex:durableId="203CDC92" w16cex:dateUtc="2019-03-20T22:36:00Z"/>
 </w16cex:commentsExtensible>
 </file>
 
@@ -11142,7 +11703,6 @@
   <w16cid:commentId w16cid:paraId="3CA56C9A" w16cid:durableId="1FBCE349"/>
   <w16cid:commentId w16cid:paraId="65EB0B24" w16cid:durableId="1FC5FD9C"/>
   <w16cid:commentId w16cid:paraId="0517468A" w16cid:durableId="1FC5FEAC"/>
-  <w16cid:commentId w16cid:paraId="4A4A4857" w16cid:durableId="203CDC92"/>
 </w16cid:commentsIds>
 </file>
 
@@ -11791,6 +12351,92 @@
     </w:lvl>
   </w:abstractNum>
   <w:abstractNum w:abstractNumId="2" w15:restartNumberingAfterBreak="0">
+    <w:nsid w:val="104B4345"/>
+    <w:multiLevelType w:val="hybridMultilevel"/>
+    <w:tmpl w:val="F74A5228"/>
+    <w:lvl w:ilvl="0" w:tplc="0409000F">
+      <w:start w:val="1"/>
+      <w:numFmt w:val="decimal"/>
+      <w:lvlText w:val="%1."/>
+      <w:lvlJc w:val="left"/>
+      <w:pPr>
+        <w:ind w:left="720" w:hanging="360"/>
+      </w:pPr>
+    </w:lvl>
+    <w:lvl w:ilvl="1" w:tplc="04090019" w:tentative="1">
+      <w:start w:val="1"/>
+      <w:numFmt w:val="lowerLetter"/>
+      <w:lvlText w:val="%2."/>
+      <w:lvlJc w:val="left"/>
+      <w:pPr>
+        <w:ind w:left="1440" w:hanging="360"/>
+      </w:pPr>
+    </w:lvl>
+    <w:lvl w:ilvl="2" w:tplc="0409001B" w:tentative="1">
+      <w:start w:val="1"/>
+      <w:numFmt w:val="lowerRoman"/>
+      <w:lvlText w:val="%3."/>
+      <w:lvlJc w:val="right"/>
+      <w:pPr>
+        <w:ind w:left="2160" w:hanging="180"/>
+      </w:pPr>
+    </w:lvl>
+    <w:lvl w:ilvl="3" w:tplc="0409000F" w:tentative="1">
+      <w:start w:val="1"/>
+      <w:numFmt w:val="decimal"/>
+      <w:lvlText w:val="%4."/>
+      <w:lvlJc w:val="left"/>
+      <w:pPr>
+        <w:ind w:left="2880" w:hanging="360"/>
+      </w:pPr>
+    </w:lvl>
+    <w:lvl w:ilvl="4" w:tplc="04090019" w:tentative="1">
+      <w:start w:val="1"/>
+      <w:numFmt w:val="lowerLetter"/>
+      <w:lvlText w:val="%5."/>
+      <w:lvlJc w:val="left"/>
+      <w:pPr>
+        <w:ind w:left="3600" w:hanging="360"/>
+      </w:pPr>
+    </w:lvl>
+    <w:lvl w:ilvl="5" w:tplc="0409001B" w:tentative="1">
+      <w:start w:val="1"/>
+      <w:numFmt w:val="lowerRoman"/>
+      <w:lvlText w:val="%6."/>
+      <w:lvlJc w:val="right"/>
+      <w:pPr>
+        <w:ind w:left="4320" w:hanging="180"/>
+      </w:pPr>
+    </w:lvl>
+    <w:lvl w:ilvl="6" w:tplc="0409000F" w:tentative="1">
+      <w:start w:val="1"/>
+      <w:numFmt w:val="decimal"/>
+      <w:lvlText w:val="%7."/>
+      <w:lvlJc w:val="left"/>
+      <w:pPr>
+        <w:ind w:left="5040" w:hanging="360"/>
+      </w:pPr>
+    </w:lvl>
+    <w:lvl w:ilvl="7" w:tplc="04090019" w:tentative="1">
+      <w:start w:val="1"/>
+      <w:numFmt w:val="lowerLetter"/>
+      <w:lvlText w:val="%8."/>
+      <w:lvlJc w:val="left"/>
+      <w:pPr>
+        <w:ind w:left="5760" w:hanging="360"/>
+      </w:pPr>
+    </w:lvl>
+    <w:lvl w:ilvl="8" w:tplc="0409001B" w:tentative="1">
+      <w:start w:val="1"/>
+      <w:numFmt w:val="lowerRoman"/>
+      <w:lvlText w:val="%9."/>
+      <w:lvlJc w:val="right"/>
+      <w:pPr>
+        <w:ind w:left="6480" w:hanging="180"/>
+      </w:pPr>
+    </w:lvl>
+  </w:abstractNum>
+  <w:abstractNum w:abstractNumId="3" w15:restartNumberingAfterBreak="0">
     <w:nsid w:val="13583895"/>
     <w:multiLevelType w:val="hybridMultilevel"/>
     <w:tmpl w:val="C6C4CA04"/>
@@ -11903,7 +12549,7 @@
       </w:rPr>
     </w:lvl>
   </w:abstractNum>
-  <w:abstractNum w:abstractNumId="3" w15:restartNumberingAfterBreak="0">
+  <w:abstractNum w:abstractNumId="4" w15:restartNumberingAfterBreak="0">
     <w:nsid w:val="1BBE0B3A"/>
     <w:multiLevelType w:val="hybridMultilevel"/>
     <w:tmpl w:val="DCB2305A"/>
@@ -12016,7 +12662,7 @@
       </w:rPr>
     </w:lvl>
   </w:abstractNum>
-  <w:abstractNum w:abstractNumId="4" w15:restartNumberingAfterBreak="0">
+  <w:abstractNum w:abstractNumId="5" w15:restartNumberingAfterBreak="0">
     <w:nsid w:val="25113B86"/>
     <w:multiLevelType w:val="hybridMultilevel"/>
     <w:tmpl w:val="6F882F00"/>
@@ -12129,7 +12775,7 @@
       </w:rPr>
     </w:lvl>
   </w:abstractNum>
-  <w:abstractNum w:abstractNumId="5" w15:restartNumberingAfterBreak="0">
+  <w:abstractNum w:abstractNumId="6" w15:restartNumberingAfterBreak="0">
     <w:nsid w:val="27FD6133"/>
     <w:multiLevelType w:val="hybridMultilevel"/>
     <w:tmpl w:val="5B8461C4"/>
@@ -12242,7 +12888,7 @@
       </w:rPr>
     </w:lvl>
   </w:abstractNum>
-  <w:abstractNum w:abstractNumId="6" w15:restartNumberingAfterBreak="0">
+  <w:abstractNum w:abstractNumId="7" w15:restartNumberingAfterBreak="0">
     <w:nsid w:val="2F2B4FA4"/>
     <w:multiLevelType w:val="hybridMultilevel"/>
     <w:tmpl w:val="799E2108"/>
@@ -12355,7 +13001,7 @@
       </w:rPr>
     </w:lvl>
   </w:abstractNum>
-  <w:abstractNum w:abstractNumId="7" w15:restartNumberingAfterBreak="0">
+  <w:abstractNum w:abstractNumId="8" w15:restartNumberingAfterBreak="0">
     <w:nsid w:val="39791EB6"/>
     <w:multiLevelType w:val="hybridMultilevel"/>
     <w:tmpl w:val="BF8A87B8"/>
@@ -12468,7 +13114,7 @@
       </w:rPr>
     </w:lvl>
   </w:abstractNum>
-  <w:abstractNum w:abstractNumId="8" w15:restartNumberingAfterBreak="0">
+  <w:abstractNum w:abstractNumId="9" w15:restartNumberingAfterBreak="0">
     <w:nsid w:val="3CDD3335"/>
     <w:multiLevelType w:val="hybridMultilevel"/>
     <w:tmpl w:val="504831D0"/>
@@ -12581,7 +13227,7 @@
       </w:rPr>
     </w:lvl>
   </w:abstractNum>
-  <w:abstractNum w:abstractNumId="9" w15:restartNumberingAfterBreak="0">
+  <w:abstractNum w:abstractNumId="10" w15:restartNumberingAfterBreak="0">
     <w:nsid w:val="527635C4"/>
     <w:multiLevelType w:val="hybridMultilevel"/>
     <w:tmpl w:val="A37EC022"/>
@@ -12694,7 +13340,7 @@
       </w:rPr>
     </w:lvl>
   </w:abstractNum>
-  <w:abstractNum w:abstractNumId="10" w15:restartNumberingAfterBreak="0">
+  <w:abstractNum w:abstractNumId="11" w15:restartNumberingAfterBreak="0">
     <w:nsid w:val="5513788E"/>
     <w:multiLevelType w:val="hybridMultilevel"/>
     <w:tmpl w:val="5E0EA7C6"/>
@@ -12710,7 +13356,7 @@
         <w:rFonts w:ascii="Symbol" w:hAnsi="Symbol" w:hint="default"/>
       </w:rPr>
     </w:lvl>
-    <w:lvl w:ilvl="1" w:tplc="04090003" w:tentative="1">
+    <w:lvl w:ilvl="1" w:tplc="04090003">
       <w:start w:val="1"/>
       <w:numFmt w:val="bullet"/>
       <w:lvlText w:val="o"/>
@@ -12807,7 +13453,7 @@
       </w:rPr>
     </w:lvl>
   </w:abstractNum>
-  <w:abstractNum w:abstractNumId="11" w15:restartNumberingAfterBreak="0">
+  <w:abstractNum w:abstractNumId="12" w15:restartNumberingAfterBreak="0">
     <w:nsid w:val="5D3E507E"/>
     <w:multiLevelType w:val="hybridMultilevel"/>
     <w:tmpl w:val="78E0C18A"/>
@@ -12920,7 +13566,7 @@
       </w:rPr>
     </w:lvl>
   </w:abstractNum>
-  <w:abstractNum w:abstractNumId="12" w15:restartNumberingAfterBreak="0">
+  <w:abstractNum w:abstractNumId="13" w15:restartNumberingAfterBreak="0">
     <w:nsid w:val="63DF3EC3"/>
     <w:multiLevelType w:val="hybridMultilevel"/>
     <w:tmpl w:val="FA1801EE"/>
@@ -13033,7 +13679,7 @@
       </w:rPr>
     </w:lvl>
   </w:abstractNum>
-  <w:abstractNum w:abstractNumId="13" w15:restartNumberingAfterBreak="0">
+  <w:abstractNum w:abstractNumId="14" w15:restartNumberingAfterBreak="0">
     <w:nsid w:val="64795525"/>
     <w:multiLevelType w:val="hybridMultilevel"/>
     <w:tmpl w:val="4F0276C6"/>
@@ -13146,7 +13792,7 @@
       </w:rPr>
     </w:lvl>
   </w:abstractNum>
-  <w:abstractNum w:abstractNumId="14" w15:restartNumberingAfterBreak="0">
+  <w:abstractNum w:abstractNumId="15" w15:restartNumberingAfterBreak="0">
     <w:nsid w:val="65DB514C"/>
     <w:multiLevelType w:val="hybridMultilevel"/>
     <w:tmpl w:val="4D76F7AC"/>
@@ -13259,7 +13905,7 @@
       </w:rPr>
     </w:lvl>
   </w:abstractNum>
-  <w:abstractNum w:abstractNumId="15" w15:restartNumberingAfterBreak="0">
+  <w:abstractNum w:abstractNumId="16" w15:restartNumberingAfterBreak="0">
     <w:nsid w:val="6B1844BE"/>
     <w:multiLevelType w:val="hybridMultilevel"/>
     <w:tmpl w:val="5D0AC6BA"/>
@@ -13345,7 +13991,7 @@
       </w:pPr>
     </w:lvl>
   </w:abstractNum>
-  <w:abstractNum w:abstractNumId="16" w15:restartNumberingAfterBreak="0">
+  <w:abstractNum w:abstractNumId="17" w15:restartNumberingAfterBreak="0">
     <w:nsid w:val="71604689"/>
     <w:multiLevelType w:val="hybridMultilevel"/>
     <w:tmpl w:val="2EF49A34"/>
@@ -13434,7 +14080,7 @@
       </w:pPr>
     </w:lvl>
   </w:abstractNum>
-  <w:abstractNum w:abstractNumId="17" w15:restartNumberingAfterBreak="0">
+  <w:abstractNum w:abstractNumId="18" w15:restartNumberingAfterBreak="0">
     <w:nsid w:val="73A95AE7"/>
     <w:multiLevelType w:val="hybridMultilevel"/>
     <w:tmpl w:val="22769140"/>
@@ -13545,52 +14191,141 @@
       <w:rPr>
         <w:rFonts w:ascii="Wingdings" w:hAnsi="Wingdings" w:hint="default"/>
       </w:rPr>
+    </w:lvl>
+  </w:abstractNum>
+  <w:abstractNum w:abstractNumId="19" w15:restartNumberingAfterBreak="0">
+    <w:nsid w:val="7FBA4FFF"/>
+    <w:multiLevelType w:val="hybridMultilevel"/>
+    <w:tmpl w:val="09069204"/>
+    <w:lvl w:ilvl="0" w:tplc="0409000F">
+      <w:start w:val="1"/>
+      <w:numFmt w:val="decimal"/>
+      <w:lvlText w:val="%1."/>
+      <w:lvlJc w:val="left"/>
+      <w:pPr>
+        <w:ind w:left="720" w:hanging="360"/>
+      </w:pPr>
+      <w:rPr>
+        <w:rFonts w:hint="default"/>
+      </w:rPr>
+    </w:lvl>
+    <w:lvl w:ilvl="1" w:tplc="04090019" w:tentative="1">
+      <w:start w:val="1"/>
+      <w:numFmt w:val="lowerLetter"/>
+      <w:lvlText w:val="%2."/>
+      <w:lvlJc w:val="left"/>
+      <w:pPr>
+        <w:ind w:left="1440" w:hanging="360"/>
+      </w:pPr>
+    </w:lvl>
+    <w:lvl w:ilvl="2" w:tplc="0409001B" w:tentative="1">
+      <w:start w:val="1"/>
+      <w:numFmt w:val="lowerRoman"/>
+      <w:lvlText w:val="%3."/>
+      <w:lvlJc w:val="right"/>
+      <w:pPr>
+        <w:ind w:left="2160" w:hanging="180"/>
+      </w:pPr>
+    </w:lvl>
+    <w:lvl w:ilvl="3" w:tplc="0409000F" w:tentative="1">
+      <w:start w:val="1"/>
+      <w:numFmt w:val="decimal"/>
+      <w:lvlText w:val="%4."/>
+      <w:lvlJc w:val="left"/>
+      <w:pPr>
+        <w:ind w:left="2880" w:hanging="360"/>
+      </w:pPr>
+    </w:lvl>
+    <w:lvl w:ilvl="4" w:tplc="04090019" w:tentative="1">
+      <w:start w:val="1"/>
+      <w:numFmt w:val="lowerLetter"/>
+      <w:lvlText w:val="%5."/>
+      <w:lvlJc w:val="left"/>
+      <w:pPr>
+        <w:ind w:left="3600" w:hanging="360"/>
+      </w:pPr>
+    </w:lvl>
+    <w:lvl w:ilvl="5" w:tplc="0409001B" w:tentative="1">
+      <w:start w:val="1"/>
+      <w:numFmt w:val="lowerRoman"/>
+      <w:lvlText w:val="%6."/>
+      <w:lvlJc w:val="right"/>
+      <w:pPr>
+        <w:ind w:left="4320" w:hanging="180"/>
+      </w:pPr>
+    </w:lvl>
+    <w:lvl w:ilvl="6" w:tplc="0409000F" w:tentative="1">
+      <w:start w:val="1"/>
+      <w:numFmt w:val="decimal"/>
+      <w:lvlText w:val="%7."/>
+      <w:lvlJc w:val="left"/>
+      <w:pPr>
+        <w:ind w:left="5040" w:hanging="360"/>
+      </w:pPr>
+    </w:lvl>
+    <w:lvl w:ilvl="7" w:tplc="04090019" w:tentative="1">
+      <w:start w:val="1"/>
+      <w:numFmt w:val="lowerLetter"/>
+      <w:lvlText w:val="%8."/>
+      <w:lvlJc w:val="left"/>
+      <w:pPr>
+        <w:ind w:left="5760" w:hanging="360"/>
+      </w:pPr>
+    </w:lvl>
+    <w:lvl w:ilvl="8" w:tplc="0409001B" w:tentative="1">
+      <w:start w:val="1"/>
+      <w:numFmt w:val="lowerRoman"/>
+      <w:lvlText w:val="%9."/>
+      <w:lvlJc w:val="right"/>
+      <w:pPr>
+        <w:ind w:left="6480" w:hanging="180"/>
+      </w:pPr>
     </w:lvl>
   </w:abstractNum>
   <w:num w:numId="1">
     <w:abstractNumId w:val="0"/>
   </w:num>
   <w:num w:numId="2">
-    <w:abstractNumId w:val="16"/>
+    <w:abstractNumId w:val="17"/>
   </w:num>
   <w:num w:numId="3">
+    <w:abstractNumId w:val="7"/>
+  </w:num>
+  <w:num w:numId="4">
+    <w:abstractNumId w:val="12"/>
+  </w:num>
+  <w:num w:numId="5">
+    <w:abstractNumId w:val="3"/>
+  </w:num>
+  <w:num w:numId="6">
+    <w:abstractNumId w:val="15"/>
+  </w:num>
+  <w:num w:numId="7">
+    <w:abstractNumId w:val="14"/>
+  </w:num>
+  <w:num w:numId="8">
+    <w:abstractNumId w:val="9"/>
+  </w:num>
+  <w:num w:numId="9">
+    <w:abstractNumId w:val="4"/>
+  </w:num>
+  <w:num w:numId="10">
     <w:abstractNumId w:val="6"/>
   </w:num>
-  <w:num w:numId="4">
-    <w:abstractNumId w:val="11"/>
-  </w:num>
-  <w:num w:numId="5">
-    <w:abstractNumId w:val="2"/>
-  </w:num>
-  <w:num w:numId="6">
-    <w:abstractNumId w:val="14"/>
-  </w:num>
-  <w:num w:numId="7">
+  <w:num w:numId="11">
     <w:abstractNumId w:val="13"/>
   </w:num>
-  <w:num w:numId="8">
+  <w:num w:numId="12">
     <w:abstractNumId w:val="8"/>
-  </w:num>
-  <w:num w:numId="9">
-    <w:abstractNumId w:val="3"/>
-  </w:num>
-  <w:num w:numId="10">
-    <w:abstractNumId w:val="5"/>
-  </w:num>
-  <w:num w:numId="11">
-    <w:abstractNumId w:val="12"/>
-  </w:num>
-  <w:num w:numId="12">
-    <w:abstractNumId w:val="7"/>
   </w:num>
   <w:num w:numId="13">
     <w:abstractNumId w:val="1"/>
   </w:num>
   <w:num w:numId="14">
-    <w:abstractNumId w:val="10"/>
+    <w:abstractNumId w:val="11"/>
   </w:num>
   <w:num w:numId="15">
-    <w:abstractNumId w:val="15"/>
+    <w:abstractNumId w:val="16"/>
     <w:lvlOverride w:ilvl="0">
       <w:startOverride w:val="1"/>
     </w:lvlOverride>
@@ -13620,16 +14355,22 @@
     </w:lvlOverride>
   </w:num>
   <w:num w:numId="16">
-    <w:abstractNumId w:val="15"/>
+    <w:abstractNumId w:val="16"/>
   </w:num>
   <w:num w:numId="17">
-    <w:abstractNumId w:val="4"/>
+    <w:abstractNumId w:val="5"/>
   </w:num>
   <w:num w:numId="18">
-    <w:abstractNumId w:val="9"/>
+    <w:abstractNumId w:val="10"/>
   </w:num>
   <w:num w:numId="19">
-    <w:abstractNumId w:val="17"/>
+    <w:abstractNumId w:val="18"/>
+  </w:num>
+  <w:num w:numId="20">
+    <w:abstractNumId w:val="2"/>
+  </w:num>
+  <w:num w:numId="21">
+    <w:abstractNumId w:val="19"/>
   </w:num>
 </w:numbering>
 </file>
@@ -14482,6 +15223,18 @@
       <w:shd w:val="clear" w:color="auto" w:fill="E1DFDD"/>
     </w:rPr>
   </w:style>
+  <w:style w:type="character" w:styleId="FollowedHyperlink">
+    <w:name w:val="FollowedHyperlink"/>
+    <w:basedOn w:val="DefaultParagraphFont"/>
+    <w:uiPriority w:val="99"/>
+    <w:semiHidden/>
+    <w:unhideWhenUsed/>
+    <w:rsid w:val="0055370F"/>
+    <w:rPr>
+      <w:color w:val="954F72" w:themeColor="followedHyperlink"/>
+      <w:u w:val="single"/>
+    </w:rPr>
+  </w:style>
 </w:styles>
 </file>
 

</xml_diff>

<commit_message>
adding the new coverage method: 'DirectSphericalPointInPolygon’
</commit_message>
<xml_diff>
--- a/propcov/docs/propcov-cpp_description.docx
+++ b/propcov/docs/propcov-cpp_description.docx
@@ -5304,25 +5304,7 @@
                 <w:iCs w:val="0"/>
                 <w:color w:val="auto"/>
               </w:rPr>
-              <w:t>(</w:t>
-            </w:r>
-            <w:r>
-              <w:rPr>
-                <w:rFonts w:asciiTheme="minorHAnsi" w:hAnsiTheme="minorHAnsi" w:cstheme="minorHAnsi"/>
-                <w:i w:val="0"/>
-                <w:iCs w:val="0"/>
-                <w:color w:val="auto"/>
-              </w:rPr>
-              <w:t>cone/clock angles</w:t>
-            </w:r>
-            <w:r>
-              <w:rPr>
-                <w:rFonts w:asciiTheme="minorHAnsi" w:hAnsiTheme="minorHAnsi" w:cstheme="minorHAnsi"/>
-                <w:i w:val="0"/>
-                <w:iCs w:val="0"/>
-                <w:color w:val="auto"/>
-              </w:rPr>
-              <w:t xml:space="preserve"> expressed in the Sensor frame) </w:t>
+              <w:t xml:space="preserve">(cone/clock angles expressed in the Sensor frame) </w:t>
             </w:r>
             <w:r>
               <w:rPr>
@@ -10622,11 +10604,81 @@
       <w:bookmarkStart w:id="8" w:name="_SphericalSensor"/>
       <w:bookmarkEnd w:id="8"/>
       <w:r>
-        <w:lastRenderedPageBreak/>
         <w:t>SphericalSensor</w:t>
       </w:r>
       <w:r>
-        <w:t xml:space="preserve"> dependency description</w:t>
+        <w:t xml:space="preserve"> description</w:t>
+      </w:r>
+    </w:p>
+    <w:p>
+      <w:r>
+        <w:t>The SphericalSensor class is based on a point in spherical polygon algorithm described in</w:t>
+      </w:r>
+      <w:r>
+        <w:t xml:space="preserve"> the article</w:t>
+      </w:r>
+      <w:r>
+        <w:t>:</w:t>
+      </w:r>
+      <w:r>
+        <w:t xml:space="preserve"> </w:t>
+      </w:r>
+      <w:r>
+        <w:t>R. Ketzner, V. Ravindra and M. Bramble, 'A Robust, Fast, and Accurate Algorithm for Point in Spherical Polygon Classification with Applications in Geoscience and Remote Sensing', Computers and Geosciences, under review.</w:t>
+      </w:r>
+      <w:r>
+        <w:t>’</w:t>
+      </w:r>
+    </w:p>
+    <w:p>
+      <w:r>
+        <w:t>In the above article, the algorithm is described and compared to the ‘GMAT CustomSensor’ algorithm which is the same as the point-in-polygon algorithm implemented in the CustomSensor class.</w:t>
+      </w:r>
+      <w:r>
+        <w:t xml:space="preserve"> Compared to the CustomSensor class, the SphericalSensor has been shown to yield orders of improvement in runtime (for FOVs defined by spherical polygons of several vertices) </w:t>
+      </w:r>
+      <w:r>
+        <w:t>and</w:t>
+      </w:r>
+      <w:r>
+        <w:t xml:space="preserve"> shown to be more accurate.</w:t>
+      </w:r>
+      <w:r>
+        <w:t xml:space="preserve"> </w:t>
+      </w:r>
+    </w:p>
+    <w:p>
+      <w:r>
+        <w:t>In the OrbitPy library, the coverage method can be specified to be ‘</w:t>
+      </w:r>
+      <w:r>
+        <w:t>DirectSphericalPointInPolygon</w:t>
+      </w:r>
+      <w:r>
+        <w:t xml:space="preserve">’ </w:t>
+      </w:r>
+      <w:r>
+        <w:t>which corresponds to usage of the SphericalSensor class, or ‘</w:t>
+      </w:r>
+      <w:r>
+        <w:t>ProjectedSphericalPointInPolygon</w:t>
+      </w:r>
+      <w:r>
+        <w:t xml:space="preserve">’ </w:t>
+      </w:r>
+      <w:r>
+        <w:t>which corresponds to usage of the Cu</w:t>
+      </w:r>
+      <w:r>
+        <w:t>s</w:t>
+      </w:r>
+      <w:r>
+        <w:t>tomSensor class.</w:t>
+      </w:r>
+    </w:p>
+    <w:p>
+      <w:r>
+        <w:t>The dependencies of the `SphericalPolygon` class are listed below.</w:t>
       </w:r>
     </w:p>
     <w:tbl>
@@ -10676,6 +10728,7 @@
                 <w:sz w:val="22"/>
                 <w:szCs w:val="22"/>
               </w:rPr>
+              <w:lastRenderedPageBreak/>
               <w:t>Class</w:t>
             </w:r>
           </w:p>

</xml_diff>

<commit_message>
change name in propcov lib: SphericalSensor to DSPIPCustomSensor
</commit_message>
<xml_diff>
--- a/propcov/docs/propcov-cpp_description.docx
+++ b/propcov/docs/propcov-cpp_description.docx
@@ -6,8 +6,13 @@
       <w:pPr>
         <w:pStyle w:val="Title"/>
       </w:pPr>
-      <w:r>
-        <w:t>propcov-cpp description</w:t>
+      <w:proofErr w:type="spellStart"/>
+      <w:r>
+        <w:t>propcov-cpp</w:t>
+      </w:r>
+      <w:proofErr w:type="spellEnd"/>
+      <w:r>
+        <w:t xml:space="preserve"> description</w:t>
       </w:r>
     </w:p>
     <w:p/>
@@ -366,7 +371,15 @@
         <w:t xml:space="preserve">This document describes the C++ classes </w:t>
       </w:r>
       <w:r>
-        <w:t>of the propcov C++ library (</w:t>
+        <w:t xml:space="preserve">of the </w:t>
+      </w:r>
+      <w:proofErr w:type="spellStart"/>
+      <w:r>
+        <w:t>propcov</w:t>
+      </w:r>
+      <w:proofErr w:type="spellEnd"/>
+      <w:r>
+        <w:t xml:space="preserve"> C++ library (</w:t>
       </w:r>
       <w:r>
         <w:t xml:space="preserve">in the </w:t>
@@ -375,7 +388,21 @@
         <w:rPr>
           <w:rFonts w:ascii="Courier New" w:hAnsi="Courier New" w:cs="Courier New"/>
         </w:rPr>
-        <w:t>lib/propcov-cpp/</w:t>
+        <w:t>lib/</w:t>
+      </w:r>
+      <w:proofErr w:type="spellStart"/>
+      <w:r>
+        <w:rPr>
+          <w:rFonts w:ascii="Courier New" w:hAnsi="Courier New" w:cs="Courier New"/>
+        </w:rPr>
+        <w:t>propcov-cpp</w:t>
+      </w:r>
+      <w:proofErr w:type="spellEnd"/>
+      <w:r>
+        <w:rPr>
+          <w:rFonts w:ascii="Courier New" w:hAnsi="Courier New" w:cs="Courier New"/>
+        </w:rPr>
+        <w:t>/</w:t>
       </w:r>
       <w:r>
         <w:t xml:space="preserve"> folder</w:t>
@@ -432,12 +459,28 @@
         <w:t>The document</w:t>
       </w:r>
       <w:r>
-        <w:t xml:space="preserve"> comprises two main sections, the first being a description of the interfaces and a high level description of system behavior. The second main section documents the system structure in more detail, defining class responsibilities, class dependencies, key data structures and key functions. The system structure in turn is divided into two sections, one covering the Propagator and Spacecraft, the other the CoverageChecker.</w:t>
-      </w:r>
-    </w:p>
-    <w:p>
-      <w:r>
-        <w:t>In addition to the descriptive documentation, Doxygen output for all the source code is included as an appendix.</w:t>
+        <w:t xml:space="preserve"> comprises two main sections, the first being a description of the interfaces and a high level description of system behavior. The second main section documents the system structure in more detail, defining class responsibilities, class dependencies, key data structures and key functions. The system structure in turn is divided into two sections, one covering the Propagator and Spacecraft, the other the </w:t>
+      </w:r>
+      <w:proofErr w:type="spellStart"/>
+      <w:r>
+        <w:t>CoverageChecker</w:t>
+      </w:r>
+      <w:proofErr w:type="spellEnd"/>
+      <w:r>
+        <w:t>.</w:t>
+      </w:r>
+    </w:p>
+    <w:p>
+      <w:r>
+        <w:t xml:space="preserve">In addition to the descriptive documentation, </w:t>
+      </w:r>
+      <w:proofErr w:type="spellStart"/>
+      <w:r>
+        <w:t>Doxygen</w:t>
+      </w:r>
+      <w:proofErr w:type="spellEnd"/>
+      <w:r>
+        <w:t xml:space="preserve"> output for all the source code is included as an appendix.</w:t>
       </w:r>
     </w:p>
     <w:p>
@@ -453,7 +496,15 @@
         <w:t>This section provides information</w:t>
       </w:r>
       <w:r>
-        <w:t xml:space="preserve"> needed to implement the propcov-cpp C++ classes</w:t>
+        <w:t xml:space="preserve"> needed to implement the </w:t>
+      </w:r>
+      <w:proofErr w:type="spellStart"/>
+      <w:r>
+        <w:t>propcov-cpp</w:t>
+      </w:r>
+      <w:proofErr w:type="spellEnd"/>
+      <w:r>
+        <w:t xml:space="preserve"> C++ classes</w:t>
       </w:r>
       <w:r>
         <w:t xml:space="preserve"> for spacecraft orbit propagation and coverage calculations</w:t>
@@ -467,9 +518,11 @@
       <w:r>
         <w:t xml:space="preserve">It provides the interface to key routines used to access </w:t>
       </w:r>
+      <w:proofErr w:type="spellStart"/>
       <w:r>
         <w:t>propcov-cpp</w:t>
       </w:r>
+      <w:proofErr w:type="spellEnd"/>
       <w:r>
         <w:t xml:space="preserve"> capabilities</w:t>
       </w:r>
@@ -487,9 +540,11 @@
       <w:r>
         <w:t xml:space="preserve">It also provides high level descriptions of the </w:t>
       </w:r>
+      <w:proofErr w:type="spellStart"/>
       <w:r>
         <w:t>propcov-cpp</w:t>
       </w:r>
+      <w:proofErr w:type="spellEnd"/>
       <w:r>
         <w:t xml:space="preserve"> subsystem’s behavior. This is intended to provide a broad </w:t>
       </w:r>
@@ -556,7 +611,47 @@
           <w:sz w:val="22"/>
           <w:szCs w:val="22"/>
         </w:rPr>
-        <w:t xml:space="preserve"> AbsoluteDate &amp;toDate);</w:t>
+        <w:t xml:space="preserve"> </w:t>
+      </w:r>
+      <w:proofErr w:type="spellStart"/>
+      <w:r>
+        <w:rPr>
+          <w:rFonts w:ascii="Menlo" w:hAnsi="Menlo" w:cs="Menlo"/>
+          <w:color w:val="000000"/>
+          <w:sz w:val="22"/>
+          <w:szCs w:val="22"/>
+        </w:rPr>
+        <w:t>AbsoluteDate</w:t>
+      </w:r>
+      <w:proofErr w:type="spellEnd"/>
+      <w:r>
+        <w:rPr>
+          <w:rFonts w:ascii="Menlo" w:hAnsi="Menlo" w:cs="Menlo"/>
+          <w:color w:val="000000"/>
+          <w:sz w:val="22"/>
+          <w:szCs w:val="22"/>
+        </w:rPr>
+        <w:t xml:space="preserve"> &amp;</w:t>
+      </w:r>
+      <w:proofErr w:type="spellStart"/>
+      <w:r>
+        <w:rPr>
+          <w:rFonts w:ascii="Menlo" w:hAnsi="Menlo" w:cs="Menlo"/>
+          <w:color w:val="000000"/>
+          <w:sz w:val="22"/>
+          <w:szCs w:val="22"/>
+        </w:rPr>
+        <w:t>toDate</w:t>
+      </w:r>
+      <w:proofErr w:type="spellEnd"/>
+      <w:r>
+        <w:rPr>
+          <w:rFonts w:ascii="Menlo" w:hAnsi="Menlo" w:cs="Menlo"/>
+          <w:color w:val="000000"/>
+          <w:sz w:val="22"/>
+          <w:szCs w:val="22"/>
+        </w:rPr>
+        <w:t>);</w:t>
       </w:r>
     </w:p>
     <w:p>
@@ -567,10 +662,34 @@
         <w:rPr>
           <w:b/>
         </w:rPr>
-        <w:t>&amp;toDate</w:t>
-      </w:r>
-      <w:r>
-        <w:t xml:space="preserve"> – this is an AbsoluteDate object; class AbsoluteDate </w:t>
+        <w:t>&amp;</w:t>
+      </w:r>
+      <w:proofErr w:type="spellStart"/>
+      <w:r>
+        <w:rPr>
+          <w:b/>
+        </w:rPr>
+        <w:t>toDate</w:t>
+      </w:r>
+      <w:proofErr w:type="spellEnd"/>
+      <w:r>
+        <w:t xml:space="preserve"> – this is an </w:t>
+      </w:r>
+      <w:proofErr w:type="spellStart"/>
+      <w:r>
+        <w:t>AbsoluteDate</w:t>
+      </w:r>
+      <w:proofErr w:type="spellEnd"/>
+      <w:r>
+        <w:t xml:space="preserve"> object; class </w:t>
+      </w:r>
+      <w:proofErr w:type="spellStart"/>
+      <w:r>
+        <w:t>AbsoluteDate</w:t>
+      </w:r>
+      <w:proofErr w:type="spellEnd"/>
+      <w:r>
+        <w:t xml:space="preserve"> </w:t>
       </w:r>
       <w:r>
         <w:t>provides the ability to represent dates as either Julian or Gregorian dates. Generally Gregorian dates are used for initialization and Julian dates used for computations. The propagator will propagate the spacecraft’s state to that time.</w:t>
@@ -597,20 +716,35 @@
       <w:pPr>
         <w:pStyle w:val="Heading3"/>
       </w:pPr>
+      <w:proofErr w:type="spellStart"/>
       <w:r>
         <w:lastRenderedPageBreak/>
         <w:t>CheckPointCoverage</w:t>
       </w:r>
+      <w:proofErr w:type="spellEnd"/>
     </w:p>
     <w:p>
       <w:r>
         <w:t xml:space="preserve">The </w:t>
       </w:r>
-      <w:r>
-        <w:t xml:space="preserve">CheckPointCoverage </w:t>
-      </w:r>
-      <w:r>
-        <w:t xml:space="preserve">function is defined in the CoverageChecker </w:t>
+      <w:proofErr w:type="spellStart"/>
+      <w:r>
+        <w:t>CheckPointCoverage</w:t>
+      </w:r>
+      <w:proofErr w:type="spellEnd"/>
+      <w:r>
+        <w:t xml:space="preserve"> </w:t>
+      </w:r>
+      <w:r>
+        <w:t xml:space="preserve">function is defined in the </w:t>
+      </w:r>
+      <w:proofErr w:type="spellStart"/>
+      <w:r>
+        <w:t>CoverageChecker</w:t>
+      </w:r>
+      <w:proofErr w:type="spellEnd"/>
+      <w:r>
+        <w:t xml:space="preserve"> </w:t>
       </w:r>
       <w:r>
         <w:t>class and</w:t>
@@ -619,7 +753,23 @@
         <w:t xml:space="preserve"> is used to </w:t>
       </w:r>
       <w:r>
-        <w:t>determine the presence/absence of a ground-point (lat,lon coords) within a sensor/spacecraft Field-Of-View(FOV)</w:t>
+        <w:t>determine the presence/absence of a ground-point (</w:t>
+      </w:r>
+      <w:proofErr w:type="spellStart"/>
+      <w:r>
+        <w:t>lat,lon</w:t>
+      </w:r>
+      <w:proofErr w:type="spellEnd"/>
+      <w:r>
+        <w:t xml:space="preserve"> </w:t>
+      </w:r>
+      <w:proofErr w:type="spellStart"/>
+      <w:r>
+        <w:t>coords</w:t>
+      </w:r>
+      <w:proofErr w:type="spellEnd"/>
+      <w:r>
+        <w:t>) within a sensor/spacecraft Field-Of-View(FOV)</w:t>
       </w:r>
       <w:r>
         <w:t>.</w:t>
@@ -644,9 +794,30 @@
           <w:sz w:val="22"/>
           <w:szCs w:val="22"/>
         </w:rPr>
-        <w:t xml:space="preserve">virtual IntegerArray      </w:t>
+        <w:t xml:space="preserve">virtual </w:t>
+      </w:r>
+      <w:proofErr w:type="spellStart"/>
+      <w:r>
+        <w:rPr>
+          <w:rFonts w:ascii="Menlo" w:hAnsi="Menlo" w:cs="Menlo"/>
+          <w:color w:val="AA0D91"/>
+          <w:sz w:val="22"/>
+          <w:szCs w:val="22"/>
+        </w:rPr>
+        <w:t>IntegerArray</w:t>
+      </w:r>
+      <w:proofErr w:type="spellEnd"/>
+      <w:r>
+        <w:rPr>
+          <w:rFonts w:ascii="Menlo" w:hAnsi="Menlo" w:cs="Menlo"/>
+          <w:color w:val="AA0D91"/>
+          <w:sz w:val="22"/>
+          <w:szCs w:val="22"/>
+        </w:rPr>
+        <w:t xml:space="preserve">      </w:t>
       </w:r>
       <w:bookmarkStart w:id="0" w:name="_Hlk92653856"/>
+      <w:proofErr w:type="spellStart"/>
       <w:r>
         <w:rPr>
           <w:rFonts w:ascii="Menlo" w:hAnsi="Menlo" w:cs="Menlo"/>
@@ -657,6 +828,7 @@
         <w:t>CheckPointCoverage</w:t>
       </w:r>
       <w:bookmarkEnd w:id="0"/>
+      <w:proofErr w:type="spellEnd"/>
       <w:r>
         <w:rPr>
           <w:rFonts w:ascii="Menlo" w:hAnsi="Menlo" w:cs="Menlo"/>
@@ -690,7 +862,15 @@
         <w:t xml:space="preserve"> array of integers contains </w:t>
       </w:r>
       <w:r>
-        <w:t xml:space="preserve">indices of points from a PointGroup (see </w:t>
+        <w:t xml:space="preserve">indices of points from a </w:t>
+      </w:r>
+      <w:proofErr w:type="spellStart"/>
+      <w:r>
+        <w:t>PointGroup</w:t>
+      </w:r>
+      <w:proofErr w:type="spellEnd"/>
+      <w:r>
+        <w:t xml:space="preserve"> (see </w:t>
       </w:r>
       <w:r>
         <w:t>discussion in System Structure section of this document</w:t>
@@ -699,7 +879,15 @@
         <w:t>) that are visible at a given time</w:t>
       </w:r>
       <w:r>
-        <w:t xml:space="preserve"> (provided by the Spacecraft object referenced in the CoverageChecker class)</w:t>
+        <w:t xml:space="preserve"> (provided by the Spacecraft object referenced in the </w:t>
+      </w:r>
+      <w:proofErr w:type="spellStart"/>
+      <w:r>
+        <w:t>CoverageChecker</w:t>
+      </w:r>
+      <w:proofErr w:type="spellEnd"/>
+      <w:r>
+        <w:t xml:space="preserve"> class)</w:t>
       </w:r>
       <w:r>
         <w:t>.</w:t>
@@ -781,8 +969,13 @@
           <w:numId w:val="1"/>
         </w:numPr>
       </w:pPr>
-      <w:r>
-        <w:t xml:space="preserve">LagrangeInterpolator </w:t>
+      <w:proofErr w:type="spellStart"/>
+      <w:r>
+        <w:t>LagrangeInterpolator</w:t>
+      </w:r>
+      <w:proofErr w:type="spellEnd"/>
+      <w:r>
+        <w:t xml:space="preserve"> </w:t>
       </w:r>
       <w:r>
         <w:t>–</w:t>
@@ -814,8 +1007,13 @@
           <w:numId w:val="1"/>
         </w:numPr>
       </w:pPr>
-      <w:r>
-        <w:t>AbsoluteDate – none</w:t>
+      <w:proofErr w:type="spellStart"/>
+      <w:r>
+        <w:t>AbsoluteDate</w:t>
+      </w:r>
+      <w:proofErr w:type="spellEnd"/>
+      <w:r>
+        <w:t xml:space="preserve"> – none</w:t>
       </w:r>
     </w:p>
     <w:p>
@@ -826,8 +1024,13 @@
           <w:numId w:val="1"/>
         </w:numPr>
       </w:pPr>
-      <w:r>
-        <w:t>OrbitState – none</w:t>
+      <w:proofErr w:type="spellStart"/>
+      <w:r>
+        <w:t>OrbitState</w:t>
+      </w:r>
+      <w:proofErr w:type="spellEnd"/>
+      <w:r>
+        <w:t xml:space="preserve"> – none</w:t>
       </w:r>
     </w:p>
     <w:p>
@@ -842,23 +1045,46 @@
         <w:t>Sensor</w:t>
       </w:r>
       <w:r>
-        <w:t xml:space="preserve"> subclasses (ConicalSensor, </w:t>
-      </w:r>
+        <w:t xml:space="preserve"> subclasses (</w:t>
+      </w:r>
+      <w:proofErr w:type="spellStart"/>
+      <w:r>
+        <w:t>ConicalSensor</w:t>
+      </w:r>
+      <w:proofErr w:type="spellEnd"/>
+      <w:r>
+        <w:t>,</w:t>
+      </w:r>
+      <w:r>
+        <w:t xml:space="preserve"> </w:t>
+      </w:r>
+      <w:proofErr w:type="spellStart"/>
       <w:r>
         <w:rPr>
           <w:strike/>
         </w:rPr>
         <w:t>RectangularSensor</w:t>
       </w:r>
+      <w:proofErr w:type="spellEnd"/>
       <w:r>
         <w:t>,</w:t>
       </w:r>
       <w:r>
-        <w:t xml:space="preserve"> CustomSensor</w:t>
-      </w:r>
-      <w:r>
-        <w:t>, SphericalSensor</w:t>
-      </w:r>
+        <w:t xml:space="preserve"> </w:t>
+      </w:r>
+      <w:proofErr w:type="spellStart"/>
+      <w:r>
+        <w:t>CustomSensor</w:t>
+      </w:r>
+      <w:proofErr w:type="spellEnd"/>
+      <w:r>
+        <w:t xml:space="preserve">, </w:t>
+      </w:r>
+      <w:proofErr w:type="spellStart"/>
+      <w:r>
+        <w:t>DSPIPCustomSensor</w:t>
+      </w:r>
+      <w:proofErr w:type="spellEnd"/>
       <w:r>
         <w:t>)</w:t>
       </w:r>
@@ -874,8 +1100,13 @@
           <w:numId w:val="1"/>
         </w:numPr>
       </w:pPr>
-      <w:r>
-        <w:t>NadirPointingAttitude – none</w:t>
+      <w:proofErr w:type="spellStart"/>
+      <w:r>
+        <w:t>NadirPointingAttitude</w:t>
+      </w:r>
+      <w:proofErr w:type="spellEnd"/>
+      <w:r>
+        <w:t xml:space="preserve"> – none</w:t>
       </w:r>
       <w:r>
         <w:t xml:space="preserve"> (a subclass of Attitude)</w:t>
@@ -890,7 +1121,31 @@
         </w:numPr>
       </w:pPr>
       <w:r>
-        <w:t>Spacecraft (Attitude, AbsoluteDate, OrbitState ,LaGrangeInterpolator)</w:t>
+        <w:t xml:space="preserve">Spacecraft (Attitude, </w:t>
+      </w:r>
+      <w:proofErr w:type="spellStart"/>
+      <w:r>
+        <w:t>AbsoluteDate</w:t>
+      </w:r>
+      <w:proofErr w:type="spellEnd"/>
+      <w:r>
+        <w:t xml:space="preserve">, </w:t>
+      </w:r>
+      <w:proofErr w:type="spellStart"/>
+      <w:r>
+        <w:t>OrbitState</w:t>
+      </w:r>
+      <w:proofErr w:type="spellEnd"/>
+      <w:r>
+        <w:t xml:space="preserve"> ,</w:t>
+      </w:r>
+      <w:proofErr w:type="spellStart"/>
+      <w:r>
+        <w:t>LaGrangeInterpolator</w:t>
+      </w:r>
+      <w:proofErr w:type="spellEnd"/>
+      <w:r>
+        <w:t>)</w:t>
       </w:r>
     </w:p>
     <w:p>
@@ -913,9 +1168,11 @@
           <w:numId w:val="1"/>
         </w:numPr>
       </w:pPr>
+      <w:proofErr w:type="spellStart"/>
       <w:r>
         <w:t>PointGroup</w:t>
       </w:r>
+      <w:proofErr w:type="spellEnd"/>
     </w:p>
     <w:p>
       <w:pPr>
@@ -925,19 +1182,42 @@
           <w:numId w:val="1"/>
         </w:numPr>
       </w:pPr>
+      <w:proofErr w:type="spellStart"/>
       <w:r>
         <w:t>CoverageChecker</w:t>
       </w:r>
-      <w:r>
-        <w:t xml:space="preserve"> (Spacecraft, PointGroup)</w:t>
-      </w:r>
-    </w:p>
-    <w:p>
-      <w:r>
-        <w:t xml:space="preserve">In addition to the constructor dependencies listed above sensors are associated with the Spacecraft via the AddSensor() operation provided by the Spacecraft class.  </w:t>
-      </w:r>
-      <w:r>
-        <w:t xml:space="preserve">CoverageChecker </w:t>
+      <w:proofErr w:type="spellEnd"/>
+      <w:r>
+        <w:t xml:space="preserve"> (Spacecraft, </w:t>
+      </w:r>
+      <w:proofErr w:type="spellStart"/>
+      <w:r>
+        <w:t>PointGroup</w:t>
+      </w:r>
+      <w:proofErr w:type="spellEnd"/>
+      <w:r>
+        <w:t>)</w:t>
+      </w:r>
+    </w:p>
+    <w:p>
+      <w:r>
+        <w:t xml:space="preserve">In addition to the constructor dependencies listed above sensors are associated with the Spacecraft via the </w:t>
+      </w:r>
+      <w:proofErr w:type="spellStart"/>
+      <w:r>
+        <w:t>AddSensor</w:t>
+      </w:r>
+      <w:proofErr w:type="spellEnd"/>
+      <w:r>
+        <w:t xml:space="preserve">() operation provided by the Spacecraft class.  </w:t>
+      </w:r>
+      <w:proofErr w:type="spellStart"/>
+      <w:r>
+        <w:t>CoverageChecker</w:t>
+      </w:r>
+      <w:proofErr w:type="spellEnd"/>
+      <w:r>
+        <w:t xml:space="preserve"> </w:t>
       </w:r>
       <w:r>
         <w:t xml:space="preserve">then </w:t>
@@ -957,7 +1237,15 @@
     </w:p>
     <w:p>
       <w:r>
-        <w:t>Finally, there is one other class of interest. Propagator and CoverageChecker each create a local copy of the Earth class; this class is primarily used to rotate vectors from an inertial frame (+X towards First Point of Aries) to an Earth-fixed frame (+X is 0 latitude, 0 longitude).</w:t>
+        <w:t xml:space="preserve">Finally, there is one other class of interest. Propagator and </w:t>
+      </w:r>
+      <w:proofErr w:type="spellStart"/>
+      <w:r>
+        <w:t>CoverageChecker</w:t>
+      </w:r>
+      <w:proofErr w:type="spellEnd"/>
+      <w:r>
+        <w:t xml:space="preserve"> each create a local copy of the Earth class; this class is primarily used to rotate vectors from an inertial frame (+X towards First Point of Aries) to an Earth-fixed frame (+X is 0 latitude, 0 longitude).</w:t>
       </w:r>
     </w:p>
     <w:p>
@@ -1183,7 +1471,47 @@
           <w:sz w:val="22"/>
           <w:szCs w:val="22"/>
         </w:rPr>
-        <w:t xml:space="preserve"> (date-&gt;GetJulianDate() &lt; ((Real)startDate + </w:t>
+        <w:t xml:space="preserve"> (date-&gt;</w:t>
+      </w:r>
+      <w:proofErr w:type="spellStart"/>
+      <w:r>
+        <w:rPr>
+          <w:rFonts w:ascii="Menlo" w:hAnsi="Menlo" w:cs="Menlo"/>
+          <w:color w:val="000000"/>
+          <w:sz w:val="22"/>
+          <w:szCs w:val="22"/>
+        </w:rPr>
+        <w:t>GetJulianDate</w:t>
+      </w:r>
+      <w:proofErr w:type="spellEnd"/>
+      <w:r>
+        <w:rPr>
+          <w:rFonts w:ascii="Menlo" w:hAnsi="Menlo" w:cs="Menlo"/>
+          <w:color w:val="000000"/>
+          <w:sz w:val="22"/>
+          <w:szCs w:val="22"/>
+        </w:rPr>
+        <w:t>() &lt; ((Real)</w:t>
+      </w:r>
+      <w:proofErr w:type="spellStart"/>
+      <w:r>
+        <w:rPr>
+          <w:rFonts w:ascii="Menlo" w:hAnsi="Menlo" w:cs="Menlo"/>
+          <w:color w:val="000000"/>
+          <w:sz w:val="22"/>
+          <w:szCs w:val="22"/>
+        </w:rPr>
+        <w:t>startDate</w:t>
+      </w:r>
+      <w:proofErr w:type="spellEnd"/>
+      <w:r>
+        <w:rPr>
+          <w:rFonts w:ascii="Menlo" w:hAnsi="Menlo" w:cs="Menlo"/>
+          <w:color w:val="000000"/>
+          <w:sz w:val="22"/>
+          <w:szCs w:val="22"/>
+        </w:rPr>
+        <w:t xml:space="preserve"> + </w:t>
       </w:r>
       <w:r>
         <w:rPr>
@@ -1311,6 +1639,7 @@
         </w:rPr>
         <w:t xml:space="preserve">               </w:t>
       </w:r>
+      <w:proofErr w:type="spellStart"/>
       <w:r>
         <w:rPr>
           <w:rFonts w:ascii="Menlo" w:hAnsi="Menlo" w:cs="Menlo"/>
@@ -1327,11 +1656,42 @@
           <w:sz w:val="22"/>
           <w:szCs w:val="22"/>
         </w:rPr>
-        <w:t>Points = covChecker-&gt;</w:t>
+        <w:t>Points</w:t>
+      </w:r>
+      <w:proofErr w:type="spellEnd"/>
+      <w:r>
+        <w:rPr>
+          <w:rFonts w:ascii="Menlo" w:hAnsi="Menlo" w:cs="Menlo"/>
+          <w:color w:val="000000"/>
+          <w:sz w:val="22"/>
+          <w:szCs w:val="22"/>
+        </w:rPr>
+        <w:t xml:space="preserve"> = </w:t>
+      </w:r>
+      <w:proofErr w:type="spellStart"/>
+      <w:r>
+        <w:rPr>
+          <w:rFonts w:ascii="Menlo" w:hAnsi="Menlo" w:cs="Menlo"/>
+          <w:color w:val="000000"/>
+          <w:sz w:val="22"/>
+          <w:szCs w:val="22"/>
+        </w:rPr>
+        <w:t>covChecker</w:t>
+      </w:r>
+      <w:proofErr w:type="spellEnd"/>
+      <w:r>
+        <w:rPr>
+          <w:rFonts w:ascii="Menlo" w:hAnsi="Menlo" w:cs="Menlo"/>
+          <w:color w:val="000000"/>
+          <w:sz w:val="22"/>
+          <w:szCs w:val="22"/>
+        </w:rPr>
+        <w:t>-&gt;</w:t>
       </w:r>
       <w:r>
         <w:t xml:space="preserve"> </w:t>
       </w:r>
+      <w:proofErr w:type="spellStart"/>
       <w:r>
         <w:rPr>
           <w:rFonts w:ascii="Menlo" w:hAnsi="Menlo" w:cs="Menlo"/>
@@ -1341,6 +1701,7 @@
         </w:rPr>
         <w:t>CheckPointCoverage</w:t>
       </w:r>
+      <w:proofErr w:type="spellEnd"/>
       <w:r>
         <w:rPr>
           <w:rFonts w:ascii="Menlo" w:hAnsi="Menlo" w:cs="Menlo"/>
@@ -1429,7 +1790,27 @@
           <w:sz w:val="22"/>
           <w:szCs w:val="22"/>
         </w:rPr>
-        <w:t xml:space="preserve">               date-&gt;Advance(stepSize);</w:t>
+        <w:t xml:space="preserve">               date-&gt;Advance(</w:t>
+      </w:r>
+      <w:proofErr w:type="spellStart"/>
+      <w:r>
+        <w:rPr>
+          <w:rFonts w:ascii="Menlo" w:hAnsi="Menlo" w:cs="Menlo"/>
+          <w:color w:val="000000"/>
+          <w:sz w:val="22"/>
+          <w:szCs w:val="22"/>
+        </w:rPr>
+        <w:t>stepSize</w:t>
+      </w:r>
+      <w:proofErr w:type="spellEnd"/>
+      <w:r>
+        <w:rPr>
+          <w:rFonts w:ascii="Menlo" w:hAnsi="Menlo" w:cs="Menlo"/>
+          <w:color w:val="000000"/>
+          <w:sz w:val="22"/>
+          <w:szCs w:val="22"/>
+        </w:rPr>
+        <w:t>);</w:t>
       </w:r>
     </w:p>
     <w:p>
@@ -1519,7 +1900,27 @@
           <w:sz w:val="22"/>
           <w:szCs w:val="22"/>
         </w:rPr>
-        <w:t>// Compute lat., lon., and height of s/c w/r/t the ellipsoid</w:t>
+        <w:t xml:space="preserve">// Compute lat., </w:t>
+      </w:r>
+      <w:proofErr w:type="spellStart"/>
+      <w:r>
+        <w:rPr>
+          <w:rFonts w:ascii="Menlo" w:hAnsi="Menlo" w:cs="Menlo"/>
+          <w:color w:val="007400"/>
+          <w:sz w:val="22"/>
+          <w:szCs w:val="22"/>
+        </w:rPr>
+        <w:t>lon</w:t>
+      </w:r>
+      <w:proofErr w:type="spellEnd"/>
+      <w:r>
+        <w:rPr>
+          <w:rFonts w:ascii="Menlo" w:hAnsi="Menlo" w:cs="Menlo"/>
+          <w:color w:val="007400"/>
+          <w:sz w:val="22"/>
+          <w:szCs w:val="22"/>
+        </w:rPr>
+        <w:t>., and height of s/c w/r/t the ellipsoid</w:t>
       </w:r>
     </w:p>
     <w:p>
@@ -1546,7 +1947,47 @@
           <w:sz w:val="22"/>
           <w:szCs w:val="22"/>
         </w:rPr>
-        <w:t xml:space="preserve">               Real     jDate        = sat1-&gt;GetJulianDate();</w:t>
+        <w:t xml:space="preserve">               Real     </w:t>
+      </w:r>
+      <w:proofErr w:type="spellStart"/>
+      <w:r>
+        <w:rPr>
+          <w:rFonts w:ascii="Menlo" w:hAnsi="Menlo" w:cs="Menlo"/>
+          <w:color w:val="000000"/>
+          <w:sz w:val="22"/>
+          <w:szCs w:val="22"/>
+        </w:rPr>
+        <w:t>jDate</w:t>
+      </w:r>
+      <w:proofErr w:type="spellEnd"/>
+      <w:r>
+        <w:rPr>
+          <w:rFonts w:ascii="Menlo" w:hAnsi="Menlo" w:cs="Menlo"/>
+          <w:color w:val="000000"/>
+          <w:sz w:val="22"/>
+          <w:szCs w:val="22"/>
+        </w:rPr>
+        <w:t xml:space="preserve">        = sat1-&gt;</w:t>
+      </w:r>
+      <w:proofErr w:type="spellStart"/>
+      <w:r>
+        <w:rPr>
+          <w:rFonts w:ascii="Menlo" w:hAnsi="Menlo" w:cs="Menlo"/>
+          <w:color w:val="000000"/>
+          <w:sz w:val="22"/>
+          <w:szCs w:val="22"/>
+        </w:rPr>
+        <w:t>GetJulianDate</w:t>
+      </w:r>
+      <w:proofErr w:type="spellEnd"/>
+      <w:r>
+        <w:rPr>
+          <w:rFonts w:ascii="Menlo" w:hAnsi="Menlo" w:cs="Menlo"/>
+          <w:color w:val="000000"/>
+          <w:sz w:val="22"/>
+          <w:szCs w:val="22"/>
+        </w:rPr>
+        <w:t>();</w:t>
       </w:r>
     </w:p>
     <w:p>
@@ -1573,7 +2014,47 @@
           <w:sz w:val="22"/>
           <w:szCs w:val="22"/>
         </w:rPr>
-        <w:t xml:space="preserve">               Rvector6 cartState    = sat1-&gt;GetCartesianState();</w:t>
+        <w:t xml:space="preserve">               Rvector6 </w:t>
+      </w:r>
+      <w:proofErr w:type="spellStart"/>
+      <w:r>
+        <w:rPr>
+          <w:rFonts w:ascii="Menlo" w:hAnsi="Menlo" w:cs="Menlo"/>
+          <w:color w:val="000000"/>
+          <w:sz w:val="22"/>
+          <w:szCs w:val="22"/>
+        </w:rPr>
+        <w:t>cartState</w:t>
+      </w:r>
+      <w:proofErr w:type="spellEnd"/>
+      <w:r>
+        <w:rPr>
+          <w:rFonts w:ascii="Menlo" w:hAnsi="Menlo" w:cs="Menlo"/>
+          <w:color w:val="000000"/>
+          <w:sz w:val="22"/>
+          <w:szCs w:val="22"/>
+        </w:rPr>
+        <w:t xml:space="preserve">    = sat1-&gt;</w:t>
+      </w:r>
+      <w:proofErr w:type="spellStart"/>
+      <w:r>
+        <w:rPr>
+          <w:rFonts w:ascii="Menlo" w:hAnsi="Menlo" w:cs="Menlo"/>
+          <w:color w:val="000000"/>
+          <w:sz w:val="22"/>
+          <w:szCs w:val="22"/>
+        </w:rPr>
+        <w:t>GetCartesianState</w:t>
+      </w:r>
+      <w:proofErr w:type="spellEnd"/>
+      <w:r>
+        <w:rPr>
+          <w:rFonts w:ascii="Menlo" w:hAnsi="Menlo" w:cs="Menlo"/>
+          <w:color w:val="000000"/>
+          <w:sz w:val="22"/>
+          <w:szCs w:val="22"/>
+        </w:rPr>
+        <w:t>();</w:t>
       </w:r>
     </w:p>
     <w:p>
@@ -1600,7 +2081,47 @@
           <w:sz w:val="22"/>
           <w:szCs w:val="22"/>
         </w:rPr>
-        <w:t xml:space="preserve">               Rvector3 inertialPosVec(cartState(</w:t>
+        <w:t xml:space="preserve">               Rvector3 </w:t>
+      </w:r>
+      <w:proofErr w:type="spellStart"/>
+      <w:r>
+        <w:rPr>
+          <w:rFonts w:ascii="Menlo" w:hAnsi="Menlo" w:cs="Menlo"/>
+          <w:color w:val="000000"/>
+          <w:sz w:val="22"/>
+          <w:szCs w:val="22"/>
+        </w:rPr>
+        <w:t>inertialPosVec</w:t>
+      </w:r>
+      <w:proofErr w:type="spellEnd"/>
+      <w:r>
+        <w:rPr>
+          <w:rFonts w:ascii="Menlo" w:hAnsi="Menlo" w:cs="Menlo"/>
+          <w:color w:val="000000"/>
+          <w:sz w:val="22"/>
+          <w:szCs w:val="22"/>
+        </w:rPr>
+        <w:t>(</w:t>
+      </w:r>
+      <w:proofErr w:type="spellStart"/>
+      <w:r>
+        <w:rPr>
+          <w:rFonts w:ascii="Menlo" w:hAnsi="Menlo" w:cs="Menlo"/>
+          <w:color w:val="000000"/>
+          <w:sz w:val="22"/>
+          <w:szCs w:val="22"/>
+        </w:rPr>
+        <w:t>cartState</w:t>
+      </w:r>
+      <w:proofErr w:type="spellEnd"/>
+      <w:r>
+        <w:rPr>
+          <w:rFonts w:ascii="Menlo" w:hAnsi="Menlo" w:cs="Menlo"/>
+          <w:color w:val="000000"/>
+          <w:sz w:val="22"/>
+          <w:szCs w:val="22"/>
+        </w:rPr>
+        <w:t>(</w:t>
       </w:r>
       <w:r>
         <w:rPr>
@@ -1618,7 +2139,27 @@
           <w:sz w:val="22"/>
           <w:szCs w:val="22"/>
         </w:rPr>
-        <w:t>), cartState(</w:t>
+        <w:t xml:space="preserve">), </w:t>
+      </w:r>
+      <w:proofErr w:type="spellStart"/>
+      <w:r>
+        <w:rPr>
+          <w:rFonts w:ascii="Menlo" w:hAnsi="Menlo" w:cs="Menlo"/>
+          <w:color w:val="000000"/>
+          <w:sz w:val="22"/>
+          <w:szCs w:val="22"/>
+        </w:rPr>
+        <w:t>cartState</w:t>
+      </w:r>
+      <w:proofErr w:type="spellEnd"/>
+      <w:r>
+        <w:rPr>
+          <w:rFonts w:ascii="Menlo" w:hAnsi="Menlo" w:cs="Menlo"/>
+          <w:color w:val="000000"/>
+          <w:sz w:val="22"/>
+          <w:szCs w:val="22"/>
+        </w:rPr>
+        <w:t>(</w:t>
       </w:r>
       <w:r>
         <w:rPr>
@@ -1636,7 +2177,27 @@
           <w:sz w:val="22"/>
           <w:szCs w:val="22"/>
         </w:rPr>
-        <w:t>),cartState(</w:t>
+        <w:t>),</w:t>
+      </w:r>
+      <w:proofErr w:type="spellStart"/>
+      <w:r>
+        <w:rPr>
+          <w:rFonts w:ascii="Menlo" w:hAnsi="Menlo" w:cs="Menlo"/>
+          <w:color w:val="000000"/>
+          <w:sz w:val="22"/>
+          <w:szCs w:val="22"/>
+        </w:rPr>
+        <w:t>cartState</w:t>
+      </w:r>
+      <w:proofErr w:type="spellEnd"/>
+      <w:r>
+        <w:rPr>
+          <w:rFonts w:ascii="Menlo" w:hAnsi="Menlo" w:cs="Menlo"/>
+          <w:color w:val="000000"/>
+          <w:sz w:val="22"/>
+          <w:szCs w:val="22"/>
+        </w:rPr>
+        <w:t>(</w:t>
       </w:r>
       <w:r>
         <w:rPr>
@@ -1681,7 +2242,67 @@
           <w:sz w:val="22"/>
           <w:szCs w:val="22"/>
         </w:rPr>
-        <w:t xml:space="preserve">               Rvector3 latLonHeight = earth-&gt;InertialToBodyFixed(inertialPosVec,</w:t>
+        <w:t xml:space="preserve">               Rvector3 </w:t>
+      </w:r>
+      <w:proofErr w:type="spellStart"/>
+      <w:r>
+        <w:rPr>
+          <w:rFonts w:ascii="Menlo" w:hAnsi="Menlo" w:cs="Menlo"/>
+          <w:color w:val="000000"/>
+          <w:sz w:val="22"/>
+          <w:szCs w:val="22"/>
+        </w:rPr>
+        <w:t>latLonHeight</w:t>
+      </w:r>
+      <w:proofErr w:type="spellEnd"/>
+      <w:r>
+        <w:rPr>
+          <w:rFonts w:ascii="Menlo" w:hAnsi="Menlo" w:cs="Menlo"/>
+          <w:color w:val="000000"/>
+          <w:sz w:val="22"/>
+          <w:szCs w:val="22"/>
+        </w:rPr>
+        <w:t xml:space="preserve"> = earth-&gt;</w:t>
+      </w:r>
+      <w:proofErr w:type="spellStart"/>
+      <w:r>
+        <w:rPr>
+          <w:rFonts w:ascii="Menlo" w:hAnsi="Menlo" w:cs="Menlo"/>
+          <w:color w:val="000000"/>
+          <w:sz w:val="22"/>
+          <w:szCs w:val="22"/>
+        </w:rPr>
+        <w:t>InertialToBodyFixed</w:t>
+      </w:r>
+      <w:proofErr w:type="spellEnd"/>
+      <w:r>
+        <w:rPr>
+          <w:rFonts w:ascii="Menlo" w:hAnsi="Menlo" w:cs="Menlo"/>
+          <w:color w:val="000000"/>
+          <w:sz w:val="22"/>
+          <w:szCs w:val="22"/>
+        </w:rPr>
+        <w:t>(</w:t>
+      </w:r>
+      <w:proofErr w:type="spellStart"/>
+      <w:r>
+        <w:rPr>
+          <w:rFonts w:ascii="Menlo" w:hAnsi="Menlo" w:cs="Menlo"/>
+          <w:color w:val="000000"/>
+          <w:sz w:val="22"/>
+          <w:szCs w:val="22"/>
+        </w:rPr>
+        <w:t>inertialPosVec</w:t>
+      </w:r>
+      <w:proofErr w:type="spellEnd"/>
+      <w:r>
+        <w:rPr>
+          <w:rFonts w:ascii="Menlo" w:hAnsi="Menlo" w:cs="Menlo"/>
+          <w:color w:val="000000"/>
+          <w:sz w:val="22"/>
+          <w:szCs w:val="22"/>
+        </w:rPr>
+        <w:t>,</w:t>
       </w:r>
     </w:p>
     <w:p>
@@ -1708,7 +2329,27 @@
           <w:sz w:val="22"/>
           <w:szCs w:val="22"/>
         </w:rPr>
-        <w:t xml:space="preserve">                                                                  jDate, </w:t>
+        <w:t xml:space="preserve">                                                                  </w:t>
+      </w:r>
+      <w:proofErr w:type="spellStart"/>
+      <w:r>
+        <w:rPr>
+          <w:rFonts w:ascii="Menlo" w:hAnsi="Menlo" w:cs="Menlo"/>
+          <w:color w:val="000000"/>
+          <w:sz w:val="22"/>
+          <w:szCs w:val="22"/>
+        </w:rPr>
+        <w:t>jDate</w:t>
+      </w:r>
+      <w:proofErr w:type="spellEnd"/>
+      <w:r>
+        <w:rPr>
+          <w:rFonts w:ascii="Menlo" w:hAnsi="Menlo" w:cs="Menlo"/>
+          <w:color w:val="000000"/>
+          <w:sz w:val="22"/>
+          <w:szCs w:val="22"/>
+        </w:rPr>
+        <w:t xml:space="preserve">, </w:t>
       </w:r>
       <w:r>
         <w:rPr>
@@ -1761,11 +2402,16 @@
       <w:r>
         <w:t xml:space="preserve">The </w:t>
       </w:r>
+      <w:proofErr w:type="spellStart"/>
       <w:r>
         <w:t>covered</w:t>
       </w:r>
       <w:r>
-        <w:t>Points variable contains a list of point indexes for all the points</w:t>
+        <w:t>Points</w:t>
+      </w:r>
+      <w:proofErr w:type="spellEnd"/>
+      <w:r>
+        <w:t xml:space="preserve"> variable contains a list of point indexes for all the points</w:t>
       </w:r>
       <w:r>
         <w:t xml:space="preserve"> of interest</w:t>
@@ -1862,7 +2508,47 @@
           <w:sz w:val="22"/>
           <w:szCs w:val="22"/>
         </w:rPr>
-        <w:t xml:space="preserve"> (date-&gt;GetJulianDate() &lt; ((Real) startDate + </w:t>
+        <w:t xml:space="preserve"> (date-&gt;</w:t>
+      </w:r>
+      <w:proofErr w:type="spellStart"/>
+      <w:r>
+        <w:rPr>
+          <w:rFonts w:ascii="Menlo" w:hAnsi="Menlo" w:cs="Menlo"/>
+          <w:color w:val="000000"/>
+          <w:sz w:val="22"/>
+          <w:szCs w:val="22"/>
+        </w:rPr>
+        <w:t>GetJulianDate</w:t>
+      </w:r>
+      <w:proofErr w:type="spellEnd"/>
+      <w:r>
+        <w:rPr>
+          <w:rFonts w:ascii="Menlo" w:hAnsi="Menlo" w:cs="Menlo"/>
+          <w:color w:val="000000"/>
+          <w:sz w:val="22"/>
+          <w:szCs w:val="22"/>
+        </w:rPr>
+        <w:t xml:space="preserve">() &lt; ((Real) </w:t>
+      </w:r>
+      <w:proofErr w:type="spellStart"/>
+      <w:r>
+        <w:rPr>
+          <w:rFonts w:ascii="Menlo" w:hAnsi="Menlo" w:cs="Menlo"/>
+          <w:color w:val="000000"/>
+          <w:sz w:val="22"/>
+          <w:szCs w:val="22"/>
+        </w:rPr>
+        <w:t>startDate</w:t>
+      </w:r>
+      <w:proofErr w:type="spellEnd"/>
+      <w:r>
+        <w:rPr>
+          <w:rFonts w:ascii="Menlo" w:hAnsi="Menlo" w:cs="Menlo"/>
+          <w:color w:val="000000"/>
+          <w:sz w:val="22"/>
+          <w:szCs w:val="22"/>
+        </w:rPr>
+        <w:t xml:space="preserve"> + </w:t>
       </w:r>
       <w:r>
         <w:rPr>
@@ -1941,7 +2627,27 @@
           <w:sz w:val="22"/>
           <w:szCs w:val="22"/>
         </w:rPr>
-        <w:t xml:space="preserve">               date-&gt;Advance(stepSize);</w:t>
+        <w:t xml:space="preserve">               date-&gt;Advance(</w:t>
+      </w:r>
+      <w:proofErr w:type="spellStart"/>
+      <w:r>
+        <w:rPr>
+          <w:rFonts w:ascii="Menlo" w:hAnsi="Menlo" w:cs="Menlo"/>
+          <w:color w:val="000000"/>
+          <w:sz w:val="22"/>
+          <w:szCs w:val="22"/>
+        </w:rPr>
+        <w:t>stepSize</w:t>
+      </w:r>
+      <w:proofErr w:type="spellEnd"/>
+      <w:r>
+        <w:rPr>
+          <w:rFonts w:ascii="Menlo" w:hAnsi="Menlo" w:cs="Menlo"/>
+          <w:color w:val="000000"/>
+          <w:sz w:val="22"/>
+          <w:szCs w:val="22"/>
+        </w:rPr>
+        <w:t>);</w:t>
       </w:r>
     </w:p>
     <w:p>
@@ -1993,7 +2699,47 @@
           <w:sz w:val="22"/>
           <w:szCs w:val="22"/>
         </w:rPr>
-        <w:t xml:space="preserve">               propTime = date-&gt;GetJulianDate();</w:t>
+        <w:t xml:space="preserve">               </w:t>
+      </w:r>
+      <w:proofErr w:type="spellStart"/>
+      <w:r>
+        <w:rPr>
+          <w:rFonts w:ascii="Menlo" w:hAnsi="Menlo" w:cs="Menlo"/>
+          <w:color w:val="000000"/>
+          <w:sz w:val="22"/>
+          <w:szCs w:val="22"/>
+        </w:rPr>
+        <w:t>propTime</w:t>
+      </w:r>
+      <w:proofErr w:type="spellEnd"/>
+      <w:r>
+        <w:rPr>
+          <w:rFonts w:ascii="Menlo" w:hAnsi="Menlo" w:cs="Menlo"/>
+          <w:color w:val="000000"/>
+          <w:sz w:val="22"/>
+          <w:szCs w:val="22"/>
+        </w:rPr>
+        <w:t xml:space="preserve"> = date-&gt;</w:t>
+      </w:r>
+      <w:proofErr w:type="spellStart"/>
+      <w:r>
+        <w:rPr>
+          <w:rFonts w:ascii="Menlo" w:hAnsi="Menlo" w:cs="Menlo"/>
+          <w:color w:val="000000"/>
+          <w:sz w:val="22"/>
+          <w:szCs w:val="22"/>
+        </w:rPr>
+        <w:t>GetJulianDate</w:t>
+      </w:r>
+      <w:proofErr w:type="spellEnd"/>
+      <w:r>
+        <w:rPr>
+          <w:rFonts w:ascii="Menlo" w:hAnsi="Menlo" w:cs="Menlo"/>
+          <w:color w:val="000000"/>
+          <w:sz w:val="22"/>
+          <w:szCs w:val="22"/>
+        </w:rPr>
+        <w:t>();</w:t>
       </w:r>
     </w:p>
     <w:p>
@@ -2072,7 +2818,67 @@
           <w:sz w:val="22"/>
           <w:szCs w:val="22"/>
         </w:rPr>
-        <w:t xml:space="preserve"> (sat1-&gt;TimeToInterpolate(propTime, midRange))</w:t>
+        <w:t xml:space="preserve"> (sat1-&gt;</w:t>
+      </w:r>
+      <w:proofErr w:type="spellStart"/>
+      <w:r>
+        <w:rPr>
+          <w:rFonts w:ascii="Menlo" w:hAnsi="Menlo" w:cs="Menlo"/>
+          <w:color w:val="000000"/>
+          <w:sz w:val="22"/>
+          <w:szCs w:val="22"/>
+        </w:rPr>
+        <w:t>TimeToInterpolate</w:t>
+      </w:r>
+      <w:proofErr w:type="spellEnd"/>
+      <w:r>
+        <w:rPr>
+          <w:rFonts w:ascii="Menlo" w:hAnsi="Menlo" w:cs="Menlo"/>
+          <w:color w:val="000000"/>
+          <w:sz w:val="22"/>
+          <w:szCs w:val="22"/>
+        </w:rPr>
+        <w:t>(</w:t>
+      </w:r>
+      <w:proofErr w:type="spellStart"/>
+      <w:r>
+        <w:rPr>
+          <w:rFonts w:ascii="Menlo" w:hAnsi="Menlo" w:cs="Menlo"/>
+          <w:color w:val="000000"/>
+          <w:sz w:val="22"/>
+          <w:szCs w:val="22"/>
+        </w:rPr>
+        <w:t>propTime</w:t>
+      </w:r>
+      <w:proofErr w:type="spellEnd"/>
+      <w:r>
+        <w:rPr>
+          <w:rFonts w:ascii="Menlo" w:hAnsi="Menlo" w:cs="Menlo"/>
+          <w:color w:val="000000"/>
+          <w:sz w:val="22"/>
+          <w:szCs w:val="22"/>
+        </w:rPr>
+        <w:t xml:space="preserve">, </w:t>
+      </w:r>
+      <w:proofErr w:type="spellStart"/>
+      <w:r>
+        <w:rPr>
+          <w:rFonts w:ascii="Menlo" w:hAnsi="Menlo" w:cs="Menlo"/>
+          <w:color w:val="000000"/>
+          <w:sz w:val="22"/>
+          <w:szCs w:val="22"/>
+        </w:rPr>
+        <w:t>midRange</w:t>
+      </w:r>
+      <w:proofErr w:type="spellEnd"/>
+      <w:r>
+        <w:rPr>
+          <w:rFonts w:ascii="Menlo" w:hAnsi="Menlo" w:cs="Menlo"/>
+          <w:color w:val="000000"/>
+          <w:sz w:val="22"/>
+          <w:szCs w:val="22"/>
+        </w:rPr>
+        <w:t>))</w:t>
       </w:r>
     </w:p>
     <w:p>
@@ -2142,7 +2948,67 @@
           <w:sz w:val="22"/>
           <w:szCs w:val="22"/>
         </w:rPr>
-        <w:t xml:space="preserve"> (interpTime &lt; (propTime - midRange))</w:t>
+        <w:t xml:space="preserve"> (</w:t>
+      </w:r>
+      <w:proofErr w:type="spellStart"/>
+      <w:r>
+        <w:rPr>
+          <w:rFonts w:ascii="Menlo" w:hAnsi="Menlo" w:cs="Menlo"/>
+          <w:color w:val="000000"/>
+          <w:sz w:val="22"/>
+          <w:szCs w:val="22"/>
+        </w:rPr>
+        <w:t>interpTime</w:t>
+      </w:r>
+      <w:proofErr w:type="spellEnd"/>
+      <w:r>
+        <w:rPr>
+          <w:rFonts w:ascii="Menlo" w:hAnsi="Menlo" w:cs="Menlo"/>
+          <w:color w:val="000000"/>
+          <w:sz w:val="22"/>
+          <w:szCs w:val="22"/>
+        </w:rPr>
+        <w:t xml:space="preserve"> &lt; (</w:t>
+      </w:r>
+      <w:proofErr w:type="spellStart"/>
+      <w:r>
+        <w:rPr>
+          <w:rFonts w:ascii="Menlo" w:hAnsi="Menlo" w:cs="Menlo"/>
+          <w:color w:val="000000"/>
+          <w:sz w:val="22"/>
+          <w:szCs w:val="22"/>
+        </w:rPr>
+        <w:t>propTime</w:t>
+      </w:r>
+      <w:proofErr w:type="spellEnd"/>
+      <w:r>
+        <w:rPr>
+          <w:rFonts w:ascii="Menlo" w:hAnsi="Menlo" w:cs="Menlo"/>
+          <w:color w:val="000000"/>
+          <w:sz w:val="22"/>
+          <w:szCs w:val="22"/>
+        </w:rPr>
+        <w:t xml:space="preserve"> - </w:t>
+      </w:r>
+      <w:proofErr w:type="spellStart"/>
+      <w:r>
+        <w:rPr>
+          <w:rFonts w:ascii="Menlo" w:hAnsi="Menlo" w:cs="Menlo"/>
+          <w:color w:val="000000"/>
+          <w:sz w:val="22"/>
+          <w:szCs w:val="22"/>
+        </w:rPr>
+        <w:t>midRange</w:t>
+      </w:r>
+      <w:proofErr w:type="spellEnd"/>
+      <w:r>
+        <w:rPr>
+          <w:rFonts w:ascii="Menlo" w:hAnsi="Menlo" w:cs="Menlo"/>
+          <w:color w:val="000000"/>
+          <w:sz w:val="22"/>
+          <w:szCs w:val="22"/>
+        </w:rPr>
+        <w:t>))</w:t>
       </w:r>
     </w:p>
     <w:p>
@@ -2194,7 +3060,47 @@
           <w:sz w:val="22"/>
           <w:szCs w:val="22"/>
         </w:rPr>
-        <w:t xml:space="preserve">                     loopPoints = covChecker-&gt;</w:t>
+        <w:t xml:space="preserve">                     </w:t>
+      </w:r>
+      <w:proofErr w:type="spellStart"/>
+      <w:r>
+        <w:rPr>
+          <w:rFonts w:ascii="Menlo" w:hAnsi="Menlo" w:cs="Menlo"/>
+          <w:color w:val="000000"/>
+          <w:sz w:val="22"/>
+          <w:szCs w:val="22"/>
+        </w:rPr>
+        <w:t>loopPoints</w:t>
+      </w:r>
+      <w:proofErr w:type="spellEnd"/>
+      <w:r>
+        <w:rPr>
+          <w:rFonts w:ascii="Menlo" w:hAnsi="Menlo" w:cs="Menlo"/>
+          <w:color w:val="000000"/>
+          <w:sz w:val="22"/>
+          <w:szCs w:val="22"/>
+        </w:rPr>
+        <w:t xml:space="preserve"> = </w:t>
+      </w:r>
+      <w:proofErr w:type="spellStart"/>
+      <w:r>
+        <w:rPr>
+          <w:rFonts w:ascii="Menlo" w:hAnsi="Menlo" w:cs="Menlo"/>
+          <w:color w:val="000000"/>
+          <w:sz w:val="22"/>
+          <w:szCs w:val="22"/>
+        </w:rPr>
+        <w:t>covChecker</w:t>
+      </w:r>
+      <w:proofErr w:type="spellEnd"/>
+      <w:r>
+        <w:rPr>
+          <w:rFonts w:ascii="Menlo" w:hAnsi="Menlo" w:cs="Menlo"/>
+          <w:color w:val="000000"/>
+          <w:sz w:val="22"/>
+          <w:szCs w:val="22"/>
+        </w:rPr>
+        <w:t>-&gt;</w:t>
       </w:r>
     </w:p>
     <w:p>
@@ -2220,7 +3126,47 @@
           <w:sz w:val="22"/>
           <w:szCs w:val="22"/>
         </w:rPr>
-        <w:t xml:space="preserve">                                  AccumulateCoverageData(interpTime);</w:t>
+        <w:t xml:space="preserve">                                  </w:t>
+      </w:r>
+      <w:proofErr w:type="spellStart"/>
+      <w:r>
+        <w:rPr>
+          <w:rFonts w:ascii="Menlo" w:hAnsi="Menlo" w:cs="Menlo"/>
+          <w:color w:val="000000"/>
+          <w:sz w:val="22"/>
+          <w:szCs w:val="22"/>
+        </w:rPr>
+        <w:t>AccumulateCoverageData</w:t>
+      </w:r>
+      <w:proofErr w:type="spellEnd"/>
+      <w:r>
+        <w:rPr>
+          <w:rFonts w:ascii="Menlo" w:hAnsi="Menlo" w:cs="Menlo"/>
+          <w:color w:val="000000"/>
+          <w:sz w:val="22"/>
+          <w:szCs w:val="22"/>
+        </w:rPr>
+        <w:t>(</w:t>
+      </w:r>
+      <w:proofErr w:type="spellStart"/>
+      <w:r>
+        <w:rPr>
+          <w:rFonts w:ascii="Menlo" w:hAnsi="Menlo" w:cs="Menlo"/>
+          <w:color w:val="000000"/>
+          <w:sz w:val="22"/>
+          <w:szCs w:val="22"/>
+        </w:rPr>
+        <w:t>interpTime</w:t>
+      </w:r>
+      <w:proofErr w:type="spellEnd"/>
+      <w:r>
+        <w:rPr>
+          <w:rFonts w:ascii="Menlo" w:hAnsi="Menlo" w:cs="Menlo"/>
+          <w:color w:val="000000"/>
+          <w:sz w:val="22"/>
+          <w:szCs w:val="22"/>
+        </w:rPr>
+        <w:t>);</w:t>
       </w:r>
     </w:p>
     <w:p>
@@ -2246,7 +3192,47 @@
           <w:sz w:val="22"/>
           <w:szCs w:val="22"/>
         </w:rPr>
-        <w:t xml:space="preserve">                     interpTime += interpolationStepSize/</w:t>
+        <w:t xml:space="preserve">                     </w:t>
+      </w:r>
+      <w:proofErr w:type="spellStart"/>
+      <w:r>
+        <w:rPr>
+          <w:rFonts w:ascii="Menlo" w:hAnsi="Menlo" w:cs="Menlo"/>
+          <w:color w:val="000000"/>
+          <w:sz w:val="22"/>
+          <w:szCs w:val="22"/>
+        </w:rPr>
+        <w:t>interpTime</w:t>
+      </w:r>
+      <w:proofErr w:type="spellEnd"/>
+      <w:r>
+        <w:rPr>
+          <w:rFonts w:ascii="Menlo" w:hAnsi="Menlo" w:cs="Menlo"/>
+          <w:color w:val="000000"/>
+          <w:sz w:val="22"/>
+          <w:szCs w:val="22"/>
+        </w:rPr>
+        <w:t xml:space="preserve"> += </w:t>
+      </w:r>
+      <w:proofErr w:type="spellStart"/>
+      <w:r>
+        <w:rPr>
+          <w:rFonts w:ascii="Menlo" w:hAnsi="Menlo" w:cs="Menlo"/>
+          <w:color w:val="000000"/>
+          <w:sz w:val="22"/>
+          <w:szCs w:val="22"/>
+        </w:rPr>
+        <w:t>interpolationStepSize</w:t>
+      </w:r>
+      <w:proofErr w:type="spellEnd"/>
+      <w:r>
+        <w:rPr>
+          <w:rFonts w:ascii="Menlo" w:hAnsi="Menlo" w:cs="Menlo"/>
+          <w:color w:val="000000"/>
+          <w:sz w:val="22"/>
+          <w:szCs w:val="22"/>
+        </w:rPr>
+        <w:t>/</w:t>
       </w:r>
     </w:p>
     <w:p>
@@ -2272,7 +3258,27 @@
           <w:sz w:val="22"/>
           <w:szCs w:val="22"/>
         </w:rPr>
-        <w:t xml:space="preserve">                                   GmatTimeConstants::SECS_PER_DAY;</w:t>
+        <w:t xml:space="preserve">                                   </w:t>
+      </w:r>
+      <w:proofErr w:type="spellStart"/>
+      <w:r>
+        <w:rPr>
+          <w:rFonts w:ascii="Menlo" w:hAnsi="Menlo" w:cs="Menlo"/>
+          <w:color w:val="000000"/>
+          <w:sz w:val="22"/>
+          <w:szCs w:val="22"/>
+        </w:rPr>
+        <w:t>GmatTimeConstants</w:t>
+      </w:r>
+      <w:proofErr w:type="spellEnd"/>
+      <w:r>
+        <w:rPr>
+          <w:rFonts w:ascii="Menlo" w:hAnsi="Menlo" w:cs="Menlo"/>
+          <w:color w:val="000000"/>
+          <w:sz w:val="22"/>
+          <w:szCs w:val="22"/>
+        </w:rPr>
+        <w:t>::SECS_PER_DAY;</w:t>
       </w:r>
     </w:p>
     <w:p>
@@ -2379,8 +3385,13 @@
       <w:r>
         <w:t xml:space="preserve">The previous sections describe the high-level behavior of the </w:t>
       </w:r>
-      <w:r>
-        <w:t>propcov C++ library</w:t>
+      <w:proofErr w:type="spellStart"/>
+      <w:r>
+        <w:t>propcov</w:t>
+      </w:r>
+      <w:proofErr w:type="spellEnd"/>
+      <w:r>
+        <w:t xml:space="preserve"> C++ library</w:t>
       </w:r>
       <w:r>
         <w:t>. This section documents the internal structure and highlights key functions and data structures contained within this subsystem. The next section diagrams the class dependencies, the following section documents the Propagator and Spacecraft, and the one after that documents the Coverage Checker. The detailed documentation includes the classes and their responsibilities, a list of key data structures, and a list of key functions.</w:t>
@@ -2402,13 +3413,13 @@
         <mc:AlternateContent>
           <mc:Choice Requires="wpg">
             <w:drawing>
-              <wp:anchor distT="0" distB="0" distL="114300" distR="114300" simplePos="0" relativeHeight="251661312" behindDoc="0" locked="0" layoutInCell="1" allowOverlap="1" wp14:anchorId="3B659B4C" wp14:editId="1EF6DFAB">
+              <wp:anchor distT="0" distB="0" distL="114300" distR="114300" simplePos="0" relativeHeight="251661312" behindDoc="0" locked="0" layoutInCell="1" allowOverlap="1" wp14:anchorId="3B659B4C" wp14:editId="1358EB03">
                 <wp:simplePos x="0" y="0"/>
                 <wp:positionH relativeFrom="column">
-                  <wp:posOffset>277091</wp:posOffset>
+                  <wp:posOffset>279400</wp:posOffset>
                 </wp:positionH>
                 <wp:positionV relativeFrom="paragraph">
-                  <wp:posOffset>117417</wp:posOffset>
+                  <wp:posOffset>116840</wp:posOffset>
                 </wp:positionV>
                 <wp:extent cx="5853806" cy="4797882"/>
                 <wp:effectExtent l="0" t="0" r="13970" b="22225"/>
@@ -2522,6 +3533,7 @@
                                   <w:color w:val="000000" w:themeColor="text1"/>
                                 </w:rPr>
                               </w:pPr>
+                              <w:proofErr w:type="spellStart"/>
                               <w:r>
                                 <w:rPr>
                                   <w:rFonts w:asciiTheme="minorHAnsi" w:hAnsi="Calibri" w:cstheme="minorBidi"/>
@@ -2532,6 +3544,7 @@
                                 </w:rPr>
                                 <w:t>CoverageChecker</w:t>
                               </w:r>
+                              <w:proofErr w:type="spellEnd"/>
                             </w:p>
                           </w:txbxContent>
                         </wps:txbx>
@@ -2736,6 +3749,7 @@
                                   <w:color w:val="000000" w:themeColor="text1"/>
                                 </w:rPr>
                               </w:pPr>
+                              <w:proofErr w:type="spellStart"/>
                               <w:r>
                                 <w:rPr>
                                   <w:rFonts w:asciiTheme="minorHAnsi" w:hAnsi="Calibri" w:cstheme="minorBidi"/>
@@ -2756,6 +3770,7 @@
                                 </w:rPr>
                                 <w:t>Sensor</w:t>
                               </w:r>
+                              <w:proofErr w:type="spellEnd"/>
                             </w:p>
                           </w:txbxContent>
                         </wps:txbx>
@@ -2766,8 +3781,8 @@
                         <wps:cNvSpPr/>
                         <wps:spPr>
                           <a:xfrm>
-                            <a:off x="3470862" y="1981742"/>
-                            <a:ext cx="936704" cy="319903"/>
+                            <a:off x="3393025" y="1981553"/>
+                            <a:ext cx="1014257" cy="319903"/>
                           </a:xfrm>
                           <a:prstGeom prst="rect">
                             <a:avLst/>
@@ -2800,6 +3815,7 @@
                                   <w:color w:val="000000" w:themeColor="text1"/>
                                 </w:rPr>
                               </w:pPr>
+                              <w:proofErr w:type="spellStart"/>
                               <w:r>
                                 <w:rPr>
                                   <w:rFonts w:asciiTheme="minorHAnsi" w:hAnsi="Calibri" w:cstheme="minorBidi"/>
@@ -2808,8 +3824,9 @@
                                   <w:sz w:val="20"/>
                                   <w:szCs w:val="20"/>
                                 </w:rPr>
-                                <w:t>SphericalSensor</w:t>
+                                <w:t>DSPIPCustomSensor</w:t>
                               </w:r>
+                              <w:proofErr w:type="spellEnd"/>
                             </w:p>
                           </w:txbxContent>
                         </wps:txbx>
@@ -2854,6 +3871,7 @@
                                   <w:color w:val="000000" w:themeColor="text1"/>
                                 </w:rPr>
                               </w:pPr>
+                              <w:proofErr w:type="spellStart"/>
                               <w:r>
                                 <w:rPr>
                                   <w:rFonts w:asciiTheme="minorHAnsi" w:hAnsi="Calibri" w:cstheme="minorBidi"/>
@@ -2874,6 +3892,7 @@
                                 </w:rPr>
                                 <w:t>Sensor</w:t>
                               </w:r>
+                              <w:proofErr w:type="spellEnd"/>
                             </w:p>
                           </w:txbxContent>
                         </wps:txbx>
@@ -2887,8 +3906,8 @@
                         </wps:cNvCnPr>
                         <wps:spPr>
                           <a:xfrm flipH="1">
-                            <a:off x="2767048" y="2141489"/>
-                            <a:ext cx="703591" cy="202258"/>
+                            <a:off x="2766871" y="2141489"/>
+                            <a:ext cx="626155" cy="202032"/>
                           </a:xfrm>
                           <a:prstGeom prst="straightConnector1">
                             <a:avLst/>
@@ -2972,6 +3991,7 @@
                                   <w:color w:val="000000" w:themeColor="text1"/>
                                 </w:rPr>
                               </w:pPr>
+                              <w:proofErr w:type="spellStart"/>
                               <w:r>
                                 <w:rPr>
                                   <w:rFonts w:asciiTheme="minorHAnsi" w:hAnsi="Calibri" w:cstheme="minorBidi"/>
@@ -2982,6 +4002,7 @@
                                 </w:rPr>
                                 <w:t>OrbitState</w:t>
                               </w:r>
+                              <w:proofErr w:type="spellEnd"/>
                             </w:p>
                           </w:txbxContent>
                         </wps:txbx>
@@ -3320,6 +4341,7 @@
                                 <w:spacing w:before="0" w:beforeAutospacing="0" w:after="0" w:afterAutospacing="0"/>
                                 <w:jc w:val="center"/>
                               </w:pPr>
+                              <w:proofErr w:type="spellStart"/>
                               <w:r>
                                 <w:rPr>
                                   <w:rFonts w:asciiTheme="minorHAnsi" w:hAnsi="Calibri" w:cstheme="minorBidi"/>
@@ -3330,6 +4352,7 @@
                                 </w:rPr>
                                 <w:t>AbsoluteDate</w:t>
                               </w:r>
+                              <w:proofErr w:type="spellEnd"/>
                             </w:p>
                           </w:txbxContent>
                         </wps:txbx>
@@ -3426,6 +4449,7 @@
                                   <w:color w:val="000000" w:themeColor="text1"/>
                                 </w:rPr>
                               </w:pPr>
+                              <w:proofErr w:type="spellStart"/>
                               <w:r>
                                 <w:rPr>
                                   <w:rFonts w:asciiTheme="minorHAnsi" w:hAnsi="Calibri" w:cstheme="minorBidi"/>
@@ -3436,6 +4460,7 @@
                                 </w:rPr>
                                 <w:t>NadirPointingAttitude</w:t>
                               </w:r>
+                              <w:proofErr w:type="spellEnd"/>
                             </w:p>
                           </w:txbxContent>
                         </wps:txbx>
@@ -3695,6 +4720,7 @@
                                   <w:color w:val="000000" w:themeColor="text1"/>
                                 </w:rPr>
                               </w:pPr>
+                              <w:proofErr w:type="spellStart"/>
                               <w:r>
                                 <w:rPr>
                                   <w:rFonts w:asciiTheme="minorHAnsi" w:hAnsi="Calibri" w:cstheme="minorBidi"/>
@@ -3705,6 +4731,7 @@
                                 </w:rPr>
                                 <w:t>PointGroup</w:t>
                               </w:r>
+                              <w:proofErr w:type="spellEnd"/>
                             </w:p>
                           </w:txbxContent>
                         </wps:txbx>
@@ -3778,7 +4805,7 @@
           </mc:Choice>
           <mc:Fallback>
             <w:pict>
-              <v:group w14:anchorId="3B659B4C" id="Group 4" o:spid="_x0000_s1026" style="position:absolute;margin-left:21.8pt;margin-top:9.25pt;width:460.95pt;height:377.8pt;z-index:251661312;mso-width-relative:margin;mso-height-relative:margin" coordsize="44847,38753" o:gfxdata="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">
+              <v:group w14:anchorId="3B659B4C" id="Group 4" o:spid="_x0000_s1026" style="position:absolute;margin-left:22pt;margin-top:9.2pt;width:460.95pt;height:377.8pt;z-index:251661312;mso-width-relative:margin;mso-height-relative:margin" coordsize="44847,38753" o:gfxdata="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">
                 <v:rect id="Rectangle 204" o:spid="_x0000_s1027" style="position:absolute;top:18092;width:11039;height:4892;visibility:visible;mso-wrap-style:square;v-text-anchor:middle" o:gfxdata="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" fillcolor="#e2efd9 [665]" strokecolor="#2f528f" strokeweight="1pt">
                   <v:textbox>
                     <w:txbxContent>
@@ -3819,6 +4846,7 @@
                             <w:color w:val="000000" w:themeColor="text1"/>
                           </w:rPr>
                         </w:pPr>
+                        <w:proofErr w:type="spellStart"/>
                         <w:r>
                           <w:rPr>
                             <w:rFonts w:asciiTheme="minorHAnsi" w:hAnsi="Calibri" w:cstheme="minorBidi"/>
@@ -3829,6 +4857,7 @@
                           </w:rPr>
                           <w:t>CoverageChecker</w:t>
                         </w:r>
+                        <w:proofErr w:type="spellEnd"/>
                       </w:p>
                     </w:txbxContent>
                   </v:textbox>
@@ -3909,6 +4938,7 @@
                             <w:color w:val="000000" w:themeColor="text1"/>
                           </w:rPr>
                         </w:pPr>
+                        <w:proofErr w:type="spellStart"/>
                         <w:r>
                           <w:rPr>
                             <w:rFonts w:asciiTheme="minorHAnsi" w:hAnsi="Calibri" w:cstheme="minorBidi"/>
@@ -3929,11 +4959,12 @@
                           </w:rPr>
                           <w:t>Sensor</w:t>
                         </w:r>
+                        <w:proofErr w:type="spellEnd"/>
                       </w:p>
                     </w:txbxContent>
                   </v:textbox>
                 </v:rect>
-                <v:rect id="Rectangle 212" o:spid="_x0000_s1034" style="position:absolute;left:34708;top:19817;width:9367;height:3199;visibility:visible;mso-wrap-style:square;v-text-anchor:middle" o:gfxdata="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" fillcolor="#9cc2e5 [1944]" strokecolor="#2f528f" strokeweight="1pt">
+                <v:rect id="Rectangle 212" o:spid="_x0000_s1034" style="position:absolute;left:33930;top:19815;width:10142;height:3199;visibility:visible;mso-wrap-style:square;v-text-anchor:middle" o:gfxdata="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" fillcolor="#9cc2e5 [1944]" strokecolor="#2f528f" strokeweight="1pt">
                   <v:textbox>
                     <w:txbxContent>
                       <w:p>
@@ -3945,6 +4976,7 @@
                             <w:color w:val="000000" w:themeColor="text1"/>
                           </w:rPr>
                         </w:pPr>
+                        <w:proofErr w:type="spellStart"/>
                         <w:r>
                           <w:rPr>
                             <w:rFonts w:asciiTheme="minorHAnsi" w:hAnsi="Calibri" w:cstheme="minorBidi"/>
@@ -3953,8 +4985,9 @@
                             <w:sz w:val="20"/>
                             <w:szCs w:val="20"/>
                           </w:rPr>
-                          <w:t>SphericalSensor</w:t>
+                          <w:t>DSPIPCustomSensor</w:t>
                         </w:r>
+                        <w:proofErr w:type="spellEnd"/>
                       </w:p>
                     </w:txbxContent>
                   </v:textbox>
@@ -3971,6 +5004,7 @@
                             <w:color w:val="000000" w:themeColor="text1"/>
                           </w:rPr>
                         </w:pPr>
+                        <w:proofErr w:type="spellStart"/>
                         <w:r>
                           <w:rPr>
                             <w:rFonts w:asciiTheme="minorHAnsi" w:hAnsi="Calibri" w:cstheme="minorBidi"/>
@@ -3991,11 +5025,12 @@
                           </w:rPr>
                           <w:t>Sensor</w:t>
                         </w:r>
+                        <w:proofErr w:type="spellEnd"/>
                       </w:p>
                     </w:txbxContent>
                   </v:textbox>
                 </v:rect>
-                <v:shape id="Straight Arrow Connector 214" o:spid="_x0000_s1036" type="#_x0000_t32" style="position:absolute;left:27670;top:21414;width:7036;height:2023;flip:x;visibility:visible;mso-wrap-style:square" o:connectortype="straight" o:gfxdata="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" strokecolor="#4472c4" strokeweight="2.75pt">
+                <v:shape id="Straight Arrow Connector 214" o:spid="_x0000_s1036" type="#_x0000_t32" style="position:absolute;left:27668;top:21414;width:6262;height:2021;flip:x;visibility:visible;mso-wrap-style:square" o:connectortype="straight" o:gfxdata="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" strokecolor="#4472c4" strokeweight="2.75pt">
                   <v:stroke endarrow="block" joinstyle="miter"/>
                   <o:lock v:ext="edit" shapetype="f"/>
                 </v:shape>
@@ -4015,6 +5050,7 @@
                             <w:color w:val="000000" w:themeColor="text1"/>
                           </w:rPr>
                         </w:pPr>
+                        <w:proofErr w:type="spellStart"/>
                         <w:r>
                           <w:rPr>
                             <w:rFonts w:asciiTheme="minorHAnsi" w:hAnsi="Calibri" w:cstheme="minorBidi"/>
@@ -4025,6 +5061,7 @@
                           </w:rPr>
                           <w:t>OrbitState</w:t>
                         </w:r>
+                        <w:proofErr w:type="spellEnd"/>
                       </w:p>
                     </w:txbxContent>
                   </v:textbox>
@@ -4136,6 +5173,7 @@
                           <w:spacing w:before="0" w:beforeAutospacing="0" w:after="0" w:afterAutospacing="0"/>
                           <w:jc w:val="center"/>
                         </w:pPr>
+                        <w:proofErr w:type="spellStart"/>
                         <w:r>
                           <w:rPr>
                             <w:rFonts w:asciiTheme="minorHAnsi" w:hAnsi="Calibri" w:cstheme="minorBidi"/>
@@ -4146,6 +5184,7 @@
                           </w:rPr>
                           <w:t>AbsoluteDate</w:t>
                         </w:r>
+                        <w:proofErr w:type="spellEnd"/>
                       </w:p>
                     </w:txbxContent>
                   </v:textbox>
@@ -4170,6 +5209,7 @@
                             <w:color w:val="000000" w:themeColor="text1"/>
                           </w:rPr>
                         </w:pPr>
+                        <w:proofErr w:type="spellStart"/>
                         <w:r>
                           <w:rPr>
                             <w:rFonts w:asciiTheme="minorHAnsi" w:hAnsi="Calibri" w:cstheme="minorBidi"/>
@@ -4180,6 +5220,7 @@
                           </w:rPr>
                           <w:t>NadirPointingAttitude</w:t>
                         </w:r>
+                        <w:proofErr w:type="spellEnd"/>
                       </w:p>
                     </w:txbxContent>
                   </v:textbox>
@@ -4280,6 +5321,7 @@
                             <w:color w:val="000000" w:themeColor="text1"/>
                           </w:rPr>
                         </w:pPr>
+                        <w:proofErr w:type="spellStart"/>
                         <w:r>
                           <w:rPr>
                             <w:rFonts w:asciiTheme="minorHAnsi" w:hAnsi="Calibri" w:cstheme="minorBidi"/>
@@ -4290,6 +5332,7 @@
                           </w:rPr>
                           <w:t>PointGroup</w:t>
                         </w:r>
+                        <w:proofErr w:type="spellEnd"/>
                       </w:p>
                     </w:txbxContent>
                   </v:textbox>
@@ -4403,6 +5446,7 @@
                                 <w:color w:val="000000" w:themeColor="text1"/>
                               </w:rPr>
                             </w:pPr>
+                            <w:proofErr w:type="spellStart"/>
                             <w:r>
                               <w:rPr>
                                 <w:rFonts w:asciiTheme="minorHAnsi" w:hAnsi="Calibri" w:cstheme="minorBidi"/>
@@ -4413,6 +5457,7 @@
                               </w:rPr>
                               <w:t>CustomSensor</w:t>
                             </w:r>
+                            <w:proofErr w:type="spellEnd"/>
                           </w:p>
                         </w:txbxContent>
                       </wps:txbx>
@@ -4516,8 +5561,13 @@
         <w:t xml:space="preserve">The following sections provide </w:t>
       </w:r>
       <w:r>
-        <w:t>tables detailing each class’</w:t>
-      </w:r>
+        <w:t xml:space="preserve">tables detailing each </w:t>
+      </w:r>
+      <w:proofErr w:type="spellStart"/>
+      <w:r>
+        <w:t>class’</w:t>
+      </w:r>
+      <w:proofErr w:type="spellEnd"/>
       <w:r>
         <w:t xml:space="preserve"> responsibilities</w:t>
       </w:r>
@@ -4545,9 +5595,11 @@
           <w:numId w:val="17"/>
         </w:numPr>
       </w:pPr>
+      <w:proofErr w:type="spellStart"/>
       <w:r>
         <w:t>KeyValueStatistics</w:t>
       </w:r>
+      <w:proofErr w:type="spellEnd"/>
     </w:p>
     <w:p>
       <w:pPr>
@@ -4557,9 +5609,11 @@
           <w:numId w:val="17"/>
         </w:numPr>
       </w:pPr>
+      <w:proofErr w:type="spellStart"/>
       <w:r>
         <w:t>LinearALgebra</w:t>
       </w:r>
+      <w:proofErr w:type="spellEnd"/>
     </w:p>
     <w:p>
       <w:pPr>
@@ -4569,9 +5623,11 @@
           <w:numId w:val="17"/>
         </w:numPr>
       </w:pPr>
+      <w:proofErr w:type="spellStart"/>
       <w:r>
         <w:t>TATCException</w:t>
       </w:r>
+      <w:proofErr w:type="spellEnd"/>
     </w:p>
     <w:p>
       <w:pPr>
@@ -4581,9 +5637,11 @@
           <w:numId w:val="17"/>
         </w:numPr>
       </w:pPr>
+      <w:proofErr w:type="spellStart"/>
       <w:r>
         <w:t>VisibilityReport</w:t>
       </w:r>
+      <w:proofErr w:type="spellEnd"/>
     </w:p>
     <w:p>
       <w:pPr>
@@ -4798,21 +5856,25 @@
             <w:r>
               <w:t xml:space="preserve">Note that some of the containments are pointers to objects (e.g., </w:t>
             </w:r>
+            <w:proofErr w:type="spellStart"/>
             <w:r>
               <w:rPr>
                 <w:rFonts w:ascii="Courier New" w:hAnsi="Courier New" w:cs="Courier New"/>
               </w:rPr>
               <w:t>orbitState</w:t>
             </w:r>
+            <w:proofErr w:type="spellEnd"/>
             <w:r>
               <w:t xml:space="preserve">, </w:t>
             </w:r>
+            <w:proofErr w:type="spellStart"/>
             <w:r>
               <w:rPr>
                 <w:rFonts w:ascii="Courier New" w:hAnsi="Courier New" w:cs="Courier New"/>
               </w:rPr>
               <w:t>orbitEpoch</w:t>
             </w:r>
+            <w:proofErr w:type="spellEnd"/>
             <w:r>
               <w:t xml:space="preserve">), the objects which can be modified outside the Spacecraft </w:t>
             </w:r>
@@ -4850,21 +5912,25 @@
             <w:r>
               <w:t xml:space="preserve"> the </w:t>
             </w:r>
+            <w:proofErr w:type="spellStart"/>
             <w:r>
               <w:rPr>
                 <w:rFonts w:ascii="Courier New" w:hAnsi="Courier New" w:cs="Courier New"/>
               </w:rPr>
               <w:t>CoverageChecker</w:t>
             </w:r>
+            <w:proofErr w:type="spellEnd"/>
             <w:r>
               <w:t xml:space="preserve"> calls Spacecraft’s </w:t>
             </w:r>
+            <w:proofErr w:type="spellStart"/>
             <w:r>
               <w:rPr>
                 <w:rFonts w:ascii="Courier New" w:hAnsi="Courier New" w:cs="Courier New"/>
               </w:rPr>
               <w:t>CheckTargetVisibility</w:t>
             </w:r>
+            <w:proofErr w:type="spellEnd"/>
             <w:r>
               <w:t xml:space="preserve"> operator, which rotates </w:t>
             </w:r>
@@ -4960,7 +6026,11 @@
               </w:r>
             </w:hyperlink>
             <w:r>
-              <w:t>). I.e., by performing R_SB * vec</w:t>
+              <w:t xml:space="preserve">). I.e., by performing R_SB * </w:t>
+            </w:r>
+            <w:proofErr w:type="spellStart"/>
+            <w:r>
+              <w:t>vec</w:t>
             </w:r>
             <w:r>
               <w:rPr>
@@ -4968,8 +6038,13 @@
               </w:rPr>
               <w:t>ScBody</w:t>
             </w:r>
-            <w:r>
-              <w:t>, the representation of the vector in the sensor body frame is found. (R_SB is the rotation matrix from the spacecraft-body frame to the sensor frame and vec</w:t>
+            <w:proofErr w:type="spellEnd"/>
+            <w:r>
+              <w:t xml:space="preserve">, the representation of the vector in the sensor body frame is found. (R_SB is the rotation matrix from the spacecraft-body frame to the sensor frame and </w:t>
+            </w:r>
+            <w:proofErr w:type="spellStart"/>
+            <w:r>
+              <w:t>vec</w:t>
             </w:r>
             <w:r>
               <w:rPr>
@@ -4977,13 +6052,22 @@
               </w:rPr>
               <w:t>ScBody</w:t>
             </w:r>
+            <w:proofErr w:type="spellEnd"/>
             <w:r>
               <w:t xml:space="preserve"> is the vector in the spacecraft-body frame.)</w:t>
             </w:r>
           </w:p>
           <w:p>
             <w:r>
-              <w:t xml:space="preserve">The Sensor class provides a CheckTargetVisibility() method which is implemented by each of the subclasses.  This function determines if a vector (which must be rotated into the sensor frame to make this test valid) is inside the field of view or not. For cone </w:t>
+              <w:t xml:space="preserve">The Sensor class provides a </w:t>
+            </w:r>
+            <w:proofErr w:type="spellStart"/>
+            <w:r>
+              <w:t>CheckTargetVisibility</w:t>
+            </w:r>
+            <w:proofErr w:type="spellEnd"/>
+            <w:r>
+              <w:t xml:space="preserve">() method which is implemented by each of the subclasses.  This function determines if a vector (which must be rotated into the sensor frame to make this test valid) is inside the field of view or not. For cone </w:t>
             </w:r>
             <w:r>
               <w:rPr>
@@ -5011,10 +6095,12 @@
             <w:pPr>
               <w:jc w:val="right"/>
             </w:pPr>
+            <w:proofErr w:type="spellStart"/>
             <w:r>
               <w:lastRenderedPageBreak/>
               <w:t>ConicalSensor</w:t>
             </w:r>
+            <w:proofErr w:type="spellEnd"/>
           </w:p>
         </w:tc>
         <w:tc>
@@ -5054,9 +6140,11 @@
             <w:r>
               <w:t xml:space="preserve">The class relies upon the </w:t>
             </w:r>
+            <w:proofErr w:type="spellStart"/>
             <w:r>
               <w:t>CheckTargetMaxExcursionAngle</w:t>
             </w:r>
+            <w:proofErr w:type="spellEnd"/>
             <w:r>
               <w:t xml:space="preserve"> function inherited from the Sensor class to perform a simple check.</w:t>
             </w:r>
@@ -5072,9 +6160,11 @@
             <w:pPr>
               <w:jc w:val="right"/>
             </w:pPr>
+            <w:proofErr w:type="spellStart"/>
             <w:r>
               <w:t>CustomSensor</w:t>
             </w:r>
+            <w:proofErr w:type="spellEnd"/>
           </w:p>
         </w:tc>
         <w:tc>
@@ -5094,12 +6184,14 @@
             <w:r>
               <w:t xml:space="preserve"> (using the </w:t>
             </w:r>
+            <w:proofErr w:type="spellStart"/>
             <w:r>
               <w:rPr>
                 <w:rFonts w:ascii="Courier New" w:hAnsi="Courier New" w:cs="Courier New"/>
               </w:rPr>
               <w:t>CheckTargetVisibility</w:t>
             </w:r>
+            <w:proofErr w:type="spellEnd"/>
             <w:r>
               <w:t xml:space="preserve">  function)</w:t>
             </w:r>
@@ -5162,12 +6254,14 @@
             <w:r>
               <w:t xml:space="preserve">Using the </w:t>
             </w:r>
+            <w:proofErr w:type="spellStart"/>
             <w:r>
               <w:rPr>
                 <w:rFonts w:ascii="Courier New" w:hAnsi="Courier New" w:cs="Courier New"/>
               </w:rPr>
               <w:t>CheckRegionVisibility</w:t>
             </w:r>
+            <w:proofErr w:type="spellEnd"/>
             <w:r>
               <w:t xml:space="preserve"> function, a region represented by vertices of a spherical-polygon can be evaluated to be completely in/out of the sensor FOV.</w:t>
             </w:r>
@@ -5189,6 +6283,7 @@
                 <w:color w:val="auto"/>
               </w:rPr>
             </w:pPr>
+            <w:proofErr w:type="spellStart"/>
             <w:r>
               <w:rPr>
                 <w:rFonts w:asciiTheme="minorHAnsi" w:hAnsiTheme="minorHAnsi" w:cstheme="minorHAnsi"/>
@@ -5197,8 +6292,9 @@
                 <w:color w:val="auto"/>
               </w:rPr>
               <w:lastRenderedPageBreak/>
-              <w:t>SphericalSensor</w:t>
-            </w:r>
+              <w:t>DSPIPCustomSensor</w:t>
+            </w:r>
+            <w:proofErr w:type="spellEnd"/>
           </w:p>
         </w:tc>
         <w:tc>
@@ -5222,8 +6318,9 @@
                 <w:iCs w:val="0"/>
                 <w:color w:val="auto"/>
               </w:rPr>
-              <w:t xml:space="preserve">The SphericalSensor has an identical purpose as that of the CustomSensor. It is subclass of Sensor and can be used </w:t>
-            </w:r>
+              <w:t xml:space="preserve">The </w:t>
+            </w:r>
+            <w:proofErr w:type="spellStart"/>
             <w:r>
               <w:rPr>
                 <w:rFonts w:asciiTheme="minorHAnsi" w:hAnsiTheme="minorHAnsi" w:cstheme="minorHAnsi"/>
@@ -5231,8 +6328,57 @@
                 <w:iCs w:val="0"/>
                 <w:color w:val="auto"/>
               </w:rPr>
+              <w:t>DSPIPCustomSensor</w:t>
+            </w:r>
+            <w:proofErr w:type="spellEnd"/>
+            <w:r>
+              <w:rPr>
+                <w:rFonts w:asciiTheme="minorHAnsi" w:hAnsiTheme="minorHAnsi" w:cstheme="minorHAnsi"/>
+                <w:i w:val="0"/>
+                <w:iCs w:val="0"/>
+                <w:color w:val="auto"/>
+              </w:rPr>
+              <w:t xml:space="preserve"> </w:t>
+            </w:r>
+            <w:r>
+              <w:rPr>
+                <w:rFonts w:asciiTheme="minorHAnsi" w:hAnsiTheme="minorHAnsi" w:cstheme="minorHAnsi"/>
+                <w:i w:val="0"/>
+                <w:iCs w:val="0"/>
+                <w:color w:val="auto"/>
+              </w:rPr>
+              <w:t xml:space="preserve">has an identical purpose as that of the </w:t>
+            </w:r>
+            <w:proofErr w:type="spellStart"/>
+            <w:r>
+              <w:rPr>
+                <w:rFonts w:asciiTheme="minorHAnsi" w:hAnsiTheme="minorHAnsi" w:cstheme="minorHAnsi"/>
+                <w:i w:val="0"/>
+                <w:iCs w:val="0"/>
+                <w:color w:val="auto"/>
+              </w:rPr>
+              <w:t>CustomSensor</w:t>
+            </w:r>
+            <w:proofErr w:type="spellEnd"/>
+            <w:r>
+              <w:rPr>
+                <w:rFonts w:asciiTheme="minorHAnsi" w:hAnsiTheme="minorHAnsi" w:cstheme="minorHAnsi"/>
+                <w:i w:val="0"/>
+                <w:iCs w:val="0"/>
+                <w:color w:val="auto"/>
+              </w:rPr>
+              <w:t xml:space="preserve">. It is subclass of Sensor and can be used </w:t>
+            </w:r>
+            <w:r>
+              <w:rPr>
+                <w:rFonts w:asciiTheme="minorHAnsi" w:hAnsiTheme="minorHAnsi" w:cstheme="minorHAnsi"/>
+                <w:i w:val="0"/>
+                <w:iCs w:val="0"/>
+                <w:color w:val="auto"/>
+              </w:rPr>
               <w:t xml:space="preserve">evaluate the presence/absence of a target point-location in a sensor FOV (using the </w:t>
             </w:r>
+            <w:proofErr w:type="spellStart"/>
             <w:r>
               <w:rPr>
                 <w:rFonts w:ascii="Courier New" w:hAnsi="Courier New" w:cs="Courier New"/>
@@ -5242,6 +6388,7 @@
               </w:rPr>
               <w:t>CheckTargetVisibility</w:t>
             </w:r>
+            <w:proofErr w:type="spellEnd"/>
             <w:r>
               <w:rPr>
                 <w:rFonts w:asciiTheme="minorHAnsi" w:hAnsiTheme="minorHAnsi" w:cstheme="minorHAnsi"/>
@@ -5268,8 +6415,9 @@
                 <w:color w:val="auto"/>
                 <w:u w:val="single"/>
               </w:rPr>
-              <w:t>Either the SphericalSensor or the CustomSensor can be used for evaluating point-coverage of a spherical-polygon.</w:t>
-            </w:r>
+              <w:t xml:space="preserve">Either the </w:t>
+            </w:r>
+            <w:proofErr w:type="spellStart"/>
             <w:r>
               <w:rPr>
                 <w:rFonts w:asciiTheme="minorHAnsi" w:hAnsiTheme="minorHAnsi" w:cstheme="minorHAnsi"/>
@@ -5277,16 +6425,18 @@
                 <w:iCs w:val="0"/>
                 <w:color w:val="auto"/>
               </w:rPr>
-              <w:t xml:space="preserve"> The SphericalSensor instantiation requires an additional </w:t>
-            </w:r>
+              <w:t>DSPIPCustomSensor</w:t>
+            </w:r>
+            <w:proofErr w:type="spellEnd"/>
             <w:r>
               <w:rPr>
                 <w:rFonts w:asciiTheme="minorHAnsi" w:hAnsiTheme="minorHAnsi" w:cstheme="minorHAnsi"/>
                 <w:i w:val="0"/>
                 <w:iCs w:val="0"/>
                 <w:color w:val="auto"/>
-              </w:rPr>
-              <w:t xml:space="preserve">input </w:t>
+                <w:u w:val="single"/>
+              </w:rPr>
+              <w:t xml:space="preserve"> </w:t>
             </w:r>
             <w:r>
               <w:rPr>
@@ -5294,31 +6444,124 @@
                 <w:i w:val="0"/>
                 <w:iCs w:val="0"/>
                 <w:color w:val="auto"/>
-              </w:rPr>
-              <w:t xml:space="preserve">(along with cone/clock angles of vertices of the spherical polygon describing the Sensor FOV) of a point </w:t>
-            </w:r>
+                <w:u w:val="single"/>
+              </w:rPr>
+              <w:t xml:space="preserve">or the </w:t>
+            </w:r>
+            <w:proofErr w:type="spellStart"/>
             <w:r>
               <w:rPr>
                 <w:rFonts w:asciiTheme="minorHAnsi" w:hAnsiTheme="minorHAnsi" w:cstheme="minorHAnsi"/>
                 <w:i w:val="0"/>
                 <w:iCs w:val="0"/>
                 <w:color w:val="auto"/>
-              </w:rPr>
-              <w:t xml:space="preserve">(cone/clock angles expressed in the Sensor frame) </w:t>
-            </w:r>
+                <w:u w:val="single"/>
+              </w:rPr>
+              <w:t>CustomSensor</w:t>
+            </w:r>
+            <w:proofErr w:type="spellEnd"/>
             <w:r>
               <w:rPr>
                 <w:rFonts w:asciiTheme="minorHAnsi" w:hAnsiTheme="minorHAnsi" w:cstheme="minorHAnsi"/>
                 <w:i w:val="0"/>
                 <w:iCs w:val="0"/>
                 <w:color w:val="auto"/>
+                <w:u w:val="single"/>
+              </w:rPr>
+              <w:t xml:space="preserve"> can be used for evaluating point-coverage of a spherical-polygon.</w:t>
+            </w:r>
+            <w:r>
+              <w:rPr>
+                <w:rFonts w:asciiTheme="minorHAnsi" w:hAnsiTheme="minorHAnsi" w:cstheme="minorHAnsi"/>
+                <w:i w:val="0"/>
+                <w:iCs w:val="0"/>
+                <w:color w:val="auto"/>
+              </w:rPr>
+              <w:t xml:space="preserve"> The </w:t>
+            </w:r>
+            <w:proofErr w:type="spellStart"/>
+            <w:r>
+              <w:rPr>
+                <w:rFonts w:asciiTheme="minorHAnsi" w:hAnsiTheme="minorHAnsi" w:cstheme="minorHAnsi"/>
+                <w:i w:val="0"/>
+                <w:iCs w:val="0"/>
+                <w:color w:val="auto"/>
+              </w:rPr>
+              <w:t>DSPIPCustomSensor</w:t>
+            </w:r>
+            <w:proofErr w:type="spellEnd"/>
+            <w:r>
+              <w:rPr>
+                <w:rFonts w:asciiTheme="minorHAnsi" w:hAnsiTheme="minorHAnsi" w:cstheme="minorHAnsi"/>
+                <w:i w:val="0"/>
+                <w:iCs w:val="0"/>
+                <w:color w:val="auto"/>
+              </w:rPr>
+              <w:t xml:space="preserve"> </w:t>
+            </w:r>
+            <w:r>
+              <w:rPr>
+                <w:rFonts w:asciiTheme="minorHAnsi" w:hAnsiTheme="minorHAnsi" w:cstheme="minorHAnsi"/>
+                <w:i w:val="0"/>
+                <w:iCs w:val="0"/>
+                <w:color w:val="auto"/>
+              </w:rPr>
+              <w:t xml:space="preserve">instantiation requires an additional </w:t>
+            </w:r>
+            <w:r>
+              <w:rPr>
+                <w:rFonts w:asciiTheme="minorHAnsi" w:hAnsiTheme="minorHAnsi" w:cstheme="minorHAnsi"/>
+                <w:i w:val="0"/>
+                <w:iCs w:val="0"/>
+                <w:color w:val="auto"/>
+              </w:rPr>
+              <w:t xml:space="preserve">input </w:t>
+            </w:r>
+            <w:r>
+              <w:rPr>
+                <w:rFonts w:asciiTheme="minorHAnsi" w:hAnsiTheme="minorHAnsi" w:cstheme="minorHAnsi"/>
+                <w:i w:val="0"/>
+                <w:iCs w:val="0"/>
+                <w:color w:val="auto"/>
+              </w:rPr>
+              <w:t xml:space="preserve">(along with cone/clock angles of vertices of the spherical polygon describing the Sensor FOV) of a point </w:t>
+            </w:r>
+            <w:r>
+              <w:rPr>
+                <w:rFonts w:asciiTheme="minorHAnsi" w:hAnsiTheme="minorHAnsi" w:cstheme="minorHAnsi"/>
+                <w:i w:val="0"/>
+                <w:iCs w:val="0"/>
+                <w:color w:val="auto"/>
+              </w:rPr>
+              <w:t xml:space="preserve">(cone/clock angles expressed in the Sensor frame) </w:t>
+            </w:r>
+            <w:r>
+              <w:rPr>
+                <w:rFonts w:asciiTheme="minorHAnsi" w:hAnsiTheme="minorHAnsi" w:cstheme="minorHAnsi"/>
+                <w:i w:val="0"/>
+                <w:iCs w:val="0"/>
+                <w:color w:val="auto"/>
               </w:rPr>
               <w:t>known to be contained within the Sensor FOV.</w:t>
             </w:r>
           </w:p>
           <w:p>
             <w:r>
-              <w:t xml:space="preserve">The SphericalSensor is dependent on </w:t>
+              <w:t xml:space="preserve">The </w:t>
+            </w:r>
+            <w:proofErr w:type="spellStart"/>
+            <w:r>
+              <w:rPr>
+                <w:rFonts w:cstheme="minorHAnsi"/>
+              </w:rPr>
+              <w:t>DSPIPCustomSensor</w:t>
+            </w:r>
+            <w:proofErr w:type="spellEnd"/>
+            <w:r>
+              <w:t xml:space="preserve"> </w:t>
+            </w:r>
+            <w:r>
+              <w:t xml:space="preserve">is dependent on </w:t>
             </w:r>
             <w:r>
               <w:t>several</w:t>
@@ -5339,7 +6582,21 @@
               <w:rPr>
                 <w:rFonts w:ascii="Courier New" w:hAnsi="Courier New" w:cs="Courier New"/>
               </w:rPr>
-              <w:t>‘propcov-cpp’</w:t>
+              <w:t>‘</w:t>
+            </w:r>
+            <w:proofErr w:type="spellStart"/>
+            <w:r>
+              <w:rPr>
+                <w:rFonts w:ascii="Courier New" w:hAnsi="Courier New" w:cs="Courier New"/>
+              </w:rPr>
+              <w:t>propcov-cpp</w:t>
+            </w:r>
+            <w:proofErr w:type="spellEnd"/>
+            <w:r>
+              <w:rPr>
+                <w:rFonts w:ascii="Courier New" w:hAnsi="Courier New" w:cs="Courier New"/>
+              </w:rPr>
+              <w:t>’</w:t>
             </w:r>
             <w:r>
               <w:t xml:space="preserve"> folder.</w:t>
@@ -5482,6 +6739,7 @@
                 <w:color w:val="auto"/>
               </w:rPr>
             </w:pPr>
+            <w:proofErr w:type="spellStart"/>
             <w:r>
               <w:rPr>
                 <w:rFonts w:asciiTheme="minorHAnsi" w:hAnsiTheme="minorHAnsi" w:cstheme="minorHAnsi"/>
@@ -5500,6 +6758,7 @@
               </w:rPr>
               <w:t>Attitude</w:t>
             </w:r>
+            <w:proofErr w:type="spellEnd"/>
           </w:p>
         </w:tc>
         <w:tc>
@@ -5516,6 +6775,7 @@
                 <w:color w:val="auto"/>
               </w:rPr>
             </w:pPr>
+            <w:proofErr w:type="spellStart"/>
             <w:r>
               <w:rPr>
                 <w:rFonts w:asciiTheme="minorHAnsi" w:hAnsiTheme="minorHAnsi" w:cstheme="minorHAnsi"/>
@@ -5525,6 +6785,7 @@
               </w:rPr>
               <w:t>NadirPointingAttitude</w:t>
             </w:r>
+            <w:proofErr w:type="spellEnd"/>
             <w:r>
               <w:rPr>
                 <w:rFonts w:asciiTheme="minorHAnsi" w:hAnsiTheme="minorHAnsi" w:cstheme="minorHAnsi"/>
@@ -5772,9 +7033,11 @@
             <w:pPr>
               <w:jc w:val="right"/>
             </w:pPr>
+            <w:proofErr w:type="spellStart"/>
             <w:r>
               <w:t>LaGrangeInterpolator</w:t>
             </w:r>
+            <w:proofErr w:type="spellEnd"/>
           </w:p>
         </w:tc>
         <w:tc>
@@ -5783,7 +7046,15 @@
           </w:tcPr>
           <w:p>
             <w:r>
-              <w:t>O-C uses the GMAT utility LagrangeInterpolator, which is a subclass of Interpolator that computes interpolated values for arbitrary vector valued functions of a scalar independent variable. In this case the independent variable is time and the dependent vectors are position and velocity.</w:t>
+              <w:t xml:space="preserve">O-C uses the GMAT utility </w:t>
+            </w:r>
+            <w:proofErr w:type="spellStart"/>
+            <w:r>
+              <w:t>LagrangeInterpolator</w:t>
+            </w:r>
+            <w:proofErr w:type="spellEnd"/>
+            <w:r>
+              <w:t>, which is a subclass of Interpolator that computes interpolated values for arbitrary vector valued functions of a scalar independent variable. In this case the independent variable is time and the dependent vectors are position and velocity.</w:t>
             </w:r>
           </w:p>
         </w:tc>
@@ -5907,9 +7178,11 @@
             <w:pPr>
               <w:jc w:val="right"/>
             </w:pPr>
+            <w:proofErr w:type="spellStart"/>
             <w:r>
               <w:t>OrbitState</w:t>
             </w:r>
+            <w:proofErr w:type="spellEnd"/>
           </w:p>
         </w:tc>
         <w:tc>
@@ -5917,8 +7190,13 @@
             <w:tcW w:w="7195" w:type="dxa"/>
           </w:tcPr>
           <w:p>
-            <w:r>
-              <w:t>OrbitState contains the spacecraft position and velocity</w:t>
+            <w:proofErr w:type="spellStart"/>
+            <w:r>
+              <w:t>OrbitState</w:t>
+            </w:r>
+            <w:proofErr w:type="spellEnd"/>
+            <w:r>
+              <w:t xml:space="preserve"> contains the spacecraft position and velocity</w:t>
             </w:r>
             <w:r>
               <w:t xml:space="preserve"> (in Inertial coordinate</w:t>
@@ -5958,9 +7236,11 @@
             <w:pPr>
               <w:jc w:val="right"/>
             </w:pPr>
+            <w:proofErr w:type="spellStart"/>
             <w:r>
               <w:t>AbsoluteDate</w:t>
             </w:r>
+            <w:proofErr w:type="spellEnd"/>
           </w:p>
         </w:tc>
         <w:tc>
@@ -5999,8 +7279,13 @@
           <w:numId w:val="8"/>
         </w:numPr>
       </w:pPr>
-      <w:r>
-        <w:t>CustomSensor, which contains several arrays</w:t>
+      <w:proofErr w:type="spellStart"/>
+      <w:r>
+        <w:t>CustomSensor</w:t>
+      </w:r>
+      <w:proofErr w:type="spellEnd"/>
+      <w:r>
+        <w:t>, which contains several arrays</w:t>
       </w:r>
       <w:r>
         <w:t xml:space="preserve"> related to the points that define the FOV boundary and for determining whether a point is in the field of view</w:t>
@@ -6048,7 +7333,23 @@
         </w:numPr>
       </w:pPr>
       <w:r>
-        <w:t>Propagate() – this function calls PropagateOrbitalElements() and adds the option to model the effect of atmospheric drag by calling ComputePeriapsisAltitude()</w:t>
+        <w:t xml:space="preserve">Propagate() – this function calls </w:t>
+      </w:r>
+      <w:proofErr w:type="spellStart"/>
+      <w:r>
+        <w:t>PropagateOrbitalElements</w:t>
+      </w:r>
+      <w:proofErr w:type="spellEnd"/>
+      <w:r>
+        <w:t xml:space="preserve">() and adds the option to model the effect of atmospheric drag by calling </w:t>
+      </w:r>
+      <w:proofErr w:type="spellStart"/>
+      <w:r>
+        <w:t>ComputePeriapsisAltitude</w:t>
+      </w:r>
+      <w:proofErr w:type="spellEnd"/>
+      <w:r>
+        <w:t>()</w:t>
       </w:r>
     </w:p>
     <w:p>
@@ -6059,8 +7360,29 @@
           <w:numId w:val="6"/>
         </w:numPr>
       </w:pPr>
-      <w:r>
-        <w:t>PropagateOrbitalElements() – this function propagates the Keplerian elements (a, e, i, RAAN, argP, MA), using the two-body problem with the addition of the J2 perturbation.</w:t>
+      <w:proofErr w:type="spellStart"/>
+      <w:r>
+        <w:t>PropagateOrbitalElements</w:t>
+      </w:r>
+      <w:proofErr w:type="spellEnd"/>
+      <w:r>
+        <w:t xml:space="preserve">() – this function propagates the Keplerian elements (a, e, </w:t>
+      </w:r>
+      <w:proofErr w:type="spellStart"/>
+      <w:r>
+        <w:t>i</w:t>
+      </w:r>
+      <w:proofErr w:type="spellEnd"/>
+      <w:r>
+        <w:t xml:space="preserve">, RAAN, </w:t>
+      </w:r>
+      <w:proofErr w:type="spellStart"/>
+      <w:r>
+        <w:t>argP</w:t>
+      </w:r>
+      <w:proofErr w:type="spellEnd"/>
+      <w:r>
+        <w:t>, MA), using the two-body problem with the addition of the J2 perturbation.</w:t>
       </w:r>
     </w:p>
     <w:p>
@@ -6071,9 +7393,14 @@
           <w:numId w:val="6"/>
         </w:numPr>
       </w:pPr>
-      <w:commentRangeStart w:id="3"/>
-      <w:r>
-        <w:t>ComputePeriapsisAltitude() – computes value</w:t>
+      <w:commentRangeStart w:id="4"/>
+      <w:proofErr w:type="spellStart"/>
+      <w:r>
+        <w:t>ComputePeriapsisAltitude</w:t>
+      </w:r>
+      <w:proofErr w:type="spellEnd"/>
+      <w:r>
+        <w:t>() – computes value</w:t>
       </w:r>
       <w:r>
         <w:t>s</w:t>
@@ -6081,12 +7408,12 @@
       <w:r>
         <w:t xml:space="preserve"> needed in drag modeling</w:t>
       </w:r>
-      <w:commentRangeEnd w:id="3"/>
+      <w:commentRangeEnd w:id="4"/>
       <w:r>
         <w:rPr>
           <w:rStyle w:val="CommentReference"/>
         </w:rPr>
-        <w:commentReference w:id="3"/>
+        <w:commentReference w:id="4"/>
       </w:r>
     </w:p>
     <w:p>
@@ -6095,7 +7422,7 @@
           <w:u w:val="single"/>
         </w:rPr>
       </w:pPr>
-      <w:commentRangeStart w:id="4"/>
+      <w:commentRangeStart w:id="5"/>
       <w:r>
         <w:rPr>
           <w:u w:val="single"/>
@@ -6103,12 +7430,12 @@
         <w:lastRenderedPageBreak/>
         <w:t>Spacecraft</w:t>
       </w:r>
-      <w:commentRangeEnd w:id="4"/>
+      <w:commentRangeEnd w:id="5"/>
       <w:r>
         <w:rPr>
           <w:rStyle w:val="CommentReference"/>
         </w:rPr>
-        <w:commentReference w:id="4"/>
+        <w:commentReference w:id="5"/>
       </w:r>
     </w:p>
     <w:p>
@@ -6119,8 +7446,21 @@
           <w:numId w:val="7"/>
         </w:numPr>
       </w:pPr>
-      <w:r>
-        <w:t>CheckTargetVisibility() – the implementation of this function is simple, it calls the CheckTargetVisibility() function in the Sensor class for a given sensor. The Sensor function in turn determines if a point is in its field of view.</w:t>
+      <w:proofErr w:type="spellStart"/>
+      <w:r>
+        <w:t>CheckTargetVisibility</w:t>
+      </w:r>
+      <w:proofErr w:type="spellEnd"/>
+      <w:r>
+        <w:t xml:space="preserve">() – the implementation of this function is simple, it calls the </w:t>
+      </w:r>
+      <w:proofErr w:type="spellStart"/>
+      <w:r>
+        <w:t>CheckTargetVisibility</w:t>
+      </w:r>
+      <w:proofErr w:type="spellEnd"/>
+      <w:r>
+        <w:t>() function in the Sensor class for a given sensor. The Sensor function in turn determines if a point is in its field of view.</w:t>
       </w:r>
     </w:p>
     <w:p>
@@ -6256,9 +7596,11 @@
             <w:pPr>
               <w:jc w:val="right"/>
             </w:pPr>
+            <w:proofErr w:type="spellStart"/>
             <w:r>
               <w:t>CoverageChecker</w:t>
             </w:r>
+            <w:proofErr w:type="spellEnd"/>
           </w:p>
         </w:tc>
         <w:tc>
@@ -6274,25 +7616,59 @@
           </w:tcPr>
           <w:p>
             <w:r>
-              <w:t>This class checks for point coverage. The class is a reduced version of 'CoverageCheckerLegacy'. While the legacy version includes functionality to generate reports, this class only checks for point-coverage.</w:t>
+              <w:t>This class checks for point coverage. The class is a reduced version of '</w:t>
+            </w:r>
+            <w:proofErr w:type="spellStart"/>
+            <w:r>
+              <w:t>CoverageCheckerLegacy</w:t>
+            </w:r>
+            <w:proofErr w:type="spellEnd"/>
+            <w:r>
+              <w:t>'. While the legacy version includes functionality to generate reports, this class only checks for point-coverage.</w:t>
             </w:r>
           </w:p>
           <w:p>
             <w:r>
-              <w:t xml:space="preserve"> The CoverageChecker is instantiated with pointers to PointGroup object and a Spacecraft object. The point-group contains list of points which are to be checked for coverage calculations. The spacecraft may contain sensor, in which case coverage is evaluated for the sensor FOV or if no sensor the coverage is evaluated for the spacecraft (horizon-test is performed). There is room to expand to multiple sensors per spacecraft, but currently only 1 sensor per spacecraft is allowed.</w:t>
+              <w:t xml:space="preserve"> The </w:t>
+            </w:r>
+            <w:proofErr w:type="spellStart"/>
+            <w:r>
+              <w:t>CoverageChecker</w:t>
+            </w:r>
+            <w:proofErr w:type="spellEnd"/>
+            <w:r>
+              <w:t xml:space="preserve"> is instantiated with pointers to </w:t>
+            </w:r>
+            <w:proofErr w:type="spellStart"/>
+            <w:r>
+              <w:t>PointGroup</w:t>
+            </w:r>
+            <w:proofErr w:type="spellEnd"/>
+            <w:r>
+              <w:t xml:space="preserve"> object and a Spacecraft object. The point-group contains list of points which are to be checked for coverage calculations. The spacecraft may contain sensor, in which case coverage is evaluated for the sensor FOV or if no sensor the coverage is evaluated for the spacecraft (horizon-test is performed). There is room to expand to multiple sensors per spacecraft, but currently only 1 sensor per spacecraft is allowed.</w:t>
             </w:r>
           </w:p>
           <w:p>
             <w:r>
               <w:t xml:space="preserve">The primary functions utilized are the overloaded functions </w:t>
             </w:r>
-            <w:bookmarkStart w:id="5" w:name="_Hlk92651477"/>
+            <w:bookmarkStart w:id="6" w:name="_Hlk92651477"/>
+            <w:proofErr w:type="spellStart"/>
             <w:r>
               <w:t>CheckPointCoverage</w:t>
             </w:r>
-            <w:bookmarkEnd w:id="5"/>
-            <w:r>
-              <w:t>(.). First the CheckGridFeasibility(.) function is invoked to (1) determine if spacecraft and point are on the same hemisphere (2) if 1 is true, horizon check is performed. The above tests check the feasibility of point being covered. If feasible, the point is evaluated to be within/out of the sensor FOV.</w:t>
+            <w:bookmarkEnd w:id="6"/>
+            <w:proofErr w:type="spellEnd"/>
+            <w:r>
+              <w:t xml:space="preserve">(.). First the </w:t>
+            </w:r>
+            <w:proofErr w:type="spellStart"/>
+            <w:r>
+              <w:t>CheckGridFeasibility</w:t>
+            </w:r>
+            <w:proofErr w:type="spellEnd"/>
+            <w:r>
+              <w:t>(.) function is invoked to (1) determine if spacecraft and point are on the same hemisphere (2) if 1 is true, horizon check is performed. The above tests check the feasibility of point being covered. If feasible, the point is evaluated to be within/out of the sensor FOV.</w:t>
             </w:r>
           </w:p>
         </w:tc>
@@ -6316,9 +7692,11 @@
             <w:pPr>
               <w:jc w:val="right"/>
             </w:pPr>
+            <w:proofErr w:type="spellStart"/>
             <w:r>
               <w:t>PointGroup</w:t>
             </w:r>
+            <w:proofErr w:type="spellEnd"/>
           </w:p>
         </w:tc>
         <w:tc>
@@ -6333,8 +7711,13 @@
             </w:tcMar>
           </w:tcPr>
           <w:p>
-            <w:r>
-              <w:t xml:space="preserve">PointGroup maintains a user defined or an automatically generated set of points </w:t>
+            <w:proofErr w:type="spellStart"/>
+            <w:r>
+              <w:t>PointGroup</w:t>
+            </w:r>
+            <w:proofErr w:type="spellEnd"/>
+            <w:r>
+              <w:t xml:space="preserve"> maintains a user defined or an automatically generated set of points </w:t>
             </w:r>
             <w:r>
               <w:t xml:space="preserve">(both Cartesian and Spherical) </w:t>
@@ -6464,7 +7847,39 @@
     </w:p>
     <w:p>
       <w:r>
-        <w:t>The key data structures for coverage checking all reside in the CoverageChecker class. They are supported by the class members in the PointGroup, VisiblePOIReport, and IntervalEventReport; all of which are containers with little or no processing beyond setting and getting data. These data structures are:</w:t>
+        <w:t xml:space="preserve">The key data structures for coverage checking all reside in the </w:t>
+      </w:r>
+      <w:proofErr w:type="spellStart"/>
+      <w:r>
+        <w:t>CoverageChecker</w:t>
+      </w:r>
+      <w:proofErr w:type="spellEnd"/>
+      <w:r>
+        <w:t xml:space="preserve"> class. They are supported by the class members in the </w:t>
+      </w:r>
+      <w:proofErr w:type="spellStart"/>
+      <w:r>
+        <w:t>PointGroup</w:t>
+      </w:r>
+      <w:proofErr w:type="spellEnd"/>
+      <w:r>
+        <w:t xml:space="preserve">, </w:t>
+      </w:r>
+      <w:proofErr w:type="spellStart"/>
+      <w:r>
+        <w:t>VisiblePOIReport</w:t>
+      </w:r>
+      <w:proofErr w:type="spellEnd"/>
+      <w:r>
+        <w:t xml:space="preserve">, and </w:t>
+      </w:r>
+      <w:proofErr w:type="spellStart"/>
+      <w:r>
+        <w:t>IntervalEventReport</w:t>
+      </w:r>
+      <w:proofErr w:type="spellEnd"/>
+      <w:r>
+        <w:t>; all of which are containers with little or no processing beyond setting and getting data. These data structures are:</w:t>
       </w:r>
     </w:p>
     <w:p>
@@ -6475,8 +7890,13 @@
           <w:numId w:val="3"/>
         </w:numPr>
       </w:pPr>
-      <w:r>
-        <w:t>sc – Spacecraft from which the state, date, sensors are obtained.</w:t>
+      <w:proofErr w:type="spellStart"/>
+      <w:r>
+        <w:t>sc</w:t>
+      </w:r>
+      <w:proofErr w:type="spellEnd"/>
+      <w:r>
+        <w:t xml:space="preserve"> – Spacecraft from which the state, date, sensors are obtained.</w:t>
       </w:r>
     </w:p>
     <w:p>
@@ -6487,8 +7907,29 @@
           <w:numId w:val="3"/>
         </w:numPr>
       </w:pPr>
-      <w:r>
-        <w:t>pointGroup – is a pointer to the pointGroup being analyzed. The constructor sets this pointer from the input parameter ptGroup.</w:t>
+      <w:proofErr w:type="spellStart"/>
+      <w:r>
+        <w:t>pointGroup</w:t>
+      </w:r>
+      <w:proofErr w:type="spellEnd"/>
+      <w:r>
+        <w:t xml:space="preserve"> – is a pointer to the </w:t>
+      </w:r>
+      <w:proofErr w:type="spellStart"/>
+      <w:r>
+        <w:t>pointGroup</w:t>
+      </w:r>
+      <w:proofErr w:type="spellEnd"/>
+      <w:r>
+        <w:t xml:space="preserve"> being analyzed. The constructor sets this pointer from the input parameter </w:t>
+      </w:r>
+      <w:proofErr w:type="spellStart"/>
+      <w:r>
+        <w:t>ptGroup</w:t>
+      </w:r>
+      <w:proofErr w:type="spellEnd"/>
+      <w:r>
+        <w:t>.</w:t>
       </w:r>
     </w:p>
     <w:p>
@@ -6499,10 +7940,20 @@
           <w:numId w:val="3"/>
         </w:numPr>
       </w:pPr>
-      <w:commentRangeStart w:id="6"/>
-      <w:r>
-        <w:t>pointArray – is an array of unit vectors representing the position of each point in pointGroup</w:t>
-      </w:r>
+      <w:commentRangeStart w:id="7"/>
+      <w:proofErr w:type="spellStart"/>
+      <w:r>
+        <w:t>pointArray</w:t>
+      </w:r>
+      <w:proofErr w:type="spellEnd"/>
+      <w:r>
+        <w:t xml:space="preserve"> – is an array of unit vectors representing the position of each point in </w:t>
+      </w:r>
+      <w:proofErr w:type="spellStart"/>
+      <w:r>
+        <w:t>pointGroup</w:t>
+      </w:r>
+      <w:proofErr w:type="spellEnd"/>
       <w:r>
         <w:t xml:space="preserve"> </w:t>
       </w:r>
@@ -6515,12 +7966,12 @@
       <w:r>
         <w:t>body-fixed reference frame.</w:t>
       </w:r>
-      <w:commentRangeEnd w:id="6"/>
+      <w:commentRangeEnd w:id="7"/>
       <w:r>
         <w:rPr>
           <w:rStyle w:val="CommentReference"/>
         </w:rPr>
-        <w:commentReference w:id="6"/>
+        <w:commentReference w:id="7"/>
       </w:r>
     </w:p>
     <w:p>
@@ -6531,8 +7982,21 @@
           <w:numId w:val="3"/>
         </w:numPr>
       </w:pPr>
-      <w:r>
-        <w:t>feasibilityTest – is an array of bools which is set by the GridFeasibility(.) function.</w:t>
+      <w:proofErr w:type="spellStart"/>
+      <w:r>
+        <w:t>feasibilityTest</w:t>
+      </w:r>
+      <w:proofErr w:type="spellEnd"/>
+      <w:r>
+        <w:t xml:space="preserve"> – is an array of bools which is set by the </w:t>
+      </w:r>
+      <w:proofErr w:type="spellStart"/>
+      <w:r>
+        <w:t>GridFeasibility</w:t>
+      </w:r>
+      <w:proofErr w:type="spellEnd"/>
+      <w:r>
+        <w:t>(.) function.</w:t>
       </w:r>
     </w:p>
     <w:p>
@@ -6548,7 +8012,15 @@
         <w:t>The k</w:t>
       </w:r>
       <w:r>
-        <w:t>ey function for coverage checking is the CheckPointCoverage(</w:t>
+        <w:t xml:space="preserve">ey function for coverage checking is the </w:t>
+      </w:r>
+      <w:proofErr w:type="spellStart"/>
+      <w:r>
+        <w:t>CheckPointCoverage</w:t>
+      </w:r>
+      <w:proofErr w:type="spellEnd"/>
+      <w:r>
+        <w:t>(</w:t>
       </w:r>
       <w:r>
         <w:t>.</w:t>
@@ -6559,9 +8031,11 @@
       <w:r>
         <w:t xml:space="preserve">. This in turn invokes the spacecraft </w:t>
       </w:r>
+      <w:proofErr w:type="spellStart"/>
       <w:r>
         <w:t>CheckTargetVisibility</w:t>
       </w:r>
+      <w:proofErr w:type="spellEnd"/>
       <w:r>
         <w:t>(.)</w:t>
       </w:r>
@@ -6571,9 +8045,11 @@
       <w:r>
         <w:t xml:space="preserve">, which in turn invokes the Sensor </w:t>
       </w:r>
+      <w:proofErr w:type="spellStart"/>
       <w:r>
         <w:t>CheckTargetVisibility</w:t>
       </w:r>
+      <w:proofErr w:type="spellEnd"/>
       <w:r>
         <w:t>(.) function.</w:t>
       </w:r>
@@ -8985,7 +10461,21 @@
         <w:rPr>
           <w:b/>
         </w:rPr>
-        <w:t xml:space="preserve">-RxV </w:t>
+        <w:t>-</w:t>
+      </w:r>
+      <w:proofErr w:type="spellStart"/>
+      <w:r>
+        <w:rPr>
+          <w:b/>
+        </w:rPr>
+        <w:t>RxV</w:t>
+      </w:r>
+      <w:proofErr w:type="spellEnd"/>
+      <w:r>
+        <w:rPr>
+          <w:b/>
+        </w:rPr>
+        <w:t xml:space="preserve"> </w:t>
       </w:r>
       <w:r>
         <w:t>)</w:t>
@@ -9075,8 +10565,8 @@
       <w:pPr>
         <w:pStyle w:val="Heading3"/>
       </w:pPr>
-      <w:bookmarkStart w:id="7" w:name="_Propcov-Cpp_coordinate_systems"/>
-      <w:bookmarkEnd w:id="7"/>
+      <w:bookmarkStart w:id="8" w:name="_Propcov-Cpp_coordinate_systems"/>
+      <w:bookmarkEnd w:id="8"/>
       <w:r>
         <w:t>Propcov-Cpp</w:t>
       </w:r>
@@ -9210,8 +10700,17 @@
           <w:b/>
           <w:bCs/>
         </w:rPr>
-        <w:t>n ̂ = -RxV</w:t>
-      </w:r>
+        <w:t>n ̂ = -</w:t>
+      </w:r>
+      <w:proofErr w:type="spellStart"/>
+      <w:r>
+        <w:rPr>
+          <w:b/>
+          <w:bCs/>
+        </w:rPr>
+        <w:t>RxV</w:t>
+      </w:r>
+      <w:proofErr w:type="spellEnd"/>
       <w:r>
         <w:t xml:space="preserve"> )</w:t>
       </w:r>
@@ -9434,7 +10933,15 @@
     </w:p>
     <w:p>
       <w:r>
-        <w:t>This is done in the routine CheckGridFeasibility(</w:t>
+        <w:t xml:space="preserve">This is done in the routine </w:t>
+      </w:r>
+      <w:proofErr w:type="spellStart"/>
+      <w:r>
+        <w:t>CheckGridFeasibility</w:t>
+      </w:r>
+      <w:proofErr w:type="spellEnd"/>
+      <w:r>
+        <w:t>(</w:t>
       </w:r>
       <w:r>
         <w:t>.</w:t>
@@ -9605,7 +11112,23 @@
         <w:t>In the interests of computational efficiency this</w:t>
       </w:r>
       <w:r>
-        <w:t xml:space="preserve"> is done outside the loop that iterates over all the points of interest. See CoverageChecker::CheckPointCoverage(</w:t>
+        <w:t xml:space="preserve"> is done outside the loop that iterates over all the points of interest. See </w:t>
+      </w:r>
+      <w:proofErr w:type="spellStart"/>
+      <w:r>
+        <w:t>CoverageChecker</w:t>
+      </w:r>
+      <w:proofErr w:type="spellEnd"/>
+      <w:r>
+        <w:t>::</w:t>
+      </w:r>
+      <w:proofErr w:type="spellStart"/>
+      <w:r>
+        <w:t>CheckPointCoverage</w:t>
+      </w:r>
+      <w:proofErr w:type="spellEnd"/>
+      <w:r>
+        <w:t>(</w:t>
       </w:r>
       <w:r>
         <w:t>.</w:t>
@@ -10143,7 +11666,15 @@
         <w:t xml:space="preserve">This is </w:t>
       </w:r>
       <w:r>
-        <w:t>done in the function Spacecraft::CheckTargetVisibility(</w:t>
+        <w:t>done in the function Spacecraft::</w:t>
+      </w:r>
+      <w:proofErr w:type="spellStart"/>
+      <w:r>
+        <w:t>CheckTargetVisibility</w:t>
+      </w:r>
+      <w:proofErr w:type="spellEnd"/>
+      <w:r>
+        <w:t>(</w:t>
       </w:r>
       <w:r>
         <w:t>.</w:t>
@@ -10168,7 +11699,15 @@
     </w:p>
     <w:p>
       <w:r>
-        <w:t>{Wertz 1978] Wertz, James, editor. Spacecraft Attitude Determination and Control.  D. Reidel Publishing Company, Dordrecht, Holland 1978.</w:t>
+        <w:t xml:space="preserve">{Wertz 1978] Wertz, James, editor. Spacecraft Attitude Determination and Control.  D. </w:t>
+      </w:r>
+      <w:proofErr w:type="spellStart"/>
+      <w:r>
+        <w:t>Reidel</w:t>
+      </w:r>
+      <w:proofErr w:type="spellEnd"/>
+      <w:r>
+        <w:t xml:space="preserve"> Publishing Company, Dordrecht, Holland 1978.</w:t>
       </w:r>
     </w:p>
     <w:p>
@@ -10390,12 +11929,14 @@
       <w:r>
         <w:t xml:space="preserve">Clock, cone angles are used to express the point-location on a unit-sphere, and several calculations involving checking if the point-location is in/out of sensor FOV is done using this representation. The relationship of the clock/cone angle representation with the “standard” right-ascension (RA)/ declination (dec) representation is in the  </w:t>
       </w:r>
+      <w:proofErr w:type="spellStart"/>
       <w:r>
         <w:rPr>
           <w:rFonts w:ascii="Courier New" w:hAnsi="Courier New" w:cs="Courier New"/>
         </w:rPr>
         <w:t>ConeClocktoRADEC</w:t>
       </w:r>
+      <w:proofErr w:type="spellEnd"/>
       <w:r>
         <w:t xml:space="preserve"> function in the </w:t>
       </w:r>
@@ -10601,18 +12142,41 @@
       <w:pPr>
         <w:pStyle w:val="Heading2"/>
       </w:pPr>
-      <w:bookmarkStart w:id="8" w:name="_SphericalSensor"/>
-      <w:bookmarkEnd w:id="8"/>
-      <w:r>
-        <w:t>SphericalSensor</w:t>
-      </w:r>
-      <w:r>
-        <w:t xml:space="preserve"> description</w:t>
-      </w:r>
-    </w:p>
-    <w:p>
-      <w:r>
-        <w:t>The SphericalSensor class is based on a point in spherical polygon algorithm described in</w:t>
+      <w:bookmarkStart w:id="9" w:name="_SphericalSensor"/>
+      <w:bookmarkEnd w:id="9"/>
+      <w:proofErr w:type="spellStart"/>
+      <w:r>
+        <w:rPr>
+          <w:rFonts w:asciiTheme="minorHAnsi" w:hAnsiTheme="minorHAnsi" w:cstheme="minorHAnsi"/>
+          <w:color w:val="auto"/>
+        </w:rPr>
+        <w:t>DSPIPCustomSensor</w:t>
+      </w:r>
+      <w:proofErr w:type="spellEnd"/>
+      <w:r>
+        <w:t xml:space="preserve"> </w:t>
+      </w:r>
+      <w:r>
+        <w:t>description</w:t>
+      </w:r>
+    </w:p>
+    <w:p>
+      <w:r>
+        <w:t xml:space="preserve">The </w:t>
+      </w:r>
+      <w:proofErr w:type="spellStart"/>
+      <w:r>
+        <w:rPr>
+          <w:rFonts w:cstheme="minorHAnsi"/>
+        </w:rPr>
+        <w:t>DSPIPCustomSensor</w:t>
+      </w:r>
+      <w:proofErr w:type="spellEnd"/>
+      <w:r>
+        <w:t xml:space="preserve"> </w:t>
+      </w:r>
+      <w:r>
+        <w:t>class is based on a point in spherical polygon algorithm described in</w:t>
       </w:r>
       <w:r>
         <w:t xml:space="preserve"> the article</w:t>
@@ -10624,18 +12188,50 @@
         <w:t xml:space="preserve"> </w:t>
       </w:r>
       <w:r>
-        <w:t>R. Ketzner, V. Ravindra and M. Bramble, 'A Robust, Fast, and Accurate Algorithm for Point in Spherical Polygon Classification with Applications in Geoscience and Remote Sensing', Computers and Geosciences, under review.</w:t>
-      </w:r>
-      <w:r>
-        <w:t>’</w:t>
-      </w:r>
-    </w:p>
-    <w:p>
-      <w:r>
-        <w:t>In the above article, the algorithm is described and compared to the ‘GMAT CustomSensor’ algorithm which is the same as the point-in-polygon algorithm implemented in the CustomSensor class.</w:t>
-      </w:r>
-      <w:r>
-        <w:t xml:space="preserve"> Compared to the CustomSensor class, the SphericalSensor has been shown to yield orders of improvement in runtime (for FOVs defined by spherical polygons of several vertices) </w:t>
+        <w:t>R. Ketzner, V. Ravindra and M. Bramble, 'A Robust, Fast, and Accurate Algorithm for Point in Spherical Polygon Classification with Applications in Geoscience and Remote Sensing', Computers and Geosciences, under review.’</w:t>
+      </w:r>
+    </w:p>
+    <w:p>
+      <w:r>
+        <w:t xml:space="preserve">In the above article, the algorithm is described and compared to the ‘GMAT </w:t>
+      </w:r>
+      <w:proofErr w:type="spellStart"/>
+      <w:r>
+        <w:t>CustomSensor</w:t>
+      </w:r>
+      <w:proofErr w:type="spellEnd"/>
+      <w:r>
+        <w:t xml:space="preserve">’ algorithm which is the same as the point-in-polygon algorithm implemented in the </w:t>
+      </w:r>
+      <w:proofErr w:type="spellStart"/>
+      <w:r>
+        <w:t>CustomSensor</w:t>
+      </w:r>
+      <w:proofErr w:type="spellEnd"/>
+      <w:r>
+        <w:t xml:space="preserve"> class.</w:t>
+      </w:r>
+      <w:r>
+        <w:t xml:space="preserve"> Compared to the </w:t>
+      </w:r>
+      <w:proofErr w:type="spellStart"/>
+      <w:r>
+        <w:t>CustomSensor</w:t>
+      </w:r>
+      <w:proofErr w:type="spellEnd"/>
+      <w:r>
+        <w:t xml:space="preserve"> class, the </w:t>
+      </w:r>
+      <w:proofErr w:type="spellStart"/>
+      <w:r>
+        <w:t>DSPIPCustomSensor</w:t>
+      </w:r>
+      <w:proofErr w:type="spellEnd"/>
+      <w:r>
+        <w:t xml:space="preserve"> </w:t>
+      </w:r>
+      <w:r>
+        <w:t xml:space="preserve">has been shown to yield orders of improvement in runtime (for FOVs defined by spherical polygons of several vertices) </w:t>
       </w:r>
       <w:r>
         <w:t>and</w:t>
@@ -10651,34 +12247,65 @@
       <w:r>
         <w:t>In the OrbitPy library, the coverage method can be specified to be ‘</w:t>
       </w:r>
+      <w:proofErr w:type="spellStart"/>
       <w:r>
         <w:t>DirectSphericalPointInPolygon</w:t>
       </w:r>
+      <w:proofErr w:type="spellEnd"/>
       <w:r>
         <w:t xml:space="preserve">’ </w:t>
       </w:r>
       <w:r>
-        <w:t>which corresponds to usage of the SphericalSensor class, or ‘</w:t>
-      </w:r>
+        <w:t xml:space="preserve">which corresponds to usage of the </w:t>
+      </w:r>
+      <w:proofErr w:type="spellStart"/>
+      <w:r>
+        <w:t>DSPIPCustomSensor</w:t>
+      </w:r>
+      <w:proofErr w:type="spellEnd"/>
+      <w:r>
+        <w:t xml:space="preserve"> </w:t>
+      </w:r>
+      <w:r>
+        <w:t>class, or ‘</w:t>
+      </w:r>
+      <w:proofErr w:type="spellStart"/>
       <w:r>
         <w:t>ProjectedSphericalPointInPolygon</w:t>
       </w:r>
+      <w:proofErr w:type="spellEnd"/>
       <w:r>
         <w:t xml:space="preserve">’ </w:t>
       </w:r>
       <w:r>
-        <w:t>which corresponds to usage of the Cu</w:t>
+        <w:t xml:space="preserve">which corresponds to usage of the </w:t>
+      </w:r>
+      <w:proofErr w:type="spellStart"/>
+      <w:r>
+        <w:t>Cu</w:t>
       </w:r>
       <w:r>
         <w:t>s</w:t>
       </w:r>
       <w:r>
-        <w:t>tomSensor class.</w:t>
-      </w:r>
-    </w:p>
-    <w:p>
-      <w:r>
-        <w:t>The dependencies of the `SphericalPolygon` class are listed below.</w:t>
+        <w:t>tomSensor</w:t>
+      </w:r>
+      <w:proofErr w:type="spellEnd"/>
+      <w:r>
+        <w:t xml:space="preserve"> class.</w:t>
+      </w:r>
+    </w:p>
+    <w:p>
+      <w:r>
+        <w:t>The dependencies of the `</w:t>
+      </w:r>
+      <w:proofErr w:type="spellStart"/>
+      <w:r>
+        <w:t>DSPIPCustomSensor</w:t>
+      </w:r>
+      <w:proofErr w:type="spellEnd"/>
+      <w:r>
+        <w:t xml:space="preserve"> class are listed below.</w:t>
       </w:r>
     </w:p>
     <w:tbl>
@@ -10799,7 +12426,15 @@
           </w:tcPr>
           <w:p>
             <w:r>
-              <w:t>The Polygon class is a pure virtual class which defines the interface for spherical polygons. This interface requires all child classes to implement a function which takes query point coordinates as input and returns an integer value representing point inclusion status in the polygon. The Polygon file also includes a util namespace defining some useful function used across the program (spherical/cartesian coordinate conversion, file i.o., etc.).</w:t>
+              <w:t xml:space="preserve">The Polygon class is a pure virtual class which defines the interface for spherical polygons. This interface requires all child classes to implement a function which takes query point coordinates as input and returns an integer value representing point inclusion status in the polygon. The Polygon file also includes a util namespace defining some useful function used across the program (spherical/cartesian coordinate conversion, file </w:t>
+            </w:r>
+            <w:proofErr w:type="spellStart"/>
+            <w:r>
+              <w:t>i.o</w:t>
+            </w:r>
+            <w:proofErr w:type="spellEnd"/>
+            <w:r>
+              <w:t>., etc.).</w:t>
             </w:r>
           </w:p>
         </w:tc>
@@ -10865,9 +12500,11 @@
             <w:pPr>
               <w:jc w:val="right"/>
             </w:pPr>
+            <w:proofErr w:type="spellStart"/>
             <w:r>
               <w:t>SlicedPolygon</w:t>
             </w:r>
+            <w:proofErr w:type="spellEnd"/>
           </w:p>
         </w:tc>
         <w:tc>
@@ -10883,7 +12520,15 @@
           </w:tcPr>
           <w:p>
             <w:r>
-              <w:t>A child class of Polygon which implements the proposed point in spherical polygon algorithm. The algorithm can be run with or without preprocessing. To run with preprocessing, a Preprocessor object must be added using the addPreprocessor method.</w:t>
+              <w:t xml:space="preserve">A child class of Polygon which implements the proposed point in spherical polygon algorithm. The algorithm can be run with or without preprocessing. To run with preprocessing, a Preprocessor object must be added using the </w:t>
+            </w:r>
+            <w:proofErr w:type="spellStart"/>
+            <w:r>
+              <w:t>addPreprocessor</w:t>
+            </w:r>
+            <w:proofErr w:type="spellEnd"/>
+            <w:r>
+              <w:t xml:space="preserve"> method.</w:t>
             </w:r>
           </w:p>
         </w:tc>
@@ -10949,9 +12594,11 @@
             <w:pPr>
               <w:jc w:val="right"/>
             </w:pPr>
+            <w:proofErr w:type="spellStart"/>
             <w:r>
               <w:t>SliceArray</w:t>
             </w:r>
+            <w:proofErr w:type="spellEnd"/>
           </w:p>
         </w:tc>
         <w:tc>
@@ -10967,7 +12614,15 @@
           </w:tcPr>
           <w:p>
             <w:r>
-              <w:t>The proposed preprocessing algorithm described in the paper. The class is constructed using an array of vertex longitudes in the query frame. The preprocess() method is used to run the preprocessing routine after construction. The getEdges takes method takes the coordinates of a query point as input and returns the subset of edges classified in the leaf slice containing the query point.</w:t>
+              <w:t xml:space="preserve">The proposed preprocessing algorithm described in the paper. The class is constructed using an array of vertex longitudes in the query frame. The preprocess() method is used to run the preprocessing routine after construction. The </w:t>
+            </w:r>
+            <w:proofErr w:type="spellStart"/>
+            <w:r>
+              <w:t>getEdges</w:t>
+            </w:r>
+            <w:proofErr w:type="spellEnd"/>
+            <w:r>
+              <w:t xml:space="preserve"> takes method takes the coordinates of a query point as input and returns the subset of edges classified in the leaf slice containing the query point.</w:t>
             </w:r>
           </w:p>
         </w:tc>
@@ -10991,9 +12646,11 @@
             <w:pPr>
               <w:jc w:val="right"/>
             </w:pPr>
+            <w:proofErr w:type="spellStart"/>
             <w:r>
               <w:t>SliceTree</w:t>
             </w:r>
+            <w:proofErr w:type="spellEnd"/>
           </w:p>
         </w:tc>
         <w:tc>
@@ -11033,9 +12690,11 @@
             <w:pPr>
               <w:jc w:val="center"/>
             </w:pPr>
+            <w:proofErr w:type="spellStart"/>
             <w:r>
               <w:t>PointInPolygon</w:t>
             </w:r>
+            <w:proofErr w:type="spellEnd"/>
           </w:p>
         </w:tc>
         <w:tc>
@@ -11056,6 +12715,58 @@
           </w:p>
         </w:tc>
       </w:tr>
+      <w:tr>
+        <w:trPr>
+          <w:trHeight w:val="690"/>
+        </w:trPr>
+        <w:tc>
+          <w:tcPr>
+            <w:tcW w:w="1877" w:type="dxa"/>
+            <w:shd w:val="clear" w:color="auto" w:fill="auto"/>
+            <w:tcMar>
+              <w:top w:w="100" w:type="dxa"/>
+              <w:left w:w="100" w:type="dxa"/>
+              <w:bottom w:w="100" w:type="dxa"/>
+              <w:right w:w="100" w:type="dxa"/>
+            </w:tcMar>
+          </w:tcPr>
+          <w:p>
+            <w:pPr>
+              <w:jc w:val="center"/>
+            </w:pPr>
+            <w:proofErr w:type="spellStart"/>
+            <w:r>
+              <w:t>GMATPolygon</w:t>
+            </w:r>
+            <w:proofErr w:type="spellEnd"/>
+          </w:p>
+        </w:tc>
+        <w:tc>
+          <w:tcPr>
+            <w:tcW w:w="7042" w:type="dxa"/>
+            <w:shd w:val="clear" w:color="auto" w:fill="auto"/>
+            <w:tcMar>
+              <w:top w:w="100" w:type="dxa"/>
+              <w:left w:w="100" w:type="dxa"/>
+              <w:bottom w:w="100" w:type="dxa"/>
+              <w:right w:w="100" w:type="dxa"/>
+            </w:tcMar>
+          </w:tcPr>
+          <w:p>
+            <w:r>
+              <w:t xml:space="preserve">Wrapper class for the </w:t>
+            </w:r>
+            <w:proofErr w:type="spellStart"/>
+            <w:r>
+              <w:t>CustomSensor</w:t>
+            </w:r>
+            <w:proofErr w:type="spellEnd"/>
+            <w:r>
+              <w:t xml:space="preserve"> class, used in testing. Can be removed.</w:t>
+            </w:r>
+          </w:p>
+        </w:tc>
+      </w:tr>
     </w:tbl>
     <w:p/>
     <w:p>
@@ -11063,7 +12774,6 @@
         <w:pStyle w:val="Heading2"/>
       </w:pPr>
       <w:r>
-        <w:lastRenderedPageBreak/>
         <w:t>Legacy code</w:t>
       </w:r>
     </w:p>
@@ -11080,8 +12790,49 @@
           <w:numId w:val="22"/>
         </w:numPr>
       </w:pPr>
-      <w:r>
-        <w:t>CoverageCheckerLegacy</w:t>
+      <w:proofErr w:type="spellStart"/>
+      <w:r>
+        <w:t>CoverageChecker</w:t>
+      </w:r>
+      <w:proofErr w:type="spellEnd"/>
+      <w:r>
+        <w:t xml:space="preserve"> class in the </w:t>
+      </w:r>
+      <w:proofErr w:type="spellStart"/>
+      <w:r>
+        <w:t>CoverageChecker</w:t>
+      </w:r>
+      <w:r>
+        <w:t>Legacy</w:t>
+      </w:r>
+      <w:proofErr w:type="spellEnd"/>
+      <w:r>
+        <w:t xml:space="preserve"> </w:t>
+      </w:r>
+      <w:proofErr w:type="spellStart"/>
+      <w:r>
+        <w:t>hpp</w:t>
+      </w:r>
+      <w:proofErr w:type="spellEnd"/>
+      <w:r>
+        <w:t xml:space="preserve"> </w:t>
+      </w:r>
+      <w:r>
+        <w:t>&amp;</w:t>
+      </w:r>
+      <w:r>
+        <w:t xml:space="preserve"> </w:t>
+      </w:r>
+      <w:proofErr w:type="spellStart"/>
+      <w:r>
+        <w:t>cpp</w:t>
+      </w:r>
+      <w:proofErr w:type="spellEnd"/>
+      <w:r>
+        <w:t xml:space="preserve"> </w:t>
+      </w:r>
+      <w:r>
+        <w:t>files</w:t>
       </w:r>
     </w:p>
     <w:p>
@@ -11092,9 +12843,11 @@
           <w:numId w:val="22"/>
         </w:numPr>
       </w:pPr>
+      <w:proofErr w:type="spellStart"/>
       <w:r>
         <w:t>VisiblePOIReport</w:t>
       </w:r>
+      <w:proofErr w:type="spellEnd"/>
     </w:p>
     <w:p>
       <w:pPr>
@@ -11104,9 +12857,11 @@
           <w:numId w:val="22"/>
         </w:numPr>
       </w:pPr>
+      <w:proofErr w:type="spellStart"/>
       <w:r>
         <w:t>IntervalEventReport</w:t>
       </w:r>
+      <w:proofErr w:type="spellEnd"/>
     </w:p>
     <w:p>
       <w:pPr>
@@ -11116,9 +12871,11 @@
           <w:numId w:val="22"/>
         </w:numPr>
       </w:pPr>
+      <w:proofErr w:type="spellStart"/>
       <w:r>
         <w:t>VisibilityReport</w:t>
       </w:r>
+      <w:proofErr w:type="spellEnd"/>
     </w:p>
     <w:p>
       <w:pPr>
@@ -11128,13 +12885,32 @@
           <w:numId w:val="22"/>
         </w:numPr>
       </w:pPr>
+      <w:proofErr w:type="spellStart"/>
       <w:r>
         <w:t>KeyValueStatistics</w:t>
       </w:r>
-    </w:p>
-    <w:p>
-      <w:r>
-        <w:t>Documentation on CoverageCheckerLegacy and related classes can be found in the document ‘</w:t>
+      <w:proofErr w:type="spellEnd"/>
+    </w:p>
+    <w:p>
+      <w:r>
+        <w:t xml:space="preserve">Documentation on </w:t>
+      </w:r>
+      <w:proofErr w:type="spellStart"/>
+      <w:r>
+        <w:t>CoverageChecker</w:t>
+      </w:r>
+      <w:proofErr w:type="spellEnd"/>
+      <w:r>
+        <w:t xml:space="preserve"> (</w:t>
+      </w:r>
+      <w:r>
+        <w:t>Legacy</w:t>
+      </w:r>
+      <w:r>
+        <w:t>)</w:t>
+      </w:r>
+      <w:r>
+        <w:t xml:space="preserve"> and related classes can be found in the document ‘</w:t>
       </w:r>
       <w:r>
         <w:t>Orbit &amp; Coverage design doc 1890325 v1.2</w:t>
@@ -11216,6 +12992,7 @@
                                 <w:color w:val="000000" w:themeColor="text1"/>
                               </w:rPr>
                             </w:pPr>
+                            <w:proofErr w:type="spellStart"/>
                             <w:r>
                               <w:rPr>
                                 <w:rFonts w:hAnsi="Calibri"/>
@@ -11226,6 +13003,17 @@
                               </w:rPr>
                               <w:t>CoverageChecker</w:t>
                             </w:r>
+                            <w:proofErr w:type="spellEnd"/>
+                            <w:r>
+                              <w:rPr>
+                                <w:rFonts w:hAnsi="Calibri"/>
+                                <w:color w:val="000000" w:themeColor="text1"/>
+                                <w:kern w:val="24"/>
+                                <w:sz w:val="20"/>
+                                <w:szCs w:val="20"/>
+                              </w:rPr>
+                              <w:t xml:space="preserve"> (</w:t>
+                            </w:r>
                             <w:r>
                               <w:rPr>
                                 <w:rFonts w:hAnsi="Calibri"/>
@@ -11235,6 +13023,16 @@
                                 <w:szCs w:val="20"/>
                               </w:rPr>
                               <w:t>Legacy</w:t>
+                            </w:r>
+                            <w:r>
+                              <w:rPr>
+                                <w:rFonts w:hAnsi="Calibri"/>
+                                <w:color w:val="000000" w:themeColor="text1"/>
+                                <w:kern w:val="24"/>
+                                <w:sz w:val="20"/>
+                                <w:szCs w:val="20"/>
+                              </w:rPr>
+                              <w:t>)</w:t>
                             </w:r>
                           </w:p>
                         </w:txbxContent>
@@ -11267,6 +13065,7 @@
                           <w:color w:val="000000" w:themeColor="text1"/>
                         </w:rPr>
                       </w:pPr>
+                      <w:proofErr w:type="spellStart"/>
                       <w:r>
                         <w:rPr>
                           <w:rFonts w:hAnsi="Calibri"/>
@@ -11277,6 +13076,17 @@
                         </w:rPr>
                         <w:t>CoverageChecker</w:t>
                       </w:r>
+                      <w:proofErr w:type="spellEnd"/>
+                      <w:r>
+                        <w:rPr>
+                          <w:rFonts w:hAnsi="Calibri"/>
+                          <w:color w:val="000000" w:themeColor="text1"/>
+                          <w:kern w:val="24"/>
+                          <w:sz w:val="20"/>
+                          <w:szCs w:val="20"/>
+                        </w:rPr>
+                        <w:t xml:space="preserve"> (</w:t>
+                      </w:r>
                       <w:r>
                         <w:rPr>
                           <w:rFonts w:hAnsi="Calibri"/>
@@ -11286,6 +13096,16 @@
                           <w:szCs w:val="20"/>
                         </w:rPr>
                         <w:t>Legacy</w:t>
+                      </w:r>
+                      <w:r>
+                        <w:rPr>
+                          <w:rFonts w:hAnsi="Calibri"/>
+                          <w:color w:val="000000" w:themeColor="text1"/>
+                          <w:kern w:val="24"/>
+                          <w:sz w:val="20"/>
+                          <w:szCs w:val="20"/>
+                        </w:rPr>
+                        <w:t>)</w:t>
                       </w:r>
                     </w:p>
                   </w:txbxContent>
@@ -11639,6 +13459,7 @@
                                 <w:color w:val="000000" w:themeColor="text1"/>
                               </w:rPr>
                             </w:pPr>
+                            <w:proofErr w:type="spellStart"/>
                             <w:r>
                               <w:rPr>
                                 <w:rFonts w:hAnsi="Calibri"/>
@@ -11649,6 +13470,7 @@
                               </w:rPr>
                               <w:t>PointGroup</w:t>
                             </w:r>
+                            <w:proofErr w:type="spellEnd"/>
                           </w:p>
                         </w:txbxContent>
                       </wps:txbx>
@@ -11893,6 +13715,7 @@
                                 <w:color w:val="000000" w:themeColor="text1"/>
                               </w:rPr>
                             </w:pPr>
+                            <w:proofErr w:type="spellStart"/>
                             <w:r>
                               <w:rPr>
                                 <w:rFonts w:hAnsi="Calibri"/>
@@ -11903,6 +13726,7 @@
                               </w:rPr>
                               <w:t>IntervalEventReport</w:t>
                             </w:r>
+                            <w:proofErr w:type="spellEnd"/>
                           </w:p>
                         </w:txbxContent>
                       </wps:txbx>
@@ -11981,7 +13805,7 @@
       </w:r>
     </w:p>
   </w:comment>
-  <w:comment w:id="3" w:author="Mike Stark" w:date="2018-12-20T11:38:00Z" w:initials="MES">
+  <w:comment w:id="4" w:author="Mike Stark" w:date="2018-12-20T11:38:00Z" w:initials="MES">
     <w:p>
       <w:pPr>
         <w:pStyle w:val="CommentText"/>
@@ -11997,7 +13821,7 @@
       </w:r>
     </w:p>
   </w:comment>
-  <w:comment w:id="4" w:author="Mike Stark" w:date="2018-12-20T11:42:00Z" w:initials="MES">
+  <w:comment w:id="5" w:author="Mike Stark" w:date="2018-12-20T11:42:00Z" w:initials="MES">
     <w:p>
       <w:pPr>
         <w:pStyle w:val="CommentText"/>
@@ -12013,7 +13837,7 @@
       </w:r>
     </w:p>
   </w:comment>
-  <w:comment w:id="6" w:author="Ravindra, Vinay (ARC-SG)[Bay Area Environmental Research Institute]" w:date="2022-01-08T16:49:00Z" w:initials="RV(AERI">
+  <w:comment w:id="7" w:author="Ravindra, Vinay (ARC-SG)[Bay Area Environmental Research Institute]" w:date="2022-01-08T16:49:00Z" w:initials="RV(AERI">
     <w:p>
       <w:pPr>
         <w:pStyle w:val="CommentText"/>
@@ -12025,7 +13849,15 @@
         <w:annotationRef/>
       </w:r>
       <w:r>
-        <w:t>Needs to be moved to the PointGroup class</w:t>
+        <w:t xml:space="preserve">Needs to be moved to the </w:t>
+      </w:r>
+      <w:proofErr w:type="spellStart"/>
+      <w:r>
+        <w:t>PointGroup</w:t>
+      </w:r>
+      <w:proofErr w:type="spellEnd"/>
+      <w:r>
+        <w:t xml:space="preserve"> class</w:t>
       </w:r>
     </w:p>
   </w:comment>
@@ -12463,13 +14295,23 @@
         <w:szCs w:val="28"/>
       </w:rPr>
     </w:pPr>
+    <w:proofErr w:type="spellStart"/>
     <w:r>
       <w:rPr>
         <w:b/>
         <w:sz w:val="28"/>
         <w:szCs w:val="28"/>
       </w:rPr>
-      <w:t>propcov-cpp description</w:t>
+      <w:t>propcov-cpp</w:t>
+    </w:r>
+    <w:proofErr w:type="spellEnd"/>
+    <w:r>
+      <w:rPr>
+        <w:b/>
+        <w:sz w:val="28"/>
+        <w:szCs w:val="28"/>
+      </w:rPr>
+      <w:t xml:space="preserve"> description</w:t>
     </w:r>
   </w:p>
 </w:hdr>

</xml_diff>

<commit_message>
change name in propcov lib: CustomSensor to GMATCustomSensor
</commit_message>
<xml_diff>
--- a/propcov/docs/propcov-cpp_description.docx
+++ b/propcov/docs/propcov-cpp_description.docx
@@ -459,7 +459,15 @@
         <w:t>The document</w:t>
       </w:r>
       <w:r>
-        <w:t xml:space="preserve"> comprises two main sections, the first being a description of the interfaces and a high level description of system behavior. The second main section documents the system structure in more detail, defining class responsibilities, class dependencies, key data structures and key functions. The system structure in turn is divided into two sections, one covering the Propagator and Spacecraft, the other the </w:t>
+        <w:t xml:space="preserve"> comprises two main sections, the first being a description of the interfaces and a </w:t>
+      </w:r>
+      <w:proofErr w:type="gramStart"/>
+      <w:r>
+        <w:t>high level</w:t>
+      </w:r>
+      <w:proofErr w:type="gramEnd"/>
+      <w:r>
+        <w:t xml:space="preserve"> description of system behavior. The second main section documents the system structure in more detail, defining class responsibilities, class dependencies, key data structures and key functions. The system structure in turn is divided into two sections, one covering the Propagator and Spacecraft, the other the </w:t>
       </w:r>
       <w:proofErr w:type="spellStart"/>
       <w:r>
@@ -644,6 +652,7 @@
         <w:t>toDate</w:t>
       </w:r>
       <w:proofErr w:type="spellEnd"/>
+      <w:proofErr w:type="gramStart"/>
       <w:r>
         <w:rPr>
           <w:rFonts w:ascii="Menlo" w:hAnsi="Menlo" w:cs="Menlo"/>
@@ -653,6 +662,7 @@
         </w:rPr>
         <w:t>);</w:t>
       </w:r>
+      <w:proofErr w:type="gramEnd"/>
     </w:p>
     <w:p>
       <w:r>
@@ -706,7 +716,15 @@
         <w:t>Rvector6</w:t>
       </w:r>
       <w:r>
-        <w:t xml:space="preserve"> – this is a 6 element vector of real numbers representing the spacecraft state. The first three elements of this vector represent the spacecraft’s position in Earth-centered inertial coordinates, the next 3 represent the velocity in the same coordinate frames.</w:t>
+        <w:t xml:space="preserve"> – this is a </w:t>
+      </w:r>
+      <w:proofErr w:type="gramStart"/>
+      <w:r>
+        <w:t>6 element</w:t>
+      </w:r>
+      <w:proofErr w:type="gramEnd"/>
+      <w:r>
+        <w:t xml:space="preserve"> vector of real numbers representing the spacecraft state. The first three elements of this vector represent the spacecraft’s position in Earth-centered inertial coordinates, the next 3 represent the velocity in the same coordinate frames.</w:t>
       </w:r>
       <w:r>
         <w:t xml:space="preserve"> These two vectors are in kilometers and km/sec, respectively.</w:t>
@@ -836,8 +854,9 @@
           <w:sz w:val="22"/>
           <w:szCs w:val="22"/>
         </w:rPr>
-        <w:t>()</w:t>
-      </w:r>
+        <w:t>(</w:t>
+      </w:r>
+      <w:proofErr w:type="gramStart"/>
       <w:r>
         <w:rPr>
           <w:rFonts w:ascii="Menlo" w:hAnsi="Menlo" w:cs="Menlo"/>
@@ -845,8 +864,18 @@
           <w:sz w:val="22"/>
           <w:szCs w:val="22"/>
         </w:rPr>
+        <w:t>)</w:t>
+      </w:r>
+      <w:r>
+        <w:rPr>
+          <w:rFonts w:ascii="Menlo" w:hAnsi="Menlo" w:cs="Menlo"/>
+          <w:color w:val="AA0D91"/>
+          <w:sz w:val="22"/>
+          <w:szCs w:val="22"/>
+        </w:rPr>
         <w:t>;</w:t>
       </w:r>
+      <w:proofErr w:type="gramEnd"/>
     </w:p>
     <w:p>
       <w:r>
@@ -1073,6 +1102,9 @@
         <w:t xml:space="preserve"> </w:t>
       </w:r>
       <w:proofErr w:type="spellStart"/>
+      <w:r>
+        <w:t>GMAT</w:t>
+      </w:r>
       <w:r>
         <w:t>CustomSensor</w:t>
       </w:r>
@@ -1299,7 +1331,15 @@
         <w:t>Propagate the spacecraft state up to the start time.</w:t>
       </w:r>
       <w:r>
-        <w:t xml:space="preserve"> This may involve a large ‘jump’, and is appropriate when drag effects are to be disregarded.</w:t>
+        <w:t xml:space="preserve"> This may involve a large ‘jump</w:t>
+      </w:r>
+      <w:proofErr w:type="gramStart"/>
+      <w:r>
+        <w:t>’, and</w:t>
+      </w:r>
+      <w:proofErr w:type="gramEnd"/>
+      <w:r>
+        <w:t xml:space="preserve"> is appropriate when drag effects are to be disregarded.</w:t>
       </w:r>
     </w:p>
     <w:p>
@@ -1709,8 +1749,19 @@
           <w:sz w:val="22"/>
           <w:szCs w:val="22"/>
         </w:rPr>
-        <w:t>();</w:t>
-      </w:r>
+        <w:t>(</w:t>
+      </w:r>
+      <w:proofErr w:type="gramStart"/>
+      <w:r>
+        <w:rPr>
+          <w:rFonts w:ascii="Menlo" w:hAnsi="Menlo" w:cs="Menlo"/>
+          <w:color w:val="000000"/>
+          <w:sz w:val="22"/>
+          <w:szCs w:val="22"/>
+        </w:rPr>
+        <w:t>);</w:t>
+      </w:r>
+      <w:proofErr w:type="gramEnd"/>
     </w:p>
     <w:p>
       <w:pPr>
@@ -1803,6 +1854,7 @@
         <w:t>stepSize</w:t>
       </w:r>
       <w:proofErr w:type="spellEnd"/>
+      <w:proofErr w:type="gramStart"/>
       <w:r>
         <w:rPr>
           <w:rFonts w:ascii="Menlo" w:hAnsi="Menlo" w:cs="Menlo"/>
@@ -1812,6 +1864,7 @@
         </w:rPr>
         <w:t>);</w:t>
       </w:r>
+      <w:proofErr w:type="gramEnd"/>
     </w:p>
     <w:p>
       <w:pPr>
@@ -1837,8 +1890,19 @@
           <w:sz w:val="22"/>
           <w:szCs w:val="22"/>
         </w:rPr>
-        <w:t xml:space="preserve">               prop-&gt;Propagate(*date);</w:t>
-      </w:r>
+        <w:t xml:space="preserve">               prop-&gt;Propagate(*date</w:t>
+      </w:r>
+      <w:proofErr w:type="gramStart"/>
+      <w:r>
+        <w:rPr>
+          <w:rFonts w:ascii="Menlo" w:hAnsi="Menlo" w:cs="Menlo"/>
+          <w:color w:val="000000"/>
+          <w:sz w:val="22"/>
+          <w:szCs w:val="22"/>
+        </w:rPr>
+        <w:t>);</w:t>
+      </w:r>
+      <w:proofErr w:type="gramEnd"/>
     </w:p>
     <w:p>
       <w:pPr>
@@ -1987,8 +2051,19 @@
           <w:sz w:val="22"/>
           <w:szCs w:val="22"/>
         </w:rPr>
-        <w:t>();</w:t>
-      </w:r>
+        <w:t>(</w:t>
+      </w:r>
+      <w:proofErr w:type="gramStart"/>
+      <w:r>
+        <w:rPr>
+          <w:rFonts w:ascii="Menlo" w:hAnsi="Menlo" w:cs="Menlo"/>
+          <w:color w:val="000000"/>
+          <w:sz w:val="22"/>
+          <w:szCs w:val="22"/>
+        </w:rPr>
+        <w:t>);</w:t>
+      </w:r>
+      <w:proofErr w:type="gramEnd"/>
     </w:p>
     <w:p>
       <w:pPr>
@@ -2054,8 +2129,19 @@
           <w:sz w:val="22"/>
           <w:szCs w:val="22"/>
         </w:rPr>
-        <w:t>();</w:t>
-      </w:r>
+        <w:t>(</w:t>
+      </w:r>
+      <w:proofErr w:type="gramStart"/>
+      <w:r>
+        <w:rPr>
+          <w:rFonts w:ascii="Menlo" w:hAnsi="Menlo" w:cs="Menlo"/>
+          <w:color w:val="000000"/>
+          <w:sz w:val="22"/>
+          <w:szCs w:val="22"/>
+        </w:rPr>
+        <w:t>);</w:t>
+      </w:r>
+      <w:proofErr w:type="gramEnd"/>
     </w:p>
     <w:p>
       <w:pPr>
@@ -2215,8 +2301,19 @@
           <w:sz w:val="22"/>
           <w:szCs w:val="22"/>
         </w:rPr>
-        <w:t>));</w:t>
-      </w:r>
+        <w:t>)</w:t>
+      </w:r>
+      <w:proofErr w:type="gramStart"/>
+      <w:r>
+        <w:rPr>
+          <w:rFonts w:ascii="Menlo" w:hAnsi="Menlo" w:cs="Menlo"/>
+          <w:color w:val="000000"/>
+          <w:sz w:val="22"/>
+          <w:szCs w:val="22"/>
+        </w:rPr>
+        <w:t>);</w:t>
+      </w:r>
+      <w:proofErr w:type="gramEnd"/>
     </w:p>
     <w:p>
       <w:pPr>
@@ -2360,6 +2457,7 @@
         </w:rPr>
         <w:t>"Ellipsoid"</w:t>
       </w:r>
+      <w:proofErr w:type="gramStart"/>
       <w:r>
         <w:rPr>
           <w:rFonts w:ascii="Menlo" w:hAnsi="Menlo" w:cs="Menlo"/>
@@ -2369,6 +2467,7 @@
         </w:rPr>
         <w:t>);</w:t>
       </w:r>
+      <w:proofErr w:type="gramEnd"/>
     </w:p>
     <w:p>
       <w:pPr>
@@ -2430,7 +2529,15 @@
       <w:commentRangeStart w:id="1"/>
       <w:r>
         <w:lastRenderedPageBreak/>
-        <w:t>Propagation &amp; Coverage With Interpolation</w:t>
+        <w:t xml:space="preserve">Propagation &amp; Coverage </w:t>
+      </w:r>
+      <w:proofErr w:type="gramStart"/>
+      <w:r>
+        <w:t>With</w:t>
+      </w:r>
+      <w:proofErr w:type="gramEnd"/>
+      <w:r>
+        <w:t xml:space="preserve"> Interpolation</w:t>
       </w:r>
     </w:p>
     <w:p>
@@ -2464,8 +2571,19 @@
           <w:sz w:val="22"/>
           <w:szCs w:val="22"/>
         </w:rPr>
-        <w:t xml:space="preserve">            prop-&gt;Propagate(*date);</w:t>
-      </w:r>
+        <w:t xml:space="preserve">            prop-&gt;Propagate(*date</w:t>
+      </w:r>
+      <w:proofErr w:type="gramStart"/>
+      <w:r>
+        <w:rPr>
+          <w:rFonts w:ascii="Menlo" w:hAnsi="Menlo" w:cs="Menlo"/>
+          <w:color w:val="000000"/>
+          <w:sz w:val="22"/>
+          <w:szCs w:val="22"/>
+        </w:rPr>
+        <w:t>);</w:t>
+      </w:r>
+      <w:proofErr w:type="gramEnd"/>
     </w:p>
     <w:p>
       <w:pPr>
@@ -2640,6 +2758,7 @@
         <w:t>stepSize</w:t>
       </w:r>
       <w:proofErr w:type="spellEnd"/>
+      <w:proofErr w:type="gramStart"/>
       <w:r>
         <w:rPr>
           <w:rFonts w:ascii="Menlo" w:hAnsi="Menlo" w:cs="Menlo"/>
@@ -2649,6 +2768,7 @@
         </w:rPr>
         <w:t>);</w:t>
       </w:r>
+      <w:proofErr w:type="gramEnd"/>
     </w:p>
     <w:p>
       <w:pPr>
@@ -2673,8 +2793,19 @@
           <w:sz w:val="22"/>
           <w:szCs w:val="22"/>
         </w:rPr>
-        <w:t xml:space="preserve">               prop-&gt;Propagate(*date);</w:t>
-      </w:r>
+        <w:t xml:space="preserve">               prop-&gt;Propagate(*date</w:t>
+      </w:r>
+      <w:proofErr w:type="gramStart"/>
+      <w:r>
+        <w:rPr>
+          <w:rFonts w:ascii="Menlo" w:hAnsi="Menlo" w:cs="Menlo"/>
+          <w:color w:val="000000"/>
+          <w:sz w:val="22"/>
+          <w:szCs w:val="22"/>
+        </w:rPr>
+        <w:t>);</w:t>
+      </w:r>
+      <w:proofErr w:type="gramEnd"/>
     </w:p>
     <w:p>
       <w:pPr>
@@ -2739,8 +2870,19 @@
           <w:sz w:val="22"/>
           <w:szCs w:val="22"/>
         </w:rPr>
-        <w:t>();</w:t>
-      </w:r>
+        <w:t>(</w:t>
+      </w:r>
+      <w:proofErr w:type="gramStart"/>
+      <w:r>
+        <w:rPr>
+          <w:rFonts w:ascii="Menlo" w:hAnsi="Menlo" w:cs="Menlo"/>
+          <w:color w:val="000000"/>
+          <w:sz w:val="22"/>
+          <w:szCs w:val="22"/>
+        </w:rPr>
+        <w:t>);</w:t>
+      </w:r>
+      <w:proofErr w:type="gramEnd"/>
     </w:p>
     <w:p>
       <w:pPr>
@@ -3159,6 +3301,7 @@
         <w:t>interpTime</w:t>
       </w:r>
       <w:proofErr w:type="spellEnd"/>
+      <w:proofErr w:type="gramStart"/>
       <w:r>
         <w:rPr>
           <w:rFonts w:ascii="Menlo" w:hAnsi="Menlo" w:cs="Menlo"/>
@@ -3168,6 +3311,7 @@
         </w:rPr>
         <w:t>);</w:t>
       </w:r>
+      <w:proofErr w:type="gramEnd"/>
     </w:p>
     <w:p>
       <w:pPr>
@@ -3261,6 +3405,7 @@
         <w:t xml:space="preserve">                                   </w:t>
       </w:r>
       <w:proofErr w:type="spellStart"/>
+      <w:proofErr w:type="gramStart"/>
       <w:r>
         <w:rPr>
           <w:rFonts w:ascii="Menlo" w:hAnsi="Menlo" w:cs="Menlo"/>
@@ -3278,7 +3423,17 @@
           <w:sz w:val="22"/>
           <w:szCs w:val="22"/>
         </w:rPr>
-        <w:t>::SECS_PER_DAY;</w:t>
+        <w:t>::</w:t>
+      </w:r>
+      <w:proofErr w:type="gramEnd"/>
+      <w:r>
+        <w:rPr>
+          <w:rFonts w:ascii="Menlo" w:hAnsi="Menlo" w:cs="Menlo"/>
+          <w:color w:val="000000"/>
+          <w:sz w:val="22"/>
+          <w:szCs w:val="22"/>
+        </w:rPr>
+        <w:t>SECS_PER_DAY;</w:t>
       </w:r>
     </w:p>
     <w:p>
@@ -4234,6 +4389,7 @@
                                 <w:pStyle w:val="NormalWeb"/>
                                 <w:spacing w:before="0" w:beforeAutospacing="0" w:after="0" w:afterAutospacing="0"/>
                               </w:pPr>
+                              <w:proofErr w:type="gramStart"/>
                               <w:r>
                                 <w:rPr>
                                   <w:rFonts w:asciiTheme="minorHAnsi" w:hAnsi="Calibri" w:cstheme="minorBidi"/>
@@ -4242,7 +4398,18 @@
                                   <w:sz w:val="20"/>
                                   <w:szCs w:val="20"/>
                                 </w:rPr>
-                                <w:t>1,..n</w:t>
+                                <w:t>1,..</w:t>
+                              </w:r>
+                              <w:proofErr w:type="gramEnd"/>
+                              <w:r>
+                                <w:rPr>
+                                  <w:rFonts w:asciiTheme="minorHAnsi" w:hAnsi="Calibri" w:cstheme="minorBidi"/>
+                                  <w:color w:val="000000" w:themeColor="text1"/>
+                                  <w:kern w:val="24"/>
+                                  <w:sz w:val="20"/>
+                                  <w:szCs w:val="20"/>
+                                </w:rPr>
+                                <w:t>n</w:t>
                               </w:r>
                             </w:p>
                           </w:txbxContent>
@@ -4512,6 +4679,7 @@
                                 <w:pStyle w:val="NormalWeb"/>
                                 <w:spacing w:before="0" w:beforeAutospacing="0" w:after="0" w:afterAutospacing="0"/>
                               </w:pPr>
+                              <w:proofErr w:type="gramStart"/>
                               <w:r>
                                 <w:rPr>
                                   <w:rFonts w:asciiTheme="minorHAnsi" w:hAnsi="Calibri" w:cstheme="minorBidi"/>
@@ -4520,7 +4688,18 @@
                                   <w:sz w:val="20"/>
                                   <w:szCs w:val="20"/>
                                 </w:rPr>
-                                <w:t>1,..n</w:t>
+                                <w:t>1,..</w:t>
+                              </w:r>
+                              <w:proofErr w:type="gramEnd"/>
+                              <w:r>
+                                <w:rPr>
+                                  <w:rFonts w:asciiTheme="minorHAnsi" w:hAnsi="Calibri" w:cstheme="minorBidi"/>
+                                  <w:color w:val="000000" w:themeColor="text1"/>
+                                  <w:kern w:val="24"/>
+                                  <w:sz w:val="20"/>
+                                  <w:szCs w:val="20"/>
+                                </w:rPr>
+                                <w:t>n</w:t>
                               </w:r>
                             </w:p>
                           </w:txbxContent>
@@ -5124,6 +5303,7 @@
                           <w:pStyle w:val="NormalWeb"/>
                           <w:spacing w:before="0" w:beforeAutospacing="0" w:after="0" w:afterAutospacing="0"/>
                         </w:pPr>
+                        <w:proofErr w:type="gramStart"/>
                         <w:r>
                           <w:rPr>
                             <w:rFonts w:asciiTheme="minorHAnsi" w:hAnsi="Calibri" w:cstheme="minorBidi"/>
@@ -5132,7 +5312,18 @@
                             <w:sz w:val="20"/>
                             <w:szCs w:val="20"/>
                           </w:rPr>
-                          <w:t>1,..n</w:t>
+                          <w:t>1,..</w:t>
+                        </w:r>
+                        <w:proofErr w:type="gramEnd"/>
+                        <w:r>
+                          <w:rPr>
+                            <w:rFonts w:asciiTheme="minorHAnsi" w:hAnsi="Calibri" w:cstheme="minorBidi"/>
+                            <w:color w:val="000000" w:themeColor="text1"/>
+                            <w:kern w:val="24"/>
+                            <w:sz w:val="20"/>
+                            <w:szCs w:val="20"/>
+                          </w:rPr>
+                          <w:t>n</w:t>
                         </w:r>
                       </w:p>
                     </w:txbxContent>
@@ -5237,6 +5428,7 @@
                           <w:pStyle w:val="NormalWeb"/>
                           <w:spacing w:before="0" w:beforeAutospacing="0" w:after="0" w:afterAutospacing="0"/>
                         </w:pPr>
+                        <w:proofErr w:type="gramStart"/>
                         <w:r>
                           <w:rPr>
                             <w:rFonts w:asciiTheme="minorHAnsi" w:hAnsi="Calibri" w:cstheme="minorBidi"/>
@@ -5245,7 +5437,18 @@
                             <w:sz w:val="20"/>
                             <w:szCs w:val="20"/>
                           </w:rPr>
-                          <w:t>1,..n</w:t>
+                          <w:t>1,..</w:t>
+                        </w:r>
+                        <w:proofErr w:type="gramEnd"/>
+                        <w:r>
+                          <w:rPr>
+                            <w:rFonts w:asciiTheme="minorHAnsi" w:hAnsi="Calibri" w:cstheme="minorBidi"/>
+                            <w:color w:val="000000" w:themeColor="text1"/>
+                            <w:kern w:val="24"/>
+                            <w:sz w:val="20"/>
+                            <w:szCs w:val="20"/>
+                          </w:rPr>
+                          <w:t>n</w:t>
                         </w:r>
                       </w:p>
                     </w:txbxContent>
@@ -5455,6 +5658,16 @@
                                 <w:sz w:val="20"/>
                                 <w:szCs w:val="20"/>
                               </w:rPr>
+                              <w:t>GMAT</w:t>
+                            </w:r>
+                            <w:r>
+                              <w:rPr>
+                                <w:rFonts w:asciiTheme="minorHAnsi" w:hAnsi="Calibri" w:cstheme="minorBidi"/>
+                                <w:color w:val="000000" w:themeColor="text1"/>
+                                <w:kern w:val="24"/>
+                                <w:sz w:val="20"/>
+                                <w:szCs w:val="20"/>
+                              </w:rPr>
                               <w:t>CustomSensor</w:t>
                             </w:r>
                             <w:proofErr w:type="spellEnd"/>
@@ -5482,6 +5695,17 @@
                           <w:color w:val="000000" w:themeColor="text1"/>
                         </w:rPr>
                       </w:pPr>
+                      <w:proofErr w:type="spellStart"/>
+                      <w:r>
+                        <w:rPr>
+                          <w:rFonts w:asciiTheme="minorHAnsi" w:hAnsi="Calibri" w:cstheme="minorBidi"/>
+                          <w:color w:val="000000" w:themeColor="text1"/>
+                          <w:kern w:val="24"/>
+                          <w:sz w:val="20"/>
+                          <w:szCs w:val="20"/>
+                        </w:rPr>
+                        <w:t>GMAT</w:t>
+                      </w:r>
                       <w:r>
                         <w:rPr>
                           <w:rFonts w:asciiTheme="minorHAnsi" w:hAnsi="Calibri" w:cstheme="minorBidi"/>
@@ -5492,6 +5716,7 @@
                         </w:rPr>
                         <w:t>CustomSensor</w:t>
                       </w:r>
+                      <w:proofErr w:type="spellEnd"/>
                     </w:p>
                   </w:txbxContent>
                 </v:textbox>
@@ -5989,7 +6214,15 @@
               <w:t>body and</w:t>
             </w:r>
             <w:r>
-              <w:t xml:space="preserve"> has a virtual-function (which must be defined in the child classes) to determines if a point is within the sensor field of view. It also defines a max-excursion angle which is the maximum cone angle corresponding to the sensor FOV (FOV could be of any shape).</w:t>
+              <w:t xml:space="preserve"> has a </w:t>
+            </w:r>
+            <w:proofErr w:type="gramStart"/>
+            <w:r>
+              <w:t>virtual-function</w:t>
+            </w:r>
+            <w:proofErr w:type="gramEnd"/>
+            <w:r>
+              <w:t xml:space="preserve"> (which must be defined in the child classes) to determines if a point is within the sensor field of view. It also defines a max-excursion angle which is the maximum cone angle corresponding to the sensor FOV (FOV could be of any shape).</w:t>
             </w:r>
           </w:p>
           <w:p>
@@ -6162,9 +6395,33 @@
             </w:pPr>
             <w:proofErr w:type="spellStart"/>
             <w:r>
+              <w:t>GMATCustomSensor</w:t>
+            </w:r>
+            <w:proofErr w:type="spellEnd"/>
+          </w:p>
+          <w:p>
+            <w:pPr>
+              <w:jc w:val="right"/>
+            </w:pPr>
+            <w:r>
+              <w:t>(</w:t>
+            </w:r>
+            <w:proofErr w:type="gramStart"/>
+            <w:r>
+              <w:t>originally</w:t>
+            </w:r>
+            <w:proofErr w:type="gramEnd"/>
+            <w:r>
+              <w:t xml:space="preserve"> called </w:t>
+            </w:r>
+            <w:proofErr w:type="spellStart"/>
+            <w:r>
               <w:t>CustomSensor</w:t>
             </w:r>
             <w:proofErr w:type="spellEnd"/>
+            <w:r>
+              <w:t>)</w:t>
+            </w:r>
           </w:p>
         </w:tc>
         <w:tc>
@@ -6263,7 +6520,15 @@
             </w:r>
             <w:proofErr w:type="spellEnd"/>
             <w:r>
-              <w:t xml:space="preserve"> function, a region represented by vertices of a spherical-polygon can be evaluated to be completely in/out of the sensor FOV.</w:t>
+              <w:t xml:space="preserve"> function, a region represented by vertices of a </w:t>
+            </w:r>
+            <w:proofErr w:type="gramStart"/>
+            <w:r>
+              <w:t>spherical-polygon</w:t>
+            </w:r>
+            <w:proofErr w:type="gramEnd"/>
+            <w:r>
+              <w:t xml:space="preserve"> can be evaluated to be completely in/out of the sensor FOV.</w:t>
             </w:r>
           </w:p>
         </w:tc>
@@ -6357,7 +6622,7 @@
                 <w:iCs w:val="0"/>
                 <w:color w:val="auto"/>
               </w:rPr>
-              <w:t>CustomSensor</w:t>
+              <w:t>GMATCustomSensor</w:t>
             </w:r>
             <w:proofErr w:type="spellEnd"/>
             <w:r>
@@ -6457,7 +6722,7 @@
                 <w:color w:val="auto"/>
                 <w:u w:val="single"/>
               </w:rPr>
-              <w:t>CustomSensor</w:t>
+              <w:t>GMATCustomSensor</w:t>
             </w:r>
             <w:proofErr w:type="spellEnd"/>
             <w:r>
@@ -6468,7 +6733,17 @@
                 <w:color w:val="auto"/>
                 <w:u w:val="single"/>
               </w:rPr>
-              <w:t xml:space="preserve"> can be used for evaluating point-coverage of a spherical-polygon.</w:t>
+              <w:t xml:space="preserve"> </w:t>
+            </w:r>
+            <w:r>
+              <w:rPr>
+                <w:rFonts w:asciiTheme="minorHAnsi" w:hAnsiTheme="minorHAnsi" w:cstheme="minorHAnsi"/>
+                <w:i w:val="0"/>
+                <w:iCs w:val="0"/>
+                <w:color w:val="auto"/>
+                <w:u w:val="single"/>
+              </w:rPr>
+              <w:t>can be used for evaluating point-coverage of a spherical-polygon.</w:t>
             </w:r>
             <w:r>
               <w:rPr>
@@ -7054,7 +7329,15 @@
             </w:r>
             <w:proofErr w:type="spellEnd"/>
             <w:r>
-              <w:t>, which is a subclass of Interpolator that computes interpolated values for arbitrary vector valued functions of a scalar independent variable. In this case the independent variable is time and the dependent vectors are position and velocity.</w:t>
+              <w:t xml:space="preserve">, which is a subclass of Interpolator that computes interpolated values for arbitrary vector valued functions of a scalar independent variable. In this case the independent variable is </w:t>
+            </w:r>
+            <w:proofErr w:type="gramStart"/>
+            <w:r>
+              <w:t>time</w:t>
+            </w:r>
+            <w:proofErr w:type="gramEnd"/>
+            <w:r>
+              <w:t xml:space="preserve"> and the dependent vectors are position and velocity.</w:t>
             </w:r>
           </w:p>
         </w:tc>
@@ -7249,7 +7532,15 @@
           </w:tcPr>
           <w:p>
             <w:r>
-              <w:t>This class maintains a representation of date and time. The time can be set or retrieved as either a Gregorian date (year, month, day, hours, minutes and seconds) or a Julian date (days from a standard reference point), and it allows the date and time to be advanced by a number of seconds. This number may be negative to indicate movement backwards in time</w:t>
+              <w:t xml:space="preserve">This class maintains a representation of date and time. The time can be set or retrieved as either a Gregorian date (year, month, day, hours, </w:t>
+            </w:r>
+            <w:proofErr w:type="gramStart"/>
+            <w:r>
+              <w:t>minutes</w:t>
+            </w:r>
+            <w:proofErr w:type="gramEnd"/>
+            <w:r>
+              <w:t xml:space="preserve"> and seconds) or a Julian date (days from a standard reference point), and it allows the date and time to be advanced by a number of seconds. This number may be negative to indicate movement backwards in time</w:t>
             </w:r>
             <w:r>
               <w:t>.</w:t>
@@ -7281,7 +7572,7 @@
       </w:pPr>
       <w:proofErr w:type="spellStart"/>
       <w:r>
-        <w:t>CustomSensor</w:t>
+        <w:t>GMATCustomSensor</w:t>
       </w:r>
       <w:proofErr w:type="spellEnd"/>
       <w:r>
@@ -8264,8 +8555,13 @@
       </w:r>
     </w:p>
     <w:p>
-      <w:r>
-        <w:t>All of these definitions give you the gist of what attitude is about, none of them exactly matches the mathematical definition we will be using. The mathematical formalism is to model attitude as the rotation from a reference three-axis coordinate frame to a three-axis frame fixed to an aircraft or spacecraft. The selection of reference frame will depend on the type of mission. Space science missions are more likely to reference an inertially fixed frame, while earth science points the instruments downward, and pick a reference frame that rotates (for those who are not beginners, it is pitching at 1 revolution per orbit) to keep the instrument pointing downward.</w:t>
+      <w:proofErr w:type="gramStart"/>
+      <w:r>
+        <w:t>All of</w:t>
+      </w:r>
+      <w:proofErr w:type="gramEnd"/>
+      <w:r>
+        <w:t xml:space="preserve"> these definitions give you the gist of what attitude is about, none of them exactly matches the mathematical definition we will be using. The mathematical formalism is to model attitude as the rotation from a reference three-axis coordinate frame to a three-axis frame fixed to an aircraft or spacecraft. The selection of reference frame will depend on the type of mission. Space science missions are more likely to reference an inertially fixed frame, while earth science points the instruments downward, and pick a reference frame that rotates (for those who are not beginners, it is pitching at 1 revolution per orbit) to keep the instrument pointing downward.</w:t>
       </w:r>
     </w:p>
     <w:p>
@@ -8452,7 +8748,21 @@
         <w:rPr>
           <w:rFonts w:eastAsiaTheme="minorEastAsia"/>
         </w:rPr>
-        <w:t xml:space="preserve"> For example, if one wants to know the location of the sun relative to the spacecraft, one would use the spacecraft to sun vector expressed in the spacecraft body frame. However, most models of solar ephemerides (position and velocity) are modeled in an inertial frame that is fixed in space.</w:t>
+        <w:t xml:space="preserve"> For example, if one wants to know the location of the sun relative to the spacecraft, one </w:t>
+      </w:r>
+      <w:proofErr w:type="gramStart"/>
+      <w:r>
+        <w:rPr>
+          <w:rFonts w:eastAsiaTheme="minorEastAsia"/>
+        </w:rPr>
+        <w:t>would</w:t>
+      </w:r>
+      <w:proofErr w:type="gramEnd"/>
+      <w:r>
+        <w:rPr>
+          <w:rFonts w:eastAsiaTheme="minorEastAsia"/>
+        </w:rPr>
+        <w:t xml:space="preserve"> use the spacecraft to sun vector expressed in the spacecraft body frame. However, most models of solar ephemerides (position and velocity) are modeled in an inertial frame that is fixed in space.</w:t>
       </w:r>
       <w:r>
         <w:rPr>
@@ -9980,7 +10290,15 @@
         <w:t>Earth-Centered, Earth-Fixed (ECEF)</w:t>
       </w:r>
       <w:r>
-        <w:t xml:space="preserve"> reference frame. It is similar to ECI, but instead of staying fixed in inertial space it rotates in lockstep with the Earth. The frame is defined as follows:</w:t>
+        <w:t xml:space="preserve"> reference frame. It is </w:t>
+      </w:r>
+      <w:proofErr w:type="gramStart"/>
+      <w:r>
+        <w:t>similar to</w:t>
+      </w:r>
+      <w:proofErr w:type="gramEnd"/>
+      <w:r>
+        <w:t xml:space="preserve"> ECI, but instead of staying fixed in inertial space it rotates in lockstep with the Earth. The frame is defined as follows:</w:t>
       </w:r>
     </w:p>
     <w:p>
@@ -10547,7 +10865,15 @@
         <w:t xml:space="preserve">(grid-point/ Ground-station) </w:t>
       </w:r>
       <w:r>
-        <w:t>is actually in a sensor field of view. Unlike the first test, this requires attitude information and the orientation of the sensor to the spacecraft body frame.</w:t>
+        <w:t xml:space="preserve">is </w:t>
+      </w:r>
+      <w:proofErr w:type="gramStart"/>
+      <w:r>
+        <w:t>actually in</w:t>
+      </w:r>
+      <w:proofErr w:type="gramEnd"/>
+      <w:r>
+        <w:t xml:space="preserve"> a sensor field of view. Unlike the first test, this requires attitude information and the orientation of the sensor to the spacecraft body frame.</w:t>
       </w:r>
     </w:p>
     <w:p>
@@ -10961,7 +11287,15 @@
     </w:p>
     <w:p>
       <w:r>
-        <w:t xml:space="preserve">The common element of both checks is that the point of interest positions are in ECEF coordinates, while the </w:t>
+        <w:t xml:space="preserve">The common element of both checks is that the point of interest positions </w:t>
+      </w:r>
+      <w:proofErr w:type="gramStart"/>
+      <w:r>
+        <w:t>are</w:t>
+      </w:r>
+      <w:proofErr w:type="gramEnd"/>
+      <w:r>
+        <w:t xml:space="preserve"> in ECEF coordinates, while the </w:t>
       </w:r>
       <w:r>
         <w:t xml:space="preserve">spacecraft </w:t>
@@ -11115,6 +11449,7 @@
         <w:t xml:space="preserve"> is done outside the loop that iterates over all the points of interest. See </w:t>
       </w:r>
       <w:proofErr w:type="spellStart"/>
+      <w:proofErr w:type="gramStart"/>
       <w:r>
         <w:t>CoverageChecker</w:t>
       </w:r>
@@ -11123,6 +11458,7 @@
         <w:t>::</w:t>
       </w:r>
       <w:proofErr w:type="spellStart"/>
+      <w:proofErr w:type="gramEnd"/>
       <w:r>
         <w:t>CheckPointCoverage</w:t>
       </w:r>
@@ -11666,9 +12002,14 @@
         <w:t xml:space="preserve">This is </w:t>
       </w:r>
       <w:r>
-        <w:t>done in the function Spacecraft::</w:t>
+        <w:t xml:space="preserve">done in the function </w:t>
+      </w:r>
+      <w:proofErr w:type="gramStart"/>
+      <w:r>
+        <w:t>Spacecraft::</w:t>
       </w:r>
       <w:proofErr w:type="spellStart"/>
+      <w:proofErr w:type="gramEnd"/>
       <w:r>
         <w:t>CheckTargetVisibility</w:t>
       </w:r>
@@ -12137,7 +12478,6 @@
         <w:t xml:space="preserve">The sensor boresight axis is assumed to be pointing along the z-axis of the Sensor frame. </w:t>
       </w:r>
     </w:p>
-    <w:p/>
     <w:p>
       <w:pPr>
         <w:pStyle w:val="Heading2"/>
@@ -12146,10 +12486,6 @@
       <w:bookmarkEnd w:id="9"/>
       <w:proofErr w:type="spellStart"/>
       <w:r>
-        <w:rPr>
-          <w:rFonts w:asciiTheme="minorHAnsi" w:hAnsiTheme="minorHAnsi" w:cstheme="minorHAnsi"/>
-          <w:color w:val="auto"/>
-        </w:rPr>
         <w:t>DSPIPCustomSensor</w:t>
       </w:r>
       <w:proofErr w:type="spellEnd"/>
@@ -12205,22 +12541,28 @@
       </w:r>
       <w:proofErr w:type="spellStart"/>
       <w:r>
-        <w:t>CustomSensor</w:t>
+        <w:t>GMATCustomSensor</w:t>
       </w:r>
       <w:proofErr w:type="spellEnd"/>
       <w:r>
-        <w:t xml:space="preserve"> class.</w:t>
+        <w:t xml:space="preserve"> </w:t>
+      </w:r>
+      <w:r>
+        <w:t>class.</w:t>
       </w:r>
       <w:r>
         <w:t xml:space="preserve"> Compared to the </w:t>
       </w:r>
       <w:proofErr w:type="spellStart"/>
       <w:r>
-        <w:t>CustomSensor</w:t>
+        <w:t>GMATCustomSensor</w:t>
       </w:r>
       <w:proofErr w:type="spellEnd"/>
       <w:r>
-        <w:t xml:space="preserve"> class, the </w:t>
+        <w:t xml:space="preserve"> </w:t>
+      </w:r>
+      <w:r>
+        <w:t xml:space="preserve">class, the </w:t>
       </w:r>
       <w:proofErr w:type="spellStart"/>
       <w:r>
@@ -12282,17 +12624,14 @@
       </w:r>
       <w:proofErr w:type="spellStart"/>
       <w:r>
-        <w:t>Cu</w:t>
-      </w:r>
-      <w:r>
-        <w:t>s</w:t>
-      </w:r>
-      <w:r>
-        <w:t>tomSensor</w:t>
+        <w:t>GMATCustomSensor</w:t>
       </w:r>
       <w:proofErr w:type="spellEnd"/>
       <w:r>
-        <w:t xml:space="preserve"> class.</w:t>
+        <w:t xml:space="preserve"> </w:t>
+      </w:r>
+      <w:r>
+        <w:t>class.</w:t>
       </w:r>
     </w:p>
     <w:p>
@@ -12570,7 +12909,15 @@
           </w:tcPr>
           <w:p>
             <w:r>
-              <w:t>A utility class to simplify representation of polygon edges across the program. The edge class is constructed with two coordinate points, and implements useful functions such as checking whether a given query point meets necessary strike or the hemisphere check with respect to the edge.</w:t>
+              <w:t xml:space="preserve">A utility class to simplify representation of polygon edges across the program. The edge class is constructed with two coordinate </w:t>
+            </w:r>
+            <w:proofErr w:type="gramStart"/>
+            <w:r>
+              <w:t>points, and</w:t>
+            </w:r>
+            <w:proofErr w:type="gramEnd"/>
+            <w:r>
+              <w:t xml:space="preserve"> implements useful functions such as checking whether a given query point meets necessary strike or the hemisphere check with respect to the edge.</w:t>
             </w:r>
           </w:p>
         </w:tc>
@@ -12754,7 +13101,7 @@
           </w:tcPr>
           <w:p>
             <w:r>
-              <w:t xml:space="preserve">Wrapper class for the </w:t>
+              <w:t xml:space="preserve">Used (in tests) for comparing the GMAT </w:t>
             </w:r>
             <w:proofErr w:type="spellStart"/>
             <w:r>
@@ -12762,7 +13109,54 @@
             </w:r>
             <w:proofErr w:type="spellEnd"/>
             <w:r>
-              <w:t xml:space="preserve"> class, used in testing. Can be removed.</w:t>
+              <w:t xml:space="preserve"> algorithm with the  </w:t>
+            </w:r>
+            <w:r>
+              <w:t>Direct</w:t>
+            </w:r>
+            <w:r>
+              <w:t xml:space="preserve"> </w:t>
+            </w:r>
+            <w:r>
+              <w:t>Spherical</w:t>
+            </w:r>
+            <w:r>
+              <w:t xml:space="preserve"> </w:t>
+            </w:r>
+            <w:r>
+              <w:t>Point</w:t>
+            </w:r>
+            <w:r>
+              <w:t xml:space="preserve"> </w:t>
+            </w:r>
+            <w:proofErr w:type="gramStart"/>
+            <w:r>
+              <w:t>In</w:t>
+            </w:r>
+            <w:proofErr w:type="gramEnd"/>
+            <w:r>
+              <w:t xml:space="preserve"> </w:t>
+            </w:r>
+            <w:r>
+              <w:t>Polygon</w:t>
+            </w:r>
+            <w:r>
+              <w:t xml:space="preserve"> algorithm</w:t>
+            </w:r>
+            <w:r>
+              <w:t xml:space="preserve">. </w:t>
+            </w:r>
+            <w:r>
+              <w:rPr>
+                <w:highlight w:val="yellow"/>
+              </w:rPr>
+              <w:t>To</w:t>
+            </w:r>
+            <w:r>
+              <w:rPr>
+                <w:highlight w:val="yellow"/>
+              </w:rPr>
+              <w:t xml:space="preserve"> be removed.</w:t>
             </w:r>
           </w:p>
         </w:tc>
@@ -13223,6 +13617,7 @@
                             <w:pPr>
                               <w:spacing w:after="0"/>
                             </w:pPr>
+                            <w:proofErr w:type="gramStart"/>
                             <w:r>
                               <w:rPr>
                                 <w:rFonts w:hAnsi="Calibri"/>
@@ -13231,7 +13626,18 @@
                                 <w:sz w:val="20"/>
                                 <w:szCs w:val="20"/>
                               </w:rPr>
-                              <w:t>1,..n</w:t>
+                              <w:t>1,..</w:t>
+                            </w:r>
+                            <w:proofErr w:type="gramEnd"/>
+                            <w:r>
+                              <w:rPr>
+                                <w:rFonts w:hAnsi="Calibri"/>
+                                <w:color w:val="000000" w:themeColor="text1"/>
+                                <w:kern w:val="24"/>
+                                <w:sz w:val="20"/>
+                                <w:szCs w:val="20"/>
+                              </w:rPr>
+                              <w:t>n</w:t>
                             </w:r>
                           </w:p>
                         </w:txbxContent>

</xml_diff>

<commit_message>
update docs to include the DirectSphericalPointInPolygon cov method
</commit_message>
<xml_diff>
--- a/propcov/docs/propcov-cpp_description.docx
+++ b/propcov/docs/propcov-cpp_description.docx
@@ -6,13 +6,8 @@
       <w:pPr>
         <w:pStyle w:val="Title"/>
       </w:pPr>
-      <w:proofErr w:type="spellStart"/>
-      <w:r>
-        <w:t>propcov-cpp</w:t>
-      </w:r>
-      <w:proofErr w:type="spellEnd"/>
-      <w:r>
-        <w:t xml:space="preserve"> description</w:t>
+      <w:r>
+        <w:t>propcov-cpp description</w:t>
       </w:r>
     </w:p>
     <w:p/>
@@ -371,15 +366,7 @@
         <w:t xml:space="preserve">This document describes the C++ classes </w:t>
       </w:r>
       <w:r>
-        <w:t xml:space="preserve">of the </w:t>
-      </w:r>
-      <w:proofErr w:type="spellStart"/>
-      <w:r>
-        <w:t>propcov</w:t>
-      </w:r>
-      <w:proofErr w:type="spellEnd"/>
-      <w:r>
-        <w:t xml:space="preserve"> C++ library (</w:t>
+        <w:t>of the propcov C++ library (</w:t>
       </w:r>
       <w:r>
         <w:t xml:space="preserve">in the </w:t>
@@ -388,21 +375,7 @@
         <w:rPr>
           <w:rFonts w:ascii="Courier New" w:hAnsi="Courier New" w:cs="Courier New"/>
         </w:rPr>
-        <w:t>lib/</w:t>
-      </w:r>
-      <w:proofErr w:type="spellStart"/>
-      <w:r>
-        <w:rPr>
-          <w:rFonts w:ascii="Courier New" w:hAnsi="Courier New" w:cs="Courier New"/>
-        </w:rPr>
-        <w:t>propcov-cpp</w:t>
-      </w:r>
-      <w:proofErr w:type="spellEnd"/>
-      <w:r>
-        <w:rPr>
-          <w:rFonts w:ascii="Courier New" w:hAnsi="Courier New" w:cs="Courier New"/>
-        </w:rPr>
-        <w:t>/</w:t>
+        <w:t>lib/propcov-cpp/</w:t>
       </w:r>
       <w:r>
         <w:t xml:space="preserve"> folder</w:t>
@@ -459,36 +432,12 @@
         <w:t>The document</w:t>
       </w:r>
       <w:r>
-        <w:t xml:space="preserve"> comprises two main sections, the first being a description of the interfaces and a </w:t>
-      </w:r>
-      <w:proofErr w:type="gramStart"/>
-      <w:r>
-        <w:t>high level</w:t>
-      </w:r>
-      <w:proofErr w:type="gramEnd"/>
-      <w:r>
-        <w:t xml:space="preserve"> description of system behavior. The second main section documents the system structure in more detail, defining class responsibilities, class dependencies, key data structures and key functions. The system structure in turn is divided into two sections, one covering the Propagator and Spacecraft, the other the </w:t>
-      </w:r>
-      <w:proofErr w:type="spellStart"/>
-      <w:r>
-        <w:t>CoverageChecker</w:t>
-      </w:r>
-      <w:proofErr w:type="spellEnd"/>
-      <w:r>
-        <w:t>.</w:t>
-      </w:r>
-    </w:p>
-    <w:p>
-      <w:r>
-        <w:t xml:space="preserve">In addition to the descriptive documentation, </w:t>
-      </w:r>
-      <w:proofErr w:type="spellStart"/>
-      <w:r>
-        <w:t>Doxygen</w:t>
-      </w:r>
-      <w:proofErr w:type="spellEnd"/>
-      <w:r>
-        <w:t xml:space="preserve"> output for all the source code is included as an appendix.</w:t>
+        <w:t xml:space="preserve"> comprises two main sections, the first being a description of the interfaces and a high level description of system behavior. The second main section documents the system structure in more detail, defining class responsibilities, class dependencies, key data structures and key functions. The system structure in turn is divided into two sections, one covering the Propagator and Spacecraft, the other the CoverageChecker.</w:t>
+      </w:r>
+    </w:p>
+    <w:p>
+      <w:r>
+        <w:t>In addition to the descriptive documentation, Doxygen output for all the source code is included as an appendix.</w:t>
       </w:r>
     </w:p>
     <w:p>
@@ -504,55 +453,43 @@
         <w:t>This section provides information</w:t>
       </w:r>
       <w:r>
-        <w:t xml:space="preserve"> needed to implement the </w:t>
-      </w:r>
-      <w:proofErr w:type="spellStart"/>
+        <w:t xml:space="preserve"> needed to implement the propcov-cpp C++ classes</w:t>
+      </w:r>
+      <w:r>
+        <w:t xml:space="preserve"> for spacecraft orbit propagation and coverage calculations</w:t>
+      </w:r>
+      <w:r>
+        <w:t xml:space="preserve">. </w:t>
+      </w:r>
+      <w:r>
+        <w:t xml:space="preserve">(Note that in OrbitPy the classes are wrapped with PyBind11 and used in a python setting.) </w:t>
+      </w:r>
+      <w:r>
+        <w:t xml:space="preserve">It provides the interface to key routines used to access </w:t>
+      </w:r>
       <w:r>
         <w:t>propcov-cpp</w:t>
       </w:r>
-      <w:proofErr w:type="spellEnd"/>
-      <w:r>
-        <w:t xml:space="preserve"> C++ classes</w:t>
-      </w:r>
-      <w:r>
-        <w:t xml:space="preserve"> for spacecraft orbit propagation and coverage calculations</w:t>
-      </w:r>
-      <w:r>
-        <w:t xml:space="preserve">. </w:t>
-      </w:r>
-      <w:r>
-        <w:t xml:space="preserve">(Note that in OrbitPy the classes are wrapped with PyBind11 and used in a python setting.) </w:t>
-      </w:r>
-      <w:r>
-        <w:t xml:space="preserve">It provides the interface to key routines used to access </w:t>
-      </w:r>
-      <w:proofErr w:type="spellStart"/>
+      <w:r>
+        <w:t xml:space="preserve"> capabilities</w:t>
+      </w:r>
+      <w:r>
+        <w:t>, i</w:t>
+      </w:r>
+      <w:r>
+        <w:t>ncluding precise definitions for each argument.</w:t>
+      </w:r>
+      <w:r>
+        <w:t xml:space="preserve"> </w:t>
+      </w:r>
+    </w:p>
+    <w:p>
+      <w:r>
+        <w:t xml:space="preserve">It also provides high level descriptions of the </w:t>
+      </w:r>
       <w:r>
         <w:t>propcov-cpp</w:t>
       </w:r>
-      <w:proofErr w:type="spellEnd"/>
-      <w:r>
-        <w:t xml:space="preserve"> capabilities</w:t>
-      </w:r>
-      <w:r>
-        <w:t>, i</w:t>
-      </w:r>
-      <w:r>
-        <w:t>ncluding precise definitions for each argument.</w:t>
-      </w:r>
-      <w:r>
-        <w:t xml:space="preserve"> </w:t>
-      </w:r>
-    </w:p>
-    <w:p>
-      <w:r>
-        <w:t xml:space="preserve">It also provides high level descriptions of the </w:t>
-      </w:r>
-      <w:proofErr w:type="spellStart"/>
-      <w:r>
-        <w:t>propcov-cpp</w:t>
-      </w:r>
-      <w:proofErr w:type="spellEnd"/>
       <w:r>
         <w:t xml:space="preserve"> subsystem’s behavior. This is intended to provide a broad </w:t>
       </w:r>
@@ -619,50 +556,8 @@
           <w:sz w:val="22"/>
           <w:szCs w:val="22"/>
         </w:rPr>
-        <w:t xml:space="preserve"> </w:t>
-      </w:r>
-      <w:proofErr w:type="spellStart"/>
-      <w:r>
-        <w:rPr>
-          <w:rFonts w:ascii="Menlo" w:hAnsi="Menlo" w:cs="Menlo"/>
-          <w:color w:val="000000"/>
-          <w:sz w:val="22"/>
-          <w:szCs w:val="22"/>
-        </w:rPr>
-        <w:t>AbsoluteDate</w:t>
-      </w:r>
-      <w:proofErr w:type="spellEnd"/>
-      <w:r>
-        <w:rPr>
-          <w:rFonts w:ascii="Menlo" w:hAnsi="Menlo" w:cs="Menlo"/>
-          <w:color w:val="000000"/>
-          <w:sz w:val="22"/>
-          <w:szCs w:val="22"/>
-        </w:rPr>
-        <w:t xml:space="preserve"> &amp;</w:t>
-      </w:r>
-      <w:proofErr w:type="spellStart"/>
-      <w:r>
-        <w:rPr>
-          <w:rFonts w:ascii="Menlo" w:hAnsi="Menlo" w:cs="Menlo"/>
-          <w:color w:val="000000"/>
-          <w:sz w:val="22"/>
-          <w:szCs w:val="22"/>
-        </w:rPr>
-        <w:t>toDate</w:t>
-      </w:r>
-      <w:proofErr w:type="spellEnd"/>
-      <w:proofErr w:type="gramStart"/>
-      <w:r>
-        <w:rPr>
-          <w:rFonts w:ascii="Menlo" w:hAnsi="Menlo" w:cs="Menlo"/>
-          <w:color w:val="000000"/>
-          <w:sz w:val="22"/>
-          <w:szCs w:val="22"/>
-        </w:rPr>
-        <w:t>);</w:t>
-      </w:r>
-      <w:proofErr w:type="gramEnd"/>
+        <w:t xml:space="preserve"> AbsoluteDate &amp;toDate);</w:t>
+      </w:r>
     </w:p>
     <w:p>
       <w:r>
@@ -672,59 +567,27 @@
         <w:rPr>
           <w:b/>
         </w:rPr>
-        <w:t>&amp;</w:t>
-      </w:r>
-      <w:proofErr w:type="spellStart"/>
+        <w:t>&amp;toDate</w:t>
+      </w:r>
+      <w:r>
+        <w:t xml:space="preserve"> – this is an AbsoluteDate object; class AbsoluteDate </w:t>
+      </w:r>
+      <w:r>
+        <w:t>provides the ability to represent dates as either Julian or Gregorian dates. Generally Gregorian dates are used for initialization and Julian dates used for computations. The propagator will propagate the spacecraft’s state to that time.</w:t>
+      </w:r>
+    </w:p>
+    <w:p>
+      <w:r>
+        <w:t xml:space="preserve">Return value </w:t>
+      </w:r>
       <w:r>
         <w:rPr>
           <w:b/>
         </w:rPr>
-        <w:t>toDate</w:t>
-      </w:r>
-      <w:proofErr w:type="spellEnd"/>
-      <w:r>
-        <w:t xml:space="preserve"> – this is an </w:t>
-      </w:r>
-      <w:proofErr w:type="spellStart"/>
-      <w:r>
-        <w:t>AbsoluteDate</w:t>
-      </w:r>
-      <w:proofErr w:type="spellEnd"/>
-      <w:r>
-        <w:t xml:space="preserve"> object; class </w:t>
-      </w:r>
-      <w:proofErr w:type="spellStart"/>
-      <w:r>
-        <w:t>AbsoluteDate</w:t>
-      </w:r>
-      <w:proofErr w:type="spellEnd"/>
-      <w:r>
-        <w:t xml:space="preserve"> </w:t>
-      </w:r>
-      <w:r>
-        <w:t>provides the ability to represent dates as either Julian or Gregorian dates. Generally Gregorian dates are used for initialization and Julian dates used for computations. The propagator will propagate the spacecraft’s state to that time.</w:t>
-      </w:r>
-    </w:p>
-    <w:p>
-      <w:r>
-        <w:t xml:space="preserve">Return value </w:t>
-      </w:r>
-      <w:r>
-        <w:rPr>
-          <w:b/>
-        </w:rPr>
         <w:t>Rvector6</w:t>
       </w:r>
       <w:r>
-        <w:t xml:space="preserve"> – this is a </w:t>
-      </w:r>
-      <w:proofErr w:type="gramStart"/>
-      <w:r>
-        <w:t>6 element</w:t>
-      </w:r>
-      <w:proofErr w:type="gramEnd"/>
-      <w:r>
-        <w:t xml:space="preserve"> vector of real numbers representing the spacecraft state. The first three elements of this vector represent the spacecraft’s position in Earth-centered inertial coordinates, the next 3 represent the velocity in the same coordinate frames.</w:t>
+        <w:t xml:space="preserve"> – this is a 6 element vector of real numbers representing the spacecraft state. The first three elements of this vector represent the spacecraft’s position in Earth-centered inertial coordinates, the next 3 represent the velocity in the same coordinate frames.</w:t>
       </w:r>
       <w:r>
         <w:t xml:space="preserve"> These two vectors are in kilometers and km/sec, respectively.</w:t>
@@ -734,35 +597,20 @@
       <w:pPr>
         <w:pStyle w:val="Heading3"/>
       </w:pPr>
-      <w:proofErr w:type="spellStart"/>
       <w:r>
         <w:lastRenderedPageBreak/>
         <w:t>CheckPointCoverage</w:t>
       </w:r>
-      <w:proofErr w:type="spellEnd"/>
     </w:p>
     <w:p>
       <w:r>
         <w:t xml:space="preserve">The </w:t>
       </w:r>
-      <w:proofErr w:type="spellStart"/>
-      <w:r>
-        <w:t>CheckPointCoverage</w:t>
-      </w:r>
-      <w:proofErr w:type="spellEnd"/>
-      <w:r>
-        <w:t xml:space="preserve"> </w:t>
-      </w:r>
-      <w:r>
-        <w:t xml:space="preserve">function is defined in the </w:t>
-      </w:r>
-      <w:proofErr w:type="spellStart"/>
-      <w:r>
-        <w:t>CoverageChecker</w:t>
-      </w:r>
-      <w:proofErr w:type="spellEnd"/>
-      <w:r>
-        <w:t xml:space="preserve"> </w:t>
+      <w:r>
+        <w:t xml:space="preserve">CheckPointCoverage </w:t>
+      </w:r>
+      <w:r>
+        <w:t xml:space="preserve">function is defined in the CoverageChecker </w:t>
       </w:r>
       <w:r>
         <w:t>class and</w:t>
@@ -771,23 +619,7 @@
         <w:t xml:space="preserve"> is used to </w:t>
       </w:r>
       <w:r>
-        <w:t>determine the presence/absence of a ground-point (</w:t>
-      </w:r>
-      <w:proofErr w:type="spellStart"/>
-      <w:r>
-        <w:t>lat,lon</w:t>
-      </w:r>
-      <w:proofErr w:type="spellEnd"/>
-      <w:r>
-        <w:t xml:space="preserve"> </w:t>
-      </w:r>
-      <w:proofErr w:type="spellStart"/>
-      <w:r>
-        <w:t>coords</w:t>
-      </w:r>
-      <w:proofErr w:type="spellEnd"/>
-      <w:r>
-        <w:t>) within a sensor/spacecraft Field-Of-View(FOV)</w:t>
+        <w:t>determine the presence/absence of a ground-point (lat,lon coords) within a sensor/spacecraft Field-Of-View(FOV)</w:t>
       </w:r>
       <w:r>
         <w:t>.</w:t>
@@ -812,9 +644,9 @@
           <w:sz w:val="22"/>
           <w:szCs w:val="22"/>
         </w:rPr>
-        <w:t xml:space="preserve">virtual </w:t>
-      </w:r>
-      <w:proofErr w:type="spellStart"/>
+        <w:t xml:space="preserve">virtual IntegerArray      </w:t>
+      </w:r>
+      <w:bookmarkStart w:id="0" w:name="_Hlk92653856"/>
       <w:r>
         <w:rPr>
           <w:rFonts w:ascii="Menlo" w:hAnsi="Menlo" w:cs="Menlo"/>
@@ -822,9 +654,9 @@
           <w:sz w:val="22"/>
           <w:szCs w:val="22"/>
         </w:rPr>
-        <w:t>IntegerArray</w:t>
-      </w:r>
-      <w:proofErr w:type="spellEnd"/>
+        <w:t>CheckPointCoverage</w:t>
+      </w:r>
+      <w:bookmarkEnd w:id="0"/>
       <w:r>
         <w:rPr>
           <w:rFonts w:ascii="Menlo" w:hAnsi="Menlo" w:cs="Menlo"/>
@@ -832,10 +664,8 @@
           <w:sz w:val="22"/>
           <w:szCs w:val="22"/>
         </w:rPr>
-        <w:t xml:space="preserve">      </w:t>
-      </w:r>
-      <w:bookmarkStart w:id="0" w:name="_Hlk92653856"/>
-      <w:proofErr w:type="spellStart"/>
+        <w:t>()</w:t>
+      </w:r>
       <w:r>
         <w:rPr>
           <w:rFonts w:ascii="Menlo" w:hAnsi="Menlo" w:cs="Menlo"/>
@@ -843,39 +673,8 @@
           <w:sz w:val="22"/>
           <w:szCs w:val="22"/>
         </w:rPr>
-        <w:t>CheckPointCoverage</w:t>
-      </w:r>
-      <w:bookmarkEnd w:id="0"/>
-      <w:proofErr w:type="spellEnd"/>
-      <w:r>
-        <w:rPr>
-          <w:rFonts w:ascii="Menlo" w:hAnsi="Menlo" w:cs="Menlo"/>
-          <w:color w:val="AA0D91"/>
-          <w:sz w:val="22"/>
-          <w:szCs w:val="22"/>
-        </w:rPr>
-        <w:t>(</w:t>
-      </w:r>
-      <w:proofErr w:type="gramStart"/>
-      <w:r>
-        <w:rPr>
-          <w:rFonts w:ascii="Menlo" w:hAnsi="Menlo" w:cs="Menlo"/>
-          <w:color w:val="AA0D91"/>
-          <w:sz w:val="22"/>
-          <w:szCs w:val="22"/>
-        </w:rPr>
-        <w:t>)</w:t>
-      </w:r>
-      <w:r>
-        <w:rPr>
-          <w:rFonts w:ascii="Menlo" w:hAnsi="Menlo" w:cs="Menlo"/>
-          <w:color w:val="AA0D91"/>
-          <w:sz w:val="22"/>
-          <w:szCs w:val="22"/>
-        </w:rPr>
         <w:t>;</w:t>
       </w:r>
-      <w:proofErr w:type="gramEnd"/>
     </w:p>
     <w:p>
       <w:r>
@@ -891,15 +690,7 @@
         <w:t xml:space="preserve"> array of integers contains </w:t>
       </w:r>
       <w:r>
-        <w:t xml:space="preserve">indices of points from a </w:t>
-      </w:r>
-      <w:proofErr w:type="spellStart"/>
-      <w:r>
-        <w:t>PointGroup</w:t>
-      </w:r>
-      <w:proofErr w:type="spellEnd"/>
-      <w:r>
-        <w:t xml:space="preserve"> (see </w:t>
+        <w:t xml:space="preserve">indices of points from a PointGroup (see </w:t>
       </w:r>
       <w:r>
         <w:t>discussion in System Structure section of this document</w:t>
@@ -908,15 +699,7 @@
         <w:t>) that are visible at a given time</w:t>
       </w:r>
       <w:r>
-        <w:t xml:space="preserve"> (provided by the Spacecraft object referenced in the </w:t>
-      </w:r>
-      <w:proofErr w:type="spellStart"/>
-      <w:r>
-        <w:t>CoverageChecker</w:t>
-      </w:r>
-      <w:proofErr w:type="spellEnd"/>
-      <w:r>
-        <w:t xml:space="preserve"> class)</w:t>
+        <w:t xml:space="preserve"> (provided by the Spacecraft object referenced in the CoverageChecker class)</w:t>
       </w:r>
       <w:r>
         <w:t>.</w:t>
@@ -998,13 +781,8 @@
           <w:numId w:val="1"/>
         </w:numPr>
       </w:pPr>
-      <w:proofErr w:type="spellStart"/>
-      <w:r>
-        <w:t>LagrangeInterpolator</w:t>
-      </w:r>
-      <w:proofErr w:type="spellEnd"/>
-      <w:r>
-        <w:t xml:space="preserve"> </w:t>
+      <w:r>
+        <w:t xml:space="preserve">LagrangeInterpolator </w:t>
       </w:r>
       <w:r>
         <w:t>–</w:t>
@@ -1036,13 +814,8 @@
           <w:numId w:val="1"/>
         </w:numPr>
       </w:pPr>
-      <w:proofErr w:type="spellStart"/>
-      <w:r>
-        <w:t>AbsoluteDate</w:t>
-      </w:r>
-      <w:proofErr w:type="spellEnd"/>
-      <w:r>
-        <w:t xml:space="preserve"> – none</w:t>
+      <w:r>
+        <w:t>AbsoluteDate – none</w:t>
       </w:r>
     </w:p>
     <w:p>
@@ -1053,13 +826,8 @@
           <w:numId w:val="1"/>
         </w:numPr>
       </w:pPr>
-      <w:proofErr w:type="spellStart"/>
-      <w:r>
-        <w:t>OrbitState</w:t>
-      </w:r>
-      <w:proofErr w:type="spellEnd"/>
-      <w:r>
-        <w:t xml:space="preserve"> – none</w:t>
+      <w:r>
+        <w:t>OrbitState – none</w:t>
       </w:r>
     </w:p>
     <w:p>
@@ -1074,49 +842,35 @@
         <w:t>Sensor</w:t>
       </w:r>
       <w:r>
-        <w:t xml:space="preserve"> subclasses (</w:t>
-      </w:r>
-      <w:proofErr w:type="spellStart"/>
-      <w:r>
-        <w:t>ConicalSensor</w:t>
-      </w:r>
-      <w:proofErr w:type="spellEnd"/>
+        <w:t xml:space="preserve"> subclasses (ConicalSensor,</w:t>
+      </w:r>
+      <w:r>
+        <w:t xml:space="preserve"> </w:t>
+      </w:r>
+      <w:r>
+        <w:rPr>
+          <w:strike/>
+        </w:rPr>
+        <w:t>RectangularSensor</w:t>
+      </w:r>
       <w:r>
         <w:t>,</w:t>
       </w:r>
       <w:r>
         <w:t xml:space="preserve"> </w:t>
       </w:r>
-      <w:proofErr w:type="spellStart"/>
-      <w:r>
-        <w:rPr>
-          <w:strike/>
-        </w:rPr>
-        <w:t>RectangularSensor</w:t>
-      </w:r>
-      <w:proofErr w:type="spellEnd"/>
-      <w:r>
-        <w:t>,</w:t>
-      </w:r>
-      <w:r>
-        <w:t xml:space="preserve"> </w:t>
-      </w:r>
-      <w:proofErr w:type="spellStart"/>
       <w:r>
         <w:t>GMAT</w:t>
       </w:r>
       <w:r>
         <w:t>CustomSensor</w:t>
       </w:r>
-      <w:proofErr w:type="spellEnd"/>
       <w:r>
         <w:t xml:space="preserve">, </w:t>
       </w:r>
-      <w:proofErr w:type="spellStart"/>
       <w:r>
         <w:t>DSPIPCustomSensor</w:t>
       </w:r>
-      <w:proofErr w:type="spellEnd"/>
       <w:r>
         <w:t>)</w:t>
       </w:r>
@@ -1132,13 +886,8 @@
           <w:numId w:val="1"/>
         </w:numPr>
       </w:pPr>
-      <w:proofErr w:type="spellStart"/>
-      <w:r>
-        <w:t>NadirPointingAttitude</w:t>
-      </w:r>
-      <w:proofErr w:type="spellEnd"/>
-      <w:r>
-        <w:t xml:space="preserve"> – none</w:t>
+      <w:r>
+        <w:t>NadirPointingAttitude – none</w:t>
       </w:r>
       <w:r>
         <w:t xml:space="preserve"> (a subclass of Attitude)</w:t>
@@ -1153,31 +902,7 @@
         </w:numPr>
       </w:pPr>
       <w:r>
-        <w:t xml:space="preserve">Spacecraft (Attitude, </w:t>
-      </w:r>
-      <w:proofErr w:type="spellStart"/>
-      <w:r>
-        <w:t>AbsoluteDate</w:t>
-      </w:r>
-      <w:proofErr w:type="spellEnd"/>
-      <w:r>
-        <w:t xml:space="preserve">, </w:t>
-      </w:r>
-      <w:proofErr w:type="spellStart"/>
-      <w:r>
-        <w:t>OrbitState</w:t>
-      </w:r>
-      <w:proofErr w:type="spellEnd"/>
-      <w:r>
-        <w:t xml:space="preserve"> ,</w:t>
-      </w:r>
-      <w:proofErr w:type="spellStart"/>
-      <w:r>
-        <w:t>LaGrangeInterpolator</w:t>
-      </w:r>
-      <w:proofErr w:type="spellEnd"/>
-      <w:r>
-        <w:t>)</w:t>
+        <w:t>Spacecraft (Attitude, AbsoluteDate, OrbitState ,LaGrangeInterpolator)</w:t>
       </w:r>
     </w:p>
     <w:p>
@@ -1200,11 +925,9 @@
           <w:numId w:val="1"/>
         </w:numPr>
       </w:pPr>
-      <w:proofErr w:type="spellStart"/>
       <w:r>
         <w:t>PointGroup</w:t>
       </w:r>
-      <w:proofErr w:type="spellEnd"/>
     </w:p>
     <w:p>
       <w:pPr>
@@ -1214,42 +937,19 @@
           <w:numId w:val="1"/>
         </w:numPr>
       </w:pPr>
-      <w:proofErr w:type="spellStart"/>
       <w:r>
         <w:t>CoverageChecker</w:t>
       </w:r>
-      <w:proofErr w:type="spellEnd"/>
-      <w:r>
-        <w:t xml:space="preserve"> (Spacecraft, </w:t>
-      </w:r>
-      <w:proofErr w:type="spellStart"/>
-      <w:r>
-        <w:t>PointGroup</w:t>
-      </w:r>
-      <w:proofErr w:type="spellEnd"/>
-      <w:r>
-        <w:t>)</w:t>
-      </w:r>
-    </w:p>
-    <w:p>
-      <w:r>
-        <w:t xml:space="preserve">In addition to the constructor dependencies listed above sensors are associated with the Spacecraft via the </w:t>
-      </w:r>
-      <w:proofErr w:type="spellStart"/>
-      <w:r>
-        <w:t>AddSensor</w:t>
-      </w:r>
-      <w:proofErr w:type="spellEnd"/>
-      <w:r>
-        <w:t xml:space="preserve">() operation provided by the Spacecraft class.  </w:t>
-      </w:r>
-      <w:proofErr w:type="spellStart"/>
-      <w:r>
-        <w:t>CoverageChecker</w:t>
-      </w:r>
-      <w:proofErr w:type="spellEnd"/>
-      <w:r>
-        <w:t xml:space="preserve"> </w:t>
+      <w:r>
+        <w:t xml:space="preserve"> (Spacecraft, PointGroup)</w:t>
+      </w:r>
+    </w:p>
+    <w:p>
+      <w:r>
+        <w:t xml:space="preserve">In addition to the constructor dependencies listed above sensors are associated with the Spacecraft via the AddSensor() operation provided by the Spacecraft class.  </w:t>
+      </w:r>
+      <w:r>
+        <w:t xml:space="preserve">CoverageChecker </w:t>
       </w:r>
       <w:r>
         <w:t xml:space="preserve">then </w:t>
@@ -1269,15 +969,7 @@
     </w:p>
     <w:p>
       <w:r>
-        <w:t xml:space="preserve">Finally, there is one other class of interest. Propagator and </w:t>
-      </w:r>
-      <w:proofErr w:type="spellStart"/>
-      <w:r>
-        <w:t>CoverageChecker</w:t>
-      </w:r>
-      <w:proofErr w:type="spellEnd"/>
-      <w:r>
-        <w:t xml:space="preserve"> each create a local copy of the Earth class; this class is primarily used to rotate vectors from an inertial frame (+X towards First Point of Aries) to an Earth-fixed frame (+X is 0 latitude, 0 longitude).</w:t>
+        <w:t>Finally, there is one other class of interest. Propagator and CoverageChecker each create a local copy of the Earth class; this class is primarily used to rotate vectors from an inertial frame (+X towards First Point of Aries) to an Earth-fixed frame (+X is 0 latitude, 0 longitude).</w:t>
       </w:r>
     </w:p>
     <w:p>
@@ -1331,15 +1023,7 @@
         <w:t>Propagate the spacecraft state up to the start time.</w:t>
       </w:r>
       <w:r>
-        <w:t xml:space="preserve"> This may involve a large ‘jump</w:t>
-      </w:r>
-      <w:proofErr w:type="gramStart"/>
-      <w:r>
-        <w:t>’, and</w:t>
-      </w:r>
-      <w:proofErr w:type="gramEnd"/>
-      <w:r>
-        <w:t xml:space="preserve"> is appropriate when drag effects are to be disregarded.</w:t>
+        <w:t xml:space="preserve"> This may involve a large ‘jump’, and is appropriate when drag effects are to be disregarded.</w:t>
       </w:r>
     </w:p>
     <w:p>
@@ -1511,47 +1195,7 @@
           <w:sz w:val="22"/>
           <w:szCs w:val="22"/>
         </w:rPr>
-        <w:t xml:space="preserve"> (date-&gt;</w:t>
-      </w:r>
-      <w:proofErr w:type="spellStart"/>
-      <w:r>
-        <w:rPr>
-          <w:rFonts w:ascii="Menlo" w:hAnsi="Menlo" w:cs="Menlo"/>
-          <w:color w:val="000000"/>
-          <w:sz w:val="22"/>
-          <w:szCs w:val="22"/>
-        </w:rPr>
-        <w:t>GetJulianDate</w:t>
-      </w:r>
-      <w:proofErr w:type="spellEnd"/>
-      <w:r>
-        <w:rPr>
-          <w:rFonts w:ascii="Menlo" w:hAnsi="Menlo" w:cs="Menlo"/>
-          <w:color w:val="000000"/>
-          <w:sz w:val="22"/>
-          <w:szCs w:val="22"/>
-        </w:rPr>
-        <w:t>() &lt; ((Real)</w:t>
-      </w:r>
-      <w:proofErr w:type="spellStart"/>
-      <w:r>
-        <w:rPr>
-          <w:rFonts w:ascii="Menlo" w:hAnsi="Menlo" w:cs="Menlo"/>
-          <w:color w:val="000000"/>
-          <w:sz w:val="22"/>
-          <w:szCs w:val="22"/>
-        </w:rPr>
-        <w:t>startDate</w:t>
-      </w:r>
-      <w:proofErr w:type="spellEnd"/>
-      <w:r>
-        <w:rPr>
-          <w:rFonts w:ascii="Menlo" w:hAnsi="Menlo" w:cs="Menlo"/>
-          <w:color w:val="000000"/>
-          <w:sz w:val="22"/>
-          <w:szCs w:val="22"/>
-        </w:rPr>
-        <w:t xml:space="preserve"> + </w:t>
+        <w:t xml:space="preserve"> (date-&gt;GetJulianDate() &lt; ((Real)startDate + </w:t>
       </w:r>
       <w:r>
         <w:rPr>
@@ -1679,7 +1323,6 @@
         </w:rPr>
         <w:t xml:space="preserve">               </w:t>
       </w:r>
-      <w:proofErr w:type="spellStart"/>
       <w:r>
         <w:rPr>
           <w:rFonts w:ascii="Menlo" w:hAnsi="Menlo" w:cs="Menlo"/>
@@ -1696,9 +1339,11 @@
           <w:sz w:val="22"/>
           <w:szCs w:val="22"/>
         </w:rPr>
-        <w:t>Points</w:t>
-      </w:r>
-      <w:proofErr w:type="spellEnd"/>
+        <w:t>Points = covChecker-&gt;</w:t>
+      </w:r>
+      <w:r>
+        <w:t xml:space="preserve"> </w:t>
+      </w:r>
       <w:r>
         <w:rPr>
           <w:rFonts w:ascii="Menlo" w:hAnsi="Menlo" w:cs="Menlo"/>
@@ -1706,9 +1351,8 @@
           <w:sz w:val="22"/>
           <w:szCs w:val="22"/>
         </w:rPr>
-        <w:t xml:space="preserve"> = </w:t>
-      </w:r>
-      <w:proofErr w:type="spellStart"/>
+        <w:t>CheckPointCoverage</w:t>
+      </w:r>
       <w:r>
         <w:rPr>
           <w:rFonts w:ascii="Menlo" w:hAnsi="Menlo" w:cs="Menlo"/>
@@ -1716,52 +1360,8 @@
           <w:sz w:val="22"/>
           <w:szCs w:val="22"/>
         </w:rPr>
-        <w:t>covChecker</w:t>
-      </w:r>
-      <w:proofErr w:type="spellEnd"/>
-      <w:r>
-        <w:rPr>
-          <w:rFonts w:ascii="Menlo" w:hAnsi="Menlo" w:cs="Menlo"/>
-          <w:color w:val="000000"/>
-          <w:sz w:val="22"/>
-          <w:szCs w:val="22"/>
-        </w:rPr>
-        <w:t>-&gt;</w:t>
-      </w:r>
-      <w:r>
-        <w:t xml:space="preserve"> </w:t>
-      </w:r>
-      <w:proofErr w:type="spellStart"/>
-      <w:r>
-        <w:rPr>
-          <w:rFonts w:ascii="Menlo" w:hAnsi="Menlo" w:cs="Menlo"/>
-          <w:color w:val="000000"/>
-          <w:sz w:val="22"/>
-          <w:szCs w:val="22"/>
-        </w:rPr>
-        <w:t>CheckPointCoverage</w:t>
-      </w:r>
-      <w:proofErr w:type="spellEnd"/>
-      <w:r>
-        <w:rPr>
-          <w:rFonts w:ascii="Menlo" w:hAnsi="Menlo" w:cs="Menlo"/>
-          <w:color w:val="000000"/>
-          <w:sz w:val="22"/>
-          <w:szCs w:val="22"/>
-        </w:rPr>
-        <w:t>(</w:t>
-      </w:r>
-      <w:proofErr w:type="gramStart"/>
-      <w:r>
-        <w:rPr>
-          <w:rFonts w:ascii="Menlo" w:hAnsi="Menlo" w:cs="Menlo"/>
-          <w:color w:val="000000"/>
-          <w:sz w:val="22"/>
-          <w:szCs w:val="22"/>
-        </w:rPr>
-        <w:t>);</w:t>
-      </w:r>
-      <w:proofErr w:type="gramEnd"/>
+        <w:t>();</w:t>
+      </w:r>
     </w:p>
     <w:p>
       <w:pPr>
@@ -1841,30 +1441,8 @@
           <w:sz w:val="22"/>
           <w:szCs w:val="22"/>
         </w:rPr>
-        <w:t xml:space="preserve">               date-&gt;Advance(</w:t>
-      </w:r>
-      <w:proofErr w:type="spellStart"/>
-      <w:r>
-        <w:rPr>
-          <w:rFonts w:ascii="Menlo" w:hAnsi="Menlo" w:cs="Menlo"/>
-          <w:color w:val="000000"/>
-          <w:sz w:val="22"/>
-          <w:szCs w:val="22"/>
-        </w:rPr>
-        <w:t>stepSize</w:t>
-      </w:r>
-      <w:proofErr w:type="spellEnd"/>
-      <w:proofErr w:type="gramStart"/>
-      <w:r>
-        <w:rPr>
-          <w:rFonts w:ascii="Menlo" w:hAnsi="Menlo" w:cs="Menlo"/>
-          <w:color w:val="000000"/>
-          <w:sz w:val="22"/>
-          <w:szCs w:val="22"/>
-        </w:rPr>
-        <w:t>);</w:t>
-      </w:r>
-      <w:proofErr w:type="gramEnd"/>
+        <w:t xml:space="preserve">               date-&gt;Advance(stepSize);</w:t>
+      </w:r>
     </w:p>
     <w:p>
       <w:pPr>
@@ -1890,19 +1468,8 @@
           <w:sz w:val="22"/>
           <w:szCs w:val="22"/>
         </w:rPr>
-        <w:t xml:space="preserve">               prop-&gt;Propagate(*date</w:t>
-      </w:r>
-      <w:proofErr w:type="gramStart"/>
-      <w:r>
-        <w:rPr>
-          <w:rFonts w:ascii="Menlo" w:hAnsi="Menlo" w:cs="Menlo"/>
-          <w:color w:val="000000"/>
-          <w:sz w:val="22"/>
-          <w:szCs w:val="22"/>
-        </w:rPr>
-        <w:t>);</w:t>
-      </w:r>
-      <w:proofErr w:type="gramEnd"/>
+        <w:t xml:space="preserve">               prop-&gt;Propagate(*date);</w:t>
+      </w:r>
     </w:p>
     <w:p>
       <w:pPr>
@@ -1964,27 +1531,7 @@
           <w:sz w:val="22"/>
           <w:szCs w:val="22"/>
         </w:rPr>
-        <w:t xml:space="preserve">// Compute lat., </w:t>
-      </w:r>
-      <w:proofErr w:type="spellStart"/>
-      <w:r>
-        <w:rPr>
-          <w:rFonts w:ascii="Menlo" w:hAnsi="Menlo" w:cs="Menlo"/>
-          <w:color w:val="007400"/>
-          <w:sz w:val="22"/>
-          <w:szCs w:val="22"/>
-        </w:rPr>
-        <w:t>lon</w:t>
-      </w:r>
-      <w:proofErr w:type="spellEnd"/>
-      <w:r>
-        <w:rPr>
-          <w:rFonts w:ascii="Menlo" w:hAnsi="Menlo" w:cs="Menlo"/>
-          <w:color w:val="007400"/>
-          <w:sz w:val="22"/>
-          <w:szCs w:val="22"/>
-        </w:rPr>
-        <w:t>., and height of s/c w/r/t the ellipsoid</w:t>
+        <w:t>// Compute lat., lon., and height of s/c w/r/t the ellipsoid</w:t>
       </w:r>
     </w:p>
     <w:p>
@@ -2011,59 +1558,8 @@
           <w:sz w:val="22"/>
           <w:szCs w:val="22"/>
         </w:rPr>
-        <w:t xml:space="preserve">               Real     </w:t>
-      </w:r>
-      <w:proofErr w:type="spellStart"/>
-      <w:r>
-        <w:rPr>
-          <w:rFonts w:ascii="Menlo" w:hAnsi="Menlo" w:cs="Menlo"/>
-          <w:color w:val="000000"/>
-          <w:sz w:val="22"/>
-          <w:szCs w:val="22"/>
-        </w:rPr>
-        <w:t>jDate</w:t>
-      </w:r>
-      <w:proofErr w:type="spellEnd"/>
-      <w:r>
-        <w:rPr>
-          <w:rFonts w:ascii="Menlo" w:hAnsi="Menlo" w:cs="Menlo"/>
-          <w:color w:val="000000"/>
-          <w:sz w:val="22"/>
-          <w:szCs w:val="22"/>
-        </w:rPr>
-        <w:t xml:space="preserve">        = sat1-&gt;</w:t>
-      </w:r>
-      <w:proofErr w:type="spellStart"/>
-      <w:r>
-        <w:rPr>
-          <w:rFonts w:ascii="Menlo" w:hAnsi="Menlo" w:cs="Menlo"/>
-          <w:color w:val="000000"/>
-          <w:sz w:val="22"/>
-          <w:szCs w:val="22"/>
-        </w:rPr>
-        <w:t>GetJulianDate</w:t>
-      </w:r>
-      <w:proofErr w:type="spellEnd"/>
-      <w:r>
-        <w:rPr>
-          <w:rFonts w:ascii="Menlo" w:hAnsi="Menlo" w:cs="Menlo"/>
-          <w:color w:val="000000"/>
-          <w:sz w:val="22"/>
-          <w:szCs w:val="22"/>
-        </w:rPr>
-        <w:t>(</w:t>
-      </w:r>
-      <w:proofErr w:type="gramStart"/>
-      <w:r>
-        <w:rPr>
-          <w:rFonts w:ascii="Menlo" w:hAnsi="Menlo" w:cs="Menlo"/>
-          <w:color w:val="000000"/>
-          <w:sz w:val="22"/>
-          <w:szCs w:val="22"/>
-        </w:rPr>
-        <w:t>);</w:t>
-      </w:r>
-      <w:proofErr w:type="gramEnd"/>
+        <w:t xml:space="preserve">               Real     jDate        = sat1-&gt;GetJulianDate();</w:t>
+      </w:r>
     </w:p>
     <w:p>
       <w:pPr>
@@ -2089,59 +1585,8 @@
           <w:sz w:val="22"/>
           <w:szCs w:val="22"/>
         </w:rPr>
-        <w:t xml:space="preserve">               Rvector6 </w:t>
-      </w:r>
-      <w:proofErr w:type="spellStart"/>
-      <w:r>
-        <w:rPr>
-          <w:rFonts w:ascii="Menlo" w:hAnsi="Menlo" w:cs="Menlo"/>
-          <w:color w:val="000000"/>
-          <w:sz w:val="22"/>
-          <w:szCs w:val="22"/>
-        </w:rPr>
-        <w:t>cartState</w:t>
-      </w:r>
-      <w:proofErr w:type="spellEnd"/>
-      <w:r>
-        <w:rPr>
-          <w:rFonts w:ascii="Menlo" w:hAnsi="Menlo" w:cs="Menlo"/>
-          <w:color w:val="000000"/>
-          <w:sz w:val="22"/>
-          <w:szCs w:val="22"/>
-        </w:rPr>
-        <w:t xml:space="preserve">    = sat1-&gt;</w:t>
-      </w:r>
-      <w:proofErr w:type="spellStart"/>
-      <w:r>
-        <w:rPr>
-          <w:rFonts w:ascii="Menlo" w:hAnsi="Menlo" w:cs="Menlo"/>
-          <w:color w:val="000000"/>
-          <w:sz w:val="22"/>
-          <w:szCs w:val="22"/>
-        </w:rPr>
-        <w:t>GetCartesianState</w:t>
-      </w:r>
-      <w:proofErr w:type="spellEnd"/>
-      <w:r>
-        <w:rPr>
-          <w:rFonts w:ascii="Menlo" w:hAnsi="Menlo" w:cs="Menlo"/>
-          <w:color w:val="000000"/>
-          <w:sz w:val="22"/>
-          <w:szCs w:val="22"/>
-        </w:rPr>
-        <w:t>(</w:t>
-      </w:r>
-      <w:proofErr w:type="gramStart"/>
-      <w:r>
-        <w:rPr>
-          <w:rFonts w:ascii="Menlo" w:hAnsi="Menlo" w:cs="Menlo"/>
-          <w:color w:val="000000"/>
-          <w:sz w:val="22"/>
-          <w:szCs w:val="22"/>
-        </w:rPr>
-        <w:t>);</w:t>
-      </w:r>
-      <w:proofErr w:type="gramEnd"/>
+        <w:t xml:space="preserve">               Rvector6 cartState    = sat1-&gt;GetCartesianState();</w:t>
+      </w:r>
     </w:p>
     <w:p>
       <w:pPr>
@@ -2167,9 +1612,17 @@
           <w:sz w:val="22"/>
           <w:szCs w:val="22"/>
         </w:rPr>
-        <w:t xml:space="preserve">               Rvector3 </w:t>
-      </w:r>
-      <w:proofErr w:type="spellStart"/>
+        <w:t xml:space="preserve">               Rvector3 inertialPosVec(cartState(</w:t>
+      </w:r>
+      <w:r>
+        <w:rPr>
+          <w:rFonts w:ascii="Menlo" w:hAnsi="Menlo" w:cs="Menlo"/>
+          <w:color w:val="1C00CF"/>
+          <w:sz w:val="22"/>
+          <w:szCs w:val="22"/>
+        </w:rPr>
+        <w:t>0</w:t>
+      </w:r>
       <w:r>
         <w:rPr>
           <w:rFonts w:ascii="Menlo" w:hAnsi="Menlo" w:cs="Menlo"/>
@@ -2177,9 +1630,17 @@
           <w:sz w:val="22"/>
           <w:szCs w:val="22"/>
         </w:rPr>
-        <w:t>inertialPosVec</w:t>
-      </w:r>
-      <w:proofErr w:type="spellEnd"/>
+        <w:t>), cartState(</w:t>
+      </w:r>
+      <w:r>
+        <w:rPr>
+          <w:rFonts w:ascii="Menlo" w:hAnsi="Menlo" w:cs="Menlo"/>
+          <w:color w:val="1C00CF"/>
+          <w:sz w:val="22"/>
+          <w:szCs w:val="22"/>
+        </w:rPr>
+        <w:t>1</w:t>
+      </w:r>
       <w:r>
         <w:rPr>
           <w:rFonts w:ascii="Menlo" w:hAnsi="Menlo" w:cs="Menlo"/>
@@ -2187,9 +1648,17 @@
           <w:sz w:val="22"/>
           <w:szCs w:val="22"/>
         </w:rPr>
-        <w:t>(</w:t>
-      </w:r>
-      <w:proofErr w:type="spellStart"/>
+        <w:t>),cartState(</w:t>
+      </w:r>
+      <w:r>
+        <w:rPr>
+          <w:rFonts w:ascii="Menlo" w:hAnsi="Menlo" w:cs="Menlo"/>
+          <w:color w:val="1C00CF"/>
+          <w:sz w:val="22"/>
+          <w:szCs w:val="22"/>
+        </w:rPr>
+        <w:t>2</w:t>
+      </w:r>
       <w:r>
         <w:rPr>
           <w:rFonts w:ascii="Menlo" w:hAnsi="Menlo" w:cs="Menlo"/>
@@ -2197,123 +1666,8 @@
           <w:sz w:val="22"/>
           <w:szCs w:val="22"/>
         </w:rPr>
-        <w:t>cartState</w:t>
-      </w:r>
-      <w:proofErr w:type="spellEnd"/>
-      <w:r>
-        <w:rPr>
-          <w:rFonts w:ascii="Menlo" w:hAnsi="Menlo" w:cs="Menlo"/>
-          <w:color w:val="000000"/>
-          <w:sz w:val="22"/>
-          <w:szCs w:val="22"/>
-        </w:rPr>
-        <w:t>(</w:t>
-      </w:r>
-      <w:r>
-        <w:rPr>
-          <w:rFonts w:ascii="Menlo" w:hAnsi="Menlo" w:cs="Menlo"/>
-          <w:color w:val="1C00CF"/>
-          <w:sz w:val="22"/>
-          <w:szCs w:val="22"/>
-        </w:rPr>
-        <w:t>0</w:t>
-      </w:r>
-      <w:r>
-        <w:rPr>
-          <w:rFonts w:ascii="Menlo" w:hAnsi="Menlo" w:cs="Menlo"/>
-          <w:color w:val="000000"/>
-          <w:sz w:val="22"/>
-          <w:szCs w:val="22"/>
-        </w:rPr>
-        <w:t xml:space="preserve">), </w:t>
-      </w:r>
-      <w:proofErr w:type="spellStart"/>
-      <w:r>
-        <w:rPr>
-          <w:rFonts w:ascii="Menlo" w:hAnsi="Menlo" w:cs="Menlo"/>
-          <w:color w:val="000000"/>
-          <w:sz w:val="22"/>
-          <w:szCs w:val="22"/>
-        </w:rPr>
-        <w:t>cartState</w:t>
-      </w:r>
-      <w:proofErr w:type="spellEnd"/>
-      <w:r>
-        <w:rPr>
-          <w:rFonts w:ascii="Menlo" w:hAnsi="Menlo" w:cs="Menlo"/>
-          <w:color w:val="000000"/>
-          <w:sz w:val="22"/>
-          <w:szCs w:val="22"/>
-        </w:rPr>
-        <w:t>(</w:t>
-      </w:r>
-      <w:r>
-        <w:rPr>
-          <w:rFonts w:ascii="Menlo" w:hAnsi="Menlo" w:cs="Menlo"/>
-          <w:color w:val="1C00CF"/>
-          <w:sz w:val="22"/>
-          <w:szCs w:val="22"/>
-        </w:rPr>
-        <w:t>1</w:t>
-      </w:r>
-      <w:r>
-        <w:rPr>
-          <w:rFonts w:ascii="Menlo" w:hAnsi="Menlo" w:cs="Menlo"/>
-          <w:color w:val="000000"/>
-          <w:sz w:val="22"/>
-          <w:szCs w:val="22"/>
-        </w:rPr>
-        <w:t>),</w:t>
-      </w:r>
-      <w:proofErr w:type="spellStart"/>
-      <w:r>
-        <w:rPr>
-          <w:rFonts w:ascii="Menlo" w:hAnsi="Menlo" w:cs="Menlo"/>
-          <w:color w:val="000000"/>
-          <w:sz w:val="22"/>
-          <w:szCs w:val="22"/>
-        </w:rPr>
-        <w:t>cartState</w:t>
-      </w:r>
-      <w:proofErr w:type="spellEnd"/>
-      <w:r>
-        <w:rPr>
-          <w:rFonts w:ascii="Menlo" w:hAnsi="Menlo" w:cs="Menlo"/>
-          <w:color w:val="000000"/>
-          <w:sz w:val="22"/>
-          <w:szCs w:val="22"/>
-        </w:rPr>
-        <w:t>(</w:t>
-      </w:r>
-      <w:r>
-        <w:rPr>
-          <w:rFonts w:ascii="Menlo" w:hAnsi="Menlo" w:cs="Menlo"/>
-          <w:color w:val="1C00CF"/>
-          <w:sz w:val="22"/>
-          <w:szCs w:val="22"/>
-        </w:rPr>
-        <w:t>2</w:t>
-      </w:r>
-      <w:r>
-        <w:rPr>
-          <w:rFonts w:ascii="Menlo" w:hAnsi="Menlo" w:cs="Menlo"/>
-          <w:color w:val="000000"/>
-          <w:sz w:val="22"/>
-          <w:szCs w:val="22"/>
-        </w:rPr>
-        <w:t>)</w:t>
-      </w:r>
-      <w:proofErr w:type="gramStart"/>
-      <w:r>
-        <w:rPr>
-          <w:rFonts w:ascii="Menlo" w:hAnsi="Menlo" w:cs="Menlo"/>
-          <w:color w:val="000000"/>
-          <w:sz w:val="22"/>
-          <w:szCs w:val="22"/>
-        </w:rPr>
-        <w:t>);</w:t>
-      </w:r>
-      <w:proofErr w:type="gramEnd"/>
+        <w:t>));</w:t>
+      </w:r>
     </w:p>
     <w:p>
       <w:pPr>
@@ -2339,67 +1693,7 @@
           <w:sz w:val="22"/>
           <w:szCs w:val="22"/>
         </w:rPr>
-        <w:t xml:space="preserve">               Rvector3 </w:t>
-      </w:r>
-      <w:proofErr w:type="spellStart"/>
-      <w:r>
-        <w:rPr>
-          <w:rFonts w:ascii="Menlo" w:hAnsi="Menlo" w:cs="Menlo"/>
-          <w:color w:val="000000"/>
-          <w:sz w:val="22"/>
-          <w:szCs w:val="22"/>
-        </w:rPr>
-        <w:t>latLonHeight</w:t>
-      </w:r>
-      <w:proofErr w:type="spellEnd"/>
-      <w:r>
-        <w:rPr>
-          <w:rFonts w:ascii="Menlo" w:hAnsi="Menlo" w:cs="Menlo"/>
-          <w:color w:val="000000"/>
-          <w:sz w:val="22"/>
-          <w:szCs w:val="22"/>
-        </w:rPr>
-        <w:t xml:space="preserve"> = earth-&gt;</w:t>
-      </w:r>
-      <w:proofErr w:type="spellStart"/>
-      <w:r>
-        <w:rPr>
-          <w:rFonts w:ascii="Menlo" w:hAnsi="Menlo" w:cs="Menlo"/>
-          <w:color w:val="000000"/>
-          <w:sz w:val="22"/>
-          <w:szCs w:val="22"/>
-        </w:rPr>
-        <w:t>InertialToBodyFixed</w:t>
-      </w:r>
-      <w:proofErr w:type="spellEnd"/>
-      <w:r>
-        <w:rPr>
-          <w:rFonts w:ascii="Menlo" w:hAnsi="Menlo" w:cs="Menlo"/>
-          <w:color w:val="000000"/>
-          <w:sz w:val="22"/>
-          <w:szCs w:val="22"/>
-        </w:rPr>
-        <w:t>(</w:t>
-      </w:r>
-      <w:proofErr w:type="spellStart"/>
-      <w:r>
-        <w:rPr>
-          <w:rFonts w:ascii="Menlo" w:hAnsi="Menlo" w:cs="Menlo"/>
-          <w:color w:val="000000"/>
-          <w:sz w:val="22"/>
-          <w:szCs w:val="22"/>
-        </w:rPr>
-        <w:t>inertialPosVec</w:t>
-      </w:r>
-      <w:proofErr w:type="spellEnd"/>
-      <w:r>
-        <w:rPr>
-          <w:rFonts w:ascii="Menlo" w:hAnsi="Menlo" w:cs="Menlo"/>
-          <w:color w:val="000000"/>
-          <w:sz w:val="22"/>
-          <w:szCs w:val="22"/>
-        </w:rPr>
-        <w:t>,</w:t>
+        <w:t xml:space="preserve">               Rvector3 latLonHeight = earth-&gt;InertialToBodyFixed(inertialPosVec,</w:t>
       </w:r>
     </w:p>
     <w:p>
@@ -2426,9 +1720,17 @@
           <w:sz w:val="22"/>
           <w:szCs w:val="22"/>
         </w:rPr>
-        <w:t xml:space="preserve">                                                                  </w:t>
-      </w:r>
-      <w:proofErr w:type="spellStart"/>
+        <w:t xml:space="preserve">                                                                  jDate, </w:t>
+      </w:r>
+      <w:r>
+        <w:rPr>
+          <w:rFonts w:ascii="Menlo" w:hAnsi="Menlo" w:cs="Menlo"/>
+          <w:color w:val="C41A16"/>
+          <w:sz w:val="22"/>
+          <w:szCs w:val="22"/>
+        </w:rPr>
+        <w:t>"Ellipsoid"</w:t>
+      </w:r>
       <w:r>
         <w:rPr>
           <w:rFonts w:ascii="Menlo" w:hAnsi="Menlo" w:cs="Menlo"/>
@@ -2436,38 +1738,8 @@
           <w:sz w:val="22"/>
           <w:szCs w:val="22"/>
         </w:rPr>
-        <w:t>jDate</w:t>
-      </w:r>
-      <w:proofErr w:type="spellEnd"/>
-      <w:r>
-        <w:rPr>
-          <w:rFonts w:ascii="Menlo" w:hAnsi="Menlo" w:cs="Menlo"/>
-          <w:color w:val="000000"/>
-          <w:sz w:val="22"/>
-          <w:szCs w:val="22"/>
-        </w:rPr>
-        <w:t xml:space="preserve">, </w:t>
-      </w:r>
-      <w:r>
-        <w:rPr>
-          <w:rFonts w:ascii="Menlo" w:hAnsi="Menlo" w:cs="Menlo"/>
-          <w:color w:val="C41A16"/>
-          <w:sz w:val="22"/>
-          <w:szCs w:val="22"/>
-        </w:rPr>
-        <w:t>"Ellipsoid"</w:t>
-      </w:r>
-      <w:proofErr w:type="gramStart"/>
-      <w:r>
-        <w:rPr>
-          <w:rFonts w:ascii="Menlo" w:hAnsi="Menlo" w:cs="Menlo"/>
-          <w:color w:val="000000"/>
-          <w:sz w:val="22"/>
-          <w:szCs w:val="22"/>
-        </w:rPr>
         <w:t>);</w:t>
       </w:r>
-      <w:proofErr w:type="gramEnd"/>
     </w:p>
     <w:p>
       <w:pPr>
@@ -2501,16 +1773,11 @@
       <w:r>
         <w:t xml:space="preserve">The </w:t>
       </w:r>
-      <w:proofErr w:type="spellStart"/>
       <w:r>
         <w:t>covered</w:t>
       </w:r>
       <w:r>
-        <w:t>Points</w:t>
-      </w:r>
-      <w:proofErr w:type="spellEnd"/>
-      <w:r>
-        <w:t xml:space="preserve"> variable contains a list of point indexes for all the points</w:t>
+        <w:t>Points variable contains a list of point indexes for all the points</w:t>
       </w:r>
       <w:r>
         <w:t xml:space="preserve"> of interest</w:t>
@@ -2529,15 +1796,7 @@
       <w:commentRangeStart w:id="1"/>
       <w:r>
         <w:lastRenderedPageBreak/>
-        <w:t xml:space="preserve">Propagation &amp; Coverage </w:t>
-      </w:r>
-      <w:proofErr w:type="gramStart"/>
-      <w:r>
-        <w:t>With</w:t>
-      </w:r>
-      <w:proofErr w:type="gramEnd"/>
-      <w:r>
-        <w:t xml:space="preserve"> Interpolation</w:t>
+        <w:t>Propagation &amp; Coverage With Interpolation</w:t>
       </w:r>
     </w:p>
     <w:p>
@@ -2571,19 +1830,8 @@
           <w:sz w:val="22"/>
           <w:szCs w:val="22"/>
         </w:rPr>
-        <w:t xml:space="preserve">            prop-&gt;Propagate(*date</w:t>
-      </w:r>
-      <w:proofErr w:type="gramStart"/>
-      <w:r>
-        <w:rPr>
-          <w:rFonts w:ascii="Menlo" w:hAnsi="Menlo" w:cs="Menlo"/>
-          <w:color w:val="000000"/>
-          <w:sz w:val="22"/>
-          <w:szCs w:val="22"/>
-        </w:rPr>
-        <w:t>);</w:t>
-      </w:r>
-      <w:proofErr w:type="gramEnd"/>
+        <w:t xml:space="preserve">            prop-&gt;Propagate(*date);</w:t>
+      </w:r>
     </w:p>
     <w:p>
       <w:pPr>
@@ -2626,47 +1874,7 @@
           <w:sz w:val="22"/>
           <w:szCs w:val="22"/>
         </w:rPr>
-        <w:t xml:space="preserve"> (date-&gt;</w:t>
-      </w:r>
-      <w:proofErr w:type="spellStart"/>
-      <w:r>
-        <w:rPr>
-          <w:rFonts w:ascii="Menlo" w:hAnsi="Menlo" w:cs="Menlo"/>
-          <w:color w:val="000000"/>
-          <w:sz w:val="22"/>
-          <w:szCs w:val="22"/>
-        </w:rPr>
-        <w:t>GetJulianDate</w:t>
-      </w:r>
-      <w:proofErr w:type="spellEnd"/>
-      <w:r>
-        <w:rPr>
-          <w:rFonts w:ascii="Menlo" w:hAnsi="Menlo" w:cs="Menlo"/>
-          <w:color w:val="000000"/>
-          <w:sz w:val="22"/>
-          <w:szCs w:val="22"/>
-        </w:rPr>
-        <w:t xml:space="preserve">() &lt; ((Real) </w:t>
-      </w:r>
-      <w:proofErr w:type="spellStart"/>
-      <w:r>
-        <w:rPr>
-          <w:rFonts w:ascii="Menlo" w:hAnsi="Menlo" w:cs="Menlo"/>
-          <w:color w:val="000000"/>
-          <w:sz w:val="22"/>
-          <w:szCs w:val="22"/>
-        </w:rPr>
-        <w:t>startDate</w:t>
-      </w:r>
-      <w:proofErr w:type="spellEnd"/>
-      <w:r>
-        <w:rPr>
-          <w:rFonts w:ascii="Menlo" w:hAnsi="Menlo" w:cs="Menlo"/>
-          <w:color w:val="000000"/>
-          <w:sz w:val="22"/>
-          <w:szCs w:val="22"/>
-        </w:rPr>
-        <w:t xml:space="preserve"> + </w:t>
+        <w:t xml:space="preserve"> (date-&gt;GetJulianDate() &lt; ((Real) startDate + </w:t>
       </w:r>
       <w:r>
         <w:rPr>
@@ -2745,30 +1953,8 @@
           <w:sz w:val="22"/>
           <w:szCs w:val="22"/>
         </w:rPr>
-        <w:t xml:space="preserve">               date-&gt;Advance(</w:t>
-      </w:r>
-      <w:proofErr w:type="spellStart"/>
-      <w:r>
-        <w:rPr>
-          <w:rFonts w:ascii="Menlo" w:hAnsi="Menlo" w:cs="Menlo"/>
-          <w:color w:val="000000"/>
-          <w:sz w:val="22"/>
-          <w:szCs w:val="22"/>
-        </w:rPr>
-        <w:t>stepSize</w:t>
-      </w:r>
-      <w:proofErr w:type="spellEnd"/>
-      <w:proofErr w:type="gramStart"/>
-      <w:r>
-        <w:rPr>
-          <w:rFonts w:ascii="Menlo" w:hAnsi="Menlo" w:cs="Menlo"/>
-          <w:color w:val="000000"/>
-          <w:sz w:val="22"/>
-          <w:szCs w:val="22"/>
-        </w:rPr>
-        <w:t>);</w:t>
-      </w:r>
-      <w:proofErr w:type="gramEnd"/>
+        <w:t xml:space="preserve">               date-&gt;Advance(stepSize);</w:t>
+      </w:r>
     </w:p>
     <w:p>
       <w:pPr>
@@ -2793,19 +1979,8 @@
           <w:sz w:val="22"/>
           <w:szCs w:val="22"/>
         </w:rPr>
-        <w:t xml:space="preserve">               prop-&gt;Propagate(*date</w:t>
-      </w:r>
-      <w:proofErr w:type="gramStart"/>
-      <w:r>
-        <w:rPr>
-          <w:rFonts w:ascii="Menlo" w:hAnsi="Menlo" w:cs="Menlo"/>
-          <w:color w:val="000000"/>
-          <w:sz w:val="22"/>
-          <w:szCs w:val="22"/>
-        </w:rPr>
-        <w:t>);</w:t>
-      </w:r>
-      <w:proofErr w:type="gramEnd"/>
+        <w:t xml:space="preserve">               prop-&gt;Propagate(*date);</w:t>
+      </w:r>
     </w:p>
     <w:p>
       <w:pPr>
@@ -2830,59 +2005,8 @@
           <w:sz w:val="22"/>
           <w:szCs w:val="22"/>
         </w:rPr>
-        <w:t xml:space="preserve">               </w:t>
-      </w:r>
-      <w:proofErr w:type="spellStart"/>
-      <w:r>
-        <w:rPr>
-          <w:rFonts w:ascii="Menlo" w:hAnsi="Menlo" w:cs="Menlo"/>
-          <w:color w:val="000000"/>
-          <w:sz w:val="22"/>
-          <w:szCs w:val="22"/>
-        </w:rPr>
-        <w:t>propTime</w:t>
-      </w:r>
-      <w:proofErr w:type="spellEnd"/>
-      <w:r>
-        <w:rPr>
-          <w:rFonts w:ascii="Menlo" w:hAnsi="Menlo" w:cs="Menlo"/>
-          <w:color w:val="000000"/>
-          <w:sz w:val="22"/>
-          <w:szCs w:val="22"/>
-        </w:rPr>
-        <w:t xml:space="preserve"> = date-&gt;</w:t>
-      </w:r>
-      <w:proofErr w:type="spellStart"/>
-      <w:r>
-        <w:rPr>
-          <w:rFonts w:ascii="Menlo" w:hAnsi="Menlo" w:cs="Menlo"/>
-          <w:color w:val="000000"/>
-          <w:sz w:val="22"/>
-          <w:szCs w:val="22"/>
-        </w:rPr>
-        <w:t>GetJulianDate</w:t>
-      </w:r>
-      <w:proofErr w:type="spellEnd"/>
-      <w:r>
-        <w:rPr>
-          <w:rFonts w:ascii="Menlo" w:hAnsi="Menlo" w:cs="Menlo"/>
-          <w:color w:val="000000"/>
-          <w:sz w:val="22"/>
-          <w:szCs w:val="22"/>
-        </w:rPr>
-        <w:t>(</w:t>
-      </w:r>
-      <w:proofErr w:type="gramStart"/>
-      <w:r>
-        <w:rPr>
-          <w:rFonts w:ascii="Menlo" w:hAnsi="Menlo" w:cs="Menlo"/>
-          <w:color w:val="000000"/>
-          <w:sz w:val="22"/>
-          <w:szCs w:val="22"/>
-        </w:rPr>
-        <w:t>);</w:t>
-      </w:r>
-      <w:proofErr w:type="gramEnd"/>
+        <w:t xml:space="preserve">               propTime = date-&gt;GetJulianDate();</w:t>
+      </w:r>
     </w:p>
     <w:p>
       <w:pPr>
@@ -2960,67 +2084,7 @@
           <w:sz w:val="22"/>
           <w:szCs w:val="22"/>
         </w:rPr>
-        <w:t xml:space="preserve"> (sat1-&gt;</w:t>
-      </w:r>
-      <w:proofErr w:type="spellStart"/>
-      <w:r>
-        <w:rPr>
-          <w:rFonts w:ascii="Menlo" w:hAnsi="Menlo" w:cs="Menlo"/>
-          <w:color w:val="000000"/>
-          <w:sz w:val="22"/>
-          <w:szCs w:val="22"/>
-        </w:rPr>
-        <w:t>TimeToInterpolate</w:t>
-      </w:r>
-      <w:proofErr w:type="spellEnd"/>
-      <w:r>
-        <w:rPr>
-          <w:rFonts w:ascii="Menlo" w:hAnsi="Menlo" w:cs="Menlo"/>
-          <w:color w:val="000000"/>
-          <w:sz w:val="22"/>
-          <w:szCs w:val="22"/>
-        </w:rPr>
-        <w:t>(</w:t>
-      </w:r>
-      <w:proofErr w:type="spellStart"/>
-      <w:r>
-        <w:rPr>
-          <w:rFonts w:ascii="Menlo" w:hAnsi="Menlo" w:cs="Menlo"/>
-          <w:color w:val="000000"/>
-          <w:sz w:val="22"/>
-          <w:szCs w:val="22"/>
-        </w:rPr>
-        <w:t>propTime</w:t>
-      </w:r>
-      <w:proofErr w:type="spellEnd"/>
-      <w:r>
-        <w:rPr>
-          <w:rFonts w:ascii="Menlo" w:hAnsi="Menlo" w:cs="Menlo"/>
-          <w:color w:val="000000"/>
-          <w:sz w:val="22"/>
-          <w:szCs w:val="22"/>
-        </w:rPr>
-        <w:t xml:space="preserve">, </w:t>
-      </w:r>
-      <w:proofErr w:type="spellStart"/>
-      <w:r>
-        <w:rPr>
-          <w:rFonts w:ascii="Menlo" w:hAnsi="Menlo" w:cs="Menlo"/>
-          <w:color w:val="000000"/>
-          <w:sz w:val="22"/>
-          <w:szCs w:val="22"/>
-        </w:rPr>
-        <w:t>midRange</w:t>
-      </w:r>
-      <w:proofErr w:type="spellEnd"/>
-      <w:r>
-        <w:rPr>
-          <w:rFonts w:ascii="Menlo" w:hAnsi="Menlo" w:cs="Menlo"/>
-          <w:color w:val="000000"/>
-          <w:sz w:val="22"/>
-          <w:szCs w:val="22"/>
-        </w:rPr>
-        <w:t>))</w:t>
+        <w:t xml:space="preserve"> (sat1-&gt;TimeToInterpolate(propTime, midRange))</w:t>
       </w:r>
     </w:p>
     <w:p>
@@ -3090,67 +2154,7 @@
           <w:sz w:val="22"/>
           <w:szCs w:val="22"/>
         </w:rPr>
-        <w:t xml:space="preserve"> (</w:t>
-      </w:r>
-      <w:proofErr w:type="spellStart"/>
-      <w:r>
-        <w:rPr>
-          <w:rFonts w:ascii="Menlo" w:hAnsi="Menlo" w:cs="Menlo"/>
-          <w:color w:val="000000"/>
-          <w:sz w:val="22"/>
-          <w:szCs w:val="22"/>
-        </w:rPr>
-        <w:t>interpTime</w:t>
-      </w:r>
-      <w:proofErr w:type="spellEnd"/>
-      <w:r>
-        <w:rPr>
-          <w:rFonts w:ascii="Menlo" w:hAnsi="Menlo" w:cs="Menlo"/>
-          <w:color w:val="000000"/>
-          <w:sz w:val="22"/>
-          <w:szCs w:val="22"/>
-        </w:rPr>
-        <w:t xml:space="preserve"> &lt; (</w:t>
-      </w:r>
-      <w:proofErr w:type="spellStart"/>
-      <w:r>
-        <w:rPr>
-          <w:rFonts w:ascii="Menlo" w:hAnsi="Menlo" w:cs="Menlo"/>
-          <w:color w:val="000000"/>
-          <w:sz w:val="22"/>
-          <w:szCs w:val="22"/>
-        </w:rPr>
-        <w:t>propTime</w:t>
-      </w:r>
-      <w:proofErr w:type="spellEnd"/>
-      <w:r>
-        <w:rPr>
-          <w:rFonts w:ascii="Menlo" w:hAnsi="Menlo" w:cs="Menlo"/>
-          <w:color w:val="000000"/>
-          <w:sz w:val="22"/>
-          <w:szCs w:val="22"/>
-        </w:rPr>
-        <w:t xml:space="preserve"> - </w:t>
-      </w:r>
-      <w:proofErr w:type="spellStart"/>
-      <w:r>
-        <w:rPr>
-          <w:rFonts w:ascii="Menlo" w:hAnsi="Menlo" w:cs="Menlo"/>
-          <w:color w:val="000000"/>
-          <w:sz w:val="22"/>
-          <w:szCs w:val="22"/>
-        </w:rPr>
-        <w:t>midRange</w:t>
-      </w:r>
-      <w:proofErr w:type="spellEnd"/>
-      <w:r>
-        <w:rPr>
-          <w:rFonts w:ascii="Menlo" w:hAnsi="Menlo" w:cs="Menlo"/>
-          <w:color w:val="000000"/>
-          <w:sz w:val="22"/>
-          <w:szCs w:val="22"/>
-        </w:rPr>
-        <w:t>))</w:t>
+        <w:t xml:space="preserve"> (interpTime &lt; (propTime - midRange))</w:t>
       </w:r>
     </w:p>
     <w:p>
@@ -3202,47 +2206,7 @@
           <w:sz w:val="22"/>
           <w:szCs w:val="22"/>
         </w:rPr>
-        <w:t xml:space="preserve">                     </w:t>
-      </w:r>
-      <w:proofErr w:type="spellStart"/>
-      <w:r>
-        <w:rPr>
-          <w:rFonts w:ascii="Menlo" w:hAnsi="Menlo" w:cs="Menlo"/>
-          <w:color w:val="000000"/>
-          <w:sz w:val="22"/>
-          <w:szCs w:val="22"/>
-        </w:rPr>
-        <w:t>loopPoints</w:t>
-      </w:r>
-      <w:proofErr w:type="spellEnd"/>
-      <w:r>
-        <w:rPr>
-          <w:rFonts w:ascii="Menlo" w:hAnsi="Menlo" w:cs="Menlo"/>
-          <w:color w:val="000000"/>
-          <w:sz w:val="22"/>
-          <w:szCs w:val="22"/>
-        </w:rPr>
-        <w:t xml:space="preserve"> = </w:t>
-      </w:r>
-      <w:proofErr w:type="spellStart"/>
-      <w:r>
-        <w:rPr>
-          <w:rFonts w:ascii="Menlo" w:hAnsi="Menlo" w:cs="Menlo"/>
-          <w:color w:val="000000"/>
-          <w:sz w:val="22"/>
-          <w:szCs w:val="22"/>
-        </w:rPr>
-        <w:t>covChecker</w:t>
-      </w:r>
-      <w:proofErr w:type="spellEnd"/>
-      <w:r>
-        <w:rPr>
-          <w:rFonts w:ascii="Menlo" w:hAnsi="Menlo" w:cs="Menlo"/>
-          <w:color w:val="000000"/>
-          <w:sz w:val="22"/>
-          <w:szCs w:val="22"/>
-        </w:rPr>
-        <w:t>-&gt;</w:t>
+        <w:t xml:space="preserve">                     loopPoints = covChecker-&gt;</w:t>
       </w:r>
     </w:p>
     <w:p>
@@ -3268,50 +2232,8 @@
           <w:sz w:val="22"/>
           <w:szCs w:val="22"/>
         </w:rPr>
-        <w:t xml:space="preserve">                                  </w:t>
-      </w:r>
-      <w:proofErr w:type="spellStart"/>
-      <w:r>
-        <w:rPr>
-          <w:rFonts w:ascii="Menlo" w:hAnsi="Menlo" w:cs="Menlo"/>
-          <w:color w:val="000000"/>
-          <w:sz w:val="22"/>
-          <w:szCs w:val="22"/>
-        </w:rPr>
-        <w:t>AccumulateCoverageData</w:t>
-      </w:r>
-      <w:proofErr w:type="spellEnd"/>
-      <w:r>
-        <w:rPr>
-          <w:rFonts w:ascii="Menlo" w:hAnsi="Menlo" w:cs="Menlo"/>
-          <w:color w:val="000000"/>
-          <w:sz w:val="22"/>
-          <w:szCs w:val="22"/>
-        </w:rPr>
-        <w:t>(</w:t>
-      </w:r>
-      <w:proofErr w:type="spellStart"/>
-      <w:r>
-        <w:rPr>
-          <w:rFonts w:ascii="Menlo" w:hAnsi="Menlo" w:cs="Menlo"/>
-          <w:color w:val="000000"/>
-          <w:sz w:val="22"/>
-          <w:szCs w:val="22"/>
-        </w:rPr>
-        <w:t>interpTime</w:t>
-      </w:r>
-      <w:proofErr w:type="spellEnd"/>
-      <w:proofErr w:type="gramStart"/>
-      <w:r>
-        <w:rPr>
-          <w:rFonts w:ascii="Menlo" w:hAnsi="Menlo" w:cs="Menlo"/>
-          <w:color w:val="000000"/>
-          <w:sz w:val="22"/>
-          <w:szCs w:val="22"/>
-        </w:rPr>
-        <w:t>);</w:t>
-      </w:r>
-      <w:proofErr w:type="gramEnd"/>
+        <w:t xml:space="preserve">                                  AccumulateCoverageData(interpTime);</w:t>
+      </w:r>
     </w:p>
     <w:p>
       <w:pPr>
@@ -3336,47 +2258,7 @@
           <w:sz w:val="22"/>
           <w:szCs w:val="22"/>
         </w:rPr>
-        <w:t xml:space="preserve">                     </w:t>
-      </w:r>
-      <w:proofErr w:type="spellStart"/>
-      <w:r>
-        <w:rPr>
-          <w:rFonts w:ascii="Menlo" w:hAnsi="Menlo" w:cs="Menlo"/>
-          <w:color w:val="000000"/>
-          <w:sz w:val="22"/>
-          <w:szCs w:val="22"/>
-        </w:rPr>
-        <w:t>interpTime</w:t>
-      </w:r>
-      <w:proofErr w:type="spellEnd"/>
-      <w:r>
-        <w:rPr>
-          <w:rFonts w:ascii="Menlo" w:hAnsi="Menlo" w:cs="Menlo"/>
-          <w:color w:val="000000"/>
-          <w:sz w:val="22"/>
-          <w:szCs w:val="22"/>
-        </w:rPr>
-        <w:t xml:space="preserve"> += </w:t>
-      </w:r>
-      <w:proofErr w:type="spellStart"/>
-      <w:r>
-        <w:rPr>
-          <w:rFonts w:ascii="Menlo" w:hAnsi="Menlo" w:cs="Menlo"/>
-          <w:color w:val="000000"/>
-          <w:sz w:val="22"/>
-          <w:szCs w:val="22"/>
-        </w:rPr>
-        <w:t>interpolationStepSize</w:t>
-      </w:r>
-      <w:proofErr w:type="spellEnd"/>
-      <w:r>
-        <w:rPr>
-          <w:rFonts w:ascii="Menlo" w:hAnsi="Menlo" w:cs="Menlo"/>
-          <w:color w:val="000000"/>
-          <w:sz w:val="22"/>
-          <w:szCs w:val="22"/>
-        </w:rPr>
-        <w:t>/</w:t>
+        <w:t xml:space="preserve">                     interpTime += interpolationStepSize/</w:t>
       </w:r>
     </w:p>
     <w:p>
@@ -3402,38 +2284,7 @@
           <w:sz w:val="22"/>
           <w:szCs w:val="22"/>
         </w:rPr>
-        <w:t xml:space="preserve">                                   </w:t>
-      </w:r>
-      <w:proofErr w:type="spellStart"/>
-      <w:proofErr w:type="gramStart"/>
-      <w:r>
-        <w:rPr>
-          <w:rFonts w:ascii="Menlo" w:hAnsi="Menlo" w:cs="Menlo"/>
-          <w:color w:val="000000"/>
-          <w:sz w:val="22"/>
-          <w:szCs w:val="22"/>
-        </w:rPr>
-        <w:t>GmatTimeConstants</w:t>
-      </w:r>
-      <w:proofErr w:type="spellEnd"/>
-      <w:r>
-        <w:rPr>
-          <w:rFonts w:ascii="Menlo" w:hAnsi="Menlo" w:cs="Menlo"/>
-          <w:color w:val="000000"/>
-          <w:sz w:val="22"/>
-          <w:szCs w:val="22"/>
-        </w:rPr>
-        <w:t>::</w:t>
-      </w:r>
-      <w:proofErr w:type="gramEnd"/>
-      <w:r>
-        <w:rPr>
-          <w:rFonts w:ascii="Menlo" w:hAnsi="Menlo" w:cs="Menlo"/>
-          <w:color w:val="000000"/>
-          <w:sz w:val="22"/>
-          <w:szCs w:val="22"/>
-        </w:rPr>
-        <w:t>SECS_PER_DAY;</w:t>
+        <w:t xml:space="preserve">                                   GmatTimeConstants::SECS_PER_DAY;</w:t>
       </w:r>
     </w:p>
     <w:p>
@@ -3540,13 +2391,8 @@
       <w:r>
         <w:t xml:space="preserve">The previous sections describe the high-level behavior of the </w:t>
       </w:r>
-      <w:proofErr w:type="spellStart"/>
-      <w:r>
-        <w:t>propcov</w:t>
-      </w:r>
-      <w:proofErr w:type="spellEnd"/>
-      <w:r>
-        <w:t xml:space="preserve"> C++ library</w:t>
+      <w:r>
+        <w:t>propcov C++ library</w:t>
       </w:r>
       <w:r>
         <w:t>. This section documents the internal structure and highlights key functions and data structures contained within this subsystem. The next section diagrams the class dependencies, the following section documents the Propagator and Spacecraft, and the one after that documents the Coverage Checker. The detailed documentation includes the classes and their responsibilities, a list of key data structures, and a list of key functions.</w:t>
@@ -3688,7 +2534,6 @@
                                   <w:color w:val="000000" w:themeColor="text1"/>
                                 </w:rPr>
                               </w:pPr>
-                              <w:proofErr w:type="spellStart"/>
                               <w:r>
                                 <w:rPr>
                                   <w:rFonts w:asciiTheme="minorHAnsi" w:hAnsi="Calibri" w:cstheme="minorBidi"/>
@@ -3699,7 +2544,6 @@
                                 </w:rPr>
                                 <w:t>CoverageChecker</w:t>
                               </w:r>
-                              <w:proofErr w:type="spellEnd"/>
                             </w:p>
                           </w:txbxContent>
                         </wps:txbx>
@@ -3904,7 +2748,6 @@
                                   <w:color w:val="000000" w:themeColor="text1"/>
                                 </w:rPr>
                               </w:pPr>
-                              <w:proofErr w:type="spellStart"/>
                               <w:r>
                                 <w:rPr>
                                   <w:rFonts w:asciiTheme="minorHAnsi" w:hAnsi="Calibri" w:cstheme="minorBidi"/>
@@ -3925,7 +2768,6 @@
                                 </w:rPr>
                                 <w:t>Sensor</w:t>
                               </w:r>
-                              <w:proofErr w:type="spellEnd"/>
                             </w:p>
                           </w:txbxContent>
                         </wps:txbx>
@@ -3970,7 +2812,6 @@
                                   <w:color w:val="000000" w:themeColor="text1"/>
                                 </w:rPr>
                               </w:pPr>
-                              <w:proofErr w:type="spellStart"/>
                               <w:r>
                                 <w:rPr>
                                   <w:rFonts w:asciiTheme="minorHAnsi" w:hAnsi="Calibri" w:cstheme="minorBidi"/>
@@ -3981,7 +2822,6 @@
                                 </w:rPr>
                                 <w:t>DSPIPCustomSensor</w:t>
                               </w:r>
-                              <w:proofErr w:type="spellEnd"/>
                             </w:p>
                           </w:txbxContent>
                         </wps:txbx>
@@ -4026,7 +2866,6 @@
                                   <w:color w:val="000000" w:themeColor="text1"/>
                                 </w:rPr>
                               </w:pPr>
-                              <w:proofErr w:type="spellStart"/>
                               <w:r>
                                 <w:rPr>
                                   <w:rFonts w:asciiTheme="minorHAnsi" w:hAnsi="Calibri" w:cstheme="minorBidi"/>
@@ -4047,7 +2886,6 @@
                                 </w:rPr>
                                 <w:t>Sensor</w:t>
                               </w:r>
-                              <w:proofErr w:type="spellEnd"/>
                             </w:p>
                           </w:txbxContent>
                         </wps:txbx>
@@ -4146,7 +2984,6 @@
                                   <w:color w:val="000000" w:themeColor="text1"/>
                                 </w:rPr>
                               </w:pPr>
-                              <w:proofErr w:type="spellStart"/>
                               <w:r>
                                 <w:rPr>
                                   <w:rFonts w:asciiTheme="minorHAnsi" w:hAnsi="Calibri" w:cstheme="minorBidi"/>
@@ -4157,7 +2994,6 @@
                                 </w:rPr>
                                 <w:t>OrbitState</w:t>
                               </w:r>
-                              <w:proofErr w:type="spellEnd"/>
                             </w:p>
                           </w:txbxContent>
                         </wps:txbx>
@@ -4389,7 +3225,6 @@
                                 <w:pStyle w:val="NormalWeb"/>
                                 <w:spacing w:before="0" w:beforeAutospacing="0" w:after="0" w:afterAutospacing="0"/>
                               </w:pPr>
-                              <w:proofErr w:type="gramStart"/>
                               <w:r>
                                 <w:rPr>
                                   <w:rFonts w:asciiTheme="minorHAnsi" w:hAnsi="Calibri" w:cstheme="minorBidi"/>
@@ -4398,18 +3233,7 @@
                                   <w:sz w:val="20"/>
                                   <w:szCs w:val="20"/>
                                 </w:rPr>
-                                <w:t>1,..</w:t>
-                              </w:r>
-                              <w:proofErr w:type="gramEnd"/>
-                              <w:r>
-                                <w:rPr>
-                                  <w:rFonts w:asciiTheme="minorHAnsi" w:hAnsi="Calibri" w:cstheme="minorBidi"/>
-                                  <w:color w:val="000000" w:themeColor="text1"/>
-                                  <w:kern w:val="24"/>
-                                  <w:sz w:val="20"/>
-                                  <w:szCs w:val="20"/>
-                                </w:rPr>
-                                <w:t>n</w:t>
+                                <w:t>1,..n</w:t>
                               </w:r>
                             </w:p>
                           </w:txbxContent>
@@ -4508,7 +3332,6 @@
                                 <w:spacing w:before="0" w:beforeAutospacing="0" w:after="0" w:afterAutospacing="0"/>
                                 <w:jc w:val="center"/>
                               </w:pPr>
-                              <w:proofErr w:type="spellStart"/>
                               <w:r>
                                 <w:rPr>
                                   <w:rFonts w:asciiTheme="minorHAnsi" w:hAnsi="Calibri" w:cstheme="minorBidi"/>
@@ -4519,7 +3342,6 @@
                                 </w:rPr>
                                 <w:t>AbsoluteDate</w:t>
                               </w:r>
-                              <w:proofErr w:type="spellEnd"/>
                             </w:p>
                           </w:txbxContent>
                         </wps:txbx>
@@ -4616,7 +3438,6 @@
                                   <w:color w:val="000000" w:themeColor="text1"/>
                                 </w:rPr>
                               </w:pPr>
-                              <w:proofErr w:type="spellStart"/>
                               <w:r>
                                 <w:rPr>
                                   <w:rFonts w:asciiTheme="minorHAnsi" w:hAnsi="Calibri" w:cstheme="minorBidi"/>
@@ -4627,7 +3448,6 @@
                                 </w:rPr>
                                 <w:t>NadirPointingAttitude</w:t>
                               </w:r>
-                              <w:proofErr w:type="spellEnd"/>
                             </w:p>
                           </w:txbxContent>
                         </wps:txbx>
@@ -4679,7 +3499,6 @@
                                 <w:pStyle w:val="NormalWeb"/>
                                 <w:spacing w:before="0" w:beforeAutospacing="0" w:after="0" w:afterAutospacing="0"/>
                               </w:pPr>
-                              <w:proofErr w:type="gramStart"/>
                               <w:r>
                                 <w:rPr>
                                   <w:rFonts w:asciiTheme="minorHAnsi" w:hAnsi="Calibri" w:cstheme="minorBidi"/>
@@ -4688,18 +3507,7 @@
                                   <w:sz w:val="20"/>
                                   <w:szCs w:val="20"/>
                                 </w:rPr>
-                                <w:t>1,..</w:t>
-                              </w:r>
-                              <w:proofErr w:type="gramEnd"/>
-                              <w:r>
-                                <w:rPr>
-                                  <w:rFonts w:asciiTheme="minorHAnsi" w:hAnsi="Calibri" w:cstheme="minorBidi"/>
-                                  <w:color w:val="000000" w:themeColor="text1"/>
-                                  <w:kern w:val="24"/>
-                                  <w:sz w:val="20"/>
-                                  <w:szCs w:val="20"/>
-                                </w:rPr>
-                                <w:t>n</w:t>
+                                <w:t>1,..n</w:t>
                               </w:r>
                             </w:p>
                           </w:txbxContent>
@@ -4899,7 +3707,6 @@
                                   <w:color w:val="000000" w:themeColor="text1"/>
                                 </w:rPr>
                               </w:pPr>
-                              <w:proofErr w:type="spellStart"/>
                               <w:r>
                                 <w:rPr>
                                   <w:rFonts w:asciiTheme="minorHAnsi" w:hAnsi="Calibri" w:cstheme="minorBidi"/>
@@ -4910,7 +3717,6 @@
                                 </w:rPr>
                                 <w:t>PointGroup</w:t>
                               </w:r>
-                              <w:proofErr w:type="spellEnd"/>
                             </w:p>
                           </w:txbxContent>
                         </wps:txbx>
@@ -5025,7 +3831,6 @@
                             <w:color w:val="000000" w:themeColor="text1"/>
                           </w:rPr>
                         </w:pPr>
-                        <w:proofErr w:type="spellStart"/>
                         <w:r>
                           <w:rPr>
                             <w:rFonts w:asciiTheme="minorHAnsi" w:hAnsi="Calibri" w:cstheme="minorBidi"/>
@@ -5036,7 +3841,6 @@
                           </w:rPr>
                           <w:t>CoverageChecker</w:t>
                         </w:r>
-                        <w:proofErr w:type="spellEnd"/>
                       </w:p>
                     </w:txbxContent>
                   </v:textbox>
@@ -5117,7 +3921,6 @@
                             <w:color w:val="000000" w:themeColor="text1"/>
                           </w:rPr>
                         </w:pPr>
-                        <w:proofErr w:type="spellStart"/>
                         <w:r>
                           <w:rPr>
                             <w:rFonts w:asciiTheme="minorHAnsi" w:hAnsi="Calibri" w:cstheme="minorBidi"/>
@@ -5138,7 +3941,6 @@
                           </w:rPr>
                           <w:t>Sensor</w:t>
                         </w:r>
-                        <w:proofErr w:type="spellEnd"/>
                       </w:p>
                     </w:txbxContent>
                   </v:textbox>
@@ -5155,7 +3957,6 @@
                             <w:color w:val="000000" w:themeColor="text1"/>
                           </w:rPr>
                         </w:pPr>
-                        <w:proofErr w:type="spellStart"/>
                         <w:r>
                           <w:rPr>
                             <w:rFonts w:asciiTheme="minorHAnsi" w:hAnsi="Calibri" w:cstheme="minorBidi"/>
@@ -5166,7 +3967,6 @@
                           </w:rPr>
                           <w:t>DSPIPCustomSensor</w:t>
                         </w:r>
-                        <w:proofErr w:type="spellEnd"/>
                       </w:p>
                     </w:txbxContent>
                   </v:textbox>
@@ -5183,7 +3983,6 @@
                             <w:color w:val="000000" w:themeColor="text1"/>
                           </w:rPr>
                         </w:pPr>
-                        <w:proofErr w:type="spellStart"/>
                         <w:r>
                           <w:rPr>
                             <w:rFonts w:asciiTheme="minorHAnsi" w:hAnsi="Calibri" w:cstheme="minorBidi"/>
@@ -5204,7 +4003,6 @@
                           </w:rPr>
                           <w:t>Sensor</w:t>
                         </w:r>
-                        <w:proofErr w:type="spellEnd"/>
                       </w:p>
                     </w:txbxContent>
                   </v:textbox>
@@ -5229,7 +4027,6 @@
                             <w:color w:val="000000" w:themeColor="text1"/>
                           </w:rPr>
                         </w:pPr>
-                        <w:proofErr w:type="spellStart"/>
                         <w:r>
                           <w:rPr>
                             <w:rFonts w:asciiTheme="minorHAnsi" w:hAnsi="Calibri" w:cstheme="minorBidi"/>
@@ -5240,7 +4037,6 @@
                           </w:rPr>
                           <w:t>OrbitState</w:t>
                         </w:r>
-                        <w:proofErr w:type="spellEnd"/>
                       </w:p>
                     </w:txbxContent>
                   </v:textbox>
@@ -5303,7 +4099,6 @@
                           <w:pStyle w:val="NormalWeb"/>
                           <w:spacing w:before="0" w:beforeAutospacing="0" w:after="0" w:afterAutospacing="0"/>
                         </w:pPr>
-                        <w:proofErr w:type="gramStart"/>
                         <w:r>
                           <w:rPr>
                             <w:rFonts w:asciiTheme="minorHAnsi" w:hAnsi="Calibri" w:cstheme="minorBidi"/>
@@ -5312,18 +4107,7 @@
                             <w:sz w:val="20"/>
                             <w:szCs w:val="20"/>
                           </w:rPr>
-                          <w:t>1,..</w:t>
-                        </w:r>
-                        <w:proofErr w:type="gramEnd"/>
-                        <w:r>
-                          <w:rPr>
-                            <w:rFonts w:asciiTheme="minorHAnsi" w:hAnsi="Calibri" w:cstheme="minorBidi"/>
-                            <w:color w:val="000000" w:themeColor="text1"/>
-                            <w:kern w:val="24"/>
-                            <w:sz w:val="20"/>
-                            <w:szCs w:val="20"/>
-                          </w:rPr>
-                          <w:t>n</w:t>
+                          <w:t>1,..n</w:t>
                         </w:r>
                       </w:p>
                     </w:txbxContent>
@@ -5364,7 +4148,6 @@
                           <w:spacing w:before="0" w:beforeAutospacing="0" w:after="0" w:afterAutospacing="0"/>
                           <w:jc w:val="center"/>
                         </w:pPr>
-                        <w:proofErr w:type="spellStart"/>
                         <w:r>
                           <w:rPr>
                             <w:rFonts w:asciiTheme="minorHAnsi" w:hAnsi="Calibri" w:cstheme="minorBidi"/>
@@ -5375,7 +4158,6 @@
                           </w:rPr>
                           <w:t>AbsoluteDate</w:t>
                         </w:r>
-                        <w:proofErr w:type="spellEnd"/>
                       </w:p>
                     </w:txbxContent>
                   </v:textbox>
@@ -5400,7 +4182,6 @@
                             <w:color w:val="000000" w:themeColor="text1"/>
                           </w:rPr>
                         </w:pPr>
-                        <w:proofErr w:type="spellStart"/>
                         <w:r>
                           <w:rPr>
                             <w:rFonts w:asciiTheme="minorHAnsi" w:hAnsi="Calibri" w:cstheme="minorBidi"/>
@@ -5411,7 +4192,6 @@
                           </w:rPr>
                           <w:t>NadirPointingAttitude</w:t>
                         </w:r>
-                        <w:proofErr w:type="spellEnd"/>
                       </w:p>
                     </w:txbxContent>
                   </v:textbox>
@@ -5428,7 +4208,6 @@
                           <w:pStyle w:val="NormalWeb"/>
                           <w:spacing w:before="0" w:beforeAutospacing="0" w:after="0" w:afterAutospacing="0"/>
                         </w:pPr>
-                        <w:proofErr w:type="gramStart"/>
                         <w:r>
                           <w:rPr>
                             <w:rFonts w:asciiTheme="minorHAnsi" w:hAnsi="Calibri" w:cstheme="minorBidi"/>
@@ -5437,18 +4216,7 @@
                             <w:sz w:val="20"/>
                             <w:szCs w:val="20"/>
                           </w:rPr>
-                          <w:t>1,..</w:t>
-                        </w:r>
-                        <w:proofErr w:type="gramEnd"/>
-                        <w:r>
-                          <w:rPr>
-                            <w:rFonts w:asciiTheme="minorHAnsi" w:hAnsi="Calibri" w:cstheme="minorBidi"/>
-                            <w:color w:val="000000" w:themeColor="text1"/>
-                            <w:kern w:val="24"/>
-                            <w:sz w:val="20"/>
-                            <w:szCs w:val="20"/>
-                          </w:rPr>
-                          <w:t>n</w:t>
+                          <w:t>1,..n</w:t>
                         </w:r>
                       </w:p>
                     </w:txbxContent>
@@ -5524,7 +4292,6 @@
                             <w:color w:val="000000" w:themeColor="text1"/>
                           </w:rPr>
                         </w:pPr>
-                        <w:proofErr w:type="spellStart"/>
                         <w:r>
                           <w:rPr>
                             <w:rFonts w:asciiTheme="minorHAnsi" w:hAnsi="Calibri" w:cstheme="minorBidi"/>
@@ -5535,7 +4302,6 @@
                           </w:rPr>
                           <w:t>PointGroup</w:t>
                         </w:r>
-                        <w:proofErr w:type="spellEnd"/>
                       </w:p>
                     </w:txbxContent>
                   </v:textbox>
@@ -5649,7 +4415,6 @@
                                 <w:color w:val="000000" w:themeColor="text1"/>
                               </w:rPr>
                             </w:pPr>
-                            <w:proofErr w:type="spellStart"/>
                             <w:r>
                               <w:rPr>
                                 <w:rFonts w:asciiTheme="minorHAnsi" w:hAnsi="Calibri" w:cstheme="minorBidi"/>
@@ -5670,7 +4435,6 @@
                               </w:rPr>
                               <w:t>CustomSensor</w:t>
                             </w:r>
-                            <w:proofErr w:type="spellEnd"/>
                           </w:p>
                         </w:txbxContent>
                       </wps:txbx>
@@ -5695,7 +4459,6 @@
                           <w:color w:val="000000" w:themeColor="text1"/>
                         </w:rPr>
                       </w:pPr>
-                      <w:proofErr w:type="spellStart"/>
                       <w:r>
                         <w:rPr>
                           <w:rFonts w:asciiTheme="minorHAnsi" w:hAnsi="Calibri" w:cstheme="minorBidi"/>
@@ -5716,7 +4479,6 @@
                         </w:rPr>
                         <w:t>CustomSensor</w:t>
                       </w:r>
-                      <w:proofErr w:type="spellEnd"/>
                     </w:p>
                   </w:txbxContent>
                 </v:textbox>
@@ -5786,13 +4548,8 @@
         <w:t xml:space="preserve">The following sections provide </w:t>
       </w:r>
       <w:r>
-        <w:t xml:space="preserve">tables detailing each </w:t>
-      </w:r>
-      <w:proofErr w:type="spellStart"/>
-      <w:r>
-        <w:t>class’</w:t>
-      </w:r>
-      <w:proofErr w:type="spellEnd"/>
+        <w:t>tables detailing each class’</w:t>
+      </w:r>
       <w:r>
         <w:t xml:space="preserve"> responsibilities</w:t>
       </w:r>
@@ -5820,11 +4577,9 @@
           <w:numId w:val="17"/>
         </w:numPr>
       </w:pPr>
-      <w:proofErr w:type="spellStart"/>
       <w:r>
         <w:t>KeyValueStatistics</w:t>
       </w:r>
-      <w:proofErr w:type="spellEnd"/>
     </w:p>
     <w:p>
       <w:pPr>
@@ -5834,11 +4589,9 @@
           <w:numId w:val="17"/>
         </w:numPr>
       </w:pPr>
-      <w:proofErr w:type="spellStart"/>
       <w:r>
         <w:t>LinearALgebra</w:t>
       </w:r>
-      <w:proofErr w:type="spellEnd"/>
     </w:p>
     <w:p>
       <w:pPr>
@@ -5848,11 +4601,9 @@
           <w:numId w:val="17"/>
         </w:numPr>
       </w:pPr>
-      <w:proofErr w:type="spellStart"/>
       <w:r>
         <w:t>TATCException</w:t>
       </w:r>
-      <w:proofErr w:type="spellEnd"/>
     </w:p>
     <w:p>
       <w:pPr>
@@ -5862,11 +4613,9 @@
           <w:numId w:val="17"/>
         </w:numPr>
       </w:pPr>
-      <w:proofErr w:type="spellStart"/>
       <w:r>
         <w:t>VisibilityReport</w:t>
       </w:r>
-      <w:proofErr w:type="spellEnd"/>
     </w:p>
     <w:p>
       <w:pPr>
@@ -6081,25 +4830,21 @@
             <w:r>
               <w:t xml:space="preserve">Note that some of the containments are pointers to objects (e.g., </w:t>
             </w:r>
-            <w:proofErr w:type="spellStart"/>
             <w:r>
               <w:rPr>
                 <w:rFonts w:ascii="Courier New" w:hAnsi="Courier New" w:cs="Courier New"/>
               </w:rPr>
               <w:t>orbitState</w:t>
             </w:r>
-            <w:proofErr w:type="spellEnd"/>
             <w:r>
               <w:t xml:space="preserve">, </w:t>
             </w:r>
-            <w:proofErr w:type="spellStart"/>
             <w:r>
               <w:rPr>
                 <w:rFonts w:ascii="Courier New" w:hAnsi="Courier New" w:cs="Courier New"/>
               </w:rPr>
               <w:t>orbitEpoch</w:t>
             </w:r>
-            <w:proofErr w:type="spellEnd"/>
             <w:r>
               <w:t xml:space="preserve">), the objects which can be modified outside the Spacecraft </w:t>
             </w:r>
@@ -6137,25 +4882,21 @@
             <w:r>
               <w:t xml:space="preserve"> the </w:t>
             </w:r>
-            <w:proofErr w:type="spellStart"/>
             <w:r>
               <w:rPr>
                 <w:rFonts w:ascii="Courier New" w:hAnsi="Courier New" w:cs="Courier New"/>
               </w:rPr>
               <w:t>CoverageChecker</w:t>
             </w:r>
-            <w:proofErr w:type="spellEnd"/>
             <w:r>
               <w:t xml:space="preserve"> calls Spacecraft’s </w:t>
             </w:r>
-            <w:proofErr w:type="spellStart"/>
             <w:r>
               <w:rPr>
                 <w:rFonts w:ascii="Courier New" w:hAnsi="Courier New" w:cs="Courier New"/>
               </w:rPr>
               <w:t>CheckTargetVisibility</w:t>
             </w:r>
-            <w:proofErr w:type="spellEnd"/>
             <w:r>
               <w:t xml:space="preserve"> operator, which rotates </w:t>
             </w:r>
@@ -6214,15 +4955,7 @@
               <w:t>body and</w:t>
             </w:r>
             <w:r>
-              <w:t xml:space="preserve"> has a </w:t>
-            </w:r>
-            <w:proofErr w:type="gramStart"/>
-            <w:r>
-              <w:t>virtual-function</w:t>
-            </w:r>
-            <w:proofErr w:type="gramEnd"/>
-            <w:r>
-              <w:t xml:space="preserve"> (which must be defined in the child classes) to determines if a point is within the sensor field of view. It also defines a max-excursion angle which is the maximum cone angle corresponding to the sensor FOV (FOV could be of any shape).</w:t>
+              <w:t xml:space="preserve"> has a virtual-function (which must be defined in the child classes) to determines if a point is within the sensor field of view. It also defines a max-excursion angle which is the maximum cone angle corresponding to the sensor FOV (FOV could be of any shape).</w:t>
             </w:r>
           </w:p>
           <w:p>
@@ -6259,11 +4992,7 @@
               </w:r>
             </w:hyperlink>
             <w:r>
-              <w:t xml:space="preserve">). I.e., by performing R_SB * </w:t>
-            </w:r>
-            <w:proofErr w:type="spellStart"/>
-            <w:r>
-              <w:t>vec</w:t>
+              <w:t>). I.e., by performing R_SB * vec</w:t>
             </w:r>
             <w:r>
               <w:rPr>
@@ -6271,13 +5000,8 @@
               </w:rPr>
               <w:t>ScBody</w:t>
             </w:r>
-            <w:proofErr w:type="spellEnd"/>
-            <w:r>
-              <w:t xml:space="preserve">, the representation of the vector in the sensor body frame is found. (R_SB is the rotation matrix from the spacecraft-body frame to the sensor frame and </w:t>
-            </w:r>
-            <w:proofErr w:type="spellStart"/>
-            <w:r>
-              <w:t>vec</w:t>
+            <w:r>
+              <w:t>, the representation of the vector in the sensor body frame is found. (R_SB is the rotation matrix from the spacecraft-body frame to the sensor frame and vec</w:t>
             </w:r>
             <w:r>
               <w:rPr>
@@ -6285,22 +5009,13 @@
               </w:rPr>
               <w:t>ScBody</w:t>
             </w:r>
-            <w:proofErr w:type="spellEnd"/>
             <w:r>
               <w:t xml:space="preserve"> is the vector in the spacecraft-body frame.)</w:t>
             </w:r>
           </w:p>
           <w:p>
             <w:r>
-              <w:t xml:space="preserve">The Sensor class provides a </w:t>
-            </w:r>
-            <w:proofErr w:type="spellStart"/>
-            <w:r>
-              <w:t>CheckTargetVisibility</w:t>
-            </w:r>
-            <w:proofErr w:type="spellEnd"/>
-            <w:r>
-              <w:t xml:space="preserve">() method which is implemented by each of the subclasses.  This function determines if a vector (which must be rotated into the sensor frame to make this test valid) is inside the field of view or not. For cone </w:t>
+              <w:t xml:space="preserve">The Sensor class provides a CheckTargetVisibility() method which is implemented by each of the subclasses.  This function determines if a vector (which must be rotated into the sensor frame to make this test valid) is inside the field of view or not. For cone </w:t>
             </w:r>
             <w:r>
               <w:rPr>
@@ -6328,12 +5043,10 @@
             <w:pPr>
               <w:jc w:val="right"/>
             </w:pPr>
-            <w:proofErr w:type="spellStart"/>
             <w:r>
               <w:lastRenderedPageBreak/>
               <w:t>ConicalSensor</w:t>
             </w:r>
-            <w:proofErr w:type="spellEnd"/>
           </w:p>
         </w:tc>
         <w:tc>
@@ -6373,11 +5086,9 @@
             <w:r>
               <w:t xml:space="preserve">The class relies upon the </w:t>
             </w:r>
-            <w:proofErr w:type="spellStart"/>
             <w:r>
               <w:t>CheckTargetMaxExcursionAngle</w:t>
             </w:r>
-            <w:proofErr w:type="spellEnd"/>
             <w:r>
               <w:t xml:space="preserve"> function inherited from the Sensor class to perform a simple check.</w:t>
             </w:r>
@@ -6393,34 +5104,16 @@
             <w:pPr>
               <w:jc w:val="right"/>
             </w:pPr>
-            <w:proofErr w:type="spellStart"/>
             <w:r>
               <w:t>GMATCustomSensor</w:t>
             </w:r>
-            <w:proofErr w:type="spellEnd"/>
           </w:p>
           <w:p>
             <w:pPr>
               <w:jc w:val="right"/>
             </w:pPr>
             <w:r>
-              <w:t>(</w:t>
-            </w:r>
-            <w:proofErr w:type="gramStart"/>
-            <w:r>
-              <w:t>originally</w:t>
-            </w:r>
-            <w:proofErr w:type="gramEnd"/>
-            <w:r>
-              <w:t xml:space="preserve"> called </w:t>
-            </w:r>
-            <w:proofErr w:type="spellStart"/>
-            <w:r>
-              <w:t>CustomSensor</w:t>
-            </w:r>
-            <w:proofErr w:type="spellEnd"/>
-            <w:r>
-              <w:t>)</w:t>
+              <w:t>(originally called CustomSensor)</w:t>
             </w:r>
           </w:p>
         </w:tc>
@@ -6441,14 +5134,12 @@
             <w:r>
               <w:t xml:space="preserve"> (using the </w:t>
             </w:r>
-            <w:proofErr w:type="spellStart"/>
             <w:r>
               <w:rPr>
                 <w:rFonts w:ascii="Courier New" w:hAnsi="Courier New" w:cs="Courier New"/>
               </w:rPr>
               <w:t>CheckTargetVisibility</w:t>
             </w:r>
-            <w:proofErr w:type="spellEnd"/>
             <w:r>
               <w:t xml:space="preserve">  function)</w:t>
             </w:r>
@@ -6511,24 +5202,14 @@
             <w:r>
               <w:t xml:space="preserve">Using the </w:t>
             </w:r>
-            <w:proofErr w:type="spellStart"/>
             <w:r>
               <w:rPr>
                 <w:rFonts w:ascii="Courier New" w:hAnsi="Courier New" w:cs="Courier New"/>
               </w:rPr>
               <w:t>CheckRegionVisibility</w:t>
             </w:r>
-            <w:proofErr w:type="spellEnd"/>
-            <w:r>
-              <w:t xml:space="preserve"> function, a region represented by vertices of a </w:t>
-            </w:r>
-            <w:proofErr w:type="gramStart"/>
-            <w:r>
-              <w:t>spherical-polygon</w:t>
-            </w:r>
-            <w:proofErr w:type="gramEnd"/>
-            <w:r>
-              <w:t xml:space="preserve"> can be evaluated to be completely in/out of the sensor FOV.</w:t>
+            <w:r>
+              <w:t xml:space="preserve"> function, a region represented by vertices of a spherical-polygon can be evaluated to be completely in/out of the sensor FOV.</w:t>
             </w:r>
           </w:p>
         </w:tc>
@@ -6548,7 +5229,6 @@
                 <w:color w:val="auto"/>
               </w:rPr>
             </w:pPr>
-            <w:proofErr w:type="spellStart"/>
             <w:r>
               <w:rPr>
                 <w:rFonts w:asciiTheme="minorHAnsi" w:hAnsiTheme="minorHAnsi" w:cstheme="minorHAnsi"/>
@@ -6559,7 +5239,6 @@
               <w:lastRenderedPageBreak/>
               <w:t>DSPIPCustomSensor</w:t>
             </w:r>
-            <w:proofErr w:type="spellEnd"/>
           </w:p>
         </w:tc>
         <w:tc>
@@ -6585,7 +5264,6 @@
               </w:rPr>
               <w:t xml:space="preserve">The </w:t>
             </w:r>
-            <w:proofErr w:type="spellStart"/>
             <w:r>
               <w:rPr>
                 <w:rFonts w:asciiTheme="minorHAnsi" w:hAnsiTheme="minorHAnsi" w:cstheme="minorHAnsi"/>
@@ -6595,7 +5273,6 @@
               </w:rPr>
               <w:t>DSPIPCustomSensor</w:t>
             </w:r>
-            <w:proofErr w:type="spellEnd"/>
             <w:r>
               <w:rPr>
                 <w:rFonts w:asciiTheme="minorHAnsi" w:hAnsiTheme="minorHAnsi" w:cstheme="minorHAnsi"/>
@@ -6614,7 +5291,6 @@
               </w:rPr>
               <w:t xml:space="preserve">has an identical purpose as that of the </w:t>
             </w:r>
-            <w:proofErr w:type="spellStart"/>
             <w:r>
               <w:rPr>
                 <w:rFonts w:asciiTheme="minorHAnsi" w:hAnsiTheme="minorHAnsi" w:cstheme="minorHAnsi"/>
@@ -6624,7 +5300,6 @@
               </w:rPr>
               <w:t>GMATCustomSensor</w:t>
             </w:r>
-            <w:proofErr w:type="spellEnd"/>
             <w:r>
               <w:rPr>
                 <w:rFonts w:asciiTheme="minorHAnsi" w:hAnsiTheme="minorHAnsi" w:cstheme="minorHAnsi"/>
@@ -6643,7 +5318,6 @@
               </w:rPr>
               <w:t xml:space="preserve">evaluate the presence/absence of a target point-location in a sensor FOV (using the </w:t>
             </w:r>
-            <w:proofErr w:type="spellStart"/>
             <w:r>
               <w:rPr>
                 <w:rFonts w:ascii="Courier New" w:hAnsi="Courier New" w:cs="Courier New"/>
@@ -6653,7 +5327,6 @@
               </w:rPr>
               <w:t>CheckTargetVisibility</w:t>
             </w:r>
-            <w:proofErr w:type="spellEnd"/>
             <w:r>
               <w:rPr>
                 <w:rFonts w:asciiTheme="minorHAnsi" w:hAnsiTheme="minorHAnsi" w:cstheme="minorHAnsi"/>
@@ -6682,7 +5355,6 @@
               </w:rPr>
               <w:t xml:space="preserve">Either the </w:t>
             </w:r>
-            <w:proofErr w:type="spellStart"/>
             <w:r>
               <w:rPr>
                 <w:rFonts w:asciiTheme="minorHAnsi" w:hAnsiTheme="minorHAnsi" w:cstheme="minorHAnsi"/>
@@ -6692,7 +5364,6 @@
               </w:rPr>
               <w:t>DSPIPCustomSensor</w:t>
             </w:r>
-            <w:proofErr w:type="spellEnd"/>
             <w:r>
               <w:rPr>
                 <w:rFonts w:asciiTheme="minorHAnsi" w:hAnsiTheme="minorHAnsi" w:cstheme="minorHAnsi"/>
@@ -6713,7 +5384,6 @@
               </w:rPr>
               <w:t xml:space="preserve">or the </w:t>
             </w:r>
-            <w:proofErr w:type="spellStart"/>
             <w:r>
               <w:rPr>
                 <w:rFonts w:asciiTheme="minorHAnsi" w:hAnsiTheme="minorHAnsi" w:cstheme="minorHAnsi"/>
@@ -6724,7 +5394,6 @@
               </w:rPr>
               <w:t>GMATCustomSensor</w:t>
             </w:r>
-            <w:proofErr w:type="spellEnd"/>
             <w:r>
               <w:rPr>
                 <w:rFonts w:asciiTheme="minorHAnsi" w:hAnsiTheme="minorHAnsi" w:cstheme="minorHAnsi"/>
@@ -6754,7 +5423,6 @@
               </w:rPr>
               <w:t xml:space="preserve"> The </w:t>
             </w:r>
-            <w:proofErr w:type="spellStart"/>
             <w:r>
               <w:rPr>
                 <w:rFonts w:asciiTheme="minorHAnsi" w:hAnsiTheme="minorHAnsi" w:cstheme="minorHAnsi"/>
@@ -6764,7 +5432,6 @@
               </w:rPr>
               <w:t>DSPIPCustomSensor</w:t>
             </w:r>
-            <w:proofErr w:type="spellEnd"/>
             <w:r>
               <w:rPr>
                 <w:rFonts w:asciiTheme="minorHAnsi" w:hAnsiTheme="minorHAnsi" w:cstheme="minorHAnsi"/>
@@ -6824,14 +5491,12 @@
             <w:r>
               <w:t xml:space="preserve">The </w:t>
             </w:r>
-            <w:proofErr w:type="spellStart"/>
             <w:r>
               <w:rPr>
                 <w:rFonts w:cstheme="minorHAnsi"/>
               </w:rPr>
               <w:t>DSPIPCustomSensor</w:t>
             </w:r>
-            <w:proofErr w:type="spellEnd"/>
             <w:r>
               <w:t xml:space="preserve"> </w:t>
             </w:r>
@@ -6857,21 +5522,7 @@
               <w:rPr>
                 <w:rFonts w:ascii="Courier New" w:hAnsi="Courier New" w:cs="Courier New"/>
               </w:rPr>
-              <w:t>‘</w:t>
-            </w:r>
-            <w:proofErr w:type="spellStart"/>
-            <w:r>
-              <w:rPr>
-                <w:rFonts w:ascii="Courier New" w:hAnsi="Courier New" w:cs="Courier New"/>
-              </w:rPr>
-              <w:t>propcov-cpp</w:t>
-            </w:r>
-            <w:proofErr w:type="spellEnd"/>
-            <w:r>
-              <w:rPr>
-                <w:rFonts w:ascii="Courier New" w:hAnsi="Courier New" w:cs="Courier New"/>
-              </w:rPr>
-              <w:t>’</w:t>
+              <w:t>‘propcov-cpp’</w:t>
             </w:r>
             <w:r>
               <w:t xml:space="preserve"> folder.</w:t>
@@ -7014,7 +5665,6 @@
                 <w:color w:val="auto"/>
               </w:rPr>
             </w:pPr>
-            <w:proofErr w:type="spellStart"/>
             <w:r>
               <w:rPr>
                 <w:rFonts w:asciiTheme="minorHAnsi" w:hAnsiTheme="minorHAnsi" w:cstheme="minorHAnsi"/>
@@ -7033,7 +5683,6 @@
               </w:rPr>
               <w:t>Attitude</w:t>
             </w:r>
-            <w:proofErr w:type="spellEnd"/>
           </w:p>
         </w:tc>
         <w:tc>
@@ -7050,7 +5699,6 @@
                 <w:color w:val="auto"/>
               </w:rPr>
             </w:pPr>
-            <w:proofErr w:type="spellStart"/>
             <w:r>
               <w:rPr>
                 <w:rFonts w:asciiTheme="minorHAnsi" w:hAnsiTheme="minorHAnsi" w:cstheme="minorHAnsi"/>
@@ -7060,7 +5708,6 @@
               </w:rPr>
               <w:t>NadirPointingAttitude</w:t>
             </w:r>
-            <w:proofErr w:type="spellEnd"/>
             <w:r>
               <w:rPr>
                 <w:rFonts w:asciiTheme="minorHAnsi" w:hAnsiTheme="minorHAnsi" w:cstheme="minorHAnsi"/>
@@ -7308,11 +5955,9 @@
             <w:pPr>
               <w:jc w:val="right"/>
             </w:pPr>
-            <w:proofErr w:type="spellStart"/>
             <w:r>
               <w:t>LaGrangeInterpolator</w:t>
             </w:r>
-            <w:proofErr w:type="spellEnd"/>
           </w:p>
         </w:tc>
         <w:tc>
@@ -7321,23 +5966,7 @@
           </w:tcPr>
           <w:p>
             <w:r>
-              <w:t xml:space="preserve">O-C uses the GMAT utility </w:t>
-            </w:r>
-            <w:proofErr w:type="spellStart"/>
-            <w:r>
-              <w:t>LagrangeInterpolator</w:t>
-            </w:r>
-            <w:proofErr w:type="spellEnd"/>
-            <w:r>
-              <w:t xml:space="preserve">, which is a subclass of Interpolator that computes interpolated values for arbitrary vector valued functions of a scalar independent variable. In this case the independent variable is </w:t>
-            </w:r>
-            <w:proofErr w:type="gramStart"/>
-            <w:r>
-              <w:t>time</w:t>
-            </w:r>
-            <w:proofErr w:type="gramEnd"/>
-            <w:r>
-              <w:t xml:space="preserve"> and the dependent vectors are position and velocity.</w:t>
+              <w:t>O-C uses the GMAT utility LagrangeInterpolator, which is a subclass of Interpolator that computes interpolated values for arbitrary vector valued functions of a scalar independent variable. In this case the independent variable is time and the dependent vectors are position and velocity.</w:t>
             </w:r>
           </w:p>
         </w:tc>
@@ -7461,11 +6090,9 @@
             <w:pPr>
               <w:jc w:val="right"/>
             </w:pPr>
-            <w:proofErr w:type="spellStart"/>
             <w:r>
               <w:t>OrbitState</w:t>
             </w:r>
-            <w:proofErr w:type="spellEnd"/>
           </w:p>
         </w:tc>
         <w:tc>
@@ -7473,13 +6100,8 @@
             <w:tcW w:w="7195" w:type="dxa"/>
           </w:tcPr>
           <w:p>
-            <w:proofErr w:type="spellStart"/>
-            <w:r>
-              <w:t>OrbitState</w:t>
-            </w:r>
-            <w:proofErr w:type="spellEnd"/>
-            <w:r>
-              <w:t xml:space="preserve"> contains the spacecraft position and velocity</w:t>
+            <w:r>
+              <w:t>OrbitState contains the spacecraft position and velocity</w:t>
             </w:r>
             <w:r>
               <w:t xml:space="preserve"> (in Inertial coordinate</w:t>
@@ -7519,11 +6141,9 @@
             <w:pPr>
               <w:jc w:val="right"/>
             </w:pPr>
-            <w:proofErr w:type="spellStart"/>
             <w:r>
               <w:t>AbsoluteDate</w:t>
             </w:r>
-            <w:proofErr w:type="spellEnd"/>
           </w:p>
         </w:tc>
         <w:tc>
@@ -7532,15 +6152,7 @@
           </w:tcPr>
           <w:p>
             <w:r>
-              <w:t xml:space="preserve">This class maintains a representation of date and time. The time can be set or retrieved as either a Gregorian date (year, month, day, hours, </w:t>
-            </w:r>
-            <w:proofErr w:type="gramStart"/>
-            <w:r>
-              <w:t>minutes</w:t>
-            </w:r>
-            <w:proofErr w:type="gramEnd"/>
-            <w:r>
-              <w:t xml:space="preserve"> and seconds) or a Julian date (days from a standard reference point), and it allows the date and time to be advanced by a number of seconds. This number may be negative to indicate movement backwards in time</w:t>
+              <w:t>This class maintains a representation of date and time. The time can be set or retrieved as either a Gregorian date (year, month, day, hours, minutes and seconds) or a Julian date (days from a standard reference point), and it allows the date and time to be advanced by a number of seconds. This number may be negative to indicate movement backwards in time</w:t>
             </w:r>
             <w:r>
               <w:t>.</w:t>
@@ -7570,11 +6182,9 @@
           <w:numId w:val="8"/>
         </w:numPr>
       </w:pPr>
-      <w:proofErr w:type="spellStart"/>
       <w:r>
         <w:t>GMATCustomSensor</w:t>
       </w:r>
-      <w:proofErr w:type="spellEnd"/>
       <w:r>
         <w:t>, which contains several arrays</w:t>
       </w:r>
@@ -7624,23 +6234,7 @@
         </w:numPr>
       </w:pPr>
       <w:r>
-        <w:t xml:space="preserve">Propagate() – this function calls </w:t>
-      </w:r>
-      <w:proofErr w:type="spellStart"/>
-      <w:r>
-        <w:t>PropagateOrbitalElements</w:t>
-      </w:r>
-      <w:proofErr w:type="spellEnd"/>
-      <w:r>
-        <w:t xml:space="preserve">() and adds the option to model the effect of atmospheric drag by calling </w:t>
-      </w:r>
-      <w:proofErr w:type="spellStart"/>
-      <w:r>
-        <w:t>ComputePeriapsisAltitude</w:t>
-      </w:r>
-      <w:proofErr w:type="spellEnd"/>
-      <w:r>
-        <w:t>()</w:t>
+        <w:t>Propagate() – this function calls PropagateOrbitalElements() and adds the option to model the effect of atmospheric drag by calling ComputePeriapsisAltitude()</w:t>
       </w:r>
     </w:p>
     <w:p>
@@ -7651,29 +6245,8 @@
           <w:numId w:val="6"/>
         </w:numPr>
       </w:pPr>
-      <w:proofErr w:type="spellStart"/>
-      <w:r>
-        <w:t>PropagateOrbitalElements</w:t>
-      </w:r>
-      <w:proofErr w:type="spellEnd"/>
-      <w:r>
-        <w:t xml:space="preserve">() – this function propagates the Keplerian elements (a, e, </w:t>
-      </w:r>
-      <w:proofErr w:type="spellStart"/>
-      <w:r>
-        <w:t>i</w:t>
-      </w:r>
-      <w:proofErr w:type="spellEnd"/>
-      <w:r>
-        <w:t xml:space="preserve">, RAAN, </w:t>
-      </w:r>
-      <w:proofErr w:type="spellStart"/>
-      <w:r>
-        <w:t>argP</w:t>
-      </w:r>
-      <w:proofErr w:type="spellEnd"/>
-      <w:r>
-        <w:t>, MA), using the two-body problem with the addition of the J2 perturbation.</w:t>
+      <w:r>
+        <w:t>PropagateOrbitalElements() – this function propagates the Keplerian elements (a, e, i, RAAN, argP, MA), using the two-body problem with the addition of the J2 perturbation.</w:t>
       </w:r>
     </w:p>
     <w:p>
@@ -7685,13 +6258,8 @@
         </w:numPr>
       </w:pPr>
       <w:commentRangeStart w:id="4"/>
-      <w:proofErr w:type="spellStart"/>
-      <w:r>
-        <w:t>ComputePeriapsisAltitude</w:t>
-      </w:r>
-      <w:proofErr w:type="spellEnd"/>
-      <w:r>
-        <w:t>() – computes value</w:t>
+      <w:r>
+        <w:t>ComputePeriapsisAltitude() – computes value</w:t>
       </w:r>
       <w:r>
         <w:t>s</w:t>
@@ -7737,21 +6305,8 @@
           <w:numId w:val="7"/>
         </w:numPr>
       </w:pPr>
-      <w:proofErr w:type="spellStart"/>
-      <w:r>
-        <w:t>CheckTargetVisibility</w:t>
-      </w:r>
-      <w:proofErr w:type="spellEnd"/>
-      <w:r>
-        <w:t xml:space="preserve">() – the implementation of this function is simple, it calls the </w:t>
-      </w:r>
-      <w:proofErr w:type="spellStart"/>
-      <w:r>
-        <w:t>CheckTargetVisibility</w:t>
-      </w:r>
-      <w:proofErr w:type="spellEnd"/>
-      <w:r>
-        <w:t>() function in the Sensor class for a given sensor. The Sensor function in turn determines if a point is in its field of view.</w:t>
+      <w:r>
+        <w:t>CheckTargetVisibility() – the implementation of this function is simple, it calls the CheckTargetVisibility() function in the Sensor class for a given sensor. The Sensor function in turn determines if a point is in its field of view.</w:t>
       </w:r>
     </w:p>
     <w:p>
@@ -7887,11 +6442,9 @@
             <w:pPr>
               <w:jc w:val="right"/>
             </w:pPr>
-            <w:proofErr w:type="spellStart"/>
             <w:r>
               <w:t>CoverageChecker</w:t>
             </w:r>
-            <w:proofErr w:type="spellEnd"/>
           </w:p>
         </w:tc>
         <w:tc>
@@ -7907,36 +6460,12 @@
           </w:tcPr>
           <w:p>
             <w:r>
-              <w:t>This class checks for point coverage. The class is a reduced version of '</w:t>
-            </w:r>
-            <w:proofErr w:type="spellStart"/>
-            <w:r>
-              <w:t>CoverageCheckerLegacy</w:t>
-            </w:r>
-            <w:proofErr w:type="spellEnd"/>
-            <w:r>
-              <w:t>'. While the legacy version includes functionality to generate reports, this class only checks for point-coverage.</w:t>
+              <w:t>This class checks for point coverage. The class is a reduced version of 'CoverageCheckerLegacy'. While the legacy version includes functionality to generate reports, this class only checks for point-coverage.</w:t>
             </w:r>
           </w:p>
           <w:p>
             <w:r>
-              <w:t xml:space="preserve"> The </w:t>
-            </w:r>
-            <w:proofErr w:type="spellStart"/>
-            <w:r>
-              <w:t>CoverageChecker</w:t>
-            </w:r>
-            <w:proofErr w:type="spellEnd"/>
-            <w:r>
-              <w:t xml:space="preserve"> is instantiated with pointers to </w:t>
-            </w:r>
-            <w:proofErr w:type="spellStart"/>
-            <w:r>
-              <w:t>PointGroup</w:t>
-            </w:r>
-            <w:proofErr w:type="spellEnd"/>
-            <w:r>
-              <w:t xml:space="preserve"> object and a Spacecraft object. The point-group contains list of points which are to be checked for coverage calculations. The spacecraft may contain sensor, in which case coverage is evaluated for the sensor FOV or if no sensor the coverage is evaluated for the spacecraft (horizon-test is performed). There is room to expand to multiple sensors per spacecraft, but currently only 1 sensor per spacecraft is allowed.</w:t>
+              <w:t xml:space="preserve"> The CoverageChecker is instantiated with pointers to PointGroup object and a Spacecraft object. The point-group contains list of points which are to be checked for coverage calculations. The spacecraft may contain sensor, in which case coverage is evaluated for the sensor FOV or if no sensor the coverage is evaluated for the spacecraft (horizon-test is performed). There is room to expand to multiple sensors per spacecraft, but currently only 1 sensor per spacecraft is allowed.</w:t>
             </w:r>
           </w:p>
           <w:p>
@@ -7944,22 +6473,12 @@
               <w:t xml:space="preserve">The primary functions utilized are the overloaded functions </w:t>
             </w:r>
             <w:bookmarkStart w:id="6" w:name="_Hlk92651477"/>
-            <w:proofErr w:type="spellStart"/>
             <w:r>
               <w:t>CheckPointCoverage</w:t>
             </w:r>
             <w:bookmarkEnd w:id="6"/>
-            <w:proofErr w:type="spellEnd"/>
-            <w:r>
-              <w:t xml:space="preserve">(.). First the </w:t>
-            </w:r>
-            <w:proofErr w:type="spellStart"/>
-            <w:r>
-              <w:t>CheckGridFeasibility</w:t>
-            </w:r>
-            <w:proofErr w:type="spellEnd"/>
-            <w:r>
-              <w:t>(.) function is invoked to (1) determine if spacecraft and point are on the same hemisphere (2) if 1 is true, horizon check is performed. The above tests check the feasibility of point being covered. If feasible, the point is evaluated to be within/out of the sensor FOV.</w:t>
+            <w:r>
+              <w:t>(.). First the CheckGridFeasibility(.) function is invoked to (1) determine if spacecraft and point are on the same hemisphere (2) if 1 is true, horizon check is performed. The above tests check the feasibility of point being covered. If feasible, the point is evaluated to be within/out of the sensor FOV.</w:t>
             </w:r>
           </w:p>
         </w:tc>
@@ -7983,11 +6502,9 @@
             <w:pPr>
               <w:jc w:val="right"/>
             </w:pPr>
-            <w:proofErr w:type="spellStart"/>
             <w:r>
               <w:t>PointGroup</w:t>
             </w:r>
-            <w:proofErr w:type="spellEnd"/>
           </w:p>
         </w:tc>
         <w:tc>
@@ -8002,13 +6519,8 @@
             </w:tcMar>
           </w:tcPr>
           <w:p>
-            <w:proofErr w:type="spellStart"/>
-            <w:r>
-              <w:t>PointGroup</w:t>
-            </w:r>
-            <w:proofErr w:type="spellEnd"/>
-            <w:r>
-              <w:t xml:space="preserve"> maintains a user defined or an automatically generated set of points </w:t>
+            <w:r>
+              <w:t xml:space="preserve">PointGroup maintains a user defined or an automatically generated set of points </w:t>
             </w:r>
             <w:r>
               <w:t xml:space="preserve">(both Cartesian and Spherical) </w:t>
@@ -8138,39 +6650,7 @@
     </w:p>
     <w:p>
       <w:r>
-        <w:t xml:space="preserve">The key data structures for coverage checking all reside in the </w:t>
-      </w:r>
-      <w:proofErr w:type="spellStart"/>
-      <w:r>
-        <w:t>CoverageChecker</w:t>
-      </w:r>
-      <w:proofErr w:type="spellEnd"/>
-      <w:r>
-        <w:t xml:space="preserve"> class. They are supported by the class members in the </w:t>
-      </w:r>
-      <w:proofErr w:type="spellStart"/>
-      <w:r>
-        <w:t>PointGroup</w:t>
-      </w:r>
-      <w:proofErr w:type="spellEnd"/>
-      <w:r>
-        <w:t xml:space="preserve">, </w:t>
-      </w:r>
-      <w:proofErr w:type="spellStart"/>
-      <w:r>
-        <w:t>VisiblePOIReport</w:t>
-      </w:r>
-      <w:proofErr w:type="spellEnd"/>
-      <w:r>
-        <w:t xml:space="preserve">, and </w:t>
-      </w:r>
-      <w:proofErr w:type="spellStart"/>
-      <w:r>
-        <w:t>IntervalEventReport</w:t>
-      </w:r>
-      <w:proofErr w:type="spellEnd"/>
-      <w:r>
-        <w:t>; all of which are containers with little or no processing beyond setting and getting data. These data structures are:</w:t>
+        <w:t>The key data structures for coverage checking all reside in the CoverageChecker class. They are supported by the class members in the PointGroup, VisiblePOIReport, and IntervalEventReport; all of which are containers with little or no processing beyond setting and getting data. These data structures are:</w:t>
       </w:r>
     </w:p>
     <w:p>
@@ -8181,13 +6661,8 @@
           <w:numId w:val="3"/>
         </w:numPr>
       </w:pPr>
-      <w:proofErr w:type="spellStart"/>
-      <w:r>
-        <w:t>sc</w:t>
-      </w:r>
-      <w:proofErr w:type="spellEnd"/>
-      <w:r>
-        <w:t xml:space="preserve"> – Spacecraft from which the state, date, sensors are obtained.</w:t>
+      <w:r>
+        <w:t>sc – Spacecraft from which the state, date, sensors are obtained.</w:t>
       </w:r>
     </w:p>
     <w:p>
@@ -8198,29 +6673,8 @@
           <w:numId w:val="3"/>
         </w:numPr>
       </w:pPr>
-      <w:proofErr w:type="spellStart"/>
-      <w:r>
-        <w:t>pointGroup</w:t>
-      </w:r>
-      <w:proofErr w:type="spellEnd"/>
-      <w:r>
-        <w:t xml:space="preserve"> – is a pointer to the </w:t>
-      </w:r>
-      <w:proofErr w:type="spellStart"/>
-      <w:r>
-        <w:t>pointGroup</w:t>
-      </w:r>
-      <w:proofErr w:type="spellEnd"/>
-      <w:r>
-        <w:t xml:space="preserve"> being analyzed. The constructor sets this pointer from the input parameter </w:t>
-      </w:r>
-      <w:proofErr w:type="spellStart"/>
-      <w:r>
-        <w:t>ptGroup</w:t>
-      </w:r>
-      <w:proofErr w:type="spellEnd"/>
-      <w:r>
-        <w:t>.</w:t>
+      <w:r>
+        <w:t>pointGroup – is a pointer to the pointGroup being analyzed. The constructor sets this pointer from the input parameter ptGroup.</w:t>
       </w:r>
     </w:p>
     <w:p>
@@ -8232,19 +6686,9 @@
         </w:numPr>
       </w:pPr>
       <w:commentRangeStart w:id="7"/>
-      <w:proofErr w:type="spellStart"/>
-      <w:r>
-        <w:t>pointArray</w:t>
-      </w:r>
-      <w:proofErr w:type="spellEnd"/>
-      <w:r>
-        <w:t xml:space="preserve"> – is an array of unit vectors representing the position of each point in </w:t>
-      </w:r>
-      <w:proofErr w:type="spellStart"/>
-      <w:r>
-        <w:t>pointGroup</w:t>
-      </w:r>
-      <w:proofErr w:type="spellEnd"/>
+      <w:r>
+        <w:t>pointArray – is an array of unit vectors representing the position of each point in pointGroup</w:t>
+      </w:r>
       <w:r>
         <w:t xml:space="preserve"> </w:t>
       </w:r>
@@ -8273,21 +6717,8 @@
           <w:numId w:val="3"/>
         </w:numPr>
       </w:pPr>
-      <w:proofErr w:type="spellStart"/>
-      <w:r>
-        <w:t>feasibilityTest</w:t>
-      </w:r>
-      <w:proofErr w:type="spellEnd"/>
-      <w:r>
-        <w:t xml:space="preserve"> – is an array of bools which is set by the </w:t>
-      </w:r>
-      <w:proofErr w:type="spellStart"/>
-      <w:r>
-        <w:t>GridFeasibility</w:t>
-      </w:r>
-      <w:proofErr w:type="spellEnd"/>
-      <w:r>
-        <w:t>(.) function.</w:t>
+      <w:r>
+        <w:t>feasibilityTest – is an array of bools which is set by the GridFeasibility(.) function.</w:t>
       </w:r>
     </w:p>
     <w:p>
@@ -8303,15 +6734,7 @@
         <w:t>The k</w:t>
       </w:r>
       <w:r>
-        <w:t xml:space="preserve">ey function for coverage checking is the </w:t>
-      </w:r>
-      <w:proofErr w:type="spellStart"/>
-      <w:r>
-        <w:t>CheckPointCoverage</w:t>
-      </w:r>
-      <w:proofErr w:type="spellEnd"/>
-      <w:r>
-        <w:t>(</w:t>
+        <w:t>ey function for coverage checking is the CheckPointCoverage(</w:t>
       </w:r>
       <w:r>
         <w:t>.</w:t>
@@ -8322,11 +6745,9 @@
       <w:r>
         <w:t xml:space="preserve">. This in turn invokes the spacecraft </w:t>
       </w:r>
-      <w:proofErr w:type="spellStart"/>
       <w:r>
         <w:t>CheckTargetVisibility</w:t>
       </w:r>
-      <w:proofErr w:type="spellEnd"/>
       <w:r>
         <w:t>(.)</w:t>
       </w:r>
@@ -8336,11 +6757,9 @@
       <w:r>
         <w:t xml:space="preserve">, which in turn invokes the Sensor </w:t>
       </w:r>
-      <w:proofErr w:type="spellStart"/>
       <w:r>
         <w:t>CheckTargetVisibility</w:t>
       </w:r>
-      <w:proofErr w:type="spellEnd"/>
       <w:r>
         <w:t>(.) function.</w:t>
       </w:r>
@@ -8555,13 +6974,8 @@
       </w:r>
     </w:p>
     <w:p>
-      <w:proofErr w:type="gramStart"/>
-      <w:r>
-        <w:t>All of</w:t>
-      </w:r>
-      <w:proofErr w:type="gramEnd"/>
-      <w:r>
-        <w:t xml:space="preserve"> these definitions give you the gist of what attitude is about, none of them exactly matches the mathematical definition we will be using. The mathematical formalism is to model attitude as the rotation from a reference three-axis coordinate frame to a three-axis frame fixed to an aircraft or spacecraft. The selection of reference frame will depend on the type of mission. Space science missions are more likely to reference an inertially fixed frame, while earth science points the instruments downward, and pick a reference frame that rotates (for those who are not beginners, it is pitching at 1 revolution per orbit) to keep the instrument pointing downward.</w:t>
+      <w:r>
+        <w:t>All of these definitions give you the gist of what attitude is about, none of them exactly matches the mathematical definition we will be using. The mathematical formalism is to model attitude as the rotation from a reference three-axis coordinate frame to a three-axis frame fixed to an aircraft or spacecraft. The selection of reference frame will depend on the type of mission. Space science missions are more likely to reference an inertially fixed frame, while earth science points the instruments downward, and pick a reference frame that rotates (for those who are not beginners, it is pitching at 1 revolution per orbit) to keep the instrument pointing downward.</w:t>
       </w:r>
     </w:p>
     <w:p>
@@ -8748,21 +7162,7 @@
         <w:rPr>
           <w:rFonts w:eastAsiaTheme="minorEastAsia"/>
         </w:rPr>
-        <w:t xml:space="preserve"> For example, if one wants to know the location of the sun relative to the spacecraft, one </w:t>
-      </w:r>
-      <w:proofErr w:type="gramStart"/>
-      <w:r>
-        <w:rPr>
-          <w:rFonts w:eastAsiaTheme="minorEastAsia"/>
-        </w:rPr>
-        <w:t>would</w:t>
-      </w:r>
-      <w:proofErr w:type="gramEnd"/>
-      <w:r>
-        <w:rPr>
-          <w:rFonts w:eastAsiaTheme="minorEastAsia"/>
-        </w:rPr>
-        <w:t xml:space="preserve"> use the spacecraft to sun vector expressed in the spacecraft body frame. However, most models of solar ephemerides (position and velocity) are modeled in an inertial frame that is fixed in space.</w:t>
+        <w:t xml:space="preserve"> For example, if one wants to know the location of the sun relative to the spacecraft, one would use the spacecraft to sun vector expressed in the spacecraft body frame. However, most models of solar ephemerides (position and velocity) are modeled in an inertial frame that is fixed in space.</w:t>
       </w:r>
       <w:r>
         <w:rPr>
@@ -10290,15 +8690,7 @@
         <w:t>Earth-Centered, Earth-Fixed (ECEF)</w:t>
       </w:r>
       <w:r>
-        <w:t xml:space="preserve"> reference frame. It is </w:t>
-      </w:r>
-      <w:proofErr w:type="gramStart"/>
-      <w:r>
-        <w:t>similar to</w:t>
-      </w:r>
-      <w:proofErr w:type="gramEnd"/>
-      <w:r>
-        <w:t xml:space="preserve"> ECI, but instead of staying fixed in inertial space it rotates in lockstep with the Earth. The frame is defined as follows:</w:t>
+        <w:t xml:space="preserve"> reference frame. It is similar to ECI, but instead of staying fixed in inertial space it rotates in lockstep with the Earth. The frame is defined as follows:</w:t>
       </w:r>
     </w:p>
     <w:p>
@@ -10779,21 +9171,7 @@
         <w:rPr>
           <w:b/>
         </w:rPr>
-        <w:t>-</w:t>
-      </w:r>
-      <w:proofErr w:type="spellStart"/>
-      <w:r>
-        <w:rPr>
-          <w:b/>
-        </w:rPr>
-        <w:t>RxV</w:t>
-      </w:r>
-      <w:proofErr w:type="spellEnd"/>
-      <w:r>
-        <w:rPr>
-          <w:b/>
-        </w:rPr>
-        <w:t xml:space="preserve"> </w:t>
+        <w:t xml:space="preserve">-RxV </w:t>
       </w:r>
       <w:r>
         <w:t>)</w:t>
@@ -10865,15 +9243,7 @@
         <w:t xml:space="preserve">(grid-point/ Ground-station) </w:t>
       </w:r>
       <w:r>
-        <w:t xml:space="preserve">is </w:t>
-      </w:r>
-      <w:proofErr w:type="gramStart"/>
-      <w:r>
-        <w:t>actually in</w:t>
-      </w:r>
-      <w:proofErr w:type="gramEnd"/>
-      <w:r>
-        <w:t xml:space="preserve"> a sensor field of view. Unlike the first test, this requires attitude information and the orientation of the sensor to the spacecraft body frame.</w:t>
+        <w:t>is actually in a sensor field of view. Unlike the first test, this requires attitude information and the orientation of the sensor to the spacecraft body frame.</w:t>
       </w:r>
     </w:p>
     <w:p>
@@ -11026,17 +9396,8 @@
           <w:b/>
           <w:bCs/>
         </w:rPr>
-        <w:t>n ̂ = -</w:t>
-      </w:r>
-      <w:proofErr w:type="spellStart"/>
-      <w:r>
-        <w:rPr>
-          <w:b/>
-          <w:bCs/>
-        </w:rPr>
-        <w:t>RxV</w:t>
-      </w:r>
-      <w:proofErr w:type="spellEnd"/>
+        <w:t>n ̂ = -RxV</w:t>
+      </w:r>
       <w:r>
         <w:t xml:space="preserve"> )</w:t>
       </w:r>
@@ -11259,15 +9620,7 @@
     </w:p>
     <w:p>
       <w:r>
-        <w:t xml:space="preserve">This is done in the routine </w:t>
-      </w:r>
-      <w:proofErr w:type="spellStart"/>
-      <w:r>
-        <w:t>CheckGridFeasibility</w:t>
-      </w:r>
-      <w:proofErr w:type="spellEnd"/>
-      <w:r>
-        <w:t>(</w:t>
+        <w:t>This is done in the routine CheckGridFeasibility(</w:t>
       </w:r>
       <w:r>
         <w:t>.</w:t>
@@ -11287,15 +9640,7 @@
     </w:p>
     <w:p>
       <w:r>
-        <w:t xml:space="preserve">The common element of both checks is that the point of interest positions </w:t>
-      </w:r>
-      <w:proofErr w:type="gramStart"/>
-      <w:r>
-        <w:t>are</w:t>
-      </w:r>
-      <w:proofErr w:type="gramEnd"/>
-      <w:r>
-        <w:t xml:space="preserve"> in ECEF coordinates, while the </w:t>
+        <w:t xml:space="preserve">The common element of both checks is that the point of interest positions are in ECEF coordinates, while the </w:t>
       </w:r>
       <w:r>
         <w:t xml:space="preserve">spacecraft </w:t>
@@ -11446,25 +9791,7 @@
         <w:t>In the interests of computational efficiency this</w:t>
       </w:r>
       <w:r>
-        <w:t xml:space="preserve"> is done outside the loop that iterates over all the points of interest. See </w:t>
-      </w:r>
-      <w:proofErr w:type="spellStart"/>
-      <w:proofErr w:type="gramStart"/>
-      <w:r>
-        <w:t>CoverageChecker</w:t>
-      </w:r>
-      <w:proofErr w:type="spellEnd"/>
-      <w:r>
-        <w:t>::</w:t>
-      </w:r>
-      <w:proofErr w:type="spellStart"/>
-      <w:proofErr w:type="gramEnd"/>
-      <w:r>
-        <w:t>CheckPointCoverage</w:t>
-      </w:r>
-      <w:proofErr w:type="spellEnd"/>
-      <w:r>
-        <w:t>(</w:t>
+        <w:t xml:space="preserve"> is done outside the loop that iterates over all the points of interest. See CoverageChecker::CheckPointCoverage(</w:t>
       </w:r>
       <w:r>
         <w:t>.</w:t>
@@ -12002,20 +10329,7 @@
         <w:t xml:space="preserve">This is </w:t>
       </w:r>
       <w:r>
-        <w:t xml:space="preserve">done in the function </w:t>
-      </w:r>
-      <w:proofErr w:type="gramStart"/>
-      <w:r>
-        <w:t>Spacecraft::</w:t>
-      </w:r>
-      <w:proofErr w:type="spellStart"/>
-      <w:proofErr w:type="gramEnd"/>
-      <w:r>
-        <w:t>CheckTargetVisibility</w:t>
-      </w:r>
-      <w:proofErr w:type="spellEnd"/>
-      <w:r>
-        <w:t>(</w:t>
+        <w:t>done in the function Spacecraft::CheckTargetVisibility(</w:t>
       </w:r>
       <w:r>
         <w:t>.</w:t>
@@ -12040,15 +10354,7 @@
     </w:p>
     <w:p>
       <w:r>
-        <w:t xml:space="preserve">{Wertz 1978] Wertz, James, editor. Spacecraft Attitude Determination and Control.  D. </w:t>
-      </w:r>
-      <w:proofErr w:type="spellStart"/>
-      <w:r>
-        <w:t>Reidel</w:t>
-      </w:r>
-      <w:proofErr w:type="spellEnd"/>
-      <w:r>
-        <w:t xml:space="preserve"> Publishing Company, Dordrecht, Holland 1978.</w:t>
+        <w:t>{Wertz 1978] Wertz, James, editor. Spacecraft Attitude Determination and Control.  D. Reidel Publishing Company, Dordrecht, Holland 1978.</w:t>
       </w:r>
     </w:p>
     <w:p>
@@ -12270,14 +10576,12 @@
       <w:r>
         <w:t xml:space="preserve">Clock, cone angles are used to express the point-location on a unit-sphere, and several calculations involving checking if the point-location is in/out of sensor FOV is done using this representation. The relationship of the clock/cone angle representation with the “standard” right-ascension (RA)/ declination (dec) representation is in the  </w:t>
       </w:r>
-      <w:proofErr w:type="spellStart"/>
       <w:r>
         <w:rPr>
           <w:rFonts w:ascii="Courier New" w:hAnsi="Courier New" w:cs="Courier New"/>
         </w:rPr>
         <w:t>ConeClocktoRADEC</w:t>
       </w:r>
-      <w:proofErr w:type="spellEnd"/>
       <w:r>
         <w:t xml:space="preserve"> function in the </w:t>
       </w:r>
@@ -12484,11 +10788,9 @@
       </w:pPr>
       <w:bookmarkStart w:id="9" w:name="_SphericalSensor"/>
       <w:bookmarkEnd w:id="9"/>
-      <w:proofErr w:type="spellStart"/>
       <w:r>
         <w:t>DSPIPCustomSensor</w:t>
       </w:r>
-      <w:proofErr w:type="spellEnd"/>
       <w:r>
         <w:t xml:space="preserve"> </w:t>
       </w:r>
@@ -12500,14 +10802,12 @@
       <w:r>
         <w:t xml:space="preserve">The </w:t>
       </w:r>
-      <w:proofErr w:type="spellStart"/>
       <w:r>
         <w:rPr>
           <w:rFonts w:cstheme="minorHAnsi"/>
         </w:rPr>
         <w:t>DSPIPCustomSensor</w:t>
       </w:r>
-      <w:proofErr w:type="spellEnd"/>
       <w:r>
         <w:t xml:space="preserve"> </w:t>
       </w:r>
@@ -12524,26 +10824,16 @@
         <w:t xml:space="preserve"> </w:t>
       </w:r>
       <w:r>
-        <w:t>R. Ketzner, V. Ravindra and M. Bramble, 'A Robust, Fast, and Accurate Algorithm for Point in Spherical Polygon Classification with Applications in Geoscience and Remote Sensing', Computers and Geosciences, under review.’</w:t>
-      </w:r>
-    </w:p>
-    <w:p>
-      <w:r>
-        <w:t xml:space="preserve">In the above article, the algorithm is described and compared to the ‘GMAT </w:t>
-      </w:r>
-      <w:proofErr w:type="spellStart"/>
-      <w:r>
-        <w:t>CustomSensor</w:t>
-      </w:r>
-      <w:proofErr w:type="spellEnd"/>
-      <w:r>
-        <w:t xml:space="preserve">’ algorithm which is the same as the point-in-polygon algorithm implemented in the </w:t>
-      </w:r>
-      <w:proofErr w:type="spellStart"/>
+        <w:t>R. Ketzner, V. Ravindra and M. Bramble, 'A Robust, Fast, and Accurate Algorithm for Point in Spherical Polygon Classification with Applications in Geoscience and Remote Sensing', Computers and Geosciences, under review.</w:t>
+      </w:r>
+    </w:p>
+    <w:p>
+      <w:r>
+        <w:t xml:space="preserve">In the above article, the algorithm is described and compared to the ‘GMAT CustomSensor’ algorithm which is the same as the point-in-polygon algorithm implemented in the </w:t>
+      </w:r>
       <w:r>
         <w:t>GMATCustomSensor</w:t>
       </w:r>
-      <w:proofErr w:type="spellEnd"/>
       <w:r>
         <w:t xml:space="preserve"> </w:t>
       </w:r>
@@ -12553,22 +10843,18 @@
       <w:r>
         <w:t xml:space="preserve"> Compared to the </w:t>
       </w:r>
-      <w:proofErr w:type="spellStart"/>
       <w:r>
         <w:t>GMATCustomSensor</w:t>
       </w:r>
-      <w:proofErr w:type="spellEnd"/>
       <w:r>
         <w:t xml:space="preserve"> </w:t>
       </w:r>
       <w:r>
         <w:t xml:space="preserve">class, the </w:t>
       </w:r>
-      <w:proofErr w:type="spellStart"/>
       <w:r>
         <w:t>DSPIPCustomSensor</w:t>
       </w:r>
-      <w:proofErr w:type="spellEnd"/>
       <w:r>
         <w:t xml:space="preserve"> </w:t>
       </w:r>
@@ -12589,44 +10875,36 @@
       <w:r>
         <w:t>In the OrbitPy library, the coverage method can be specified to be ‘</w:t>
       </w:r>
-      <w:proofErr w:type="spellStart"/>
       <w:r>
         <w:t>DirectSphericalPointInPolygon</w:t>
       </w:r>
-      <w:proofErr w:type="spellEnd"/>
       <w:r>
         <w:t xml:space="preserve">’ </w:t>
       </w:r>
       <w:r>
         <w:t xml:space="preserve">which corresponds to usage of the </w:t>
       </w:r>
-      <w:proofErr w:type="spellStart"/>
       <w:r>
         <w:t>DSPIPCustomSensor</w:t>
       </w:r>
-      <w:proofErr w:type="spellEnd"/>
       <w:r>
         <w:t xml:space="preserve"> </w:t>
       </w:r>
       <w:r>
         <w:t>class, or ‘</w:t>
       </w:r>
-      <w:proofErr w:type="spellStart"/>
       <w:r>
         <w:t>ProjectedSphericalPointInPolygon</w:t>
       </w:r>
-      <w:proofErr w:type="spellEnd"/>
       <w:r>
         <w:t xml:space="preserve">’ </w:t>
       </w:r>
       <w:r>
         <w:t xml:space="preserve">which corresponds to usage of the </w:t>
       </w:r>
-      <w:proofErr w:type="spellStart"/>
       <w:r>
         <w:t>GMATCustomSensor</w:t>
       </w:r>
-      <w:proofErr w:type="spellEnd"/>
       <w:r>
         <w:t xml:space="preserve"> </w:t>
       </w:r>
@@ -12638,11 +10916,9 @@
       <w:r>
         <w:t>The dependencies of the `</w:t>
       </w:r>
-      <w:proofErr w:type="spellStart"/>
       <w:r>
         <w:t>DSPIPCustomSensor</w:t>
       </w:r>
-      <w:proofErr w:type="spellEnd"/>
       <w:r>
         <w:t xml:space="preserve"> class are listed below.</w:t>
       </w:r>
@@ -12765,15 +11041,7 @@
           </w:tcPr>
           <w:p>
             <w:r>
-              <w:t xml:space="preserve">The Polygon class is a pure virtual class which defines the interface for spherical polygons. This interface requires all child classes to implement a function which takes query point coordinates as input and returns an integer value representing point inclusion status in the polygon. The Polygon file also includes a util namespace defining some useful function used across the program (spherical/cartesian coordinate conversion, file </w:t>
-            </w:r>
-            <w:proofErr w:type="spellStart"/>
-            <w:r>
-              <w:t>i.o</w:t>
-            </w:r>
-            <w:proofErr w:type="spellEnd"/>
-            <w:r>
-              <w:t>., etc.).</w:t>
+              <w:t>The Polygon class is a pure virtual class which defines the interface for spherical polygons. This interface requires all child classes to implement a function which takes query point coordinates as input and returns an integer value representing point inclusion status in the polygon. The Polygon file also includes a util namespace defining some useful function used across the program (spherical/cartesian coordinate conversion, file i.o., etc.).</w:t>
             </w:r>
           </w:p>
         </w:tc>
@@ -12839,11 +11107,9 @@
             <w:pPr>
               <w:jc w:val="right"/>
             </w:pPr>
-            <w:proofErr w:type="spellStart"/>
             <w:r>
               <w:t>SlicedPolygon</w:t>
             </w:r>
-            <w:proofErr w:type="spellEnd"/>
           </w:p>
         </w:tc>
         <w:tc>
@@ -12859,15 +11125,7 @@
           </w:tcPr>
           <w:p>
             <w:r>
-              <w:t xml:space="preserve">A child class of Polygon which implements the proposed point in spherical polygon algorithm. The algorithm can be run with or without preprocessing. To run with preprocessing, a Preprocessor object must be added using the </w:t>
-            </w:r>
-            <w:proofErr w:type="spellStart"/>
-            <w:r>
-              <w:t>addPreprocessor</w:t>
-            </w:r>
-            <w:proofErr w:type="spellEnd"/>
-            <w:r>
-              <w:t xml:space="preserve"> method.</w:t>
+              <w:t>A child class of Polygon which implements the proposed point in spherical polygon algorithm. The algorithm can be run with or without preprocessing. To run with preprocessing, a Preprocessor object must be added using the addPreprocessor method.</w:t>
             </w:r>
           </w:p>
         </w:tc>
@@ -12909,15 +11167,7 @@
           </w:tcPr>
           <w:p>
             <w:r>
-              <w:t xml:space="preserve">A utility class to simplify representation of polygon edges across the program. The edge class is constructed with two coordinate </w:t>
-            </w:r>
-            <w:proofErr w:type="gramStart"/>
-            <w:r>
-              <w:t>points, and</w:t>
-            </w:r>
-            <w:proofErr w:type="gramEnd"/>
-            <w:r>
-              <w:t xml:space="preserve"> implements useful functions such as checking whether a given query point meets necessary strike or the hemisphere check with respect to the edge.</w:t>
+              <w:t>A utility class to simplify representation of polygon edges across the program. The edge class is constructed with two coordinate points, and implements useful functions such as checking whether a given query point meets necessary strike or the hemisphere check with respect to the edge.</w:t>
             </w:r>
           </w:p>
         </w:tc>
@@ -12941,11 +11191,9 @@
             <w:pPr>
               <w:jc w:val="right"/>
             </w:pPr>
-            <w:proofErr w:type="spellStart"/>
             <w:r>
               <w:t>SliceArray</w:t>
             </w:r>
-            <w:proofErr w:type="spellEnd"/>
           </w:p>
         </w:tc>
         <w:tc>
@@ -12961,15 +11209,7 @@
           </w:tcPr>
           <w:p>
             <w:r>
-              <w:t xml:space="preserve">The proposed preprocessing algorithm described in the paper. The class is constructed using an array of vertex longitudes in the query frame. The preprocess() method is used to run the preprocessing routine after construction. The </w:t>
-            </w:r>
-            <w:proofErr w:type="spellStart"/>
-            <w:r>
-              <w:t>getEdges</w:t>
-            </w:r>
-            <w:proofErr w:type="spellEnd"/>
-            <w:r>
-              <w:t xml:space="preserve"> takes method takes the coordinates of a query point as input and returns the subset of edges classified in the leaf slice containing the query point.</w:t>
+              <w:t>The proposed preprocessing algorithm described in the paper. The class is constructed using an array of vertex longitudes in the query frame. The preprocess() method is used to run the preprocessing routine after construction. The getEdges takes method takes the coordinates of a query point as input and returns the subset of edges classified in the leaf slice containing the query point.</w:t>
             </w:r>
           </w:p>
         </w:tc>
@@ -12993,11 +11233,9 @@
             <w:pPr>
               <w:jc w:val="right"/>
             </w:pPr>
-            <w:proofErr w:type="spellStart"/>
             <w:r>
               <w:t>SliceTree</w:t>
             </w:r>
-            <w:proofErr w:type="spellEnd"/>
           </w:p>
         </w:tc>
         <w:tc>
@@ -13037,11 +11275,9 @@
             <w:pPr>
               <w:jc w:val="center"/>
             </w:pPr>
-            <w:proofErr w:type="spellStart"/>
             <w:r>
               <w:t>PointInPolygon</w:t>
             </w:r>
-            <w:proofErr w:type="spellEnd"/>
           </w:p>
         </w:tc>
         <w:tc>
@@ -13081,11 +11317,9 @@
             <w:pPr>
               <w:jc w:val="center"/>
             </w:pPr>
-            <w:proofErr w:type="spellStart"/>
             <w:r>
               <w:t>GMATPolygon</w:t>
             </w:r>
-            <w:proofErr w:type="spellEnd"/>
           </w:p>
         </w:tc>
         <w:tc>
@@ -13101,15 +11335,7 @@
           </w:tcPr>
           <w:p>
             <w:r>
-              <w:t xml:space="preserve">Used (in tests) for comparing the GMAT </w:t>
-            </w:r>
-            <w:proofErr w:type="spellStart"/>
-            <w:r>
-              <w:t>CustomSensor</w:t>
-            </w:r>
-            <w:proofErr w:type="spellEnd"/>
-            <w:r>
-              <w:t xml:space="preserve"> algorithm with the  </w:t>
+              <w:t xml:space="preserve">Used (in tests) for comparing the GMAT CustomSensor algorithm with the  </w:t>
             </w:r>
             <w:r>
               <w:t>Direct</w:t>
@@ -13129,11 +11355,9 @@
             <w:r>
               <w:t xml:space="preserve"> </w:t>
             </w:r>
-            <w:proofErr w:type="gramStart"/>
             <w:r>
               <w:t>In</w:t>
             </w:r>
-            <w:proofErr w:type="gramEnd"/>
             <w:r>
               <w:t xml:space="preserve"> </w:t>
             </w:r>
@@ -13184,46 +11408,32 @@
           <w:numId w:val="22"/>
         </w:numPr>
       </w:pPr>
-      <w:proofErr w:type="spellStart"/>
       <w:r>
         <w:t>CoverageChecker</w:t>
       </w:r>
-      <w:proofErr w:type="spellEnd"/>
       <w:r>
         <w:t xml:space="preserve"> class in the </w:t>
       </w:r>
-      <w:proofErr w:type="spellStart"/>
       <w:r>
         <w:t>CoverageChecker</w:t>
       </w:r>
       <w:r>
-        <w:t>Legacy</w:t>
-      </w:r>
-      <w:proofErr w:type="spellEnd"/>
+        <w:t xml:space="preserve">Legacy </w:t>
+      </w:r>
+      <w:r>
+        <w:t>hpp</w:t>
+      </w:r>
       <w:r>
         <w:t xml:space="preserve"> </w:t>
       </w:r>
-      <w:proofErr w:type="spellStart"/>
-      <w:r>
-        <w:t>hpp</w:t>
-      </w:r>
-      <w:proofErr w:type="spellEnd"/>
+      <w:r>
+        <w:t>&amp;</w:t>
+      </w:r>
       <w:r>
         <w:t xml:space="preserve"> </w:t>
       </w:r>
       <w:r>
-        <w:t>&amp;</w:t>
-      </w:r>
-      <w:r>
-        <w:t xml:space="preserve"> </w:t>
-      </w:r>
-      <w:proofErr w:type="spellStart"/>
-      <w:r>
-        <w:t>cpp</w:t>
-      </w:r>
-      <w:proofErr w:type="spellEnd"/>
-      <w:r>
-        <w:t xml:space="preserve"> </w:t>
+        <w:t xml:space="preserve">cpp </w:t>
       </w:r>
       <w:r>
         <w:t>files</w:t>
@@ -13237,11 +11447,9 @@
           <w:numId w:val="22"/>
         </w:numPr>
       </w:pPr>
-      <w:proofErr w:type="spellStart"/>
       <w:r>
         <w:t>VisiblePOIReport</w:t>
       </w:r>
-      <w:proofErr w:type="spellEnd"/>
     </w:p>
     <w:p>
       <w:pPr>
@@ -13251,11 +11459,9 @@
           <w:numId w:val="22"/>
         </w:numPr>
       </w:pPr>
-      <w:proofErr w:type="spellStart"/>
       <w:r>
         <w:t>IntervalEventReport</w:t>
       </w:r>
-      <w:proofErr w:type="spellEnd"/>
     </w:p>
     <w:p>
       <w:pPr>
@@ -13265,11 +11471,9 @@
           <w:numId w:val="22"/>
         </w:numPr>
       </w:pPr>
-      <w:proofErr w:type="spellStart"/>
       <w:r>
         <w:t>VisibilityReport</w:t>
       </w:r>
-      <w:proofErr w:type="spellEnd"/>
     </w:p>
     <w:p>
       <w:pPr>
@@ -13279,21 +11483,14 @@
           <w:numId w:val="22"/>
         </w:numPr>
       </w:pPr>
-      <w:proofErr w:type="spellStart"/>
       <w:r>
         <w:t>KeyValueStatistics</w:t>
       </w:r>
-      <w:proofErr w:type="spellEnd"/>
-    </w:p>
-    <w:p>
-      <w:r>
-        <w:t xml:space="preserve">Documentation on </w:t>
-      </w:r>
-      <w:proofErr w:type="spellStart"/>
-      <w:r>
-        <w:t>CoverageChecker</w:t>
-      </w:r>
-      <w:proofErr w:type="spellEnd"/>
+    </w:p>
+    <w:p>
+      <w:r>
+        <w:t>Documentation on CoverageChecker</w:t>
+      </w:r>
       <w:r>
         <w:t xml:space="preserve"> (</w:t>
       </w:r>
@@ -13386,7 +11583,6 @@
                                 <w:color w:val="000000" w:themeColor="text1"/>
                               </w:rPr>
                             </w:pPr>
-                            <w:proofErr w:type="spellStart"/>
                             <w:r>
                               <w:rPr>
                                 <w:rFonts w:hAnsi="Calibri"/>
@@ -13397,7 +11593,6 @@
                               </w:rPr>
                               <w:t>CoverageChecker</w:t>
                             </w:r>
-                            <w:proofErr w:type="spellEnd"/>
                             <w:r>
                               <w:rPr>
                                 <w:rFonts w:hAnsi="Calibri"/>
@@ -13459,7 +11654,6 @@
                           <w:color w:val="000000" w:themeColor="text1"/>
                         </w:rPr>
                       </w:pPr>
-                      <w:proofErr w:type="spellStart"/>
                       <w:r>
                         <w:rPr>
                           <w:rFonts w:hAnsi="Calibri"/>
@@ -13470,7 +11664,6 @@
                         </w:rPr>
                         <w:t>CoverageChecker</w:t>
                       </w:r>
-                      <w:proofErr w:type="spellEnd"/>
                       <w:r>
                         <w:rPr>
                           <w:rFonts w:hAnsi="Calibri"/>
@@ -13617,7 +11810,6 @@
                             <w:pPr>
                               <w:spacing w:after="0"/>
                             </w:pPr>
-                            <w:proofErr w:type="gramStart"/>
                             <w:r>
                               <w:rPr>
                                 <w:rFonts w:hAnsi="Calibri"/>
@@ -13626,18 +11818,7 @@
                                 <w:sz w:val="20"/>
                                 <w:szCs w:val="20"/>
                               </w:rPr>
-                              <w:t>1,..</w:t>
-                            </w:r>
-                            <w:proofErr w:type="gramEnd"/>
-                            <w:r>
-                              <w:rPr>
-                                <w:rFonts w:hAnsi="Calibri"/>
-                                <w:color w:val="000000" w:themeColor="text1"/>
-                                <w:kern w:val="24"/>
-                                <w:sz w:val="20"/>
-                                <w:szCs w:val="20"/>
-                              </w:rPr>
-                              <w:t>n</w:t>
+                              <w:t>1,..n</w:t>
                             </w:r>
                           </w:p>
                         </w:txbxContent>
@@ -13865,7 +12046,6 @@
                                 <w:color w:val="000000" w:themeColor="text1"/>
                               </w:rPr>
                             </w:pPr>
-                            <w:proofErr w:type="spellStart"/>
                             <w:r>
                               <w:rPr>
                                 <w:rFonts w:hAnsi="Calibri"/>
@@ -13876,7 +12056,6 @@
                               </w:rPr>
                               <w:t>PointGroup</w:t>
                             </w:r>
-                            <w:proofErr w:type="spellEnd"/>
                           </w:p>
                         </w:txbxContent>
                       </wps:txbx>
@@ -14121,7 +12300,6 @@
                                 <w:color w:val="000000" w:themeColor="text1"/>
                               </w:rPr>
                             </w:pPr>
-                            <w:proofErr w:type="spellStart"/>
                             <w:r>
                               <w:rPr>
                                 <w:rFonts w:hAnsi="Calibri"/>
@@ -14132,7 +12310,6 @@
                               </w:rPr>
                               <w:t>IntervalEventReport</w:t>
                             </w:r>
-                            <w:proofErr w:type="spellEnd"/>
                           </w:p>
                         </w:txbxContent>
                       </wps:txbx>
@@ -14255,15 +12432,7 @@
         <w:annotationRef/>
       </w:r>
       <w:r>
-        <w:t xml:space="preserve">Needs to be moved to the </w:t>
-      </w:r>
-      <w:proofErr w:type="spellStart"/>
-      <w:r>
-        <w:t>PointGroup</w:t>
-      </w:r>
-      <w:proofErr w:type="spellEnd"/>
-      <w:r>
-        <w:t xml:space="preserve"> class</w:t>
+        <w:t>Needs to be moved to the PointGroup class</w:t>
       </w:r>
     </w:p>
   </w:comment>
@@ -14701,23 +12870,13 @@
         <w:szCs w:val="28"/>
       </w:rPr>
     </w:pPr>
-    <w:proofErr w:type="spellStart"/>
     <w:r>
       <w:rPr>
         <w:b/>
         <w:sz w:val="28"/>
         <w:szCs w:val="28"/>
       </w:rPr>
-      <w:t>propcov-cpp</w:t>
-    </w:r>
-    <w:proofErr w:type="spellEnd"/>
-    <w:r>
-      <w:rPr>
-        <w:b/>
-        <w:sz w:val="28"/>
-        <w:szCs w:val="28"/>
-      </w:rPr>
-      <w:t xml:space="preserve"> description</w:t>
+      <w:t>propcov-cpp description</w:t>
     </w:r>
   </w:p>
 </w:hdr>

</xml_diff>

<commit_message>
adding tasks to README
</commit_message>
<xml_diff>
--- a/propcov/docs/propcov-cpp_description.docx
+++ b/propcov/docs/propcov-cpp_description.docx
@@ -2414,13 +2414,13 @@
         <mc:AlternateContent>
           <mc:Choice Requires="wpg">
             <w:drawing>
-              <wp:anchor distT="0" distB="0" distL="114300" distR="114300" simplePos="0" relativeHeight="251661312" behindDoc="0" locked="0" layoutInCell="1" allowOverlap="1" wp14:anchorId="3B659B4C" wp14:editId="1358EB03">
+              <wp:anchor distT="0" distB="0" distL="114300" distR="114300" simplePos="0" relativeHeight="251661312" behindDoc="0" locked="0" layoutInCell="1" allowOverlap="1" wp14:anchorId="3B659B4C" wp14:editId="16CCBD76">
                 <wp:simplePos x="0" y="0"/>
                 <wp:positionH relativeFrom="column">
-                  <wp:posOffset>279400</wp:posOffset>
+                  <wp:posOffset>281940</wp:posOffset>
                 </wp:positionH>
                 <wp:positionV relativeFrom="paragraph">
-                  <wp:posOffset>116840</wp:posOffset>
+                  <wp:posOffset>118110</wp:posOffset>
                 </wp:positionV>
                 <wp:extent cx="5853806" cy="4797882"/>
                 <wp:effectExtent l="0" t="0" r="13970" b="22225"/>
@@ -2828,70 +2828,6 @@
                         <wps:bodyPr rtlCol="0" anchor="ctr"/>
                       </wps:wsp>
                       <wps:wsp>
-                        <wps:cNvPr id="213" name="Rectangle 213"/>
-                        <wps:cNvSpPr/>
-                        <wps:spPr>
-                          <a:xfrm>
-                            <a:off x="3453527" y="2730218"/>
-                            <a:ext cx="936704" cy="319903"/>
-                          </a:xfrm>
-                          <a:prstGeom prst="rect">
-                            <a:avLst/>
-                          </a:prstGeom>
-                          <a:solidFill>
-                            <a:schemeClr val="accent5">
-                              <a:lumMod val="60000"/>
-                              <a:lumOff val="40000"/>
-                            </a:schemeClr>
-                          </a:solidFill>
-                          <a:ln w="28575" cap="flat" cmpd="sng" algn="ctr">
-                            <a:solidFill>
-                              <a:schemeClr val="accent2">
-                                <a:lumMod val="75000"/>
-                              </a:schemeClr>
-                            </a:solidFill>
-                            <a:prstDash val="solid"/>
-                            <a:miter lim="800000"/>
-                          </a:ln>
-                          <a:effectLst/>
-                        </wps:spPr>
-                        <wps:txbx>
-                          <w:txbxContent>
-                            <w:p>
-                              <w:pPr>
-                                <w:pStyle w:val="NormalWeb"/>
-                                <w:spacing w:before="0" w:beforeAutospacing="0" w:after="0" w:afterAutospacing="0"/>
-                                <w:jc w:val="center"/>
-                                <w:rPr>
-                                  <w:color w:val="000000" w:themeColor="text1"/>
-                                </w:rPr>
-                              </w:pPr>
-                              <w:r>
-                                <w:rPr>
-                                  <w:rFonts w:asciiTheme="minorHAnsi" w:hAnsi="Calibri" w:cstheme="minorBidi"/>
-                                  <w:color w:val="000000" w:themeColor="text1"/>
-                                  <w:kern w:val="24"/>
-                                  <w:sz w:val="20"/>
-                                  <w:szCs w:val="20"/>
-                                </w:rPr>
-                                <w:t>Rectangular</w:t>
-                              </w:r>
-                              <w:r>
-                                <w:rPr>
-                                  <w:rFonts w:asciiTheme="minorHAnsi" w:hAnsi="Calibri" w:cstheme="minorBidi"/>
-                                  <w:color w:val="000000" w:themeColor="text1"/>
-                                  <w:kern w:val="24"/>
-                                  <w:sz w:val="20"/>
-                                  <w:szCs w:val="20"/>
-                                </w:rPr>
-                                <w:t>Sensor</w:t>
-                              </w:r>
-                            </w:p>
-                          </w:txbxContent>
-                        </wps:txbx>
-                        <wps:bodyPr rtlCol="0" anchor="ctr"/>
-                      </wps:wsp>
-                      <wps:wsp>
                         <wps:cNvPr id="214" name="Straight Arrow Connector 214"/>
                         <wps:cNvCnPr>
                           <a:cxnSpLocks/>
@@ -2922,12 +2858,11 @@
                         <wps:cNvPr id="215" name="Straight Arrow Connector 215"/>
                         <wps:cNvCnPr>
                           <a:cxnSpLocks/>
-                          <a:stCxn id="213" idx="1"/>
                         </wps:cNvCnPr>
                         <wps:spPr>
                           <a:xfrm flipH="1" flipV="1">
-                            <a:off x="2801723" y="2419150"/>
-                            <a:ext cx="651582" cy="470744"/>
+                            <a:off x="2801544" y="2418920"/>
+                            <a:ext cx="669096" cy="112946"/>
                           </a:xfrm>
                           <a:prstGeom prst="straightConnector1">
                             <a:avLst/>
@@ -3790,7 +3725,7 @@
           </mc:Choice>
           <mc:Fallback>
             <w:pict>
-              <v:group w14:anchorId="3B659B4C" id="Group 4" o:spid="_x0000_s1026" style="position:absolute;margin-left:22pt;margin-top:9.2pt;width:460.95pt;height:377.8pt;z-index:251661312;mso-width-relative:margin;mso-height-relative:margin" coordsize="44847,38753" o:gfxdata="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">
+              <v:group w14:anchorId="3B659B4C" id="Group 4" o:spid="_x0000_s1026" style="position:absolute;margin-left:22.2pt;margin-top:9.3pt;width:460.95pt;height:377.8pt;z-index:251661312;mso-width-relative:margin;mso-height-relative:margin" coordsize="44847,38753" o:gfxdata="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">
                 <v:rect id="Rectangle 204" o:spid="_x0000_s1027" style="position:absolute;top:18092;width:11039;height:4892;visibility:visible;mso-wrap-style:square;v-text-anchor:middle" o:gfxdata="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" fillcolor="#e2efd9 [665]" strokecolor="#2f528f" strokeweight="1pt">
                   <v:textbox>
                     <w:txbxContent>
@@ -3971,51 +3906,15 @@
                     </w:txbxContent>
                   </v:textbox>
                 </v:rect>
-                <v:rect id="Rectangle 213" o:spid="_x0000_s1035" style="position:absolute;left:34535;top:27302;width:9367;height:3199;visibility:visible;mso-wrap-style:square;v-text-anchor:middle" o:gfxdata="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" fillcolor="#9cc2e5 [1944]" strokecolor="#c45911 [2405]" strokeweight="2.25pt">
-                  <v:textbox>
-                    <w:txbxContent>
-                      <w:p>
-                        <w:pPr>
-                          <w:pStyle w:val="NormalWeb"/>
-                          <w:spacing w:before="0" w:beforeAutospacing="0" w:after="0" w:afterAutospacing="0"/>
-                          <w:jc w:val="center"/>
-                          <w:rPr>
-                            <w:color w:val="000000" w:themeColor="text1"/>
-                          </w:rPr>
-                        </w:pPr>
-                        <w:r>
-                          <w:rPr>
-                            <w:rFonts w:asciiTheme="minorHAnsi" w:hAnsi="Calibri" w:cstheme="minorBidi"/>
-                            <w:color w:val="000000" w:themeColor="text1"/>
-                            <w:kern w:val="24"/>
-                            <w:sz w:val="20"/>
-                            <w:szCs w:val="20"/>
-                          </w:rPr>
-                          <w:t>Rectangular</w:t>
-                        </w:r>
-                        <w:r>
-                          <w:rPr>
-                            <w:rFonts w:asciiTheme="minorHAnsi" w:hAnsi="Calibri" w:cstheme="minorBidi"/>
-                            <w:color w:val="000000" w:themeColor="text1"/>
-                            <w:kern w:val="24"/>
-                            <w:sz w:val="20"/>
-                            <w:szCs w:val="20"/>
-                          </w:rPr>
-                          <w:t>Sensor</w:t>
-                        </w:r>
-                      </w:p>
-                    </w:txbxContent>
-                  </v:textbox>
-                </v:rect>
-                <v:shape id="Straight Arrow Connector 214" o:spid="_x0000_s1036" type="#_x0000_t32" style="position:absolute;left:27668;top:21414;width:6262;height:2021;flip:x;visibility:visible;mso-wrap-style:square" o:connectortype="straight" o:gfxdata="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" strokecolor="#4472c4" strokeweight="2.75pt">
+                <v:shape id="Straight Arrow Connector 214" o:spid="_x0000_s1035" type="#_x0000_t32" style="position:absolute;left:27668;top:21414;width:6262;height:2021;flip:x;visibility:visible;mso-wrap-style:square" o:connectortype="straight" o:gfxdata="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" strokecolor="#4472c4" strokeweight="2.75pt">
                   <v:stroke endarrow="block" joinstyle="miter"/>
                   <o:lock v:ext="edit" shapetype="f"/>
                 </v:shape>
-                <v:shape id="Straight Arrow Connector 215" o:spid="_x0000_s1037" type="#_x0000_t32" style="position:absolute;left:28017;top:24191;width:6516;height:4707;flip:x y;visibility:visible;mso-wrap-style:square" o:connectortype="straight" o:gfxdata="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" strokecolor="#4472c4" strokeweight="2.75pt">
+                <v:shape id="Straight Arrow Connector 215" o:spid="_x0000_s1036" type="#_x0000_t32" style="position:absolute;left:28015;top:24189;width:6691;height:1129;flip:x y;visibility:visible;mso-wrap-style:square" o:connectortype="straight" o:gfxdata="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" strokecolor="#4472c4" strokeweight="2.75pt">
                   <v:stroke endarrow="block" joinstyle="miter"/>
                   <o:lock v:ext="edit" shapetype="f"/>
                 </v:shape>
-                <v:rect id="Rectangle 216" o:spid="_x0000_s1038" style="position:absolute;left:18652;top:15678;width:9367;height:3534;visibility:visible;mso-wrap-style:square;v-text-anchor:middle" o:gfxdata="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" fillcolor="#9cc2e5 [1944]" strokecolor="#2f528f" strokeweight="1pt">
+                <v:rect id="Rectangle 216" o:spid="_x0000_s1037" style="position:absolute;left:18652;top:15678;width:9367;height:3534;visibility:visible;mso-wrap-style:square;v-text-anchor:middle" o:gfxdata="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" fillcolor="#9cc2e5 [1944]" strokecolor="#2f528f" strokeweight="1pt">
                   <v:textbox>
                     <w:txbxContent>
                       <w:p>
@@ -4041,11 +3940,11 @@
                     </w:txbxContent>
                   </v:textbox>
                 </v:rect>
-                <v:shape id="Straight Arrow Connector 217" o:spid="_x0000_s1039" type="#_x0000_t32" style="position:absolute;left:10707;top:20443;width:7408;height:2139;visibility:visible;mso-wrap-style:square" o:connectortype="straight" o:gfxdata="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" strokecolor="#4472c4" strokeweight="2.75pt">
+                <v:shape id="Straight Arrow Connector 217" o:spid="_x0000_s1038" type="#_x0000_t32" style="position:absolute;left:10707;top:20443;width:7408;height:2139;visibility:visible;mso-wrap-style:square" o:connectortype="straight" o:gfxdata="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" strokecolor="#4472c4" strokeweight="2.75pt">
                   <v:stroke endarrow="diamond" joinstyle="miter"/>
                   <o:lock v:ext="edit" shapetype="f"/>
                 </v:shape>
-                <v:rect id="Rectangle 218" o:spid="_x0000_s1040" style="position:absolute;left:46;width:11040;height:4892;visibility:visible;mso-wrap-style:square;v-text-anchor:middle" o:gfxdata="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" fillcolor="#e2efd9 [665]" strokecolor="black [3213]" strokeweight="1pt">
+                <v:rect id="Rectangle 218" o:spid="_x0000_s1039" style="position:absolute;left:46;width:11040;height:4892;visibility:visible;mso-wrap-style:square;v-text-anchor:middle" o:gfxdata="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" fillcolor="#e2efd9 [665]" strokecolor="black [3213]" strokeweight="1pt">
                   <v:textbox>
                     <w:txbxContent>
                       <w:p>
@@ -4071,19 +3970,19 @@
                     </w:txbxContent>
                   </v:textbox>
                 </v:rect>
-                <v:shape id="Straight Arrow Connector 219" o:spid="_x0000_s1041" type="#_x0000_t32" style="position:absolute;left:5519;top:22984;width:44;height:10876;flip:x y;visibility:visible;mso-wrap-style:square" o:connectortype="straight" o:gfxdata="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" strokecolor="#4472c4" strokeweight="2.75pt">
+                <v:shape id="Straight Arrow Connector 219" o:spid="_x0000_s1040" type="#_x0000_t32" style="position:absolute;left:5519;top:22984;width:44;height:10876;flip:x y;visibility:visible;mso-wrap-style:square" o:connectortype="straight" o:gfxdata="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" strokecolor="#4472c4" strokeweight="2.75pt">
                   <v:stroke endarrow="diamond" joinstyle="miter"/>
                 </v:shape>
                 <v:shapetype id="_x0000_t110" coordsize="21600,21600" o:spt="110" path="m10800,l,10800,10800,21600,21600,10800xe">
                   <v:stroke joinstyle="miter"/>
                   <v:path gradientshapeok="t" o:connecttype="rect" textboxrect="5400,5400,16200,16200"/>
                 </v:shapetype>
-                <v:shape id="Flowchart: Decision 42" o:spid="_x0000_s1042" type="#_x0000_t110" style="position:absolute;left:4871;top:22680;width:1380;height:1004;visibility:visible;mso-wrap-style:square;v-text-anchor:middle" o:gfxdata="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" fillcolor="#4472c4" strokecolor="#2f528f" strokeweight="1pt"/>
-                <v:shape id="Straight Arrow Connector 221" o:spid="_x0000_s1043" type="#_x0000_t32" style="position:absolute;left:5519;top:4892;width:47;height:13410;flip:x;visibility:visible;mso-wrap-style:square" o:connectortype="straight" o:gfxdata="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" strokecolor="#4472c4" strokeweight="2.75pt">
+                <v:shape id="Flowchart: Decision 42" o:spid="_x0000_s1041" type="#_x0000_t110" style="position:absolute;left:4871;top:22680;width:1380;height:1004;visibility:visible;mso-wrap-style:square;v-text-anchor:middle" o:gfxdata="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" fillcolor="#4472c4" strokecolor="#2f528f" strokeweight="1pt"/>
+                <v:shape id="Straight Arrow Connector 221" o:spid="_x0000_s1042" type="#_x0000_t32" style="position:absolute;left:5519;top:4892;width:47;height:13410;flip:x;visibility:visible;mso-wrap-style:square" o:connectortype="straight" o:gfxdata="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" strokecolor="#4472c4" strokeweight="2.75pt">
                   <v:stroke endarrow="diamond" joinstyle="miter"/>
                 </v:shape>
-                <v:shape id="Flowchart: Decision 44" o:spid="_x0000_s1044" type="#_x0000_t110" style="position:absolute;left:4829;top:17299;width:1380;height:1003;visibility:visible;mso-wrap-style:square;v-text-anchor:middle" o:gfxdata="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" fillcolor="#4472c4" strokecolor="#2f528f" strokeweight="1pt"/>
-                <v:shape id="Straight Arrow Connector 223" o:spid="_x0000_s1045" type="#_x0000_t32" style="position:absolute;left:11039;top:18653;width:7076;height:1885;flip:y;visibility:visible;mso-wrap-style:square" o:connectortype="straight" o:gfxdata="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" strokecolor="#4472c4" strokeweight="2.75pt">
+                <v:shape id="Flowchart: Decision 44" o:spid="_x0000_s1043" type="#_x0000_t110" style="position:absolute;left:4829;top:17299;width:1380;height:1003;visibility:visible;mso-wrap-style:square;v-text-anchor:middle" o:gfxdata="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" fillcolor="#4472c4" strokecolor="#2f528f" strokeweight="1pt"/>
+                <v:shape id="Straight Arrow Connector 223" o:spid="_x0000_s1044" type="#_x0000_t32" style="position:absolute;left:11039;top:18653;width:7076;height:1885;flip:y;visibility:visible;mso-wrap-style:square" o:connectortype="straight" o:gfxdata="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" strokecolor="#4472c4" strokeweight="2.75pt">
                   <v:stroke endarrow="diamond" joinstyle="miter"/>
                   <o:lock v:ext="edit" shapetype="f"/>
                 </v:shape>
@@ -4091,7 +3990,7 @@
                   <v:stroke joinstyle="miter"/>
                   <v:path gradientshapeok="t" o:connecttype="rect"/>
                 </v:shapetype>
-                <v:shape id="TextBox 60" o:spid="_x0000_s1046" type="#_x0000_t202" style="position:absolute;left:5541;top:27029;width:4102;height:2464;visibility:visible;mso-wrap-style:square;v-text-anchor:top" o:gfxdata="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" filled="f" stroked="f">
+                <v:shape id="TextBox 60" o:spid="_x0000_s1045" type="#_x0000_t202" style="position:absolute;left:5541;top:27029;width:4102;height:2464;visibility:visible;mso-wrap-style:square;v-text-anchor:top" o:gfxdata="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" filled="f" stroked="f">
                   <v:textbox>
                     <w:txbxContent>
                       <w:p>
@@ -4113,7 +4012,7 @@
                     </w:txbxContent>
                   </v:textbox>
                 </v:shape>
-                <v:rect id="Rectangle 226" o:spid="_x0000_s1047" style="position:absolute;left:18707;top:1520;width:9367;height:3199;visibility:visible;mso-wrap-style:square;v-text-anchor:middle" o:gfxdata="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" fillcolor="#9cc2e5 [1944]" strokecolor="#c45911 [2405]" strokeweight="2.25pt">
+                <v:rect id="Rectangle 226" o:spid="_x0000_s1046" style="position:absolute;left:18707;top:1520;width:9367;height:3199;visibility:visible;mso-wrap-style:square;v-text-anchor:middle" o:gfxdata="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" fillcolor="#9cc2e5 [1944]" strokecolor="#c45911 [2405]" strokeweight="2.25pt">
                   <v:textbox>
                     <w:txbxContent>
                       <w:p>
@@ -4139,7 +4038,7 @@
                     </w:txbxContent>
                   </v:textbox>
                 </v:rect>
-                <v:rect id="Rectangle 227" o:spid="_x0000_s1048" style="position:absolute;left:18707;top:6542;width:9367;height:3199;visibility:visible;mso-wrap-style:square;v-text-anchor:middle" o:gfxdata="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" fillcolor="#9cc2e5 [1944]" strokecolor="#2f528f" strokeweight="1pt">
+                <v:rect id="Rectangle 227" o:spid="_x0000_s1047" style="position:absolute;left:18707;top:6542;width:9367;height:3199;visibility:visible;mso-wrap-style:square;v-text-anchor:middle" o:gfxdata="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" fillcolor="#9cc2e5 [1944]" strokecolor="#2f528f" strokeweight="1pt">
                   <v:textbox>
                     <w:txbxContent>
                       <w:p>
@@ -4162,15 +4061,15 @@
                     </w:txbxContent>
                   </v:textbox>
                 </v:rect>
-                <v:shape id="Straight Arrow Connector 228" o:spid="_x0000_s1049" type="#_x0000_t32" style="position:absolute;left:11039;top:4917;width:7639;height:15621;flip:y;visibility:visible;mso-wrap-style:square" o:connectortype="straight" o:gfxdata="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" strokecolor="#4472c4" strokeweight="2.75pt">
+                <v:shape id="Straight Arrow Connector 228" o:spid="_x0000_s1048" type="#_x0000_t32" style="position:absolute;left:11039;top:4917;width:7639;height:15621;flip:y;visibility:visible;mso-wrap-style:square" o:connectortype="straight" o:gfxdata="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" strokecolor="#4472c4" strokeweight="2.75pt">
                   <v:stroke endarrow="diamond" joinstyle="miter"/>
                   <o:lock v:ext="edit" shapetype="f"/>
                 </v:shape>
-                <v:shape id="Straight Arrow Connector 229" o:spid="_x0000_s1050" type="#_x0000_t32" style="position:absolute;left:11039;top:10157;width:7530;height:10381;flip:y;visibility:visible;mso-wrap-style:square" o:connectortype="straight" o:gfxdata="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" strokecolor="#4472c4" strokeweight="2.75pt">
+                <v:shape id="Straight Arrow Connector 229" o:spid="_x0000_s1049" type="#_x0000_t32" style="position:absolute;left:11039;top:10157;width:7530;height:10381;flip:y;visibility:visible;mso-wrap-style:square" o:connectortype="straight" o:gfxdata="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" strokecolor="#4472c4" strokeweight="2.75pt">
                   <v:stroke endarrow="diamond" joinstyle="miter"/>
                   <o:lock v:ext="edit" shapetype="f"/>
                 </v:shape>
-                <v:rect id="Rectangle 230" o:spid="_x0000_s1051" style="position:absolute;left:33932;top:10998;width:10915;height:3199;visibility:visible;mso-wrap-style:square;v-text-anchor:middle" o:gfxdata="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" fillcolor="#9cc2e5 [1944]" strokecolor="#2f528f" strokeweight="1pt">
+                <v:rect id="Rectangle 230" o:spid="_x0000_s1050" style="position:absolute;left:33932;top:10998;width:10915;height:3199;visibility:visible;mso-wrap-style:square;v-text-anchor:middle" o:gfxdata="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" fillcolor="#9cc2e5 [1944]" strokecolor="#2f528f" strokeweight="1pt">
                   <v:textbox>
                     <w:txbxContent>
                       <w:p>
@@ -4196,11 +4095,11 @@
                     </w:txbxContent>
                   </v:textbox>
                 </v:rect>
-                <v:shape id="Straight Arrow Connector 231" o:spid="_x0000_s1052" type="#_x0000_t32" style="position:absolute;left:27845;top:12597;width:6863;height:113;flip:x;visibility:visible;mso-wrap-style:square" o:connectortype="straight" o:gfxdata="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" strokecolor="#4472c4" strokeweight="2.75pt">
+                <v:shape id="Straight Arrow Connector 231" o:spid="_x0000_s1051" type="#_x0000_t32" style="position:absolute;left:27845;top:12597;width:6863;height:113;flip:x;visibility:visible;mso-wrap-style:square" o:connectortype="straight" o:gfxdata="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" strokecolor="#4472c4" strokeweight="2.75pt">
                   <v:stroke endarrow="block" joinstyle="miter"/>
                   <o:lock v:ext="edit" shapetype="f"/>
                 </v:shape>
-                <v:shape id="TextBox 84" o:spid="_x0000_s1053" type="#_x0000_t202" style="position:absolute;left:13541;top:21867;width:4102;height:2463;visibility:visible;mso-wrap-style:square;v-text-anchor:top" o:gfxdata="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" filled="f" stroked="f">
+                <v:shape id="TextBox 84" o:spid="_x0000_s1052" type="#_x0000_t202" style="position:absolute;left:13541;top:21867;width:4102;height:2463;visibility:visible;mso-wrap-style:square;v-text-anchor:top" o:gfxdata="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" filled="f" stroked="f">
                   <v:textbox>
                     <w:txbxContent>
                       <w:p>
@@ -4222,11 +4121,11 @@
                     </w:txbxContent>
                   </v:textbox>
                 </v:shape>
-                <v:shape id="Straight Arrow Connector 233" o:spid="_x0000_s1054" type="#_x0000_t32" style="position:absolute;left:11082;top:36303;width:5317;height:0;visibility:visible;mso-wrap-style:square" o:connectortype="straight" o:gfxdata="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" strokecolor="#4472c4" strokeweight="2.75pt">
+                <v:shape id="Straight Arrow Connector 233" o:spid="_x0000_s1053" type="#_x0000_t32" style="position:absolute;left:11082;top:36303;width:5317;height:0;visibility:visible;mso-wrap-style:square" o:connectortype="straight" o:gfxdata="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" strokecolor="#4472c4" strokeweight="2.75pt">
                   <v:stroke endarrow="diamond" joinstyle="miter"/>
                   <o:lock v:ext="edit" shapetype="f"/>
                 </v:shape>
-                <v:rect id="Rectangle 236" o:spid="_x0000_s1055" style="position:absolute;left:34708;top:1520;width:9367;height:3199;visibility:visible;mso-wrap-style:square;v-text-anchor:middle" o:gfxdata="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" fillcolor="#9cc2e5 [1944]" strokecolor="#c45911 [2405]" strokeweight="2.25pt">
+                <v:rect id="Rectangle 236" o:spid="_x0000_s1054" style="position:absolute;left:34708;top:1520;width:9367;height:3199;visibility:visible;mso-wrap-style:square;v-text-anchor:middle" o:gfxdata="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" fillcolor="#9cc2e5 [1944]" strokecolor="#c45911 [2405]" strokeweight="2.25pt">
                   <v:textbox>
                     <w:txbxContent>
                       <w:p>
@@ -4272,15 +4171,15 @@
                     </w:txbxContent>
                   </v:textbox>
                 </v:rect>
-                <v:shape id="Straight Arrow Connector 237" o:spid="_x0000_s1056" type="#_x0000_t32" style="position:absolute;left:27672;top:3109;width:6863;height:112;flip:x;visibility:visible;mso-wrap-style:square" o:connectortype="straight" o:gfxdata="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" strokecolor="#4472c4" strokeweight="2.75pt">
+                <v:shape id="Straight Arrow Connector 237" o:spid="_x0000_s1055" type="#_x0000_t32" style="position:absolute;left:27672;top:3109;width:6863;height:112;flip:x;visibility:visible;mso-wrap-style:square" o:connectortype="straight" o:gfxdata="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" strokecolor="#4472c4" strokeweight="2.75pt">
                   <v:stroke endarrow="block" joinstyle="miter"/>
                   <o:lock v:ext="edit" shapetype="f"/>
                 </v:shape>
-                <v:shape id="Straight Arrow Connector 238" o:spid="_x0000_s1057" type="#_x0000_t32" style="position:absolute;left:11039;top:20538;width:6995;height:6329;visibility:visible;mso-wrap-style:square" o:connectortype="straight" o:gfxdata="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" strokecolor="#4472c4" strokeweight="2.75pt">
+                <v:shape id="Straight Arrow Connector 238" o:spid="_x0000_s1056" type="#_x0000_t32" style="position:absolute;left:11039;top:20538;width:6995;height:6329;visibility:visible;mso-wrap-style:square" o:connectortype="straight" o:gfxdata="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" strokecolor="#4472c4" strokeweight="2.75pt">
                   <v:stroke endarrow="diamond" joinstyle="miter"/>
                   <o:lock v:ext="edit" shapetype="f"/>
                 </v:shape>
-                <v:rect id="Rectangle 239" o:spid="_x0000_s1058" style="position:absolute;left:16977;top:34836;width:9367;height:3199;visibility:visible;mso-wrap-style:square;v-text-anchor:middle" o:gfxdata="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" fillcolor="#9cc2e5 [1944]" strokecolor="#2f528f" strokeweight="1pt">
+                <v:rect id="Rectangle 239" o:spid="_x0000_s1057" style="position:absolute;left:16977;top:34836;width:9367;height:3199;visibility:visible;mso-wrap-style:square;v-text-anchor:middle" o:gfxdata="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" fillcolor="#9cc2e5 [1944]" strokecolor="#2f528f" strokeweight="1pt">
                   <v:textbox>
                     <w:txbxContent>
                       <w:p>
@@ -4306,7 +4205,7 @@
                     </w:txbxContent>
                   </v:textbox>
                 </v:rect>
-                <v:rect id="Rectangle 242" o:spid="_x0000_s1059" style="position:absolute;left:18607;top:25321;width:9367;height:3199;visibility:visible;mso-wrap-style:square;v-text-anchor:middle" o:gfxdata="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" fillcolor="#9cc2e5 [1944]" strokecolor="#2f528f" strokeweight="1pt">
+                <v:rect id="Rectangle 242" o:spid="_x0000_s1058" style="position:absolute;left:18607;top:25321;width:9367;height:3199;visibility:visible;mso-wrap-style:square;v-text-anchor:middle" o:gfxdata="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" fillcolor="#9cc2e5 [1944]" strokecolor="#2f528f" strokeweight="1pt">
                   <v:textbox>
                     <w:txbxContent>
                       <w:p>
@@ -4362,16 +4261,16 @@
         <mc:AlternateContent>
           <mc:Choice Requires="wps">
             <w:drawing>
-              <wp:anchor distT="0" distB="0" distL="114300" distR="114300" simplePos="0" relativeHeight="251676672" behindDoc="0" locked="0" layoutInCell="1" allowOverlap="1" wp14:anchorId="6BE442E5" wp14:editId="5BE536F6">
+              <wp:anchor distT="0" distB="0" distL="114300" distR="114300" simplePos="0" relativeHeight="251676672" behindDoc="0" locked="0" layoutInCell="1" allowOverlap="1" wp14:anchorId="6BE442E5" wp14:editId="742A17BD">
                 <wp:simplePos x="0" y="0"/>
                 <wp:positionH relativeFrom="column">
-                  <wp:posOffset>4804791</wp:posOffset>
+                  <wp:posOffset>4710782</wp:posOffset>
                 </wp:positionH>
                 <wp:positionV relativeFrom="paragraph">
-                  <wp:posOffset>169681</wp:posOffset>
+                  <wp:posOffset>167640</wp:posOffset>
                 </wp:positionV>
-                <wp:extent cx="1222580" cy="396023"/>
-                <wp:effectExtent l="0" t="0" r="0" b="0"/>
+                <wp:extent cx="1319813" cy="396023"/>
+                <wp:effectExtent l="0" t="0" r="13970" b="23495"/>
                 <wp:wrapNone/>
                 <wp:docPr id="1" name="Rectangle 1"/>
                 <wp:cNvGraphicFramePr/>
@@ -4382,7 +4281,7 @@
                       <wps:spPr>
                         <a:xfrm>
                           <a:off x="0" y="0"/>
-                          <a:ext cx="1222580" cy="396023"/>
+                          <a:ext cx="1319813" cy="396023"/>
                         </a:xfrm>
                         <a:prstGeom prst="rect">
                           <a:avLst/>
@@ -4438,16 +4337,19 @@
                           </w:p>
                         </w:txbxContent>
                       </wps:txbx>
-                      <wps:bodyPr rtlCol="0" anchor="ctr"/>
+                      <wps:bodyPr wrap="square" rtlCol="0" anchor="ctr"/>
                     </wps:wsp>
                   </a:graphicData>
                 </a:graphic>
+                <wp14:sizeRelH relativeFrom="margin">
+                  <wp14:pctWidth>0</wp14:pctWidth>
+                </wp14:sizeRelH>
               </wp:anchor>
             </w:drawing>
           </mc:Choice>
           <mc:Fallback>
             <w:pict>
-              <v:rect w14:anchorId="6BE442E5" id="Rectangle 1" o:spid="_x0000_s1060" style="position:absolute;margin-left:378.35pt;margin-top:13.35pt;width:96.25pt;height:31.2pt;z-index:251676672;visibility:visible;mso-wrap-style:square;mso-wrap-distance-left:9pt;mso-wrap-distance-top:0;mso-wrap-distance-right:9pt;mso-wrap-distance-bottom:0;mso-position-horizontal:absolute;mso-position-horizontal-relative:text;mso-position-vertical:absolute;mso-position-vertical-relative:text;v-text-anchor:middle" o:gfxdata="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" fillcolor="#9cc2e5 [1944]" strokecolor="#2f528f" strokeweight="1pt">
+              <v:rect w14:anchorId="6BE442E5" id="Rectangle 1" o:spid="_x0000_s1059" style="position:absolute;margin-left:370.95pt;margin-top:13.2pt;width:103.9pt;height:31.2pt;z-index:251676672;visibility:visible;mso-wrap-style:square;mso-width-percent:0;mso-wrap-distance-left:9pt;mso-wrap-distance-top:0;mso-wrap-distance-right:9pt;mso-wrap-distance-bottom:0;mso-position-horizontal:absolute;mso-position-horizontal-relative:text;mso-position-vertical:absolute;mso-position-vertical-relative:text;mso-width-percent:0;mso-width-relative:margin;v-text-anchor:middle" o:gfxdata="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" fillcolor="#9cc2e5 [1944]" strokecolor="#2f528f" strokeweight="1pt">
                 <v:textbox>
                   <w:txbxContent>
                     <w:p>
@@ -4497,73 +4399,6 @@
     <w:p/>
     <w:p/>
     <w:p/>
-    <w:p/>
-    <w:p>
-      <w:r>
-        <w:t xml:space="preserve">The diagram </w:t>
-      </w:r>
-      <w:r>
-        <w:t>above</w:t>
-      </w:r>
-      <w:r>
-        <w:t xml:space="preserve"> shows the key dependencies between components. The </w:t>
-      </w:r>
-      <w:r>
-        <w:t>green</w:t>
-      </w:r>
-      <w:r>
-        <w:t xml:space="preserve"> shading shows the components that implement the main functions of modeling the spacecraft, propagating the spacecraft state, and identifying when points are within a sensor’s field of </w:t>
-      </w:r>
-      <w:r>
-        <w:lastRenderedPageBreak/>
-        <w:t xml:space="preserve">view. The </w:t>
-      </w:r>
-      <w:r>
-        <w:t>blue</w:t>
-      </w:r>
-      <w:r>
-        <w:t xml:space="preserve"> shading indicates the models used by these major functions. </w:t>
-      </w:r>
-      <w:r>
-        <w:t xml:space="preserve">The </w:t>
-      </w:r>
-      <w:r>
-        <w:t xml:space="preserve">functionalities offered by the </w:t>
-      </w:r>
-      <w:r>
-        <w:t xml:space="preserve">boxes with the orange outline are not in active use (and possibly unverified). </w:t>
-      </w:r>
-      <w:r>
-        <w:t>Utilities such as vector and matrix arithmetic are not shown on this diagram.</w:t>
-      </w:r>
-    </w:p>
-    <w:p>
-      <w:r>
-        <w:t>Note that the class Sensor has three subclasses providing 3 different models of sensor field of views. The conical and rectangular fields of view are self-explanatory, a custom field of view allows the FOV perimeter to be defined by an arbitrary set of points.</w:t>
-      </w:r>
-      <w:r>
-        <w:t xml:space="preserve"> </w:t>
-      </w:r>
-      <w:r>
-        <w:t xml:space="preserve">The following sections provide </w:t>
-      </w:r>
-      <w:r>
-        <w:t>tables detailing each class’</w:t>
-      </w:r>
-      <w:r>
-        <w:t xml:space="preserve"> responsibilities</w:t>
-      </w:r>
-      <w:r>
-        <w:t xml:space="preserve"> and </w:t>
-      </w:r>
-      <w:r>
-        <w:t xml:space="preserve">explanatory text for </w:t>
-      </w:r>
-      <w:r>
-        <w:t>key data structures.</w:t>
-      </w:r>
-    </w:p>
-    <w:p/>
     <w:p>
       <w:r>
         <w:t>Other classes not in diagram:</w:t>
@@ -4578,7 +4413,7 @@
         </w:numPr>
       </w:pPr>
       <w:r>
-        <w:t>KeyValueStatistics</w:t>
+        <w:t>LinearAlgebra</w:t>
       </w:r>
     </w:p>
     <w:p>
@@ -4590,7 +4425,7 @@
         </w:numPr>
       </w:pPr>
       <w:r>
-        <w:t>LinearALgebra</w:t>
+        <w:t>TATCException</w:t>
       </w:r>
     </w:p>
     <w:p>
@@ -4602,9 +4437,98 @@
         </w:numPr>
       </w:pPr>
       <w:r>
-        <w:t>TATCException</w:t>
-      </w:r>
-    </w:p>
+        <w:t>Dependencies of the DSPIPCustomSensor</w:t>
+      </w:r>
+      <w:r>
+        <w:t xml:space="preserve"> (7 classes)</w:t>
+      </w:r>
+    </w:p>
+    <w:p/>
+    <w:p>
+      <w:r>
+        <w:t xml:space="preserve">In total there are 24 classes (including the 7 dependencies for the </w:t>
+      </w:r>
+      <w:r>
+        <w:t>DSPIPCustom</w:t>
+      </w:r>
+      <w:r>
+        <w:t>Sensor</w:t>
+      </w:r>
+      <w:r>
+        <w:t xml:space="preserve">) and </w:t>
+      </w:r>
+      <w:hyperlink w:anchor="_Legacy_code" w:history="1">
+        <w:r>
+          <w:rPr>
+            <w:rStyle w:val="Hyperlink"/>
+          </w:rPr>
+          <w:t>6 legacy classes</w:t>
+        </w:r>
+      </w:hyperlink>
+      <w:r>
+        <w:t xml:space="preserve">. </w:t>
+      </w:r>
+      <w:r>
+        <w:t xml:space="preserve">The diagram </w:t>
+      </w:r>
+      <w:r>
+        <w:t>above</w:t>
+      </w:r>
+      <w:r>
+        <w:t xml:space="preserve"> shows the key dependencies between components. The </w:t>
+      </w:r>
+      <w:r>
+        <w:t>green</w:t>
+      </w:r>
+      <w:r>
+        <w:t xml:space="preserve"> shading shows the components that implement the main functions of modeling the spacecraft, propagating the spacecraft state, and identifying when points are within a sensor’s field of view. The </w:t>
+      </w:r>
+      <w:r>
+        <w:t>blue</w:t>
+      </w:r>
+      <w:r>
+        <w:t xml:space="preserve"> shading indicates the models used by these major functions. </w:t>
+      </w:r>
+      <w:r>
+        <w:t xml:space="preserve">The </w:t>
+      </w:r>
+      <w:r>
+        <w:t xml:space="preserve">functionalities offered by the </w:t>
+      </w:r>
+      <w:r>
+        <w:t xml:space="preserve">boxes with the orange outline are not in active use (and possibly unverified). </w:t>
+      </w:r>
+      <w:r>
+        <w:t>Utilities such as vector and matrix arithmetic are not shown on this diagram.</w:t>
+      </w:r>
+    </w:p>
+    <w:p>
+      <w:r>
+        <w:t>Note that the class Sensor has three subclasses providing 3 different models of sensor field of views. The conical and rectangular fields of view are self-explanatory, a custom field of view allows the FOV perimeter to be defined by an arbitrary set of points.</w:t>
+      </w:r>
+      <w:r>
+        <w:t xml:space="preserve"> </w:t>
+      </w:r>
+      <w:r>
+        <w:t xml:space="preserve">The following sections provide </w:t>
+      </w:r>
+      <w:r>
+        <w:t>tables detailing each class’</w:t>
+      </w:r>
+      <w:r>
+        <w:t xml:space="preserve"> responsibilities</w:t>
+      </w:r>
+      <w:r>
+        <w:t xml:space="preserve"> and </w:t>
+      </w:r>
+      <w:r>
+        <w:t xml:space="preserve">explanatory text for </w:t>
+      </w:r>
+      <w:r>
+        <w:t>key data structures.</w:t>
+      </w:r>
+    </w:p>
+    <w:p/>
     <w:p>
       <w:pPr>
         <w:pStyle w:val="ListParagraph"/>
@@ -4612,14 +4536,6 @@
           <w:ilvl w:val="0"/>
           <w:numId w:val="17"/>
         </w:numPr>
-      </w:pPr>
-      <w:r>
-        <w:t>VisibilityReport</w:t>
-      </w:r>
-    </w:p>
-    <w:p>
-      <w:pPr>
-        <w:pStyle w:val="Heading2"/>
       </w:pPr>
       <w:r>
         <w:br w:type="page"/>
@@ -5271,16 +5187,7 @@
                 <w:iCs w:val="0"/>
                 <w:color w:val="auto"/>
               </w:rPr>
-              <w:t>DSPIPCustomSensor</w:t>
-            </w:r>
-            <w:r>
-              <w:rPr>
-                <w:rFonts w:asciiTheme="minorHAnsi" w:hAnsiTheme="minorHAnsi" w:cstheme="minorHAnsi"/>
-                <w:i w:val="0"/>
-                <w:iCs w:val="0"/>
-                <w:color w:val="auto"/>
-              </w:rPr>
-              <w:t xml:space="preserve"> </w:t>
+              <w:t xml:space="preserve">DSPIPCustomSensor </w:t>
             </w:r>
             <w:r>
               <w:rPr>
@@ -5392,7 +5299,7 @@
                 <w:color w:val="auto"/>
                 <w:u w:val="single"/>
               </w:rPr>
-              <w:t>GMATCustomSensor</w:t>
+              <w:t xml:space="preserve">GMATCustomSensor </w:t>
             </w:r>
             <w:r>
               <w:rPr>
@@ -5402,7 +5309,7 @@
                 <w:color w:val="auto"/>
                 <w:u w:val="single"/>
               </w:rPr>
-              <w:t xml:space="preserve"> </w:t>
+              <w:t>can be used for evaluating point-coverage of a spherical-polygon.</w:t>
             </w:r>
             <w:r>
               <w:rPr>
@@ -5410,9 +5317,8 @@
                 <w:i w:val="0"/>
                 <w:iCs w:val="0"/>
                 <w:color w:val="auto"/>
-                <w:u w:val="single"/>
-              </w:rPr>
-              <w:t>can be used for evaluating point-coverage of a spherical-polygon.</w:t>
+              </w:rPr>
+              <w:t xml:space="preserve"> The </w:t>
             </w:r>
             <w:r>
               <w:rPr>
@@ -5421,25 +5327,7 @@
                 <w:iCs w:val="0"/>
                 <w:color w:val="auto"/>
               </w:rPr>
-              <w:t xml:space="preserve"> The </w:t>
-            </w:r>
-            <w:r>
-              <w:rPr>
-                <w:rFonts w:asciiTheme="minorHAnsi" w:hAnsiTheme="minorHAnsi" w:cstheme="minorHAnsi"/>
-                <w:i w:val="0"/>
-                <w:iCs w:val="0"/>
-                <w:color w:val="auto"/>
-              </w:rPr>
-              <w:t>DSPIPCustomSensor</w:t>
-            </w:r>
-            <w:r>
-              <w:rPr>
-                <w:rFonts w:asciiTheme="minorHAnsi" w:hAnsiTheme="minorHAnsi" w:cstheme="minorHAnsi"/>
-                <w:i w:val="0"/>
-                <w:iCs w:val="0"/>
-                <w:color w:val="auto"/>
-              </w:rPr>
-              <w:t xml:space="preserve"> </w:t>
+              <w:t xml:space="preserve">DSPIPCustomSensor </w:t>
             </w:r>
             <w:r>
               <w:rPr>
@@ -10789,87 +10677,75 @@
       <w:bookmarkStart w:id="9" w:name="_SphericalSensor"/>
       <w:bookmarkEnd w:id="9"/>
       <w:r>
+        <w:t xml:space="preserve">DSPIPCustomSensor </w:t>
+      </w:r>
+      <w:r>
+        <w:t>description</w:t>
+      </w:r>
+    </w:p>
+    <w:p>
+      <w:r>
+        <w:t xml:space="preserve">The </w:t>
+      </w:r>
+      <w:r>
+        <w:rPr>
+          <w:rFonts w:cstheme="minorHAnsi"/>
+        </w:rPr>
         <w:t>DSPIPCustomSensor</w:t>
       </w:r>
       <w:r>
         <w:t xml:space="preserve"> </w:t>
       </w:r>
       <w:r>
-        <w:t>description</w:t>
-      </w:r>
-    </w:p>
-    <w:p>
-      <w:r>
-        <w:t xml:space="preserve">The </w:t>
-      </w:r>
-      <w:r>
-        <w:rPr>
-          <w:rFonts w:cstheme="minorHAnsi"/>
-        </w:rPr>
-        <w:t>DSPIPCustomSensor</w:t>
+        <w:t>class is based on a point in spherical polygon algorithm described in</w:t>
+      </w:r>
+      <w:r>
+        <w:t xml:space="preserve"> the article</w:t>
+      </w:r>
+      <w:r>
+        <w:t>:</w:t>
       </w:r>
       <w:r>
         <w:t xml:space="preserve"> </w:t>
       </w:r>
       <w:r>
-        <w:t>class is based on a point in spherical polygon algorithm described in</w:t>
-      </w:r>
-      <w:r>
-        <w:t xml:space="preserve"> the article</w:t>
-      </w:r>
-      <w:r>
-        <w:t>:</w:t>
+        <w:t>R. Ketzner, V. Ravindra and M. Bramble, 'A Robust, Fast, and Accurate Algorithm for Point in Spherical Polygon Classification with Applications in Geoscience and Remote Sensing', Computers and Geosciences, under review.</w:t>
+      </w:r>
+    </w:p>
+    <w:p>
+      <w:r>
+        <w:t xml:space="preserve">In the above article, the algorithm is described and compared to the ‘GMAT CustomSensor’ algorithm which is the same as the point-in-polygon algorithm implemented in the </w:t>
+      </w:r>
+      <w:r>
+        <w:t xml:space="preserve">GMATCustomSensor </w:t>
+      </w:r>
+      <w:r>
+        <w:t>class.</w:t>
+      </w:r>
+      <w:r>
+        <w:t xml:space="preserve"> Compared to the </w:t>
+      </w:r>
+      <w:r>
+        <w:t xml:space="preserve">GMATCustomSensor </w:t>
+      </w:r>
+      <w:r>
+        <w:t xml:space="preserve">class, the </w:t>
+      </w:r>
+      <w:r>
+        <w:t xml:space="preserve">DSPIPCustomSensor </w:t>
+      </w:r>
+      <w:r>
+        <w:t xml:space="preserve">has been shown to yield orders of improvement in runtime (for FOVs defined by spherical polygons of several vertices) </w:t>
+      </w:r>
+      <w:r>
+        <w:t>and</w:t>
+      </w:r>
+      <w:r>
+        <w:t xml:space="preserve"> shown to be more accurate.</w:t>
       </w:r>
       <w:r>
         <w:t xml:space="preserve"> </w:t>
       </w:r>
-      <w:r>
-        <w:t>R. Ketzner, V. Ravindra and M. Bramble, 'A Robust, Fast, and Accurate Algorithm for Point in Spherical Polygon Classification with Applications in Geoscience and Remote Sensing', Computers and Geosciences, under review.</w:t>
-      </w:r>
-    </w:p>
-    <w:p>
-      <w:r>
-        <w:t xml:space="preserve">In the above article, the algorithm is described and compared to the ‘GMAT CustomSensor’ algorithm which is the same as the point-in-polygon algorithm implemented in the </w:t>
-      </w:r>
-      <w:r>
-        <w:t>GMATCustomSensor</w:t>
-      </w:r>
-      <w:r>
-        <w:t xml:space="preserve"> </w:t>
-      </w:r>
-      <w:r>
-        <w:t>class.</w:t>
-      </w:r>
-      <w:r>
-        <w:t xml:space="preserve"> Compared to the </w:t>
-      </w:r>
-      <w:r>
-        <w:t>GMATCustomSensor</w:t>
-      </w:r>
-      <w:r>
-        <w:t xml:space="preserve"> </w:t>
-      </w:r>
-      <w:r>
-        <w:t xml:space="preserve">class, the </w:t>
-      </w:r>
-      <w:r>
-        <w:t>DSPIPCustomSensor</w:t>
-      </w:r>
-      <w:r>
-        <w:t xml:space="preserve"> </w:t>
-      </w:r>
-      <w:r>
-        <w:t xml:space="preserve">has been shown to yield orders of improvement in runtime (for FOVs defined by spherical polygons of several vertices) </w:t>
-      </w:r>
-      <w:r>
-        <w:t>and</w:t>
-      </w:r>
-      <w:r>
-        <w:t xml:space="preserve"> shown to be more accurate.</w:t>
-      </w:r>
-      <w:r>
-        <w:t xml:space="preserve"> </w:t>
-      </w:r>
     </w:p>
     <w:p>
       <w:r>
@@ -10885,10 +10761,7 @@
         <w:t xml:space="preserve">which corresponds to usage of the </w:t>
       </w:r>
       <w:r>
-        <w:t>DSPIPCustomSensor</w:t>
-      </w:r>
-      <w:r>
-        <w:t xml:space="preserve"> </w:t>
+        <w:t xml:space="preserve">DSPIPCustomSensor </w:t>
       </w:r>
       <w:r>
         <w:t>class, or ‘</w:t>
@@ -10903,10 +10776,7 @@
         <w:t xml:space="preserve">which corresponds to usage of the </w:t>
       </w:r>
       <w:r>
-        <w:t>GMATCustomSensor</w:t>
-      </w:r>
-      <w:r>
-        <w:t xml:space="preserve"> </w:t>
+        <w:t xml:space="preserve">GMATCustomSensor </w:t>
       </w:r>
       <w:r>
         <w:t>class.</w:t>
@@ -11391,6 +11261,8 @@
       <w:pPr>
         <w:pStyle w:val="Heading2"/>
       </w:pPr>
+      <w:bookmarkStart w:id="10" w:name="_Legacy_code"/>
+      <w:bookmarkEnd w:id="10"/>
       <w:r>
         <w:t>Legacy code</w:t>
       </w:r>
@@ -11412,13 +11284,7 @@
         <w:t>CoverageChecker</w:t>
       </w:r>
       <w:r>
-        <w:t xml:space="preserve"> class in the </w:t>
-      </w:r>
-      <w:r>
-        <w:t>CoverageChecker</w:t>
-      </w:r>
-      <w:r>
-        <w:t xml:space="preserve">Legacy </w:t>
+        <w:t xml:space="preserve"> class in the CoverageCheckerLegacy </w:t>
       </w:r>
       <w:r>
         <w:t>hpp</w:t>
@@ -11485,6 +11351,21 @@
       </w:pPr>
       <w:r>
         <w:t>KeyValueStatistics</w:t>
+      </w:r>
+    </w:p>
+    <w:p>
+      <w:pPr>
+        <w:pStyle w:val="ListParagraph"/>
+        <w:numPr>
+          <w:ilvl w:val="0"/>
+          <w:numId w:val="22"/>
+        </w:numPr>
+      </w:pPr>
+      <w:r>
+        <w:t>RectangularSenso</w:t>
+      </w:r>
+      <w:r>
+        <w:t>r</w:t>
       </w:r>
     </w:p>
     <w:p>

</xml_diff>

<commit_message>
propcov: modify SlicedPolygon (& Polygon) to specify frame of query point. Corresponding modify DSPIPCustomSensor to have alternate* Sensor frame as Query frame and provide rotation matrix from spacecraft-body to query frame. * initial frame is  aligned to Sensor Body
</commit_message>
<xml_diff>
--- a/propcov/docs/propcov-cpp_description.docx
+++ b/propcov/docs/propcov-cpp_description.docx
@@ -6,8 +6,13 @@
       <w:pPr>
         <w:pStyle w:val="Title"/>
       </w:pPr>
-      <w:r>
-        <w:t>propcov-cpp description</w:t>
+      <w:proofErr w:type="spellStart"/>
+      <w:r>
+        <w:t>propcov-cpp</w:t>
+      </w:r>
+      <w:proofErr w:type="spellEnd"/>
+      <w:r>
+        <w:t xml:space="preserve"> description</w:t>
       </w:r>
     </w:p>
     <w:p/>
@@ -366,7 +371,15 @@
         <w:t xml:space="preserve">This document describes the C++ classes </w:t>
       </w:r>
       <w:r>
-        <w:t>of the propcov C++ library (</w:t>
+        <w:t xml:space="preserve">of the </w:t>
+      </w:r>
+      <w:proofErr w:type="spellStart"/>
+      <w:r>
+        <w:t>propcov</w:t>
+      </w:r>
+      <w:proofErr w:type="spellEnd"/>
+      <w:r>
+        <w:t xml:space="preserve"> C++ library (</w:t>
       </w:r>
       <w:r>
         <w:t xml:space="preserve">in the </w:t>
@@ -375,7 +388,21 @@
         <w:rPr>
           <w:rFonts w:ascii="Courier New" w:hAnsi="Courier New" w:cs="Courier New"/>
         </w:rPr>
-        <w:t>lib/propcov-cpp/</w:t>
+        <w:t>lib/</w:t>
+      </w:r>
+      <w:proofErr w:type="spellStart"/>
+      <w:r>
+        <w:rPr>
+          <w:rFonts w:ascii="Courier New" w:hAnsi="Courier New" w:cs="Courier New"/>
+        </w:rPr>
+        <w:t>propcov-cpp</w:t>
+      </w:r>
+      <w:proofErr w:type="spellEnd"/>
+      <w:r>
+        <w:rPr>
+          <w:rFonts w:ascii="Courier New" w:hAnsi="Courier New" w:cs="Courier New"/>
+        </w:rPr>
+        <w:t>/</w:t>
       </w:r>
       <w:r>
         <w:t xml:space="preserve"> folder</w:t>
@@ -432,12 +459,36 @@
         <w:t>The document</w:t>
       </w:r>
       <w:r>
-        <w:t xml:space="preserve"> comprises two main sections, the first being a description of the interfaces and a high level description of system behavior. The second main section documents the system structure in more detail, defining class responsibilities, class dependencies, key data structures and key functions. The system structure in turn is divided into two sections, one covering the Propagator and Spacecraft, the other the CoverageChecker.</w:t>
-      </w:r>
-    </w:p>
-    <w:p>
-      <w:r>
-        <w:t>In addition to the descriptive documentation, Doxygen output for all the source code is included as an appendix.</w:t>
+        <w:t xml:space="preserve"> comprises two main sections, the first being a description of the interfaces and a </w:t>
+      </w:r>
+      <w:proofErr w:type="gramStart"/>
+      <w:r>
+        <w:t>high level</w:t>
+      </w:r>
+      <w:proofErr w:type="gramEnd"/>
+      <w:r>
+        <w:t xml:space="preserve"> description of system behavior. The second main section documents the system structure in more detail, defining class responsibilities, class dependencies, key data structures and key functions. The system structure in turn is divided into two sections, one covering the Propagator and Spacecraft, the other the </w:t>
+      </w:r>
+      <w:proofErr w:type="spellStart"/>
+      <w:r>
+        <w:t>CoverageChecker</w:t>
+      </w:r>
+      <w:proofErr w:type="spellEnd"/>
+      <w:r>
+        <w:t>.</w:t>
+      </w:r>
+    </w:p>
+    <w:p>
+      <w:r>
+        <w:t xml:space="preserve">In addition to the descriptive documentation, </w:t>
+      </w:r>
+      <w:proofErr w:type="spellStart"/>
+      <w:r>
+        <w:t>Doxygen</w:t>
+      </w:r>
+      <w:proofErr w:type="spellEnd"/>
+      <w:r>
+        <w:t xml:space="preserve"> output for all the source code is included as an appendix.</w:t>
       </w:r>
     </w:p>
     <w:p>
@@ -453,7 +504,15 @@
         <w:t>This section provides information</w:t>
       </w:r>
       <w:r>
-        <w:t xml:space="preserve"> needed to implement the propcov-cpp C++ classes</w:t>
+        <w:t xml:space="preserve"> needed to implement the </w:t>
+      </w:r>
+      <w:proofErr w:type="spellStart"/>
+      <w:r>
+        <w:t>propcov-cpp</w:t>
+      </w:r>
+      <w:proofErr w:type="spellEnd"/>
+      <w:r>
+        <w:t xml:space="preserve"> C++ classes</w:t>
       </w:r>
       <w:r>
         <w:t xml:space="preserve"> for spacecraft orbit propagation and coverage calculations</w:t>
@@ -467,9 +526,11 @@
       <w:r>
         <w:t xml:space="preserve">It provides the interface to key routines used to access </w:t>
       </w:r>
+      <w:proofErr w:type="spellStart"/>
       <w:r>
         <w:t>propcov-cpp</w:t>
       </w:r>
+      <w:proofErr w:type="spellEnd"/>
       <w:r>
         <w:t xml:space="preserve"> capabilities</w:t>
       </w:r>
@@ -487,9 +548,11 @@
       <w:r>
         <w:t xml:space="preserve">It also provides high level descriptions of the </w:t>
       </w:r>
+      <w:proofErr w:type="spellStart"/>
       <w:r>
         <w:t>propcov-cpp</w:t>
       </w:r>
+      <w:proofErr w:type="spellEnd"/>
       <w:r>
         <w:t xml:space="preserve"> subsystem’s behavior. This is intended to provide a broad </w:t>
       </w:r>
@@ -556,8 +619,50 @@
           <w:sz w:val="22"/>
           <w:szCs w:val="22"/>
         </w:rPr>
-        <w:t xml:space="preserve"> AbsoluteDate &amp;toDate);</w:t>
-      </w:r>
+        <w:t xml:space="preserve"> </w:t>
+      </w:r>
+      <w:proofErr w:type="spellStart"/>
+      <w:r>
+        <w:rPr>
+          <w:rFonts w:ascii="Menlo" w:hAnsi="Menlo" w:cs="Menlo"/>
+          <w:color w:val="000000"/>
+          <w:sz w:val="22"/>
+          <w:szCs w:val="22"/>
+        </w:rPr>
+        <w:t>AbsoluteDate</w:t>
+      </w:r>
+      <w:proofErr w:type="spellEnd"/>
+      <w:r>
+        <w:rPr>
+          <w:rFonts w:ascii="Menlo" w:hAnsi="Menlo" w:cs="Menlo"/>
+          <w:color w:val="000000"/>
+          <w:sz w:val="22"/>
+          <w:szCs w:val="22"/>
+        </w:rPr>
+        <w:t xml:space="preserve"> &amp;</w:t>
+      </w:r>
+      <w:proofErr w:type="spellStart"/>
+      <w:r>
+        <w:rPr>
+          <w:rFonts w:ascii="Menlo" w:hAnsi="Menlo" w:cs="Menlo"/>
+          <w:color w:val="000000"/>
+          <w:sz w:val="22"/>
+          <w:szCs w:val="22"/>
+        </w:rPr>
+        <w:t>toDate</w:t>
+      </w:r>
+      <w:proofErr w:type="spellEnd"/>
+      <w:proofErr w:type="gramStart"/>
+      <w:r>
+        <w:rPr>
+          <w:rFonts w:ascii="Menlo" w:hAnsi="Menlo" w:cs="Menlo"/>
+          <w:color w:val="000000"/>
+          <w:sz w:val="22"/>
+          <w:szCs w:val="22"/>
+        </w:rPr>
+        <w:t>);</w:t>
+      </w:r>
+      <w:proofErr w:type="gramEnd"/>
     </w:p>
     <w:p>
       <w:r>
@@ -567,10 +672,34 @@
         <w:rPr>
           <w:b/>
         </w:rPr>
-        <w:t>&amp;toDate</w:t>
-      </w:r>
-      <w:r>
-        <w:t xml:space="preserve"> – this is an AbsoluteDate object; class AbsoluteDate </w:t>
+        <w:t>&amp;</w:t>
+      </w:r>
+      <w:proofErr w:type="spellStart"/>
+      <w:r>
+        <w:rPr>
+          <w:b/>
+        </w:rPr>
+        <w:t>toDate</w:t>
+      </w:r>
+      <w:proofErr w:type="spellEnd"/>
+      <w:r>
+        <w:t xml:space="preserve"> – this is an </w:t>
+      </w:r>
+      <w:proofErr w:type="spellStart"/>
+      <w:r>
+        <w:t>AbsoluteDate</w:t>
+      </w:r>
+      <w:proofErr w:type="spellEnd"/>
+      <w:r>
+        <w:t xml:space="preserve"> object; class </w:t>
+      </w:r>
+      <w:proofErr w:type="spellStart"/>
+      <w:r>
+        <w:t>AbsoluteDate</w:t>
+      </w:r>
+      <w:proofErr w:type="spellEnd"/>
+      <w:r>
+        <w:t xml:space="preserve"> </w:t>
       </w:r>
       <w:r>
         <w:t>provides the ability to represent dates as either Julian or Gregorian dates. Generally Gregorian dates are used for initialization and Julian dates used for computations. The propagator will propagate the spacecraft’s state to that time.</w:t>
@@ -587,7 +716,15 @@
         <w:t>Rvector6</w:t>
       </w:r>
       <w:r>
-        <w:t xml:space="preserve"> – this is a 6 element vector of real numbers representing the spacecraft state. The first three elements of this vector represent the spacecraft’s position in Earth-centered inertial coordinates, the next 3 represent the velocity in the same coordinate frames.</w:t>
+        <w:t xml:space="preserve"> – this is a </w:t>
+      </w:r>
+      <w:proofErr w:type="gramStart"/>
+      <w:r>
+        <w:t>6 element</w:t>
+      </w:r>
+      <w:proofErr w:type="gramEnd"/>
+      <w:r>
+        <w:t xml:space="preserve"> vector of real numbers representing the spacecraft state. The first three elements of this vector represent the spacecraft’s position in Earth-centered inertial coordinates, the next 3 represent the velocity in the same coordinate frames.</w:t>
       </w:r>
       <w:r>
         <w:t xml:space="preserve"> These two vectors are in kilometers and km/sec, respectively.</w:t>
@@ -597,20 +734,35 @@
       <w:pPr>
         <w:pStyle w:val="Heading3"/>
       </w:pPr>
+      <w:proofErr w:type="spellStart"/>
       <w:r>
         <w:lastRenderedPageBreak/>
         <w:t>CheckPointCoverage</w:t>
       </w:r>
+      <w:proofErr w:type="spellEnd"/>
     </w:p>
     <w:p>
       <w:r>
         <w:t xml:space="preserve">The </w:t>
       </w:r>
-      <w:r>
-        <w:t xml:space="preserve">CheckPointCoverage </w:t>
-      </w:r>
-      <w:r>
-        <w:t xml:space="preserve">function is defined in the CoverageChecker </w:t>
+      <w:proofErr w:type="spellStart"/>
+      <w:r>
+        <w:t>CheckPointCoverage</w:t>
+      </w:r>
+      <w:proofErr w:type="spellEnd"/>
+      <w:r>
+        <w:t xml:space="preserve"> </w:t>
+      </w:r>
+      <w:r>
+        <w:t xml:space="preserve">function is defined in the </w:t>
+      </w:r>
+      <w:proofErr w:type="spellStart"/>
+      <w:r>
+        <w:t>CoverageChecker</w:t>
+      </w:r>
+      <w:proofErr w:type="spellEnd"/>
+      <w:r>
+        <w:t xml:space="preserve"> </w:t>
       </w:r>
       <w:r>
         <w:t>class and</w:t>
@@ -619,7 +771,23 @@
         <w:t xml:space="preserve"> is used to </w:t>
       </w:r>
       <w:r>
-        <w:t>determine the presence/absence of a ground-point (lat,lon coords) within a sensor/spacecraft Field-Of-View(FOV)</w:t>
+        <w:t>determine the presence/absence of a ground-point (</w:t>
+      </w:r>
+      <w:proofErr w:type="spellStart"/>
+      <w:r>
+        <w:t>lat,lon</w:t>
+      </w:r>
+      <w:proofErr w:type="spellEnd"/>
+      <w:r>
+        <w:t xml:space="preserve"> </w:t>
+      </w:r>
+      <w:proofErr w:type="spellStart"/>
+      <w:r>
+        <w:t>coords</w:t>
+      </w:r>
+      <w:proofErr w:type="spellEnd"/>
+      <w:r>
+        <w:t>) within a sensor/spacecraft Field-Of-View(FOV)</w:t>
       </w:r>
       <w:r>
         <w:t>.</w:t>
@@ -644,9 +812,30 @@
           <w:sz w:val="22"/>
           <w:szCs w:val="22"/>
         </w:rPr>
-        <w:t xml:space="preserve">virtual IntegerArray      </w:t>
+        <w:t xml:space="preserve">virtual </w:t>
+      </w:r>
+      <w:proofErr w:type="spellStart"/>
+      <w:r>
+        <w:rPr>
+          <w:rFonts w:ascii="Menlo" w:hAnsi="Menlo" w:cs="Menlo"/>
+          <w:color w:val="AA0D91"/>
+          <w:sz w:val="22"/>
+          <w:szCs w:val="22"/>
+        </w:rPr>
+        <w:t>IntegerArray</w:t>
+      </w:r>
+      <w:proofErr w:type="spellEnd"/>
+      <w:r>
+        <w:rPr>
+          <w:rFonts w:ascii="Menlo" w:hAnsi="Menlo" w:cs="Menlo"/>
+          <w:color w:val="AA0D91"/>
+          <w:sz w:val="22"/>
+          <w:szCs w:val="22"/>
+        </w:rPr>
+        <w:t xml:space="preserve">      </w:t>
       </w:r>
       <w:bookmarkStart w:id="0" w:name="_Hlk92653856"/>
+      <w:proofErr w:type="spellStart"/>
       <w:r>
         <w:rPr>
           <w:rFonts w:ascii="Menlo" w:hAnsi="Menlo" w:cs="Menlo"/>
@@ -657,6 +846,7 @@
         <w:t>CheckPointCoverage</w:t>
       </w:r>
       <w:bookmarkEnd w:id="0"/>
+      <w:proofErr w:type="spellEnd"/>
       <w:r>
         <w:rPr>
           <w:rFonts w:ascii="Menlo" w:hAnsi="Menlo" w:cs="Menlo"/>
@@ -664,8 +854,9 @@
           <w:sz w:val="22"/>
           <w:szCs w:val="22"/>
         </w:rPr>
-        <w:t>()</w:t>
-      </w:r>
+        <w:t>(</w:t>
+      </w:r>
+      <w:proofErr w:type="gramStart"/>
       <w:r>
         <w:rPr>
           <w:rFonts w:ascii="Menlo" w:hAnsi="Menlo" w:cs="Menlo"/>
@@ -673,8 +864,18 @@
           <w:sz w:val="22"/>
           <w:szCs w:val="22"/>
         </w:rPr>
+        <w:t>)</w:t>
+      </w:r>
+      <w:r>
+        <w:rPr>
+          <w:rFonts w:ascii="Menlo" w:hAnsi="Menlo" w:cs="Menlo"/>
+          <w:color w:val="AA0D91"/>
+          <w:sz w:val="22"/>
+          <w:szCs w:val="22"/>
+        </w:rPr>
         <w:t>;</w:t>
       </w:r>
+      <w:proofErr w:type="gramEnd"/>
     </w:p>
     <w:p>
       <w:r>
@@ -690,7 +891,15 @@
         <w:t xml:space="preserve"> array of integers contains </w:t>
       </w:r>
       <w:r>
-        <w:t xml:space="preserve">indices of points from a PointGroup (see </w:t>
+        <w:t xml:space="preserve">indices of points from a </w:t>
+      </w:r>
+      <w:proofErr w:type="spellStart"/>
+      <w:r>
+        <w:t>PointGroup</w:t>
+      </w:r>
+      <w:proofErr w:type="spellEnd"/>
+      <w:r>
+        <w:t xml:space="preserve"> (see </w:t>
       </w:r>
       <w:r>
         <w:t>discussion in System Structure section of this document</w:t>
@@ -699,7 +908,15 @@
         <w:t>) that are visible at a given time</w:t>
       </w:r>
       <w:r>
-        <w:t xml:space="preserve"> (provided by the Spacecraft object referenced in the CoverageChecker class)</w:t>
+        <w:t xml:space="preserve"> (provided by the Spacecraft object referenced in the </w:t>
+      </w:r>
+      <w:proofErr w:type="spellStart"/>
+      <w:r>
+        <w:t>CoverageChecker</w:t>
+      </w:r>
+      <w:proofErr w:type="spellEnd"/>
+      <w:r>
+        <w:t xml:space="preserve"> class)</w:t>
       </w:r>
       <w:r>
         <w:t>.</w:t>
@@ -781,8 +998,13 @@
           <w:numId w:val="1"/>
         </w:numPr>
       </w:pPr>
-      <w:r>
-        <w:t xml:space="preserve">LagrangeInterpolator </w:t>
+      <w:proofErr w:type="spellStart"/>
+      <w:r>
+        <w:t>LagrangeInterpolator</w:t>
+      </w:r>
+      <w:proofErr w:type="spellEnd"/>
+      <w:r>
+        <w:t xml:space="preserve"> </w:t>
       </w:r>
       <w:r>
         <w:t>–</w:t>
@@ -814,8 +1036,13 @@
           <w:numId w:val="1"/>
         </w:numPr>
       </w:pPr>
-      <w:r>
-        <w:t>AbsoluteDate – none</w:t>
+      <w:proofErr w:type="spellStart"/>
+      <w:r>
+        <w:t>AbsoluteDate</w:t>
+      </w:r>
+      <w:proofErr w:type="spellEnd"/>
+      <w:r>
+        <w:t xml:space="preserve"> – none</w:t>
       </w:r>
     </w:p>
     <w:p>
@@ -826,8 +1053,13 @@
           <w:numId w:val="1"/>
         </w:numPr>
       </w:pPr>
-      <w:r>
-        <w:t>OrbitState – none</w:t>
+      <w:proofErr w:type="spellStart"/>
+      <w:r>
+        <w:t>OrbitState</w:t>
+      </w:r>
+      <w:proofErr w:type="spellEnd"/>
+      <w:r>
+        <w:t xml:space="preserve"> – none</w:t>
       </w:r>
     </w:p>
     <w:p>
@@ -842,35 +1074,49 @@
         <w:t>Sensor</w:t>
       </w:r>
       <w:r>
-        <w:t xml:space="preserve"> subclasses (ConicalSensor,</w:t>
+        <w:t xml:space="preserve"> subclasses (</w:t>
+      </w:r>
+      <w:proofErr w:type="spellStart"/>
+      <w:r>
+        <w:t>ConicalSensor</w:t>
+      </w:r>
+      <w:proofErr w:type="spellEnd"/>
+      <w:r>
+        <w:t>,</w:t>
       </w:r>
       <w:r>
         <w:t xml:space="preserve"> </w:t>
       </w:r>
+      <w:proofErr w:type="spellStart"/>
       <w:r>
         <w:rPr>
           <w:strike/>
         </w:rPr>
         <w:t>RectangularSensor</w:t>
       </w:r>
+      <w:proofErr w:type="spellEnd"/>
       <w:r>
         <w:t>,</w:t>
       </w:r>
       <w:r>
         <w:t xml:space="preserve"> </w:t>
       </w:r>
+      <w:proofErr w:type="spellStart"/>
       <w:r>
         <w:t>GMAT</w:t>
       </w:r>
       <w:r>
         <w:t>CustomSensor</w:t>
       </w:r>
+      <w:proofErr w:type="spellEnd"/>
       <w:r>
         <w:t xml:space="preserve">, </w:t>
       </w:r>
+      <w:proofErr w:type="spellStart"/>
       <w:r>
         <w:t>DSPIPCustomSensor</w:t>
       </w:r>
+      <w:proofErr w:type="spellEnd"/>
       <w:r>
         <w:t>)</w:t>
       </w:r>
@@ -886,8 +1132,13 @@
           <w:numId w:val="1"/>
         </w:numPr>
       </w:pPr>
-      <w:r>
-        <w:t>NadirPointingAttitude – none</w:t>
+      <w:proofErr w:type="spellStart"/>
+      <w:r>
+        <w:t>NadirPointingAttitude</w:t>
+      </w:r>
+      <w:proofErr w:type="spellEnd"/>
+      <w:r>
+        <w:t xml:space="preserve"> – none</w:t>
       </w:r>
       <w:r>
         <w:t xml:space="preserve"> (a subclass of Attitude)</w:t>
@@ -902,7 +1153,31 @@
         </w:numPr>
       </w:pPr>
       <w:r>
-        <w:t>Spacecraft (Attitude, AbsoluteDate, OrbitState ,LaGrangeInterpolator)</w:t>
+        <w:t xml:space="preserve">Spacecraft (Attitude, </w:t>
+      </w:r>
+      <w:proofErr w:type="spellStart"/>
+      <w:r>
+        <w:t>AbsoluteDate</w:t>
+      </w:r>
+      <w:proofErr w:type="spellEnd"/>
+      <w:r>
+        <w:t xml:space="preserve">, </w:t>
+      </w:r>
+      <w:proofErr w:type="spellStart"/>
+      <w:r>
+        <w:t>OrbitState</w:t>
+      </w:r>
+      <w:proofErr w:type="spellEnd"/>
+      <w:r>
+        <w:t xml:space="preserve"> ,</w:t>
+      </w:r>
+      <w:proofErr w:type="spellStart"/>
+      <w:r>
+        <w:t>LaGrangeInterpolator</w:t>
+      </w:r>
+      <w:proofErr w:type="spellEnd"/>
+      <w:r>
+        <w:t>)</w:t>
       </w:r>
     </w:p>
     <w:p>
@@ -925,9 +1200,11 @@
           <w:numId w:val="1"/>
         </w:numPr>
       </w:pPr>
+      <w:proofErr w:type="spellStart"/>
       <w:r>
         <w:t>PointGroup</w:t>
       </w:r>
+      <w:proofErr w:type="spellEnd"/>
     </w:p>
     <w:p>
       <w:pPr>
@@ -937,19 +1214,42 @@
           <w:numId w:val="1"/>
         </w:numPr>
       </w:pPr>
+      <w:proofErr w:type="spellStart"/>
       <w:r>
         <w:t>CoverageChecker</w:t>
       </w:r>
-      <w:r>
-        <w:t xml:space="preserve"> (Spacecraft, PointGroup)</w:t>
-      </w:r>
-    </w:p>
-    <w:p>
-      <w:r>
-        <w:t xml:space="preserve">In addition to the constructor dependencies listed above sensors are associated with the Spacecraft via the AddSensor() operation provided by the Spacecraft class.  </w:t>
-      </w:r>
-      <w:r>
-        <w:t xml:space="preserve">CoverageChecker </w:t>
+      <w:proofErr w:type="spellEnd"/>
+      <w:r>
+        <w:t xml:space="preserve"> (Spacecraft, </w:t>
+      </w:r>
+      <w:proofErr w:type="spellStart"/>
+      <w:r>
+        <w:t>PointGroup</w:t>
+      </w:r>
+      <w:proofErr w:type="spellEnd"/>
+      <w:r>
+        <w:t>)</w:t>
+      </w:r>
+    </w:p>
+    <w:p>
+      <w:r>
+        <w:t xml:space="preserve">In addition to the constructor dependencies listed above sensors are associated with the Spacecraft via the </w:t>
+      </w:r>
+      <w:proofErr w:type="spellStart"/>
+      <w:r>
+        <w:t>AddSensor</w:t>
+      </w:r>
+      <w:proofErr w:type="spellEnd"/>
+      <w:r>
+        <w:t xml:space="preserve">() operation provided by the Spacecraft class.  </w:t>
+      </w:r>
+      <w:proofErr w:type="spellStart"/>
+      <w:r>
+        <w:t>CoverageChecker</w:t>
+      </w:r>
+      <w:proofErr w:type="spellEnd"/>
+      <w:r>
+        <w:t xml:space="preserve"> </w:t>
       </w:r>
       <w:r>
         <w:t xml:space="preserve">then </w:t>
@@ -969,7 +1269,15 @@
     </w:p>
     <w:p>
       <w:r>
-        <w:t>Finally, there is one other class of interest. Propagator and CoverageChecker each create a local copy of the Earth class; this class is primarily used to rotate vectors from an inertial frame (+X towards First Point of Aries) to an Earth-fixed frame (+X is 0 latitude, 0 longitude).</w:t>
+        <w:t xml:space="preserve">Finally, there is one other class of interest. Propagator and </w:t>
+      </w:r>
+      <w:proofErr w:type="spellStart"/>
+      <w:r>
+        <w:t>CoverageChecker</w:t>
+      </w:r>
+      <w:proofErr w:type="spellEnd"/>
+      <w:r>
+        <w:t xml:space="preserve"> each create a local copy of the Earth class; this class is primarily used to rotate vectors from an inertial frame (+X towards First Point of Aries) to an Earth-fixed frame (+X is 0 latitude, 0 longitude).</w:t>
       </w:r>
     </w:p>
     <w:p>
@@ -1023,7 +1331,15 @@
         <w:t>Propagate the spacecraft state up to the start time.</w:t>
       </w:r>
       <w:r>
-        <w:t xml:space="preserve"> This may involve a large ‘jump’, and is appropriate when drag effects are to be disregarded.</w:t>
+        <w:t xml:space="preserve"> This may involve a large ‘jump</w:t>
+      </w:r>
+      <w:proofErr w:type="gramStart"/>
+      <w:r>
+        <w:t>’, and</w:t>
+      </w:r>
+      <w:proofErr w:type="gramEnd"/>
+      <w:r>
+        <w:t xml:space="preserve"> is appropriate when drag effects are to be disregarded.</w:t>
       </w:r>
     </w:p>
     <w:p>
@@ -1195,7 +1511,47 @@
           <w:sz w:val="22"/>
           <w:szCs w:val="22"/>
         </w:rPr>
-        <w:t xml:space="preserve"> (date-&gt;GetJulianDate() &lt; ((Real)startDate + </w:t>
+        <w:t xml:space="preserve"> (date-&gt;</w:t>
+      </w:r>
+      <w:proofErr w:type="spellStart"/>
+      <w:r>
+        <w:rPr>
+          <w:rFonts w:ascii="Menlo" w:hAnsi="Menlo" w:cs="Menlo"/>
+          <w:color w:val="000000"/>
+          <w:sz w:val="22"/>
+          <w:szCs w:val="22"/>
+        </w:rPr>
+        <w:t>GetJulianDate</w:t>
+      </w:r>
+      <w:proofErr w:type="spellEnd"/>
+      <w:r>
+        <w:rPr>
+          <w:rFonts w:ascii="Menlo" w:hAnsi="Menlo" w:cs="Menlo"/>
+          <w:color w:val="000000"/>
+          <w:sz w:val="22"/>
+          <w:szCs w:val="22"/>
+        </w:rPr>
+        <w:t>() &lt; ((Real)</w:t>
+      </w:r>
+      <w:proofErr w:type="spellStart"/>
+      <w:r>
+        <w:rPr>
+          <w:rFonts w:ascii="Menlo" w:hAnsi="Menlo" w:cs="Menlo"/>
+          <w:color w:val="000000"/>
+          <w:sz w:val="22"/>
+          <w:szCs w:val="22"/>
+        </w:rPr>
+        <w:t>startDate</w:t>
+      </w:r>
+      <w:proofErr w:type="spellEnd"/>
+      <w:r>
+        <w:rPr>
+          <w:rFonts w:ascii="Menlo" w:hAnsi="Menlo" w:cs="Menlo"/>
+          <w:color w:val="000000"/>
+          <w:sz w:val="22"/>
+          <w:szCs w:val="22"/>
+        </w:rPr>
+        <w:t xml:space="preserve"> + </w:t>
       </w:r>
       <w:r>
         <w:rPr>
@@ -1323,6 +1679,7 @@
         </w:rPr>
         <w:t xml:space="preserve">               </w:t>
       </w:r>
+      <w:proofErr w:type="spellStart"/>
       <w:r>
         <w:rPr>
           <w:rFonts w:ascii="Menlo" w:hAnsi="Menlo" w:cs="Menlo"/>
@@ -1339,11 +1696,42 @@
           <w:sz w:val="22"/>
           <w:szCs w:val="22"/>
         </w:rPr>
-        <w:t>Points = covChecker-&gt;</w:t>
+        <w:t>Points</w:t>
+      </w:r>
+      <w:proofErr w:type="spellEnd"/>
+      <w:r>
+        <w:rPr>
+          <w:rFonts w:ascii="Menlo" w:hAnsi="Menlo" w:cs="Menlo"/>
+          <w:color w:val="000000"/>
+          <w:sz w:val="22"/>
+          <w:szCs w:val="22"/>
+        </w:rPr>
+        <w:t xml:space="preserve"> = </w:t>
+      </w:r>
+      <w:proofErr w:type="spellStart"/>
+      <w:r>
+        <w:rPr>
+          <w:rFonts w:ascii="Menlo" w:hAnsi="Menlo" w:cs="Menlo"/>
+          <w:color w:val="000000"/>
+          <w:sz w:val="22"/>
+          <w:szCs w:val="22"/>
+        </w:rPr>
+        <w:t>covChecker</w:t>
+      </w:r>
+      <w:proofErr w:type="spellEnd"/>
+      <w:r>
+        <w:rPr>
+          <w:rFonts w:ascii="Menlo" w:hAnsi="Menlo" w:cs="Menlo"/>
+          <w:color w:val="000000"/>
+          <w:sz w:val="22"/>
+          <w:szCs w:val="22"/>
+        </w:rPr>
+        <w:t>-&gt;</w:t>
       </w:r>
       <w:r>
         <w:t xml:space="preserve"> </w:t>
       </w:r>
+      <w:proofErr w:type="spellStart"/>
       <w:r>
         <w:rPr>
           <w:rFonts w:ascii="Menlo" w:hAnsi="Menlo" w:cs="Menlo"/>
@@ -1353,6 +1741,7 @@
         </w:rPr>
         <w:t>CheckPointCoverage</w:t>
       </w:r>
+      <w:proofErr w:type="spellEnd"/>
       <w:r>
         <w:rPr>
           <w:rFonts w:ascii="Menlo" w:hAnsi="Menlo" w:cs="Menlo"/>
@@ -1360,8 +1749,19 @@
           <w:sz w:val="22"/>
           <w:szCs w:val="22"/>
         </w:rPr>
-        <w:t>();</w:t>
-      </w:r>
+        <w:t>(</w:t>
+      </w:r>
+      <w:proofErr w:type="gramStart"/>
+      <w:r>
+        <w:rPr>
+          <w:rFonts w:ascii="Menlo" w:hAnsi="Menlo" w:cs="Menlo"/>
+          <w:color w:val="000000"/>
+          <w:sz w:val="22"/>
+          <w:szCs w:val="22"/>
+        </w:rPr>
+        <w:t>);</w:t>
+      </w:r>
+      <w:proofErr w:type="gramEnd"/>
     </w:p>
     <w:p>
       <w:pPr>
@@ -1441,8 +1841,30 @@
           <w:sz w:val="22"/>
           <w:szCs w:val="22"/>
         </w:rPr>
-        <w:t xml:space="preserve">               date-&gt;Advance(stepSize);</w:t>
-      </w:r>
+        <w:t xml:space="preserve">               date-&gt;Advance(</w:t>
+      </w:r>
+      <w:proofErr w:type="spellStart"/>
+      <w:r>
+        <w:rPr>
+          <w:rFonts w:ascii="Menlo" w:hAnsi="Menlo" w:cs="Menlo"/>
+          <w:color w:val="000000"/>
+          <w:sz w:val="22"/>
+          <w:szCs w:val="22"/>
+        </w:rPr>
+        <w:t>stepSize</w:t>
+      </w:r>
+      <w:proofErr w:type="spellEnd"/>
+      <w:proofErr w:type="gramStart"/>
+      <w:r>
+        <w:rPr>
+          <w:rFonts w:ascii="Menlo" w:hAnsi="Menlo" w:cs="Menlo"/>
+          <w:color w:val="000000"/>
+          <w:sz w:val="22"/>
+          <w:szCs w:val="22"/>
+        </w:rPr>
+        <w:t>);</w:t>
+      </w:r>
+      <w:proofErr w:type="gramEnd"/>
     </w:p>
     <w:p>
       <w:pPr>
@@ -1468,8 +1890,19 @@
           <w:sz w:val="22"/>
           <w:szCs w:val="22"/>
         </w:rPr>
-        <w:t xml:space="preserve">               prop-&gt;Propagate(*date);</w:t>
-      </w:r>
+        <w:t xml:space="preserve">               prop-&gt;Propagate(*date</w:t>
+      </w:r>
+      <w:proofErr w:type="gramStart"/>
+      <w:r>
+        <w:rPr>
+          <w:rFonts w:ascii="Menlo" w:hAnsi="Menlo" w:cs="Menlo"/>
+          <w:color w:val="000000"/>
+          <w:sz w:val="22"/>
+          <w:szCs w:val="22"/>
+        </w:rPr>
+        <w:t>);</w:t>
+      </w:r>
+      <w:proofErr w:type="gramEnd"/>
     </w:p>
     <w:p>
       <w:pPr>
@@ -1531,7 +1964,27 @@
           <w:sz w:val="22"/>
           <w:szCs w:val="22"/>
         </w:rPr>
-        <w:t>// Compute lat., lon., and height of s/c w/r/t the ellipsoid</w:t>
+        <w:t xml:space="preserve">// Compute lat., </w:t>
+      </w:r>
+      <w:proofErr w:type="spellStart"/>
+      <w:r>
+        <w:rPr>
+          <w:rFonts w:ascii="Menlo" w:hAnsi="Menlo" w:cs="Menlo"/>
+          <w:color w:val="007400"/>
+          <w:sz w:val="22"/>
+          <w:szCs w:val="22"/>
+        </w:rPr>
+        <w:t>lon</w:t>
+      </w:r>
+      <w:proofErr w:type="spellEnd"/>
+      <w:r>
+        <w:rPr>
+          <w:rFonts w:ascii="Menlo" w:hAnsi="Menlo" w:cs="Menlo"/>
+          <w:color w:val="007400"/>
+          <w:sz w:val="22"/>
+          <w:szCs w:val="22"/>
+        </w:rPr>
+        <w:t>., and height of s/c w/r/t the ellipsoid</w:t>
       </w:r>
     </w:p>
     <w:p>
@@ -1558,8 +2011,59 @@
           <w:sz w:val="22"/>
           <w:szCs w:val="22"/>
         </w:rPr>
-        <w:t xml:space="preserve">               Real     jDate        = sat1-&gt;GetJulianDate();</w:t>
-      </w:r>
+        <w:t xml:space="preserve">               Real     </w:t>
+      </w:r>
+      <w:proofErr w:type="spellStart"/>
+      <w:r>
+        <w:rPr>
+          <w:rFonts w:ascii="Menlo" w:hAnsi="Menlo" w:cs="Menlo"/>
+          <w:color w:val="000000"/>
+          <w:sz w:val="22"/>
+          <w:szCs w:val="22"/>
+        </w:rPr>
+        <w:t>jDate</w:t>
+      </w:r>
+      <w:proofErr w:type="spellEnd"/>
+      <w:r>
+        <w:rPr>
+          <w:rFonts w:ascii="Menlo" w:hAnsi="Menlo" w:cs="Menlo"/>
+          <w:color w:val="000000"/>
+          <w:sz w:val="22"/>
+          <w:szCs w:val="22"/>
+        </w:rPr>
+        <w:t xml:space="preserve">        = sat1-&gt;</w:t>
+      </w:r>
+      <w:proofErr w:type="spellStart"/>
+      <w:r>
+        <w:rPr>
+          <w:rFonts w:ascii="Menlo" w:hAnsi="Menlo" w:cs="Menlo"/>
+          <w:color w:val="000000"/>
+          <w:sz w:val="22"/>
+          <w:szCs w:val="22"/>
+        </w:rPr>
+        <w:t>GetJulianDate</w:t>
+      </w:r>
+      <w:proofErr w:type="spellEnd"/>
+      <w:r>
+        <w:rPr>
+          <w:rFonts w:ascii="Menlo" w:hAnsi="Menlo" w:cs="Menlo"/>
+          <w:color w:val="000000"/>
+          <w:sz w:val="22"/>
+          <w:szCs w:val="22"/>
+        </w:rPr>
+        <w:t>(</w:t>
+      </w:r>
+      <w:proofErr w:type="gramStart"/>
+      <w:r>
+        <w:rPr>
+          <w:rFonts w:ascii="Menlo" w:hAnsi="Menlo" w:cs="Menlo"/>
+          <w:color w:val="000000"/>
+          <w:sz w:val="22"/>
+          <w:szCs w:val="22"/>
+        </w:rPr>
+        <w:t>);</w:t>
+      </w:r>
+      <w:proofErr w:type="gramEnd"/>
     </w:p>
     <w:p>
       <w:pPr>
@@ -1585,8 +2089,59 @@
           <w:sz w:val="22"/>
           <w:szCs w:val="22"/>
         </w:rPr>
-        <w:t xml:space="preserve">               Rvector6 cartState    = sat1-&gt;GetCartesianState();</w:t>
-      </w:r>
+        <w:t xml:space="preserve">               Rvector6 </w:t>
+      </w:r>
+      <w:proofErr w:type="spellStart"/>
+      <w:r>
+        <w:rPr>
+          <w:rFonts w:ascii="Menlo" w:hAnsi="Menlo" w:cs="Menlo"/>
+          <w:color w:val="000000"/>
+          <w:sz w:val="22"/>
+          <w:szCs w:val="22"/>
+        </w:rPr>
+        <w:t>cartState</w:t>
+      </w:r>
+      <w:proofErr w:type="spellEnd"/>
+      <w:r>
+        <w:rPr>
+          <w:rFonts w:ascii="Menlo" w:hAnsi="Menlo" w:cs="Menlo"/>
+          <w:color w:val="000000"/>
+          <w:sz w:val="22"/>
+          <w:szCs w:val="22"/>
+        </w:rPr>
+        <w:t xml:space="preserve">    = sat1-&gt;</w:t>
+      </w:r>
+      <w:proofErr w:type="spellStart"/>
+      <w:r>
+        <w:rPr>
+          <w:rFonts w:ascii="Menlo" w:hAnsi="Menlo" w:cs="Menlo"/>
+          <w:color w:val="000000"/>
+          <w:sz w:val="22"/>
+          <w:szCs w:val="22"/>
+        </w:rPr>
+        <w:t>GetCartesianState</w:t>
+      </w:r>
+      <w:proofErr w:type="spellEnd"/>
+      <w:r>
+        <w:rPr>
+          <w:rFonts w:ascii="Menlo" w:hAnsi="Menlo" w:cs="Menlo"/>
+          <w:color w:val="000000"/>
+          <w:sz w:val="22"/>
+          <w:szCs w:val="22"/>
+        </w:rPr>
+        <w:t>(</w:t>
+      </w:r>
+      <w:proofErr w:type="gramStart"/>
+      <w:r>
+        <w:rPr>
+          <w:rFonts w:ascii="Menlo" w:hAnsi="Menlo" w:cs="Menlo"/>
+          <w:color w:val="000000"/>
+          <w:sz w:val="22"/>
+          <w:szCs w:val="22"/>
+        </w:rPr>
+        <w:t>);</w:t>
+      </w:r>
+      <w:proofErr w:type="gramEnd"/>
     </w:p>
     <w:p>
       <w:pPr>
@@ -1612,7 +2167,47 @@
           <w:sz w:val="22"/>
           <w:szCs w:val="22"/>
         </w:rPr>
-        <w:t xml:space="preserve">               Rvector3 inertialPosVec(cartState(</w:t>
+        <w:t xml:space="preserve">               Rvector3 </w:t>
+      </w:r>
+      <w:proofErr w:type="spellStart"/>
+      <w:r>
+        <w:rPr>
+          <w:rFonts w:ascii="Menlo" w:hAnsi="Menlo" w:cs="Menlo"/>
+          <w:color w:val="000000"/>
+          <w:sz w:val="22"/>
+          <w:szCs w:val="22"/>
+        </w:rPr>
+        <w:t>inertialPosVec</w:t>
+      </w:r>
+      <w:proofErr w:type="spellEnd"/>
+      <w:r>
+        <w:rPr>
+          <w:rFonts w:ascii="Menlo" w:hAnsi="Menlo" w:cs="Menlo"/>
+          <w:color w:val="000000"/>
+          <w:sz w:val="22"/>
+          <w:szCs w:val="22"/>
+        </w:rPr>
+        <w:t>(</w:t>
+      </w:r>
+      <w:proofErr w:type="spellStart"/>
+      <w:r>
+        <w:rPr>
+          <w:rFonts w:ascii="Menlo" w:hAnsi="Menlo" w:cs="Menlo"/>
+          <w:color w:val="000000"/>
+          <w:sz w:val="22"/>
+          <w:szCs w:val="22"/>
+        </w:rPr>
+        <w:t>cartState</w:t>
+      </w:r>
+      <w:proofErr w:type="spellEnd"/>
+      <w:r>
+        <w:rPr>
+          <w:rFonts w:ascii="Menlo" w:hAnsi="Menlo" w:cs="Menlo"/>
+          <w:color w:val="000000"/>
+          <w:sz w:val="22"/>
+          <w:szCs w:val="22"/>
+        </w:rPr>
+        <w:t>(</w:t>
       </w:r>
       <w:r>
         <w:rPr>
@@ -1630,7 +2225,27 @@
           <w:sz w:val="22"/>
           <w:szCs w:val="22"/>
         </w:rPr>
-        <w:t>), cartState(</w:t>
+        <w:t xml:space="preserve">), </w:t>
+      </w:r>
+      <w:proofErr w:type="spellStart"/>
+      <w:r>
+        <w:rPr>
+          <w:rFonts w:ascii="Menlo" w:hAnsi="Menlo" w:cs="Menlo"/>
+          <w:color w:val="000000"/>
+          <w:sz w:val="22"/>
+          <w:szCs w:val="22"/>
+        </w:rPr>
+        <w:t>cartState</w:t>
+      </w:r>
+      <w:proofErr w:type="spellEnd"/>
+      <w:r>
+        <w:rPr>
+          <w:rFonts w:ascii="Menlo" w:hAnsi="Menlo" w:cs="Menlo"/>
+          <w:color w:val="000000"/>
+          <w:sz w:val="22"/>
+          <w:szCs w:val="22"/>
+        </w:rPr>
+        <w:t>(</w:t>
       </w:r>
       <w:r>
         <w:rPr>
@@ -1648,7 +2263,27 @@
           <w:sz w:val="22"/>
           <w:szCs w:val="22"/>
         </w:rPr>
-        <w:t>),cartState(</w:t>
+        <w:t>),</w:t>
+      </w:r>
+      <w:proofErr w:type="spellStart"/>
+      <w:r>
+        <w:rPr>
+          <w:rFonts w:ascii="Menlo" w:hAnsi="Menlo" w:cs="Menlo"/>
+          <w:color w:val="000000"/>
+          <w:sz w:val="22"/>
+          <w:szCs w:val="22"/>
+        </w:rPr>
+        <w:t>cartState</w:t>
+      </w:r>
+      <w:proofErr w:type="spellEnd"/>
+      <w:r>
+        <w:rPr>
+          <w:rFonts w:ascii="Menlo" w:hAnsi="Menlo" w:cs="Menlo"/>
+          <w:color w:val="000000"/>
+          <w:sz w:val="22"/>
+          <w:szCs w:val="22"/>
+        </w:rPr>
+        <w:t>(</w:t>
       </w:r>
       <w:r>
         <w:rPr>
@@ -1666,8 +2301,19 @@
           <w:sz w:val="22"/>
           <w:szCs w:val="22"/>
         </w:rPr>
-        <w:t>));</w:t>
-      </w:r>
+        <w:t>)</w:t>
+      </w:r>
+      <w:proofErr w:type="gramStart"/>
+      <w:r>
+        <w:rPr>
+          <w:rFonts w:ascii="Menlo" w:hAnsi="Menlo" w:cs="Menlo"/>
+          <w:color w:val="000000"/>
+          <w:sz w:val="22"/>
+          <w:szCs w:val="22"/>
+        </w:rPr>
+        <w:t>);</w:t>
+      </w:r>
+      <w:proofErr w:type="gramEnd"/>
     </w:p>
     <w:p>
       <w:pPr>
@@ -1693,7 +2339,67 @@
           <w:sz w:val="22"/>
           <w:szCs w:val="22"/>
         </w:rPr>
-        <w:t xml:space="preserve">               Rvector3 latLonHeight = earth-&gt;InertialToBodyFixed(inertialPosVec,</w:t>
+        <w:t xml:space="preserve">               Rvector3 </w:t>
+      </w:r>
+      <w:proofErr w:type="spellStart"/>
+      <w:r>
+        <w:rPr>
+          <w:rFonts w:ascii="Menlo" w:hAnsi="Menlo" w:cs="Menlo"/>
+          <w:color w:val="000000"/>
+          <w:sz w:val="22"/>
+          <w:szCs w:val="22"/>
+        </w:rPr>
+        <w:t>latLonHeight</w:t>
+      </w:r>
+      <w:proofErr w:type="spellEnd"/>
+      <w:r>
+        <w:rPr>
+          <w:rFonts w:ascii="Menlo" w:hAnsi="Menlo" w:cs="Menlo"/>
+          <w:color w:val="000000"/>
+          <w:sz w:val="22"/>
+          <w:szCs w:val="22"/>
+        </w:rPr>
+        <w:t xml:space="preserve"> = earth-&gt;</w:t>
+      </w:r>
+      <w:proofErr w:type="spellStart"/>
+      <w:r>
+        <w:rPr>
+          <w:rFonts w:ascii="Menlo" w:hAnsi="Menlo" w:cs="Menlo"/>
+          <w:color w:val="000000"/>
+          <w:sz w:val="22"/>
+          <w:szCs w:val="22"/>
+        </w:rPr>
+        <w:t>InertialToBodyFixed</w:t>
+      </w:r>
+      <w:proofErr w:type="spellEnd"/>
+      <w:r>
+        <w:rPr>
+          <w:rFonts w:ascii="Menlo" w:hAnsi="Menlo" w:cs="Menlo"/>
+          <w:color w:val="000000"/>
+          <w:sz w:val="22"/>
+          <w:szCs w:val="22"/>
+        </w:rPr>
+        <w:t>(</w:t>
+      </w:r>
+      <w:proofErr w:type="spellStart"/>
+      <w:r>
+        <w:rPr>
+          <w:rFonts w:ascii="Menlo" w:hAnsi="Menlo" w:cs="Menlo"/>
+          <w:color w:val="000000"/>
+          <w:sz w:val="22"/>
+          <w:szCs w:val="22"/>
+        </w:rPr>
+        <w:t>inertialPosVec</w:t>
+      </w:r>
+      <w:proofErr w:type="spellEnd"/>
+      <w:r>
+        <w:rPr>
+          <w:rFonts w:ascii="Menlo" w:hAnsi="Menlo" w:cs="Menlo"/>
+          <w:color w:val="000000"/>
+          <w:sz w:val="22"/>
+          <w:szCs w:val="22"/>
+        </w:rPr>
+        <w:t>,</w:t>
       </w:r>
     </w:p>
     <w:p>
@@ -1720,7 +2426,27 @@
           <w:sz w:val="22"/>
           <w:szCs w:val="22"/>
         </w:rPr>
-        <w:t xml:space="preserve">                                                                  jDate, </w:t>
+        <w:t xml:space="preserve">                                                                  </w:t>
+      </w:r>
+      <w:proofErr w:type="spellStart"/>
+      <w:r>
+        <w:rPr>
+          <w:rFonts w:ascii="Menlo" w:hAnsi="Menlo" w:cs="Menlo"/>
+          <w:color w:val="000000"/>
+          <w:sz w:val="22"/>
+          <w:szCs w:val="22"/>
+        </w:rPr>
+        <w:t>jDate</w:t>
+      </w:r>
+      <w:proofErr w:type="spellEnd"/>
+      <w:r>
+        <w:rPr>
+          <w:rFonts w:ascii="Menlo" w:hAnsi="Menlo" w:cs="Menlo"/>
+          <w:color w:val="000000"/>
+          <w:sz w:val="22"/>
+          <w:szCs w:val="22"/>
+        </w:rPr>
+        <w:t xml:space="preserve">, </w:t>
       </w:r>
       <w:r>
         <w:rPr>
@@ -1731,6 +2457,7 @@
         </w:rPr>
         <w:t>"Ellipsoid"</w:t>
       </w:r>
+      <w:proofErr w:type="gramStart"/>
       <w:r>
         <w:rPr>
           <w:rFonts w:ascii="Menlo" w:hAnsi="Menlo" w:cs="Menlo"/>
@@ -1740,6 +2467,7 @@
         </w:rPr>
         <w:t>);</w:t>
       </w:r>
+      <w:proofErr w:type="gramEnd"/>
     </w:p>
     <w:p>
       <w:pPr>
@@ -1773,11 +2501,16 @@
       <w:r>
         <w:t xml:space="preserve">The </w:t>
       </w:r>
+      <w:proofErr w:type="spellStart"/>
       <w:r>
         <w:t>covered</w:t>
       </w:r>
       <w:r>
-        <w:t>Points variable contains a list of point indexes for all the points</w:t>
+        <w:t>Points</w:t>
+      </w:r>
+      <w:proofErr w:type="spellEnd"/>
+      <w:r>
+        <w:t xml:space="preserve"> variable contains a list of point indexes for all the points</w:t>
       </w:r>
       <w:r>
         <w:t xml:space="preserve"> of interest</w:t>
@@ -1796,7 +2529,15 @@
       <w:commentRangeStart w:id="1"/>
       <w:r>
         <w:lastRenderedPageBreak/>
-        <w:t>Propagation &amp; Coverage With Interpolation</w:t>
+        <w:t xml:space="preserve">Propagation &amp; Coverage </w:t>
+      </w:r>
+      <w:proofErr w:type="gramStart"/>
+      <w:r>
+        <w:t>With</w:t>
+      </w:r>
+      <w:proofErr w:type="gramEnd"/>
+      <w:r>
+        <w:t xml:space="preserve"> Interpolation</w:t>
       </w:r>
     </w:p>
     <w:p>
@@ -1830,8 +2571,19 @@
           <w:sz w:val="22"/>
           <w:szCs w:val="22"/>
         </w:rPr>
-        <w:t xml:space="preserve">            prop-&gt;Propagate(*date);</w:t>
-      </w:r>
+        <w:t xml:space="preserve">            prop-&gt;Propagate(*date</w:t>
+      </w:r>
+      <w:proofErr w:type="gramStart"/>
+      <w:r>
+        <w:rPr>
+          <w:rFonts w:ascii="Menlo" w:hAnsi="Menlo" w:cs="Menlo"/>
+          <w:color w:val="000000"/>
+          <w:sz w:val="22"/>
+          <w:szCs w:val="22"/>
+        </w:rPr>
+        <w:t>);</w:t>
+      </w:r>
+      <w:proofErr w:type="gramEnd"/>
     </w:p>
     <w:p>
       <w:pPr>
@@ -1874,7 +2626,47 @@
           <w:sz w:val="22"/>
           <w:szCs w:val="22"/>
         </w:rPr>
-        <w:t xml:space="preserve"> (date-&gt;GetJulianDate() &lt; ((Real) startDate + </w:t>
+        <w:t xml:space="preserve"> (date-&gt;</w:t>
+      </w:r>
+      <w:proofErr w:type="spellStart"/>
+      <w:r>
+        <w:rPr>
+          <w:rFonts w:ascii="Menlo" w:hAnsi="Menlo" w:cs="Menlo"/>
+          <w:color w:val="000000"/>
+          <w:sz w:val="22"/>
+          <w:szCs w:val="22"/>
+        </w:rPr>
+        <w:t>GetJulianDate</w:t>
+      </w:r>
+      <w:proofErr w:type="spellEnd"/>
+      <w:r>
+        <w:rPr>
+          <w:rFonts w:ascii="Menlo" w:hAnsi="Menlo" w:cs="Menlo"/>
+          <w:color w:val="000000"/>
+          <w:sz w:val="22"/>
+          <w:szCs w:val="22"/>
+        </w:rPr>
+        <w:t xml:space="preserve">() &lt; ((Real) </w:t>
+      </w:r>
+      <w:proofErr w:type="spellStart"/>
+      <w:r>
+        <w:rPr>
+          <w:rFonts w:ascii="Menlo" w:hAnsi="Menlo" w:cs="Menlo"/>
+          <w:color w:val="000000"/>
+          <w:sz w:val="22"/>
+          <w:szCs w:val="22"/>
+        </w:rPr>
+        <w:t>startDate</w:t>
+      </w:r>
+      <w:proofErr w:type="spellEnd"/>
+      <w:r>
+        <w:rPr>
+          <w:rFonts w:ascii="Menlo" w:hAnsi="Menlo" w:cs="Menlo"/>
+          <w:color w:val="000000"/>
+          <w:sz w:val="22"/>
+          <w:szCs w:val="22"/>
+        </w:rPr>
+        <w:t xml:space="preserve"> + </w:t>
       </w:r>
       <w:r>
         <w:rPr>
@@ -1953,8 +2745,30 @@
           <w:sz w:val="22"/>
           <w:szCs w:val="22"/>
         </w:rPr>
-        <w:t xml:space="preserve">               date-&gt;Advance(stepSize);</w:t>
-      </w:r>
+        <w:t xml:space="preserve">               date-&gt;Advance(</w:t>
+      </w:r>
+      <w:proofErr w:type="spellStart"/>
+      <w:r>
+        <w:rPr>
+          <w:rFonts w:ascii="Menlo" w:hAnsi="Menlo" w:cs="Menlo"/>
+          <w:color w:val="000000"/>
+          <w:sz w:val="22"/>
+          <w:szCs w:val="22"/>
+        </w:rPr>
+        <w:t>stepSize</w:t>
+      </w:r>
+      <w:proofErr w:type="spellEnd"/>
+      <w:proofErr w:type="gramStart"/>
+      <w:r>
+        <w:rPr>
+          <w:rFonts w:ascii="Menlo" w:hAnsi="Menlo" w:cs="Menlo"/>
+          <w:color w:val="000000"/>
+          <w:sz w:val="22"/>
+          <w:szCs w:val="22"/>
+        </w:rPr>
+        <w:t>);</w:t>
+      </w:r>
+      <w:proofErr w:type="gramEnd"/>
     </w:p>
     <w:p>
       <w:pPr>
@@ -1979,8 +2793,19 @@
           <w:sz w:val="22"/>
           <w:szCs w:val="22"/>
         </w:rPr>
-        <w:t xml:space="preserve">               prop-&gt;Propagate(*date);</w:t>
-      </w:r>
+        <w:t xml:space="preserve">               prop-&gt;Propagate(*date</w:t>
+      </w:r>
+      <w:proofErr w:type="gramStart"/>
+      <w:r>
+        <w:rPr>
+          <w:rFonts w:ascii="Menlo" w:hAnsi="Menlo" w:cs="Menlo"/>
+          <w:color w:val="000000"/>
+          <w:sz w:val="22"/>
+          <w:szCs w:val="22"/>
+        </w:rPr>
+        <w:t>);</w:t>
+      </w:r>
+      <w:proofErr w:type="gramEnd"/>
     </w:p>
     <w:p>
       <w:pPr>
@@ -2005,8 +2830,59 @@
           <w:sz w:val="22"/>
           <w:szCs w:val="22"/>
         </w:rPr>
-        <w:t xml:space="preserve">               propTime = date-&gt;GetJulianDate();</w:t>
-      </w:r>
+        <w:t xml:space="preserve">               </w:t>
+      </w:r>
+      <w:proofErr w:type="spellStart"/>
+      <w:r>
+        <w:rPr>
+          <w:rFonts w:ascii="Menlo" w:hAnsi="Menlo" w:cs="Menlo"/>
+          <w:color w:val="000000"/>
+          <w:sz w:val="22"/>
+          <w:szCs w:val="22"/>
+        </w:rPr>
+        <w:t>propTime</w:t>
+      </w:r>
+      <w:proofErr w:type="spellEnd"/>
+      <w:r>
+        <w:rPr>
+          <w:rFonts w:ascii="Menlo" w:hAnsi="Menlo" w:cs="Menlo"/>
+          <w:color w:val="000000"/>
+          <w:sz w:val="22"/>
+          <w:szCs w:val="22"/>
+        </w:rPr>
+        <w:t xml:space="preserve"> = date-&gt;</w:t>
+      </w:r>
+      <w:proofErr w:type="spellStart"/>
+      <w:r>
+        <w:rPr>
+          <w:rFonts w:ascii="Menlo" w:hAnsi="Menlo" w:cs="Menlo"/>
+          <w:color w:val="000000"/>
+          <w:sz w:val="22"/>
+          <w:szCs w:val="22"/>
+        </w:rPr>
+        <w:t>GetJulianDate</w:t>
+      </w:r>
+      <w:proofErr w:type="spellEnd"/>
+      <w:r>
+        <w:rPr>
+          <w:rFonts w:ascii="Menlo" w:hAnsi="Menlo" w:cs="Menlo"/>
+          <w:color w:val="000000"/>
+          <w:sz w:val="22"/>
+          <w:szCs w:val="22"/>
+        </w:rPr>
+        <w:t>(</w:t>
+      </w:r>
+      <w:proofErr w:type="gramStart"/>
+      <w:r>
+        <w:rPr>
+          <w:rFonts w:ascii="Menlo" w:hAnsi="Menlo" w:cs="Menlo"/>
+          <w:color w:val="000000"/>
+          <w:sz w:val="22"/>
+          <w:szCs w:val="22"/>
+        </w:rPr>
+        <w:t>);</w:t>
+      </w:r>
+      <w:proofErr w:type="gramEnd"/>
     </w:p>
     <w:p>
       <w:pPr>
@@ -2084,7 +2960,67 @@
           <w:sz w:val="22"/>
           <w:szCs w:val="22"/>
         </w:rPr>
-        <w:t xml:space="preserve"> (sat1-&gt;TimeToInterpolate(propTime, midRange))</w:t>
+        <w:t xml:space="preserve"> (sat1-&gt;</w:t>
+      </w:r>
+      <w:proofErr w:type="spellStart"/>
+      <w:r>
+        <w:rPr>
+          <w:rFonts w:ascii="Menlo" w:hAnsi="Menlo" w:cs="Menlo"/>
+          <w:color w:val="000000"/>
+          <w:sz w:val="22"/>
+          <w:szCs w:val="22"/>
+        </w:rPr>
+        <w:t>TimeToInterpolate</w:t>
+      </w:r>
+      <w:proofErr w:type="spellEnd"/>
+      <w:r>
+        <w:rPr>
+          <w:rFonts w:ascii="Menlo" w:hAnsi="Menlo" w:cs="Menlo"/>
+          <w:color w:val="000000"/>
+          <w:sz w:val="22"/>
+          <w:szCs w:val="22"/>
+        </w:rPr>
+        <w:t>(</w:t>
+      </w:r>
+      <w:proofErr w:type="spellStart"/>
+      <w:r>
+        <w:rPr>
+          <w:rFonts w:ascii="Menlo" w:hAnsi="Menlo" w:cs="Menlo"/>
+          <w:color w:val="000000"/>
+          <w:sz w:val="22"/>
+          <w:szCs w:val="22"/>
+        </w:rPr>
+        <w:t>propTime</w:t>
+      </w:r>
+      <w:proofErr w:type="spellEnd"/>
+      <w:r>
+        <w:rPr>
+          <w:rFonts w:ascii="Menlo" w:hAnsi="Menlo" w:cs="Menlo"/>
+          <w:color w:val="000000"/>
+          <w:sz w:val="22"/>
+          <w:szCs w:val="22"/>
+        </w:rPr>
+        <w:t xml:space="preserve">, </w:t>
+      </w:r>
+      <w:proofErr w:type="spellStart"/>
+      <w:r>
+        <w:rPr>
+          <w:rFonts w:ascii="Menlo" w:hAnsi="Menlo" w:cs="Menlo"/>
+          <w:color w:val="000000"/>
+          <w:sz w:val="22"/>
+          <w:szCs w:val="22"/>
+        </w:rPr>
+        <w:t>midRange</w:t>
+      </w:r>
+      <w:proofErr w:type="spellEnd"/>
+      <w:r>
+        <w:rPr>
+          <w:rFonts w:ascii="Menlo" w:hAnsi="Menlo" w:cs="Menlo"/>
+          <w:color w:val="000000"/>
+          <w:sz w:val="22"/>
+          <w:szCs w:val="22"/>
+        </w:rPr>
+        <w:t>))</w:t>
       </w:r>
     </w:p>
     <w:p>
@@ -2154,7 +3090,67 @@
           <w:sz w:val="22"/>
           <w:szCs w:val="22"/>
         </w:rPr>
-        <w:t xml:space="preserve"> (interpTime &lt; (propTime - midRange))</w:t>
+        <w:t xml:space="preserve"> (</w:t>
+      </w:r>
+      <w:proofErr w:type="spellStart"/>
+      <w:r>
+        <w:rPr>
+          <w:rFonts w:ascii="Menlo" w:hAnsi="Menlo" w:cs="Menlo"/>
+          <w:color w:val="000000"/>
+          <w:sz w:val="22"/>
+          <w:szCs w:val="22"/>
+        </w:rPr>
+        <w:t>interpTime</w:t>
+      </w:r>
+      <w:proofErr w:type="spellEnd"/>
+      <w:r>
+        <w:rPr>
+          <w:rFonts w:ascii="Menlo" w:hAnsi="Menlo" w:cs="Menlo"/>
+          <w:color w:val="000000"/>
+          <w:sz w:val="22"/>
+          <w:szCs w:val="22"/>
+        </w:rPr>
+        <w:t xml:space="preserve"> &lt; (</w:t>
+      </w:r>
+      <w:proofErr w:type="spellStart"/>
+      <w:r>
+        <w:rPr>
+          <w:rFonts w:ascii="Menlo" w:hAnsi="Menlo" w:cs="Menlo"/>
+          <w:color w:val="000000"/>
+          <w:sz w:val="22"/>
+          <w:szCs w:val="22"/>
+        </w:rPr>
+        <w:t>propTime</w:t>
+      </w:r>
+      <w:proofErr w:type="spellEnd"/>
+      <w:r>
+        <w:rPr>
+          <w:rFonts w:ascii="Menlo" w:hAnsi="Menlo" w:cs="Menlo"/>
+          <w:color w:val="000000"/>
+          <w:sz w:val="22"/>
+          <w:szCs w:val="22"/>
+        </w:rPr>
+        <w:t xml:space="preserve"> - </w:t>
+      </w:r>
+      <w:proofErr w:type="spellStart"/>
+      <w:r>
+        <w:rPr>
+          <w:rFonts w:ascii="Menlo" w:hAnsi="Menlo" w:cs="Menlo"/>
+          <w:color w:val="000000"/>
+          <w:sz w:val="22"/>
+          <w:szCs w:val="22"/>
+        </w:rPr>
+        <w:t>midRange</w:t>
+      </w:r>
+      <w:proofErr w:type="spellEnd"/>
+      <w:r>
+        <w:rPr>
+          <w:rFonts w:ascii="Menlo" w:hAnsi="Menlo" w:cs="Menlo"/>
+          <w:color w:val="000000"/>
+          <w:sz w:val="22"/>
+          <w:szCs w:val="22"/>
+        </w:rPr>
+        <w:t>))</w:t>
       </w:r>
     </w:p>
     <w:p>
@@ -2206,7 +3202,47 @@
           <w:sz w:val="22"/>
           <w:szCs w:val="22"/>
         </w:rPr>
-        <w:t xml:space="preserve">                     loopPoints = covChecker-&gt;</w:t>
+        <w:t xml:space="preserve">                     </w:t>
+      </w:r>
+      <w:proofErr w:type="spellStart"/>
+      <w:r>
+        <w:rPr>
+          <w:rFonts w:ascii="Menlo" w:hAnsi="Menlo" w:cs="Menlo"/>
+          <w:color w:val="000000"/>
+          <w:sz w:val="22"/>
+          <w:szCs w:val="22"/>
+        </w:rPr>
+        <w:t>loopPoints</w:t>
+      </w:r>
+      <w:proofErr w:type="spellEnd"/>
+      <w:r>
+        <w:rPr>
+          <w:rFonts w:ascii="Menlo" w:hAnsi="Menlo" w:cs="Menlo"/>
+          <w:color w:val="000000"/>
+          <w:sz w:val="22"/>
+          <w:szCs w:val="22"/>
+        </w:rPr>
+        <w:t xml:space="preserve"> = </w:t>
+      </w:r>
+      <w:proofErr w:type="spellStart"/>
+      <w:r>
+        <w:rPr>
+          <w:rFonts w:ascii="Menlo" w:hAnsi="Menlo" w:cs="Menlo"/>
+          <w:color w:val="000000"/>
+          <w:sz w:val="22"/>
+          <w:szCs w:val="22"/>
+        </w:rPr>
+        <w:t>covChecker</w:t>
+      </w:r>
+      <w:proofErr w:type="spellEnd"/>
+      <w:r>
+        <w:rPr>
+          <w:rFonts w:ascii="Menlo" w:hAnsi="Menlo" w:cs="Menlo"/>
+          <w:color w:val="000000"/>
+          <w:sz w:val="22"/>
+          <w:szCs w:val="22"/>
+        </w:rPr>
+        <w:t>-&gt;</w:t>
       </w:r>
     </w:p>
     <w:p>
@@ -2232,8 +3268,50 @@
           <w:sz w:val="22"/>
           <w:szCs w:val="22"/>
         </w:rPr>
-        <w:t xml:space="preserve">                                  AccumulateCoverageData(interpTime);</w:t>
-      </w:r>
+        <w:t xml:space="preserve">                                  </w:t>
+      </w:r>
+      <w:proofErr w:type="spellStart"/>
+      <w:r>
+        <w:rPr>
+          <w:rFonts w:ascii="Menlo" w:hAnsi="Menlo" w:cs="Menlo"/>
+          <w:color w:val="000000"/>
+          <w:sz w:val="22"/>
+          <w:szCs w:val="22"/>
+        </w:rPr>
+        <w:t>AccumulateCoverageData</w:t>
+      </w:r>
+      <w:proofErr w:type="spellEnd"/>
+      <w:r>
+        <w:rPr>
+          <w:rFonts w:ascii="Menlo" w:hAnsi="Menlo" w:cs="Menlo"/>
+          <w:color w:val="000000"/>
+          <w:sz w:val="22"/>
+          <w:szCs w:val="22"/>
+        </w:rPr>
+        <w:t>(</w:t>
+      </w:r>
+      <w:proofErr w:type="spellStart"/>
+      <w:r>
+        <w:rPr>
+          <w:rFonts w:ascii="Menlo" w:hAnsi="Menlo" w:cs="Menlo"/>
+          <w:color w:val="000000"/>
+          <w:sz w:val="22"/>
+          <w:szCs w:val="22"/>
+        </w:rPr>
+        <w:t>interpTime</w:t>
+      </w:r>
+      <w:proofErr w:type="spellEnd"/>
+      <w:proofErr w:type="gramStart"/>
+      <w:r>
+        <w:rPr>
+          <w:rFonts w:ascii="Menlo" w:hAnsi="Menlo" w:cs="Menlo"/>
+          <w:color w:val="000000"/>
+          <w:sz w:val="22"/>
+          <w:szCs w:val="22"/>
+        </w:rPr>
+        <w:t>);</w:t>
+      </w:r>
+      <w:proofErr w:type="gramEnd"/>
     </w:p>
     <w:p>
       <w:pPr>
@@ -2258,7 +3336,47 @@
           <w:sz w:val="22"/>
           <w:szCs w:val="22"/>
         </w:rPr>
-        <w:t xml:space="preserve">                     interpTime += interpolationStepSize/</w:t>
+        <w:t xml:space="preserve">                     </w:t>
+      </w:r>
+      <w:proofErr w:type="spellStart"/>
+      <w:r>
+        <w:rPr>
+          <w:rFonts w:ascii="Menlo" w:hAnsi="Menlo" w:cs="Menlo"/>
+          <w:color w:val="000000"/>
+          <w:sz w:val="22"/>
+          <w:szCs w:val="22"/>
+        </w:rPr>
+        <w:t>interpTime</w:t>
+      </w:r>
+      <w:proofErr w:type="spellEnd"/>
+      <w:r>
+        <w:rPr>
+          <w:rFonts w:ascii="Menlo" w:hAnsi="Menlo" w:cs="Menlo"/>
+          <w:color w:val="000000"/>
+          <w:sz w:val="22"/>
+          <w:szCs w:val="22"/>
+        </w:rPr>
+        <w:t xml:space="preserve"> += </w:t>
+      </w:r>
+      <w:proofErr w:type="spellStart"/>
+      <w:r>
+        <w:rPr>
+          <w:rFonts w:ascii="Menlo" w:hAnsi="Menlo" w:cs="Menlo"/>
+          <w:color w:val="000000"/>
+          <w:sz w:val="22"/>
+          <w:szCs w:val="22"/>
+        </w:rPr>
+        <w:t>interpolationStepSize</w:t>
+      </w:r>
+      <w:proofErr w:type="spellEnd"/>
+      <w:r>
+        <w:rPr>
+          <w:rFonts w:ascii="Menlo" w:hAnsi="Menlo" w:cs="Menlo"/>
+          <w:color w:val="000000"/>
+          <w:sz w:val="22"/>
+          <w:szCs w:val="22"/>
+        </w:rPr>
+        <w:t>/</w:t>
       </w:r>
     </w:p>
     <w:p>
@@ -2284,7 +3402,38 @@
           <w:sz w:val="22"/>
           <w:szCs w:val="22"/>
         </w:rPr>
-        <w:t xml:space="preserve">                                   GmatTimeConstants::SECS_PER_DAY;</w:t>
+        <w:t xml:space="preserve">                                   </w:t>
+      </w:r>
+      <w:proofErr w:type="spellStart"/>
+      <w:proofErr w:type="gramStart"/>
+      <w:r>
+        <w:rPr>
+          <w:rFonts w:ascii="Menlo" w:hAnsi="Menlo" w:cs="Menlo"/>
+          <w:color w:val="000000"/>
+          <w:sz w:val="22"/>
+          <w:szCs w:val="22"/>
+        </w:rPr>
+        <w:t>GmatTimeConstants</w:t>
+      </w:r>
+      <w:proofErr w:type="spellEnd"/>
+      <w:r>
+        <w:rPr>
+          <w:rFonts w:ascii="Menlo" w:hAnsi="Menlo" w:cs="Menlo"/>
+          <w:color w:val="000000"/>
+          <w:sz w:val="22"/>
+          <w:szCs w:val="22"/>
+        </w:rPr>
+        <w:t>::</w:t>
+      </w:r>
+      <w:proofErr w:type="gramEnd"/>
+      <w:r>
+        <w:rPr>
+          <w:rFonts w:ascii="Menlo" w:hAnsi="Menlo" w:cs="Menlo"/>
+          <w:color w:val="000000"/>
+          <w:sz w:val="22"/>
+          <w:szCs w:val="22"/>
+        </w:rPr>
+        <w:t>SECS_PER_DAY;</w:t>
       </w:r>
     </w:p>
     <w:p>
@@ -2391,8 +3540,13 @@
       <w:r>
         <w:t xml:space="preserve">The previous sections describe the high-level behavior of the </w:t>
       </w:r>
-      <w:r>
-        <w:t>propcov C++ library</w:t>
+      <w:proofErr w:type="spellStart"/>
+      <w:r>
+        <w:t>propcov</w:t>
+      </w:r>
+      <w:proofErr w:type="spellEnd"/>
+      <w:r>
+        <w:t xml:space="preserve"> C++ library</w:t>
       </w:r>
       <w:r>
         <w:t>. This section documents the internal structure and highlights key functions and data structures contained within this subsystem. The next section diagrams the class dependencies, the following section documents the Propagator and Spacecraft, and the one after that documents the Coverage Checker. The detailed documentation includes the classes and their responsibilities, a list of key data structures, and a list of key functions.</w:t>
@@ -4412,9 +5566,11 @@
           <w:numId w:val="17"/>
         </w:numPr>
       </w:pPr>
+      <w:proofErr w:type="spellStart"/>
       <w:r>
         <w:t>LinearAlgebra</w:t>
       </w:r>
+      <w:proofErr w:type="spellEnd"/>
     </w:p>
     <w:p>
       <w:pPr>
@@ -4424,9 +5580,11 @@
           <w:numId w:val="17"/>
         </w:numPr>
       </w:pPr>
+      <w:proofErr w:type="spellStart"/>
       <w:r>
         <w:t>TATCException</w:t>
       </w:r>
+      <w:proofErr w:type="spellEnd"/>
     </w:p>
     <w:p>
       <w:pPr>
@@ -4437,8 +5595,13 @@
         </w:numPr>
       </w:pPr>
       <w:r>
-        <w:t>Dependencies of the DSPIPCustomSensor</w:t>
-      </w:r>
+        <w:t xml:space="preserve">Dependencies of the </w:t>
+      </w:r>
+      <w:proofErr w:type="spellStart"/>
+      <w:r>
+        <w:t>DSPIPCustomSensor</w:t>
+      </w:r>
+      <w:proofErr w:type="spellEnd"/>
       <w:r>
         <w:t xml:space="preserve"> (</w:t>
       </w:r>
@@ -4466,12 +5629,11 @@
       <w:r>
         <w:t xml:space="preserve"> dependencies for the </w:t>
       </w:r>
-      <w:r>
-        <w:t>DSPIPCustom</w:t>
-      </w:r>
-      <w:r>
-        <w:t>Sensor</w:t>
-      </w:r>
+      <w:proofErr w:type="spellStart"/>
+      <w:r>
+        <w:t>DSPIPCustomSensor</w:t>
+      </w:r>
+      <w:proofErr w:type="spellEnd"/>
       <w:r>
         <w:t xml:space="preserve">) and </w:t>
       </w:r>
@@ -4531,8 +5693,13 @@
         <w:t xml:space="preserve">The following sections provide </w:t>
       </w:r>
       <w:r>
-        <w:t>tables detailing each class’</w:t>
-      </w:r>
+        <w:t xml:space="preserve">tables detailing each </w:t>
+      </w:r>
+      <w:proofErr w:type="spellStart"/>
+      <w:r>
+        <w:t>class’</w:t>
+      </w:r>
+      <w:proofErr w:type="spellEnd"/>
       <w:r>
         <w:t xml:space="preserve"> responsibilities</w:t>
       </w:r>
@@ -4764,21 +5931,25 @@
             <w:r>
               <w:t xml:space="preserve">Note that some of the containments are pointers to objects (e.g., </w:t>
             </w:r>
+            <w:proofErr w:type="spellStart"/>
             <w:r>
               <w:rPr>
                 <w:rFonts w:ascii="Courier New" w:hAnsi="Courier New" w:cs="Courier New"/>
               </w:rPr>
               <w:t>orbitState</w:t>
             </w:r>
+            <w:proofErr w:type="spellEnd"/>
             <w:r>
               <w:t xml:space="preserve">, </w:t>
             </w:r>
+            <w:proofErr w:type="spellStart"/>
             <w:r>
               <w:rPr>
                 <w:rFonts w:ascii="Courier New" w:hAnsi="Courier New" w:cs="Courier New"/>
               </w:rPr>
               <w:t>orbitEpoch</w:t>
             </w:r>
+            <w:proofErr w:type="spellEnd"/>
             <w:r>
               <w:t xml:space="preserve">), the objects which can be modified outside the Spacecraft </w:t>
             </w:r>
@@ -4816,21 +5987,25 @@
             <w:r>
               <w:t xml:space="preserve"> the </w:t>
             </w:r>
+            <w:proofErr w:type="spellStart"/>
             <w:r>
               <w:rPr>
                 <w:rFonts w:ascii="Courier New" w:hAnsi="Courier New" w:cs="Courier New"/>
               </w:rPr>
               <w:t>CoverageChecker</w:t>
             </w:r>
+            <w:proofErr w:type="spellEnd"/>
             <w:r>
               <w:t xml:space="preserve"> calls Spacecraft’s </w:t>
             </w:r>
+            <w:proofErr w:type="spellStart"/>
             <w:r>
               <w:rPr>
                 <w:rFonts w:ascii="Courier New" w:hAnsi="Courier New" w:cs="Courier New"/>
               </w:rPr>
               <w:t>CheckTargetVisibility</w:t>
             </w:r>
+            <w:proofErr w:type="spellEnd"/>
             <w:r>
               <w:t xml:space="preserve"> operator, which rotates </w:t>
             </w:r>
@@ -4889,7 +6064,15 @@
               <w:t>body and</w:t>
             </w:r>
             <w:r>
-              <w:t xml:space="preserve"> has a virtual-function (which must be defined in the child classes) to determines if a point is within the sensor field of view. It also defines a max-excursion angle which is the maximum cone angle corresponding to the sensor FOV (FOV could be of any shape).</w:t>
+              <w:t xml:space="preserve"> has a </w:t>
+            </w:r>
+            <w:proofErr w:type="gramStart"/>
+            <w:r>
+              <w:t>virtual-function</w:t>
+            </w:r>
+            <w:proofErr w:type="gramEnd"/>
+            <w:r>
+              <w:t xml:space="preserve"> (which must be defined in the child classes) to determines if a point is within the sensor field of view. It also defines a max-excursion angle which is the maximum cone angle corresponding to the sensor FOV (FOV could be of any shape).</w:t>
             </w:r>
           </w:p>
           <w:p>
@@ -4926,7 +6109,11 @@
               </w:r>
             </w:hyperlink>
             <w:r>
-              <w:t>). I.e., by performing R_SB * vec</w:t>
+              <w:t xml:space="preserve">). I.e., by performing R_SB * </w:t>
+            </w:r>
+            <w:proofErr w:type="spellStart"/>
+            <w:r>
+              <w:t>vec</w:t>
             </w:r>
             <w:r>
               <w:rPr>
@@ -4934,8 +6121,13 @@
               </w:rPr>
               <w:t>ScBody</w:t>
             </w:r>
-            <w:r>
-              <w:t>, the representation of the vector in the sensor body frame is found. (R_SB is the rotation matrix from the spacecraft-body frame to the sensor frame and vec</w:t>
+            <w:proofErr w:type="spellEnd"/>
+            <w:r>
+              <w:t xml:space="preserve">, the representation of the vector in the sensor body frame is found. (R_SB is the rotation matrix from the spacecraft-body frame to the sensor frame and </w:t>
+            </w:r>
+            <w:proofErr w:type="spellStart"/>
+            <w:r>
+              <w:t>vec</w:t>
             </w:r>
             <w:r>
               <w:rPr>
@@ -4943,13 +6135,22 @@
               </w:rPr>
               <w:t>ScBody</w:t>
             </w:r>
+            <w:proofErr w:type="spellEnd"/>
             <w:r>
               <w:t xml:space="preserve"> is the vector in the spacecraft-body frame.)</w:t>
             </w:r>
           </w:p>
           <w:p>
             <w:r>
-              <w:t xml:space="preserve">The Sensor class provides a CheckTargetVisibility() method which is implemented by each of the subclasses.  This function determines if a vector (which must be rotated into the sensor frame to make this test valid) is inside the field of view or not. For cone </w:t>
+              <w:t xml:space="preserve">The Sensor class provides a </w:t>
+            </w:r>
+            <w:proofErr w:type="spellStart"/>
+            <w:r>
+              <w:t>CheckTargetVisibility</w:t>
+            </w:r>
+            <w:proofErr w:type="spellEnd"/>
+            <w:r>
+              <w:t xml:space="preserve">() method which is implemented by each of the subclasses.  This function determines if a vector (which must be rotated into the sensor frame to make this test valid) is inside the field of view or not. For cone </w:t>
             </w:r>
             <w:r>
               <w:rPr>
@@ -4977,10 +6178,12 @@
             <w:pPr>
               <w:jc w:val="right"/>
             </w:pPr>
+            <w:proofErr w:type="spellStart"/>
             <w:r>
               <w:lastRenderedPageBreak/>
               <w:t>ConicalSensor</w:t>
             </w:r>
+            <w:proofErr w:type="spellEnd"/>
           </w:p>
         </w:tc>
         <w:tc>
@@ -5020,9 +6223,11 @@
             <w:r>
               <w:t xml:space="preserve">The class relies upon the </w:t>
             </w:r>
+            <w:proofErr w:type="spellStart"/>
             <w:r>
               <w:t>CheckTargetMaxExcursionAngle</w:t>
             </w:r>
+            <w:proofErr w:type="spellEnd"/>
             <w:r>
               <w:t xml:space="preserve"> function inherited from the Sensor class to perform a simple check.</w:t>
             </w:r>
@@ -5038,16 +6243,34 @@
             <w:pPr>
               <w:jc w:val="right"/>
             </w:pPr>
+            <w:proofErr w:type="spellStart"/>
             <w:r>
               <w:t>GMATCustomSensor</w:t>
             </w:r>
+            <w:proofErr w:type="spellEnd"/>
           </w:p>
           <w:p>
             <w:pPr>
               <w:jc w:val="right"/>
             </w:pPr>
             <w:r>
-              <w:t>(originally called CustomSensor)</w:t>
+              <w:t>(</w:t>
+            </w:r>
+            <w:proofErr w:type="gramStart"/>
+            <w:r>
+              <w:t>originally</w:t>
+            </w:r>
+            <w:proofErr w:type="gramEnd"/>
+            <w:r>
+              <w:t xml:space="preserve"> called </w:t>
+            </w:r>
+            <w:proofErr w:type="spellStart"/>
+            <w:r>
+              <w:t>CustomSensor</w:t>
+            </w:r>
+            <w:proofErr w:type="spellEnd"/>
+            <w:r>
+              <w:t>)</w:t>
             </w:r>
           </w:p>
         </w:tc>
@@ -5068,12 +6291,14 @@
             <w:r>
               <w:t xml:space="preserve"> (using the </w:t>
             </w:r>
+            <w:proofErr w:type="spellStart"/>
             <w:r>
               <w:rPr>
                 <w:rFonts w:ascii="Courier New" w:hAnsi="Courier New" w:cs="Courier New"/>
               </w:rPr>
               <w:t>CheckTargetVisibility</w:t>
             </w:r>
+            <w:proofErr w:type="spellEnd"/>
             <w:r>
               <w:t xml:space="preserve">  function)</w:t>
             </w:r>
@@ -5136,14 +6361,24 @@
             <w:r>
               <w:t xml:space="preserve">Using the </w:t>
             </w:r>
+            <w:proofErr w:type="spellStart"/>
             <w:r>
               <w:rPr>
                 <w:rFonts w:ascii="Courier New" w:hAnsi="Courier New" w:cs="Courier New"/>
               </w:rPr>
               <w:t>CheckRegionVisibility</w:t>
             </w:r>
-            <w:r>
-              <w:t xml:space="preserve"> function, a region represented by vertices of a spherical-polygon can be evaluated to be completely in/out of the sensor FOV.</w:t>
+            <w:proofErr w:type="spellEnd"/>
+            <w:r>
+              <w:t xml:space="preserve"> function, a region represented by vertices of a </w:t>
+            </w:r>
+            <w:proofErr w:type="gramStart"/>
+            <w:r>
+              <w:t>spherical-polygon</w:t>
+            </w:r>
+            <w:proofErr w:type="gramEnd"/>
+            <w:r>
+              <w:t xml:space="preserve"> can be evaluated to be completely in/out of the sensor FOV.</w:t>
             </w:r>
           </w:p>
         </w:tc>
@@ -5163,6 +6398,7 @@
                 <w:color w:val="auto"/>
               </w:rPr>
             </w:pPr>
+            <w:proofErr w:type="spellStart"/>
             <w:r>
               <w:rPr>
                 <w:rFonts w:asciiTheme="minorHAnsi" w:hAnsiTheme="minorHAnsi" w:cstheme="minorHAnsi"/>
@@ -5173,6 +6409,7 @@
               <w:lastRenderedPageBreak/>
               <w:t>DSPIPCustomSensor</w:t>
             </w:r>
+            <w:proofErr w:type="spellEnd"/>
           </w:p>
         </w:tc>
         <w:tc>
@@ -5198,6 +6435,7 @@
               </w:rPr>
               <w:t xml:space="preserve">The </w:t>
             </w:r>
+            <w:proofErr w:type="spellStart"/>
             <w:r>
               <w:rPr>
                 <w:rFonts w:asciiTheme="minorHAnsi" w:hAnsiTheme="minorHAnsi" w:cstheme="minorHAnsi"/>
@@ -5205,8 +6443,9 @@
                 <w:iCs w:val="0"/>
                 <w:color w:val="auto"/>
               </w:rPr>
-              <w:t xml:space="preserve">DSPIPCustomSensor </w:t>
-            </w:r>
+              <w:t>DSPIPCustomSensor</w:t>
+            </w:r>
+            <w:proofErr w:type="spellEnd"/>
             <w:r>
               <w:rPr>
                 <w:rFonts w:asciiTheme="minorHAnsi" w:hAnsiTheme="minorHAnsi" w:cstheme="minorHAnsi"/>
@@ -5214,7 +6453,7 @@
                 <w:iCs w:val="0"/>
                 <w:color w:val="auto"/>
               </w:rPr>
-              <w:t xml:space="preserve">has an identical purpose as that of the </w:t>
+              <w:t xml:space="preserve"> </w:t>
             </w:r>
             <w:r>
               <w:rPr>
@@ -5223,8 +6462,9 @@
                 <w:iCs w:val="0"/>
                 <w:color w:val="auto"/>
               </w:rPr>
-              <w:t>GMATCustomSensor</w:t>
-            </w:r>
+              <w:t xml:space="preserve">has an identical purpose as that of the </w:t>
+            </w:r>
+            <w:proofErr w:type="spellStart"/>
             <w:r>
               <w:rPr>
                 <w:rFonts w:asciiTheme="minorHAnsi" w:hAnsiTheme="minorHAnsi" w:cstheme="minorHAnsi"/>
@@ -5232,8 +6472,9 @@
                 <w:iCs w:val="0"/>
                 <w:color w:val="auto"/>
               </w:rPr>
-              <w:t xml:space="preserve">. It is subclass of Sensor and can be used </w:t>
-            </w:r>
+              <w:t>GMATCustomSensor</w:t>
+            </w:r>
+            <w:proofErr w:type="spellEnd"/>
             <w:r>
               <w:rPr>
                 <w:rFonts w:asciiTheme="minorHAnsi" w:hAnsiTheme="minorHAnsi" w:cstheme="minorHAnsi"/>
@@ -5241,8 +6482,18 @@
                 <w:iCs w:val="0"/>
                 <w:color w:val="auto"/>
               </w:rPr>
+              <w:t xml:space="preserve">. It is subclass of Sensor and can be used </w:t>
+            </w:r>
+            <w:r>
+              <w:rPr>
+                <w:rFonts w:asciiTheme="minorHAnsi" w:hAnsiTheme="minorHAnsi" w:cstheme="minorHAnsi"/>
+                <w:i w:val="0"/>
+                <w:iCs w:val="0"/>
+                <w:color w:val="auto"/>
+              </w:rPr>
               <w:t xml:space="preserve">evaluate the presence/absence of a target point-location in a sensor FOV (using the </w:t>
             </w:r>
+            <w:proofErr w:type="spellStart"/>
             <w:r>
               <w:rPr>
                 <w:rFonts w:ascii="Courier New" w:hAnsi="Courier New" w:cs="Courier New"/>
@@ -5252,6 +6503,7 @@
               </w:rPr>
               <w:t>CheckTargetVisibility</w:t>
             </w:r>
+            <w:proofErr w:type="spellEnd"/>
             <w:r>
               <w:rPr>
                 <w:rFonts w:asciiTheme="minorHAnsi" w:hAnsiTheme="minorHAnsi" w:cstheme="minorHAnsi"/>
@@ -5280,6 +6532,7 @@
               </w:rPr>
               <w:t xml:space="preserve">Either the </w:t>
             </w:r>
+            <w:proofErr w:type="spellStart"/>
             <w:r>
               <w:rPr>
                 <w:rFonts w:asciiTheme="minorHAnsi" w:hAnsiTheme="minorHAnsi" w:cstheme="minorHAnsi"/>
@@ -5289,6 +6542,7 @@
               </w:rPr>
               <w:t>DSPIPCustomSensor</w:t>
             </w:r>
+            <w:proofErr w:type="spellEnd"/>
             <w:r>
               <w:rPr>
                 <w:rFonts w:asciiTheme="minorHAnsi" w:hAnsiTheme="minorHAnsi" w:cstheme="minorHAnsi"/>
@@ -5309,6 +6563,7 @@
               </w:rPr>
               <w:t xml:space="preserve">or the </w:t>
             </w:r>
+            <w:proofErr w:type="spellStart"/>
             <w:r>
               <w:rPr>
                 <w:rFonts w:asciiTheme="minorHAnsi" w:hAnsiTheme="minorHAnsi" w:cstheme="minorHAnsi"/>
@@ -5317,8 +6572,9 @@
                 <w:color w:val="auto"/>
                 <w:u w:val="single"/>
               </w:rPr>
-              <w:t xml:space="preserve">GMATCustomSensor </w:t>
-            </w:r>
+              <w:t>GMATCustomSensor</w:t>
+            </w:r>
+            <w:proofErr w:type="spellEnd"/>
             <w:r>
               <w:rPr>
                 <w:rFonts w:asciiTheme="minorHAnsi" w:hAnsiTheme="minorHAnsi" w:cstheme="minorHAnsi"/>
@@ -5327,7 +6583,7 @@
                 <w:color w:val="auto"/>
                 <w:u w:val="single"/>
               </w:rPr>
-              <w:t>can be used for evaluating point-coverage of a spherical-polygon.</w:t>
+              <w:t xml:space="preserve"> </w:t>
             </w:r>
             <w:r>
               <w:rPr>
@@ -5335,8 +6591,9 @@
                 <w:i w:val="0"/>
                 <w:iCs w:val="0"/>
                 <w:color w:val="auto"/>
-              </w:rPr>
-              <w:t xml:space="preserve"> The </w:t>
+                <w:u w:val="single"/>
+              </w:rPr>
+              <w:t>can be used for evaluating point-coverage of a spherical-polygon.</w:t>
             </w:r>
             <w:r>
               <w:rPr>
@@ -5345,17 +6602,19 @@
                 <w:iCs w:val="0"/>
                 <w:color w:val="auto"/>
               </w:rPr>
-              <w:t xml:space="preserve">DSPIPCustomSensor </w:t>
-            </w:r>
-            <w:r>
+              <w:t xml:space="preserve"> </w:t>
+            </w:r>
+          </w:p>
+          <w:p>
+            <w:pPr>
+              <w:pStyle w:val="Heading4"/>
               <w:rPr>
                 <w:rFonts w:asciiTheme="minorHAnsi" w:hAnsiTheme="minorHAnsi" w:cstheme="minorHAnsi"/>
                 <w:i w:val="0"/>
                 <w:iCs w:val="0"/>
                 <w:color w:val="auto"/>
               </w:rPr>
-              <w:t xml:space="preserve">instantiation requires an additional </w:t>
-            </w:r>
+            </w:pPr>
             <w:r>
               <w:rPr>
                 <w:rFonts w:asciiTheme="minorHAnsi" w:hAnsiTheme="minorHAnsi" w:cstheme="minorHAnsi"/>
@@ -5363,8 +6622,9 @@
                 <w:iCs w:val="0"/>
                 <w:color w:val="auto"/>
               </w:rPr>
-              <w:t xml:space="preserve">input </w:t>
-            </w:r>
+              <w:t xml:space="preserve">Differences with respect to </w:t>
+            </w:r>
+            <w:proofErr w:type="spellStart"/>
             <w:r>
               <w:rPr>
                 <w:rFonts w:asciiTheme="minorHAnsi" w:hAnsiTheme="minorHAnsi" w:cstheme="minorHAnsi"/>
@@ -5372,8 +6632,9 @@
                 <w:iCs w:val="0"/>
                 <w:color w:val="auto"/>
               </w:rPr>
-              <w:t xml:space="preserve">(along with cone/clock angles of vertices of the spherical polygon describing the Sensor FOV) of a point </w:t>
-            </w:r>
+              <w:t>GMATCustomSensor</w:t>
+            </w:r>
+            <w:proofErr w:type="spellEnd"/>
             <w:r>
               <w:rPr>
                 <w:rFonts w:asciiTheme="minorHAnsi" w:hAnsiTheme="minorHAnsi" w:cstheme="minorHAnsi"/>
@@ -5381,28 +6642,210 @@
                 <w:iCs w:val="0"/>
                 <w:color w:val="auto"/>
               </w:rPr>
-              <w:t xml:space="preserve">(cone/clock angles expressed in the Sensor frame) </w:t>
-            </w:r>
-            <w:r>
+              <w:t xml:space="preserve"> class:</w:t>
+            </w:r>
+          </w:p>
+          <w:p>
+            <w:pPr>
+              <w:pStyle w:val="Heading4"/>
+              <w:numPr>
+                <w:ilvl w:val="0"/>
+                <w:numId w:val="17"/>
+              </w:numPr>
               <w:rPr>
                 <w:rFonts w:asciiTheme="minorHAnsi" w:hAnsiTheme="minorHAnsi" w:cstheme="minorHAnsi"/>
                 <w:i w:val="0"/>
                 <w:iCs w:val="0"/>
                 <w:color w:val="auto"/>
               </w:rPr>
+            </w:pPr>
+            <w:r>
+              <w:rPr>
+                <w:rFonts w:asciiTheme="minorHAnsi" w:hAnsiTheme="minorHAnsi" w:cstheme="minorHAnsi"/>
+                <w:i w:val="0"/>
+                <w:iCs w:val="0"/>
+                <w:color w:val="auto"/>
+              </w:rPr>
+              <w:t xml:space="preserve">The </w:t>
+            </w:r>
+            <w:proofErr w:type="spellStart"/>
+            <w:r>
+              <w:rPr>
+                <w:rFonts w:asciiTheme="minorHAnsi" w:hAnsiTheme="minorHAnsi" w:cstheme="minorHAnsi"/>
+                <w:i w:val="0"/>
+                <w:iCs w:val="0"/>
+                <w:color w:val="auto"/>
+              </w:rPr>
+              <w:t>DSPIPCustomSensor</w:t>
+            </w:r>
+            <w:proofErr w:type="spellEnd"/>
+            <w:r>
+              <w:rPr>
+                <w:rFonts w:asciiTheme="minorHAnsi" w:hAnsiTheme="minorHAnsi" w:cstheme="minorHAnsi"/>
+                <w:i w:val="0"/>
+                <w:iCs w:val="0"/>
+                <w:color w:val="auto"/>
+              </w:rPr>
+              <w:t xml:space="preserve"> </w:t>
+            </w:r>
+            <w:r>
+              <w:rPr>
+                <w:rFonts w:asciiTheme="minorHAnsi" w:hAnsiTheme="minorHAnsi" w:cstheme="minorHAnsi"/>
+                <w:i w:val="0"/>
+                <w:iCs w:val="0"/>
+                <w:color w:val="auto"/>
+              </w:rPr>
+              <w:t xml:space="preserve">instantiation requires an additional </w:t>
+            </w:r>
+            <w:r>
+              <w:rPr>
+                <w:rFonts w:asciiTheme="minorHAnsi" w:hAnsiTheme="minorHAnsi" w:cstheme="minorHAnsi"/>
+                <w:i w:val="0"/>
+                <w:iCs w:val="0"/>
+                <w:color w:val="auto"/>
+              </w:rPr>
+              <w:t xml:space="preserve">input </w:t>
+            </w:r>
+            <w:r>
+              <w:rPr>
+                <w:rFonts w:asciiTheme="minorHAnsi" w:hAnsiTheme="minorHAnsi" w:cstheme="minorHAnsi"/>
+                <w:i w:val="0"/>
+                <w:iCs w:val="0"/>
+                <w:color w:val="auto"/>
+              </w:rPr>
+              <w:t xml:space="preserve">(along with cone/clock angles of vertices of the spherical polygon describing the Sensor FOV) of a point </w:t>
+            </w:r>
+            <w:r>
+              <w:rPr>
+                <w:rFonts w:asciiTheme="minorHAnsi" w:hAnsiTheme="minorHAnsi" w:cstheme="minorHAnsi"/>
+                <w:i w:val="0"/>
+                <w:iCs w:val="0"/>
+                <w:color w:val="auto"/>
+              </w:rPr>
+              <w:t xml:space="preserve">(cone/clock angles expressed in the Sensor frame) </w:t>
+            </w:r>
+            <w:r>
+              <w:rPr>
+                <w:rFonts w:asciiTheme="minorHAnsi" w:hAnsiTheme="minorHAnsi" w:cstheme="minorHAnsi"/>
+                <w:i w:val="0"/>
+                <w:iCs w:val="0"/>
+                <w:color w:val="auto"/>
+              </w:rPr>
               <w:t>known to be contained within the Sensor FOV.</w:t>
+            </w:r>
+            <w:r>
+              <w:rPr>
+                <w:rFonts w:asciiTheme="minorHAnsi" w:hAnsiTheme="minorHAnsi" w:cstheme="minorHAnsi"/>
+                <w:i w:val="0"/>
+                <w:iCs w:val="0"/>
+                <w:color w:val="auto"/>
+              </w:rPr>
+              <w:t xml:space="preserve"> </w:t>
             </w:r>
           </w:p>
           <w:p>
+            <w:pPr>
+              <w:pStyle w:val="Heading4"/>
+              <w:numPr>
+                <w:ilvl w:val="0"/>
+                <w:numId w:val="17"/>
+              </w:numPr>
+              <w:rPr>
+                <w:rFonts w:asciiTheme="minorHAnsi" w:hAnsiTheme="minorHAnsi" w:cstheme="minorHAnsi"/>
+                <w:i w:val="0"/>
+                <w:iCs w:val="0"/>
+                <w:color w:val="auto"/>
+              </w:rPr>
+            </w:pPr>
+            <w:r>
+              <w:rPr>
+                <w:rFonts w:asciiTheme="minorHAnsi" w:hAnsiTheme="minorHAnsi" w:cstheme="minorHAnsi"/>
+                <w:i w:val="0"/>
+                <w:iCs w:val="0"/>
+                <w:color w:val="auto"/>
+              </w:rPr>
+              <w:t>This class defines two frames for the Sensor: Initial frame (</w:t>
+            </w:r>
+            <w:r>
+              <w:rPr>
+                <w:rFonts w:asciiTheme="minorHAnsi" w:hAnsiTheme="minorHAnsi" w:cstheme="minorHAnsi"/>
+                <w:b/>
+                <w:bCs/>
+                <w:i w:val="0"/>
+                <w:iCs w:val="0"/>
+                <w:color w:val="auto"/>
+              </w:rPr>
+              <w:t>Sensor</w:t>
+            </w:r>
+            <w:r>
+              <w:rPr>
+                <w:rFonts w:asciiTheme="minorHAnsi" w:hAnsiTheme="minorHAnsi" w:cstheme="minorHAnsi"/>
+                <w:i w:val="0"/>
+                <w:iCs w:val="0"/>
+                <w:color w:val="auto"/>
+              </w:rPr>
+              <w:t xml:space="preserve"> Frame), and a Query Frame (alternate Sensor frame in which Queries are conducted.)</w:t>
+            </w:r>
+            <w:r>
+              <w:rPr>
+                <w:rFonts w:asciiTheme="minorHAnsi" w:hAnsiTheme="minorHAnsi" w:cstheme="minorHAnsi"/>
+                <w:i w:val="0"/>
+                <w:iCs w:val="0"/>
+                <w:color w:val="auto"/>
+              </w:rPr>
+              <w:t xml:space="preserve"> The target point must be supplied in the Query fame and </w:t>
+            </w:r>
+            <w:r>
+              <w:rPr>
+                <w:rFonts w:asciiTheme="minorHAnsi" w:hAnsiTheme="minorHAnsi" w:cstheme="minorHAnsi"/>
+                <w:color w:val="auto"/>
+                <w:u w:val="single"/>
+              </w:rPr>
+              <w:t>not</w:t>
+            </w:r>
+            <w:r>
+              <w:rPr>
+                <w:rFonts w:asciiTheme="minorHAnsi" w:hAnsiTheme="minorHAnsi" w:cstheme="minorHAnsi"/>
+                <w:i w:val="0"/>
+                <w:iCs w:val="0"/>
+                <w:color w:val="auto"/>
+              </w:rPr>
+              <w:t xml:space="preserve"> the initial </w:t>
+            </w:r>
+            <w:r>
+              <w:rPr>
+                <w:rFonts w:asciiTheme="minorHAnsi" w:hAnsiTheme="minorHAnsi" w:cstheme="minorHAnsi"/>
+                <w:b/>
+                <w:bCs/>
+                <w:i w:val="0"/>
+                <w:iCs w:val="0"/>
+                <w:color w:val="auto"/>
+              </w:rPr>
+              <w:t>Sensor</w:t>
+            </w:r>
+            <w:r>
+              <w:rPr>
+                <w:rFonts w:asciiTheme="minorHAnsi" w:hAnsiTheme="minorHAnsi" w:cstheme="minorHAnsi"/>
+                <w:i w:val="0"/>
+                <w:iCs w:val="0"/>
+                <w:color w:val="auto"/>
+              </w:rPr>
+              <w:t xml:space="preserve"> frame.</w:t>
+            </w:r>
+          </w:p>
+          <w:p/>
+          <w:p>
             <w:r>
               <w:t xml:space="preserve">The </w:t>
             </w:r>
+            <w:proofErr w:type="spellStart"/>
             <w:r>
               <w:rPr>
                 <w:rFonts w:cstheme="minorHAnsi"/>
               </w:rPr>
               <w:t>DSPIPCustomSensor</w:t>
             </w:r>
+            <w:proofErr w:type="spellEnd"/>
             <w:r>
               <w:t xml:space="preserve"> </w:t>
             </w:r>
@@ -5428,7 +6871,21 @@
               <w:rPr>
                 <w:rFonts w:ascii="Courier New" w:hAnsi="Courier New" w:cs="Courier New"/>
               </w:rPr>
-              <w:t>‘propcov-cpp’</w:t>
+              <w:t>‘</w:t>
+            </w:r>
+            <w:proofErr w:type="spellStart"/>
+            <w:r>
+              <w:rPr>
+                <w:rFonts w:ascii="Courier New" w:hAnsi="Courier New" w:cs="Courier New"/>
+              </w:rPr>
+              <w:t>propcov-cpp</w:t>
+            </w:r>
+            <w:proofErr w:type="spellEnd"/>
+            <w:r>
+              <w:rPr>
+                <w:rFonts w:ascii="Courier New" w:hAnsi="Courier New" w:cs="Courier New"/>
+              </w:rPr>
+              <w:t>’</w:t>
             </w:r>
             <w:r>
               <w:t xml:space="preserve"> folder.</w:t>
@@ -5571,6 +7028,7 @@
                 <w:color w:val="auto"/>
               </w:rPr>
             </w:pPr>
+            <w:proofErr w:type="spellStart"/>
             <w:r>
               <w:rPr>
                 <w:rFonts w:asciiTheme="minorHAnsi" w:hAnsiTheme="minorHAnsi" w:cstheme="minorHAnsi"/>
@@ -5589,6 +7047,7 @@
               </w:rPr>
               <w:t>Attitude</w:t>
             </w:r>
+            <w:proofErr w:type="spellEnd"/>
           </w:p>
         </w:tc>
         <w:tc>
@@ -5605,6 +7064,7 @@
                 <w:color w:val="auto"/>
               </w:rPr>
             </w:pPr>
+            <w:proofErr w:type="spellStart"/>
             <w:r>
               <w:rPr>
                 <w:rFonts w:asciiTheme="minorHAnsi" w:hAnsiTheme="minorHAnsi" w:cstheme="minorHAnsi"/>
@@ -5614,6 +7074,7 @@
               </w:rPr>
               <w:t>NadirPointingAttitude</w:t>
             </w:r>
+            <w:proofErr w:type="spellEnd"/>
             <w:r>
               <w:rPr>
                 <w:rFonts w:asciiTheme="minorHAnsi" w:hAnsiTheme="minorHAnsi" w:cstheme="minorHAnsi"/>
@@ -5886,9 +7347,11 @@
             <w:pPr>
               <w:jc w:val="right"/>
             </w:pPr>
+            <w:proofErr w:type="spellStart"/>
             <w:r>
               <w:t>LaGrangeInterpolator</w:t>
             </w:r>
+            <w:proofErr w:type="spellEnd"/>
           </w:p>
         </w:tc>
         <w:tc>
@@ -5900,7 +7363,15 @@
               <w:t>A</w:t>
             </w:r>
             <w:r>
-              <w:t xml:space="preserve"> subclass of Interpolator that computes interpolated values for arbitrary vector valued functions of a scalar independent variable. In this case the independent variable is time and the dependent vectors are position and velocity.</w:t>
+              <w:t xml:space="preserve"> subclass of Interpolator that computes interpolated values for arbitrary vector valued functions of a scalar independent variable. In this case the independent variable is </w:t>
+            </w:r>
+            <w:proofErr w:type="gramStart"/>
+            <w:r>
+              <w:t>time</w:t>
+            </w:r>
+            <w:proofErr w:type="gramEnd"/>
+            <w:r>
+              <w:t xml:space="preserve"> and the dependent vectors are position and velocity.</w:t>
             </w:r>
           </w:p>
         </w:tc>
@@ -6024,9 +7495,11 @@
             <w:pPr>
               <w:jc w:val="right"/>
             </w:pPr>
+            <w:proofErr w:type="spellStart"/>
             <w:r>
               <w:t>OrbitState</w:t>
             </w:r>
+            <w:proofErr w:type="spellEnd"/>
           </w:p>
         </w:tc>
         <w:tc>
@@ -6034,8 +7507,13 @@
             <w:tcW w:w="7195" w:type="dxa"/>
           </w:tcPr>
           <w:p>
-            <w:r>
-              <w:t>OrbitState contains the spacecraft position and velocity</w:t>
+            <w:proofErr w:type="spellStart"/>
+            <w:r>
+              <w:t>OrbitState</w:t>
+            </w:r>
+            <w:proofErr w:type="spellEnd"/>
+            <w:r>
+              <w:t xml:space="preserve"> contains the spacecraft position and velocity</w:t>
             </w:r>
             <w:r>
               <w:t xml:space="preserve"> (in Inertial coordinate</w:t>
@@ -6075,9 +7553,11 @@
             <w:pPr>
               <w:jc w:val="right"/>
             </w:pPr>
+            <w:proofErr w:type="spellStart"/>
             <w:r>
               <w:t>AbsoluteDate</w:t>
             </w:r>
+            <w:proofErr w:type="spellEnd"/>
           </w:p>
         </w:tc>
         <w:tc>
@@ -6086,7 +7566,15 @@
           </w:tcPr>
           <w:p>
             <w:r>
-              <w:t>This class maintains a representation of date and time. The time can be set or retrieved as either a Gregorian date (year, month, day, hours, minutes and seconds) or a Julian date (days from a standard reference point), and it allows the date and time to be advanced by a number of seconds. This number may be negative to indicate movement backwards in time</w:t>
+              <w:t xml:space="preserve">This class maintains a representation of date and time. The time can be set or retrieved as either a Gregorian date (year, month, day, hours, </w:t>
+            </w:r>
+            <w:proofErr w:type="gramStart"/>
+            <w:r>
+              <w:t>minutes</w:t>
+            </w:r>
+            <w:proofErr w:type="gramEnd"/>
+            <w:r>
+              <w:t xml:space="preserve"> and seconds) or a Julian date (days from a standard reference point), and it allows the date and time to be advanced by a number of seconds. This number may be negative to indicate movement backwards in time</w:t>
             </w:r>
             <w:r>
               <w:t>.</w:t>
@@ -6116,9 +7604,11 @@
           <w:numId w:val="8"/>
         </w:numPr>
       </w:pPr>
+      <w:proofErr w:type="spellStart"/>
       <w:r>
         <w:t>GMATCustomSensor</w:t>
       </w:r>
+      <w:proofErr w:type="spellEnd"/>
       <w:r>
         <w:t>, which contains several arrays</w:t>
       </w:r>
@@ -6168,7 +7658,23 @@
         </w:numPr>
       </w:pPr>
       <w:r>
-        <w:t>Propagate() – this function calls PropagateOrbitalElements() and adds the option to model the effect of atmospheric drag by calling ComputePeriapsisAltitude()</w:t>
+        <w:t xml:space="preserve">Propagate() – this function calls </w:t>
+      </w:r>
+      <w:proofErr w:type="spellStart"/>
+      <w:r>
+        <w:t>PropagateOrbitalElements</w:t>
+      </w:r>
+      <w:proofErr w:type="spellEnd"/>
+      <w:r>
+        <w:t xml:space="preserve">() and adds the option to model the effect of atmospheric drag by calling </w:t>
+      </w:r>
+      <w:proofErr w:type="spellStart"/>
+      <w:r>
+        <w:t>ComputePeriapsisAltitude</w:t>
+      </w:r>
+      <w:proofErr w:type="spellEnd"/>
+      <w:r>
+        <w:t>()</w:t>
       </w:r>
     </w:p>
     <w:p>
@@ -6179,8 +7685,29 @@
           <w:numId w:val="6"/>
         </w:numPr>
       </w:pPr>
-      <w:r>
-        <w:t>PropagateOrbitalElements() – this function propagates the Keplerian elements (a, e, i, RAAN, argP, MA), using the two-body problem with the addition of the J2 perturbation.</w:t>
+      <w:proofErr w:type="spellStart"/>
+      <w:r>
+        <w:t>PropagateOrbitalElements</w:t>
+      </w:r>
+      <w:proofErr w:type="spellEnd"/>
+      <w:r>
+        <w:t xml:space="preserve">() – this function propagates the Keplerian elements (a, e, </w:t>
+      </w:r>
+      <w:proofErr w:type="spellStart"/>
+      <w:r>
+        <w:t>i</w:t>
+      </w:r>
+      <w:proofErr w:type="spellEnd"/>
+      <w:r>
+        <w:t xml:space="preserve">, RAAN, </w:t>
+      </w:r>
+      <w:proofErr w:type="spellStart"/>
+      <w:r>
+        <w:t>argP</w:t>
+      </w:r>
+      <w:proofErr w:type="spellEnd"/>
+      <w:r>
+        <w:t>, MA), using the two-body problem with the addition of the J2 perturbation.</w:t>
       </w:r>
     </w:p>
     <w:p>
@@ -6192,8 +7719,13 @@
         </w:numPr>
       </w:pPr>
       <w:commentRangeStart w:id="4"/>
-      <w:r>
-        <w:t>ComputePeriapsisAltitude() – computes value</w:t>
+      <w:proofErr w:type="spellStart"/>
+      <w:r>
+        <w:t>ComputePeriapsisAltitude</w:t>
+      </w:r>
+      <w:proofErr w:type="spellEnd"/>
+      <w:r>
+        <w:t>() – computes value</w:t>
       </w:r>
       <w:r>
         <w:t>s</w:t>
@@ -6239,8 +7771,21 @@
           <w:numId w:val="7"/>
         </w:numPr>
       </w:pPr>
-      <w:r>
-        <w:t>CheckTargetVisibility() – the implementation of this function is simple, it calls the CheckTargetVisibility() function in the Sensor class for a given sensor. The Sensor function in turn determines if a point is in its field of view.</w:t>
+      <w:proofErr w:type="spellStart"/>
+      <w:r>
+        <w:t>CheckTargetVisibility</w:t>
+      </w:r>
+      <w:proofErr w:type="spellEnd"/>
+      <w:r>
+        <w:t xml:space="preserve">() – the implementation of this function is simple, it calls the </w:t>
+      </w:r>
+      <w:proofErr w:type="spellStart"/>
+      <w:r>
+        <w:t>CheckTargetVisibility</w:t>
+      </w:r>
+      <w:proofErr w:type="spellEnd"/>
+      <w:r>
+        <w:t>() function in the Sensor class for a given sensor. The Sensor function in turn determines if a point is in its field of view.</w:t>
       </w:r>
     </w:p>
     <w:p>
@@ -6376,9 +7921,11 @@
             <w:pPr>
               <w:jc w:val="right"/>
             </w:pPr>
+            <w:proofErr w:type="spellStart"/>
             <w:r>
               <w:t>CoverageChecker</w:t>
             </w:r>
+            <w:proofErr w:type="spellEnd"/>
           </w:p>
         </w:tc>
         <w:tc>
@@ -6394,12 +7941,36 @@
           </w:tcPr>
           <w:p>
             <w:r>
-              <w:t>This class checks for point coverage. The class is a reduced version of 'CoverageCheckerLegacy'. While the legacy version includes functionality to generate reports, this class only checks for point-coverage.</w:t>
+              <w:t>This class checks for point coverage. The class is a reduced version of '</w:t>
+            </w:r>
+            <w:proofErr w:type="spellStart"/>
+            <w:r>
+              <w:t>CoverageCheckerLegacy</w:t>
+            </w:r>
+            <w:proofErr w:type="spellEnd"/>
+            <w:r>
+              <w:t>'. While the legacy version includes functionality to generate reports, this class only checks for point-coverage.</w:t>
             </w:r>
           </w:p>
           <w:p>
             <w:r>
-              <w:t xml:space="preserve"> The CoverageChecker is instantiated with pointers to PointGroup object and a Spacecraft object. The point-group contains list of points which are to be checked for coverage calculations. The spacecraft may contain sensor, in which case coverage is evaluated for the sensor FOV or if no sensor the coverage is evaluated for the spacecraft (horizon-test is performed). There is room to expand to multiple sensors per spacecraft, but currently only 1 sensor per spacecraft is allowed.</w:t>
+              <w:t xml:space="preserve"> The </w:t>
+            </w:r>
+            <w:proofErr w:type="spellStart"/>
+            <w:r>
+              <w:t>CoverageChecker</w:t>
+            </w:r>
+            <w:proofErr w:type="spellEnd"/>
+            <w:r>
+              <w:t xml:space="preserve"> is instantiated with pointers to </w:t>
+            </w:r>
+            <w:proofErr w:type="spellStart"/>
+            <w:r>
+              <w:t>PointGroup</w:t>
+            </w:r>
+            <w:proofErr w:type="spellEnd"/>
+            <w:r>
+              <w:t xml:space="preserve"> object and a Spacecraft object. The point-group contains list of points which are to be checked for coverage calculations. The spacecraft may contain sensor, in which case coverage is evaluated for the sensor FOV or if no sensor the coverage is evaluated for the spacecraft (horizon-test is performed). There is room to expand to multiple sensors per spacecraft, but currently only 1 sensor per spacecraft is allowed.</w:t>
             </w:r>
           </w:p>
           <w:p>
@@ -6407,12 +7978,22 @@
               <w:t xml:space="preserve">The primary functions utilized are the overloaded functions </w:t>
             </w:r>
             <w:bookmarkStart w:id="6" w:name="_Hlk92651477"/>
+            <w:proofErr w:type="spellStart"/>
             <w:r>
               <w:t>CheckPointCoverage</w:t>
             </w:r>
             <w:bookmarkEnd w:id="6"/>
-            <w:r>
-              <w:t>(.). First the CheckGridFeasibility(.) function is invoked to (1) determine if spacecraft and point are on the same hemisphere (2) if 1 is true, horizon check is performed. The above tests check the feasibility of point being covered. If feasible, the point is evaluated to be within/out of the sensor FOV.</w:t>
+            <w:proofErr w:type="spellEnd"/>
+            <w:r>
+              <w:t xml:space="preserve">(.). First the </w:t>
+            </w:r>
+            <w:proofErr w:type="spellStart"/>
+            <w:r>
+              <w:t>CheckGridFeasibility</w:t>
+            </w:r>
+            <w:proofErr w:type="spellEnd"/>
+            <w:r>
+              <w:t>(.) function is invoked to (1) determine if spacecraft and point are on the same hemisphere (2) if 1 is true, horizon check is performed. The above tests check the feasibility of point being covered. If feasible, the point is evaluated to be within/out of the sensor FOV.</w:t>
             </w:r>
           </w:p>
         </w:tc>
@@ -6436,9 +8017,11 @@
             <w:pPr>
               <w:jc w:val="right"/>
             </w:pPr>
+            <w:proofErr w:type="spellStart"/>
             <w:r>
               <w:t>PointGroup</w:t>
             </w:r>
+            <w:proofErr w:type="spellEnd"/>
           </w:p>
         </w:tc>
         <w:tc>
@@ -6453,8 +8036,13 @@
             </w:tcMar>
           </w:tcPr>
           <w:p>
-            <w:r>
-              <w:t xml:space="preserve">PointGroup maintains a user defined or an automatically generated set of points </w:t>
+            <w:proofErr w:type="spellStart"/>
+            <w:r>
+              <w:t>PointGroup</w:t>
+            </w:r>
+            <w:proofErr w:type="spellEnd"/>
+            <w:r>
+              <w:t xml:space="preserve"> maintains a user defined or an automatically generated set of points </w:t>
             </w:r>
             <w:r>
               <w:t xml:space="preserve">(both Cartesian and Spherical) </w:t>
@@ -6584,7 +8172,39 @@
     </w:p>
     <w:p>
       <w:r>
-        <w:t>The key data structures for coverage checking all reside in the CoverageChecker class. They are supported by the class members in the PointGroup, VisiblePOIReport, and IntervalEventReport; all of which are containers with little or no processing beyond setting and getting data. These data structures are:</w:t>
+        <w:t xml:space="preserve">The key data structures for coverage checking all reside in the </w:t>
+      </w:r>
+      <w:proofErr w:type="spellStart"/>
+      <w:r>
+        <w:t>CoverageChecker</w:t>
+      </w:r>
+      <w:proofErr w:type="spellEnd"/>
+      <w:r>
+        <w:t xml:space="preserve"> class. They are supported by the class members in the </w:t>
+      </w:r>
+      <w:proofErr w:type="spellStart"/>
+      <w:r>
+        <w:t>PointGroup</w:t>
+      </w:r>
+      <w:proofErr w:type="spellEnd"/>
+      <w:r>
+        <w:t xml:space="preserve">, </w:t>
+      </w:r>
+      <w:proofErr w:type="spellStart"/>
+      <w:r>
+        <w:t>VisiblePOIReport</w:t>
+      </w:r>
+      <w:proofErr w:type="spellEnd"/>
+      <w:r>
+        <w:t xml:space="preserve">, and </w:t>
+      </w:r>
+      <w:proofErr w:type="spellStart"/>
+      <w:r>
+        <w:t>IntervalEventReport</w:t>
+      </w:r>
+      <w:proofErr w:type="spellEnd"/>
+      <w:r>
+        <w:t>; all of which are containers with little or no processing beyond setting and getting data. These data structures are:</w:t>
       </w:r>
     </w:p>
     <w:p>
@@ -6595,8 +8215,13 @@
           <w:numId w:val="3"/>
         </w:numPr>
       </w:pPr>
-      <w:r>
-        <w:t>sc – Spacecraft from which the state, date, sensors are obtained.</w:t>
+      <w:proofErr w:type="spellStart"/>
+      <w:r>
+        <w:t>sc</w:t>
+      </w:r>
+      <w:proofErr w:type="spellEnd"/>
+      <w:r>
+        <w:t xml:space="preserve"> – Spacecraft from which the state, date, sensors are obtained.</w:t>
       </w:r>
     </w:p>
     <w:p>
@@ -6607,8 +8232,29 @@
           <w:numId w:val="3"/>
         </w:numPr>
       </w:pPr>
-      <w:r>
-        <w:t>pointGroup – is a pointer to the pointGroup being analyzed. The constructor sets this pointer from the input parameter ptGroup.</w:t>
+      <w:proofErr w:type="spellStart"/>
+      <w:r>
+        <w:t>pointGroup</w:t>
+      </w:r>
+      <w:proofErr w:type="spellEnd"/>
+      <w:r>
+        <w:t xml:space="preserve"> – is a pointer to the </w:t>
+      </w:r>
+      <w:proofErr w:type="spellStart"/>
+      <w:r>
+        <w:t>pointGroup</w:t>
+      </w:r>
+      <w:proofErr w:type="spellEnd"/>
+      <w:r>
+        <w:t xml:space="preserve"> being analyzed. The constructor sets this pointer from the input parameter </w:t>
+      </w:r>
+      <w:proofErr w:type="spellStart"/>
+      <w:r>
+        <w:t>ptGroup</w:t>
+      </w:r>
+      <w:proofErr w:type="spellEnd"/>
+      <w:r>
+        <w:t>.</w:t>
       </w:r>
     </w:p>
     <w:p>
@@ -6620,9 +8266,19 @@
         </w:numPr>
       </w:pPr>
       <w:commentRangeStart w:id="7"/>
-      <w:r>
-        <w:t>pointArray – is an array of unit vectors representing the position of each point in pointGroup</w:t>
-      </w:r>
+      <w:proofErr w:type="spellStart"/>
+      <w:r>
+        <w:t>pointArray</w:t>
+      </w:r>
+      <w:proofErr w:type="spellEnd"/>
+      <w:r>
+        <w:t xml:space="preserve"> – is an array of unit vectors representing the position of each point in </w:t>
+      </w:r>
+      <w:proofErr w:type="spellStart"/>
+      <w:r>
+        <w:t>pointGroup</w:t>
+      </w:r>
+      <w:proofErr w:type="spellEnd"/>
       <w:r>
         <w:t xml:space="preserve"> </w:t>
       </w:r>
@@ -6651,8 +8307,21 @@
           <w:numId w:val="3"/>
         </w:numPr>
       </w:pPr>
-      <w:r>
-        <w:t>feasibilityTest – is an array of bools which is set by the GridFeasibility(.) function.</w:t>
+      <w:proofErr w:type="spellStart"/>
+      <w:r>
+        <w:t>feasibilityTest</w:t>
+      </w:r>
+      <w:proofErr w:type="spellEnd"/>
+      <w:r>
+        <w:t xml:space="preserve"> – is an array of bools which is set by the </w:t>
+      </w:r>
+      <w:proofErr w:type="spellStart"/>
+      <w:r>
+        <w:t>GridFeasibility</w:t>
+      </w:r>
+      <w:proofErr w:type="spellEnd"/>
+      <w:r>
+        <w:t>(.) function.</w:t>
       </w:r>
     </w:p>
     <w:p>
@@ -6668,7 +8337,15 @@
         <w:t>The k</w:t>
       </w:r>
       <w:r>
-        <w:t>ey function for coverage checking is the CheckPointCoverage(</w:t>
+        <w:t xml:space="preserve">ey function for coverage checking is the </w:t>
+      </w:r>
+      <w:proofErr w:type="spellStart"/>
+      <w:r>
+        <w:t>CheckPointCoverage</w:t>
+      </w:r>
+      <w:proofErr w:type="spellEnd"/>
+      <w:r>
+        <w:t>(</w:t>
       </w:r>
       <w:r>
         <w:t>.</w:t>
@@ -6679,9 +8356,11 @@
       <w:r>
         <w:t xml:space="preserve">. This in turn invokes the spacecraft </w:t>
       </w:r>
+      <w:proofErr w:type="spellStart"/>
       <w:r>
         <w:t>CheckTargetVisibility</w:t>
       </w:r>
+      <w:proofErr w:type="spellEnd"/>
       <w:r>
         <w:t>(.)</w:t>
       </w:r>
@@ -6691,9 +8370,11 @@
       <w:r>
         <w:t xml:space="preserve">, which in turn invokes the Sensor </w:t>
       </w:r>
+      <w:proofErr w:type="spellStart"/>
       <w:r>
         <w:t>CheckTargetVisibility</w:t>
       </w:r>
+      <w:proofErr w:type="spellEnd"/>
       <w:r>
         <w:t>(.) function.</w:t>
       </w:r>
@@ -6908,8 +8589,13 @@
       </w:r>
     </w:p>
     <w:p>
-      <w:r>
-        <w:t>All of these definitions give you the gist of what attitude is about, none of them exactly matches the mathematical definition we will be using. The mathematical formalism is to model attitude as the rotation from a reference three-axis coordinate frame to a three-axis frame fixed to an aircraft or spacecraft. The selection of reference frame will depend on the type of mission. Space science missions are more likely to reference an inertially fixed frame, while earth science points the instruments downward, and pick a reference frame that rotates (for those who are not beginners, it is pitching at 1 revolution per orbit) to keep the instrument pointing downward.</w:t>
+      <w:proofErr w:type="gramStart"/>
+      <w:r>
+        <w:t>All of</w:t>
+      </w:r>
+      <w:proofErr w:type="gramEnd"/>
+      <w:r>
+        <w:t xml:space="preserve"> these definitions give you the gist of what attitude is about, none of them exactly matches the mathematical definition we will be using. The mathematical formalism is to model attitude as the rotation from a reference three-axis coordinate frame to a three-axis frame fixed to an aircraft or spacecraft. The selection of reference frame will depend on the type of mission. Space science missions are more likely to reference an inertially fixed frame, while earth science points the instruments downward, and pick a reference frame that rotates (for those who are not beginners, it is pitching at 1 revolution per orbit) to keep the instrument pointing downward.</w:t>
       </w:r>
     </w:p>
     <w:p>
@@ -7096,7 +8782,21 @@
         <w:rPr>
           <w:rFonts w:eastAsiaTheme="minorEastAsia"/>
         </w:rPr>
-        <w:t xml:space="preserve"> For example, if one wants to know the location of the sun relative to the spacecraft, one would use the spacecraft to sun vector expressed in the spacecraft body frame. However, most models of solar ephemerides (position and velocity) are modeled in an inertial frame that is fixed in space.</w:t>
+        <w:t xml:space="preserve"> For example, if one wants to know the location of the sun relative to the spacecraft, one </w:t>
+      </w:r>
+      <w:proofErr w:type="gramStart"/>
+      <w:r>
+        <w:rPr>
+          <w:rFonts w:eastAsiaTheme="minorEastAsia"/>
+        </w:rPr>
+        <w:t>would</w:t>
+      </w:r>
+      <w:proofErr w:type="gramEnd"/>
+      <w:r>
+        <w:rPr>
+          <w:rFonts w:eastAsiaTheme="minorEastAsia"/>
+        </w:rPr>
+        <w:t xml:space="preserve"> use the spacecraft to sun vector expressed in the spacecraft body frame. However, most models of solar ephemerides (position and velocity) are modeled in an inertial frame that is fixed in space.</w:t>
       </w:r>
       <w:r>
         <w:rPr>
@@ -8624,7 +10324,15 @@
         <w:t>Earth-Centered, Earth-Fixed (ECEF)</w:t>
       </w:r>
       <w:r>
-        <w:t xml:space="preserve"> reference frame. It is similar to ECI, but instead of staying fixed in inertial space it rotates in lockstep with the Earth. The frame is defined as follows:</w:t>
+        <w:t xml:space="preserve"> reference frame. It is </w:t>
+      </w:r>
+      <w:proofErr w:type="gramStart"/>
+      <w:r>
+        <w:t>similar to</w:t>
+      </w:r>
+      <w:proofErr w:type="gramEnd"/>
+      <w:r>
+        <w:t xml:space="preserve"> ECI, but instead of staying fixed in inertial space it rotates in lockstep with the Earth. The frame is defined as follows:</w:t>
       </w:r>
     </w:p>
     <w:p>
@@ -9105,7 +10813,21 @@
         <w:rPr>
           <w:b/>
         </w:rPr>
-        <w:t xml:space="preserve">-RxV </w:t>
+        <w:t>-</w:t>
+      </w:r>
+      <w:proofErr w:type="spellStart"/>
+      <w:r>
+        <w:rPr>
+          <w:b/>
+        </w:rPr>
+        <w:t>RxV</w:t>
+      </w:r>
+      <w:proofErr w:type="spellEnd"/>
+      <w:r>
+        <w:rPr>
+          <w:b/>
+        </w:rPr>
+        <w:t xml:space="preserve"> </w:t>
       </w:r>
       <w:r>
         <w:t>)</w:t>
@@ -9177,7 +10899,15 @@
         <w:t xml:space="preserve">(grid-point/ Ground-station) </w:t>
       </w:r>
       <w:r>
-        <w:t>is actually in a sensor field of view. Unlike the first test, this requires attitude information and the orientation of the sensor to the spacecraft body frame.</w:t>
+        <w:t xml:space="preserve">is </w:t>
+      </w:r>
+      <w:proofErr w:type="gramStart"/>
+      <w:r>
+        <w:t>actually in</w:t>
+      </w:r>
+      <w:proofErr w:type="gramEnd"/>
+      <w:r>
+        <w:t xml:space="preserve"> a sensor field of view. Unlike the first test, this requires attitude information and the orientation of the sensor to the spacecraft body frame.</w:t>
       </w:r>
     </w:p>
     <w:p>
@@ -9330,8 +11060,17 @@
           <w:b/>
           <w:bCs/>
         </w:rPr>
-        <w:t>n ̂ = -RxV</w:t>
-      </w:r>
+        <w:t>n ̂ = -</w:t>
+      </w:r>
+      <w:proofErr w:type="spellStart"/>
+      <w:r>
+        <w:rPr>
+          <w:b/>
+          <w:bCs/>
+        </w:rPr>
+        <w:t>RxV</w:t>
+      </w:r>
+      <w:proofErr w:type="spellEnd"/>
       <w:r>
         <w:t xml:space="preserve"> )</w:t>
       </w:r>
@@ -9554,7 +11293,15 @@
     </w:p>
     <w:p>
       <w:r>
-        <w:t>This is done in the routine CheckGridFeasibility(</w:t>
+        <w:t xml:space="preserve">This is done in the routine </w:t>
+      </w:r>
+      <w:proofErr w:type="spellStart"/>
+      <w:r>
+        <w:t>CheckGridFeasibility</w:t>
+      </w:r>
+      <w:proofErr w:type="spellEnd"/>
+      <w:r>
+        <w:t>(</w:t>
       </w:r>
       <w:r>
         <w:t>.</w:t>
@@ -9574,7 +11321,15 @@
     </w:p>
     <w:p>
       <w:r>
-        <w:t xml:space="preserve">The common element of both checks is that the point of interest positions are in ECEF coordinates, while the </w:t>
+        <w:t xml:space="preserve">The common element of both checks is that the point of interest positions </w:t>
+      </w:r>
+      <w:proofErr w:type="gramStart"/>
+      <w:r>
+        <w:t>are</w:t>
+      </w:r>
+      <w:proofErr w:type="gramEnd"/>
+      <w:r>
+        <w:t xml:space="preserve"> in ECEF coordinates, while the </w:t>
       </w:r>
       <w:r>
         <w:t xml:space="preserve">spacecraft </w:t>
@@ -9725,7 +11480,25 @@
         <w:t>In the interests of computational efficiency this</w:t>
       </w:r>
       <w:r>
-        <w:t xml:space="preserve"> is done outside the loop that iterates over all the points of interest. See CoverageChecker::CheckPointCoverage(</w:t>
+        <w:t xml:space="preserve"> is done outside the loop that iterates over all the points of interest. See </w:t>
+      </w:r>
+      <w:proofErr w:type="spellStart"/>
+      <w:proofErr w:type="gramStart"/>
+      <w:r>
+        <w:t>CoverageChecker</w:t>
+      </w:r>
+      <w:proofErr w:type="spellEnd"/>
+      <w:r>
+        <w:t>::</w:t>
+      </w:r>
+      <w:proofErr w:type="spellStart"/>
+      <w:proofErr w:type="gramEnd"/>
+      <w:r>
+        <w:t>CheckPointCoverage</w:t>
+      </w:r>
+      <w:proofErr w:type="spellEnd"/>
+      <w:r>
+        <w:t>(</w:t>
       </w:r>
       <w:r>
         <w:t>.</w:t>
@@ -10263,7 +12036,20 @@
         <w:t xml:space="preserve">This is </w:t>
       </w:r>
       <w:r>
-        <w:t>done in the function Spacecraft::CheckTargetVisibility(</w:t>
+        <w:t xml:space="preserve">done in the function </w:t>
+      </w:r>
+      <w:proofErr w:type="gramStart"/>
+      <w:r>
+        <w:t>Spacecraft::</w:t>
+      </w:r>
+      <w:proofErr w:type="spellStart"/>
+      <w:proofErr w:type="gramEnd"/>
+      <w:r>
+        <w:t>CheckTargetVisibility</w:t>
+      </w:r>
+      <w:proofErr w:type="spellEnd"/>
+      <w:r>
+        <w:t>(</w:t>
       </w:r>
       <w:r>
         <w:t>.</w:t>
@@ -10288,7 +12074,15 @@
     </w:p>
     <w:p>
       <w:r>
-        <w:t>{Wertz 1978] Wertz, James, editor. Spacecraft Attitude Determination and Control.  D. Reidel Publishing Company, Dordrecht, Holland 1978.</w:t>
+        <w:t xml:space="preserve">{Wertz 1978] Wertz, James, editor. Spacecraft Attitude Determination and Control.  D. </w:t>
+      </w:r>
+      <w:proofErr w:type="spellStart"/>
+      <w:r>
+        <w:t>Reidel</w:t>
+      </w:r>
+      <w:proofErr w:type="spellEnd"/>
+      <w:r>
+        <w:t xml:space="preserve"> Publishing Company, Dordrecht, Holland 1978.</w:t>
       </w:r>
     </w:p>
     <w:p>
@@ -10443,7 +12237,7 @@
           </mc:Choice>
           <mc:Fallback>
             <w:pict>
-              <v:shape w14:anchorId="6B03E160" id="Text Box 2" o:spid="_x0000_s1061" type="#_x0000_t202" style="position:absolute;margin-left:291pt;margin-top:47.55pt;width:175.8pt;height:160.8pt;z-index:251663360;visibility:visible;mso-wrap-style:square;mso-width-percent:0;mso-height-percent:0;mso-wrap-distance-left:9pt;mso-wrap-distance-top:3.6pt;mso-wrap-distance-right:9pt;mso-wrap-distance-bottom:3.6pt;mso-position-horizontal:absolute;mso-position-horizontal-relative:text;mso-position-vertical:absolute;mso-position-vertical-relative:text;mso-width-percent:0;mso-height-percent:0;mso-width-relative:margin;mso-height-relative:margin;v-text-anchor:top" o:gfxdata="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" stroked="f">
+              <v:shape w14:anchorId="6B03E160" id="Text Box 2" o:spid="_x0000_s1060" type="#_x0000_t202" style="position:absolute;margin-left:291pt;margin-top:47.55pt;width:175.8pt;height:160.8pt;z-index:251663360;visibility:visible;mso-wrap-style:square;mso-width-percent:0;mso-height-percent:0;mso-wrap-distance-left:9pt;mso-wrap-distance-top:3.6pt;mso-wrap-distance-right:9pt;mso-wrap-distance-bottom:3.6pt;mso-position-horizontal:absolute;mso-position-horizontal-relative:text;mso-position-vertical:absolute;mso-position-vertical-relative:text;mso-width-percent:0;mso-height-percent:0;mso-width-relative:margin;mso-height-relative:margin;v-text-anchor:top" o:gfxdata="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" stroked="f">
                 <v:textbox>
                   <w:txbxContent>
                     <w:p>
@@ -10467,10 +12261,10 @@
                                     <pic:cNvPicPr/>
                                   </pic:nvPicPr>
                                   <pic:blipFill>
-                                    <a:blip r:embed="rId20">
+                                    <a:blip r:embed="rId18">
                                       <a:extLst>
                                         <a:ext uri="{96DAC541-7B7A-43D3-8B79-37D633B846F1}">
-                                          <asvg:svgBlip xmlns:asvg="http://schemas.microsoft.com/office/drawing/2016/SVG/main" r:embed="rId21"/>
+                                          <asvg:svgBlip xmlns:asvg="http://schemas.microsoft.com/office/drawing/2016/SVG/main" r:embed="rId19"/>
                                         </a:ext>
                                       </a:extLst>
                                     </a:blip>
@@ -10510,12 +12304,14 @@
       <w:r>
         <w:t xml:space="preserve">Clock, cone angles are used to express the point-location on a unit-sphere, and several calculations involving checking if the point-location is in/out of sensor FOV is done using this representation. The relationship of the clock/cone angle representation with the “standard” right-ascension (RA)/ declination (dec) representation is in the  </w:t>
       </w:r>
+      <w:proofErr w:type="spellStart"/>
       <w:r>
         <w:rPr>
           <w:rFonts w:ascii="Courier New" w:hAnsi="Courier New" w:cs="Courier New"/>
         </w:rPr>
         <w:t>ConeClocktoRADEC</w:t>
       </w:r>
+      <w:proofErr w:type="spellEnd"/>
       <w:r>
         <w:t xml:space="preserve"> function in the </w:t>
       </w:r>
@@ -10722,8 +12518,13 @@
       </w:pPr>
       <w:bookmarkStart w:id="9" w:name="_SphericalSensor"/>
       <w:bookmarkEnd w:id="9"/>
-      <w:r>
-        <w:t xml:space="preserve">DSPIPCustomSensor </w:t>
+      <w:proofErr w:type="spellStart"/>
+      <w:r>
+        <w:t>DSPIPCustomSensor</w:t>
+      </w:r>
+      <w:proofErr w:type="spellEnd"/>
+      <w:r>
+        <w:t xml:space="preserve"> </w:t>
       </w:r>
       <w:r>
         <w:t>description</w:t>
@@ -10733,12 +12534,14 @@
       <w:r>
         <w:t xml:space="preserve">The </w:t>
       </w:r>
+      <w:proofErr w:type="spellStart"/>
       <w:r>
         <w:rPr>
           <w:rFonts w:cstheme="minorHAnsi"/>
         </w:rPr>
         <w:t>DSPIPCustomSensor</w:t>
       </w:r>
+      <w:proofErr w:type="spellEnd"/>
       <w:r>
         <w:t xml:space="preserve"> </w:t>
       </w:r>
@@ -10760,10 +12563,23 @@
     </w:p>
     <w:p>
       <w:r>
-        <w:t xml:space="preserve">In the above article, the algorithm is described and compared to the ‘GMAT CustomSensor’ algorithm which is the same as the point-in-polygon algorithm implemented in the </w:t>
-      </w:r>
-      <w:r>
-        <w:t xml:space="preserve">GMATCustomSensor </w:t>
+        <w:t xml:space="preserve">In the above article, the algorithm is described and compared to the ‘GMAT </w:t>
+      </w:r>
+      <w:proofErr w:type="spellStart"/>
+      <w:r>
+        <w:t>CustomSensor</w:t>
+      </w:r>
+      <w:proofErr w:type="spellEnd"/>
+      <w:r>
+        <w:t xml:space="preserve">’ algorithm which is the same as the point-in-polygon algorithm implemented in the </w:t>
+      </w:r>
+      <w:proofErr w:type="spellStart"/>
+      <w:r>
+        <w:t>GMATCustomSensor</w:t>
+      </w:r>
+      <w:proofErr w:type="spellEnd"/>
+      <w:r>
+        <w:t xml:space="preserve"> </w:t>
       </w:r>
       <w:r>
         <w:t>class.</w:t>
@@ -10771,14 +12587,24 @@
       <w:r>
         <w:t xml:space="preserve"> Compared to the </w:t>
       </w:r>
-      <w:r>
-        <w:t xml:space="preserve">GMATCustomSensor </w:t>
+      <w:proofErr w:type="spellStart"/>
+      <w:r>
+        <w:t>GMATCustomSensor</w:t>
+      </w:r>
+      <w:proofErr w:type="spellEnd"/>
+      <w:r>
+        <w:t xml:space="preserve"> </w:t>
       </w:r>
       <w:r>
         <w:t xml:space="preserve">class, the </w:t>
       </w:r>
-      <w:r>
-        <w:t xml:space="preserve">DSPIPCustomSensor </w:t>
+      <w:proofErr w:type="spellStart"/>
+      <w:r>
+        <w:t>DSPIPCustomSensor</w:t>
+      </w:r>
+      <w:proofErr w:type="spellEnd"/>
+      <w:r>
+        <w:t xml:space="preserve"> </w:t>
       </w:r>
       <w:r>
         <w:t xml:space="preserve">has been shown to yield orders of improvement in runtime (for FOVs defined by spherical polygons of several vertices) </w:t>
@@ -10797,32 +12623,46 @@
       <w:r>
         <w:t>In the OrbitPy library, the coverage method can be specified to be ‘</w:t>
       </w:r>
+      <w:proofErr w:type="spellStart"/>
       <w:r>
         <w:t>DirectSphericalPointInPolygon</w:t>
       </w:r>
+      <w:proofErr w:type="spellEnd"/>
       <w:r>
         <w:t xml:space="preserve">’ </w:t>
       </w:r>
       <w:r>
         <w:t xml:space="preserve">which corresponds to usage of the </w:t>
       </w:r>
-      <w:r>
-        <w:t xml:space="preserve">DSPIPCustomSensor </w:t>
+      <w:proofErr w:type="spellStart"/>
+      <w:r>
+        <w:t>DSPIPCustomSensor</w:t>
+      </w:r>
+      <w:proofErr w:type="spellEnd"/>
+      <w:r>
+        <w:t xml:space="preserve"> </w:t>
       </w:r>
       <w:r>
         <w:t>class, or ‘</w:t>
       </w:r>
+      <w:proofErr w:type="spellStart"/>
       <w:r>
         <w:t>ProjectedSphericalPointInPolygon</w:t>
       </w:r>
+      <w:proofErr w:type="spellEnd"/>
       <w:r>
         <w:t xml:space="preserve">’ </w:t>
       </w:r>
       <w:r>
         <w:t xml:space="preserve">which corresponds to usage of the </w:t>
       </w:r>
-      <w:r>
-        <w:t xml:space="preserve">GMATCustomSensor </w:t>
+      <w:proofErr w:type="spellStart"/>
+      <w:r>
+        <w:t>GMATCustomSensor</w:t>
+      </w:r>
+      <w:proofErr w:type="spellEnd"/>
+      <w:r>
+        <w:t xml:space="preserve"> </w:t>
       </w:r>
       <w:r>
         <w:t>class.</w:t>
@@ -10832,9 +12672,11 @@
       <w:r>
         <w:t>The dependencies of the `</w:t>
       </w:r>
+      <w:proofErr w:type="spellStart"/>
       <w:r>
         <w:t>DSPIPCustomSensor</w:t>
       </w:r>
+      <w:proofErr w:type="spellEnd"/>
       <w:r>
         <w:t xml:space="preserve"> class are listed below.</w:t>
       </w:r>
@@ -10957,7 +12799,15 @@
           </w:tcPr>
           <w:p>
             <w:r>
-              <w:t>The Polygon class is a pure virtual class which defines the interface for spherical polygons. This interface requires all child classes to implement a function which takes query point coordinates as input and returns an integer value representing point inclusion status in the polygon. The Polygon file also includes a util namespace defining some useful function used across the program (spherical/cartesian coordinate conversion, file i.o., etc.).</w:t>
+              <w:t xml:space="preserve">The Polygon class is a pure virtual class which defines the interface for spherical polygons. This interface requires all child classes to implement a function which takes query point coordinates as input and returns an integer value representing point inclusion status in the polygon. The Polygon file also includes a util namespace defining some useful function used across the program (spherical/cartesian coordinate conversion, file </w:t>
+            </w:r>
+            <w:proofErr w:type="spellStart"/>
+            <w:r>
+              <w:t>i.o</w:t>
+            </w:r>
+            <w:proofErr w:type="spellEnd"/>
+            <w:r>
+              <w:t>., etc.).</w:t>
             </w:r>
           </w:p>
         </w:tc>
@@ -11023,9 +12873,11 @@
             <w:pPr>
               <w:jc w:val="right"/>
             </w:pPr>
+            <w:proofErr w:type="spellStart"/>
             <w:r>
               <w:t>SlicedPolygon</w:t>
             </w:r>
+            <w:proofErr w:type="spellEnd"/>
           </w:p>
         </w:tc>
         <w:tc>
@@ -11041,7 +12893,15 @@
           </w:tcPr>
           <w:p>
             <w:r>
-              <w:t>A child class of Polygon which implements the proposed point in spherical polygon algorithm. The algorithm can be run with or without preprocessing. To run with preprocessing, a Preprocessor object must be added using the addPreprocessor method.</w:t>
+              <w:t xml:space="preserve">A child class of Polygon which implements the proposed point in spherical polygon algorithm. The algorithm can be run with or without preprocessing. To run with preprocessing, a Preprocessor object must be added using the </w:t>
+            </w:r>
+            <w:proofErr w:type="spellStart"/>
+            <w:r>
+              <w:t>addPreprocessor</w:t>
+            </w:r>
+            <w:proofErr w:type="spellEnd"/>
+            <w:r>
+              <w:t xml:space="preserve"> method.</w:t>
             </w:r>
           </w:p>
         </w:tc>
@@ -11083,7 +12943,15 @@
           </w:tcPr>
           <w:p>
             <w:r>
-              <w:t>A utility class to simplify representation of polygon edges across the program. The edge class is constructed with two coordinate points, and implements useful functions such as checking whether a given query point meets necessary strike or the hemisphere check with respect to the edge.</w:t>
+              <w:t xml:space="preserve">A utility class to simplify representation of polygon edges across the program. The edge class is constructed with two coordinate </w:t>
+            </w:r>
+            <w:proofErr w:type="gramStart"/>
+            <w:r>
+              <w:t>points, and</w:t>
+            </w:r>
+            <w:proofErr w:type="gramEnd"/>
+            <w:r>
+              <w:t xml:space="preserve"> implements useful functions such as checking whether a given query point meets necessary strike or the hemisphere check with respect to the edge.</w:t>
             </w:r>
           </w:p>
         </w:tc>
@@ -11107,9 +12975,11 @@
             <w:pPr>
               <w:jc w:val="right"/>
             </w:pPr>
+            <w:proofErr w:type="spellStart"/>
             <w:r>
               <w:t>SliceArray</w:t>
             </w:r>
+            <w:proofErr w:type="spellEnd"/>
           </w:p>
         </w:tc>
         <w:tc>
@@ -11125,7 +12995,15 @@
           </w:tcPr>
           <w:p>
             <w:r>
-              <w:t>The proposed preprocessing algorithm described in the paper. The class is constructed using an array of vertex longitudes in the query frame. The preprocess() method is used to run the preprocessing routine after construction. The getEdges takes method takes the coordinates of a query point as input and returns the subset of edges classified in the leaf slice containing the query point.</w:t>
+              <w:t xml:space="preserve">The proposed preprocessing algorithm described in the paper. The class is constructed using an array of vertex longitudes in the query frame. The preprocess() method is used to run the preprocessing routine after construction. The </w:t>
+            </w:r>
+            <w:proofErr w:type="spellStart"/>
+            <w:r>
+              <w:t>getEdges</w:t>
+            </w:r>
+            <w:proofErr w:type="spellEnd"/>
+            <w:r>
+              <w:t xml:space="preserve"> takes method takes the coordinates of a query point as input and returns the subset of edges classified in the leaf slice containing the query point.</w:t>
             </w:r>
           </w:p>
         </w:tc>
@@ -11149,9 +13027,11 @@
             <w:pPr>
               <w:jc w:val="right"/>
             </w:pPr>
+            <w:proofErr w:type="spellStart"/>
             <w:r>
               <w:t>SliceTree</w:t>
             </w:r>
+            <w:proofErr w:type="spellEnd"/>
           </w:p>
         </w:tc>
         <w:tc>
@@ -11191,9 +13071,11 @@
             <w:pPr>
               <w:jc w:val="center"/>
             </w:pPr>
+            <w:proofErr w:type="spellStart"/>
             <w:r>
               <w:t>PointInPolygon</w:t>
             </w:r>
+            <w:proofErr w:type="spellEnd"/>
           </w:p>
         </w:tc>
         <w:tc>
@@ -11233,9 +13115,11 @@
             <w:pPr>
               <w:jc w:val="center"/>
             </w:pPr>
+            <w:proofErr w:type="spellStart"/>
             <w:r>
               <w:t>GMATPolygon</w:t>
             </w:r>
+            <w:proofErr w:type="spellEnd"/>
           </w:p>
         </w:tc>
         <w:tc>
@@ -11251,7 +13135,15 @@
           </w:tcPr>
           <w:p>
             <w:r>
-              <w:t xml:space="preserve">Used (in tests) for comparing the GMAT CustomSensor algorithm with the  </w:t>
+              <w:t xml:space="preserve">Used (in tests) for comparing the GMAT </w:t>
+            </w:r>
+            <w:proofErr w:type="spellStart"/>
+            <w:r>
+              <w:t>CustomSensor</w:t>
+            </w:r>
+            <w:proofErr w:type="spellEnd"/>
+            <w:r>
+              <w:t xml:space="preserve"> algorithm with the  </w:t>
             </w:r>
             <w:r>
               <w:t>Direct</w:t>
@@ -11271,9 +13163,11 @@
             <w:r>
               <w:t xml:space="preserve"> </w:t>
             </w:r>
+            <w:proofErr w:type="gramStart"/>
             <w:r>
               <w:t>In</w:t>
             </w:r>
+            <w:proofErr w:type="gramEnd"/>
             <w:r>
               <w:t xml:space="preserve"> </w:t>
             </w:r>
@@ -11326,15 +13220,27 @@
           <w:numId w:val="22"/>
         </w:numPr>
       </w:pPr>
+      <w:proofErr w:type="spellStart"/>
       <w:r>
         <w:t>CoverageChecker</w:t>
       </w:r>
-      <w:r>
-        <w:t xml:space="preserve"> class in the CoverageCheckerLegacy </w:t>
-      </w:r>
+      <w:proofErr w:type="spellEnd"/>
+      <w:r>
+        <w:t xml:space="preserve"> class in the </w:t>
+      </w:r>
+      <w:proofErr w:type="spellStart"/>
+      <w:r>
+        <w:t>CoverageCheckerLegacy</w:t>
+      </w:r>
+      <w:proofErr w:type="spellEnd"/>
+      <w:r>
+        <w:t xml:space="preserve"> </w:t>
+      </w:r>
+      <w:proofErr w:type="spellStart"/>
       <w:r>
         <w:t>hpp</w:t>
       </w:r>
+      <w:proofErr w:type="spellEnd"/>
       <w:r>
         <w:t xml:space="preserve"> </w:t>
       </w:r>
@@ -11344,8 +13250,13 @@
       <w:r>
         <w:t xml:space="preserve"> </w:t>
       </w:r>
-      <w:r>
-        <w:t xml:space="preserve">cpp </w:t>
+      <w:proofErr w:type="spellStart"/>
+      <w:r>
+        <w:t>cpp</w:t>
+      </w:r>
+      <w:proofErr w:type="spellEnd"/>
+      <w:r>
+        <w:t xml:space="preserve"> </w:t>
       </w:r>
       <w:r>
         <w:t>files</w:t>
@@ -11359,9 +13270,11 @@
           <w:numId w:val="22"/>
         </w:numPr>
       </w:pPr>
+      <w:proofErr w:type="spellStart"/>
       <w:r>
         <w:t>VisiblePOIReport</w:t>
       </w:r>
+      <w:proofErr w:type="spellEnd"/>
     </w:p>
     <w:p>
       <w:pPr>
@@ -11371,9 +13284,11 @@
           <w:numId w:val="22"/>
         </w:numPr>
       </w:pPr>
+      <w:proofErr w:type="spellStart"/>
       <w:r>
         <w:t>IntervalEventReport</w:t>
       </w:r>
+      <w:proofErr w:type="spellEnd"/>
     </w:p>
     <w:p>
       <w:pPr>
@@ -11383,9 +13298,11 @@
           <w:numId w:val="22"/>
         </w:numPr>
       </w:pPr>
+      <w:proofErr w:type="spellStart"/>
       <w:r>
         <w:t>VisibilityReport</w:t>
       </w:r>
+      <w:proofErr w:type="spellEnd"/>
     </w:p>
     <w:p>
       <w:pPr>
@@ -11395,9 +13312,11 @@
           <w:numId w:val="22"/>
         </w:numPr>
       </w:pPr>
+      <w:proofErr w:type="spellStart"/>
       <w:r>
         <w:t>KeyValueStatistics</w:t>
       </w:r>
+      <w:proofErr w:type="spellEnd"/>
     </w:p>
     <w:p>
       <w:pPr>
@@ -11407,17 +13326,24 @@
           <w:numId w:val="22"/>
         </w:numPr>
       </w:pPr>
+      <w:proofErr w:type="spellStart"/>
       <w:r>
         <w:t>RectangularSenso</w:t>
       </w:r>
       <w:r>
         <w:t>r</w:t>
       </w:r>
-    </w:p>
-    <w:p>
-      <w:r>
-        <w:t>Documentation on CoverageChecker</w:t>
-      </w:r>
+      <w:proofErr w:type="spellEnd"/>
+    </w:p>
+    <w:p>
+      <w:r>
+        <w:t xml:space="preserve">Documentation on </w:t>
+      </w:r>
+      <w:proofErr w:type="spellStart"/>
+      <w:r>
+        <w:t>CoverageChecker</w:t>
+      </w:r>
+      <w:proofErr w:type="spellEnd"/>
       <w:r>
         <w:t xml:space="preserve"> (</w:t>
       </w:r>
@@ -11570,7 +13496,7 @@
           </mc:Choice>
           <mc:Fallback>
             <w:pict>
-              <v:rect w14:anchorId="4CED0DA2" id="Rectangle 6" o:spid="_x0000_s1062" style="position:absolute;left:0;text-align:left;margin-left:-3.25pt;margin-top:18.5pt;width:116.7pt;height:46.6pt;z-index:251667456;visibility:visible;mso-wrap-style:square;mso-width-percent:0;mso-height-percent:0;mso-wrap-distance-left:9pt;mso-wrap-distance-top:0;mso-wrap-distance-right:9pt;mso-wrap-distance-bottom:0;mso-position-horizontal:absolute;mso-position-horizontal-relative:text;mso-position-vertical:absolute;mso-position-vertical-relative:text;mso-width-percent:0;mso-height-percent:0;mso-width-relative:margin;mso-height-relative:margin;v-text-anchor:middle" o:gfxdata="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" fillcolor="#e2efd9 [665]" strokecolor="#2f528f" strokeweight="1pt">
+              <v:rect w14:anchorId="4CED0DA2" id="Rectangle 6" o:spid="_x0000_s1061" style="position:absolute;left:0;text-align:left;margin-left:-3.25pt;margin-top:18.5pt;width:116.7pt;height:46.6pt;z-index:251667456;visibility:visible;mso-wrap-style:square;mso-width-percent:0;mso-height-percent:0;mso-wrap-distance-left:9pt;mso-wrap-distance-top:0;mso-wrap-distance-right:9pt;mso-wrap-distance-bottom:0;mso-position-horizontal:absolute;mso-position-horizontal-relative:text;mso-position-vertical:absolute;mso-position-vertical-relative:text;mso-width-percent:0;mso-height-percent:0;mso-width-relative:margin;mso-height-relative:margin;v-text-anchor:middle" o:gfxdata="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" fillcolor="#e2efd9 [665]" strokecolor="#2f528f" strokeweight="1pt">
                 <v:textbox>
                   <w:txbxContent>
                     <w:p>
@@ -11761,7 +13687,7 @@
           </mc:Choice>
           <mc:Fallback>
             <w:pict>
-              <v:shape w14:anchorId="06B9B580" id="TextBox 59" o:spid="_x0000_s1063" type="#_x0000_t202" style="position:absolute;left:0;text-align:left;margin-left:141pt;margin-top:41pt;width:42.15pt;height:24pt;z-index:251669504;visibility:visible;mso-wrap-style:square;mso-wrap-distance-left:9pt;mso-wrap-distance-top:0;mso-wrap-distance-right:9pt;mso-wrap-distance-bottom:0;mso-position-horizontal:absolute;mso-position-horizontal-relative:text;mso-position-vertical:absolute;mso-position-vertical-relative:text;v-text-anchor:top" o:gfxdata="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" filled="f" stroked="f">
+              <v:shape w14:anchorId="06B9B580" id="TextBox 59" o:spid="_x0000_s1062" type="#_x0000_t202" style="position:absolute;left:0;text-align:left;margin-left:141pt;margin-top:41pt;width:42.15pt;height:24pt;z-index:251669504;visibility:visible;mso-wrap-style:square;mso-wrap-distance-left:9pt;mso-wrap-distance-top:0;mso-wrap-distance-right:9pt;mso-wrap-distance-bottom:0;mso-position-horizontal:absolute;mso-position-horizontal-relative:text;mso-position-vertical:absolute;mso-position-vertical-relative:text;v-text-anchor:top" o:gfxdata="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" filled="f" stroked="f">
                 <v:textbox>
                   <w:txbxContent>
                     <w:p>
@@ -11995,7 +13921,7 @@
           </mc:Choice>
           <mc:Fallback>
             <w:pict>
-              <v:rect w14:anchorId="246B68FD" id="Rectangle 11" o:spid="_x0000_s1064" style="position:absolute;left:0;text-align:left;margin-left:190.4pt;margin-top:6pt;width:96.25pt;height:31.2pt;z-index:251672576;visibility:visible;mso-wrap-style:square;mso-wrap-distance-left:9pt;mso-wrap-distance-top:0;mso-wrap-distance-right:9pt;mso-wrap-distance-bottom:0;mso-position-horizontal:absolute;mso-position-horizontal-relative:text;mso-position-vertical:absolute;mso-position-vertical-relative:text;v-text-anchor:middle" o:gfxdata="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" fillcolor="#9cc2e5 [1944]" strokecolor="#2f528f" strokeweight="1pt">
+              <v:rect w14:anchorId="246B68FD" id="Rectangle 11" o:spid="_x0000_s1063" style="position:absolute;left:0;text-align:left;margin-left:190.4pt;margin-top:6pt;width:96.25pt;height:31.2pt;z-index:251672576;visibility:visible;mso-wrap-style:square;mso-wrap-distance-left:9pt;mso-wrap-distance-top:0;mso-wrap-distance-right:9pt;mso-wrap-distance-bottom:0;mso-position-horizontal:absolute;mso-position-horizontal-relative:text;mso-position-vertical:absolute;mso-position-vertical-relative:text;v-text-anchor:middle" o:gfxdata="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" fillcolor="#9cc2e5 [1944]" strokecolor="#2f528f" strokeweight="1pt">
                 <v:textbox>
                   <w:txbxContent>
                     <w:p>
@@ -12122,7 +14048,7 @@
           </mc:Choice>
           <mc:Fallback>
             <w:pict>
-              <v:rect w14:anchorId="7F982E37" id="Rectangle 12" o:spid="_x0000_s1065" style="position:absolute;left:0;text-align:left;margin-left:191.25pt;margin-top:63.05pt;width:96.25pt;height:31.2pt;z-index:251673600;visibility:visible;mso-wrap-style:square;mso-wrap-distance-left:9pt;mso-wrap-distance-top:0;mso-wrap-distance-right:9pt;mso-wrap-distance-bottom:0;mso-position-horizontal:absolute;mso-position-horizontal-relative:text;mso-position-vertical:absolute;mso-position-vertical-relative:text;v-text-anchor:middle" o:gfxdata="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" fillcolor="#9cc2e5 [1944]" strokecolor="black [3213]">
+              <v:rect w14:anchorId="7F982E37" id="Rectangle 12" o:spid="_x0000_s1064" style="position:absolute;left:0;text-align:left;margin-left:191.25pt;margin-top:63.05pt;width:96.25pt;height:31.2pt;z-index:251673600;visibility:visible;mso-wrap-style:square;mso-wrap-distance-left:9pt;mso-wrap-distance-top:0;mso-wrap-distance-right:9pt;mso-wrap-distance-bottom:0;mso-position-horizontal:absolute;mso-position-horizontal-relative:text;mso-position-vertical:absolute;mso-position-vertical-relative:text;v-text-anchor:middle" o:gfxdata="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" fillcolor="#9cc2e5 [1944]" strokecolor="black [3213]">
                 <v:textbox>
                   <w:txbxContent>
                     <w:p>
@@ -12249,7 +14175,7 @@
           </mc:Choice>
           <mc:Fallback>
             <w:pict>
-              <v:rect w14:anchorId="7207511D" id="Rectangle 13" o:spid="_x0000_s1066" style="position:absolute;left:0;text-align:left;margin-left:191.25pt;margin-top:115pt;width:101.55pt;height:31.2pt;z-index:251674624;visibility:visible;mso-wrap-style:square;mso-wrap-distance-left:9pt;mso-wrap-distance-top:0;mso-wrap-distance-right:9pt;mso-wrap-distance-bottom:0;mso-position-horizontal:absolute;mso-position-horizontal-relative:text;mso-position-vertical:absolute;mso-position-vertical-relative:text;v-text-anchor:middle" o:gfxdata="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" fillcolor="#9cc2e5 [1944]" strokecolor="black [3213]">
+              <v:rect w14:anchorId="7207511D" id="Rectangle 13" o:spid="_x0000_s1065" style="position:absolute;left:0;text-align:left;margin-left:191.25pt;margin-top:115pt;width:101.55pt;height:31.2pt;z-index:251674624;visibility:visible;mso-wrap-style:square;mso-wrap-distance-left:9pt;mso-wrap-distance-top:0;mso-wrap-distance-right:9pt;mso-wrap-distance-bottom:0;mso-position-horizontal:absolute;mso-position-horizontal-relative:text;mso-position-vertical:absolute;mso-position-vertical-relative:text;v-text-anchor:middle" o:gfxdata="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" fillcolor="#9cc2e5 [1944]" strokecolor="black [3213]">
                 <v:textbox>
                   <w:txbxContent>
                     <w:p>
@@ -12359,7 +14285,15 @@
         <w:annotationRef/>
       </w:r>
       <w:r>
-        <w:t>Needs to be moved to the PointGroup class</w:t>
+        <w:t xml:space="preserve">Needs to be moved to the </w:t>
+      </w:r>
+      <w:proofErr w:type="spellStart"/>
+      <w:r>
+        <w:t>PointGroup</w:t>
+      </w:r>
+      <w:proofErr w:type="spellEnd"/>
+      <w:r>
+        <w:t xml:space="preserve"> class</w:t>
       </w:r>
     </w:p>
   </w:comment>
@@ -12797,13 +14731,23 @@
         <w:szCs w:val="28"/>
       </w:rPr>
     </w:pPr>
+    <w:proofErr w:type="spellStart"/>
     <w:r>
       <w:rPr>
         <w:b/>
         <w:sz w:val="28"/>
         <w:szCs w:val="28"/>
       </w:rPr>
-      <w:t>propcov-cpp description</w:t>
+      <w:t>propcov-cpp</w:t>
+    </w:r>
+    <w:proofErr w:type="spellEnd"/>
+    <w:r>
+      <w:rPr>
+        <w:b/>
+        <w:sz w:val="28"/>
+        <w:szCs w:val="28"/>
+      </w:rPr>
+      <w:t xml:space="preserve"> description</w:t>
     </w:r>
   </w:p>
 </w:hdr>
@@ -13441,15 +15385,12 @@
   <w:abstractNum w:abstractNumId="6" w15:restartNumberingAfterBreak="0">
     <w:nsid w:val="25113B86"/>
     <w:multiLevelType w:val="hybridMultilevel"/>
-    <w:tmpl w:val="6F882F00"/>
+    <w:tmpl w:val="2D6AC144"/>
     <w:lvl w:ilvl="0" w:tplc="04090001">
       <w:start w:val="1"/>
       <w:numFmt w:val="bullet"/>
       <w:lvlText w:val=""/>
       <w:lvlJc w:val="left"/>
-      <w:pPr>
-        <w:ind w:left="720" w:hanging="360"/>
-      </w:pPr>
       <w:rPr>
         <w:rFonts w:ascii="Symbol" w:hAnsi="Symbol" w:hint="default"/>
       </w:rPr>

</xml_diff>

<commit_message>
change names of the coverage methods
</commit_message>
<xml_diff>
--- a/propcov/docs/propcov-cpp_description.docx
+++ b/propcov/docs/propcov-cpp_description.docx
@@ -6,8 +6,13 @@
       <w:pPr>
         <w:pStyle w:val="Title"/>
       </w:pPr>
-      <w:r>
-        <w:t>propcov-cpp description</w:t>
+      <w:proofErr w:type="spellStart"/>
+      <w:r>
+        <w:t>propcov-cpp</w:t>
+      </w:r>
+      <w:proofErr w:type="spellEnd"/>
+      <w:r>
+        <w:t xml:space="preserve"> description</w:t>
       </w:r>
     </w:p>
     <w:p/>
@@ -366,7 +371,15 @@
         <w:t xml:space="preserve">This document describes the C++ classes </w:t>
       </w:r>
       <w:r>
-        <w:t>of the propcov C++ library (</w:t>
+        <w:t xml:space="preserve">of the </w:t>
+      </w:r>
+      <w:proofErr w:type="spellStart"/>
+      <w:r>
+        <w:t>propcov</w:t>
+      </w:r>
+      <w:proofErr w:type="spellEnd"/>
+      <w:r>
+        <w:t xml:space="preserve"> C++ library (</w:t>
       </w:r>
       <w:r>
         <w:t xml:space="preserve">in the </w:t>
@@ -375,7 +388,21 @@
         <w:rPr>
           <w:rFonts w:ascii="Courier New" w:hAnsi="Courier New" w:cs="Courier New"/>
         </w:rPr>
-        <w:t>lib/propcov-cpp/</w:t>
+        <w:t>lib/</w:t>
+      </w:r>
+      <w:proofErr w:type="spellStart"/>
+      <w:r>
+        <w:rPr>
+          <w:rFonts w:ascii="Courier New" w:hAnsi="Courier New" w:cs="Courier New"/>
+        </w:rPr>
+        <w:t>propcov-cpp</w:t>
+      </w:r>
+      <w:proofErr w:type="spellEnd"/>
+      <w:r>
+        <w:rPr>
+          <w:rFonts w:ascii="Courier New" w:hAnsi="Courier New" w:cs="Courier New"/>
+        </w:rPr>
+        <w:t>/</w:t>
       </w:r>
       <w:r>
         <w:t xml:space="preserve"> folder</w:t>
@@ -432,12 +459,28 @@
         <w:t>The document</w:t>
       </w:r>
       <w:r>
-        <w:t xml:space="preserve"> comprises two main sections, the first being a description of the interfaces and a high level description of system behavior. The second main section documents the system structure in more detail, defining class responsibilities, class dependencies, key data structures and key functions. The system structure in turn is divided into two sections, one covering the Propagator and Spacecraft, the other the CoverageChecker.</w:t>
-      </w:r>
-    </w:p>
-    <w:p>
-      <w:r>
-        <w:t>In addition to the descriptive documentation, Doxygen output for all the source code is included as an appendix.</w:t>
+        <w:t xml:space="preserve"> comprises two main sections, the first being a description of the interfaces and a high level description of system behavior. The second main section documents the system structure in more detail, defining class responsibilities, class dependencies, key data structures and key functions. The system structure in turn is divided into two sections, one covering the Propagator and Spacecraft, the other the </w:t>
+      </w:r>
+      <w:proofErr w:type="spellStart"/>
+      <w:r>
+        <w:t>CoverageChecker</w:t>
+      </w:r>
+      <w:proofErr w:type="spellEnd"/>
+      <w:r>
+        <w:t>.</w:t>
+      </w:r>
+    </w:p>
+    <w:p>
+      <w:r>
+        <w:t xml:space="preserve">In addition to the descriptive documentation, </w:t>
+      </w:r>
+      <w:proofErr w:type="spellStart"/>
+      <w:r>
+        <w:t>Doxygen</w:t>
+      </w:r>
+      <w:proofErr w:type="spellEnd"/>
+      <w:r>
+        <w:t xml:space="preserve"> output for all the source code is included as an appendix.</w:t>
       </w:r>
     </w:p>
     <w:p>
@@ -453,7 +496,15 @@
         <w:t>This section provides information</w:t>
       </w:r>
       <w:r>
-        <w:t xml:space="preserve"> needed to implement the propcov-cpp C++ classes</w:t>
+        <w:t xml:space="preserve"> needed to implement the </w:t>
+      </w:r>
+      <w:proofErr w:type="spellStart"/>
+      <w:r>
+        <w:t>propcov-cpp</w:t>
+      </w:r>
+      <w:proofErr w:type="spellEnd"/>
+      <w:r>
+        <w:t xml:space="preserve"> C++ classes</w:t>
       </w:r>
       <w:r>
         <w:t xml:space="preserve"> for spacecraft orbit propagation and coverage calculations</w:t>
@@ -467,9 +518,11 @@
       <w:r>
         <w:t xml:space="preserve">It provides the interface to key routines used to access </w:t>
       </w:r>
+      <w:proofErr w:type="spellStart"/>
       <w:r>
         <w:t>propcov-cpp</w:t>
       </w:r>
+      <w:proofErr w:type="spellEnd"/>
       <w:r>
         <w:t xml:space="preserve"> capabilities</w:t>
       </w:r>
@@ -487,9 +540,11 @@
       <w:r>
         <w:t xml:space="preserve">It also provides high level descriptions of the </w:t>
       </w:r>
+      <w:proofErr w:type="spellStart"/>
       <w:r>
         <w:t>propcov-cpp</w:t>
       </w:r>
+      <w:proofErr w:type="spellEnd"/>
       <w:r>
         <w:t xml:space="preserve"> subsystem’s behavior. This is intended to provide a broad </w:t>
       </w:r>
@@ -556,7 +611,47 @@
           <w:sz w:val="22"/>
           <w:szCs w:val="22"/>
         </w:rPr>
-        <w:t xml:space="preserve"> AbsoluteDate &amp;toDate);</w:t>
+        <w:t xml:space="preserve"> </w:t>
+      </w:r>
+      <w:proofErr w:type="spellStart"/>
+      <w:r>
+        <w:rPr>
+          <w:rFonts w:ascii="Menlo" w:hAnsi="Menlo" w:cs="Menlo"/>
+          <w:color w:val="000000"/>
+          <w:sz w:val="22"/>
+          <w:szCs w:val="22"/>
+        </w:rPr>
+        <w:t>AbsoluteDate</w:t>
+      </w:r>
+      <w:proofErr w:type="spellEnd"/>
+      <w:r>
+        <w:rPr>
+          <w:rFonts w:ascii="Menlo" w:hAnsi="Menlo" w:cs="Menlo"/>
+          <w:color w:val="000000"/>
+          <w:sz w:val="22"/>
+          <w:szCs w:val="22"/>
+        </w:rPr>
+        <w:t xml:space="preserve"> &amp;</w:t>
+      </w:r>
+      <w:proofErr w:type="spellStart"/>
+      <w:r>
+        <w:rPr>
+          <w:rFonts w:ascii="Menlo" w:hAnsi="Menlo" w:cs="Menlo"/>
+          <w:color w:val="000000"/>
+          <w:sz w:val="22"/>
+          <w:szCs w:val="22"/>
+        </w:rPr>
+        <w:t>toDate</w:t>
+      </w:r>
+      <w:proofErr w:type="spellEnd"/>
+      <w:r>
+        <w:rPr>
+          <w:rFonts w:ascii="Menlo" w:hAnsi="Menlo" w:cs="Menlo"/>
+          <w:color w:val="000000"/>
+          <w:sz w:val="22"/>
+          <w:szCs w:val="22"/>
+        </w:rPr>
+        <w:t>);</w:t>
       </w:r>
     </w:p>
     <w:p>
@@ -567,10 +662,34 @@
         <w:rPr>
           <w:b/>
         </w:rPr>
-        <w:t>&amp;toDate</w:t>
-      </w:r>
-      <w:r>
-        <w:t xml:space="preserve"> – this is an AbsoluteDate object; class AbsoluteDate </w:t>
+        <w:t>&amp;</w:t>
+      </w:r>
+      <w:proofErr w:type="spellStart"/>
+      <w:r>
+        <w:rPr>
+          <w:b/>
+        </w:rPr>
+        <w:t>toDate</w:t>
+      </w:r>
+      <w:proofErr w:type="spellEnd"/>
+      <w:r>
+        <w:t xml:space="preserve"> – this is an </w:t>
+      </w:r>
+      <w:proofErr w:type="spellStart"/>
+      <w:r>
+        <w:t>AbsoluteDate</w:t>
+      </w:r>
+      <w:proofErr w:type="spellEnd"/>
+      <w:r>
+        <w:t xml:space="preserve"> object; class </w:t>
+      </w:r>
+      <w:proofErr w:type="spellStart"/>
+      <w:r>
+        <w:t>AbsoluteDate</w:t>
+      </w:r>
+      <w:proofErr w:type="spellEnd"/>
+      <w:r>
+        <w:t xml:space="preserve"> </w:t>
       </w:r>
       <w:r>
         <w:t>provides the ability to represent dates as either Julian or Gregorian dates. Generally Gregorian dates are used for initialization and Julian dates used for computations. The propagator will propagate the spacecraft’s state to that time.</w:t>
@@ -597,20 +716,35 @@
       <w:pPr>
         <w:pStyle w:val="Heading3"/>
       </w:pPr>
+      <w:proofErr w:type="spellStart"/>
       <w:r>
         <w:lastRenderedPageBreak/>
         <w:t>CheckPointCoverage</w:t>
       </w:r>
+      <w:proofErr w:type="spellEnd"/>
     </w:p>
     <w:p>
       <w:r>
         <w:t xml:space="preserve">The </w:t>
       </w:r>
-      <w:r>
-        <w:t xml:space="preserve">CheckPointCoverage </w:t>
-      </w:r>
-      <w:r>
-        <w:t xml:space="preserve">function is defined in the CoverageChecker </w:t>
+      <w:proofErr w:type="spellStart"/>
+      <w:r>
+        <w:t>CheckPointCoverage</w:t>
+      </w:r>
+      <w:proofErr w:type="spellEnd"/>
+      <w:r>
+        <w:t xml:space="preserve"> </w:t>
+      </w:r>
+      <w:r>
+        <w:t xml:space="preserve">function is defined in the </w:t>
+      </w:r>
+      <w:proofErr w:type="spellStart"/>
+      <w:r>
+        <w:t>CoverageChecker</w:t>
+      </w:r>
+      <w:proofErr w:type="spellEnd"/>
+      <w:r>
+        <w:t xml:space="preserve"> </w:t>
       </w:r>
       <w:r>
         <w:t>class and</w:t>
@@ -619,7 +753,23 @@
         <w:t xml:space="preserve"> is used to </w:t>
       </w:r>
       <w:r>
-        <w:t>determine the presence/absence of a ground-point (lat,lon coords) within a sensor/spacecraft Field-Of-View(FOV)</w:t>
+        <w:t>determine the presence/absence of a ground-point (</w:t>
+      </w:r>
+      <w:proofErr w:type="spellStart"/>
+      <w:r>
+        <w:t>lat,lon</w:t>
+      </w:r>
+      <w:proofErr w:type="spellEnd"/>
+      <w:r>
+        <w:t xml:space="preserve"> </w:t>
+      </w:r>
+      <w:proofErr w:type="spellStart"/>
+      <w:r>
+        <w:t>coords</w:t>
+      </w:r>
+      <w:proofErr w:type="spellEnd"/>
+      <w:r>
+        <w:t>) within a sensor/spacecraft Field-Of-View(FOV)</w:t>
       </w:r>
       <w:r>
         <w:t>.</w:t>
@@ -644,9 +794,30 @@
           <w:sz w:val="22"/>
           <w:szCs w:val="22"/>
         </w:rPr>
-        <w:t xml:space="preserve">virtual IntegerArray      </w:t>
+        <w:t xml:space="preserve">virtual </w:t>
+      </w:r>
+      <w:proofErr w:type="spellStart"/>
+      <w:r>
+        <w:rPr>
+          <w:rFonts w:ascii="Menlo" w:hAnsi="Menlo" w:cs="Menlo"/>
+          <w:color w:val="AA0D91"/>
+          <w:sz w:val="22"/>
+          <w:szCs w:val="22"/>
+        </w:rPr>
+        <w:t>IntegerArray</w:t>
+      </w:r>
+      <w:proofErr w:type="spellEnd"/>
+      <w:r>
+        <w:rPr>
+          <w:rFonts w:ascii="Menlo" w:hAnsi="Menlo" w:cs="Menlo"/>
+          <w:color w:val="AA0D91"/>
+          <w:sz w:val="22"/>
+          <w:szCs w:val="22"/>
+        </w:rPr>
+        <w:t xml:space="preserve">      </w:t>
       </w:r>
       <w:bookmarkStart w:id="0" w:name="_Hlk92653856"/>
+      <w:proofErr w:type="spellStart"/>
       <w:r>
         <w:rPr>
           <w:rFonts w:ascii="Menlo" w:hAnsi="Menlo" w:cs="Menlo"/>
@@ -657,6 +828,7 @@
         <w:t>CheckPointCoverage</w:t>
       </w:r>
       <w:bookmarkEnd w:id="0"/>
+      <w:proofErr w:type="spellEnd"/>
       <w:r>
         <w:rPr>
           <w:rFonts w:ascii="Menlo" w:hAnsi="Menlo" w:cs="Menlo"/>
@@ -690,7 +862,15 @@
         <w:t xml:space="preserve"> array of integers contains </w:t>
       </w:r>
       <w:r>
-        <w:t xml:space="preserve">indices of points from a PointGroup (see </w:t>
+        <w:t xml:space="preserve">indices of points from a </w:t>
+      </w:r>
+      <w:proofErr w:type="spellStart"/>
+      <w:r>
+        <w:t>PointGroup</w:t>
+      </w:r>
+      <w:proofErr w:type="spellEnd"/>
+      <w:r>
+        <w:t xml:space="preserve"> (see </w:t>
       </w:r>
       <w:r>
         <w:t>discussion in System Structure section of this document</w:t>
@@ -699,7 +879,15 @@
         <w:t>) that are visible at a given time</w:t>
       </w:r>
       <w:r>
-        <w:t xml:space="preserve"> (provided by the Spacecraft object referenced in the CoverageChecker class)</w:t>
+        <w:t xml:space="preserve"> (provided by the Spacecraft object referenced in the </w:t>
+      </w:r>
+      <w:proofErr w:type="spellStart"/>
+      <w:r>
+        <w:t>CoverageChecker</w:t>
+      </w:r>
+      <w:proofErr w:type="spellEnd"/>
+      <w:r>
+        <w:t xml:space="preserve"> class)</w:t>
       </w:r>
       <w:r>
         <w:t>.</w:t>
@@ -781,8 +969,13 @@
           <w:numId w:val="1"/>
         </w:numPr>
       </w:pPr>
-      <w:r>
-        <w:t xml:space="preserve">LagrangeInterpolator </w:t>
+      <w:proofErr w:type="spellStart"/>
+      <w:r>
+        <w:t>LagrangeInterpolator</w:t>
+      </w:r>
+      <w:proofErr w:type="spellEnd"/>
+      <w:r>
+        <w:t xml:space="preserve"> </w:t>
       </w:r>
       <w:r>
         <w:t>–</w:t>
@@ -814,8 +1007,13 @@
           <w:numId w:val="1"/>
         </w:numPr>
       </w:pPr>
-      <w:r>
-        <w:t>AbsoluteDate – none</w:t>
+      <w:proofErr w:type="spellStart"/>
+      <w:r>
+        <w:t>AbsoluteDate</w:t>
+      </w:r>
+      <w:proofErr w:type="spellEnd"/>
+      <w:r>
+        <w:t xml:space="preserve"> – none</w:t>
       </w:r>
     </w:p>
     <w:p>
@@ -826,8 +1024,13 @@
           <w:numId w:val="1"/>
         </w:numPr>
       </w:pPr>
-      <w:r>
-        <w:t>OrbitState – none</w:t>
+      <w:proofErr w:type="spellStart"/>
+      <w:r>
+        <w:t>OrbitState</w:t>
+      </w:r>
+      <w:proofErr w:type="spellEnd"/>
+      <w:r>
+        <w:t xml:space="preserve"> – none</w:t>
       </w:r>
     </w:p>
     <w:p>
@@ -842,32 +1045,46 @@
         <w:t>Sensor</w:t>
       </w:r>
       <w:r>
-        <w:t xml:space="preserve"> subclasses (ConicalSensor,</w:t>
+        <w:t xml:space="preserve"> subclasses (</w:t>
+      </w:r>
+      <w:proofErr w:type="spellStart"/>
+      <w:r>
+        <w:t>ConicalSensor</w:t>
+      </w:r>
+      <w:proofErr w:type="spellEnd"/>
+      <w:r>
+        <w:t>,</w:t>
       </w:r>
       <w:r>
         <w:t xml:space="preserve"> </w:t>
       </w:r>
+      <w:proofErr w:type="spellStart"/>
       <w:r>
         <w:t>RectangularSensor</w:t>
       </w:r>
+      <w:proofErr w:type="spellEnd"/>
       <w:r>
         <w:t>,</w:t>
       </w:r>
       <w:r>
         <w:t xml:space="preserve"> </w:t>
       </w:r>
+      <w:proofErr w:type="spellStart"/>
       <w:r>
         <w:t>GMAT</w:t>
       </w:r>
       <w:r>
         <w:t>CustomSensor</w:t>
       </w:r>
+      <w:proofErr w:type="spellEnd"/>
       <w:r>
         <w:t xml:space="preserve">, </w:t>
       </w:r>
+      <w:proofErr w:type="spellStart"/>
       <w:r>
         <w:t>DSPIPCustomSensor</w:t>
       </w:r>
+      <w:proofErr w:type="spellEnd"/>
       <w:r>
         <w:t>)</w:t>
       </w:r>
@@ -883,8 +1100,13 @@
           <w:numId w:val="1"/>
         </w:numPr>
       </w:pPr>
-      <w:r>
-        <w:t>NadirPointingAttitude – none</w:t>
+      <w:proofErr w:type="spellStart"/>
+      <w:r>
+        <w:t>NadirPointingAttitude</w:t>
+      </w:r>
+      <w:proofErr w:type="spellEnd"/>
+      <w:r>
+        <w:t xml:space="preserve"> – none</w:t>
       </w:r>
       <w:r>
         <w:t xml:space="preserve"> (a subclass of Attitude)</w:t>
@@ -899,7 +1121,31 @@
         </w:numPr>
       </w:pPr>
       <w:r>
-        <w:t>Spacecraft (Attitude, AbsoluteDate, OrbitState ,LaGrangeInterpolator)</w:t>
+        <w:t xml:space="preserve">Spacecraft (Attitude, </w:t>
+      </w:r>
+      <w:proofErr w:type="spellStart"/>
+      <w:r>
+        <w:t>AbsoluteDate</w:t>
+      </w:r>
+      <w:proofErr w:type="spellEnd"/>
+      <w:r>
+        <w:t xml:space="preserve">, </w:t>
+      </w:r>
+      <w:proofErr w:type="spellStart"/>
+      <w:r>
+        <w:t>OrbitState</w:t>
+      </w:r>
+      <w:proofErr w:type="spellEnd"/>
+      <w:r>
+        <w:t xml:space="preserve"> ,</w:t>
+      </w:r>
+      <w:proofErr w:type="spellStart"/>
+      <w:r>
+        <w:t>LaGrangeInterpolator</w:t>
+      </w:r>
+      <w:proofErr w:type="spellEnd"/>
+      <w:r>
+        <w:t>)</w:t>
       </w:r>
     </w:p>
     <w:p>
@@ -922,9 +1168,11 @@
           <w:numId w:val="1"/>
         </w:numPr>
       </w:pPr>
+      <w:proofErr w:type="spellStart"/>
       <w:r>
         <w:t>PointGroup</w:t>
       </w:r>
+      <w:proofErr w:type="spellEnd"/>
     </w:p>
     <w:p>
       <w:pPr>
@@ -934,19 +1182,42 @@
           <w:numId w:val="1"/>
         </w:numPr>
       </w:pPr>
+      <w:proofErr w:type="spellStart"/>
       <w:r>
         <w:t>CoverageChecker</w:t>
       </w:r>
-      <w:r>
-        <w:t xml:space="preserve"> (Spacecraft, PointGroup)</w:t>
-      </w:r>
-    </w:p>
-    <w:p>
-      <w:r>
-        <w:t xml:space="preserve">In addition to the constructor dependencies listed above sensors are associated with the Spacecraft via the AddSensor() operation provided by the Spacecraft class.  </w:t>
-      </w:r>
-      <w:r>
-        <w:t xml:space="preserve">CoverageChecker </w:t>
+      <w:proofErr w:type="spellEnd"/>
+      <w:r>
+        <w:t xml:space="preserve"> (Spacecraft, </w:t>
+      </w:r>
+      <w:proofErr w:type="spellStart"/>
+      <w:r>
+        <w:t>PointGroup</w:t>
+      </w:r>
+      <w:proofErr w:type="spellEnd"/>
+      <w:r>
+        <w:t>)</w:t>
+      </w:r>
+    </w:p>
+    <w:p>
+      <w:r>
+        <w:t xml:space="preserve">In addition to the constructor dependencies listed above sensors are associated with the Spacecraft via the </w:t>
+      </w:r>
+      <w:proofErr w:type="spellStart"/>
+      <w:r>
+        <w:t>AddSensor</w:t>
+      </w:r>
+      <w:proofErr w:type="spellEnd"/>
+      <w:r>
+        <w:t xml:space="preserve">() operation provided by the Spacecraft class.  </w:t>
+      </w:r>
+      <w:proofErr w:type="spellStart"/>
+      <w:r>
+        <w:t>CoverageChecker</w:t>
+      </w:r>
+      <w:proofErr w:type="spellEnd"/>
+      <w:r>
+        <w:t xml:space="preserve"> </w:t>
       </w:r>
       <w:r>
         <w:t xml:space="preserve">then </w:t>
@@ -966,7 +1237,15 @@
     </w:p>
     <w:p>
       <w:r>
-        <w:t>Finally, there is one other class of interest. Propagator and CoverageChecker each create a local copy of the Earth class; this class is primarily used to rotate vectors from an inertial frame (+X towards First Point of Aries) to an Earth-fixed frame (+X is 0 latitude, 0 longitude).</w:t>
+        <w:t xml:space="preserve">Finally, there is one other class of interest. Propagator and </w:t>
+      </w:r>
+      <w:proofErr w:type="spellStart"/>
+      <w:r>
+        <w:t>CoverageChecker</w:t>
+      </w:r>
+      <w:proofErr w:type="spellEnd"/>
+      <w:r>
+        <w:t xml:space="preserve"> each create a local copy of the Earth class; this class is primarily used to rotate vectors from an inertial frame (+X towards First Point of Aries) to an Earth-fixed frame (+X is 0 latitude, 0 longitude).</w:t>
       </w:r>
     </w:p>
     <w:p>
@@ -1192,7 +1471,47 @@
           <w:sz w:val="22"/>
           <w:szCs w:val="22"/>
         </w:rPr>
-        <w:t xml:space="preserve"> (date-&gt;GetJulianDate() &lt; ((Real)startDate + </w:t>
+        <w:t xml:space="preserve"> (date-&gt;</w:t>
+      </w:r>
+      <w:proofErr w:type="spellStart"/>
+      <w:r>
+        <w:rPr>
+          <w:rFonts w:ascii="Menlo" w:hAnsi="Menlo" w:cs="Menlo"/>
+          <w:color w:val="000000"/>
+          <w:sz w:val="22"/>
+          <w:szCs w:val="22"/>
+        </w:rPr>
+        <w:t>GetJulianDate</w:t>
+      </w:r>
+      <w:proofErr w:type="spellEnd"/>
+      <w:r>
+        <w:rPr>
+          <w:rFonts w:ascii="Menlo" w:hAnsi="Menlo" w:cs="Menlo"/>
+          <w:color w:val="000000"/>
+          <w:sz w:val="22"/>
+          <w:szCs w:val="22"/>
+        </w:rPr>
+        <w:t>() &lt; ((Real)</w:t>
+      </w:r>
+      <w:proofErr w:type="spellStart"/>
+      <w:r>
+        <w:rPr>
+          <w:rFonts w:ascii="Menlo" w:hAnsi="Menlo" w:cs="Menlo"/>
+          <w:color w:val="000000"/>
+          <w:sz w:val="22"/>
+          <w:szCs w:val="22"/>
+        </w:rPr>
+        <w:t>startDate</w:t>
+      </w:r>
+      <w:proofErr w:type="spellEnd"/>
+      <w:r>
+        <w:rPr>
+          <w:rFonts w:ascii="Menlo" w:hAnsi="Menlo" w:cs="Menlo"/>
+          <w:color w:val="000000"/>
+          <w:sz w:val="22"/>
+          <w:szCs w:val="22"/>
+        </w:rPr>
+        <w:t xml:space="preserve"> + </w:t>
       </w:r>
       <w:r>
         <w:rPr>
@@ -1320,6 +1639,7 @@
         </w:rPr>
         <w:t xml:space="preserve">               </w:t>
       </w:r>
+      <w:proofErr w:type="spellStart"/>
       <w:r>
         <w:rPr>
           <w:rFonts w:ascii="Menlo" w:hAnsi="Menlo" w:cs="Menlo"/>
@@ -1336,11 +1656,42 @@
           <w:sz w:val="22"/>
           <w:szCs w:val="22"/>
         </w:rPr>
-        <w:t>Points = covChecker-&gt;</w:t>
+        <w:t>Points</w:t>
+      </w:r>
+      <w:proofErr w:type="spellEnd"/>
+      <w:r>
+        <w:rPr>
+          <w:rFonts w:ascii="Menlo" w:hAnsi="Menlo" w:cs="Menlo"/>
+          <w:color w:val="000000"/>
+          <w:sz w:val="22"/>
+          <w:szCs w:val="22"/>
+        </w:rPr>
+        <w:t xml:space="preserve"> = </w:t>
+      </w:r>
+      <w:proofErr w:type="spellStart"/>
+      <w:r>
+        <w:rPr>
+          <w:rFonts w:ascii="Menlo" w:hAnsi="Menlo" w:cs="Menlo"/>
+          <w:color w:val="000000"/>
+          <w:sz w:val="22"/>
+          <w:szCs w:val="22"/>
+        </w:rPr>
+        <w:t>covChecker</w:t>
+      </w:r>
+      <w:proofErr w:type="spellEnd"/>
+      <w:r>
+        <w:rPr>
+          <w:rFonts w:ascii="Menlo" w:hAnsi="Menlo" w:cs="Menlo"/>
+          <w:color w:val="000000"/>
+          <w:sz w:val="22"/>
+          <w:szCs w:val="22"/>
+        </w:rPr>
+        <w:t>-&gt;</w:t>
       </w:r>
       <w:r>
         <w:t xml:space="preserve"> </w:t>
       </w:r>
+      <w:proofErr w:type="spellStart"/>
       <w:r>
         <w:rPr>
           <w:rFonts w:ascii="Menlo" w:hAnsi="Menlo" w:cs="Menlo"/>
@@ -1350,6 +1701,7 @@
         </w:rPr>
         <w:t>CheckPointCoverage</w:t>
       </w:r>
+      <w:proofErr w:type="spellEnd"/>
       <w:r>
         <w:rPr>
           <w:rFonts w:ascii="Menlo" w:hAnsi="Menlo" w:cs="Menlo"/>
@@ -1438,7 +1790,27 @@
           <w:sz w:val="22"/>
           <w:szCs w:val="22"/>
         </w:rPr>
-        <w:t xml:space="preserve">               date-&gt;Advance(stepSize);</w:t>
+        <w:t xml:space="preserve">               date-&gt;Advance(</w:t>
+      </w:r>
+      <w:proofErr w:type="spellStart"/>
+      <w:r>
+        <w:rPr>
+          <w:rFonts w:ascii="Menlo" w:hAnsi="Menlo" w:cs="Menlo"/>
+          <w:color w:val="000000"/>
+          <w:sz w:val="22"/>
+          <w:szCs w:val="22"/>
+        </w:rPr>
+        <w:t>stepSize</w:t>
+      </w:r>
+      <w:proofErr w:type="spellEnd"/>
+      <w:r>
+        <w:rPr>
+          <w:rFonts w:ascii="Menlo" w:hAnsi="Menlo" w:cs="Menlo"/>
+          <w:color w:val="000000"/>
+          <w:sz w:val="22"/>
+          <w:szCs w:val="22"/>
+        </w:rPr>
+        <w:t>);</w:t>
       </w:r>
     </w:p>
     <w:p>
@@ -1528,7 +1900,27 @@
           <w:sz w:val="22"/>
           <w:szCs w:val="22"/>
         </w:rPr>
-        <w:t>// Compute lat., lon., and height of s/c w/r/t the ellipsoid</w:t>
+        <w:t xml:space="preserve">// Compute lat., </w:t>
+      </w:r>
+      <w:proofErr w:type="spellStart"/>
+      <w:r>
+        <w:rPr>
+          <w:rFonts w:ascii="Menlo" w:hAnsi="Menlo" w:cs="Menlo"/>
+          <w:color w:val="007400"/>
+          <w:sz w:val="22"/>
+          <w:szCs w:val="22"/>
+        </w:rPr>
+        <w:t>lon</w:t>
+      </w:r>
+      <w:proofErr w:type="spellEnd"/>
+      <w:r>
+        <w:rPr>
+          <w:rFonts w:ascii="Menlo" w:hAnsi="Menlo" w:cs="Menlo"/>
+          <w:color w:val="007400"/>
+          <w:sz w:val="22"/>
+          <w:szCs w:val="22"/>
+        </w:rPr>
+        <w:t>., and height of s/c w/r/t the ellipsoid</w:t>
       </w:r>
     </w:p>
     <w:p>
@@ -1555,7 +1947,47 @@
           <w:sz w:val="22"/>
           <w:szCs w:val="22"/>
         </w:rPr>
-        <w:t xml:space="preserve">               Real     jDate        = sat1-&gt;GetJulianDate();</w:t>
+        <w:t xml:space="preserve">               Real     </w:t>
+      </w:r>
+      <w:proofErr w:type="spellStart"/>
+      <w:r>
+        <w:rPr>
+          <w:rFonts w:ascii="Menlo" w:hAnsi="Menlo" w:cs="Menlo"/>
+          <w:color w:val="000000"/>
+          <w:sz w:val="22"/>
+          <w:szCs w:val="22"/>
+        </w:rPr>
+        <w:t>jDate</w:t>
+      </w:r>
+      <w:proofErr w:type="spellEnd"/>
+      <w:r>
+        <w:rPr>
+          <w:rFonts w:ascii="Menlo" w:hAnsi="Menlo" w:cs="Menlo"/>
+          <w:color w:val="000000"/>
+          <w:sz w:val="22"/>
+          <w:szCs w:val="22"/>
+        </w:rPr>
+        <w:t xml:space="preserve">        = sat1-&gt;</w:t>
+      </w:r>
+      <w:proofErr w:type="spellStart"/>
+      <w:r>
+        <w:rPr>
+          <w:rFonts w:ascii="Menlo" w:hAnsi="Menlo" w:cs="Menlo"/>
+          <w:color w:val="000000"/>
+          <w:sz w:val="22"/>
+          <w:szCs w:val="22"/>
+        </w:rPr>
+        <w:t>GetJulianDate</w:t>
+      </w:r>
+      <w:proofErr w:type="spellEnd"/>
+      <w:r>
+        <w:rPr>
+          <w:rFonts w:ascii="Menlo" w:hAnsi="Menlo" w:cs="Menlo"/>
+          <w:color w:val="000000"/>
+          <w:sz w:val="22"/>
+          <w:szCs w:val="22"/>
+        </w:rPr>
+        <w:t>();</w:t>
       </w:r>
     </w:p>
     <w:p>
@@ -1582,7 +2014,47 @@
           <w:sz w:val="22"/>
           <w:szCs w:val="22"/>
         </w:rPr>
-        <w:t xml:space="preserve">               Rvector6 cartState    = sat1-&gt;GetCartesianState();</w:t>
+        <w:t xml:space="preserve">               Rvector6 </w:t>
+      </w:r>
+      <w:proofErr w:type="spellStart"/>
+      <w:r>
+        <w:rPr>
+          <w:rFonts w:ascii="Menlo" w:hAnsi="Menlo" w:cs="Menlo"/>
+          <w:color w:val="000000"/>
+          <w:sz w:val="22"/>
+          <w:szCs w:val="22"/>
+        </w:rPr>
+        <w:t>cartState</w:t>
+      </w:r>
+      <w:proofErr w:type="spellEnd"/>
+      <w:r>
+        <w:rPr>
+          <w:rFonts w:ascii="Menlo" w:hAnsi="Menlo" w:cs="Menlo"/>
+          <w:color w:val="000000"/>
+          <w:sz w:val="22"/>
+          <w:szCs w:val="22"/>
+        </w:rPr>
+        <w:t xml:space="preserve">    = sat1-&gt;</w:t>
+      </w:r>
+      <w:proofErr w:type="spellStart"/>
+      <w:r>
+        <w:rPr>
+          <w:rFonts w:ascii="Menlo" w:hAnsi="Menlo" w:cs="Menlo"/>
+          <w:color w:val="000000"/>
+          <w:sz w:val="22"/>
+          <w:szCs w:val="22"/>
+        </w:rPr>
+        <w:t>GetCartesianState</w:t>
+      </w:r>
+      <w:proofErr w:type="spellEnd"/>
+      <w:r>
+        <w:rPr>
+          <w:rFonts w:ascii="Menlo" w:hAnsi="Menlo" w:cs="Menlo"/>
+          <w:color w:val="000000"/>
+          <w:sz w:val="22"/>
+          <w:szCs w:val="22"/>
+        </w:rPr>
+        <w:t>();</w:t>
       </w:r>
     </w:p>
     <w:p>
@@ -1609,7 +2081,47 @@
           <w:sz w:val="22"/>
           <w:szCs w:val="22"/>
         </w:rPr>
-        <w:t xml:space="preserve">               Rvector3 inertialPosVec(cartState(</w:t>
+        <w:t xml:space="preserve">               Rvector3 </w:t>
+      </w:r>
+      <w:proofErr w:type="spellStart"/>
+      <w:r>
+        <w:rPr>
+          <w:rFonts w:ascii="Menlo" w:hAnsi="Menlo" w:cs="Menlo"/>
+          <w:color w:val="000000"/>
+          <w:sz w:val="22"/>
+          <w:szCs w:val="22"/>
+        </w:rPr>
+        <w:t>inertialPosVec</w:t>
+      </w:r>
+      <w:proofErr w:type="spellEnd"/>
+      <w:r>
+        <w:rPr>
+          <w:rFonts w:ascii="Menlo" w:hAnsi="Menlo" w:cs="Menlo"/>
+          <w:color w:val="000000"/>
+          <w:sz w:val="22"/>
+          <w:szCs w:val="22"/>
+        </w:rPr>
+        <w:t>(</w:t>
+      </w:r>
+      <w:proofErr w:type="spellStart"/>
+      <w:r>
+        <w:rPr>
+          <w:rFonts w:ascii="Menlo" w:hAnsi="Menlo" w:cs="Menlo"/>
+          <w:color w:val="000000"/>
+          <w:sz w:val="22"/>
+          <w:szCs w:val="22"/>
+        </w:rPr>
+        <w:t>cartState</w:t>
+      </w:r>
+      <w:proofErr w:type="spellEnd"/>
+      <w:r>
+        <w:rPr>
+          <w:rFonts w:ascii="Menlo" w:hAnsi="Menlo" w:cs="Menlo"/>
+          <w:color w:val="000000"/>
+          <w:sz w:val="22"/>
+          <w:szCs w:val="22"/>
+        </w:rPr>
+        <w:t>(</w:t>
       </w:r>
       <w:r>
         <w:rPr>
@@ -1627,7 +2139,27 @@
           <w:sz w:val="22"/>
           <w:szCs w:val="22"/>
         </w:rPr>
-        <w:t>), cartState(</w:t>
+        <w:t xml:space="preserve">), </w:t>
+      </w:r>
+      <w:proofErr w:type="spellStart"/>
+      <w:r>
+        <w:rPr>
+          <w:rFonts w:ascii="Menlo" w:hAnsi="Menlo" w:cs="Menlo"/>
+          <w:color w:val="000000"/>
+          <w:sz w:val="22"/>
+          <w:szCs w:val="22"/>
+        </w:rPr>
+        <w:t>cartState</w:t>
+      </w:r>
+      <w:proofErr w:type="spellEnd"/>
+      <w:r>
+        <w:rPr>
+          <w:rFonts w:ascii="Menlo" w:hAnsi="Menlo" w:cs="Menlo"/>
+          <w:color w:val="000000"/>
+          <w:sz w:val="22"/>
+          <w:szCs w:val="22"/>
+        </w:rPr>
+        <w:t>(</w:t>
       </w:r>
       <w:r>
         <w:rPr>
@@ -1645,7 +2177,27 @@
           <w:sz w:val="22"/>
           <w:szCs w:val="22"/>
         </w:rPr>
-        <w:t>),cartState(</w:t>
+        <w:t>),</w:t>
+      </w:r>
+      <w:proofErr w:type="spellStart"/>
+      <w:r>
+        <w:rPr>
+          <w:rFonts w:ascii="Menlo" w:hAnsi="Menlo" w:cs="Menlo"/>
+          <w:color w:val="000000"/>
+          <w:sz w:val="22"/>
+          <w:szCs w:val="22"/>
+        </w:rPr>
+        <w:t>cartState</w:t>
+      </w:r>
+      <w:proofErr w:type="spellEnd"/>
+      <w:r>
+        <w:rPr>
+          <w:rFonts w:ascii="Menlo" w:hAnsi="Menlo" w:cs="Menlo"/>
+          <w:color w:val="000000"/>
+          <w:sz w:val="22"/>
+          <w:szCs w:val="22"/>
+        </w:rPr>
+        <w:t>(</w:t>
       </w:r>
       <w:r>
         <w:rPr>
@@ -1690,7 +2242,67 @@
           <w:sz w:val="22"/>
           <w:szCs w:val="22"/>
         </w:rPr>
-        <w:t xml:space="preserve">               Rvector3 latLonHeight = earth-&gt;InertialToBodyFixed(inertialPosVec,</w:t>
+        <w:t xml:space="preserve">               Rvector3 </w:t>
+      </w:r>
+      <w:proofErr w:type="spellStart"/>
+      <w:r>
+        <w:rPr>
+          <w:rFonts w:ascii="Menlo" w:hAnsi="Menlo" w:cs="Menlo"/>
+          <w:color w:val="000000"/>
+          <w:sz w:val="22"/>
+          <w:szCs w:val="22"/>
+        </w:rPr>
+        <w:t>latLonHeight</w:t>
+      </w:r>
+      <w:proofErr w:type="spellEnd"/>
+      <w:r>
+        <w:rPr>
+          <w:rFonts w:ascii="Menlo" w:hAnsi="Menlo" w:cs="Menlo"/>
+          <w:color w:val="000000"/>
+          <w:sz w:val="22"/>
+          <w:szCs w:val="22"/>
+        </w:rPr>
+        <w:t xml:space="preserve"> = earth-&gt;</w:t>
+      </w:r>
+      <w:proofErr w:type="spellStart"/>
+      <w:r>
+        <w:rPr>
+          <w:rFonts w:ascii="Menlo" w:hAnsi="Menlo" w:cs="Menlo"/>
+          <w:color w:val="000000"/>
+          <w:sz w:val="22"/>
+          <w:szCs w:val="22"/>
+        </w:rPr>
+        <w:t>InertialToBodyFixed</w:t>
+      </w:r>
+      <w:proofErr w:type="spellEnd"/>
+      <w:r>
+        <w:rPr>
+          <w:rFonts w:ascii="Menlo" w:hAnsi="Menlo" w:cs="Menlo"/>
+          <w:color w:val="000000"/>
+          <w:sz w:val="22"/>
+          <w:szCs w:val="22"/>
+        </w:rPr>
+        <w:t>(</w:t>
+      </w:r>
+      <w:proofErr w:type="spellStart"/>
+      <w:r>
+        <w:rPr>
+          <w:rFonts w:ascii="Menlo" w:hAnsi="Menlo" w:cs="Menlo"/>
+          <w:color w:val="000000"/>
+          <w:sz w:val="22"/>
+          <w:szCs w:val="22"/>
+        </w:rPr>
+        <w:t>inertialPosVec</w:t>
+      </w:r>
+      <w:proofErr w:type="spellEnd"/>
+      <w:r>
+        <w:rPr>
+          <w:rFonts w:ascii="Menlo" w:hAnsi="Menlo" w:cs="Menlo"/>
+          <w:color w:val="000000"/>
+          <w:sz w:val="22"/>
+          <w:szCs w:val="22"/>
+        </w:rPr>
+        <w:t>,</w:t>
       </w:r>
     </w:p>
     <w:p>
@@ -1717,7 +2329,27 @@
           <w:sz w:val="22"/>
           <w:szCs w:val="22"/>
         </w:rPr>
-        <w:t xml:space="preserve">                                                                  jDate, </w:t>
+        <w:t xml:space="preserve">                                                                  </w:t>
+      </w:r>
+      <w:proofErr w:type="spellStart"/>
+      <w:r>
+        <w:rPr>
+          <w:rFonts w:ascii="Menlo" w:hAnsi="Menlo" w:cs="Menlo"/>
+          <w:color w:val="000000"/>
+          <w:sz w:val="22"/>
+          <w:szCs w:val="22"/>
+        </w:rPr>
+        <w:t>jDate</w:t>
+      </w:r>
+      <w:proofErr w:type="spellEnd"/>
+      <w:r>
+        <w:rPr>
+          <w:rFonts w:ascii="Menlo" w:hAnsi="Menlo" w:cs="Menlo"/>
+          <w:color w:val="000000"/>
+          <w:sz w:val="22"/>
+          <w:szCs w:val="22"/>
+        </w:rPr>
+        <w:t xml:space="preserve">, </w:t>
       </w:r>
       <w:r>
         <w:rPr>
@@ -1770,11 +2402,16 @@
       <w:r>
         <w:t xml:space="preserve">The </w:t>
       </w:r>
+      <w:proofErr w:type="spellStart"/>
       <w:r>
         <w:t>covered</w:t>
       </w:r>
       <w:r>
-        <w:t>Points variable contains a list of point indexes for all the points</w:t>
+        <w:t>Points</w:t>
+      </w:r>
+      <w:proofErr w:type="spellEnd"/>
+      <w:r>
+        <w:t xml:space="preserve"> variable contains a list of point indexes for all the points</w:t>
       </w:r>
       <w:r>
         <w:t xml:space="preserve"> of interest</w:t>
@@ -1871,7 +2508,47 @@
           <w:sz w:val="22"/>
           <w:szCs w:val="22"/>
         </w:rPr>
-        <w:t xml:space="preserve"> (date-&gt;GetJulianDate() &lt; ((Real) startDate + </w:t>
+        <w:t xml:space="preserve"> (date-&gt;</w:t>
+      </w:r>
+      <w:proofErr w:type="spellStart"/>
+      <w:r>
+        <w:rPr>
+          <w:rFonts w:ascii="Menlo" w:hAnsi="Menlo" w:cs="Menlo"/>
+          <w:color w:val="000000"/>
+          <w:sz w:val="22"/>
+          <w:szCs w:val="22"/>
+        </w:rPr>
+        <w:t>GetJulianDate</w:t>
+      </w:r>
+      <w:proofErr w:type="spellEnd"/>
+      <w:r>
+        <w:rPr>
+          <w:rFonts w:ascii="Menlo" w:hAnsi="Menlo" w:cs="Menlo"/>
+          <w:color w:val="000000"/>
+          <w:sz w:val="22"/>
+          <w:szCs w:val="22"/>
+        </w:rPr>
+        <w:t xml:space="preserve">() &lt; ((Real) </w:t>
+      </w:r>
+      <w:proofErr w:type="spellStart"/>
+      <w:r>
+        <w:rPr>
+          <w:rFonts w:ascii="Menlo" w:hAnsi="Menlo" w:cs="Menlo"/>
+          <w:color w:val="000000"/>
+          <w:sz w:val="22"/>
+          <w:szCs w:val="22"/>
+        </w:rPr>
+        <w:t>startDate</w:t>
+      </w:r>
+      <w:proofErr w:type="spellEnd"/>
+      <w:r>
+        <w:rPr>
+          <w:rFonts w:ascii="Menlo" w:hAnsi="Menlo" w:cs="Menlo"/>
+          <w:color w:val="000000"/>
+          <w:sz w:val="22"/>
+          <w:szCs w:val="22"/>
+        </w:rPr>
+        <w:t xml:space="preserve"> + </w:t>
       </w:r>
       <w:r>
         <w:rPr>
@@ -1950,7 +2627,27 @@
           <w:sz w:val="22"/>
           <w:szCs w:val="22"/>
         </w:rPr>
-        <w:t xml:space="preserve">               date-&gt;Advance(stepSize);</w:t>
+        <w:t xml:space="preserve">               date-&gt;Advance(</w:t>
+      </w:r>
+      <w:proofErr w:type="spellStart"/>
+      <w:r>
+        <w:rPr>
+          <w:rFonts w:ascii="Menlo" w:hAnsi="Menlo" w:cs="Menlo"/>
+          <w:color w:val="000000"/>
+          <w:sz w:val="22"/>
+          <w:szCs w:val="22"/>
+        </w:rPr>
+        <w:t>stepSize</w:t>
+      </w:r>
+      <w:proofErr w:type="spellEnd"/>
+      <w:r>
+        <w:rPr>
+          <w:rFonts w:ascii="Menlo" w:hAnsi="Menlo" w:cs="Menlo"/>
+          <w:color w:val="000000"/>
+          <w:sz w:val="22"/>
+          <w:szCs w:val="22"/>
+        </w:rPr>
+        <w:t>);</w:t>
       </w:r>
     </w:p>
     <w:p>
@@ -2002,7 +2699,47 @@
           <w:sz w:val="22"/>
           <w:szCs w:val="22"/>
         </w:rPr>
-        <w:t xml:space="preserve">               propTime = date-&gt;GetJulianDate();</w:t>
+        <w:t xml:space="preserve">               </w:t>
+      </w:r>
+      <w:proofErr w:type="spellStart"/>
+      <w:r>
+        <w:rPr>
+          <w:rFonts w:ascii="Menlo" w:hAnsi="Menlo" w:cs="Menlo"/>
+          <w:color w:val="000000"/>
+          <w:sz w:val="22"/>
+          <w:szCs w:val="22"/>
+        </w:rPr>
+        <w:t>propTime</w:t>
+      </w:r>
+      <w:proofErr w:type="spellEnd"/>
+      <w:r>
+        <w:rPr>
+          <w:rFonts w:ascii="Menlo" w:hAnsi="Menlo" w:cs="Menlo"/>
+          <w:color w:val="000000"/>
+          <w:sz w:val="22"/>
+          <w:szCs w:val="22"/>
+        </w:rPr>
+        <w:t xml:space="preserve"> = date-&gt;</w:t>
+      </w:r>
+      <w:proofErr w:type="spellStart"/>
+      <w:r>
+        <w:rPr>
+          <w:rFonts w:ascii="Menlo" w:hAnsi="Menlo" w:cs="Menlo"/>
+          <w:color w:val="000000"/>
+          <w:sz w:val="22"/>
+          <w:szCs w:val="22"/>
+        </w:rPr>
+        <w:t>GetJulianDate</w:t>
+      </w:r>
+      <w:proofErr w:type="spellEnd"/>
+      <w:r>
+        <w:rPr>
+          <w:rFonts w:ascii="Menlo" w:hAnsi="Menlo" w:cs="Menlo"/>
+          <w:color w:val="000000"/>
+          <w:sz w:val="22"/>
+          <w:szCs w:val="22"/>
+        </w:rPr>
+        <w:t>();</w:t>
       </w:r>
     </w:p>
     <w:p>
@@ -2081,7 +2818,67 @@
           <w:sz w:val="22"/>
           <w:szCs w:val="22"/>
         </w:rPr>
-        <w:t xml:space="preserve"> (sat1-&gt;TimeToInterpolate(propTime, midRange))</w:t>
+        <w:t xml:space="preserve"> (sat1-&gt;</w:t>
+      </w:r>
+      <w:proofErr w:type="spellStart"/>
+      <w:r>
+        <w:rPr>
+          <w:rFonts w:ascii="Menlo" w:hAnsi="Menlo" w:cs="Menlo"/>
+          <w:color w:val="000000"/>
+          <w:sz w:val="22"/>
+          <w:szCs w:val="22"/>
+        </w:rPr>
+        <w:t>TimeToInterpolate</w:t>
+      </w:r>
+      <w:proofErr w:type="spellEnd"/>
+      <w:r>
+        <w:rPr>
+          <w:rFonts w:ascii="Menlo" w:hAnsi="Menlo" w:cs="Menlo"/>
+          <w:color w:val="000000"/>
+          <w:sz w:val="22"/>
+          <w:szCs w:val="22"/>
+        </w:rPr>
+        <w:t>(</w:t>
+      </w:r>
+      <w:proofErr w:type="spellStart"/>
+      <w:r>
+        <w:rPr>
+          <w:rFonts w:ascii="Menlo" w:hAnsi="Menlo" w:cs="Menlo"/>
+          <w:color w:val="000000"/>
+          <w:sz w:val="22"/>
+          <w:szCs w:val="22"/>
+        </w:rPr>
+        <w:t>propTime</w:t>
+      </w:r>
+      <w:proofErr w:type="spellEnd"/>
+      <w:r>
+        <w:rPr>
+          <w:rFonts w:ascii="Menlo" w:hAnsi="Menlo" w:cs="Menlo"/>
+          <w:color w:val="000000"/>
+          <w:sz w:val="22"/>
+          <w:szCs w:val="22"/>
+        </w:rPr>
+        <w:t xml:space="preserve">, </w:t>
+      </w:r>
+      <w:proofErr w:type="spellStart"/>
+      <w:r>
+        <w:rPr>
+          <w:rFonts w:ascii="Menlo" w:hAnsi="Menlo" w:cs="Menlo"/>
+          <w:color w:val="000000"/>
+          <w:sz w:val="22"/>
+          <w:szCs w:val="22"/>
+        </w:rPr>
+        <w:t>midRange</w:t>
+      </w:r>
+      <w:proofErr w:type="spellEnd"/>
+      <w:r>
+        <w:rPr>
+          <w:rFonts w:ascii="Menlo" w:hAnsi="Menlo" w:cs="Menlo"/>
+          <w:color w:val="000000"/>
+          <w:sz w:val="22"/>
+          <w:szCs w:val="22"/>
+        </w:rPr>
+        <w:t>))</w:t>
       </w:r>
     </w:p>
     <w:p>
@@ -2151,7 +2948,67 @@
           <w:sz w:val="22"/>
           <w:szCs w:val="22"/>
         </w:rPr>
-        <w:t xml:space="preserve"> (interpTime &lt; (propTime - midRange))</w:t>
+        <w:t xml:space="preserve"> (</w:t>
+      </w:r>
+      <w:proofErr w:type="spellStart"/>
+      <w:r>
+        <w:rPr>
+          <w:rFonts w:ascii="Menlo" w:hAnsi="Menlo" w:cs="Menlo"/>
+          <w:color w:val="000000"/>
+          <w:sz w:val="22"/>
+          <w:szCs w:val="22"/>
+        </w:rPr>
+        <w:t>interpTime</w:t>
+      </w:r>
+      <w:proofErr w:type="spellEnd"/>
+      <w:r>
+        <w:rPr>
+          <w:rFonts w:ascii="Menlo" w:hAnsi="Menlo" w:cs="Menlo"/>
+          <w:color w:val="000000"/>
+          <w:sz w:val="22"/>
+          <w:szCs w:val="22"/>
+        </w:rPr>
+        <w:t xml:space="preserve"> &lt; (</w:t>
+      </w:r>
+      <w:proofErr w:type="spellStart"/>
+      <w:r>
+        <w:rPr>
+          <w:rFonts w:ascii="Menlo" w:hAnsi="Menlo" w:cs="Menlo"/>
+          <w:color w:val="000000"/>
+          <w:sz w:val="22"/>
+          <w:szCs w:val="22"/>
+        </w:rPr>
+        <w:t>propTime</w:t>
+      </w:r>
+      <w:proofErr w:type="spellEnd"/>
+      <w:r>
+        <w:rPr>
+          <w:rFonts w:ascii="Menlo" w:hAnsi="Menlo" w:cs="Menlo"/>
+          <w:color w:val="000000"/>
+          <w:sz w:val="22"/>
+          <w:szCs w:val="22"/>
+        </w:rPr>
+        <w:t xml:space="preserve"> - </w:t>
+      </w:r>
+      <w:proofErr w:type="spellStart"/>
+      <w:r>
+        <w:rPr>
+          <w:rFonts w:ascii="Menlo" w:hAnsi="Menlo" w:cs="Menlo"/>
+          <w:color w:val="000000"/>
+          <w:sz w:val="22"/>
+          <w:szCs w:val="22"/>
+        </w:rPr>
+        <w:t>midRange</w:t>
+      </w:r>
+      <w:proofErr w:type="spellEnd"/>
+      <w:r>
+        <w:rPr>
+          <w:rFonts w:ascii="Menlo" w:hAnsi="Menlo" w:cs="Menlo"/>
+          <w:color w:val="000000"/>
+          <w:sz w:val="22"/>
+          <w:szCs w:val="22"/>
+        </w:rPr>
+        <w:t>))</w:t>
       </w:r>
     </w:p>
     <w:p>
@@ -2203,7 +3060,47 @@
           <w:sz w:val="22"/>
           <w:szCs w:val="22"/>
         </w:rPr>
-        <w:t xml:space="preserve">                     loopPoints = covChecker-&gt;</w:t>
+        <w:t xml:space="preserve">                     </w:t>
+      </w:r>
+      <w:proofErr w:type="spellStart"/>
+      <w:r>
+        <w:rPr>
+          <w:rFonts w:ascii="Menlo" w:hAnsi="Menlo" w:cs="Menlo"/>
+          <w:color w:val="000000"/>
+          <w:sz w:val="22"/>
+          <w:szCs w:val="22"/>
+        </w:rPr>
+        <w:t>loopPoints</w:t>
+      </w:r>
+      <w:proofErr w:type="spellEnd"/>
+      <w:r>
+        <w:rPr>
+          <w:rFonts w:ascii="Menlo" w:hAnsi="Menlo" w:cs="Menlo"/>
+          <w:color w:val="000000"/>
+          <w:sz w:val="22"/>
+          <w:szCs w:val="22"/>
+        </w:rPr>
+        <w:t xml:space="preserve"> = </w:t>
+      </w:r>
+      <w:proofErr w:type="spellStart"/>
+      <w:r>
+        <w:rPr>
+          <w:rFonts w:ascii="Menlo" w:hAnsi="Menlo" w:cs="Menlo"/>
+          <w:color w:val="000000"/>
+          <w:sz w:val="22"/>
+          <w:szCs w:val="22"/>
+        </w:rPr>
+        <w:t>covChecker</w:t>
+      </w:r>
+      <w:proofErr w:type="spellEnd"/>
+      <w:r>
+        <w:rPr>
+          <w:rFonts w:ascii="Menlo" w:hAnsi="Menlo" w:cs="Menlo"/>
+          <w:color w:val="000000"/>
+          <w:sz w:val="22"/>
+          <w:szCs w:val="22"/>
+        </w:rPr>
+        <w:t>-&gt;</w:t>
       </w:r>
     </w:p>
     <w:p>
@@ -2229,7 +3126,47 @@
           <w:sz w:val="22"/>
           <w:szCs w:val="22"/>
         </w:rPr>
-        <w:t xml:space="preserve">                                  AccumulateCoverageData(interpTime);</w:t>
+        <w:t xml:space="preserve">                                  </w:t>
+      </w:r>
+      <w:proofErr w:type="spellStart"/>
+      <w:r>
+        <w:rPr>
+          <w:rFonts w:ascii="Menlo" w:hAnsi="Menlo" w:cs="Menlo"/>
+          <w:color w:val="000000"/>
+          <w:sz w:val="22"/>
+          <w:szCs w:val="22"/>
+        </w:rPr>
+        <w:t>AccumulateCoverageData</w:t>
+      </w:r>
+      <w:proofErr w:type="spellEnd"/>
+      <w:r>
+        <w:rPr>
+          <w:rFonts w:ascii="Menlo" w:hAnsi="Menlo" w:cs="Menlo"/>
+          <w:color w:val="000000"/>
+          <w:sz w:val="22"/>
+          <w:szCs w:val="22"/>
+        </w:rPr>
+        <w:t>(</w:t>
+      </w:r>
+      <w:proofErr w:type="spellStart"/>
+      <w:r>
+        <w:rPr>
+          <w:rFonts w:ascii="Menlo" w:hAnsi="Menlo" w:cs="Menlo"/>
+          <w:color w:val="000000"/>
+          <w:sz w:val="22"/>
+          <w:szCs w:val="22"/>
+        </w:rPr>
+        <w:t>interpTime</w:t>
+      </w:r>
+      <w:proofErr w:type="spellEnd"/>
+      <w:r>
+        <w:rPr>
+          <w:rFonts w:ascii="Menlo" w:hAnsi="Menlo" w:cs="Menlo"/>
+          <w:color w:val="000000"/>
+          <w:sz w:val="22"/>
+          <w:szCs w:val="22"/>
+        </w:rPr>
+        <w:t>);</w:t>
       </w:r>
     </w:p>
     <w:p>
@@ -2255,7 +3192,47 @@
           <w:sz w:val="22"/>
           <w:szCs w:val="22"/>
         </w:rPr>
-        <w:t xml:space="preserve">                     interpTime += interpolationStepSize/</w:t>
+        <w:t xml:space="preserve">                     </w:t>
+      </w:r>
+      <w:proofErr w:type="spellStart"/>
+      <w:r>
+        <w:rPr>
+          <w:rFonts w:ascii="Menlo" w:hAnsi="Menlo" w:cs="Menlo"/>
+          <w:color w:val="000000"/>
+          <w:sz w:val="22"/>
+          <w:szCs w:val="22"/>
+        </w:rPr>
+        <w:t>interpTime</w:t>
+      </w:r>
+      <w:proofErr w:type="spellEnd"/>
+      <w:r>
+        <w:rPr>
+          <w:rFonts w:ascii="Menlo" w:hAnsi="Menlo" w:cs="Menlo"/>
+          <w:color w:val="000000"/>
+          <w:sz w:val="22"/>
+          <w:szCs w:val="22"/>
+        </w:rPr>
+        <w:t xml:space="preserve"> += </w:t>
+      </w:r>
+      <w:proofErr w:type="spellStart"/>
+      <w:r>
+        <w:rPr>
+          <w:rFonts w:ascii="Menlo" w:hAnsi="Menlo" w:cs="Menlo"/>
+          <w:color w:val="000000"/>
+          <w:sz w:val="22"/>
+          <w:szCs w:val="22"/>
+        </w:rPr>
+        <w:t>interpolationStepSize</w:t>
+      </w:r>
+      <w:proofErr w:type="spellEnd"/>
+      <w:r>
+        <w:rPr>
+          <w:rFonts w:ascii="Menlo" w:hAnsi="Menlo" w:cs="Menlo"/>
+          <w:color w:val="000000"/>
+          <w:sz w:val="22"/>
+          <w:szCs w:val="22"/>
+        </w:rPr>
+        <w:t>/</w:t>
       </w:r>
     </w:p>
     <w:p>
@@ -2281,7 +3258,27 @@
           <w:sz w:val="22"/>
           <w:szCs w:val="22"/>
         </w:rPr>
-        <w:t xml:space="preserve">                                   GmatTimeConstants::SECS_PER_DAY;</w:t>
+        <w:t xml:space="preserve">                                   </w:t>
+      </w:r>
+      <w:proofErr w:type="spellStart"/>
+      <w:r>
+        <w:rPr>
+          <w:rFonts w:ascii="Menlo" w:hAnsi="Menlo" w:cs="Menlo"/>
+          <w:color w:val="000000"/>
+          <w:sz w:val="22"/>
+          <w:szCs w:val="22"/>
+        </w:rPr>
+        <w:t>GmatTimeConstants</w:t>
+      </w:r>
+      <w:proofErr w:type="spellEnd"/>
+      <w:r>
+        <w:rPr>
+          <w:rFonts w:ascii="Menlo" w:hAnsi="Menlo" w:cs="Menlo"/>
+          <w:color w:val="000000"/>
+          <w:sz w:val="22"/>
+          <w:szCs w:val="22"/>
+        </w:rPr>
+        <w:t>::SECS_PER_DAY;</w:t>
       </w:r>
     </w:p>
     <w:p>
@@ -2388,8 +3385,13 @@
       <w:r>
         <w:t xml:space="preserve">The previous sections describe the high-level behavior of the </w:t>
       </w:r>
-      <w:r>
-        <w:t>propcov C++ library</w:t>
+      <w:proofErr w:type="spellStart"/>
+      <w:r>
+        <w:t>propcov</w:t>
+      </w:r>
+      <w:proofErr w:type="spellEnd"/>
+      <w:r>
+        <w:t xml:space="preserve"> C++ library</w:t>
       </w:r>
       <w:r>
         <w:t>. This section documents the internal structure and highlights key functions and data structures contained within this subsystem. The next section diagrams the class dependencies, the following section documents the Propagator and Spacecraft, and the one after that documents the Coverage Checker. The detailed documentation includes the classes and their responsibilities, a list of key data structures, and a list of key functions.</w:t>
@@ -2531,6 +3533,7 @@
                                   <w:color w:val="000000" w:themeColor="text1"/>
                                 </w:rPr>
                               </w:pPr>
+                              <w:proofErr w:type="spellStart"/>
                               <w:r>
                                 <w:rPr>
                                   <w:rFonts w:asciiTheme="minorHAnsi" w:hAnsi="Calibri" w:cstheme="minorBidi"/>
@@ -2541,6 +3544,7 @@
                                 </w:rPr>
                                 <w:t>CoverageChecker</w:t>
                               </w:r>
+                              <w:proofErr w:type="spellEnd"/>
                             </w:p>
                           </w:txbxContent>
                         </wps:txbx>
@@ -2745,6 +3749,7 @@
                                   <w:color w:val="000000" w:themeColor="text1"/>
                                 </w:rPr>
                               </w:pPr>
+                              <w:proofErr w:type="spellStart"/>
                               <w:r>
                                 <w:rPr>
                                   <w:rFonts w:asciiTheme="minorHAnsi" w:hAnsi="Calibri" w:cstheme="minorBidi"/>
@@ -2765,6 +3770,7 @@
                                 </w:rPr>
                                 <w:t>Sensor</w:t>
                               </w:r>
+                              <w:proofErr w:type="spellEnd"/>
                             </w:p>
                           </w:txbxContent>
                         </wps:txbx>
@@ -2809,6 +3815,7 @@
                                   <w:color w:val="000000" w:themeColor="text1"/>
                                 </w:rPr>
                               </w:pPr>
+                              <w:proofErr w:type="spellStart"/>
                               <w:r>
                                 <w:rPr>
                                   <w:rFonts w:asciiTheme="minorHAnsi" w:hAnsi="Calibri" w:cstheme="minorBidi"/>
@@ -2819,6 +3826,7 @@
                                 </w:rPr>
                                 <w:t>DSPIPCustomSensor</w:t>
                               </w:r>
+                              <w:proofErr w:type="spellEnd"/>
                             </w:p>
                           </w:txbxContent>
                         </wps:txbx>
@@ -2916,6 +3924,7 @@
                                   <w:color w:val="000000" w:themeColor="text1"/>
                                 </w:rPr>
                               </w:pPr>
+                              <w:proofErr w:type="spellStart"/>
                               <w:r>
                                 <w:rPr>
                                   <w:rFonts w:asciiTheme="minorHAnsi" w:hAnsi="Calibri" w:cstheme="minorBidi"/>
@@ -2926,6 +3935,7 @@
                                 </w:rPr>
                                 <w:t>OrbitState</w:t>
                               </w:r>
+                              <w:proofErr w:type="spellEnd"/>
                             </w:p>
                           </w:txbxContent>
                         </wps:txbx>
@@ -3264,6 +4274,7 @@
                                 <w:spacing w:before="0" w:beforeAutospacing="0" w:after="0" w:afterAutospacing="0"/>
                                 <w:jc w:val="center"/>
                               </w:pPr>
+                              <w:proofErr w:type="spellStart"/>
                               <w:r>
                                 <w:rPr>
                                   <w:rFonts w:asciiTheme="minorHAnsi" w:hAnsi="Calibri" w:cstheme="minorBidi"/>
@@ -3274,6 +4285,7 @@
                                 </w:rPr>
                                 <w:t>AbsoluteDate</w:t>
                               </w:r>
+                              <w:proofErr w:type="spellEnd"/>
                             </w:p>
                           </w:txbxContent>
                         </wps:txbx>
@@ -3370,6 +4382,7 @@
                                   <w:color w:val="000000" w:themeColor="text1"/>
                                 </w:rPr>
                               </w:pPr>
+                              <w:proofErr w:type="spellStart"/>
                               <w:r>
                                 <w:rPr>
                                   <w:rFonts w:asciiTheme="minorHAnsi" w:hAnsi="Calibri" w:cstheme="minorBidi"/>
@@ -3380,6 +4393,7 @@
                                 </w:rPr>
                                 <w:t>NadirPointingAttitude</w:t>
                               </w:r>
+                              <w:proofErr w:type="spellEnd"/>
                             </w:p>
                           </w:txbxContent>
                         </wps:txbx>
@@ -3639,6 +4653,7 @@
                                   <w:color w:val="000000" w:themeColor="text1"/>
                                 </w:rPr>
                               </w:pPr>
+                              <w:proofErr w:type="spellStart"/>
                               <w:r>
                                 <w:rPr>
                                   <w:rFonts w:asciiTheme="minorHAnsi" w:hAnsi="Calibri" w:cstheme="minorBidi"/>
@@ -3649,6 +4664,7 @@
                                 </w:rPr>
                                 <w:t>PointGroup</w:t>
                               </w:r>
+                              <w:proofErr w:type="spellEnd"/>
                             </w:p>
                           </w:txbxContent>
                         </wps:txbx>
@@ -4311,6 +5327,7 @@
                                 <w:color w:val="000000" w:themeColor="text1"/>
                               </w:rPr>
                             </w:pPr>
+                            <w:proofErr w:type="spellStart"/>
                             <w:r>
                               <w:rPr>
                                 <w:rFonts w:asciiTheme="minorHAnsi" w:hAnsi="Calibri" w:cstheme="minorBidi"/>
@@ -4331,6 +5348,7 @@
                               </w:rPr>
                               <w:t>CustomSensor</w:t>
                             </w:r>
+                            <w:proofErr w:type="spellEnd"/>
                           </w:p>
                         </w:txbxContent>
                       </wps:txbx>
@@ -4520,6 +5538,7 @@
                                 <w:color w:val="000000" w:themeColor="text1"/>
                               </w:rPr>
                             </w:pPr>
+                            <w:proofErr w:type="spellStart"/>
                             <w:r>
                               <w:rPr>
                                 <w:rFonts w:asciiTheme="minorHAnsi" w:hAnsi="Calibri" w:cstheme="minorBidi"/>
@@ -4540,6 +5559,7 @@
                               </w:rPr>
                               <w:t>Sensor</w:t>
                             </w:r>
+                            <w:proofErr w:type="spellEnd"/>
                           </w:p>
                         </w:txbxContent>
                       </wps:txbx>
@@ -4616,9 +5636,11 @@
           <w:numId w:val="17"/>
         </w:numPr>
       </w:pPr>
+      <w:proofErr w:type="spellStart"/>
       <w:r>
         <w:t>LinearAlgebra</w:t>
       </w:r>
+      <w:proofErr w:type="spellEnd"/>
     </w:p>
     <w:p>
       <w:pPr>
@@ -4628,9 +5650,11 @@
           <w:numId w:val="17"/>
         </w:numPr>
       </w:pPr>
+      <w:proofErr w:type="spellStart"/>
       <w:r>
         <w:t>TATCException</w:t>
       </w:r>
+      <w:proofErr w:type="spellEnd"/>
     </w:p>
     <w:p>
       <w:pPr>
@@ -4641,8 +5665,13 @@
         </w:numPr>
       </w:pPr>
       <w:r>
-        <w:t>Dependencies of the DSPIPCustomSensor</w:t>
-      </w:r>
+        <w:t xml:space="preserve">Dependencies of the </w:t>
+      </w:r>
+      <w:proofErr w:type="spellStart"/>
+      <w:r>
+        <w:t>DSPIPCustomSensor</w:t>
+      </w:r>
+      <w:proofErr w:type="spellEnd"/>
       <w:r>
         <w:t xml:space="preserve"> (</w:t>
       </w:r>
@@ -4670,9 +5699,11 @@
       <w:r>
         <w:t xml:space="preserve"> dependencies for the </w:t>
       </w:r>
+      <w:proofErr w:type="spellStart"/>
       <w:r>
         <w:t>DSPIPCustomSensor</w:t>
       </w:r>
+      <w:proofErr w:type="spellEnd"/>
       <w:r>
         <w:t xml:space="preserve">) and </w:t>
       </w:r>
@@ -4738,8 +5769,13 @@
         <w:t xml:space="preserve">The following sections provide </w:t>
       </w:r>
       <w:r>
-        <w:t>tables detailing each class’</w:t>
-      </w:r>
+        <w:t xml:space="preserve">tables detailing each </w:t>
+      </w:r>
+      <w:proofErr w:type="spellStart"/>
+      <w:r>
+        <w:t>class’</w:t>
+      </w:r>
+      <w:proofErr w:type="spellEnd"/>
       <w:r>
         <w:t xml:space="preserve"> responsibilities</w:t>
       </w:r>
@@ -4971,21 +6007,25 @@
             <w:r>
               <w:t xml:space="preserve">Note that some of the containments are pointers to objects (e.g., </w:t>
             </w:r>
+            <w:proofErr w:type="spellStart"/>
             <w:r>
               <w:rPr>
                 <w:rFonts w:ascii="Courier New" w:hAnsi="Courier New" w:cs="Courier New"/>
               </w:rPr>
               <w:t>orbitState</w:t>
             </w:r>
+            <w:proofErr w:type="spellEnd"/>
             <w:r>
               <w:t xml:space="preserve">, </w:t>
             </w:r>
+            <w:proofErr w:type="spellStart"/>
             <w:r>
               <w:rPr>
                 <w:rFonts w:ascii="Courier New" w:hAnsi="Courier New" w:cs="Courier New"/>
               </w:rPr>
               <w:t>orbitEpoch</w:t>
             </w:r>
+            <w:proofErr w:type="spellEnd"/>
             <w:r>
               <w:t xml:space="preserve">), the objects which can be modified outside the Spacecraft </w:t>
             </w:r>
@@ -5023,21 +6063,25 @@
             <w:r>
               <w:t xml:space="preserve"> the </w:t>
             </w:r>
+            <w:proofErr w:type="spellStart"/>
             <w:r>
               <w:rPr>
                 <w:rFonts w:ascii="Courier New" w:hAnsi="Courier New" w:cs="Courier New"/>
               </w:rPr>
               <w:t>CoverageChecker</w:t>
             </w:r>
+            <w:proofErr w:type="spellEnd"/>
             <w:r>
               <w:t xml:space="preserve"> calls Spacecraft’s </w:t>
             </w:r>
+            <w:proofErr w:type="spellStart"/>
             <w:r>
               <w:rPr>
                 <w:rFonts w:ascii="Courier New" w:hAnsi="Courier New" w:cs="Courier New"/>
               </w:rPr>
               <w:t>CheckTargetVisibility</w:t>
             </w:r>
+            <w:proofErr w:type="spellEnd"/>
             <w:r>
               <w:t xml:space="preserve"> operator, which rotates </w:t>
             </w:r>
@@ -5133,7 +6177,11 @@
               </w:r>
             </w:hyperlink>
             <w:r>
-              <w:t>). I.e., by performing R_SB * vec</w:t>
+              <w:t xml:space="preserve">). I.e., by performing R_SB * </w:t>
+            </w:r>
+            <w:proofErr w:type="spellStart"/>
+            <w:r>
+              <w:t>vec</w:t>
             </w:r>
             <w:r>
               <w:rPr>
@@ -5141,8 +6189,13 @@
               </w:rPr>
               <w:t>ScBody</w:t>
             </w:r>
-            <w:r>
-              <w:t>, the representation of the vector in the sensor body frame is found. (R_SB is the rotation matrix from the spacecraft-body frame to the sensor frame and vec</w:t>
+            <w:proofErr w:type="spellEnd"/>
+            <w:r>
+              <w:t xml:space="preserve">, the representation of the vector in the sensor body frame is found. (R_SB is the rotation matrix from the spacecraft-body frame to the sensor frame and </w:t>
+            </w:r>
+            <w:proofErr w:type="spellStart"/>
+            <w:r>
+              <w:t>vec</w:t>
             </w:r>
             <w:r>
               <w:rPr>
@@ -5150,13 +6203,22 @@
               </w:rPr>
               <w:t>ScBody</w:t>
             </w:r>
+            <w:proofErr w:type="spellEnd"/>
             <w:r>
               <w:t xml:space="preserve"> is the vector in the spacecraft-body frame.)</w:t>
             </w:r>
           </w:p>
           <w:p>
             <w:r>
-              <w:t xml:space="preserve">The Sensor class provides a CheckTargetVisibility() method which is implemented by each of the subclasses.  This function determines if a vector (which must be rotated into the sensor frame to make this test valid) is inside the field of view or not. For cone </w:t>
+              <w:t xml:space="preserve">The Sensor class provides a </w:t>
+            </w:r>
+            <w:proofErr w:type="spellStart"/>
+            <w:r>
+              <w:t>CheckTargetVisibility</w:t>
+            </w:r>
+            <w:proofErr w:type="spellEnd"/>
+            <w:r>
+              <w:t xml:space="preserve">() method which is implemented by each of the subclasses.  This function determines if a vector (which must be rotated into the sensor frame to make this test valid) is inside the field of view or not. For cone </w:t>
             </w:r>
             <w:r>
               <w:rPr>
@@ -5184,10 +6246,12 @@
             <w:pPr>
               <w:jc w:val="right"/>
             </w:pPr>
+            <w:proofErr w:type="spellStart"/>
             <w:r>
               <w:lastRenderedPageBreak/>
               <w:t>ConicalSensor</w:t>
             </w:r>
+            <w:proofErr w:type="spellEnd"/>
           </w:p>
         </w:tc>
         <w:tc>
@@ -5227,9 +6291,11 @@
             <w:r>
               <w:t xml:space="preserve">The class relies upon the </w:t>
             </w:r>
+            <w:proofErr w:type="spellStart"/>
             <w:r>
               <w:t>CheckTargetMaxExcursionAngle</w:t>
             </w:r>
+            <w:proofErr w:type="spellEnd"/>
             <w:r>
               <w:t xml:space="preserve"> function inherited from the Sensor class to perform a simple check.</w:t>
             </w:r>
@@ -5245,9 +6311,11 @@
             <w:pPr>
               <w:jc w:val="right"/>
             </w:pPr>
+            <w:proofErr w:type="spellStart"/>
             <w:r>
               <w:t>RectangularSensor</w:t>
             </w:r>
+            <w:proofErr w:type="spellEnd"/>
           </w:p>
         </w:tc>
         <w:tc>
@@ -5270,12 +6338,14 @@
             <w:r>
               <w:t xml:space="preserve">sensor FOV (using the </w:t>
             </w:r>
+            <w:proofErr w:type="spellStart"/>
             <w:r>
               <w:rPr>
                 <w:rFonts w:ascii="Courier New" w:hAnsi="Courier New" w:cs="Courier New"/>
               </w:rPr>
               <w:t>CheckTargetVisibility</w:t>
             </w:r>
+            <w:proofErr w:type="spellEnd"/>
             <w:r>
               <w:t xml:space="preserve">  function). The target location must be expressed (clock/cone) in the Sensor frame.</w:t>
             </w:r>
@@ -5284,12 +6354,14 @@
             <w:r>
               <w:t xml:space="preserve">The </w:t>
             </w:r>
+            <w:proofErr w:type="spellStart"/>
             <w:r>
               <w:rPr>
                 <w:rFonts w:ascii="Courier New" w:hAnsi="Courier New" w:cs="Courier New"/>
               </w:rPr>
               <w:t>CheckTargetVisibility</w:t>
             </w:r>
+            <w:proofErr w:type="spellEnd"/>
             <w:r>
               <w:t xml:space="preserve">  </w:t>
             </w:r>
@@ -5321,10 +6393,12 @@
             <w:pPr>
               <w:jc w:val="right"/>
             </w:pPr>
+            <w:proofErr w:type="spellStart"/>
             <w:r>
               <w:lastRenderedPageBreak/>
               <w:t>GMATCustomSensor</w:t>
             </w:r>
+            <w:proofErr w:type="spellEnd"/>
           </w:p>
           <w:p>
             <w:pPr>
@@ -5337,7 +6411,15 @@
               <w:t>Originally</w:t>
             </w:r>
             <w:r>
-              <w:t xml:space="preserve"> called CustomSensor)</w:t>
+              <w:t xml:space="preserve"> called </w:t>
+            </w:r>
+            <w:proofErr w:type="spellStart"/>
+            <w:r>
+              <w:t>CustomSensor</w:t>
+            </w:r>
+            <w:proofErr w:type="spellEnd"/>
+            <w:r>
+              <w:t>)</w:t>
             </w:r>
           </w:p>
         </w:tc>
@@ -5358,12 +6440,14 @@
             <w:r>
               <w:t xml:space="preserve"> (using the </w:t>
             </w:r>
+            <w:proofErr w:type="spellStart"/>
             <w:r>
               <w:rPr>
                 <w:rFonts w:ascii="Courier New" w:hAnsi="Courier New" w:cs="Courier New"/>
               </w:rPr>
               <w:t>CheckTargetVisibility</w:t>
             </w:r>
+            <w:proofErr w:type="spellEnd"/>
             <w:r>
               <w:t xml:space="preserve">  function)</w:t>
             </w:r>
@@ -5425,12 +6509,14 @@
             <w:r>
               <w:t xml:space="preserve">Using the </w:t>
             </w:r>
+            <w:proofErr w:type="spellStart"/>
             <w:r>
               <w:rPr>
                 <w:rFonts w:ascii="Courier New" w:hAnsi="Courier New" w:cs="Courier New"/>
               </w:rPr>
               <w:t>CheckRegionVisibility</w:t>
             </w:r>
+            <w:proofErr w:type="spellEnd"/>
             <w:r>
               <w:t xml:space="preserve"> function, a region represented by vertices of a spherical-polygon can be evaluated to be completely in/out of the sensor FOV.</w:t>
             </w:r>
@@ -5452,6 +6538,7 @@
                 <w:color w:val="auto"/>
               </w:rPr>
             </w:pPr>
+            <w:proofErr w:type="spellStart"/>
             <w:r>
               <w:rPr>
                 <w:rFonts w:asciiTheme="minorHAnsi" w:hAnsiTheme="minorHAnsi" w:cstheme="minorHAnsi"/>
@@ -5462,6 +6549,7 @@
               <w:lastRenderedPageBreak/>
               <w:t>DSPIPCustomSensor</w:t>
             </w:r>
+            <w:proofErr w:type="spellEnd"/>
           </w:p>
         </w:tc>
         <w:tc>
@@ -5487,6 +6575,7 @@
               </w:rPr>
               <w:t xml:space="preserve">The </w:t>
             </w:r>
+            <w:proofErr w:type="spellStart"/>
             <w:r>
               <w:rPr>
                 <w:rFonts w:asciiTheme="minorHAnsi" w:hAnsiTheme="minorHAnsi" w:cstheme="minorHAnsi"/>
@@ -5494,8 +6583,9 @@
                 <w:iCs w:val="0"/>
                 <w:color w:val="auto"/>
               </w:rPr>
-              <w:t xml:space="preserve">DSPIPCustomSensor </w:t>
-            </w:r>
+              <w:t>DSPIPCustomSensor</w:t>
+            </w:r>
+            <w:proofErr w:type="spellEnd"/>
             <w:r>
               <w:rPr>
                 <w:rFonts w:asciiTheme="minorHAnsi" w:hAnsiTheme="minorHAnsi" w:cstheme="minorHAnsi"/>
@@ -5503,7 +6593,7 @@
                 <w:iCs w:val="0"/>
                 <w:color w:val="auto"/>
               </w:rPr>
-              <w:t xml:space="preserve">has an identical purpose as that of the </w:t>
+              <w:t xml:space="preserve"> </w:t>
             </w:r>
             <w:r>
               <w:rPr>
@@ -5512,8 +6602,9 @@
                 <w:iCs w:val="0"/>
                 <w:color w:val="auto"/>
               </w:rPr>
-              <w:t>GMATCustomSensor</w:t>
-            </w:r>
+              <w:t xml:space="preserve">has an identical purpose as that of the </w:t>
+            </w:r>
+            <w:proofErr w:type="spellStart"/>
             <w:r>
               <w:rPr>
                 <w:rFonts w:asciiTheme="minorHAnsi" w:hAnsiTheme="minorHAnsi" w:cstheme="minorHAnsi"/>
@@ -5521,8 +6612,9 @@
                 <w:iCs w:val="0"/>
                 <w:color w:val="auto"/>
               </w:rPr>
-              <w:t xml:space="preserve">. It is subclass of Sensor and can be used </w:t>
-            </w:r>
+              <w:t>GMATCustomSensor</w:t>
+            </w:r>
+            <w:proofErr w:type="spellEnd"/>
             <w:r>
               <w:rPr>
                 <w:rFonts w:asciiTheme="minorHAnsi" w:hAnsiTheme="minorHAnsi" w:cstheme="minorHAnsi"/>
@@ -5530,8 +6622,18 @@
                 <w:iCs w:val="0"/>
                 <w:color w:val="auto"/>
               </w:rPr>
+              <w:t xml:space="preserve">. It is subclass of Sensor and can be used </w:t>
+            </w:r>
+            <w:r>
+              <w:rPr>
+                <w:rFonts w:asciiTheme="minorHAnsi" w:hAnsiTheme="minorHAnsi" w:cstheme="minorHAnsi"/>
+                <w:i w:val="0"/>
+                <w:iCs w:val="0"/>
+                <w:color w:val="auto"/>
+              </w:rPr>
               <w:t xml:space="preserve">evaluate the presence/absence of a target point-location in a sensor FOV (using the </w:t>
             </w:r>
+            <w:proofErr w:type="spellStart"/>
             <w:r>
               <w:rPr>
                 <w:rFonts w:ascii="Courier New" w:hAnsi="Courier New" w:cs="Courier New"/>
@@ -5541,6 +6643,7 @@
               </w:rPr>
               <w:t>CheckTargetVisibility</w:t>
             </w:r>
+            <w:proofErr w:type="spellEnd"/>
             <w:r>
               <w:rPr>
                 <w:rFonts w:asciiTheme="minorHAnsi" w:hAnsiTheme="minorHAnsi" w:cstheme="minorHAnsi"/>
@@ -5569,6 +6672,7 @@
               </w:rPr>
               <w:t xml:space="preserve">Either the </w:t>
             </w:r>
+            <w:proofErr w:type="spellStart"/>
             <w:r>
               <w:rPr>
                 <w:rFonts w:asciiTheme="minorHAnsi" w:hAnsiTheme="minorHAnsi" w:cstheme="minorHAnsi"/>
@@ -5578,6 +6682,7 @@
               </w:rPr>
               <w:t>DSPIPCustomSensor</w:t>
             </w:r>
+            <w:proofErr w:type="spellEnd"/>
             <w:r>
               <w:rPr>
                 <w:rFonts w:asciiTheme="minorHAnsi" w:hAnsiTheme="minorHAnsi" w:cstheme="minorHAnsi"/>
@@ -5598,6 +6703,7 @@
               </w:rPr>
               <w:t xml:space="preserve">or the </w:t>
             </w:r>
+            <w:proofErr w:type="spellStart"/>
             <w:r>
               <w:rPr>
                 <w:rFonts w:asciiTheme="minorHAnsi" w:hAnsiTheme="minorHAnsi" w:cstheme="minorHAnsi"/>
@@ -5606,8 +6712,9 @@
                 <w:color w:val="auto"/>
                 <w:u w:val="single"/>
               </w:rPr>
-              <w:t xml:space="preserve">GMATCustomSensor </w:t>
-            </w:r>
+              <w:t>GMATCustomSensor</w:t>
+            </w:r>
+            <w:proofErr w:type="spellEnd"/>
             <w:r>
               <w:rPr>
                 <w:rFonts w:asciiTheme="minorHAnsi" w:hAnsiTheme="minorHAnsi" w:cstheme="minorHAnsi"/>
@@ -5616,7 +6723,7 @@
                 <w:color w:val="auto"/>
                 <w:u w:val="single"/>
               </w:rPr>
-              <w:t>can be used for evaluating point-coverage of a spherical-polygon.</w:t>
+              <w:t xml:space="preserve"> </w:t>
             </w:r>
             <w:r>
               <w:rPr>
@@ -5624,6 +6731,16 @@
                 <w:i w:val="0"/>
                 <w:iCs w:val="0"/>
                 <w:color w:val="auto"/>
+                <w:u w:val="single"/>
+              </w:rPr>
+              <w:t>can be used for evaluating point-coverage of a spherical-polygon.</w:t>
+            </w:r>
+            <w:r>
+              <w:rPr>
+                <w:rFonts w:asciiTheme="minorHAnsi" w:hAnsiTheme="minorHAnsi" w:cstheme="minorHAnsi"/>
+                <w:i w:val="0"/>
+                <w:iCs w:val="0"/>
+                <w:color w:val="auto"/>
               </w:rPr>
               <w:t xml:space="preserve"> </w:t>
             </w:r>
@@ -5645,7 +6762,27 @@
                 <w:iCs w:val="0"/>
                 <w:color w:val="auto"/>
               </w:rPr>
-              <w:t>Differences with respect to GMATCustomSensor class:</w:t>
+              <w:t xml:space="preserve">Differences with respect to </w:t>
+            </w:r>
+            <w:proofErr w:type="spellStart"/>
+            <w:r>
+              <w:rPr>
+                <w:rFonts w:asciiTheme="minorHAnsi" w:hAnsiTheme="minorHAnsi" w:cstheme="minorHAnsi"/>
+                <w:i w:val="0"/>
+                <w:iCs w:val="0"/>
+                <w:color w:val="auto"/>
+              </w:rPr>
+              <w:t>GMATCustomSensor</w:t>
+            </w:r>
+            <w:proofErr w:type="spellEnd"/>
+            <w:r>
+              <w:rPr>
+                <w:rFonts w:asciiTheme="minorHAnsi" w:hAnsiTheme="minorHAnsi" w:cstheme="minorHAnsi"/>
+                <w:i w:val="0"/>
+                <w:iCs w:val="0"/>
+                <w:color w:val="auto"/>
+              </w:rPr>
+              <w:t xml:space="preserve"> class:</w:t>
             </w:r>
           </w:p>
           <w:p>
@@ -5671,6 +6808,7 @@
               </w:rPr>
               <w:t xml:space="preserve">The </w:t>
             </w:r>
+            <w:proofErr w:type="spellStart"/>
             <w:r>
               <w:rPr>
                 <w:rFonts w:asciiTheme="minorHAnsi" w:hAnsiTheme="minorHAnsi" w:cstheme="minorHAnsi"/>
@@ -5678,7 +6816,17 @@
                 <w:iCs w:val="0"/>
                 <w:color w:val="auto"/>
               </w:rPr>
-              <w:t xml:space="preserve">DSPIPCustomSensor </w:t>
+              <w:t>DSPIPCustomSensor</w:t>
+            </w:r>
+            <w:proofErr w:type="spellEnd"/>
+            <w:r>
+              <w:rPr>
+                <w:rFonts w:asciiTheme="minorHAnsi" w:hAnsiTheme="minorHAnsi" w:cstheme="minorHAnsi"/>
+                <w:i w:val="0"/>
+                <w:iCs w:val="0"/>
+                <w:color w:val="auto"/>
+              </w:rPr>
+              <w:t xml:space="preserve"> </w:t>
             </w:r>
             <w:r>
               <w:rPr>
@@ -5830,12 +6978,14 @@
             <w:r>
               <w:t xml:space="preserve">The </w:t>
             </w:r>
+            <w:proofErr w:type="spellStart"/>
             <w:r>
               <w:rPr>
                 <w:rFonts w:cstheme="minorHAnsi"/>
               </w:rPr>
               <w:t>DSPIPCustomSensor</w:t>
             </w:r>
+            <w:proofErr w:type="spellEnd"/>
             <w:r>
               <w:t xml:space="preserve"> </w:t>
             </w:r>
@@ -5861,7 +7011,21 @@
               <w:rPr>
                 <w:rFonts w:ascii="Courier New" w:hAnsi="Courier New" w:cs="Courier New"/>
               </w:rPr>
-              <w:t>‘propcov-cpp’</w:t>
+              <w:t>‘</w:t>
+            </w:r>
+            <w:proofErr w:type="spellStart"/>
+            <w:r>
+              <w:rPr>
+                <w:rFonts w:ascii="Courier New" w:hAnsi="Courier New" w:cs="Courier New"/>
+              </w:rPr>
+              <w:t>propcov-cpp</w:t>
+            </w:r>
+            <w:proofErr w:type="spellEnd"/>
+            <w:r>
+              <w:rPr>
+                <w:rFonts w:ascii="Courier New" w:hAnsi="Courier New" w:cs="Courier New"/>
+              </w:rPr>
+              <w:t>’</w:t>
             </w:r>
             <w:r>
               <w:t xml:space="preserve"> folder.</w:t>
@@ -6004,6 +7168,7 @@
                 <w:color w:val="auto"/>
               </w:rPr>
             </w:pPr>
+            <w:proofErr w:type="spellStart"/>
             <w:r>
               <w:rPr>
                 <w:rFonts w:asciiTheme="minorHAnsi" w:hAnsiTheme="minorHAnsi" w:cstheme="minorHAnsi"/>
@@ -6022,6 +7187,7 @@
               </w:rPr>
               <w:t>Attitude</w:t>
             </w:r>
+            <w:proofErr w:type="spellEnd"/>
           </w:p>
         </w:tc>
         <w:tc>
@@ -6038,6 +7204,7 @@
                 <w:color w:val="auto"/>
               </w:rPr>
             </w:pPr>
+            <w:proofErr w:type="spellStart"/>
             <w:r>
               <w:rPr>
                 <w:rFonts w:asciiTheme="minorHAnsi" w:hAnsiTheme="minorHAnsi" w:cstheme="minorHAnsi"/>
@@ -6047,6 +7214,7 @@
               </w:rPr>
               <w:t>NadirPointingAttitude</w:t>
             </w:r>
+            <w:proofErr w:type="spellEnd"/>
             <w:r>
               <w:rPr>
                 <w:rFonts w:asciiTheme="minorHAnsi" w:hAnsiTheme="minorHAnsi" w:cstheme="minorHAnsi"/>
@@ -6319,9 +7487,11 @@
             <w:pPr>
               <w:jc w:val="right"/>
             </w:pPr>
+            <w:proofErr w:type="spellStart"/>
             <w:r>
               <w:t>LaGrangeInterpolator</w:t>
             </w:r>
+            <w:proofErr w:type="spellEnd"/>
           </w:p>
         </w:tc>
         <w:tc>
@@ -6457,9 +7627,11 @@
             <w:pPr>
               <w:jc w:val="right"/>
             </w:pPr>
+            <w:proofErr w:type="spellStart"/>
             <w:r>
               <w:t>OrbitState</w:t>
             </w:r>
+            <w:proofErr w:type="spellEnd"/>
           </w:p>
         </w:tc>
         <w:tc>
@@ -6467,8 +7639,13 @@
             <w:tcW w:w="7195" w:type="dxa"/>
           </w:tcPr>
           <w:p>
-            <w:r>
-              <w:t>OrbitState contains the spacecraft position and velocity</w:t>
+            <w:proofErr w:type="spellStart"/>
+            <w:r>
+              <w:t>OrbitState</w:t>
+            </w:r>
+            <w:proofErr w:type="spellEnd"/>
+            <w:r>
+              <w:t xml:space="preserve"> contains the spacecraft position and velocity</w:t>
             </w:r>
             <w:r>
               <w:t xml:space="preserve"> (in Inertial coordinate</w:t>
@@ -6508,9 +7685,11 @@
             <w:pPr>
               <w:jc w:val="right"/>
             </w:pPr>
+            <w:proofErr w:type="spellStart"/>
             <w:r>
               <w:t>AbsoluteDate</w:t>
             </w:r>
+            <w:proofErr w:type="spellEnd"/>
           </w:p>
         </w:tc>
         <w:tc>
@@ -6549,9 +7728,11 @@
           <w:numId w:val="8"/>
         </w:numPr>
       </w:pPr>
+      <w:proofErr w:type="spellStart"/>
       <w:r>
         <w:t>GMATCustomSensor</w:t>
       </w:r>
+      <w:proofErr w:type="spellEnd"/>
       <w:r>
         <w:t>, which contains several arrays</w:t>
       </w:r>
@@ -6601,7 +7782,23 @@
         </w:numPr>
       </w:pPr>
       <w:r>
-        <w:t>Propagate() – this function calls PropagateOrbitalElements() and adds the option to model the effect of atmospheric drag by calling ComputePeriapsisAltitude()</w:t>
+        <w:t xml:space="preserve">Propagate() – this function calls </w:t>
+      </w:r>
+      <w:proofErr w:type="spellStart"/>
+      <w:r>
+        <w:t>PropagateOrbitalElements</w:t>
+      </w:r>
+      <w:proofErr w:type="spellEnd"/>
+      <w:r>
+        <w:t xml:space="preserve">() and adds the option to model the effect of atmospheric drag by calling </w:t>
+      </w:r>
+      <w:proofErr w:type="spellStart"/>
+      <w:r>
+        <w:t>ComputePeriapsisAltitude</w:t>
+      </w:r>
+      <w:proofErr w:type="spellEnd"/>
+      <w:r>
+        <w:t>()</w:t>
       </w:r>
     </w:p>
     <w:p>
@@ -6612,8 +7809,29 @@
           <w:numId w:val="6"/>
         </w:numPr>
       </w:pPr>
-      <w:r>
-        <w:t>PropagateOrbitalElements() – this function propagates the Keplerian elements (a, e, i, RAAN, argP, MA), using the two-body problem with the addition of the J2 perturbation.</w:t>
+      <w:proofErr w:type="spellStart"/>
+      <w:r>
+        <w:t>PropagateOrbitalElements</w:t>
+      </w:r>
+      <w:proofErr w:type="spellEnd"/>
+      <w:r>
+        <w:t xml:space="preserve">() – this function propagates the Keplerian elements (a, e, </w:t>
+      </w:r>
+      <w:proofErr w:type="spellStart"/>
+      <w:r>
+        <w:t>i</w:t>
+      </w:r>
+      <w:proofErr w:type="spellEnd"/>
+      <w:r>
+        <w:t xml:space="preserve">, RAAN, </w:t>
+      </w:r>
+      <w:proofErr w:type="spellStart"/>
+      <w:r>
+        <w:t>argP</w:t>
+      </w:r>
+      <w:proofErr w:type="spellEnd"/>
+      <w:r>
+        <w:t>, MA), using the two-body problem with the addition of the J2 perturbation.</w:t>
       </w:r>
     </w:p>
     <w:p>
@@ -6624,31 +7842,36 @@
           <w:numId w:val="6"/>
         </w:numPr>
       </w:pPr>
+      <w:commentRangeStart w:id="3"/>
+      <w:proofErr w:type="spellStart"/>
+      <w:r>
+        <w:t>ComputePeriapsisAltitude</w:t>
+      </w:r>
+      <w:proofErr w:type="spellEnd"/>
+      <w:r>
+        <w:t>() – computes value</w:t>
+      </w:r>
+      <w:r>
+        <w:t>s</w:t>
+      </w:r>
+      <w:r>
+        <w:t xml:space="preserve"> needed in drag modeling</w:t>
+      </w:r>
+      <w:commentRangeEnd w:id="3"/>
+      <w:r>
+        <w:rPr>
+          <w:rStyle w:val="CommentReference"/>
+        </w:rPr>
+        <w:commentReference w:id="3"/>
+      </w:r>
+    </w:p>
+    <w:p>
+      <w:pPr>
+        <w:rPr>
+          <w:u w:val="single"/>
+        </w:rPr>
+      </w:pPr>
       <w:commentRangeStart w:id="4"/>
-      <w:r>
-        <w:t>ComputePeriapsisAltitude() – computes value</w:t>
-      </w:r>
-      <w:r>
-        <w:t>s</w:t>
-      </w:r>
-      <w:r>
-        <w:t xml:space="preserve"> needed in drag modeling</w:t>
-      </w:r>
-      <w:commentRangeEnd w:id="4"/>
-      <w:r>
-        <w:rPr>
-          <w:rStyle w:val="CommentReference"/>
-        </w:rPr>
-        <w:commentReference w:id="4"/>
-      </w:r>
-    </w:p>
-    <w:p>
-      <w:pPr>
-        <w:rPr>
-          <w:u w:val="single"/>
-        </w:rPr>
-      </w:pPr>
-      <w:commentRangeStart w:id="5"/>
       <w:r>
         <w:rPr>
           <w:u w:val="single"/>
@@ -6656,12 +7879,12 @@
         <w:lastRenderedPageBreak/>
         <w:t>Spacecraft</w:t>
       </w:r>
-      <w:commentRangeEnd w:id="5"/>
+      <w:commentRangeEnd w:id="4"/>
       <w:r>
         <w:rPr>
           <w:rStyle w:val="CommentReference"/>
         </w:rPr>
-        <w:commentReference w:id="5"/>
+        <w:commentReference w:id="4"/>
       </w:r>
     </w:p>
     <w:p>
@@ -6672,8 +7895,21 @@
           <w:numId w:val="7"/>
         </w:numPr>
       </w:pPr>
-      <w:r>
-        <w:t>CheckTargetVisibility() – the implementation of this function is simple, it calls the CheckTargetVisibility() function in the Sensor class for a given sensor. The Sensor function in turn determines if a point is in its field of view.</w:t>
+      <w:proofErr w:type="spellStart"/>
+      <w:r>
+        <w:t>CheckTargetVisibility</w:t>
+      </w:r>
+      <w:proofErr w:type="spellEnd"/>
+      <w:r>
+        <w:t xml:space="preserve">() – the implementation of this function is simple, it calls the </w:t>
+      </w:r>
+      <w:proofErr w:type="spellStart"/>
+      <w:r>
+        <w:t>CheckTargetVisibility</w:t>
+      </w:r>
+      <w:proofErr w:type="spellEnd"/>
+      <w:r>
+        <w:t>() function in the Sensor class for a given sensor. The Sensor function in turn determines if a point is in its field of view.</w:t>
       </w:r>
     </w:p>
     <w:p>
@@ -6809,9 +8045,11 @@
             <w:pPr>
               <w:jc w:val="right"/>
             </w:pPr>
+            <w:proofErr w:type="spellStart"/>
             <w:r>
               <w:t>CoverageChecker</w:t>
             </w:r>
+            <w:proofErr w:type="spellEnd"/>
           </w:p>
         </w:tc>
         <w:tc>
@@ -6827,25 +8065,59 @@
           </w:tcPr>
           <w:p>
             <w:r>
-              <w:t>This class checks for point coverage. The class is a reduced version of 'CoverageCheckerLegacy'. While the legacy version includes functionality to generate reports, this class only checks for point-coverage.</w:t>
+              <w:t>This class checks for point coverage. The class is a reduced version of '</w:t>
+            </w:r>
+            <w:proofErr w:type="spellStart"/>
+            <w:r>
+              <w:t>CoverageCheckerLegacy</w:t>
+            </w:r>
+            <w:proofErr w:type="spellEnd"/>
+            <w:r>
+              <w:t>'. While the legacy version includes functionality to generate reports, this class only checks for point-coverage.</w:t>
             </w:r>
           </w:p>
           <w:p>
             <w:r>
-              <w:t xml:space="preserve"> The CoverageChecker is instantiated with pointers to PointGroup object and a Spacecraft object. The point-group contains list of points which are to be checked for coverage calculations. The spacecraft may contain sensor, in which case coverage is evaluated for the sensor FOV or if no sensor the coverage is evaluated for the spacecraft (horizon-test is performed). There is room to expand to multiple sensors per spacecraft, but currently only 1 sensor per spacecraft is allowed.</w:t>
+              <w:t xml:space="preserve"> The </w:t>
+            </w:r>
+            <w:proofErr w:type="spellStart"/>
+            <w:r>
+              <w:t>CoverageChecker</w:t>
+            </w:r>
+            <w:proofErr w:type="spellEnd"/>
+            <w:r>
+              <w:t xml:space="preserve"> is instantiated with pointers to </w:t>
+            </w:r>
+            <w:proofErr w:type="spellStart"/>
+            <w:r>
+              <w:t>PointGroup</w:t>
+            </w:r>
+            <w:proofErr w:type="spellEnd"/>
+            <w:r>
+              <w:t xml:space="preserve"> object and a Spacecraft object. The point-group contains list of points which are to be checked for coverage calculations. The spacecraft may contain sensor, in which case coverage is evaluated for the sensor FOV or if no sensor the coverage is evaluated for the spacecraft (horizon-test is performed). There is room to expand to multiple sensors per spacecraft, but currently only 1 sensor per spacecraft is allowed.</w:t>
             </w:r>
           </w:p>
           <w:p>
             <w:r>
               <w:t xml:space="preserve">The primary functions utilized are the overloaded functions </w:t>
             </w:r>
-            <w:bookmarkStart w:id="6" w:name="_Hlk92651477"/>
+            <w:bookmarkStart w:id="5" w:name="_Hlk92651477"/>
+            <w:proofErr w:type="spellStart"/>
             <w:r>
               <w:t>CheckPointCoverage</w:t>
             </w:r>
-            <w:bookmarkEnd w:id="6"/>
-            <w:r>
-              <w:t>(.). First the CheckGridFeasibility(.) function is invoked to (1) determine if spacecraft and point are on the same hemisphere (2) if 1 is true, horizon check is performed. The above tests check the feasibility of point being covered. If feasible, the point is evaluated to be within/out of the sensor FOV.</w:t>
+            <w:bookmarkEnd w:id="5"/>
+            <w:proofErr w:type="spellEnd"/>
+            <w:r>
+              <w:t xml:space="preserve">(.). First the </w:t>
+            </w:r>
+            <w:proofErr w:type="spellStart"/>
+            <w:r>
+              <w:t>CheckGridFeasibility</w:t>
+            </w:r>
+            <w:proofErr w:type="spellEnd"/>
+            <w:r>
+              <w:t>(.) function is invoked to (1) determine if spacecraft and point are on the same hemisphere (2) if 1 is true, horizon check is performed. The above tests check the feasibility of point being covered. If feasible, the point is evaluated to be within/out of the sensor FOV.</w:t>
             </w:r>
           </w:p>
         </w:tc>
@@ -6869,9 +8141,11 @@
             <w:pPr>
               <w:jc w:val="right"/>
             </w:pPr>
+            <w:proofErr w:type="spellStart"/>
             <w:r>
               <w:t>PointGroup</w:t>
             </w:r>
+            <w:proofErr w:type="spellEnd"/>
           </w:p>
         </w:tc>
         <w:tc>
@@ -6886,8 +8160,13 @@
             </w:tcMar>
           </w:tcPr>
           <w:p>
-            <w:r>
-              <w:t xml:space="preserve">PointGroup maintains a user defined or an automatically generated set of points </w:t>
+            <w:proofErr w:type="spellStart"/>
+            <w:r>
+              <w:t>PointGroup</w:t>
+            </w:r>
+            <w:proofErr w:type="spellEnd"/>
+            <w:r>
+              <w:t xml:space="preserve"> maintains a user defined or an automatically generated set of points </w:t>
             </w:r>
             <w:r>
               <w:t xml:space="preserve">(both Cartesian and Spherical) </w:t>
@@ -7017,7 +8296,39 @@
     </w:p>
     <w:p>
       <w:r>
-        <w:t>The key data structures for coverage checking all reside in the CoverageChecker class. They are supported by the class members in the PointGroup, VisiblePOIReport, and IntervalEventReport; all of which are containers with little or no processing beyond setting and getting data. These data structures are:</w:t>
+        <w:t xml:space="preserve">The key data structures for coverage checking all reside in the </w:t>
+      </w:r>
+      <w:proofErr w:type="spellStart"/>
+      <w:r>
+        <w:t>CoverageChecker</w:t>
+      </w:r>
+      <w:proofErr w:type="spellEnd"/>
+      <w:r>
+        <w:t xml:space="preserve"> class. They are supported by the class members in the </w:t>
+      </w:r>
+      <w:proofErr w:type="spellStart"/>
+      <w:r>
+        <w:t>PointGroup</w:t>
+      </w:r>
+      <w:proofErr w:type="spellEnd"/>
+      <w:r>
+        <w:t xml:space="preserve">, </w:t>
+      </w:r>
+      <w:proofErr w:type="spellStart"/>
+      <w:r>
+        <w:t>VisiblePOIReport</w:t>
+      </w:r>
+      <w:proofErr w:type="spellEnd"/>
+      <w:r>
+        <w:t xml:space="preserve">, and </w:t>
+      </w:r>
+      <w:proofErr w:type="spellStart"/>
+      <w:r>
+        <w:t>IntervalEventReport</w:t>
+      </w:r>
+      <w:proofErr w:type="spellEnd"/>
+      <w:r>
+        <w:t>; all of which are containers with little or no processing beyond setting and getting data. These data structures are:</w:t>
       </w:r>
     </w:p>
     <w:p>
@@ -7028,8 +8339,13 @@
           <w:numId w:val="3"/>
         </w:numPr>
       </w:pPr>
-      <w:r>
-        <w:t>sc – Spacecraft from which the state, date, sensors are obtained.</w:t>
+      <w:proofErr w:type="spellStart"/>
+      <w:r>
+        <w:t>sc</w:t>
+      </w:r>
+      <w:proofErr w:type="spellEnd"/>
+      <w:r>
+        <w:t xml:space="preserve"> – Spacecraft from which the state, date, sensors are obtained.</w:t>
       </w:r>
     </w:p>
     <w:p>
@@ -7040,8 +8356,29 @@
           <w:numId w:val="3"/>
         </w:numPr>
       </w:pPr>
-      <w:r>
-        <w:t>pointGroup – is a pointer to the pointGroup being analyzed. The constructor sets this pointer from the input parameter ptGroup.</w:t>
+      <w:proofErr w:type="spellStart"/>
+      <w:r>
+        <w:t>pointGroup</w:t>
+      </w:r>
+      <w:proofErr w:type="spellEnd"/>
+      <w:r>
+        <w:t xml:space="preserve"> – is a pointer to the </w:t>
+      </w:r>
+      <w:proofErr w:type="spellStart"/>
+      <w:r>
+        <w:t>pointGroup</w:t>
+      </w:r>
+      <w:proofErr w:type="spellEnd"/>
+      <w:r>
+        <w:t xml:space="preserve"> being analyzed. The constructor sets this pointer from the input parameter </w:t>
+      </w:r>
+      <w:proofErr w:type="spellStart"/>
+      <w:r>
+        <w:t>ptGroup</w:t>
+      </w:r>
+      <w:proofErr w:type="spellEnd"/>
+      <w:r>
+        <w:t>.</w:t>
       </w:r>
     </w:p>
     <w:p>
@@ -7052,10 +8389,20 @@
           <w:numId w:val="3"/>
         </w:numPr>
       </w:pPr>
-      <w:commentRangeStart w:id="7"/>
-      <w:r>
-        <w:t>pointArray – is an array of unit vectors representing the position of each point in pointGroup</w:t>
-      </w:r>
+      <w:commentRangeStart w:id="6"/>
+      <w:proofErr w:type="spellStart"/>
+      <w:r>
+        <w:t>pointArray</w:t>
+      </w:r>
+      <w:proofErr w:type="spellEnd"/>
+      <w:r>
+        <w:t xml:space="preserve"> – is an array of unit vectors representing the position of each point in </w:t>
+      </w:r>
+      <w:proofErr w:type="spellStart"/>
+      <w:r>
+        <w:t>pointGroup</w:t>
+      </w:r>
+      <w:proofErr w:type="spellEnd"/>
       <w:r>
         <w:t xml:space="preserve"> </w:t>
       </w:r>
@@ -7068,12 +8415,12 @@
       <w:r>
         <w:t>body-fixed reference frame.</w:t>
       </w:r>
-      <w:commentRangeEnd w:id="7"/>
+      <w:commentRangeEnd w:id="6"/>
       <w:r>
         <w:rPr>
           <w:rStyle w:val="CommentReference"/>
         </w:rPr>
-        <w:commentReference w:id="7"/>
+        <w:commentReference w:id="6"/>
       </w:r>
     </w:p>
     <w:p>
@@ -7084,8 +8431,21 @@
           <w:numId w:val="3"/>
         </w:numPr>
       </w:pPr>
-      <w:r>
-        <w:t>feasibilityTest – is an array of bools which is set by the GridFeasibility(.) function.</w:t>
+      <w:proofErr w:type="spellStart"/>
+      <w:r>
+        <w:t>feasibilityTest</w:t>
+      </w:r>
+      <w:proofErr w:type="spellEnd"/>
+      <w:r>
+        <w:t xml:space="preserve"> – is an array of bools which is set by the </w:t>
+      </w:r>
+      <w:proofErr w:type="spellStart"/>
+      <w:r>
+        <w:t>GridFeasibility</w:t>
+      </w:r>
+      <w:proofErr w:type="spellEnd"/>
+      <w:r>
+        <w:t>(.) function.</w:t>
       </w:r>
     </w:p>
     <w:p>
@@ -7101,7 +8461,15 @@
         <w:t>The k</w:t>
       </w:r>
       <w:r>
-        <w:t>ey function for coverage checking is the CheckPointCoverage(</w:t>
+        <w:t xml:space="preserve">ey function for coverage checking is the </w:t>
+      </w:r>
+      <w:proofErr w:type="spellStart"/>
+      <w:r>
+        <w:t>CheckPointCoverage</w:t>
+      </w:r>
+      <w:proofErr w:type="spellEnd"/>
+      <w:r>
+        <w:t>(</w:t>
       </w:r>
       <w:r>
         <w:t>.</w:t>
@@ -7112,9 +8480,11 @@
       <w:r>
         <w:t xml:space="preserve">. This in turn invokes the spacecraft </w:t>
       </w:r>
+      <w:proofErr w:type="spellStart"/>
       <w:r>
         <w:t>CheckTargetVisibility</w:t>
       </w:r>
+      <w:proofErr w:type="spellEnd"/>
       <w:r>
         <w:t>(.)</w:t>
       </w:r>
@@ -7124,9 +8494,11 @@
       <w:r>
         <w:t xml:space="preserve">, which in turn invokes the Sensor </w:t>
       </w:r>
+      <w:proofErr w:type="spellStart"/>
       <w:r>
         <w:t>CheckTargetVisibility</w:t>
       </w:r>
+      <w:proofErr w:type="spellEnd"/>
       <w:r>
         <w:t>(.) function.</w:t>
       </w:r>
@@ -9538,7 +10910,21 @@
         <w:rPr>
           <w:b/>
         </w:rPr>
-        <w:t xml:space="preserve">-RxV </w:t>
+        <w:t>-</w:t>
+      </w:r>
+      <w:proofErr w:type="spellStart"/>
+      <w:r>
+        <w:rPr>
+          <w:b/>
+        </w:rPr>
+        <w:t>RxV</w:t>
+      </w:r>
+      <w:proofErr w:type="spellEnd"/>
+      <w:r>
+        <w:rPr>
+          <w:b/>
+        </w:rPr>
+        <w:t xml:space="preserve"> </w:t>
       </w:r>
       <w:r>
         <w:t>)</w:t>
@@ -9628,8 +11014,8 @@
       <w:pPr>
         <w:pStyle w:val="Heading3"/>
       </w:pPr>
-      <w:bookmarkStart w:id="8" w:name="_Propcov-Cpp_coordinate_systems"/>
-      <w:bookmarkEnd w:id="8"/>
+      <w:bookmarkStart w:id="7" w:name="_Propcov-Cpp_coordinate_systems"/>
+      <w:bookmarkEnd w:id="7"/>
       <w:r>
         <w:t>Propcov-Cpp</w:t>
       </w:r>
@@ -9763,8 +11149,17 @@
           <w:b/>
           <w:bCs/>
         </w:rPr>
-        <w:t>n ̂ = -RxV</w:t>
-      </w:r>
+        <w:t>n ̂ = -</w:t>
+      </w:r>
+      <w:proofErr w:type="spellStart"/>
+      <w:r>
+        <w:rPr>
+          <w:b/>
+          <w:bCs/>
+        </w:rPr>
+        <w:t>RxV</w:t>
+      </w:r>
+      <w:proofErr w:type="spellEnd"/>
       <w:r>
         <w:t xml:space="preserve"> )</w:t>
       </w:r>
@@ -9987,7 +11382,15 @@
     </w:p>
     <w:p>
       <w:r>
-        <w:t>This is done in the routine CheckGridFeasibility(</w:t>
+        <w:t xml:space="preserve">This is done in the routine </w:t>
+      </w:r>
+      <w:proofErr w:type="spellStart"/>
+      <w:r>
+        <w:t>CheckGridFeasibility</w:t>
+      </w:r>
+      <w:proofErr w:type="spellEnd"/>
+      <w:r>
+        <w:t>(</w:t>
       </w:r>
       <w:r>
         <w:t>.</w:t>
@@ -10158,7 +11561,23 @@
         <w:t>In the interests of computational efficiency this</w:t>
       </w:r>
       <w:r>
-        <w:t xml:space="preserve"> is done outside the loop that iterates over all the points of interest. See CoverageChecker::CheckPointCoverage(</w:t>
+        <w:t xml:space="preserve"> is done outside the loop that iterates over all the points of interest. See </w:t>
+      </w:r>
+      <w:proofErr w:type="spellStart"/>
+      <w:r>
+        <w:t>CoverageChecker</w:t>
+      </w:r>
+      <w:proofErr w:type="spellEnd"/>
+      <w:r>
+        <w:t>::</w:t>
+      </w:r>
+      <w:proofErr w:type="spellStart"/>
+      <w:r>
+        <w:t>CheckPointCoverage</w:t>
+      </w:r>
+      <w:proofErr w:type="spellEnd"/>
+      <w:r>
+        <w:t>(</w:t>
       </w:r>
       <w:r>
         <w:t>.</w:t>
@@ -10696,7 +12115,15 @@
         <w:t xml:space="preserve">This is </w:t>
       </w:r>
       <w:r>
-        <w:t>done in the function Spacecraft::CheckTargetVisibility(</w:t>
+        <w:t>done in the function Spacecraft::</w:t>
+      </w:r>
+      <w:proofErr w:type="spellStart"/>
+      <w:r>
+        <w:t>CheckTargetVisibility</w:t>
+      </w:r>
+      <w:proofErr w:type="spellEnd"/>
+      <w:r>
+        <w:t>(</w:t>
       </w:r>
       <w:r>
         <w:t>.</w:t>
@@ -10721,7 +12148,15 @@
     </w:p>
     <w:p>
       <w:r>
-        <w:t>{Wertz 1978] Wertz, James, editor. Spacecraft Attitude Determination and Control.  D. Reidel Publishing Company, Dordrecht, Holland 1978.</w:t>
+        <w:t xml:space="preserve">{Wertz 1978] Wertz, James, editor. Spacecraft Attitude Determination and Control.  D. </w:t>
+      </w:r>
+      <w:proofErr w:type="spellStart"/>
+      <w:r>
+        <w:t>Reidel</w:t>
+      </w:r>
+      <w:proofErr w:type="spellEnd"/>
+      <w:r>
+        <w:t xml:space="preserve"> Publishing Company, Dordrecht, Holland 1978.</w:t>
       </w:r>
     </w:p>
     <w:p>
@@ -10943,12 +12378,14 @@
       <w:r>
         <w:t xml:space="preserve">Clock, cone angles are used to express the point-location on a unit-sphere, and several calculations involving checking if the point-location is in/out of sensor FOV is done using this representation. The relationship of the clock/cone angle representation with the “standard” right-ascension (RA)/ declination (dec) representation is in the  </w:t>
       </w:r>
+      <w:proofErr w:type="spellStart"/>
       <w:r>
         <w:rPr>
           <w:rFonts w:ascii="Courier New" w:hAnsi="Courier New" w:cs="Courier New"/>
         </w:rPr>
         <w:t>ConeClocktoRADEC</w:t>
       </w:r>
+      <w:proofErr w:type="spellEnd"/>
       <w:r>
         <w:t xml:space="preserve"> function in the </w:t>
       </w:r>
@@ -11153,10 +12590,15 @@
       <w:pPr>
         <w:pStyle w:val="Heading2"/>
       </w:pPr>
-      <w:bookmarkStart w:id="9" w:name="_SphericalSensor"/>
-      <w:bookmarkEnd w:id="9"/>
-      <w:r>
-        <w:t xml:space="preserve">DSPIPCustomSensor </w:t>
+      <w:bookmarkStart w:id="8" w:name="_SphericalSensor"/>
+      <w:bookmarkEnd w:id="8"/>
+      <w:proofErr w:type="spellStart"/>
+      <w:r>
+        <w:t>DSPIPCustomSensor</w:t>
+      </w:r>
+      <w:proofErr w:type="spellEnd"/>
+      <w:r>
+        <w:t xml:space="preserve"> </w:t>
       </w:r>
       <w:r>
         <w:t>description</w:t>
@@ -11166,12 +12608,14 @@
       <w:r>
         <w:t xml:space="preserve">The </w:t>
       </w:r>
+      <w:proofErr w:type="spellStart"/>
       <w:r>
         <w:rPr>
           <w:rFonts w:cstheme="minorHAnsi"/>
         </w:rPr>
         <w:t>DSPIPCustomSensor</w:t>
       </w:r>
+      <w:proofErr w:type="spellEnd"/>
       <w:r>
         <w:t xml:space="preserve"> </w:t>
       </w:r>
@@ -11193,10 +12637,23 @@
     </w:p>
     <w:p>
       <w:r>
-        <w:t xml:space="preserve">In the above article, the algorithm is described and compared to the ‘GMAT CustomSensor’ algorithm which is the same as the point-in-polygon algorithm implemented in the </w:t>
-      </w:r>
-      <w:r>
-        <w:t xml:space="preserve">GMATCustomSensor </w:t>
+        <w:t xml:space="preserve">In the above article, the algorithm is described and compared to the ‘GMAT </w:t>
+      </w:r>
+      <w:proofErr w:type="spellStart"/>
+      <w:r>
+        <w:t>CustomSensor</w:t>
+      </w:r>
+      <w:proofErr w:type="spellEnd"/>
+      <w:r>
+        <w:t xml:space="preserve">’ algorithm which is the same as the point-in-polygon algorithm implemented in the </w:t>
+      </w:r>
+      <w:proofErr w:type="spellStart"/>
+      <w:r>
+        <w:t>GMATCustomSensor</w:t>
+      </w:r>
+      <w:proofErr w:type="spellEnd"/>
+      <w:r>
+        <w:t xml:space="preserve"> </w:t>
       </w:r>
       <w:r>
         <w:t>class.</w:t>
@@ -11204,14 +12661,24 @@
       <w:r>
         <w:t xml:space="preserve"> Compared to the </w:t>
       </w:r>
-      <w:r>
-        <w:t xml:space="preserve">GMATCustomSensor </w:t>
+      <w:proofErr w:type="spellStart"/>
+      <w:r>
+        <w:t>GMATCustomSensor</w:t>
+      </w:r>
+      <w:proofErr w:type="spellEnd"/>
+      <w:r>
+        <w:t xml:space="preserve"> </w:t>
       </w:r>
       <w:r>
         <w:t xml:space="preserve">class, the </w:t>
       </w:r>
-      <w:r>
-        <w:t xml:space="preserve">DSPIPCustomSensor </w:t>
+      <w:proofErr w:type="spellStart"/>
+      <w:r>
+        <w:t>DSPIPCustomSensor</w:t>
+      </w:r>
+      <w:proofErr w:type="spellEnd"/>
+      <w:r>
+        <w:t xml:space="preserve"> </w:t>
       </w:r>
       <w:r>
         <w:t xml:space="preserve">has been shown to yield orders of improvement in runtime (for FOVs defined by spherical polygons of several vertices) </w:t>
@@ -11230,44 +12697,85 @@
       <w:r>
         <w:t>In the OrbitPy library, the coverage method can be specified to be ‘</w:t>
       </w:r>
-      <w:r>
-        <w:t>DirectSphericalPointInPolygon</w:t>
-      </w:r>
+      <w:proofErr w:type="spellStart"/>
+      <w:r>
+        <w:t>DirectSphericalP</w:t>
+      </w:r>
+      <w:r>
+        <w:t>IP</w:t>
+      </w:r>
+      <w:proofErr w:type="spellEnd"/>
       <w:r>
         <w:t xml:space="preserve">’ </w:t>
       </w:r>
       <w:r>
         <w:t xml:space="preserve">which corresponds to usage of the </w:t>
       </w:r>
-      <w:r>
-        <w:t xml:space="preserve">DSPIPCustomSensor </w:t>
+      <w:proofErr w:type="spellStart"/>
+      <w:r>
+        <w:t>DSPIPCustomSensor</w:t>
+      </w:r>
+      <w:proofErr w:type="spellEnd"/>
+      <w:r>
+        <w:t xml:space="preserve"> </w:t>
       </w:r>
       <w:r>
         <w:t>class, or ‘</w:t>
       </w:r>
-      <w:r>
-        <w:t>ProjectedSphericalPointInPolygon</w:t>
-      </w:r>
+      <w:proofErr w:type="spellStart"/>
+      <w:r>
+        <w:t>ProjectedPIP</w:t>
+      </w:r>
+      <w:proofErr w:type="spellEnd"/>
       <w:r>
         <w:t xml:space="preserve">’ </w:t>
       </w:r>
       <w:r>
         <w:t xml:space="preserve">which corresponds to usage of the </w:t>
       </w:r>
-      <w:r>
-        <w:t xml:space="preserve">GMATCustomSensor </w:t>
-      </w:r>
-      <w:r>
-        <w:t>class.</w:t>
+      <w:proofErr w:type="spellStart"/>
+      <w:r>
+        <w:t>GMATCustomSensor</w:t>
+      </w:r>
+      <w:proofErr w:type="spellEnd"/>
+      <w:r>
+        <w:t xml:space="preserve"> </w:t>
+      </w:r>
+      <w:r>
+        <w:t>class</w:t>
+      </w:r>
+      <w:r>
+        <w:t xml:space="preserve"> or the </w:t>
+      </w:r>
+      <w:r>
+        <w:t>‘</w:t>
+      </w:r>
+      <w:proofErr w:type="spellStart"/>
+      <w:r>
+        <w:t>RetangularPIP</w:t>
+      </w:r>
+      <w:proofErr w:type="spellEnd"/>
+      <w:r>
+        <w:t xml:space="preserve">’ which corresponds to the </w:t>
+      </w:r>
+      <w:proofErr w:type="spellStart"/>
+      <w:r>
+        <w:t>RectangularSensor</w:t>
+      </w:r>
+      <w:proofErr w:type="spellEnd"/>
+      <w:r>
+        <w:t xml:space="preserve"> class.</w:t>
       </w:r>
     </w:p>
     <w:p>
       <w:r>
         <w:t>The dependencies of the `</w:t>
       </w:r>
+      <w:proofErr w:type="spellStart"/>
       <w:r>
         <w:t>DSPIPCustomSensor</w:t>
       </w:r>
+      <w:proofErr w:type="spellEnd"/>
       <w:r>
         <w:t xml:space="preserve"> class are listed below.</w:t>
       </w:r>
@@ -11390,7 +12898,15 @@
           </w:tcPr>
           <w:p>
             <w:r>
-              <w:t>The Polygon class is a pure virtual class which defines the interface for spherical polygons. This interface requires all child classes to implement a function which takes query point coordinates as input and returns an integer value representing point inclusion status in the polygon. The Polygon file also includes a util namespace defining some useful function used across the program (spherical/cartesian coordinate conversion, file i.o., etc.).</w:t>
+              <w:t xml:space="preserve">The Polygon class is a pure virtual class which defines the interface for spherical polygons. This interface requires all child classes to implement a function which takes query point coordinates as input and returns an integer value representing point inclusion status in the polygon. The Polygon file also includes a util namespace defining some useful function used across the program (spherical/cartesian coordinate conversion, file </w:t>
+            </w:r>
+            <w:proofErr w:type="spellStart"/>
+            <w:r>
+              <w:t>i.o</w:t>
+            </w:r>
+            <w:proofErr w:type="spellEnd"/>
+            <w:r>
+              <w:t>., etc.).</w:t>
             </w:r>
           </w:p>
         </w:tc>
@@ -11456,9 +12972,11 @@
             <w:pPr>
               <w:jc w:val="right"/>
             </w:pPr>
+            <w:proofErr w:type="spellStart"/>
             <w:r>
               <w:t>SlicedPolygon</w:t>
             </w:r>
+            <w:proofErr w:type="spellEnd"/>
           </w:p>
         </w:tc>
         <w:tc>
@@ -11474,7 +12992,15 @@
           </w:tcPr>
           <w:p>
             <w:r>
-              <w:t>A child class of Polygon which implements the proposed point in spherical polygon algorithm. The algorithm can be run with or without preprocessing. To run with preprocessing, a Preprocessor object must be added using the addPreprocessor method.</w:t>
+              <w:t xml:space="preserve">A child class of Polygon which implements the proposed point in spherical polygon algorithm. The algorithm can be run with or without preprocessing. To run with preprocessing, a Preprocessor object must be added using the </w:t>
+            </w:r>
+            <w:proofErr w:type="spellStart"/>
+            <w:r>
+              <w:t>addPreprocessor</w:t>
+            </w:r>
+            <w:proofErr w:type="spellEnd"/>
+            <w:r>
+              <w:t xml:space="preserve"> method.</w:t>
             </w:r>
           </w:p>
         </w:tc>
@@ -11540,9 +13066,11 @@
             <w:pPr>
               <w:jc w:val="right"/>
             </w:pPr>
+            <w:proofErr w:type="spellStart"/>
             <w:r>
               <w:t>SliceArray</w:t>
             </w:r>
+            <w:proofErr w:type="spellEnd"/>
           </w:p>
         </w:tc>
         <w:tc>
@@ -11558,7 +13086,15 @@
           </w:tcPr>
           <w:p>
             <w:r>
-              <w:t>The proposed preprocessing algorithm described in the paper. The class is constructed using an array of vertex longitudes in the query frame. The preprocess() method is used to run the preprocessing routine after construction. The getEdges takes method takes the coordinates of a query point as input and returns the subset of edges classified in the leaf slice containing the query point.</w:t>
+              <w:t xml:space="preserve">The proposed preprocessing algorithm described in the paper. The class is constructed using an array of vertex longitudes in the query frame. The preprocess() method is used to run the preprocessing routine after construction. The </w:t>
+            </w:r>
+            <w:proofErr w:type="spellStart"/>
+            <w:r>
+              <w:t>getEdges</w:t>
+            </w:r>
+            <w:proofErr w:type="spellEnd"/>
+            <w:r>
+              <w:t xml:space="preserve"> takes method takes the coordinates of a query point as input and returns the subset of edges classified in the leaf slice containing the query point.</w:t>
             </w:r>
           </w:p>
         </w:tc>
@@ -11582,9 +13118,11 @@
             <w:pPr>
               <w:jc w:val="right"/>
             </w:pPr>
+            <w:proofErr w:type="spellStart"/>
             <w:r>
               <w:t>SliceTree</w:t>
             </w:r>
+            <w:proofErr w:type="spellEnd"/>
           </w:p>
         </w:tc>
         <w:tc>
@@ -11624,9 +13162,11 @@
             <w:pPr>
               <w:jc w:val="center"/>
             </w:pPr>
+            <w:proofErr w:type="spellStart"/>
             <w:r>
               <w:t>PointInPolygon</w:t>
             </w:r>
+            <w:proofErr w:type="spellEnd"/>
           </w:p>
         </w:tc>
         <w:tc>
@@ -11666,9 +13206,11 @@
             <w:pPr>
               <w:jc w:val="center"/>
             </w:pPr>
+            <w:proofErr w:type="spellStart"/>
             <w:r>
               <w:t>GMATPolygon</w:t>
             </w:r>
+            <w:proofErr w:type="spellEnd"/>
           </w:p>
         </w:tc>
         <w:tc>
@@ -11684,7 +13226,15 @@
           </w:tcPr>
           <w:p>
             <w:r>
-              <w:t xml:space="preserve">Used (in tests) for comparing the GMAT CustomSensor algorithm with the  </w:t>
+              <w:t xml:space="preserve">Used (in tests) for comparing the GMAT </w:t>
+            </w:r>
+            <w:proofErr w:type="spellStart"/>
+            <w:r>
+              <w:t>CustomSensor</w:t>
+            </w:r>
+            <w:proofErr w:type="spellEnd"/>
+            <w:r>
+              <w:t xml:space="preserve"> algorithm with the  </w:t>
             </w:r>
             <w:r>
               <w:t>Direct</w:t>
@@ -11740,8 +13290,8 @@
       <w:pPr>
         <w:pStyle w:val="Heading2"/>
       </w:pPr>
-      <w:bookmarkStart w:id="10" w:name="_Legacy_code"/>
-      <w:bookmarkEnd w:id="10"/>
+      <w:bookmarkStart w:id="9" w:name="_Legacy_code"/>
+      <w:bookmarkEnd w:id="9"/>
       <w:r>
         <w:t>Legacy code</w:t>
       </w:r>
@@ -11759,15 +13309,27 @@
           <w:numId w:val="22"/>
         </w:numPr>
       </w:pPr>
+      <w:proofErr w:type="spellStart"/>
       <w:r>
         <w:t>CoverageChecker</w:t>
       </w:r>
-      <w:r>
-        <w:t xml:space="preserve"> class in the CoverageCheckerLegacy </w:t>
-      </w:r>
+      <w:proofErr w:type="spellEnd"/>
+      <w:r>
+        <w:t xml:space="preserve"> class in the </w:t>
+      </w:r>
+      <w:proofErr w:type="spellStart"/>
+      <w:r>
+        <w:t>CoverageCheckerLegacy</w:t>
+      </w:r>
+      <w:proofErr w:type="spellEnd"/>
+      <w:r>
+        <w:t xml:space="preserve"> </w:t>
+      </w:r>
+      <w:proofErr w:type="spellStart"/>
       <w:r>
         <w:t>hpp</w:t>
       </w:r>
+      <w:proofErr w:type="spellEnd"/>
       <w:r>
         <w:t xml:space="preserve"> </w:t>
       </w:r>
@@ -11777,8 +13339,13 @@
       <w:r>
         <w:t xml:space="preserve"> </w:t>
       </w:r>
-      <w:r>
-        <w:t xml:space="preserve">cpp </w:t>
+      <w:proofErr w:type="spellStart"/>
+      <w:r>
+        <w:t>cpp</w:t>
+      </w:r>
+      <w:proofErr w:type="spellEnd"/>
+      <w:r>
+        <w:t xml:space="preserve"> </w:t>
       </w:r>
       <w:r>
         <w:t>files</w:t>
@@ -11792,9 +13359,11 @@
           <w:numId w:val="22"/>
         </w:numPr>
       </w:pPr>
+      <w:proofErr w:type="spellStart"/>
       <w:r>
         <w:t>VisiblePOIReport</w:t>
       </w:r>
+      <w:proofErr w:type="spellEnd"/>
     </w:p>
     <w:p>
       <w:pPr>
@@ -11804,9 +13373,11 @@
           <w:numId w:val="22"/>
         </w:numPr>
       </w:pPr>
+      <w:proofErr w:type="spellStart"/>
       <w:r>
         <w:t>IntervalEventReport</w:t>
       </w:r>
+      <w:proofErr w:type="spellEnd"/>
     </w:p>
     <w:p>
       <w:pPr>
@@ -11816,9 +13387,11 @@
           <w:numId w:val="22"/>
         </w:numPr>
       </w:pPr>
+      <w:proofErr w:type="spellStart"/>
       <w:r>
         <w:t>VisibilityReport</w:t>
       </w:r>
+      <w:proofErr w:type="spellEnd"/>
     </w:p>
     <w:p>
       <w:pPr>
@@ -11828,14 +13401,21 @@
           <w:numId w:val="22"/>
         </w:numPr>
       </w:pPr>
+      <w:proofErr w:type="spellStart"/>
       <w:r>
         <w:t>KeyValueStatistics</w:t>
       </w:r>
-    </w:p>
-    <w:p>
-      <w:r>
-        <w:t>Documentation on CoverageChecker</w:t>
-      </w:r>
+      <w:proofErr w:type="spellEnd"/>
+    </w:p>
+    <w:p>
+      <w:r>
+        <w:t xml:space="preserve">Documentation on </w:t>
+      </w:r>
+      <w:proofErr w:type="spellStart"/>
+      <w:r>
+        <w:t>CoverageChecker</w:t>
+      </w:r>
+      <w:proofErr w:type="spellEnd"/>
       <w:r>
         <w:t xml:space="preserve"> (</w:t>
       </w:r>
@@ -11928,6 +13508,7 @@
                                 <w:color w:val="000000" w:themeColor="text1"/>
                               </w:rPr>
                             </w:pPr>
+                            <w:proofErr w:type="spellStart"/>
                             <w:r>
                               <w:rPr>
                                 <w:rFonts w:hAnsi="Calibri"/>
@@ -11938,6 +13519,7 @@
                               </w:rPr>
                               <w:t>CoverageChecker</w:t>
                             </w:r>
+                            <w:proofErr w:type="spellEnd"/>
                             <w:r>
                               <w:rPr>
                                 <w:rFonts w:hAnsi="Calibri"/>
@@ -12391,6 +13973,7 @@
                                 <w:color w:val="000000" w:themeColor="text1"/>
                               </w:rPr>
                             </w:pPr>
+                            <w:proofErr w:type="spellStart"/>
                             <w:r>
                               <w:rPr>
                                 <w:rFonts w:hAnsi="Calibri"/>
@@ -12401,6 +13984,7 @@
                               </w:rPr>
                               <w:t>PointGroup</w:t>
                             </w:r>
+                            <w:proofErr w:type="spellEnd"/>
                           </w:p>
                         </w:txbxContent>
                       </wps:txbx>
@@ -12645,6 +14229,7 @@
                                 <w:color w:val="000000" w:themeColor="text1"/>
                               </w:rPr>
                             </w:pPr>
+                            <w:proofErr w:type="spellStart"/>
                             <w:r>
                               <w:rPr>
                                 <w:rFonts w:hAnsi="Calibri"/>
@@ -12655,6 +14240,7 @@
                               </w:rPr>
                               <w:t>IntervalEventReport</w:t>
                             </w:r>
+                            <w:proofErr w:type="spellEnd"/>
                           </w:p>
                         </w:txbxContent>
                       </wps:txbx>
@@ -12733,7 +14319,7 @@
       </w:r>
     </w:p>
   </w:comment>
-  <w:comment w:id="4" w:author="Mike Stark" w:date="2018-12-20T11:38:00Z" w:initials="MES">
+  <w:comment w:id="3" w:author="Mike Stark" w:date="2018-12-20T11:38:00Z" w:initials="MES">
     <w:p>
       <w:pPr>
         <w:pStyle w:val="CommentText"/>
@@ -12749,7 +14335,7 @@
       </w:r>
     </w:p>
   </w:comment>
-  <w:comment w:id="5" w:author="Mike Stark" w:date="2018-12-20T11:42:00Z" w:initials="MES">
+  <w:comment w:id="4" w:author="Mike Stark" w:date="2018-12-20T11:42:00Z" w:initials="MES">
     <w:p>
       <w:pPr>
         <w:pStyle w:val="CommentText"/>
@@ -12765,7 +14351,7 @@
       </w:r>
     </w:p>
   </w:comment>
-  <w:comment w:id="7" w:author="Ravindra, Vinay (ARC-SG)[Bay Area Environmental Research Institute]" w:date="2022-01-08T16:49:00Z" w:initials="RV(AERI">
+  <w:comment w:id="6" w:author="Ravindra, Vinay (ARC-SG)[Bay Area Environmental Research Institute]" w:date="2022-01-08T16:49:00Z" w:initials="RV(AERI">
     <w:p>
       <w:pPr>
         <w:pStyle w:val="CommentText"/>
@@ -13215,13 +14801,23 @@
         <w:szCs w:val="28"/>
       </w:rPr>
     </w:pPr>
+    <w:proofErr w:type="spellStart"/>
     <w:r>
       <w:rPr>
         <w:b/>
         <w:sz w:val="28"/>
         <w:szCs w:val="28"/>
       </w:rPr>
-      <w:t>propcov-cpp description</w:t>
+      <w:t>propcov-cpp</w:t>
+    </w:r>
+    <w:proofErr w:type="spellEnd"/>
+    <w:r>
+      <w:rPr>
+        <w:b/>
+        <w:sz w:val="28"/>
+        <w:szCs w:val="28"/>
+      </w:rPr>
+      <w:t xml:space="preserve"> description</w:t>
     </w:r>
   </w:p>
 </w:hdr>

</xml_diff>